<commit_message>
Check if build is debug for logging
</commit_message>
<xml_diff>
--- a/Console/Assets/DeveloperConsole/Documentation/Documentation.docx
+++ b/Console/Assets/DeveloperConsole/Documentation/Documentation.docx
@@ -111,25 +111,7 @@
                 <w:noProof/>
                 <w:lang w:val="en-FI"/>
               </w:rPr>
-              <w:t xml:space="preserve">Getting </w:t>
-            </w:r>
-            <w:r>
-              <w:rPr>
-                <w:rStyle w:val="Hyperlink"/>
-                <w:rFonts w:ascii="Arial" w:hAnsi="Arial" w:cs="Arial"/>
-                <w:noProof/>
-                <w:lang w:val="en-FI"/>
-              </w:rPr>
-              <w:t>S</w:t>
-            </w:r>
-            <w:r>
-              <w:rPr>
-                <w:rStyle w:val="Hyperlink"/>
-                <w:rFonts w:ascii="Arial" w:hAnsi="Arial" w:cs="Arial"/>
-                <w:noProof/>
-                <w:lang w:val="en-FI"/>
-              </w:rPr>
-              <w:t>tarted</w:t>
+              <w:t>Getting Started</w:t>
             </w:r>
             <w:r>
               <w:rPr>
@@ -203,34 +185,7 @@
                 <w:noProof/>
                 <w:lang w:val="en-FI"/>
               </w:rPr>
-              <w:t>Handling</w:t>
-            </w:r>
-            <w:r>
-              <w:rPr>
-                <w:rStyle w:val="Hyperlink"/>
-                <w:rFonts w:ascii="Arial" w:hAnsi="Arial" w:cs="Arial"/>
-                <w:noProof/>
-                <w:lang w:val="en-FI"/>
-              </w:rPr>
-              <w:t xml:space="preserve"> </w:t>
-            </w:r>
-            <w:r>
-              <w:rPr>
-                <w:rStyle w:val="Hyperlink"/>
-                <w:rFonts w:ascii="Arial" w:hAnsi="Arial" w:cs="Arial"/>
-                <w:noProof/>
-                <w:lang w:val="en-FI"/>
-              </w:rPr>
-              <w:t>C</w:t>
-            </w:r>
-            <w:r>
-              <w:rPr>
-                <w:rStyle w:val="Hyperlink"/>
-                <w:rFonts w:ascii="Arial" w:hAnsi="Arial" w:cs="Arial"/>
-                <w:noProof/>
-                <w:lang w:val="en-FI"/>
-              </w:rPr>
-              <w:t>ommands</w:t>
+              <w:t>Handling Commands</w:t>
             </w:r>
             <w:r>
               <w:rPr>
@@ -304,25 +259,7 @@
                 <w:noProof/>
                 <w:lang w:val="en-FI"/>
               </w:rPr>
-              <w:t xml:space="preserve">Best </w:t>
-            </w:r>
-            <w:r>
-              <w:rPr>
-                <w:rStyle w:val="Hyperlink"/>
-                <w:rFonts w:ascii="Arial" w:hAnsi="Arial" w:cs="Arial"/>
-                <w:noProof/>
-                <w:lang w:val="en-FI"/>
-              </w:rPr>
-              <w:t>P</w:t>
-            </w:r>
-            <w:r>
-              <w:rPr>
-                <w:rStyle w:val="Hyperlink"/>
-                <w:rFonts w:ascii="Arial" w:hAnsi="Arial" w:cs="Arial"/>
-                <w:noProof/>
-                <w:lang w:val="en-FI"/>
-              </w:rPr>
-              <w:t>ractises</w:t>
+              <w:t>Best Practises</w:t>
             </w:r>
             <w:r>
               <w:rPr>
@@ -1099,7 +1036,6 @@
         </w:rPr>
         <w:t>C</w:t>
       </w:r>
-      <w:proofErr w:type="spellStart"/>
       <w:r>
         <w:rPr>
           <w:rFonts w:ascii="Arial" w:hAnsi="Arial" w:cs="Arial"/>
@@ -1111,7 +1047,6 @@
       </w:r>
       <w:bookmarkEnd w:id="1"/>
       <w:bookmarkEnd w:id="2"/>
-      <w:proofErr w:type="spellEnd"/>
     </w:p>
     <w:p>
       <w:pPr>
@@ -1435,7 +1370,6 @@
         </w:rPr>
         <w:t>R</w:t>
       </w:r>
-      <w:proofErr w:type="spellStart"/>
       <w:r>
         <w:rPr>
           <w:rFonts w:ascii="Arial" w:hAnsi="Arial" w:cs="Arial"/>
@@ -1443,7 +1377,6 @@
         </w:rPr>
         <w:t>egister</w:t>
       </w:r>
-      <w:proofErr w:type="spellEnd"/>
       <w:r>
         <w:rPr>
           <w:rFonts w:ascii="Arial" w:hAnsi="Arial" w:cs="Arial"/>
@@ -1750,35 +1683,7 @@
           <w:rFonts w:ascii="Arial" w:hAnsi="Arial" w:cs="Arial"/>
           <w:lang w:val="en-FI"/>
         </w:rPr>
-        <w:t xml:space="preserve">would show as “{command} </w:t>
-      </w:r>
-      <w:r>
-        <w:rPr>
-          <w:rFonts w:ascii="Arial" w:hAnsi="Arial" w:cs="Arial"/>
-          <w:lang w:val="en-FI"/>
-        </w:rPr>
-        <w:t>{</w:t>
-      </w:r>
-      <w:r>
-        <w:rPr>
-          <w:rFonts w:ascii="Arial" w:hAnsi="Arial" w:cs="Arial"/>
-          <w:lang w:val="en-FI"/>
-        </w:rPr>
-        <w:t>default value</w:t>
-      </w:r>
-      <w:r>
-        <w:rPr>
-          <w:rFonts w:ascii="Arial" w:hAnsi="Arial" w:cs="Arial"/>
-          <w:lang w:val="en-FI"/>
-        </w:rPr>
-        <w:t>}</w:t>
-      </w:r>
-      <w:r>
-        <w:rPr>
-          <w:rFonts w:ascii="Arial" w:hAnsi="Arial" w:cs="Arial"/>
-          <w:lang w:val="en-FI"/>
-        </w:rPr>
-        <w:t>”</w:t>
+        <w:t>would show as “{command} {default value}”</w:t>
       </w:r>
       <w:r>
         <w:rPr>
@@ -1855,14 +1760,7 @@
           <w:rFonts w:ascii="Arial" w:hAnsi="Arial" w:cs="Arial"/>
           <w:lang w:val="en-FI"/>
         </w:rPr>
-        <w:t xml:space="preserve">if set to true </w:t>
-      </w:r>
-      <w:r>
-        <w:rPr>
-          <w:rFonts w:ascii="Arial" w:hAnsi="Arial" w:cs="Arial"/>
-          <w:lang w:val="en-FI"/>
-        </w:rPr>
-        <w:t xml:space="preserve">would </w:t>
+        <w:t xml:space="preserve">if set to true would </w:t>
       </w:r>
       <w:r>
         <w:rPr>
@@ -2774,6 +2672,7 @@
         </w:rPr>
         <w:t xml:space="preserve">Best </w:t>
       </w:r>
+      <w:proofErr w:type="spellStart"/>
       <w:r>
         <w:rPr>
           <w:rFonts w:ascii="Arial" w:hAnsi="Arial" w:cs="Arial"/>
@@ -2783,7 +2682,6 @@
         </w:rPr>
         <w:t>P</w:t>
       </w:r>
-      <w:proofErr w:type="spellStart"/>
       <w:r>
         <w:rPr>
           <w:rFonts w:ascii="Arial" w:hAnsi="Arial" w:cs="Arial"/>
@@ -2791,10 +2689,28 @@
           <w:szCs w:val="28"/>
           <w:lang w:val="en-FI"/>
         </w:rPr>
-        <w:t>ractises</w:t>
+        <w:t>racti</w:t>
+      </w:r>
+      <w:proofErr w:type="spellEnd"/>
+      <w:r>
+        <w:rPr>
+          <w:rFonts w:ascii="Arial" w:hAnsi="Arial" w:cs="Arial"/>
+          <w:sz w:val="28"/>
+          <w:szCs w:val="28"/>
+          <w:lang w:val="en-FI"/>
+        </w:rPr>
+        <w:t>c</w:t>
+      </w:r>
+      <w:r>
+        <w:rPr>
+          <w:rFonts w:ascii="Arial" w:hAnsi="Arial" w:cs="Arial"/>
+          <w:sz w:val="28"/>
+          <w:szCs w:val="28"/>
+          <w:lang w:val="en-FI"/>
+        </w:rPr>
+        <w:t>es</w:t>
       </w:r>
       <w:bookmarkEnd w:id="3"/>
-      <w:proofErr w:type="spellEnd"/>
     </w:p>
     <w:p>
       <w:pPr>
@@ -5126,7 +5042,6 @@
         </w:rPr>
         <w:t>R</w:t>
       </w:r>
-      <w:proofErr w:type="spellStart"/>
       <w:r>
         <w:rPr>
           <w:rFonts w:ascii="Arial" w:hAnsi="Arial" w:cs="Arial"/>
@@ -5136,7 +5051,6 @@
         </w:rPr>
         <w:t>egister</w:t>
       </w:r>
-      <w:proofErr w:type="spellEnd"/>
       <w:r>
         <w:rPr>
           <w:rFonts w:ascii="Arial" w:hAnsi="Arial" w:cs="Arial"/>
@@ -5945,7 +5859,21 @@
           <w:rFonts w:ascii="Arial" w:hAnsi="Arial" w:cs="Arial"/>
           <w:lang w:val="en-FI"/>
         </w:rPr>
-        <w:t>Whether to print Console debug info like Initialization time (Default true)</w:t>
+        <w:t>Whether to print Console debug info like Initialization ti</w:t>
+      </w:r>
+      <w:r>
+        <w:rPr>
+          <w:rFonts w:ascii="Arial" w:hAnsi="Arial" w:cs="Arial"/>
+          <w:lang w:val="en-FI"/>
+        </w:rPr>
+        <w:t xml:space="preserve">me (Editor and Debug builds only) </w:t>
+      </w:r>
+      <w:r>
+        <w:rPr>
+          <w:rFonts w:ascii="Arial" w:hAnsi="Arial" w:cs="Arial"/>
+          <w:lang w:val="en-FI"/>
+        </w:rPr>
+        <w:t>(Default true)</w:t>
       </w:r>
     </w:p>
     <w:p>
@@ -6192,20 +6120,22 @@
       <w:pPr>
         <w:rPr>
           <w:rFonts w:ascii="Arial" w:hAnsi="Arial" w:cs="Arial"/>
-          <w:lang w:val="en-FI"/>
-        </w:rPr>
-      </w:pPr>
-      <w:proofErr w:type="spellStart"/>
-      <w:r>
-        <w:rPr>
-          <w:rFonts w:ascii="Arial" w:hAnsi="Arial" w:cs="Arial"/>
           <w:b/>
           <w:bCs/>
-          <w:lang w:val="en-FI"/>
-        </w:rPr>
-        <w:t>PrintEditorDebugInfo</w:t>
-      </w:r>
-      <w:proofErr w:type="spellEnd"/>
+          <w:sz w:val="28"/>
+          <w:szCs w:val="28"/>
+          <w:lang w:val="en-FI"/>
+        </w:rPr>
+      </w:pPr>
+    </w:p>
+    <w:p>
+      <w:pPr>
+        <w:rPr>
+          <w:rFonts w:ascii="Arial" w:hAnsi="Arial" w:cs="Arial"/>
+          <w:lang w:val="en-FI"/>
+        </w:rPr>
+      </w:pPr>
+      <w:proofErr w:type="spellStart"/>
       <w:r>
         <w:rPr>
           <w:rFonts w:ascii="Arial" w:hAnsi="Arial" w:cs="Arial"/>
@@ -6213,38 +6143,9 @@
           <w:bCs/>
           <w:lang w:val="en-FI"/>
         </w:rPr>
-        <w:t xml:space="preserve">: </w:t>
-      </w:r>
-      <w:r>
-        <w:rPr>
-          <w:rFonts w:ascii="Arial" w:hAnsi="Arial" w:cs="Arial"/>
-          <w:lang w:val="en-FI"/>
-        </w:rPr>
-        <w:t xml:space="preserve">Whether to print </w:t>
-      </w:r>
-      <w:r>
-        <w:rPr>
-          <w:rFonts w:ascii="Arial" w:hAnsi="Arial" w:cs="Arial"/>
-          <w:lang w:val="en-FI"/>
-        </w:rPr>
-        <w:t>Editor debug info - Play button click to playable scene time (Default true)</w:t>
-      </w:r>
-    </w:p>
-    <w:p>
-      <w:pPr>
-        <w:rPr>
-          <w:rFonts w:ascii="Arial" w:hAnsi="Arial" w:cs="Arial"/>
-          <w:lang w:val="en-FI"/>
-        </w:rPr>
-      </w:pPr>
-    </w:p>
-    <w:p>
-      <w:pPr>
-        <w:rPr>
-          <w:rFonts w:ascii="Arial" w:hAnsi="Arial" w:cs="Arial"/>
-          <w:lang w:val="en-FI"/>
-        </w:rPr>
-      </w:pPr>
+        <w:t>PrintEditorDebugInfo</w:t>
+      </w:r>
+      <w:proofErr w:type="spellEnd"/>
       <w:r>
         <w:rPr>
           <w:rFonts w:ascii="Arial" w:hAnsi="Arial" w:cs="Arial"/>
@@ -6252,6 +6153,46 @@
           <w:bCs/>
           <w:lang w:val="en-FI"/>
         </w:rPr>
+        <w:t xml:space="preserve">: </w:t>
+      </w:r>
+      <w:r>
+        <w:rPr>
+          <w:rFonts w:ascii="Arial" w:hAnsi="Arial" w:cs="Arial"/>
+          <w:lang w:val="en-FI"/>
+        </w:rPr>
+        <w:t xml:space="preserve">Whether to print </w:t>
+      </w:r>
+      <w:r>
+        <w:rPr>
+          <w:rFonts w:ascii="Arial" w:hAnsi="Arial" w:cs="Arial"/>
+          <w:lang w:val="en-FI"/>
+        </w:rPr>
+        <w:t>Editor debug info - Play button click to playable scene time (Default true)</w:t>
+      </w:r>
+    </w:p>
+    <w:p>
+      <w:pPr>
+        <w:rPr>
+          <w:rFonts w:ascii="Arial" w:hAnsi="Arial" w:cs="Arial"/>
+          <w:lang w:val="en-FI"/>
+        </w:rPr>
+      </w:pPr>
+    </w:p>
+    <w:p>
+      <w:pPr>
+        <w:rPr>
+          <w:rFonts w:ascii="Arial" w:hAnsi="Arial" w:cs="Arial"/>
+          <w:lang w:val="en-FI"/>
+        </w:rPr>
+      </w:pPr>
+      <w:r>
+        <w:rPr>
+          <w:rFonts w:ascii="Arial" w:hAnsi="Arial" w:cs="Arial"/>
+          <w:b/>
+          <w:bCs/>
+          <w:lang w:val="en-FI"/>
+        </w:rPr>
+        <w:lastRenderedPageBreak/>
         <w:t>Collect Render Info Editor</w:t>
       </w:r>
       <w:r>
@@ -6363,6 +6304,14 @@
           <w:lang w:val="en-FI"/>
         </w:rPr>
       </w:pPr>
+    </w:p>
+    <w:p>
+      <w:pPr>
+        <w:rPr>
+          <w:rFonts w:ascii="Arial" w:hAnsi="Arial" w:cs="Arial"/>
+          <w:lang w:val="en-FI"/>
+        </w:rPr>
+      </w:pPr>
       <w:r>
         <w:rPr>
           <w:rFonts w:ascii="Arial" w:hAnsi="Arial" w:cs="Arial"/>
@@ -6370,7 +6319,6 @@
           <w:szCs w:val="28"/>
           <w:lang w:val="en-FI"/>
         </w:rPr>
-        <w:lastRenderedPageBreak/>
         <w:t>Getting c</w:t>
       </w:r>
       <w:r>
@@ -6793,36 +6741,6 @@
           </wp:inline>
         </w:drawing>
       </w:r>
-    </w:p>
-    <w:p>
-      <w:pPr>
-        <w:rPr>
-          <w:rFonts w:ascii="Arial" w:hAnsi="Arial" w:cs="Arial"/>
-          <w:sz w:val="28"/>
-          <w:szCs w:val="28"/>
-          <w:lang w:val="en-FI"/>
-        </w:rPr>
-      </w:pPr>
-    </w:p>
-    <w:p>
-      <w:pPr>
-        <w:rPr>
-          <w:rFonts w:ascii="Arial" w:hAnsi="Arial" w:cs="Arial"/>
-          <w:sz w:val="28"/>
-          <w:szCs w:val="28"/>
-          <w:lang w:val="en-FI"/>
-        </w:rPr>
-      </w:pPr>
-    </w:p>
-    <w:p>
-      <w:pPr>
-        <w:rPr>
-          <w:rFonts w:ascii="Arial" w:hAnsi="Arial" w:cs="Arial"/>
-          <w:sz w:val="28"/>
-          <w:szCs w:val="28"/>
-          <w:lang w:val="en-FI"/>
-        </w:rPr>
-      </w:pPr>
     </w:p>
     <w:p>
       <w:pPr>

</xml_diff>

<commit_message>
setting for whether to print unrecognized command message
</commit_message>
<xml_diff>
--- a/Console/Assets/DeveloperConsole/Documentation/Documentation.docx
+++ b/Console/Assets/DeveloperConsole/Documentation/Documentation.docx
@@ -642,7 +642,23 @@
           <w:rFonts w:ascii="Arial" w:hAnsi="Arial" w:cs="Arial"/>
           <w:lang w:val="en-FI"/>
         </w:rPr>
-        <w:t>Drag &amp; Drop DeveloperConsole.prefab into your scene (root hierarchy)</w:t>
+        <w:t xml:space="preserve">Drag &amp; Drop </w:t>
+      </w:r>
+      <w:proofErr w:type="spellStart"/>
+      <w:r>
+        <w:rPr>
+          <w:rFonts w:ascii="Arial" w:hAnsi="Arial" w:cs="Arial"/>
+          <w:lang w:val="en-FI"/>
+        </w:rPr>
+        <w:t>DeveloperConsole.prefab</w:t>
+      </w:r>
+      <w:proofErr w:type="spellEnd"/>
+      <w:r>
+        <w:rPr>
+          <w:rFonts w:ascii="Arial" w:hAnsi="Arial" w:cs="Arial"/>
+          <w:lang w:val="en-FI"/>
+        </w:rPr>
+        <w:t xml:space="preserve"> into your scene (root hierarchy)</w:t>
       </w:r>
     </w:p>
     <w:p>
@@ -671,6 +687,7 @@
         </w:rPr>
         <w:t>[</w:t>
       </w:r>
+      <w:proofErr w:type="spellStart"/>
       <w:r>
         <w:rPr>
           <w:rFonts w:ascii="Arial" w:hAnsi="Arial" w:cs="Arial"/>
@@ -678,6 +695,7 @@
         </w:rPr>
         <w:t>ConsoleCommand</w:t>
       </w:r>
+      <w:proofErr w:type="spellEnd"/>
       <w:r>
         <w:rPr>
           <w:rFonts w:ascii="Arial" w:hAnsi="Arial" w:cs="Arial"/>
@@ -1121,7 +1139,23 @@
           <w:rFonts w:ascii="Arial" w:hAnsi="Arial" w:cs="Arial"/>
           <w:lang w:val="en-FI"/>
         </w:rPr>
-        <w:t>int, float, string, string[], bool, double, byte, char, Vector2, Vector3, Vector4, Quaternion</w:t>
+        <w:t xml:space="preserve">int, float, string, </w:t>
+      </w:r>
+      <w:proofErr w:type="gramStart"/>
+      <w:r>
+        <w:rPr>
+          <w:rFonts w:ascii="Arial" w:hAnsi="Arial" w:cs="Arial"/>
+          <w:lang w:val="en-FI"/>
+        </w:rPr>
+        <w:t>string[</w:t>
+      </w:r>
+      <w:proofErr w:type="gramEnd"/>
+      <w:r>
+        <w:rPr>
+          <w:rFonts w:ascii="Arial" w:hAnsi="Arial" w:cs="Arial"/>
+          <w:lang w:val="en-FI"/>
+        </w:rPr>
+        <w:t>], bool, double, byte, char, Vector2, Vector3, Vector4, Quaternion</w:t>
       </w:r>
     </w:p>
     <w:p>
@@ -1269,8 +1303,17 @@
           <w:rFonts w:ascii="Arial" w:hAnsi="Arial" w:cs="Arial"/>
           <w:lang w:val="en-FI"/>
         </w:rPr>
-        <w:t>[ConsoleCommand</w:t>
-      </w:r>
+        <w:t>[</w:t>
+      </w:r>
+      <w:proofErr w:type="spellStart"/>
+      <w:r>
+        <w:rPr>
+          <w:rFonts w:ascii="Arial" w:hAnsi="Arial" w:cs="Arial"/>
+          <w:lang w:val="en-FI"/>
+        </w:rPr>
+        <w:t>ConsoleCommand</w:t>
+      </w:r>
+      <w:proofErr w:type="spellEnd"/>
       <w:r>
         <w:rPr>
           <w:rFonts w:ascii="Arial" w:hAnsi="Arial" w:cs="Arial"/>
@@ -1339,7 +1382,23 @@
           <w:rFonts w:ascii="Arial" w:hAnsi="Arial" w:cs="Arial"/>
           <w:lang w:val="en-FI"/>
         </w:rPr>
-        <w:t xml:space="preserve"> new command with Console.RegisterCommand() </w:t>
+        <w:t xml:space="preserve"> new command with </w:t>
+      </w:r>
+      <w:proofErr w:type="spellStart"/>
+      <w:r>
+        <w:rPr>
+          <w:rFonts w:ascii="Arial" w:hAnsi="Arial" w:cs="Arial"/>
+          <w:lang w:val="en-FI"/>
+        </w:rPr>
+        <w:t>Console.RegisterCommand</w:t>
+      </w:r>
+      <w:proofErr w:type="spellEnd"/>
+      <w:r>
+        <w:rPr>
+          <w:rFonts w:ascii="Arial" w:hAnsi="Arial" w:cs="Arial"/>
+          <w:lang w:val="en-FI"/>
+        </w:rPr>
+        <w:t xml:space="preserve">() </w:t>
       </w:r>
       <w:r>
         <w:rPr>
@@ -1391,6 +1450,7 @@
           <w:lang w:val="en-FI"/>
         </w:rPr>
       </w:pPr>
+      <w:proofErr w:type="spellStart"/>
       <w:r>
         <w:rPr>
           <w:rFonts w:ascii="Arial" w:hAnsi="Arial" w:cs="Arial"/>
@@ -1398,6 +1458,7 @@
         </w:rPr>
         <w:t>Console.RegisterCommand</w:t>
       </w:r>
+      <w:proofErr w:type="spellEnd"/>
       <w:r>
         <w:rPr>
           <w:rFonts w:ascii="Arial" w:hAnsi="Arial" w:cs="Arial"/>
@@ -1451,7 +1512,23 @@
           <w:rFonts w:ascii="Arial" w:hAnsi="Arial" w:cs="Arial"/>
           <w:lang w:val="en-FI"/>
         </w:rPr>
-        <w:t xml:space="preserve"> (MonoBehaviour)</w:t>
+        <w:t xml:space="preserve"> (</w:t>
+      </w:r>
+      <w:proofErr w:type="spellStart"/>
+      <w:r>
+        <w:rPr>
+          <w:rFonts w:ascii="Arial" w:hAnsi="Arial" w:cs="Arial"/>
+          <w:lang w:val="en-FI"/>
+        </w:rPr>
+        <w:t>MonoBehaviour</w:t>
+      </w:r>
+      <w:proofErr w:type="spellEnd"/>
+      <w:r>
+        <w:rPr>
+          <w:rFonts w:ascii="Arial" w:hAnsi="Arial" w:cs="Arial"/>
+          <w:lang w:val="en-FI"/>
+        </w:rPr>
+        <w:t>)</w:t>
       </w:r>
     </w:p>
     <w:p>
@@ -1628,12 +1705,21 @@
           <w:lang w:val="en-FI"/>
         </w:rPr>
       </w:pPr>
-      <w:r>
-        <w:rPr>
-          <w:rFonts w:ascii="Arial" w:hAnsi="Arial" w:cs="Arial"/>
-          <w:lang w:val="en-FI"/>
-        </w:rPr>
-        <w:t>isHiddenCommand (bool)</w:t>
+      <w:proofErr w:type="spellStart"/>
+      <w:r>
+        <w:rPr>
+          <w:rFonts w:ascii="Arial" w:hAnsi="Arial" w:cs="Arial"/>
+          <w:lang w:val="en-FI"/>
+        </w:rPr>
+        <w:t>isHiddenCommand</w:t>
+      </w:r>
+      <w:proofErr w:type="spellEnd"/>
+      <w:r>
+        <w:rPr>
+          <w:rFonts w:ascii="Arial" w:hAnsi="Arial" w:cs="Arial"/>
+          <w:lang w:val="en-FI"/>
+        </w:rPr>
+        <w:t xml:space="preserve"> (bool)</w:t>
       </w:r>
       <w:r>
         <w:rPr>
@@ -1696,12 +1782,21 @@
           <w:lang w:val="en-FI"/>
         </w:rPr>
       </w:pPr>
-      <w:r>
-        <w:rPr>
-          <w:rFonts w:ascii="Arial" w:hAnsi="Arial" w:cs="Arial"/>
-          <w:lang w:val="en-FI"/>
-        </w:rPr>
-        <w:t xml:space="preserve">hiddenCommandMinimalGUI </w:t>
+      <w:proofErr w:type="spellStart"/>
+      <w:r>
+        <w:rPr>
+          <w:rFonts w:ascii="Arial" w:hAnsi="Arial" w:cs="Arial"/>
+          <w:lang w:val="en-FI"/>
+        </w:rPr>
+        <w:t>hiddenCommandMinimalGUI</w:t>
+      </w:r>
+      <w:proofErr w:type="spellEnd"/>
+      <w:r>
+        <w:rPr>
+          <w:rFonts w:ascii="Arial" w:hAnsi="Arial" w:cs="Arial"/>
+          <w:lang w:val="en-FI"/>
+        </w:rPr>
+        <w:t xml:space="preserve"> </w:t>
       </w:r>
       <w:r>
         <w:rPr>
@@ -1912,14 +2007,32 @@
           <w:rFonts w:ascii="Arial" w:hAnsi="Arial" w:cs="Arial"/>
           <w:lang w:val="en-FI"/>
         </w:rPr>
-        <w:t>[ConsoleCommand</w:t>
-      </w:r>
-      <w:r>
-        <w:rPr>
-          <w:rFonts w:ascii="Arial" w:hAnsi="Arial" w:cs="Arial"/>
-          <w:lang w:val="en-FI"/>
-        </w:rPr>
-        <w:t>()</w:t>
+        <w:t>[</w:t>
+      </w:r>
+      <w:proofErr w:type="spellStart"/>
+      <w:proofErr w:type="gramStart"/>
+      <w:r>
+        <w:rPr>
+          <w:rFonts w:ascii="Arial" w:hAnsi="Arial" w:cs="Arial"/>
+          <w:lang w:val="en-FI"/>
+        </w:rPr>
+        <w:t>ConsoleCommand</w:t>
+      </w:r>
+      <w:proofErr w:type="spellEnd"/>
+      <w:r>
+        <w:rPr>
+          <w:rFonts w:ascii="Arial" w:hAnsi="Arial" w:cs="Arial"/>
+          <w:lang w:val="en-FI"/>
+        </w:rPr>
+        <w:t>(</w:t>
+      </w:r>
+      <w:proofErr w:type="gramEnd"/>
+      <w:r>
+        <w:rPr>
+          <w:rFonts w:ascii="Arial" w:hAnsi="Arial" w:cs="Arial"/>
+          <w:lang w:val="en-FI"/>
+        </w:rPr>
+        <w:t>)</w:t>
       </w:r>
       <w:r>
         <w:rPr>
@@ -1933,8 +2046,17 @@
           <w:rFonts w:ascii="Arial" w:hAnsi="Arial" w:cs="Arial"/>
           <w:lang w:val="en-FI"/>
         </w:rPr>
-        <w:t xml:space="preserve"> attribute for all scripts that do not inherit from MonoBehaviour</w:t>
-      </w:r>
+        <w:t xml:space="preserve"> attribute for all scripts that do not inherit from </w:t>
+      </w:r>
+      <w:proofErr w:type="spellStart"/>
+      <w:r>
+        <w:rPr>
+          <w:rFonts w:ascii="Arial" w:hAnsi="Arial" w:cs="Arial"/>
+          <w:lang w:val="en-FI"/>
+        </w:rPr>
+        <w:t>MonoBehaviour</w:t>
+      </w:r>
+      <w:proofErr w:type="spellEnd"/>
       <w:r>
         <w:rPr>
           <w:rFonts w:ascii="Arial" w:hAnsi="Arial" w:cs="Arial"/>
@@ -1942,12 +2064,37 @@
         </w:rPr>
         <w:t xml:space="preserve"> as </w:t>
       </w:r>
-      <w:r>
-        <w:rPr>
-          <w:rFonts w:ascii="Arial" w:hAnsi="Arial" w:cs="Arial"/>
-          <w:lang w:val="en-FI"/>
-        </w:rPr>
-        <w:t xml:space="preserve">Console.RegisterCommand() does not support non-MonoBehaviour </w:t>
+      <w:proofErr w:type="spellStart"/>
+      <w:r>
+        <w:rPr>
+          <w:rFonts w:ascii="Arial" w:hAnsi="Arial" w:cs="Arial"/>
+          <w:lang w:val="en-FI"/>
+        </w:rPr>
+        <w:t>Console.RegisterCommand</w:t>
+      </w:r>
+      <w:proofErr w:type="spellEnd"/>
+      <w:r>
+        <w:rPr>
+          <w:rFonts w:ascii="Arial" w:hAnsi="Arial" w:cs="Arial"/>
+          <w:lang w:val="en-FI"/>
+        </w:rPr>
+        <w:t>() does not support non-</w:t>
+      </w:r>
+      <w:proofErr w:type="spellStart"/>
+      <w:r>
+        <w:rPr>
+          <w:rFonts w:ascii="Arial" w:hAnsi="Arial" w:cs="Arial"/>
+          <w:lang w:val="en-FI"/>
+        </w:rPr>
+        <w:t>MonoBehaviour</w:t>
+      </w:r>
+      <w:proofErr w:type="spellEnd"/>
+      <w:r>
+        <w:rPr>
+          <w:rFonts w:ascii="Arial" w:hAnsi="Arial" w:cs="Arial"/>
+          <w:lang w:val="en-FI"/>
+        </w:rPr>
+        <w:t xml:space="preserve"> </w:t>
       </w:r>
       <w:r>
         <w:rPr>
@@ -2093,7 +2240,23 @@
           <w:rFonts w:ascii="Arial" w:hAnsi="Arial" w:cs="Arial"/>
           <w:lang w:val="en-FI"/>
         </w:rPr>
-        <w:t>To remove any command during runtime, you can call Console.RemoveCommand() method.</w:t>
+        <w:t xml:space="preserve">To remove any command during runtime, you can call </w:t>
+      </w:r>
+      <w:proofErr w:type="spellStart"/>
+      <w:r>
+        <w:rPr>
+          <w:rFonts w:ascii="Arial" w:hAnsi="Arial" w:cs="Arial"/>
+          <w:lang w:val="en-FI"/>
+        </w:rPr>
+        <w:t>Console.RemoveCommand</w:t>
+      </w:r>
+      <w:proofErr w:type="spellEnd"/>
+      <w:r>
+        <w:rPr>
+          <w:rFonts w:ascii="Arial" w:hAnsi="Arial" w:cs="Arial"/>
+          <w:lang w:val="en-FI"/>
+        </w:rPr>
+        <w:t>() method.</w:t>
       </w:r>
       <w:r>
         <w:rPr>
@@ -2207,6 +2370,7 @@
           <w:lang w:val="en-FI"/>
         </w:rPr>
       </w:pPr>
+      <w:proofErr w:type="spellStart"/>
       <w:r>
         <w:rPr>
           <w:rFonts w:ascii="Arial" w:hAnsi="Arial" w:cs="Arial"/>
@@ -2214,6 +2378,7 @@
         </w:rPr>
         <w:t>Console.RegisterCommand</w:t>
       </w:r>
+      <w:proofErr w:type="spellEnd"/>
       <w:r>
         <w:rPr>
           <w:rFonts w:ascii="Arial" w:hAnsi="Arial" w:cs="Arial"/>
@@ -2433,7 +2598,23 @@
           <w:rFonts w:ascii="Arial" w:hAnsi="Arial" w:cs="Arial"/>
           <w:lang w:val="en-FI"/>
         </w:rPr>
-        <w:t xml:space="preserve">If Console.RemoveCommand() is called before Console is fully </w:t>
+        <w:t xml:space="preserve">If </w:t>
+      </w:r>
+      <w:proofErr w:type="spellStart"/>
+      <w:r>
+        <w:rPr>
+          <w:rFonts w:ascii="Arial" w:hAnsi="Arial" w:cs="Arial"/>
+          <w:lang w:val="en-FI"/>
+        </w:rPr>
+        <w:t>Console.RemoveCommand</w:t>
+      </w:r>
+      <w:proofErr w:type="spellEnd"/>
+      <w:r>
+        <w:rPr>
+          <w:rFonts w:ascii="Arial" w:hAnsi="Arial" w:cs="Arial"/>
+          <w:lang w:val="en-FI"/>
+        </w:rPr>
+        <w:t xml:space="preserve">() is called before Console is fully </w:t>
       </w:r>
       <w:r>
         <w:rPr>
@@ -2633,7 +2814,32 @@
           <w:rFonts w:ascii="Arial" w:hAnsi="Arial" w:cs="Arial"/>
           <w:lang w:val="en-FI"/>
         </w:rPr>
-        <w:t xml:space="preserve"> with [ConsoleCommand()] attribute</w:t>
+        <w:t xml:space="preserve"> with [</w:t>
+      </w:r>
+      <w:proofErr w:type="spellStart"/>
+      <w:proofErr w:type="gramStart"/>
+      <w:r>
+        <w:rPr>
+          <w:rFonts w:ascii="Arial" w:hAnsi="Arial" w:cs="Arial"/>
+          <w:lang w:val="en-FI"/>
+        </w:rPr>
+        <w:t>ConsoleCommand</w:t>
+      </w:r>
+      <w:proofErr w:type="spellEnd"/>
+      <w:r>
+        <w:rPr>
+          <w:rFonts w:ascii="Arial" w:hAnsi="Arial" w:cs="Arial"/>
+          <w:lang w:val="en-FI"/>
+        </w:rPr>
+        <w:t>(</w:t>
+      </w:r>
+      <w:proofErr w:type="gramEnd"/>
+      <w:r>
+        <w:rPr>
+          <w:rFonts w:ascii="Arial" w:hAnsi="Arial" w:cs="Arial"/>
+          <w:lang w:val="en-FI"/>
+        </w:rPr>
+        <w:t>)] attribute</w:t>
       </w:r>
     </w:p>
     <w:p>
@@ -2734,7 +2940,39 @@
           <w:rFonts w:ascii="Arial" w:hAnsi="Arial" w:cs="Arial"/>
           <w:lang w:val="en-FI"/>
         </w:rPr>
-        <w:t>Register MonoBehaviour commands through Console.RegisterCommand()</w:t>
+        <w:t xml:space="preserve">Register </w:t>
+      </w:r>
+      <w:proofErr w:type="spellStart"/>
+      <w:r>
+        <w:rPr>
+          <w:rFonts w:ascii="Arial" w:hAnsi="Arial" w:cs="Arial"/>
+          <w:lang w:val="en-FI"/>
+        </w:rPr>
+        <w:t>MonoBehaviour</w:t>
+      </w:r>
+      <w:proofErr w:type="spellEnd"/>
+      <w:r>
+        <w:rPr>
+          <w:rFonts w:ascii="Arial" w:hAnsi="Arial" w:cs="Arial"/>
+          <w:lang w:val="en-FI"/>
+        </w:rPr>
+        <w:t xml:space="preserve"> commands through </w:t>
+      </w:r>
+      <w:proofErr w:type="spellStart"/>
+      <w:r>
+        <w:rPr>
+          <w:rFonts w:ascii="Arial" w:hAnsi="Arial" w:cs="Arial"/>
+          <w:lang w:val="en-FI"/>
+        </w:rPr>
+        <w:t>Console.RegisterCommand</w:t>
+      </w:r>
+      <w:proofErr w:type="spellEnd"/>
+      <w:r>
+        <w:rPr>
+          <w:rFonts w:ascii="Arial" w:hAnsi="Arial" w:cs="Arial"/>
+          <w:lang w:val="en-FI"/>
+        </w:rPr>
+        <w:t>()</w:t>
       </w:r>
     </w:p>
     <w:p>
@@ -2763,7 +3001,23 @@
           <w:rFonts w:ascii="Arial" w:hAnsi="Arial" w:cs="Arial"/>
           <w:lang w:val="en-FI"/>
         </w:rPr>
-        <w:t xml:space="preserve">Fastest way to Register MonoBehaviour commands. Note. when scene has been changed all non-static commands will be removed. </w:t>
+        <w:t xml:space="preserve">Fastest way to Register </w:t>
+      </w:r>
+      <w:proofErr w:type="spellStart"/>
+      <w:r>
+        <w:rPr>
+          <w:rFonts w:ascii="Arial" w:hAnsi="Arial" w:cs="Arial"/>
+          <w:lang w:val="en-FI"/>
+        </w:rPr>
+        <w:t>MonoBehaviour</w:t>
+      </w:r>
+      <w:proofErr w:type="spellEnd"/>
+      <w:r>
+        <w:rPr>
+          <w:rFonts w:ascii="Arial" w:hAnsi="Arial" w:cs="Arial"/>
+          <w:lang w:val="en-FI"/>
+        </w:rPr>
+        <w:t xml:space="preserve"> commands. Note. when scene has been changed all non-static commands will be removed. </w:t>
       </w:r>
       <w:r>
         <w:rPr>
@@ -2777,7 +3031,23 @@
           <w:rFonts w:ascii="Arial" w:hAnsi="Arial" w:cs="Arial"/>
           <w:lang w:val="en-FI"/>
         </w:rPr>
-        <w:t xml:space="preserve">f you have script that lives through multiple scenes, you have register the command again. </w:t>
+        <w:t xml:space="preserve">f you have script that lives through multiple scenes, you have </w:t>
+      </w:r>
+      <w:proofErr w:type="gramStart"/>
+      <w:r>
+        <w:rPr>
+          <w:rFonts w:ascii="Arial" w:hAnsi="Arial" w:cs="Arial"/>
+          <w:lang w:val="en-FI"/>
+        </w:rPr>
+        <w:t>register</w:t>
+      </w:r>
+      <w:proofErr w:type="gramEnd"/>
+      <w:r>
+        <w:rPr>
+          <w:rFonts w:ascii="Arial" w:hAnsi="Arial" w:cs="Arial"/>
+          <w:lang w:val="en-FI"/>
+        </w:rPr>
+        <w:t xml:space="preserve"> the command again. </w:t>
       </w:r>
     </w:p>
     <w:p>
@@ -2807,14 +3077,55 @@
           <w:rFonts w:ascii="Arial" w:hAnsi="Arial" w:cs="Arial"/>
           <w:lang w:val="en-FI"/>
         </w:rPr>
-        <w:t xml:space="preserve">Register MonoBehaviour </w:t>
-      </w:r>
-      <w:r>
-        <w:rPr>
-          <w:rFonts w:ascii="Arial" w:hAnsi="Arial" w:cs="Arial"/>
-          <w:lang w:val="en-FI"/>
-        </w:rPr>
-        <w:t>commands with [ConsoleCommand()] attribute</w:t>
+        <w:t xml:space="preserve">Register </w:t>
+      </w:r>
+      <w:proofErr w:type="spellStart"/>
+      <w:r>
+        <w:rPr>
+          <w:rFonts w:ascii="Arial" w:hAnsi="Arial" w:cs="Arial"/>
+          <w:lang w:val="en-FI"/>
+        </w:rPr>
+        <w:t>MonoBehaviour</w:t>
+      </w:r>
+      <w:proofErr w:type="spellEnd"/>
+      <w:r>
+        <w:rPr>
+          <w:rFonts w:ascii="Arial" w:hAnsi="Arial" w:cs="Arial"/>
+          <w:lang w:val="en-FI"/>
+        </w:rPr>
+        <w:t xml:space="preserve"> </w:t>
+      </w:r>
+      <w:r>
+        <w:rPr>
+          <w:rFonts w:ascii="Arial" w:hAnsi="Arial" w:cs="Arial"/>
+          <w:lang w:val="en-FI"/>
+        </w:rPr>
+        <w:t>commands with [</w:t>
+      </w:r>
+      <w:proofErr w:type="spellStart"/>
+      <w:proofErr w:type="gramStart"/>
+      <w:r>
+        <w:rPr>
+          <w:rFonts w:ascii="Arial" w:hAnsi="Arial" w:cs="Arial"/>
+          <w:lang w:val="en-FI"/>
+        </w:rPr>
+        <w:t>ConsoleCommand</w:t>
+      </w:r>
+      <w:proofErr w:type="spellEnd"/>
+      <w:r>
+        <w:rPr>
+          <w:rFonts w:ascii="Arial" w:hAnsi="Arial" w:cs="Arial"/>
+          <w:lang w:val="en-FI"/>
+        </w:rPr>
+        <w:t>(</w:t>
+      </w:r>
+      <w:proofErr w:type="gramEnd"/>
+      <w:r>
+        <w:rPr>
+          <w:rFonts w:ascii="Arial" w:hAnsi="Arial" w:cs="Arial"/>
+          <w:lang w:val="en-FI"/>
+        </w:rPr>
+        <w:t>)] attribute</w:t>
       </w:r>
     </w:p>
     <w:p>
@@ -2857,7 +3168,23 @@
           <w:rFonts w:ascii="Arial" w:hAnsi="Arial" w:cs="Arial"/>
           <w:lang w:val="en-FI"/>
         </w:rPr>
-        <w:t xml:space="preserve"> way to register MonoBehaviour commands, it’s not the fastest. </w:t>
+        <w:t xml:space="preserve"> way to register </w:t>
+      </w:r>
+      <w:proofErr w:type="spellStart"/>
+      <w:r>
+        <w:rPr>
+          <w:rFonts w:ascii="Arial" w:hAnsi="Arial" w:cs="Arial"/>
+          <w:lang w:val="en-FI"/>
+        </w:rPr>
+        <w:t>MonoBehaviour</w:t>
+      </w:r>
+      <w:proofErr w:type="spellEnd"/>
+      <w:r>
+        <w:rPr>
+          <w:rFonts w:ascii="Arial" w:hAnsi="Arial" w:cs="Arial"/>
+          <w:lang w:val="en-FI"/>
+        </w:rPr>
+        <w:t xml:space="preserve"> commands, it’s not the fastest. </w:t>
       </w:r>
       <w:r>
         <w:rPr>
@@ -2871,7 +3198,39 @@
           <w:rFonts w:ascii="Arial" w:hAnsi="Arial" w:cs="Arial"/>
           <w:lang w:val="en-FI"/>
         </w:rPr>
-        <w:t xml:space="preserve"> get MonoBehaviour script references all gameobjects in the scene must be </w:t>
+        <w:t xml:space="preserve"> get </w:t>
+      </w:r>
+      <w:proofErr w:type="spellStart"/>
+      <w:r>
+        <w:rPr>
+          <w:rFonts w:ascii="Arial" w:hAnsi="Arial" w:cs="Arial"/>
+          <w:lang w:val="en-FI"/>
+        </w:rPr>
+        <w:t>MonoBehaviour</w:t>
+      </w:r>
+      <w:proofErr w:type="spellEnd"/>
+      <w:r>
+        <w:rPr>
+          <w:rFonts w:ascii="Arial" w:hAnsi="Arial" w:cs="Arial"/>
+          <w:lang w:val="en-FI"/>
+        </w:rPr>
+        <w:t xml:space="preserve"> script references all </w:t>
+      </w:r>
+      <w:proofErr w:type="spellStart"/>
+      <w:r>
+        <w:rPr>
+          <w:rFonts w:ascii="Arial" w:hAnsi="Arial" w:cs="Arial"/>
+          <w:lang w:val="en-FI"/>
+        </w:rPr>
+        <w:t>gameobjects</w:t>
+      </w:r>
+      <w:proofErr w:type="spellEnd"/>
+      <w:r>
+        <w:rPr>
+          <w:rFonts w:ascii="Arial" w:hAnsi="Arial" w:cs="Arial"/>
+          <w:lang w:val="en-FI"/>
+        </w:rPr>
+        <w:t xml:space="preserve"> in the scene must be </w:t>
       </w:r>
       <w:r>
         <w:rPr>
@@ -2899,7 +3258,23 @@
           <w:rFonts w:ascii="Arial" w:hAnsi="Arial" w:cs="Arial"/>
           <w:lang w:val="en-FI"/>
         </w:rPr>
-        <w:t xml:space="preserve">If setting ‘Print Console Debug Info’ is enabled, this part of the registration will be printed to console. In DeveloperConsole example scenes this process takes </w:t>
+        <w:t xml:space="preserve">If setting ‘Print Console Debug Info’ is enabled, this part of the registration will be printed to console. In </w:t>
+      </w:r>
+      <w:proofErr w:type="spellStart"/>
+      <w:r>
+        <w:rPr>
+          <w:rFonts w:ascii="Arial" w:hAnsi="Arial" w:cs="Arial"/>
+          <w:lang w:val="en-FI"/>
+        </w:rPr>
+        <w:t>DeveloperConsole</w:t>
+      </w:r>
+      <w:proofErr w:type="spellEnd"/>
+      <w:r>
+        <w:rPr>
+          <w:rFonts w:ascii="Arial" w:hAnsi="Arial" w:cs="Arial"/>
+          <w:lang w:val="en-FI"/>
+        </w:rPr>
+        <w:t xml:space="preserve"> example scenes this process takes </w:t>
       </w:r>
       <w:r>
         <w:rPr>
@@ -2913,8 +3288,17 @@
           <w:rFonts w:ascii="Arial" w:hAnsi="Arial" w:cs="Arial"/>
           <w:lang w:val="en-FI"/>
         </w:rPr>
-        <w:t>25 ms</w:t>
-      </w:r>
+        <w:t xml:space="preserve">25 </w:t>
+      </w:r>
+      <w:proofErr w:type="spellStart"/>
+      <w:r>
+        <w:rPr>
+          <w:rFonts w:ascii="Arial" w:hAnsi="Arial" w:cs="Arial"/>
+          <w:lang w:val="en-FI"/>
+        </w:rPr>
+        <w:t>ms</w:t>
+      </w:r>
+      <w:proofErr w:type="spellEnd"/>
       <w:r>
         <w:rPr>
           <w:rFonts w:ascii="Arial" w:hAnsi="Arial" w:cs="Arial"/>
@@ -2934,7 +3318,23 @@
           <w:rFonts w:ascii="Arial" w:hAnsi="Arial" w:cs="Arial"/>
           <w:lang w:val="en-FI"/>
         </w:rPr>
-        <w:t xml:space="preserve"> This process takes longer, the more gameobjects scene </w:t>
+        <w:t xml:space="preserve"> This process takes longer, the more </w:t>
+      </w:r>
+      <w:proofErr w:type="spellStart"/>
+      <w:r>
+        <w:rPr>
+          <w:rFonts w:ascii="Arial" w:hAnsi="Arial" w:cs="Arial"/>
+          <w:lang w:val="en-FI"/>
+        </w:rPr>
+        <w:t>gameobjects</w:t>
+      </w:r>
+      <w:proofErr w:type="spellEnd"/>
+      <w:r>
+        <w:rPr>
+          <w:rFonts w:ascii="Arial" w:hAnsi="Arial" w:cs="Arial"/>
+          <w:lang w:val="en-FI"/>
+        </w:rPr>
+        <w:t xml:space="preserve"> scene </w:t>
       </w:r>
       <w:r>
         <w:rPr>
@@ -2955,7 +3355,32 @@
           <w:rFonts w:ascii="Arial" w:hAnsi="Arial" w:cs="Arial"/>
           <w:lang w:val="en-FI"/>
         </w:rPr>
-        <w:t>[ConsoleCommand()] attribute</w:t>
+        <w:t>[</w:t>
+      </w:r>
+      <w:proofErr w:type="spellStart"/>
+      <w:proofErr w:type="gramStart"/>
+      <w:r>
+        <w:rPr>
+          <w:rFonts w:ascii="Arial" w:hAnsi="Arial" w:cs="Arial"/>
+          <w:lang w:val="en-FI"/>
+        </w:rPr>
+        <w:t>ConsoleCommand</w:t>
+      </w:r>
+      <w:proofErr w:type="spellEnd"/>
+      <w:r>
+        <w:rPr>
+          <w:rFonts w:ascii="Arial" w:hAnsi="Arial" w:cs="Arial"/>
+          <w:lang w:val="en-FI"/>
+        </w:rPr>
+        <w:t>(</w:t>
+      </w:r>
+      <w:proofErr w:type="gramEnd"/>
+      <w:r>
+        <w:rPr>
+          <w:rFonts w:ascii="Arial" w:hAnsi="Arial" w:cs="Arial"/>
+          <w:lang w:val="en-FI"/>
+        </w:rPr>
+        <w:t>)] attribute</w:t>
       </w:r>
       <w:r>
         <w:rPr>
@@ -3019,12 +3444,21 @@
           <w:lang w:val="en-FI"/>
         </w:rPr>
       </w:pPr>
-      <w:r>
-        <w:rPr>
-          <w:rFonts w:ascii="Arial" w:hAnsi="Arial" w:cs="Arial"/>
-          <w:lang w:val="en-FI"/>
-        </w:rPr>
-        <w:t>Everytime scene loads</w:t>
+      <w:proofErr w:type="spellStart"/>
+      <w:r>
+        <w:rPr>
+          <w:rFonts w:ascii="Arial" w:hAnsi="Arial" w:cs="Arial"/>
+          <w:lang w:val="en-FI"/>
+        </w:rPr>
+        <w:t>Everytime</w:t>
+      </w:r>
+      <w:proofErr w:type="spellEnd"/>
+      <w:r>
+        <w:rPr>
+          <w:rFonts w:ascii="Arial" w:hAnsi="Arial" w:cs="Arial"/>
+          <w:lang w:val="en-FI"/>
+        </w:rPr>
+        <w:t xml:space="preserve"> scene loads</w:t>
       </w:r>
       <w:r>
         <w:rPr>
@@ -3033,6 +3467,7 @@
         </w:rPr>
         <w:t xml:space="preserve"> </w:t>
       </w:r>
+      <w:proofErr w:type="spellStart"/>
       <w:r>
         <w:rPr>
           <w:rFonts w:ascii="Arial" w:hAnsi="Arial" w:cs="Arial"/>
@@ -3052,7 +3487,56 @@
           <w:rFonts w:ascii="Arial" w:hAnsi="Arial" w:cs="Arial"/>
           <w:lang w:val="en-FI"/>
         </w:rPr>
-        <w:t>.cs looks for all [ConsoleCommand()] attributes in C# CurrentDomain Assembly</w:t>
+        <w:t>.cs</w:t>
+      </w:r>
+      <w:proofErr w:type="spellEnd"/>
+      <w:r>
+        <w:rPr>
+          <w:rFonts w:ascii="Arial" w:hAnsi="Arial" w:cs="Arial"/>
+          <w:lang w:val="en-FI"/>
+        </w:rPr>
+        <w:t xml:space="preserve"> looks for all [</w:t>
+      </w:r>
+      <w:proofErr w:type="spellStart"/>
+      <w:proofErr w:type="gramStart"/>
+      <w:r>
+        <w:rPr>
+          <w:rFonts w:ascii="Arial" w:hAnsi="Arial" w:cs="Arial"/>
+          <w:lang w:val="en-FI"/>
+        </w:rPr>
+        <w:t>ConsoleCommand</w:t>
+      </w:r>
+      <w:proofErr w:type="spellEnd"/>
+      <w:r>
+        <w:rPr>
+          <w:rFonts w:ascii="Arial" w:hAnsi="Arial" w:cs="Arial"/>
+          <w:lang w:val="en-FI"/>
+        </w:rPr>
+        <w:t>(</w:t>
+      </w:r>
+      <w:proofErr w:type="gramEnd"/>
+      <w:r>
+        <w:rPr>
+          <w:rFonts w:ascii="Arial" w:hAnsi="Arial" w:cs="Arial"/>
+          <w:lang w:val="en-FI"/>
+        </w:rPr>
+        <w:t xml:space="preserve">)] attributes in C# </w:t>
+      </w:r>
+      <w:proofErr w:type="spellStart"/>
+      <w:r>
+        <w:rPr>
+          <w:rFonts w:ascii="Arial" w:hAnsi="Arial" w:cs="Arial"/>
+          <w:lang w:val="en-FI"/>
+        </w:rPr>
+        <w:t>CurrentDomain</w:t>
+      </w:r>
+      <w:proofErr w:type="spellEnd"/>
+      <w:r>
+        <w:rPr>
+          <w:rFonts w:ascii="Arial" w:hAnsi="Arial" w:cs="Arial"/>
+          <w:lang w:val="en-FI"/>
+        </w:rPr>
+        <w:t xml:space="preserve"> Assembly</w:t>
       </w:r>
       <w:r>
         <w:rPr>
@@ -3087,7 +3571,55 @@
           <w:rFonts w:ascii="Arial" w:hAnsi="Arial" w:cs="Arial"/>
           <w:lang w:val="en-FI"/>
         </w:rPr>
-        <w:t xml:space="preserve">. Second part of the attribute registration does run in main thread. This part loops through all GameObjects in your current scene and finds MonoBehaviour references so Monobehaviour methods can be properly called. This </w:t>
+        <w:t xml:space="preserve">. Second part of the attribute registration does run in main thread. This part loops through all </w:t>
+      </w:r>
+      <w:proofErr w:type="spellStart"/>
+      <w:r>
+        <w:rPr>
+          <w:rFonts w:ascii="Arial" w:hAnsi="Arial" w:cs="Arial"/>
+          <w:lang w:val="en-FI"/>
+        </w:rPr>
+        <w:t>GameObjects</w:t>
+      </w:r>
+      <w:proofErr w:type="spellEnd"/>
+      <w:r>
+        <w:rPr>
+          <w:rFonts w:ascii="Arial" w:hAnsi="Arial" w:cs="Arial"/>
+          <w:lang w:val="en-FI"/>
+        </w:rPr>
+        <w:t xml:space="preserve"> in your current scene and finds </w:t>
+      </w:r>
+      <w:proofErr w:type="spellStart"/>
+      <w:r>
+        <w:rPr>
+          <w:rFonts w:ascii="Arial" w:hAnsi="Arial" w:cs="Arial"/>
+          <w:lang w:val="en-FI"/>
+        </w:rPr>
+        <w:t>MonoBehaviour</w:t>
+      </w:r>
+      <w:proofErr w:type="spellEnd"/>
+      <w:r>
+        <w:rPr>
+          <w:rFonts w:ascii="Arial" w:hAnsi="Arial" w:cs="Arial"/>
+          <w:lang w:val="en-FI"/>
+        </w:rPr>
+        <w:t xml:space="preserve"> references so </w:t>
+      </w:r>
+      <w:proofErr w:type="spellStart"/>
+      <w:r>
+        <w:rPr>
+          <w:rFonts w:ascii="Arial" w:hAnsi="Arial" w:cs="Arial"/>
+          <w:lang w:val="en-FI"/>
+        </w:rPr>
+        <w:t>Monobehaviour</w:t>
+      </w:r>
+      <w:proofErr w:type="spellEnd"/>
+      <w:r>
+        <w:rPr>
+          <w:rFonts w:ascii="Arial" w:hAnsi="Arial" w:cs="Arial"/>
+          <w:lang w:val="en-FI"/>
+        </w:rPr>
+        <w:t xml:space="preserve"> methods can be properly called. This </w:t>
       </w:r>
       <w:r>
         <w:rPr>
@@ -3152,14 +3684,39 @@
           <w:rFonts w:ascii="Arial" w:hAnsi="Arial" w:cs="Arial"/>
           <w:lang w:val="en-FI"/>
         </w:rPr>
-        <w:t xml:space="preserve">they are cached. So when </w:t>
-      </w:r>
-      <w:r>
-        <w:rPr>
-          <w:rFonts w:ascii="Arial" w:hAnsi="Arial" w:cs="Arial"/>
-          <w:lang w:val="en-FI"/>
-        </w:rPr>
-        <w:t xml:space="preserve">when </w:t>
+        <w:t xml:space="preserve">they are cached. </w:t>
+      </w:r>
+      <w:proofErr w:type="gramStart"/>
+      <w:r>
+        <w:rPr>
+          <w:rFonts w:ascii="Arial" w:hAnsi="Arial" w:cs="Arial"/>
+          <w:lang w:val="en-FI"/>
+        </w:rPr>
+        <w:t>So</w:t>
+      </w:r>
+      <w:proofErr w:type="gramEnd"/>
+      <w:r>
+        <w:rPr>
+          <w:rFonts w:ascii="Arial" w:hAnsi="Arial" w:cs="Arial"/>
+          <w:lang w:val="en-FI"/>
+        </w:rPr>
+        <w:t xml:space="preserve"> when </w:t>
+      </w:r>
+      <w:proofErr w:type="spellStart"/>
+      <w:r>
+        <w:rPr>
+          <w:rFonts w:ascii="Arial" w:hAnsi="Arial" w:cs="Arial"/>
+          <w:lang w:val="en-FI"/>
+        </w:rPr>
+        <w:t>when</w:t>
+      </w:r>
+      <w:proofErr w:type="spellEnd"/>
+      <w:r>
+        <w:rPr>
+          <w:rFonts w:ascii="Arial" w:hAnsi="Arial" w:cs="Arial"/>
+          <w:lang w:val="en-FI"/>
+        </w:rPr>
+        <w:t xml:space="preserve"> </w:t>
       </w:r>
       <w:r>
         <w:rPr>
@@ -3533,7 +4090,23 @@
           <w:rFonts w:ascii="Arial" w:hAnsi="Arial" w:cs="Arial"/>
           <w:lang w:val="en-FI"/>
         </w:rPr>
-        <w:t xml:space="preserve">Developer Console comes with few settings you can tweak. To change settings, modify DeveloperConsoleInitilizer.cs in </w:t>
+        <w:t xml:space="preserve">Developer Console comes with few settings you can tweak. To change settings, modify </w:t>
+      </w:r>
+      <w:proofErr w:type="spellStart"/>
+      <w:r>
+        <w:rPr>
+          <w:rFonts w:ascii="Arial" w:hAnsi="Arial" w:cs="Arial"/>
+          <w:lang w:val="en-FI"/>
+        </w:rPr>
+        <w:t>DeveloperConsoleInitilizer.cs</w:t>
+      </w:r>
+      <w:proofErr w:type="spellEnd"/>
+      <w:r>
+        <w:rPr>
+          <w:rFonts w:ascii="Arial" w:hAnsi="Arial" w:cs="Arial"/>
+          <w:lang w:val="en-FI"/>
+        </w:rPr>
+        <w:t xml:space="preserve"> in </w:t>
       </w:r>
       <w:r>
         <w:rPr>
@@ -3547,7 +4120,39 @@
           <w:rFonts w:ascii="Arial" w:hAnsi="Arial" w:cs="Arial"/>
           <w:lang w:val="en-FI"/>
         </w:rPr>
-        <w:t>inspector which is attached to DeveloperConsole prefab gameobject.</w:t>
+        <w:t xml:space="preserve">inspector which is attached to </w:t>
+      </w:r>
+      <w:proofErr w:type="spellStart"/>
+      <w:r>
+        <w:rPr>
+          <w:rFonts w:ascii="Arial" w:hAnsi="Arial" w:cs="Arial"/>
+          <w:lang w:val="en-FI"/>
+        </w:rPr>
+        <w:t>DeveloperConsole</w:t>
+      </w:r>
+      <w:proofErr w:type="spellEnd"/>
+      <w:r>
+        <w:rPr>
+          <w:rFonts w:ascii="Arial" w:hAnsi="Arial" w:cs="Arial"/>
+          <w:lang w:val="en-FI"/>
+        </w:rPr>
+        <w:t xml:space="preserve"> prefab </w:t>
+      </w:r>
+      <w:proofErr w:type="spellStart"/>
+      <w:r>
+        <w:rPr>
+          <w:rFonts w:ascii="Arial" w:hAnsi="Arial" w:cs="Arial"/>
+          <w:lang w:val="en-FI"/>
+        </w:rPr>
+        <w:t>gameobject</w:t>
+      </w:r>
+      <w:proofErr w:type="spellEnd"/>
+      <w:r>
+        <w:rPr>
+          <w:rFonts w:ascii="Arial" w:hAnsi="Arial" w:cs="Arial"/>
+          <w:lang w:val="en-FI"/>
+        </w:rPr>
+        <w:t>.</w:t>
       </w:r>
       <w:r>
         <w:rPr>
@@ -3563,6 +4168,7 @@
         </w:rPr>
         <w:t xml:space="preserve">static </w:t>
       </w:r>
+      <w:proofErr w:type="spellStart"/>
       <w:r>
         <w:rPr>
           <w:rFonts w:ascii="Arial" w:hAnsi="Arial" w:cs="Arial"/>
@@ -3577,6 +4183,7 @@
         </w:rPr>
         <w:t>.cs</w:t>
       </w:r>
+      <w:proofErr w:type="spellEnd"/>
       <w:r>
         <w:rPr>
           <w:rFonts w:ascii="Arial" w:hAnsi="Arial" w:cs="Arial"/>
@@ -3613,9 +4220,9 @@
           <w:noProof/>
         </w:rPr>
         <w:drawing>
-          <wp:inline distT="0" distB="0" distL="0" distR="0" wp14:anchorId="638D5364" wp14:editId="3DA8125D">
-            <wp:extent cx="3469184" cy="3491003"/>
-            <wp:effectExtent l="0" t="0" r="0" b="0"/>
+          <wp:inline distT="0" distB="0" distL="0" distR="0" wp14:anchorId="638D5364" wp14:editId="0DCC6649">
+            <wp:extent cx="3174089" cy="3491003"/>
+            <wp:effectExtent l="0" t="0" r="7620" b="0"/>
             <wp:docPr id="8" name="Picture 8"/>
             <wp:cNvGraphicFramePr>
               <a:graphicFrameLocks xmlns:a="http://schemas.openxmlformats.org/drawingml/2006/main" noChangeAspect="1"/>
@@ -3644,7 +4251,7 @@
                   <pic:spPr bwMode="auto">
                     <a:xfrm>
                       <a:off x="0" y="0"/>
-                      <a:ext cx="3469184" cy="3491003"/>
+                      <a:ext cx="3174089" cy="3491003"/>
                     </a:xfrm>
                     <a:prstGeom prst="rect">
                       <a:avLst/>
@@ -3917,7 +4524,39 @@
           <w:rFonts w:ascii="Arial" w:hAnsi="Arial" w:cs="Arial"/>
           <w:lang w:val="en-FI"/>
         </w:rPr>
-        <w:t xml:space="preserve">Don’t print any Unity Debug.Log/LogError messages </w:t>
+        <w:t xml:space="preserve">Don’t print any Unity </w:t>
+      </w:r>
+      <w:proofErr w:type="spellStart"/>
+      <w:r>
+        <w:rPr>
+          <w:rFonts w:ascii="Arial" w:hAnsi="Arial" w:cs="Arial"/>
+          <w:lang w:val="en-FI"/>
+        </w:rPr>
+        <w:t>Debug.Log</w:t>
+      </w:r>
+      <w:proofErr w:type="spellEnd"/>
+      <w:r>
+        <w:rPr>
+          <w:rFonts w:ascii="Arial" w:hAnsi="Arial" w:cs="Arial"/>
+          <w:lang w:val="en-FI"/>
+        </w:rPr>
+        <w:t>/</w:t>
+      </w:r>
+      <w:proofErr w:type="spellStart"/>
+      <w:r>
+        <w:rPr>
+          <w:rFonts w:ascii="Arial" w:hAnsi="Arial" w:cs="Arial"/>
+          <w:lang w:val="en-FI"/>
+        </w:rPr>
+        <w:t>LogError</w:t>
+      </w:r>
+      <w:proofErr w:type="spellEnd"/>
+      <w:r>
+        <w:rPr>
+          <w:rFonts w:ascii="Arial" w:hAnsi="Arial" w:cs="Arial"/>
+          <w:lang w:val="en-FI"/>
+        </w:rPr>
+        <w:t xml:space="preserve"> messages </w:t>
       </w:r>
       <w:r>
         <w:rPr>
@@ -3953,7 +4592,27 @@
           <w:bCs/>
           <w:lang w:val="en-FI"/>
         </w:rPr>
-        <w:t xml:space="preserve">Print Debug logs with expections Editor only: </w:t>
+        <w:t xml:space="preserve">Print Debug logs with </w:t>
+      </w:r>
+      <w:proofErr w:type="spellStart"/>
+      <w:r>
+        <w:rPr>
+          <w:rFonts w:ascii="Arial" w:hAnsi="Arial" w:cs="Arial"/>
+          <w:b/>
+          <w:bCs/>
+          <w:lang w:val="en-FI"/>
+        </w:rPr>
+        <w:t>expections</w:t>
+      </w:r>
+      <w:proofErr w:type="spellEnd"/>
+      <w:r>
+        <w:rPr>
+          <w:rFonts w:ascii="Arial" w:hAnsi="Arial" w:cs="Arial"/>
+          <w:b/>
+          <w:bCs/>
+          <w:lang w:val="en-FI"/>
+        </w:rPr>
+        <w:t xml:space="preserve"> Editor only: </w:t>
       </w:r>
     </w:p>
     <w:p>
@@ -3980,7 +4639,39 @@
           <w:rFonts w:ascii="Arial" w:hAnsi="Arial" w:cs="Arial"/>
           <w:lang w:val="en-FI"/>
         </w:rPr>
-        <w:t xml:space="preserve"> Debug.Log/LogError messages </w:t>
+        <w:t xml:space="preserve"> </w:t>
+      </w:r>
+      <w:proofErr w:type="spellStart"/>
+      <w:r>
+        <w:rPr>
+          <w:rFonts w:ascii="Arial" w:hAnsi="Arial" w:cs="Arial"/>
+          <w:lang w:val="en-FI"/>
+        </w:rPr>
+        <w:t>Debug.Log</w:t>
+      </w:r>
+      <w:proofErr w:type="spellEnd"/>
+      <w:r>
+        <w:rPr>
+          <w:rFonts w:ascii="Arial" w:hAnsi="Arial" w:cs="Arial"/>
+          <w:lang w:val="en-FI"/>
+        </w:rPr>
+        <w:t>/</w:t>
+      </w:r>
+      <w:proofErr w:type="spellStart"/>
+      <w:r>
+        <w:rPr>
+          <w:rFonts w:ascii="Arial" w:hAnsi="Arial" w:cs="Arial"/>
+          <w:lang w:val="en-FI"/>
+        </w:rPr>
+        <w:t>LogError</w:t>
+      </w:r>
+      <w:proofErr w:type="spellEnd"/>
+      <w:r>
+        <w:rPr>
+          <w:rFonts w:ascii="Arial" w:hAnsi="Arial" w:cs="Arial"/>
+          <w:lang w:val="en-FI"/>
+        </w:rPr>
+        <w:t xml:space="preserve"> messages </w:t>
       </w:r>
       <w:r>
         <w:rPr>
@@ -3994,7 +4685,23 @@
           <w:rFonts w:ascii="Arial" w:hAnsi="Arial" w:cs="Arial"/>
           <w:lang w:val="en-FI"/>
         </w:rPr>
-        <w:t xml:space="preserve"> Developer Console window with all expections but</w:t>
+        <w:t xml:space="preserve"> Developer Console window with all </w:t>
+      </w:r>
+      <w:proofErr w:type="spellStart"/>
+      <w:r>
+        <w:rPr>
+          <w:rFonts w:ascii="Arial" w:hAnsi="Arial" w:cs="Arial"/>
+          <w:lang w:val="en-FI"/>
+        </w:rPr>
+        <w:t>expections</w:t>
+      </w:r>
+      <w:proofErr w:type="spellEnd"/>
+      <w:r>
+        <w:rPr>
+          <w:rFonts w:ascii="Arial" w:hAnsi="Arial" w:cs="Arial"/>
+          <w:lang w:val="en-FI"/>
+        </w:rPr>
+        <w:t xml:space="preserve"> but</w:t>
       </w:r>
       <w:r>
         <w:rPr>
@@ -4030,7 +4737,47 @@
           <w:bCs/>
           <w:lang w:val="en-FI"/>
         </w:rPr>
-        <w:t>Print Debug Logs Expections With Stack Trace Editor Only</w:t>
+        <w:t xml:space="preserve">Print Debug Logs </w:t>
+      </w:r>
+      <w:proofErr w:type="spellStart"/>
+      <w:r>
+        <w:rPr>
+          <w:rFonts w:ascii="Arial" w:hAnsi="Arial" w:cs="Arial"/>
+          <w:b/>
+          <w:bCs/>
+          <w:lang w:val="en-FI"/>
+        </w:rPr>
+        <w:t>Expections</w:t>
+      </w:r>
+      <w:proofErr w:type="spellEnd"/>
+      <w:r>
+        <w:rPr>
+          <w:rFonts w:ascii="Arial" w:hAnsi="Arial" w:cs="Arial"/>
+          <w:b/>
+          <w:bCs/>
+          <w:lang w:val="en-FI"/>
+        </w:rPr>
+        <w:t xml:space="preserve"> </w:t>
+      </w:r>
+      <w:proofErr w:type="gramStart"/>
+      <w:r>
+        <w:rPr>
+          <w:rFonts w:ascii="Arial" w:hAnsi="Arial" w:cs="Arial"/>
+          <w:b/>
+          <w:bCs/>
+          <w:lang w:val="en-FI"/>
+        </w:rPr>
+        <w:t>With</w:t>
+      </w:r>
+      <w:proofErr w:type="gramEnd"/>
+      <w:r>
+        <w:rPr>
+          <w:rFonts w:ascii="Arial" w:hAnsi="Arial" w:cs="Arial"/>
+          <w:b/>
+          <w:bCs/>
+          <w:lang w:val="en-FI"/>
+        </w:rPr>
+        <w:t xml:space="preserve"> Stack Trace Editor Only</w:t>
       </w:r>
     </w:p>
     <w:p>
@@ -4057,7 +4804,39 @@
           <w:rFonts w:ascii="Arial" w:hAnsi="Arial" w:cs="Arial"/>
           <w:lang w:val="en-FI"/>
         </w:rPr>
-        <w:t xml:space="preserve"> Debug.Log/LogError messages </w:t>
+        <w:t xml:space="preserve"> </w:t>
+      </w:r>
+      <w:proofErr w:type="spellStart"/>
+      <w:r>
+        <w:rPr>
+          <w:rFonts w:ascii="Arial" w:hAnsi="Arial" w:cs="Arial"/>
+          <w:lang w:val="en-FI"/>
+        </w:rPr>
+        <w:t>Debug.Log</w:t>
+      </w:r>
+      <w:proofErr w:type="spellEnd"/>
+      <w:r>
+        <w:rPr>
+          <w:rFonts w:ascii="Arial" w:hAnsi="Arial" w:cs="Arial"/>
+          <w:lang w:val="en-FI"/>
+        </w:rPr>
+        <w:t>/</w:t>
+      </w:r>
+      <w:proofErr w:type="spellStart"/>
+      <w:r>
+        <w:rPr>
+          <w:rFonts w:ascii="Arial" w:hAnsi="Arial" w:cs="Arial"/>
+          <w:lang w:val="en-FI"/>
+        </w:rPr>
+        <w:t>LogError</w:t>
+      </w:r>
+      <w:proofErr w:type="spellEnd"/>
+      <w:r>
+        <w:rPr>
+          <w:rFonts w:ascii="Arial" w:hAnsi="Arial" w:cs="Arial"/>
+          <w:lang w:val="en-FI"/>
+        </w:rPr>
+        <w:t xml:space="preserve"> messages </w:t>
       </w:r>
       <w:r>
         <w:rPr>
@@ -4071,8 +4850,17 @@
           <w:rFonts w:ascii="Arial" w:hAnsi="Arial" w:cs="Arial"/>
           <w:lang w:val="en-FI"/>
         </w:rPr>
-        <w:t xml:space="preserve"> Developer Console window with all expections</w:t>
-      </w:r>
+        <w:t xml:space="preserve"> Developer Console window with all </w:t>
+      </w:r>
+      <w:proofErr w:type="spellStart"/>
+      <w:r>
+        <w:rPr>
+          <w:rFonts w:ascii="Arial" w:hAnsi="Arial" w:cs="Arial"/>
+          <w:lang w:val="en-FI"/>
+        </w:rPr>
+        <w:t>expections</w:t>
+      </w:r>
+      <w:proofErr w:type="spellEnd"/>
       <w:r>
         <w:rPr>
           <w:rFonts w:ascii="Arial" w:hAnsi="Arial" w:cs="Arial"/>
@@ -4121,8 +4909,19 @@
           <w:bCs/>
           <w:lang w:val="en-FI"/>
         </w:rPr>
-        <w:t>Print Debug Logs Without Expections</w:t>
-      </w:r>
+        <w:t xml:space="preserve">Print Debug Logs Without </w:t>
+      </w:r>
+      <w:proofErr w:type="spellStart"/>
+      <w:r>
+        <w:rPr>
+          <w:rFonts w:ascii="Arial" w:hAnsi="Arial" w:cs="Arial"/>
+          <w:b/>
+          <w:bCs/>
+          <w:lang w:val="en-FI"/>
+        </w:rPr>
+        <w:t>Expections</w:t>
+      </w:r>
+      <w:proofErr w:type="spellEnd"/>
     </w:p>
     <w:p>
       <w:pPr>
@@ -4148,7 +4947,39 @@
           <w:rFonts w:ascii="Arial" w:hAnsi="Arial" w:cs="Arial"/>
           <w:lang w:val="en-FI"/>
         </w:rPr>
-        <w:t xml:space="preserve"> Debug.Log/LogError messages </w:t>
+        <w:t xml:space="preserve"> </w:t>
+      </w:r>
+      <w:proofErr w:type="spellStart"/>
+      <w:r>
+        <w:rPr>
+          <w:rFonts w:ascii="Arial" w:hAnsi="Arial" w:cs="Arial"/>
+          <w:lang w:val="en-FI"/>
+        </w:rPr>
+        <w:t>Debug.Log</w:t>
+      </w:r>
+      <w:proofErr w:type="spellEnd"/>
+      <w:r>
+        <w:rPr>
+          <w:rFonts w:ascii="Arial" w:hAnsi="Arial" w:cs="Arial"/>
+          <w:lang w:val="en-FI"/>
+        </w:rPr>
+        <w:t>/</w:t>
+      </w:r>
+      <w:proofErr w:type="spellStart"/>
+      <w:r>
+        <w:rPr>
+          <w:rFonts w:ascii="Arial" w:hAnsi="Arial" w:cs="Arial"/>
+          <w:lang w:val="en-FI"/>
+        </w:rPr>
+        <w:t>LogError</w:t>
+      </w:r>
+      <w:proofErr w:type="spellEnd"/>
+      <w:r>
+        <w:rPr>
+          <w:rFonts w:ascii="Arial" w:hAnsi="Arial" w:cs="Arial"/>
+          <w:lang w:val="en-FI"/>
+        </w:rPr>
+        <w:t xml:space="preserve"> messages </w:t>
       </w:r>
       <w:r>
         <w:rPr>
@@ -4162,8 +4993,17 @@
           <w:rFonts w:ascii="Arial" w:hAnsi="Arial" w:cs="Arial"/>
           <w:lang w:val="en-FI"/>
         </w:rPr>
-        <w:t xml:space="preserve"> Developer Console window with all expections</w:t>
-      </w:r>
+        <w:t xml:space="preserve"> Developer Console window with all </w:t>
+      </w:r>
+      <w:proofErr w:type="spellStart"/>
+      <w:r>
+        <w:rPr>
+          <w:rFonts w:ascii="Arial" w:hAnsi="Arial" w:cs="Arial"/>
+          <w:lang w:val="en-FI"/>
+        </w:rPr>
+        <w:t>expections</w:t>
+      </w:r>
+      <w:proofErr w:type="spellEnd"/>
       <w:r>
         <w:rPr>
           <w:rFonts w:ascii="Arial" w:hAnsi="Arial" w:cs="Arial"/>
@@ -4199,7 +5039,47 @@
           <w:bCs/>
           <w:lang w:val="en-FI"/>
         </w:rPr>
-        <w:t>Print Debug Logs Without Expections With Stack Trace</w:t>
+        <w:t xml:space="preserve">Print Debug Logs Without </w:t>
+      </w:r>
+      <w:proofErr w:type="spellStart"/>
+      <w:r>
+        <w:rPr>
+          <w:rFonts w:ascii="Arial" w:hAnsi="Arial" w:cs="Arial"/>
+          <w:b/>
+          <w:bCs/>
+          <w:lang w:val="en-FI"/>
+        </w:rPr>
+        <w:t>Expections</w:t>
+      </w:r>
+      <w:proofErr w:type="spellEnd"/>
+      <w:r>
+        <w:rPr>
+          <w:rFonts w:ascii="Arial" w:hAnsi="Arial" w:cs="Arial"/>
+          <w:b/>
+          <w:bCs/>
+          <w:lang w:val="en-FI"/>
+        </w:rPr>
+        <w:t xml:space="preserve"> </w:t>
+      </w:r>
+      <w:proofErr w:type="gramStart"/>
+      <w:r>
+        <w:rPr>
+          <w:rFonts w:ascii="Arial" w:hAnsi="Arial" w:cs="Arial"/>
+          <w:b/>
+          <w:bCs/>
+          <w:lang w:val="en-FI"/>
+        </w:rPr>
+        <w:t>With</w:t>
+      </w:r>
+      <w:proofErr w:type="gramEnd"/>
+      <w:r>
+        <w:rPr>
+          <w:rFonts w:ascii="Arial" w:hAnsi="Arial" w:cs="Arial"/>
+          <w:b/>
+          <w:bCs/>
+          <w:lang w:val="en-FI"/>
+        </w:rPr>
+        <w:t xml:space="preserve"> Stack Trace</w:t>
       </w:r>
       <w:r>
         <w:rPr>
@@ -4235,7 +5115,39 @@
           <w:rFonts w:ascii="Arial" w:hAnsi="Arial" w:cs="Arial"/>
           <w:lang w:val="en-FI"/>
         </w:rPr>
-        <w:t xml:space="preserve"> Debug.Log/LogError messages </w:t>
+        <w:t xml:space="preserve"> </w:t>
+      </w:r>
+      <w:proofErr w:type="spellStart"/>
+      <w:r>
+        <w:rPr>
+          <w:rFonts w:ascii="Arial" w:hAnsi="Arial" w:cs="Arial"/>
+          <w:lang w:val="en-FI"/>
+        </w:rPr>
+        <w:t>Debug.Log</w:t>
+      </w:r>
+      <w:proofErr w:type="spellEnd"/>
+      <w:r>
+        <w:rPr>
+          <w:rFonts w:ascii="Arial" w:hAnsi="Arial" w:cs="Arial"/>
+          <w:lang w:val="en-FI"/>
+        </w:rPr>
+        <w:t>/</w:t>
+      </w:r>
+      <w:proofErr w:type="spellStart"/>
+      <w:r>
+        <w:rPr>
+          <w:rFonts w:ascii="Arial" w:hAnsi="Arial" w:cs="Arial"/>
+          <w:lang w:val="en-FI"/>
+        </w:rPr>
+        <w:t>LogError</w:t>
+      </w:r>
+      <w:proofErr w:type="spellEnd"/>
+      <w:r>
+        <w:rPr>
+          <w:rFonts w:ascii="Arial" w:hAnsi="Arial" w:cs="Arial"/>
+          <w:lang w:val="en-FI"/>
+        </w:rPr>
+        <w:t xml:space="preserve"> messages </w:t>
       </w:r>
       <w:r>
         <w:rPr>
@@ -4249,8 +5161,17 @@
           <w:rFonts w:ascii="Arial" w:hAnsi="Arial" w:cs="Arial"/>
           <w:lang w:val="en-FI"/>
         </w:rPr>
-        <w:t xml:space="preserve"> Developer Console window with all expections</w:t>
-      </w:r>
+        <w:t xml:space="preserve"> Developer Console window with all </w:t>
+      </w:r>
+      <w:proofErr w:type="spellStart"/>
+      <w:r>
+        <w:rPr>
+          <w:rFonts w:ascii="Arial" w:hAnsi="Arial" w:cs="Arial"/>
+          <w:lang w:val="en-FI"/>
+        </w:rPr>
+        <w:t>expections</w:t>
+      </w:r>
+      <w:proofErr w:type="spellEnd"/>
       <w:r>
         <w:rPr>
           <w:rFonts w:ascii="Arial" w:hAnsi="Arial" w:cs="Arial"/>
@@ -4328,8 +5249,9 @@
           <w:bCs/>
           <w:lang w:val="en-FI"/>
         </w:rPr>
-        <w:t>Include Console In Build</w:t>
-      </w:r>
+        <w:t xml:space="preserve">Include Console </w:t>
+      </w:r>
+      <w:proofErr w:type="gramStart"/>
       <w:r>
         <w:rPr>
           <w:rFonts w:ascii="Arial" w:hAnsi="Arial" w:cs="Arial"/>
@@ -4337,59 +5259,9 @@
           <w:bCs/>
           <w:lang w:val="en-FI"/>
         </w:rPr>
-        <w:t xml:space="preserve">: </w:t>
-      </w:r>
-      <w:r>
-        <w:rPr>
-          <w:rFonts w:ascii="Arial" w:hAnsi="Arial" w:cs="Arial"/>
-          <w:lang w:val="en-FI"/>
-        </w:rPr>
-        <w:t xml:space="preserve">Whether to </w:t>
-      </w:r>
-      <w:r>
-        <w:rPr>
-          <w:rFonts w:ascii="Arial" w:hAnsi="Arial" w:cs="Arial"/>
-          <w:lang w:val="en-FI"/>
-        </w:rPr>
-        <w:t xml:space="preserve">include Console in build. If set to </w:t>
-      </w:r>
-      <w:r>
-        <w:rPr>
-          <w:rFonts w:ascii="Arial" w:hAnsi="Arial" w:cs="Arial"/>
-          <w:lang w:val="en-FI"/>
-        </w:rPr>
-        <w:t>false</w:t>
-      </w:r>
-      <w:r>
-        <w:rPr>
-          <w:rFonts w:ascii="Arial" w:hAnsi="Arial" w:cs="Arial"/>
-          <w:lang w:val="en-FI"/>
-        </w:rPr>
-        <w:t xml:space="preserve"> tag will change to EditorOnly.</w:t>
-      </w:r>
-      <w:r>
-        <w:rPr>
-          <w:rFonts w:ascii="Arial" w:hAnsi="Arial" w:cs="Arial"/>
-          <w:lang w:val="en-FI"/>
-        </w:rPr>
-        <w:t xml:space="preserve"> (Default true)</w:t>
-      </w:r>
-    </w:p>
-    <w:p>
-      <w:pPr>
-        <w:rPr>
-          <w:rFonts w:ascii="Arial" w:hAnsi="Arial" w:cs="Arial"/>
-          <w:lang w:val="en-FI"/>
-        </w:rPr>
-      </w:pPr>
-    </w:p>
-    <w:p>
-      <w:pPr>
-        <w:rPr>
-          <w:rFonts w:ascii="Arial" w:hAnsi="Arial" w:cs="Arial"/>
-          <w:lang w:val="en-FI"/>
-        </w:rPr>
-      </w:pPr>
+        <w:t>In</w:t>
+      </w:r>
+      <w:proofErr w:type="gramEnd"/>
       <w:r>
         <w:rPr>
           <w:rFonts w:ascii="Arial" w:hAnsi="Arial" w:cs="Arial"/>
@@ -4397,7 +5269,7 @@
           <w:bCs/>
           <w:lang w:val="en-FI"/>
         </w:rPr>
-        <w:t>R</w:t>
+        <w:t xml:space="preserve"> Build</w:t>
       </w:r>
       <w:r>
         <w:rPr>
@@ -4406,8 +5278,75 @@
           <w:bCs/>
           <w:lang w:val="en-FI"/>
         </w:rPr>
-        <w:t>egister</w:t>
-      </w:r>
+        <w:t xml:space="preserve">: </w:t>
+      </w:r>
+      <w:r>
+        <w:rPr>
+          <w:rFonts w:ascii="Arial" w:hAnsi="Arial" w:cs="Arial"/>
+          <w:lang w:val="en-FI"/>
+        </w:rPr>
+        <w:t xml:space="preserve">Whether to </w:t>
+      </w:r>
+      <w:r>
+        <w:rPr>
+          <w:rFonts w:ascii="Arial" w:hAnsi="Arial" w:cs="Arial"/>
+          <w:lang w:val="en-FI"/>
+        </w:rPr>
+        <w:t xml:space="preserve">include Console in build. If set to </w:t>
+      </w:r>
+      <w:r>
+        <w:rPr>
+          <w:rFonts w:ascii="Arial" w:hAnsi="Arial" w:cs="Arial"/>
+          <w:lang w:val="en-FI"/>
+        </w:rPr>
+        <w:t>false</w:t>
+      </w:r>
+      <w:r>
+        <w:rPr>
+          <w:rFonts w:ascii="Arial" w:hAnsi="Arial" w:cs="Arial"/>
+          <w:lang w:val="en-FI"/>
+        </w:rPr>
+        <w:t xml:space="preserve"> tag will change to </w:t>
+      </w:r>
+      <w:proofErr w:type="spellStart"/>
+      <w:r>
+        <w:rPr>
+          <w:rFonts w:ascii="Arial" w:hAnsi="Arial" w:cs="Arial"/>
+          <w:lang w:val="en-FI"/>
+        </w:rPr>
+        <w:t>EditorOnly</w:t>
+      </w:r>
+      <w:proofErr w:type="spellEnd"/>
+      <w:r>
+        <w:rPr>
+          <w:rFonts w:ascii="Arial" w:hAnsi="Arial" w:cs="Arial"/>
+          <w:lang w:val="en-FI"/>
+        </w:rPr>
+        <w:t>.</w:t>
+      </w:r>
+      <w:r>
+        <w:rPr>
+          <w:rFonts w:ascii="Arial" w:hAnsi="Arial" w:cs="Arial"/>
+          <w:lang w:val="en-FI"/>
+        </w:rPr>
+        <w:t xml:space="preserve"> (Default true)</w:t>
+      </w:r>
+    </w:p>
+    <w:p>
+      <w:pPr>
+        <w:rPr>
+          <w:rFonts w:ascii="Arial" w:hAnsi="Arial" w:cs="Arial"/>
+          <w:lang w:val="en-FI"/>
+        </w:rPr>
+      </w:pPr>
+    </w:p>
+    <w:p>
+      <w:pPr>
+        <w:rPr>
+          <w:rFonts w:ascii="Arial" w:hAnsi="Arial" w:cs="Arial"/>
+          <w:lang w:val="en-FI"/>
+        </w:rPr>
+      </w:pPr>
       <w:r>
         <w:rPr>
           <w:rFonts w:ascii="Arial" w:hAnsi="Arial" w:cs="Arial"/>
@@ -4415,7 +5354,7 @@
           <w:bCs/>
           <w:lang w:val="en-FI"/>
         </w:rPr>
-        <w:t xml:space="preserve"> </w:t>
+        <w:t>R</w:t>
       </w:r>
       <w:r>
         <w:rPr>
@@ -4424,7 +5363,7 @@
           <w:bCs/>
           <w:lang w:val="en-FI"/>
         </w:rPr>
-        <w:t>Static</w:t>
+        <w:t>egister</w:t>
       </w:r>
       <w:r>
         <w:rPr>
@@ -4442,7 +5381,7 @@
           <w:bCs/>
           <w:lang w:val="en-FI"/>
         </w:rPr>
-        <w:t>Command</w:t>
+        <w:t>Static</w:t>
       </w:r>
       <w:r>
         <w:rPr>
@@ -4460,7 +5399,7 @@
           <w:bCs/>
           <w:lang w:val="en-FI"/>
         </w:rPr>
-        <w:t>Attributes</w:t>
+        <w:t>Command</w:t>
       </w:r>
       <w:r>
         <w:rPr>
@@ -4478,7 +5417,7 @@
           <w:bCs/>
           <w:lang w:val="en-FI"/>
         </w:rPr>
-        <w:t>Only</w:t>
+        <w:t>Attributes</w:t>
       </w:r>
       <w:r>
         <w:rPr>
@@ -4487,143 +5426,8 @@
           <w:bCs/>
           <w:lang w:val="en-FI"/>
         </w:rPr>
-        <w:t xml:space="preserve">: </w:t>
-      </w:r>
-      <w:r>
-        <w:rPr>
-          <w:rFonts w:ascii="Arial" w:hAnsi="Arial" w:cs="Arial"/>
-          <w:lang w:val="en-FI"/>
-        </w:rPr>
-        <w:t xml:space="preserve">Whether to </w:t>
-      </w:r>
-      <w:r>
-        <w:rPr>
-          <w:rFonts w:ascii="Arial" w:hAnsi="Arial" w:cs="Arial"/>
-          <w:lang w:val="en-FI"/>
-        </w:rPr>
-        <w:t>register static commands only</w:t>
-      </w:r>
-      <w:r>
-        <w:rPr>
-          <w:rFonts w:ascii="Arial" w:hAnsi="Arial" w:cs="Arial"/>
-          <w:lang w:val="en-FI"/>
-        </w:rPr>
-        <w:t xml:space="preserve"> with</w:t>
-      </w:r>
-      <w:r>
-        <w:rPr>
-          <w:rFonts w:ascii="Arial" w:hAnsi="Arial" w:cs="Arial"/>
-          <w:lang w:val="en-FI"/>
-        </w:rPr>
         <w:t xml:space="preserve"> </w:t>
       </w:r>
-      <w:r>
-        <w:rPr>
-          <w:rFonts w:ascii="Arial" w:hAnsi="Arial" w:cs="Arial"/>
-          <w:lang w:val="en-FI"/>
-        </w:rPr>
-        <w:t xml:space="preserve">[ConsoleCommand()] </w:t>
-      </w:r>
-      <w:r>
-        <w:rPr>
-          <w:rFonts w:ascii="Arial" w:hAnsi="Arial" w:cs="Arial"/>
-          <w:lang w:val="en-FI"/>
-        </w:rPr>
-        <w:t>attributes</w:t>
-      </w:r>
-      <w:r>
-        <w:rPr>
-          <w:rFonts w:ascii="Arial" w:hAnsi="Arial" w:cs="Arial"/>
-          <w:lang w:val="en-FI"/>
-        </w:rPr>
-        <w:t xml:space="preserve"> </w:t>
-      </w:r>
-      <w:r>
-        <w:rPr>
-          <w:rFonts w:ascii="Arial" w:hAnsi="Arial" w:cs="Arial"/>
-          <w:lang w:val="en-FI"/>
-        </w:rPr>
-        <w:t xml:space="preserve">and ignore all </w:t>
-      </w:r>
-      <w:r>
-        <w:rPr>
-          <w:rFonts w:ascii="Arial" w:hAnsi="Arial" w:cs="Arial"/>
-          <w:lang w:val="en-FI"/>
-        </w:rPr>
-        <w:t xml:space="preserve">other </w:t>
-      </w:r>
-      <w:r>
-        <w:rPr>
-          <w:rFonts w:ascii="Arial" w:hAnsi="Arial" w:cs="Arial"/>
-          <w:lang w:val="en-FI"/>
-        </w:rPr>
-        <w:t xml:space="preserve">[ConsoleCommand()] </w:t>
-      </w:r>
-      <w:r>
-        <w:rPr>
-          <w:rFonts w:ascii="Arial" w:hAnsi="Arial" w:cs="Arial"/>
-          <w:lang w:val="en-FI"/>
-        </w:rPr>
-        <w:t>attributes</w:t>
-      </w:r>
-      <w:r>
-        <w:rPr>
-          <w:rFonts w:ascii="Arial" w:hAnsi="Arial" w:cs="Arial"/>
-          <w:lang w:val="en-FI"/>
-        </w:rPr>
-        <w:t xml:space="preserve">. </w:t>
-      </w:r>
-      <w:r>
-        <w:rPr>
-          <w:rFonts w:ascii="Arial" w:hAnsi="Arial" w:cs="Arial"/>
-          <w:lang w:val="en-FI"/>
-        </w:rPr>
-        <w:t>Registering static commands is fast and efficient</w:t>
-      </w:r>
-      <w:r>
-        <w:rPr>
-          <w:rFonts w:ascii="Arial" w:hAnsi="Arial" w:cs="Arial"/>
-          <w:lang w:val="en-FI"/>
-        </w:rPr>
-        <w:t xml:space="preserve"> while registering MonoBehaviour commands with </w:t>
-      </w:r>
-      <w:r>
-        <w:rPr>
-          <w:rFonts w:ascii="Arial" w:hAnsi="Arial" w:cs="Arial"/>
-          <w:lang w:val="en-FI"/>
-        </w:rPr>
-        <w:t>[ConsoleCommand()]</w:t>
-      </w:r>
-      <w:r>
-        <w:rPr>
-          <w:rFonts w:ascii="Arial" w:hAnsi="Arial" w:cs="Arial"/>
-          <w:lang w:val="en-FI"/>
-        </w:rPr>
-        <w:t xml:space="preserve"> can be rather slow for big scenes as all gameobjects must be looped through to find MonoBehaviour references. To register MonoBehaviour commands, use Console.RegisterCommand() method</w:t>
-      </w:r>
-      <w:r>
-        <w:rPr>
-          <w:rFonts w:ascii="Arial" w:hAnsi="Arial" w:cs="Arial"/>
-          <w:lang w:val="en-FI"/>
-        </w:rPr>
-        <w:t xml:space="preserve"> when this setting is set to true. (Default false)</w:t>
-      </w:r>
-    </w:p>
-    <w:p>
-      <w:pPr>
-        <w:rPr>
-          <w:rFonts w:ascii="Arial" w:hAnsi="Arial" w:cs="Arial"/>
-          <w:lang w:val="en-FI"/>
-        </w:rPr>
-      </w:pPr>
-    </w:p>
-    <w:p>
-      <w:pPr>
-        <w:rPr>
-          <w:rFonts w:ascii="Arial" w:hAnsi="Arial" w:cs="Arial"/>
-          <w:lang w:val="en-FI"/>
-        </w:rPr>
-      </w:pPr>
       <w:r>
         <w:rPr>
           <w:rFonts w:ascii="Arial" w:hAnsi="Arial" w:cs="Arial"/>
@@ -4631,31 +5435,8 @@
           <w:bCs/>
           <w:lang w:val="en-FI"/>
         </w:rPr>
-        <w:t xml:space="preserve">Show Input Predictions: </w:t>
-      </w:r>
-      <w:r>
-        <w:rPr>
-          <w:rFonts w:ascii="Arial" w:hAnsi="Arial" w:cs="Arial"/>
-          <w:lang w:val="en-FI"/>
-        </w:rPr>
-        <w:t>Whether to show inputfield predictions (Default true)</w:t>
-      </w:r>
-    </w:p>
-    <w:p>
-      <w:pPr>
-        <w:rPr>
-          <w:rFonts w:ascii="Arial" w:hAnsi="Arial" w:cs="Arial"/>
-          <w:lang w:val="en-FI"/>
-        </w:rPr>
-      </w:pPr>
-    </w:p>
-    <w:p>
-      <w:pPr>
-        <w:rPr>
-          <w:rFonts w:ascii="Arial" w:hAnsi="Arial" w:cs="Arial"/>
-          <w:lang w:val="en-FI"/>
-        </w:rPr>
-      </w:pPr>
+        <w:t>Only</w:t>
+      </w:r>
       <w:r>
         <w:rPr>
           <w:rFonts w:ascii="Arial" w:hAnsi="Arial" w:cs="Arial"/>
@@ -4663,8 +5444,289 @@
           <w:bCs/>
           <w:lang w:val="en-FI"/>
         </w:rPr>
-        <w:t>Allow Console Resize</w:t>
-      </w:r>
+        <w:t xml:space="preserve">: </w:t>
+      </w:r>
+      <w:r>
+        <w:rPr>
+          <w:rFonts w:ascii="Arial" w:hAnsi="Arial" w:cs="Arial"/>
+          <w:lang w:val="en-FI"/>
+        </w:rPr>
+        <w:t xml:space="preserve">Whether to </w:t>
+      </w:r>
+      <w:r>
+        <w:rPr>
+          <w:rFonts w:ascii="Arial" w:hAnsi="Arial" w:cs="Arial"/>
+          <w:lang w:val="en-FI"/>
+        </w:rPr>
+        <w:t>register static commands only</w:t>
+      </w:r>
+      <w:r>
+        <w:rPr>
+          <w:rFonts w:ascii="Arial" w:hAnsi="Arial" w:cs="Arial"/>
+          <w:lang w:val="en-FI"/>
+        </w:rPr>
+        <w:t xml:space="preserve"> with</w:t>
+      </w:r>
+      <w:r>
+        <w:rPr>
+          <w:rFonts w:ascii="Arial" w:hAnsi="Arial" w:cs="Arial"/>
+          <w:lang w:val="en-FI"/>
+        </w:rPr>
+        <w:t xml:space="preserve"> </w:t>
+      </w:r>
+      <w:r>
+        <w:rPr>
+          <w:rFonts w:ascii="Arial" w:hAnsi="Arial" w:cs="Arial"/>
+          <w:lang w:val="en-FI"/>
+        </w:rPr>
+        <w:t>[</w:t>
+      </w:r>
+      <w:proofErr w:type="spellStart"/>
+      <w:proofErr w:type="gramStart"/>
+      <w:r>
+        <w:rPr>
+          <w:rFonts w:ascii="Arial" w:hAnsi="Arial" w:cs="Arial"/>
+          <w:lang w:val="en-FI"/>
+        </w:rPr>
+        <w:t>ConsoleCommand</w:t>
+      </w:r>
+      <w:proofErr w:type="spellEnd"/>
+      <w:r>
+        <w:rPr>
+          <w:rFonts w:ascii="Arial" w:hAnsi="Arial" w:cs="Arial"/>
+          <w:lang w:val="en-FI"/>
+        </w:rPr>
+        <w:t>(</w:t>
+      </w:r>
+      <w:proofErr w:type="gramEnd"/>
+      <w:r>
+        <w:rPr>
+          <w:rFonts w:ascii="Arial" w:hAnsi="Arial" w:cs="Arial"/>
+          <w:lang w:val="en-FI"/>
+        </w:rPr>
+        <w:t xml:space="preserve">)] </w:t>
+      </w:r>
+      <w:r>
+        <w:rPr>
+          <w:rFonts w:ascii="Arial" w:hAnsi="Arial" w:cs="Arial"/>
+          <w:lang w:val="en-FI"/>
+        </w:rPr>
+        <w:t>attributes</w:t>
+      </w:r>
+      <w:r>
+        <w:rPr>
+          <w:rFonts w:ascii="Arial" w:hAnsi="Arial" w:cs="Arial"/>
+          <w:lang w:val="en-FI"/>
+        </w:rPr>
+        <w:t xml:space="preserve"> </w:t>
+      </w:r>
+      <w:r>
+        <w:rPr>
+          <w:rFonts w:ascii="Arial" w:hAnsi="Arial" w:cs="Arial"/>
+          <w:lang w:val="en-FI"/>
+        </w:rPr>
+        <w:t xml:space="preserve">and ignore all </w:t>
+      </w:r>
+      <w:r>
+        <w:rPr>
+          <w:rFonts w:ascii="Arial" w:hAnsi="Arial" w:cs="Arial"/>
+          <w:lang w:val="en-FI"/>
+        </w:rPr>
+        <w:t xml:space="preserve">other </w:t>
+      </w:r>
+      <w:r>
+        <w:rPr>
+          <w:rFonts w:ascii="Arial" w:hAnsi="Arial" w:cs="Arial"/>
+          <w:lang w:val="en-FI"/>
+        </w:rPr>
+        <w:t>[</w:t>
+      </w:r>
+      <w:proofErr w:type="spellStart"/>
+      <w:r>
+        <w:rPr>
+          <w:rFonts w:ascii="Arial" w:hAnsi="Arial" w:cs="Arial"/>
+          <w:lang w:val="en-FI"/>
+        </w:rPr>
+        <w:t>ConsoleCommand</w:t>
+      </w:r>
+      <w:proofErr w:type="spellEnd"/>
+      <w:r>
+        <w:rPr>
+          <w:rFonts w:ascii="Arial" w:hAnsi="Arial" w:cs="Arial"/>
+          <w:lang w:val="en-FI"/>
+        </w:rPr>
+        <w:t xml:space="preserve">()] </w:t>
+      </w:r>
+      <w:r>
+        <w:rPr>
+          <w:rFonts w:ascii="Arial" w:hAnsi="Arial" w:cs="Arial"/>
+          <w:lang w:val="en-FI"/>
+        </w:rPr>
+        <w:t>attributes</w:t>
+      </w:r>
+      <w:r>
+        <w:rPr>
+          <w:rFonts w:ascii="Arial" w:hAnsi="Arial" w:cs="Arial"/>
+          <w:lang w:val="en-FI"/>
+        </w:rPr>
+        <w:t xml:space="preserve">. </w:t>
+      </w:r>
+      <w:r>
+        <w:rPr>
+          <w:rFonts w:ascii="Arial" w:hAnsi="Arial" w:cs="Arial"/>
+          <w:lang w:val="en-FI"/>
+        </w:rPr>
+        <w:t>Registering static commands is fast and efficient</w:t>
+      </w:r>
+      <w:r>
+        <w:rPr>
+          <w:rFonts w:ascii="Arial" w:hAnsi="Arial" w:cs="Arial"/>
+          <w:lang w:val="en-FI"/>
+        </w:rPr>
+        <w:t xml:space="preserve"> while registering </w:t>
+      </w:r>
+      <w:proofErr w:type="spellStart"/>
+      <w:r>
+        <w:rPr>
+          <w:rFonts w:ascii="Arial" w:hAnsi="Arial" w:cs="Arial"/>
+          <w:lang w:val="en-FI"/>
+        </w:rPr>
+        <w:t>MonoBehaviour</w:t>
+      </w:r>
+      <w:proofErr w:type="spellEnd"/>
+      <w:r>
+        <w:rPr>
+          <w:rFonts w:ascii="Arial" w:hAnsi="Arial" w:cs="Arial"/>
+          <w:lang w:val="en-FI"/>
+        </w:rPr>
+        <w:t xml:space="preserve"> commands with </w:t>
+      </w:r>
+      <w:r>
+        <w:rPr>
+          <w:rFonts w:ascii="Arial" w:hAnsi="Arial" w:cs="Arial"/>
+          <w:lang w:val="en-FI"/>
+        </w:rPr>
+        <w:t>[</w:t>
+      </w:r>
+      <w:proofErr w:type="spellStart"/>
+      <w:proofErr w:type="gramStart"/>
+      <w:r>
+        <w:rPr>
+          <w:rFonts w:ascii="Arial" w:hAnsi="Arial" w:cs="Arial"/>
+          <w:lang w:val="en-FI"/>
+        </w:rPr>
+        <w:t>ConsoleCommand</w:t>
+      </w:r>
+      <w:proofErr w:type="spellEnd"/>
+      <w:r>
+        <w:rPr>
+          <w:rFonts w:ascii="Arial" w:hAnsi="Arial" w:cs="Arial"/>
+          <w:lang w:val="en-FI"/>
+        </w:rPr>
+        <w:t>(</w:t>
+      </w:r>
+      <w:proofErr w:type="gramEnd"/>
+      <w:r>
+        <w:rPr>
+          <w:rFonts w:ascii="Arial" w:hAnsi="Arial" w:cs="Arial"/>
+          <w:lang w:val="en-FI"/>
+        </w:rPr>
+        <w:t>)]</w:t>
+      </w:r>
+      <w:r>
+        <w:rPr>
+          <w:rFonts w:ascii="Arial" w:hAnsi="Arial" w:cs="Arial"/>
+          <w:lang w:val="en-FI"/>
+        </w:rPr>
+        <w:t xml:space="preserve"> can be rather slow for big scenes as all </w:t>
+      </w:r>
+      <w:proofErr w:type="spellStart"/>
+      <w:r>
+        <w:rPr>
+          <w:rFonts w:ascii="Arial" w:hAnsi="Arial" w:cs="Arial"/>
+          <w:lang w:val="en-FI"/>
+        </w:rPr>
+        <w:t>gameobjects</w:t>
+      </w:r>
+      <w:proofErr w:type="spellEnd"/>
+      <w:r>
+        <w:rPr>
+          <w:rFonts w:ascii="Arial" w:hAnsi="Arial" w:cs="Arial"/>
+          <w:lang w:val="en-FI"/>
+        </w:rPr>
+        <w:t xml:space="preserve"> must be looped through to find </w:t>
+      </w:r>
+      <w:proofErr w:type="spellStart"/>
+      <w:r>
+        <w:rPr>
+          <w:rFonts w:ascii="Arial" w:hAnsi="Arial" w:cs="Arial"/>
+          <w:lang w:val="en-FI"/>
+        </w:rPr>
+        <w:t>MonoBehaviour</w:t>
+      </w:r>
+      <w:proofErr w:type="spellEnd"/>
+      <w:r>
+        <w:rPr>
+          <w:rFonts w:ascii="Arial" w:hAnsi="Arial" w:cs="Arial"/>
+          <w:lang w:val="en-FI"/>
+        </w:rPr>
+        <w:t xml:space="preserve"> references. To register </w:t>
+      </w:r>
+      <w:proofErr w:type="spellStart"/>
+      <w:r>
+        <w:rPr>
+          <w:rFonts w:ascii="Arial" w:hAnsi="Arial" w:cs="Arial"/>
+          <w:lang w:val="en-FI"/>
+        </w:rPr>
+        <w:t>MonoBehaviour</w:t>
+      </w:r>
+      <w:proofErr w:type="spellEnd"/>
+      <w:r>
+        <w:rPr>
+          <w:rFonts w:ascii="Arial" w:hAnsi="Arial" w:cs="Arial"/>
+          <w:lang w:val="en-FI"/>
+        </w:rPr>
+        <w:t xml:space="preserve"> commands, use </w:t>
+      </w:r>
+      <w:proofErr w:type="spellStart"/>
+      <w:r>
+        <w:rPr>
+          <w:rFonts w:ascii="Arial" w:hAnsi="Arial" w:cs="Arial"/>
+          <w:lang w:val="en-FI"/>
+        </w:rPr>
+        <w:t>Console.RegisterCommand</w:t>
+      </w:r>
+      <w:proofErr w:type="spellEnd"/>
+      <w:r>
+        <w:rPr>
+          <w:rFonts w:ascii="Arial" w:hAnsi="Arial" w:cs="Arial"/>
+          <w:lang w:val="en-FI"/>
+        </w:rPr>
+        <w:t>() method</w:t>
+      </w:r>
+      <w:r>
+        <w:rPr>
+          <w:rFonts w:ascii="Arial" w:hAnsi="Arial" w:cs="Arial"/>
+          <w:lang w:val="en-FI"/>
+        </w:rPr>
+        <w:t xml:space="preserve"> when this setting is set to true. (Default false)</w:t>
+      </w:r>
+    </w:p>
+    <w:p>
+      <w:pPr>
+        <w:rPr>
+          <w:rFonts w:ascii="Arial" w:hAnsi="Arial" w:cs="Arial"/>
+          <w:lang w:val="en-FI"/>
+        </w:rPr>
+      </w:pPr>
+    </w:p>
+    <w:p>
+      <w:pPr>
+        <w:rPr>
+          <w:rFonts w:ascii="Arial" w:hAnsi="Arial" w:cs="Arial"/>
+          <w:lang w:val="en-FI"/>
+        </w:rPr>
+      </w:pPr>
       <w:r>
         <w:rPr>
           <w:rFonts w:ascii="Arial" w:hAnsi="Arial" w:cs="Arial"/>
@@ -4672,21 +5734,30 @@
           <w:bCs/>
           <w:lang w:val="en-FI"/>
         </w:rPr>
-        <w:t xml:space="preserve">: </w:t>
-      </w:r>
-      <w:r>
-        <w:rPr>
-          <w:rFonts w:ascii="Arial" w:hAnsi="Arial" w:cs="Arial"/>
-          <w:lang w:val="en-FI"/>
-        </w:rPr>
-        <w:t>Allow Console to be resized (Applies to large GUI only)</w:t>
-      </w:r>
-      <w:r>
-        <w:rPr>
-          <w:rFonts w:ascii="Arial" w:hAnsi="Arial" w:cs="Arial"/>
-          <w:lang w:val="en-FI"/>
-        </w:rPr>
-        <w:t xml:space="preserve"> (Default true)</w:t>
+        <w:t xml:space="preserve">Show Input Predictions: </w:t>
+      </w:r>
+      <w:r>
+        <w:rPr>
+          <w:rFonts w:ascii="Arial" w:hAnsi="Arial" w:cs="Arial"/>
+          <w:lang w:val="en-FI"/>
+        </w:rPr>
+        <w:t xml:space="preserve">Whether to show </w:t>
+      </w:r>
+      <w:proofErr w:type="spellStart"/>
+      <w:r>
+        <w:rPr>
+          <w:rFonts w:ascii="Arial" w:hAnsi="Arial" w:cs="Arial"/>
+          <w:lang w:val="en-FI"/>
+        </w:rPr>
+        <w:t>inputfield</w:t>
+      </w:r>
+      <w:proofErr w:type="spellEnd"/>
+      <w:r>
+        <w:rPr>
+          <w:rFonts w:ascii="Arial" w:hAnsi="Arial" w:cs="Arial"/>
+          <w:lang w:val="en-FI"/>
+        </w:rPr>
+        <w:t xml:space="preserve"> predictions (Default true)</w:t>
       </w:r>
     </w:p>
     <w:p>
@@ -4711,7 +5782,7 @@
           <w:bCs/>
           <w:lang w:val="en-FI"/>
         </w:rPr>
-        <w:t>Show Cursor</w:t>
+        <w:t>Allow Console Resize</w:t>
       </w:r>
       <w:r>
         <w:rPr>
@@ -4720,8 +5791,38 @@
           <w:bCs/>
           <w:lang w:val="en-FI"/>
         </w:rPr>
-        <w:t xml:space="preserve"> On Enable</w:t>
-      </w:r>
+        <w:t xml:space="preserve">: </w:t>
+      </w:r>
+      <w:r>
+        <w:rPr>
+          <w:rFonts w:ascii="Arial" w:hAnsi="Arial" w:cs="Arial"/>
+          <w:lang w:val="en-FI"/>
+        </w:rPr>
+        <w:t>Allow Console to be resized (Applies to large GUI only)</w:t>
+      </w:r>
+      <w:r>
+        <w:rPr>
+          <w:rFonts w:ascii="Arial" w:hAnsi="Arial" w:cs="Arial"/>
+          <w:lang w:val="en-FI"/>
+        </w:rPr>
+        <w:t xml:space="preserve"> (Default true)</w:t>
+      </w:r>
+    </w:p>
+    <w:p>
+      <w:pPr>
+        <w:rPr>
+          <w:rFonts w:ascii="Arial" w:hAnsi="Arial" w:cs="Arial"/>
+          <w:lang w:val="en-FI"/>
+        </w:rPr>
+      </w:pPr>
+    </w:p>
+    <w:p>
+      <w:pPr>
+        <w:rPr>
+          <w:rFonts w:ascii="Arial" w:hAnsi="Arial" w:cs="Arial"/>
+          <w:lang w:val="en-FI"/>
+        </w:rPr>
+      </w:pPr>
       <w:r>
         <w:rPr>
           <w:rFonts w:ascii="Arial" w:hAnsi="Arial" w:cs="Arial"/>
@@ -4729,45 +5830,8 @@
           <w:bCs/>
           <w:lang w:val="en-FI"/>
         </w:rPr>
-        <w:t xml:space="preserve">: </w:t>
-      </w:r>
-      <w:r>
-        <w:rPr>
-          <w:rFonts w:ascii="Arial" w:hAnsi="Arial" w:cs="Arial"/>
-          <w:lang w:val="en-FI"/>
-        </w:rPr>
-        <w:t xml:space="preserve">Whether to force cursor </w:t>
-      </w:r>
-      <w:r>
-        <w:rPr>
-          <w:rFonts w:ascii="Arial" w:hAnsi="Arial" w:cs="Arial"/>
-          <w:lang w:val="en-FI"/>
-        </w:rPr>
-        <w:t>on</w:t>
-      </w:r>
-      <w:r>
-        <w:rPr>
-          <w:rFonts w:ascii="Arial" w:hAnsi="Arial" w:cs="Arial"/>
-          <w:lang w:val="en-FI"/>
-        </w:rPr>
-        <w:t xml:space="preserve"> when Console is opened. (Default true)</w:t>
-      </w:r>
-    </w:p>
-    <w:p>
-      <w:pPr>
-        <w:rPr>
-          <w:rFonts w:ascii="Arial" w:hAnsi="Arial" w:cs="Arial"/>
-          <w:lang w:val="en-FI"/>
-        </w:rPr>
-      </w:pPr>
-    </w:p>
-    <w:p>
-      <w:pPr>
-        <w:rPr>
-          <w:rFonts w:ascii="Arial" w:hAnsi="Arial" w:cs="Arial"/>
-          <w:lang w:val="en-FI"/>
-        </w:rPr>
-      </w:pPr>
+        <w:t>Show Cursor</w:t>
+      </w:r>
       <w:r>
         <w:rPr>
           <w:rFonts w:ascii="Arial" w:hAnsi="Arial" w:cs="Arial"/>
@@ -4775,8 +5839,9 @@
           <w:bCs/>
           <w:lang w:val="en-FI"/>
         </w:rPr>
-        <w:t>Hide</w:t>
-      </w:r>
+        <w:t xml:space="preserve"> </w:t>
+      </w:r>
+      <w:proofErr w:type="gramStart"/>
       <w:r>
         <w:rPr>
           <w:rFonts w:ascii="Arial" w:hAnsi="Arial" w:cs="Arial"/>
@@ -4784,8 +5849,9 @@
           <w:bCs/>
           <w:lang w:val="en-FI"/>
         </w:rPr>
-        <w:t xml:space="preserve"> Cursor</w:t>
-      </w:r>
+        <w:t>On</w:t>
+      </w:r>
+      <w:proofErr w:type="gramEnd"/>
       <w:r>
         <w:rPr>
           <w:rFonts w:ascii="Arial" w:hAnsi="Arial" w:cs="Arial"/>
@@ -4793,7 +5859,7 @@
           <w:bCs/>
           <w:lang w:val="en-FI"/>
         </w:rPr>
-        <w:t xml:space="preserve"> On </w:t>
+        <w:t xml:space="preserve"> Enable</w:t>
       </w:r>
       <w:r>
         <w:rPr>
@@ -4802,8 +5868,45 @@
           <w:bCs/>
           <w:lang w:val="en-FI"/>
         </w:rPr>
-        <w:t>Disable</w:t>
-      </w:r>
+        <w:t xml:space="preserve">: </w:t>
+      </w:r>
+      <w:r>
+        <w:rPr>
+          <w:rFonts w:ascii="Arial" w:hAnsi="Arial" w:cs="Arial"/>
+          <w:lang w:val="en-FI"/>
+        </w:rPr>
+        <w:t xml:space="preserve">Whether to force cursor </w:t>
+      </w:r>
+      <w:r>
+        <w:rPr>
+          <w:rFonts w:ascii="Arial" w:hAnsi="Arial" w:cs="Arial"/>
+          <w:lang w:val="en-FI"/>
+        </w:rPr>
+        <w:t>on</w:t>
+      </w:r>
+      <w:r>
+        <w:rPr>
+          <w:rFonts w:ascii="Arial" w:hAnsi="Arial" w:cs="Arial"/>
+          <w:lang w:val="en-FI"/>
+        </w:rPr>
+        <w:t xml:space="preserve"> when Console is opened. (Default true)</w:t>
+      </w:r>
+    </w:p>
+    <w:p>
+      <w:pPr>
+        <w:rPr>
+          <w:rFonts w:ascii="Arial" w:hAnsi="Arial" w:cs="Arial"/>
+          <w:lang w:val="en-FI"/>
+        </w:rPr>
+      </w:pPr>
+    </w:p>
+    <w:p>
+      <w:pPr>
+        <w:rPr>
+          <w:rFonts w:ascii="Arial" w:hAnsi="Arial" w:cs="Arial"/>
+          <w:lang w:val="en-FI"/>
+        </w:rPr>
+      </w:pPr>
       <w:r>
         <w:rPr>
           <w:rFonts w:ascii="Arial" w:hAnsi="Arial" w:cs="Arial"/>
@@ -4811,59 +5914,8 @@
           <w:bCs/>
           <w:lang w:val="en-FI"/>
         </w:rPr>
-        <w:t xml:space="preserve">: </w:t>
-      </w:r>
-      <w:r>
-        <w:rPr>
-          <w:rFonts w:ascii="Arial" w:hAnsi="Arial" w:cs="Arial"/>
-          <w:lang w:val="en-FI"/>
-        </w:rPr>
-        <w:t xml:space="preserve">Whether to force cursor </w:t>
-      </w:r>
-      <w:r>
-        <w:rPr>
-          <w:rFonts w:ascii="Arial" w:hAnsi="Arial" w:cs="Arial"/>
-          <w:lang w:val="en-FI"/>
-        </w:rPr>
-        <w:t>off</w:t>
-      </w:r>
-      <w:r>
-        <w:rPr>
-          <w:rFonts w:ascii="Arial" w:hAnsi="Arial" w:cs="Arial"/>
-          <w:lang w:val="en-FI"/>
-        </w:rPr>
-        <w:t xml:space="preserve"> when Console is </w:t>
-      </w:r>
-      <w:r>
-        <w:rPr>
-          <w:rFonts w:ascii="Arial" w:hAnsi="Arial" w:cs="Arial"/>
-          <w:lang w:val="en-FI"/>
-        </w:rPr>
-        <w:t>closed</w:t>
-      </w:r>
-      <w:r>
-        <w:rPr>
-          <w:rFonts w:ascii="Arial" w:hAnsi="Arial" w:cs="Arial"/>
-          <w:lang w:val="en-FI"/>
-        </w:rPr>
-        <w:t>. (Default true)</w:t>
-      </w:r>
-    </w:p>
-    <w:p>
-      <w:pPr>
-        <w:rPr>
-          <w:rFonts w:ascii="Arial" w:hAnsi="Arial" w:cs="Arial"/>
-          <w:lang w:val="en-FI"/>
-        </w:rPr>
-      </w:pPr>
-    </w:p>
-    <w:p>
-      <w:pPr>
-        <w:rPr>
-          <w:rFonts w:ascii="Arial" w:hAnsi="Arial" w:cs="Arial"/>
-          <w:lang w:val="en-FI"/>
-        </w:rPr>
-      </w:pPr>
+        <w:t>Hide</w:t>
+      </w:r>
       <w:r>
         <w:rPr>
           <w:rFonts w:ascii="Arial" w:hAnsi="Arial" w:cs="Arial"/>
@@ -4871,7 +5923,7 @@
           <w:bCs/>
           <w:lang w:val="en-FI"/>
         </w:rPr>
-        <w:t>S</w:t>
+        <w:t xml:space="preserve"> Cursor</w:t>
       </w:r>
       <w:r>
         <w:rPr>
@@ -4880,31 +5932,9 @@
           <w:bCs/>
           <w:lang w:val="en-FI"/>
         </w:rPr>
-        <w:t xml:space="preserve">croll to bottom On Enable: </w:t>
-      </w:r>
-      <w:r>
-        <w:rPr>
-          <w:rFonts w:ascii="Arial" w:hAnsi="Arial" w:cs="Arial"/>
-          <w:lang w:val="en-FI"/>
-        </w:rPr>
-        <w:t>Whether to scroll bottom when console is opened (Default true)</w:t>
-      </w:r>
-    </w:p>
-    <w:p>
-      <w:pPr>
-        <w:rPr>
-          <w:rFonts w:ascii="Arial" w:hAnsi="Arial" w:cs="Arial"/>
-          <w:lang w:val="en-FI"/>
-        </w:rPr>
-      </w:pPr>
-    </w:p>
-    <w:p>
-      <w:pPr>
-        <w:rPr>
-          <w:rFonts w:ascii="Arial" w:hAnsi="Arial" w:cs="Arial"/>
-          <w:lang w:val="en-FI"/>
-        </w:rPr>
-      </w:pPr>
+        <w:t xml:space="preserve"> </w:t>
+      </w:r>
+      <w:proofErr w:type="gramStart"/>
       <w:r>
         <w:rPr>
           <w:rFonts w:ascii="Arial" w:hAnsi="Arial" w:cs="Arial"/>
@@ -4912,8 +5942,9 @@
           <w:bCs/>
           <w:lang w:val="en-FI"/>
         </w:rPr>
-        <w:t>Clear Messages On Scene Change</w:t>
-      </w:r>
+        <w:t>On</w:t>
+      </w:r>
+      <w:proofErr w:type="gramEnd"/>
       <w:r>
         <w:rPr>
           <w:rFonts w:ascii="Arial" w:hAnsi="Arial" w:cs="Arial"/>
@@ -4921,45 +5952,8 @@
           <w:bCs/>
           <w:lang w:val="en-FI"/>
         </w:rPr>
-        <w:t xml:space="preserve">: </w:t>
-      </w:r>
-      <w:r>
-        <w:rPr>
-          <w:rFonts w:ascii="Arial" w:hAnsi="Arial" w:cs="Arial"/>
-          <w:lang w:val="en-FI"/>
-        </w:rPr>
-        <w:t xml:space="preserve">Whether </w:t>
-      </w:r>
-      <w:r>
-        <w:rPr>
-          <w:rFonts w:ascii="Arial" w:hAnsi="Arial" w:cs="Arial"/>
-          <w:lang w:val="en-FI"/>
-        </w:rPr>
-        <w:t xml:space="preserve">clear all console messages when scene is changed </w:t>
-      </w:r>
-      <w:r>
-        <w:rPr>
-          <w:rFonts w:ascii="Arial" w:hAnsi="Arial" w:cs="Arial"/>
-          <w:lang w:val="en-FI"/>
-        </w:rPr>
-        <w:t>(Default true)</w:t>
-      </w:r>
-    </w:p>
-    <w:p>
-      <w:pPr>
-        <w:rPr>
-          <w:rFonts w:ascii="Arial" w:hAnsi="Arial" w:cs="Arial"/>
-          <w:lang w:val="en-FI"/>
-        </w:rPr>
-      </w:pPr>
-    </w:p>
-    <w:p>
-      <w:pPr>
-        <w:rPr>
-          <w:rFonts w:ascii="Arial" w:hAnsi="Arial" w:cs="Arial"/>
-          <w:lang w:val="en-FI"/>
-        </w:rPr>
-      </w:pPr>
+        <w:t xml:space="preserve"> Disable</w:t>
+      </w:r>
       <w:r>
         <w:rPr>
           <w:rFonts w:ascii="Arial" w:hAnsi="Arial" w:cs="Arial"/>
@@ -4967,28 +5961,42 @@
           <w:bCs/>
           <w:lang w:val="en-FI"/>
         </w:rPr>
-        <w:t xml:space="preserve">Print timestamp: </w:t>
-      </w:r>
-      <w:r>
-        <w:rPr>
-          <w:rFonts w:ascii="Arial" w:hAnsi="Arial" w:cs="Arial"/>
-          <w:lang w:val="en-FI"/>
-        </w:rPr>
-        <w:t>Whether to print message timestamp (</w:t>
-      </w:r>
-      <w:r>
-        <w:rPr>
-          <w:rFonts w:ascii="Arial" w:hAnsi="Arial" w:cs="Arial"/>
-          <w:lang w:val="en-FI"/>
-        </w:rPr>
-        <w:t xml:space="preserve">Applies </w:t>
-      </w:r>
-      <w:r>
-        <w:rPr>
-          <w:rFonts w:ascii="Arial" w:hAnsi="Arial" w:cs="Arial"/>
-          <w:lang w:val="en-FI"/>
-        </w:rPr>
-        <w:t>Large GUI only) (Default true)</w:t>
+        <w:t xml:space="preserve">: </w:t>
+      </w:r>
+      <w:r>
+        <w:rPr>
+          <w:rFonts w:ascii="Arial" w:hAnsi="Arial" w:cs="Arial"/>
+          <w:lang w:val="en-FI"/>
+        </w:rPr>
+        <w:t xml:space="preserve">Whether to force cursor </w:t>
+      </w:r>
+      <w:r>
+        <w:rPr>
+          <w:rFonts w:ascii="Arial" w:hAnsi="Arial" w:cs="Arial"/>
+          <w:lang w:val="en-FI"/>
+        </w:rPr>
+        <w:t>off</w:t>
+      </w:r>
+      <w:r>
+        <w:rPr>
+          <w:rFonts w:ascii="Arial" w:hAnsi="Arial" w:cs="Arial"/>
+          <w:lang w:val="en-FI"/>
+        </w:rPr>
+        <w:t xml:space="preserve"> when Console is </w:t>
+      </w:r>
+      <w:r>
+        <w:rPr>
+          <w:rFonts w:ascii="Arial" w:hAnsi="Arial" w:cs="Arial"/>
+          <w:lang w:val="en-FI"/>
+        </w:rPr>
+        <w:t>closed</w:t>
+      </w:r>
+      <w:r>
+        <w:rPr>
+          <w:rFonts w:ascii="Arial" w:hAnsi="Arial" w:cs="Arial"/>
+          <w:lang w:val="en-FI"/>
+        </w:rPr>
+        <w:t>. (Default true)</w:t>
       </w:r>
     </w:p>
     <w:p>
@@ -5013,7 +6021,189 @@
           <w:bCs/>
           <w:lang w:val="en-FI"/>
         </w:rPr>
-        <w:t xml:space="preserve">Print help info on Startup: </w:t>
+        <w:t>S</w:t>
+      </w:r>
+      <w:r>
+        <w:rPr>
+          <w:rFonts w:ascii="Arial" w:hAnsi="Arial" w:cs="Arial"/>
+          <w:b/>
+          <w:bCs/>
+          <w:lang w:val="en-FI"/>
+        </w:rPr>
+        <w:t xml:space="preserve">croll to bottom On Enable: </w:t>
+      </w:r>
+      <w:r>
+        <w:rPr>
+          <w:rFonts w:ascii="Arial" w:hAnsi="Arial" w:cs="Arial"/>
+          <w:lang w:val="en-FI"/>
+        </w:rPr>
+        <w:t>Whether to scroll bottom when console is opened (Default true)</w:t>
+      </w:r>
+    </w:p>
+    <w:p>
+      <w:pPr>
+        <w:rPr>
+          <w:rFonts w:ascii="Arial" w:hAnsi="Arial" w:cs="Arial"/>
+          <w:lang w:val="en-FI"/>
+        </w:rPr>
+      </w:pPr>
+    </w:p>
+    <w:p>
+      <w:pPr>
+        <w:rPr>
+          <w:rFonts w:ascii="Arial" w:hAnsi="Arial" w:cs="Arial"/>
+          <w:lang w:val="en-FI"/>
+        </w:rPr>
+      </w:pPr>
+      <w:r>
+        <w:rPr>
+          <w:rFonts w:ascii="Arial" w:hAnsi="Arial" w:cs="Arial"/>
+          <w:b/>
+          <w:bCs/>
+          <w:lang w:val="en-FI"/>
+        </w:rPr>
+        <w:t xml:space="preserve">Clear Messages </w:t>
+      </w:r>
+      <w:proofErr w:type="gramStart"/>
+      <w:r>
+        <w:rPr>
+          <w:rFonts w:ascii="Arial" w:hAnsi="Arial" w:cs="Arial"/>
+          <w:b/>
+          <w:bCs/>
+          <w:lang w:val="en-FI"/>
+        </w:rPr>
+        <w:t>On</w:t>
+      </w:r>
+      <w:proofErr w:type="gramEnd"/>
+      <w:r>
+        <w:rPr>
+          <w:rFonts w:ascii="Arial" w:hAnsi="Arial" w:cs="Arial"/>
+          <w:b/>
+          <w:bCs/>
+          <w:lang w:val="en-FI"/>
+        </w:rPr>
+        <w:t xml:space="preserve"> Scene Change</w:t>
+      </w:r>
+      <w:r>
+        <w:rPr>
+          <w:rFonts w:ascii="Arial" w:hAnsi="Arial" w:cs="Arial"/>
+          <w:b/>
+          <w:bCs/>
+          <w:lang w:val="en-FI"/>
+        </w:rPr>
+        <w:t xml:space="preserve">: </w:t>
+      </w:r>
+      <w:r>
+        <w:rPr>
+          <w:rFonts w:ascii="Arial" w:hAnsi="Arial" w:cs="Arial"/>
+          <w:lang w:val="en-FI"/>
+        </w:rPr>
+        <w:t xml:space="preserve">Whether </w:t>
+      </w:r>
+      <w:r>
+        <w:rPr>
+          <w:rFonts w:ascii="Arial" w:hAnsi="Arial" w:cs="Arial"/>
+          <w:lang w:val="en-FI"/>
+        </w:rPr>
+        <w:t xml:space="preserve">clear all console messages when scene is changed </w:t>
+      </w:r>
+      <w:r>
+        <w:rPr>
+          <w:rFonts w:ascii="Arial" w:hAnsi="Arial" w:cs="Arial"/>
+          <w:lang w:val="en-FI"/>
+        </w:rPr>
+        <w:t>(Default true)</w:t>
+      </w:r>
+    </w:p>
+    <w:p>
+      <w:pPr>
+        <w:rPr>
+          <w:rFonts w:ascii="Arial" w:hAnsi="Arial" w:cs="Arial"/>
+          <w:lang w:val="en-FI"/>
+        </w:rPr>
+      </w:pPr>
+    </w:p>
+    <w:p>
+      <w:pPr>
+        <w:rPr>
+          <w:rFonts w:ascii="Arial" w:hAnsi="Arial" w:cs="Arial"/>
+          <w:lang w:val="en-FI"/>
+        </w:rPr>
+      </w:pPr>
+      <w:r>
+        <w:rPr>
+          <w:rFonts w:ascii="Arial" w:hAnsi="Arial" w:cs="Arial"/>
+          <w:b/>
+          <w:bCs/>
+          <w:lang w:val="en-FI"/>
+        </w:rPr>
+        <w:t xml:space="preserve">Print timestamp: </w:t>
+      </w:r>
+      <w:r>
+        <w:rPr>
+          <w:rFonts w:ascii="Arial" w:hAnsi="Arial" w:cs="Arial"/>
+          <w:lang w:val="en-FI"/>
+        </w:rPr>
+        <w:t>Whether to print message timestamp (</w:t>
+      </w:r>
+      <w:r>
+        <w:rPr>
+          <w:rFonts w:ascii="Arial" w:hAnsi="Arial" w:cs="Arial"/>
+          <w:lang w:val="en-FI"/>
+        </w:rPr>
+        <w:t xml:space="preserve">Applies </w:t>
+      </w:r>
+      <w:r>
+        <w:rPr>
+          <w:rFonts w:ascii="Arial" w:hAnsi="Arial" w:cs="Arial"/>
+          <w:lang w:val="en-FI"/>
+        </w:rPr>
+        <w:t>Large GUI only) (Default true)</w:t>
+      </w:r>
+    </w:p>
+    <w:p>
+      <w:pPr>
+        <w:rPr>
+          <w:rFonts w:ascii="Arial" w:hAnsi="Arial" w:cs="Arial"/>
+          <w:lang w:val="en-FI"/>
+        </w:rPr>
+      </w:pPr>
+    </w:p>
+    <w:p>
+      <w:pPr>
+        <w:rPr>
+          <w:rFonts w:ascii="Arial" w:hAnsi="Arial" w:cs="Arial"/>
+          <w:lang w:val="en-FI"/>
+        </w:rPr>
+      </w:pPr>
+      <w:r>
+        <w:rPr>
+          <w:rFonts w:ascii="Arial" w:hAnsi="Arial" w:cs="Arial"/>
+          <w:b/>
+          <w:bCs/>
+          <w:lang w:val="en-FI"/>
+        </w:rPr>
+        <w:t xml:space="preserve">Print help info on </w:t>
+      </w:r>
+      <w:proofErr w:type="spellStart"/>
+      <w:r>
+        <w:rPr>
+          <w:rFonts w:ascii="Arial" w:hAnsi="Arial" w:cs="Arial"/>
+          <w:b/>
+          <w:bCs/>
+          <w:lang w:val="en-FI"/>
+        </w:rPr>
+        <w:t>Startup</w:t>
+      </w:r>
+      <w:proofErr w:type="spellEnd"/>
+      <w:r>
+        <w:rPr>
+          <w:rFonts w:ascii="Arial" w:hAnsi="Arial" w:cs="Arial"/>
+          <w:b/>
+          <w:bCs/>
+          <w:lang w:val="en-FI"/>
+        </w:rPr>
+        <w:t xml:space="preserve">: </w:t>
       </w:r>
       <w:r>
         <w:rPr>
@@ -5029,14 +6219,50 @@
           <w:iCs/>
           <w:lang w:val="en-FI"/>
         </w:rPr>
-        <w:t>‘type help and press enter to..”</w:t>
-      </w:r>
-      <w:r>
-        <w:rPr>
-          <w:rFonts w:ascii="Arial" w:hAnsi="Arial" w:cs="Arial"/>
-          <w:lang w:val="en-FI"/>
-        </w:rPr>
-        <w:t xml:space="preserve"> text on startup. (Default true)</w:t>
+        <w:t xml:space="preserve">‘type help and press enter </w:t>
+      </w:r>
+      <w:proofErr w:type="gramStart"/>
+      <w:r>
+        <w:rPr>
+          <w:rFonts w:ascii="Arial" w:hAnsi="Arial" w:cs="Arial"/>
+          <w:i/>
+          <w:iCs/>
+          <w:lang w:val="en-FI"/>
+        </w:rPr>
+        <w:t>to..</w:t>
+      </w:r>
+      <w:proofErr w:type="gramEnd"/>
+      <w:r>
+        <w:rPr>
+          <w:rFonts w:ascii="Arial" w:hAnsi="Arial" w:cs="Arial"/>
+          <w:i/>
+          <w:iCs/>
+          <w:lang w:val="en-FI"/>
+        </w:rPr>
+        <w:t>”</w:t>
+      </w:r>
+      <w:r>
+        <w:rPr>
+          <w:rFonts w:ascii="Arial" w:hAnsi="Arial" w:cs="Arial"/>
+          <w:lang w:val="en-FI"/>
+        </w:rPr>
+        <w:t xml:space="preserve"> text on </w:t>
+      </w:r>
+      <w:proofErr w:type="spellStart"/>
+      <w:r>
+        <w:rPr>
+          <w:rFonts w:ascii="Arial" w:hAnsi="Arial" w:cs="Arial"/>
+          <w:lang w:val="en-FI"/>
+        </w:rPr>
+        <w:t>startup</w:t>
+      </w:r>
+      <w:proofErr w:type="spellEnd"/>
+      <w:r>
+        <w:rPr>
+          <w:rFonts w:ascii="Arial" w:hAnsi="Arial" w:cs="Arial"/>
+          <w:lang w:val="en-FI"/>
+        </w:rPr>
+        <w:t>. (Default true)</w:t>
       </w:r>
     </w:p>
     <w:p>
@@ -5083,6 +6309,139 @@
           <w:lang w:val="en-FI"/>
         </w:rPr>
         <w:t>(Default true)</w:t>
+      </w:r>
+    </w:p>
+    <w:p>
+      <w:pPr>
+        <w:rPr>
+          <w:rFonts w:ascii="Arial" w:hAnsi="Arial" w:cs="Arial"/>
+          <w:lang w:val="en-FI"/>
+        </w:rPr>
+      </w:pPr>
+    </w:p>
+    <w:p>
+      <w:pPr>
+        <w:rPr>
+          <w:rFonts w:ascii="Arial" w:hAnsi="Arial" w:cs="Arial"/>
+          <w:lang w:val="en-FI"/>
+        </w:rPr>
+      </w:pPr>
+      <w:r>
+        <w:rPr>
+          <w:rFonts w:ascii="Arial" w:hAnsi="Arial" w:cs="Arial"/>
+          <w:b/>
+          <w:bCs/>
+          <w:lang w:val="en-FI"/>
+        </w:rPr>
+        <w:t xml:space="preserve">Print </w:t>
+      </w:r>
+      <w:r>
+        <w:rPr>
+          <w:rFonts w:ascii="Arial" w:hAnsi="Arial" w:cs="Arial"/>
+          <w:b/>
+          <w:bCs/>
+          <w:lang w:val="en-FI"/>
+        </w:rPr>
+        <w:t>Unrecognized</w:t>
+      </w:r>
+      <w:r>
+        <w:rPr>
+          <w:rFonts w:ascii="Arial" w:hAnsi="Arial" w:cs="Arial"/>
+          <w:b/>
+          <w:bCs/>
+          <w:lang w:val="en-FI"/>
+        </w:rPr>
+        <w:t xml:space="preserve"> </w:t>
+      </w:r>
+      <w:r>
+        <w:rPr>
+          <w:rFonts w:ascii="Arial" w:hAnsi="Arial" w:cs="Arial"/>
+          <w:b/>
+          <w:bCs/>
+          <w:lang w:val="en-FI"/>
+        </w:rPr>
+        <w:t>Command</w:t>
+      </w:r>
+      <w:r>
+        <w:rPr>
+          <w:rFonts w:ascii="Arial" w:hAnsi="Arial" w:cs="Arial"/>
+          <w:b/>
+          <w:bCs/>
+          <w:lang w:val="en-FI"/>
+        </w:rPr>
+        <w:t xml:space="preserve"> Info: </w:t>
+      </w:r>
+      <w:r>
+        <w:rPr>
+          <w:rFonts w:ascii="Arial" w:hAnsi="Arial" w:cs="Arial"/>
+          <w:lang w:val="en-FI"/>
+        </w:rPr>
+        <w:t>Whether to print unrecognized command info to console</w:t>
+      </w:r>
+      <w:r>
+        <w:rPr>
+          <w:rFonts w:ascii="Arial" w:hAnsi="Arial" w:cs="Arial"/>
+          <w:lang w:val="en-FI"/>
+        </w:rPr>
+        <w:t>:</w:t>
+      </w:r>
+      <w:r>
+        <w:rPr>
+          <w:rFonts w:ascii="Arial" w:hAnsi="Arial" w:cs="Arial"/>
+          <w:lang w:val="en-FI"/>
+        </w:rPr>
+        <w:t xml:space="preserve"> </w:t>
+      </w:r>
+      <w:r>
+        <w:rPr>
+          <w:rFonts w:ascii="Arial" w:hAnsi="Arial" w:cs="Arial"/>
+          <w:lang w:val="en-FI"/>
+        </w:rPr>
+        <w:t>“</w:t>
+      </w:r>
+      <w:r>
+        <w:rPr>
+          <w:rFonts w:ascii="Arial" w:hAnsi="Arial" w:cs="Arial"/>
+          <w:lang w:val="en-FI"/>
+        </w:rPr>
+        <w:t>Command [command name] was not recognized</w:t>
+      </w:r>
+      <w:r>
+        <w:rPr>
+          <w:rFonts w:ascii="Arial" w:hAnsi="Arial" w:cs="Arial"/>
+          <w:lang w:val="en-FI"/>
+        </w:rPr>
+        <w:t>.</w:t>
+      </w:r>
+      <w:r>
+        <w:rPr>
+          <w:rFonts w:ascii="Arial" w:hAnsi="Arial" w:cs="Arial"/>
+          <w:lang w:val="en-FI"/>
+        </w:rPr>
+        <w:t>”</w:t>
+      </w:r>
+      <w:r>
+        <w:rPr>
+          <w:rFonts w:ascii="Arial" w:hAnsi="Arial" w:cs="Arial"/>
+          <w:lang w:val="en-FI"/>
+        </w:rPr>
+        <w:t xml:space="preserve"> </w:t>
+      </w:r>
+      <w:proofErr w:type="gramStart"/>
+      <w:r>
+        <w:rPr>
+          <w:rFonts w:ascii="Arial" w:hAnsi="Arial" w:cs="Arial"/>
+          <w:lang w:val="en-FI"/>
+        </w:rPr>
+        <w:t>(</w:t>
+      </w:r>
+      <w:proofErr w:type="gramEnd"/>
+      <w:r>
+        <w:rPr>
+          <w:rFonts w:ascii="Arial" w:hAnsi="Arial" w:cs="Arial"/>
+          <w:lang w:val="en-FI"/>
+        </w:rPr>
+        <w:t>Default true)</w:t>
       </w:r>
     </w:p>
     <w:p>
@@ -5112,6 +6471,7 @@
           <w:lang w:val="en-FI"/>
         </w:rPr>
       </w:pPr>
+      <w:proofErr w:type="spellStart"/>
       <w:r>
         <w:rPr>
           <w:rFonts w:ascii="Arial" w:hAnsi="Arial" w:cs="Arial"/>
@@ -5123,6 +6483,7 @@
         </w:rPr>
         <w:t>KeyBindings</w:t>
       </w:r>
+      <w:proofErr w:type="spellEnd"/>
     </w:p>
     <w:p>
       <w:pPr>
@@ -5342,6 +6703,7 @@
           <w:lang w:val="en-FI"/>
         </w:rPr>
       </w:pPr>
+      <w:proofErr w:type="spellStart"/>
       <w:r>
         <w:rPr>
           <w:rFonts w:ascii="Arial" w:hAnsi="Arial" w:cs="Arial"/>
@@ -5351,6 +6713,7 @@
         </w:rPr>
         <w:t>PrintEditorDebugInfo</w:t>
       </w:r>
+      <w:proofErr w:type="spellEnd"/>
       <w:r>
         <w:rPr>
           <w:rFonts w:ascii="Arial" w:hAnsi="Arial" w:cs="Arial"/>
@@ -5422,6 +6785,7 @@
         </w:rPr>
         <w:t xml:space="preserve">collect Unity rendering information such as highest draw call / batches count. This can be printed to console with command: </w:t>
       </w:r>
+      <w:proofErr w:type="spellStart"/>
       <w:r>
         <w:rPr>
           <w:rFonts w:ascii="Consolas" w:eastAsiaTheme="minorHAnsi" w:hAnsi="Consolas" w:cs="Consolas"/>
@@ -5430,12 +6794,28 @@
           <w:szCs w:val="19"/>
           <w:lang w:val="en-FI" w:eastAsia="en-US"/>
         </w:rPr>
-        <w:t xml:space="preserve">debug.print.renderinfo </w:t>
-      </w:r>
-      <w:r>
-        <w:rPr>
-          <w:rFonts w:ascii="Arial" w:hAnsi="Arial" w:cs="Arial"/>
-          <w:lang w:val="en-FI"/>
+        <w:t>debug.</w:t>
+      </w:r>
+      <w:proofErr w:type="gramStart"/>
+      <w:r>
+        <w:rPr>
+          <w:rFonts w:ascii="Consolas" w:eastAsiaTheme="minorHAnsi" w:hAnsi="Consolas" w:cs="Consolas"/>
+          <w:color w:val="A31515"/>
+          <w:sz w:val="19"/>
+          <w:szCs w:val="19"/>
+          <w:lang w:val="en-FI" w:eastAsia="en-US"/>
+        </w:rPr>
+        <w:t>print.renderinfo</w:t>
+      </w:r>
+      <w:proofErr w:type="spellEnd"/>
+      <w:proofErr w:type="gramEnd"/>
+      <w:r>
+        <w:rPr>
+          <w:rFonts w:ascii="Consolas" w:eastAsiaTheme="minorHAnsi" w:hAnsi="Consolas" w:cs="Consolas"/>
+          <w:color w:val="A31515"/>
+          <w:sz w:val="19"/>
+          <w:szCs w:val="19"/>
+          <w:lang w:val="en-FI" w:eastAsia="en-US"/>
         </w:rPr>
         <w:t xml:space="preserve"> </w:t>
       </w:r>
@@ -5444,8 +6824,16 @@
           <w:rFonts w:ascii="Arial" w:hAnsi="Arial" w:cs="Arial"/>
           <w:lang w:val="en-FI"/>
         </w:rPr>
+        <w:t xml:space="preserve"> </w:t>
+      </w:r>
+      <w:r>
+        <w:rPr>
+          <w:rFonts w:ascii="Arial" w:hAnsi="Arial" w:cs="Arial"/>
+          <w:lang w:val="en-FI"/>
+        </w:rPr>
         <w:t xml:space="preserve">This is happens in </w:t>
       </w:r>
+      <w:proofErr w:type="spellStart"/>
       <w:r>
         <w:rPr>
           <w:rFonts w:ascii="Arial" w:hAnsi="Arial" w:cs="Arial"/>
@@ -5458,7 +6846,15 @@
           <w:rFonts w:ascii="Arial" w:hAnsi="Arial" w:cs="Arial"/>
           <w:lang w:val="en-FI"/>
         </w:rPr>
-        <w:t xml:space="preserve">.cs class </w:t>
+        <w:t>.cs</w:t>
+      </w:r>
+      <w:proofErr w:type="spellEnd"/>
+      <w:r>
+        <w:rPr>
+          <w:rFonts w:ascii="Arial" w:hAnsi="Arial" w:cs="Arial"/>
+          <w:lang w:val="en-FI"/>
+        </w:rPr>
+        <w:t xml:space="preserve"> class </w:t>
       </w:r>
       <w:r>
         <w:rPr>
@@ -5688,8 +7084,33 @@
           <w:rFonts w:ascii="Arial" w:hAnsi="Arial" w:cs="Arial"/>
           <w:lang w:val="en-FI"/>
         </w:rPr>
-        <w:t>console event like below. Just remember to unregister your event either in OnDisable or OnDestroy</w:t>
-      </w:r>
+        <w:t xml:space="preserve">console event like below. Just remember to unregister your event either in </w:t>
+      </w:r>
+      <w:proofErr w:type="spellStart"/>
+      <w:r>
+        <w:rPr>
+          <w:rFonts w:ascii="Arial" w:hAnsi="Arial" w:cs="Arial"/>
+          <w:lang w:val="en-FI"/>
+        </w:rPr>
+        <w:t>OnDisable</w:t>
+      </w:r>
+      <w:proofErr w:type="spellEnd"/>
+      <w:r>
+        <w:rPr>
+          <w:rFonts w:ascii="Arial" w:hAnsi="Arial" w:cs="Arial"/>
+          <w:lang w:val="en-FI"/>
+        </w:rPr>
+        <w:t xml:space="preserve"> or </w:t>
+      </w:r>
+      <w:proofErr w:type="spellStart"/>
+      <w:r>
+        <w:rPr>
+          <w:rFonts w:ascii="Arial" w:hAnsi="Arial" w:cs="Arial"/>
+          <w:lang w:val="en-FI"/>
+        </w:rPr>
+        <w:t>OnDestroy</w:t>
+      </w:r>
+      <w:proofErr w:type="spellEnd"/>
       <w:r>
         <w:rPr>
           <w:rFonts w:ascii="Arial" w:hAnsi="Arial" w:cs="Arial"/>
@@ -5799,16 +7220,24 @@
           <w:rFonts w:ascii="Arial" w:hAnsi="Arial" w:cs="Arial"/>
           <w:lang w:val="en-FI"/>
         </w:rPr>
-        <w:t>If you want to check Developer Console state in Update() function.</w:t>
-      </w:r>
-    </w:p>
-    <w:p>
-      <w:pPr>
-        <w:rPr>
-          <w:rFonts w:ascii="Arial" w:hAnsi="Arial" w:cs="Arial"/>
-          <w:lang w:val="en-FI"/>
-        </w:rPr>
-      </w:pPr>
+        <w:t xml:space="preserve">If you want to check Developer Console state in </w:t>
+      </w:r>
+      <w:proofErr w:type="gramStart"/>
+      <w:r>
+        <w:rPr>
+          <w:rFonts w:ascii="Arial" w:hAnsi="Arial" w:cs="Arial"/>
+          <w:lang w:val="en-FI"/>
+        </w:rPr>
+        <w:t>Update(</w:t>
+      </w:r>
+      <w:proofErr w:type="gramEnd"/>
+      <w:r>
+        <w:rPr>
+          <w:rFonts w:ascii="Arial" w:hAnsi="Arial" w:cs="Arial"/>
+          <w:lang w:val="en-FI"/>
+        </w:rPr>
+        <w:t>) function.</w:t>
+      </w:r>
     </w:p>
     <w:p>
       <w:pPr>
@@ -5881,26 +7310,6 @@
           <w:lang w:val="en-FI"/>
         </w:rPr>
       </w:pPr>
-    </w:p>
-    <w:p>
-      <w:pPr>
-        <w:rPr>
-          <w:rFonts w:ascii="Arial" w:hAnsi="Arial" w:cs="Arial"/>
-          <w:sz w:val="28"/>
-          <w:szCs w:val="28"/>
-          <w:lang w:val="en-FI"/>
-        </w:rPr>
-      </w:pPr>
-    </w:p>
-    <w:p>
-      <w:pPr>
-        <w:rPr>
-          <w:rFonts w:ascii="Arial" w:hAnsi="Arial" w:cs="Arial"/>
-          <w:sz w:val="28"/>
-          <w:szCs w:val="28"/>
-          <w:lang w:val="en-FI"/>
-        </w:rPr>
-      </w:pPr>
       <w:r>
         <w:rPr>
           <w:rFonts w:ascii="Arial" w:hAnsi="Arial" w:cs="Arial"/>
@@ -5977,7 +7386,23 @@
           <w:rFonts w:ascii="Arial" w:hAnsi="Arial" w:cs="Arial"/>
           <w:lang w:val="en-FI"/>
         </w:rPr>
-        <w:t>Explore ways to register Monobehaviour commands faster</w:t>
+        <w:t xml:space="preserve">Explore ways to register </w:t>
+      </w:r>
+      <w:proofErr w:type="spellStart"/>
+      <w:r>
+        <w:rPr>
+          <w:rFonts w:ascii="Arial" w:hAnsi="Arial" w:cs="Arial"/>
+          <w:lang w:val="en-FI"/>
+        </w:rPr>
+        <w:t>Monobehaviour</w:t>
+      </w:r>
+      <w:proofErr w:type="spellEnd"/>
+      <w:r>
+        <w:rPr>
+          <w:rFonts w:ascii="Arial" w:hAnsi="Arial" w:cs="Arial"/>
+          <w:lang w:val="en-FI"/>
+        </w:rPr>
+        <w:t xml:space="preserve"> commands faster</w:t>
       </w:r>
     </w:p>
     <w:p>

</xml_diff>

<commit_message>
changed editor only command to debug buld only command
</commit_message>
<xml_diff>
--- a/Console/Assets/DeveloperConsole/Documentation/Documentation.docx
+++ b/Console/Assets/DeveloperConsole/Documentation/Documentation.docx
@@ -1665,6 +1665,27 @@
         </w:rPr>
         <w:t xml:space="preserve"> </w:t>
       </w:r>
+      <w:r>
+        <w:rPr>
+          <w:rFonts w:ascii="Arial" w:hAnsi="Arial" w:cs="Arial"/>
+          <w:lang w:val="en-FI"/>
+        </w:rPr>
+        <w:t xml:space="preserve">(default </w:t>
+      </w:r>
+      <w:r>
+        <w:rPr>
+          <w:rFonts w:ascii="Arial" w:hAnsi="Arial" w:cs="Arial"/>
+          <w:lang w:val="en-FI"/>
+        </w:rPr>
+        <w:t>“”</w:t>
+      </w:r>
+      <w:r>
+        <w:rPr>
+          <w:rFonts w:ascii="Arial" w:hAnsi="Arial" w:cs="Arial"/>
+          <w:lang w:val="en-FI"/>
+        </w:rPr>
+        <w:t>)</w:t>
+      </w:r>
     </w:p>
     <w:p>
       <w:pPr>
@@ -1711,7 +1732,7 @@
           <w:rFonts w:ascii="Arial" w:hAnsi="Arial" w:cs="Arial"/>
           <w:lang w:val="en-FI"/>
         </w:rPr>
-        <w:t>isHiddenCommand</w:t>
+        <w:t>debugCommandOnly</w:t>
       </w:r>
       <w:proofErr w:type="spellEnd"/>
       <w:r>
@@ -1719,13 +1740,6 @@
           <w:rFonts w:ascii="Arial" w:hAnsi="Arial" w:cs="Arial"/>
           <w:lang w:val="en-FI"/>
         </w:rPr>
-        <w:t xml:space="preserve"> (bool)</w:t>
-      </w:r>
-      <w:r>
-        <w:rPr>
-          <w:rFonts w:ascii="Arial" w:hAnsi="Arial" w:cs="Arial"/>
-          <w:lang w:val="en-FI"/>
-        </w:rPr>
         <w:t xml:space="preserve"> </w:t>
       </w:r>
       <w:r>
@@ -1733,14 +1747,14 @@
           <w:rFonts w:ascii="Arial" w:hAnsi="Arial" w:cs="Arial"/>
           <w:lang w:val="en-FI"/>
         </w:rPr>
-        <w:tab/>
-      </w:r>
-      <w:r>
-        <w:rPr>
-          <w:rFonts w:ascii="Arial" w:hAnsi="Arial" w:cs="Arial"/>
-          <w:lang w:val="en-FI"/>
-        </w:rPr>
-        <w:tab/>
+        <w:t xml:space="preserve">(bool) </w:t>
+      </w:r>
+      <w:r>
+        <w:rPr>
+          <w:rFonts w:ascii="Arial" w:hAnsi="Arial" w:cs="Arial"/>
+          <w:lang w:val="en-FI"/>
+        </w:rPr>
+        <w:t>(default false)</w:t>
       </w:r>
     </w:p>
     <w:p>
@@ -1760,14 +1774,14 @@
           <w:rFonts w:ascii="Arial" w:hAnsi="Arial" w:cs="Arial"/>
           <w:lang w:val="en-FI"/>
         </w:rPr>
-        <w:t xml:space="preserve">if set to true would </w:t>
-      </w:r>
-      <w:r>
-        <w:rPr>
-          <w:rFonts w:ascii="Arial" w:hAnsi="Arial" w:cs="Arial"/>
-          <w:lang w:val="en-FI"/>
-        </w:rPr>
-        <w:t>not show in predictions</w:t>
+        <w:t xml:space="preserve">if set to true </w:t>
+      </w:r>
+      <w:r>
+        <w:rPr>
+          <w:rFonts w:ascii="Arial" w:hAnsi="Arial" w:cs="Arial"/>
+          <w:lang w:val="en-FI"/>
+        </w:rPr>
+        <w:t>command will only register in Editor and Development build</w:t>
       </w:r>
     </w:p>
     <w:p>
@@ -1788,6 +1802,83 @@
           <w:rFonts w:ascii="Arial" w:hAnsi="Arial" w:cs="Arial"/>
           <w:lang w:val="en-FI"/>
         </w:rPr>
+        <w:t>isHiddenCommand</w:t>
+      </w:r>
+      <w:proofErr w:type="spellEnd"/>
+      <w:r>
+        <w:rPr>
+          <w:rFonts w:ascii="Arial" w:hAnsi="Arial" w:cs="Arial"/>
+          <w:lang w:val="en-FI"/>
+        </w:rPr>
+        <w:t xml:space="preserve"> (bool)</w:t>
+      </w:r>
+      <w:r>
+        <w:rPr>
+          <w:rFonts w:ascii="Arial" w:hAnsi="Arial" w:cs="Arial"/>
+          <w:lang w:val="en-FI"/>
+        </w:rPr>
+        <w:t xml:space="preserve"> </w:t>
+      </w:r>
+      <w:r>
+        <w:rPr>
+          <w:rFonts w:ascii="Arial" w:hAnsi="Arial" w:cs="Arial"/>
+          <w:lang w:val="en-FI"/>
+        </w:rPr>
+        <w:t>(default false)</w:t>
+      </w:r>
+      <w:r>
+        <w:rPr>
+          <w:rFonts w:ascii="Arial" w:hAnsi="Arial" w:cs="Arial"/>
+          <w:lang w:val="en-FI"/>
+        </w:rPr>
+        <w:tab/>
+      </w:r>
+    </w:p>
+    <w:p>
+      <w:pPr>
+        <w:pStyle w:val="ListParagraph"/>
+        <w:numPr>
+          <w:ilvl w:val="2"/>
+          <w:numId w:val="29"/>
+        </w:numPr>
+        <w:rPr>
+          <w:rFonts w:ascii="Arial" w:hAnsi="Arial" w:cs="Arial"/>
+          <w:lang w:val="en-FI"/>
+        </w:rPr>
+      </w:pPr>
+      <w:r>
+        <w:rPr>
+          <w:rFonts w:ascii="Arial" w:hAnsi="Arial" w:cs="Arial"/>
+          <w:lang w:val="en-FI"/>
+        </w:rPr>
+        <w:t xml:space="preserve">if set to true would </w:t>
+      </w:r>
+      <w:r>
+        <w:rPr>
+          <w:rFonts w:ascii="Arial" w:hAnsi="Arial" w:cs="Arial"/>
+          <w:lang w:val="en-FI"/>
+        </w:rPr>
+        <w:t>not show in predictions</w:t>
+      </w:r>
+    </w:p>
+    <w:p>
+      <w:pPr>
+        <w:pStyle w:val="ListParagraph"/>
+        <w:numPr>
+          <w:ilvl w:val="1"/>
+          <w:numId w:val="29"/>
+        </w:numPr>
+        <w:rPr>
+          <w:rFonts w:ascii="Arial" w:hAnsi="Arial" w:cs="Arial"/>
+          <w:lang w:val="en-FI"/>
+        </w:rPr>
+      </w:pPr>
+      <w:proofErr w:type="spellStart"/>
+      <w:r>
+        <w:rPr>
+          <w:rFonts w:ascii="Arial" w:hAnsi="Arial" w:cs="Arial"/>
+          <w:lang w:val="en-FI"/>
+        </w:rPr>
         <w:t>hiddenCommandMinimalGUI</w:t>
       </w:r>
       <w:proofErr w:type="spellEnd"/>
@@ -1810,7 +1901,14 @@
           <w:rFonts w:ascii="Arial" w:hAnsi="Arial" w:cs="Arial"/>
           <w:lang w:val="en-FI"/>
         </w:rPr>
-        <w:t xml:space="preserve">  </w:t>
+        <w:t xml:space="preserve"> </w:t>
+      </w:r>
+      <w:r>
+        <w:rPr>
+          <w:rFonts w:ascii="Arial" w:hAnsi="Arial" w:cs="Arial"/>
+          <w:lang w:val="en-FI"/>
+        </w:rPr>
+        <w:t>(default false)</w:t>
       </w:r>
     </w:p>
     <w:p>
@@ -6427,21 +6525,12 @@
         </w:rPr>
         <w:t xml:space="preserve"> </w:t>
       </w:r>
-      <w:proofErr w:type="gramStart"/>
-      <w:r>
-        <w:rPr>
-          <w:rFonts w:ascii="Arial" w:hAnsi="Arial" w:cs="Arial"/>
-          <w:lang w:val="en-FI"/>
-        </w:rPr>
-        <w:t>(</w:t>
-      </w:r>
-      <w:proofErr w:type="gramEnd"/>
-      <w:r>
-        <w:rPr>
-          <w:rFonts w:ascii="Arial" w:hAnsi="Arial" w:cs="Arial"/>
-          <w:lang w:val="en-FI"/>
-        </w:rPr>
-        <w:t>Default true)</w:t>
+      <w:r>
+        <w:rPr>
+          <w:rFonts w:ascii="Arial" w:hAnsi="Arial" w:cs="Arial"/>
+          <w:lang w:val="en-FI"/>
+        </w:rPr>
+        <w:t>(Default true)</w:t>
       </w:r>
     </w:p>
     <w:p>

</xml_diff>

<commit_message>
Added MonoBehaviour null check to prevent errors
</commit_message>
<xml_diff>
--- a/Console/Assets/DeveloperConsole/Documentation/Documentation.docx
+++ b/Console/Assets/DeveloperConsole/Documentation/Documentation.docx
@@ -103,7 +103,7 @@
             </w:rPr>
             <w:fldChar w:fldCharType="separate"/>
           </w:r>
-          <w:hyperlink w:anchor="_Toc87190163" w:history="1">
+          <w:hyperlink w:anchor="_Toc87191771" w:history="1">
             <w:r>
               <w:rPr>
                 <w:rStyle w:val="Hyperlink"/>
@@ -132,7 +132,7 @@
                 <w:noProof/>
                 <w:webHidden/>
               </w:rPr>
-              <w:instrText xml:space="preserve"> PAGEREF _Toc87190163 \h </w:instrText>
+              <w:instrText xml:space="preserve"> PAGEREF _Toc87191771 \h </w:instrText>
             </w:r>
             <w:r>
               <w:rPr>
@@ -177,7 +177,7 @@
               <w:lang w:val="en-FI" w:eastAsia="en-FI"/>
             </w:rPr>
           </w:pPr>
-          <w:hyperlink w:anchor="_Toc87190164" w:history="1">
+          <w:hyperlink w:anchor="_Toc87191772" w:history="1">
             <w:r>
               <w:rPr>
                 <w:rStyle w:val="Hyperlink"/>
@@ -206,7 +206,7 @@
                 <w:noProof/>
                 <w:webHidden/>
               </w:rPr>
-              <w:instrText xml:space="preserve"> PAGEREF _Toc87190164 \h </w:instrText>
+              <w:instrText xml:space="preserve"> PAGEREF _Toc87191772 \h </w:instrText>
             </w:r>
             <w:r>
               <w:rPr>
@@ -251,7 +251,7 @@
               <w:lang w:val="en-FI" w:eastAsia="en-FI"/>
             </w:rPr>
           </w:pPr>
-          <w:hyperlink w:anchor="_Toc87190165" w:history="1">
+          <w:hyperlink w:anchor="_Toc87191773" w:history="1">
             <w:r>
               <w:rPr>
                 <w:rStyle w:val="Hyperlink"/>
@@ -280,7 +280,7 @@
                 <w:noProof/>
                 <w:webHidden/>
               </w:rPr>
-              <w:instrText xml:space="preserve"> PAGEREF _Toc87190165 \h </w:instrText>
+              <w:instrText xml:space="preserve"> PAGEREF _Toc87191773 \h </w:instrText>
             </w:r>
             <w:r>
               <w:rPr>
@@ -325,7 +325,7 @@
               <w:lang w:val="en-FI" w:eastAsia="en-FI"/>
             </w:rPr>
           </w:pPr>
-          <w:hyperlink w:anchor="_Toc87190166" w:history="1">
+          <w:hyperlink w:anchor="_Toc87191774" w:history="1">
             <w:r>
               <w:rPr>
                 <w:rStyle w:val="Hyperlink"/>
@@ -354,7 +354,7 @@
                 <w:noProof/>
                 <w:webHidden/>
               </w:rPr>
-              <w:instrText xml:space="preserve"> PAGEREF _Toc87190166 \h </w:instrText>
+              <w:instrText xml:space="preserve"> PAGEREF _Toc87191774 \h </w:instrText>
             </w:r>
             <w:r>
               <w:rPr>
@@ -399,7 +399,7 @@
               <w:lang w:val="en-FI" w:eastAsia="en-FI"/>
             </w:rPr>
           </w:pPr>
-          <w:hyperlink w:anchor="_Toc87190167" w:history="1">
+          <w:hyperlink w:anchor="_Toc87191775" w:history="1">
             <w:r>
               <w:rPr>
                 <w:rStyle w:val="Hyperlink"/>
@@ -428,7 +428,7 @@
                 <w:noProof/>
                 <w:webHidden/>
               </w:rPr>
-              <w:instrText xml:space="preserve"> PAGEREF _Toc87190167 \h </w:instrText>
+              <w:instrText xml:space="preserve"> PAGEREF _Toc87191775 \h </w:instrText>
             </w:r>
             <w:r>
               <w:rPr>
@@ -473,7 +473,7 @@
               <w:lang w:val="en-FI" w:eastAsia="en-FI"/>
             </w:rPr>
           </w:pPr>
-          <w:hyperlink w:anchor="_Toc87190168" w:history="1">
+          <w:hyperlink w:anchor="_Toc87191776" w:history="1">
             <w:r>
               <w:rPr>
                 <w:rStyle w:val="Hyperlink"/>
@@ -502,7 +502,7 @@
                 <w:noProof/>
                 <w:webHidden/>
               </w:rPr>
-              <w:instrText xml:space="preserve"> PAGEREF _Toc87190168 \h </w:instrText>
+              <w:instrText xml:space="preserve"> PAGEREF _Toc87191776 \h </w:instrText>
             </w:r>
             <w:r>
               <w:rPr>
@@ -547,7 +547,7 @@
               <w:lang w:val="en-FI" w:eastAsia="en-FI"/>
             </w:rPr>
           </w:pPr>
-          <w:hyperlink w:anchor="_Toc87190169" w:history="1">
+          <w:hyperlink w:anchor="_Toc87191777" w:history="1">
             <w:r>
               <w:rPr>
                 <w:rStyle w:val="Hyperlink"/>
@@ -576,7 +576,7 @@
                 <w:noProof/>
                 <w:webHidden/>
               </w:rPr>
-              <w:instrText xml:space="preserve"> PAGEREF _Toc87190169 \h </w:instrText>
+              <w:instrText xml:space="preserve"> PAGEREF _Toc87191777 \h </w:instrText>
             </w:r>
             <w:r>
               <w:rPr>
@@ -621,7 +621,7 @@
               <w:lang w:val="en-FI" w:eastAsia="en-FI"/>
             </w:rPr>
           </w:pPr>
-          <w:hyperlink w:anchor="_Toc87190170" w:history="1">
+          <w:hyperlink w:anchor="_Toc87191778" w:history="1">
             <w:r>
               <w:rPr>
                 <w:rStyle w:val="Hyperlink"/>
@@ -650,7 +650,7 @@
                 <w:noProof/>
                 <w:webHidden/>
               </w:rPr>
-              <w:instrText xml:space="preserve"> PAGEREF _Toc87190170 \h </w:instrText>
+              <w:instrText xml:space="preserve"> PAGEREF _Toc87191778 \h </w:instrText>
             </w:r>
             <w:r>
               <w:rPr>
@@ -736,7 +736,7 @@
           <w:lang w:val="en-FI"/>
         </w:rPr>
       </w:pPr>
-      <w:bookmarkStart w:id="0" w:name="_Toc87190163"/>
+      <w:bookmarkStart w:id="0" w:name="_Toc87191771"/>
       <w:r>
         <w:rPr>
           <w:rFonts w:ascii="Arial" w:hAnsi="Arial" w:cs="Arial"/>
@@ -1022,7 +1022,7 @@
           <w:lang w:val="en-FI"/>
         </w:rPr>
       </w:pPr>
-      <w:bookmarkStart w:id="2" w:name="_Toc87190164"/>
+      <w:bookmarkStart w:id="2" w:name="_Toc87191772"/>
       <w:r>
         <w:rPr>
           <w:rFonts w:ascii="Arial" w:hAnsi="Arial" w:cs="Arial"/>
@@ -2108,7 +2108,37 @@
           <w:rFonts w:ascii="Arial" w:hAnsi="Arial" w:cs="Arial"/>
           <w:lang w:val="en-FI"/>
         </w:rPr>
-        <w:t xml:space="preserve">Only use </w:t>
+        <w:t>Instantiate</w:t>
+      </w:r>
+      <w:r>
+        <w:rPr>
+          <w:rFonts w:ascii="Arial" w:hAnsi="Arial" w:cs="Arial"/>
+          <w:lang w:val="en-FI"/>
+        </w:rPr>
+        <w:t xml:space="preserve">d objects with </w:t>
+      </w:r>
+      <w:proofErr w:type="spellStart"/>
+      <w:r>
+        <w:rPr>
+          <w:rFonts w:ascii="Arial" w:hAnsi="Arial" w:cs="Arial"/>
+          <w:lang w:val="en-FI"/>
+        </w:rPr>
+        <w:t>MonoBehaviour</w:t>
+      </w:r>
+      <w:proofErr w:type="spellEnd"/>
+      <w:r>
+        <w:rPr>
+          <w:rFonts w:ascii="Arial" w:hAnsi="Arial" w:cs="Arial"/>
+          <w:lang w:val="en-FI"/>
+        </w:rPr>
+        <w:t xml:space="preserve"> script(s) that use </w:t>
+      </w:r>
+      <w:r>
+        <w:rPr>
+          <w:rFonts w:ascii="Arial" w:hAnsi="Arial" w:cs="Arial"/>
+          <w:lang w:val="en-FI"/>
+        </w:rPr>
+        <w:t>[</w:t>
       </w:r>
       <w:proofErr w:type="spellStart"/>
       <w:proofErr w:type="gramStart"/>
@@ -2140,115 +2170,7 @@
           <w:rFonts w:ascii="Arial" w:hAnsi="Arial" w:cs="Arial"/>
           <w:lang w:val="en-FI"/>
         </w:rPr>
-        <w:t xml:space="preserve">s for </w:t>
-      </w:r>
-      <w:proofErr w:type="spellStart"/>
-      <w:r>
-        <w:rPr>
-          <w:rFonts w:ascii="Arial" w:hAnsi="Arial" w:cs="Arial"/>
-          <w:lang w:val="en-FI"/>
-        </w:rPr>
-        <w:t>MonoBehaviour</w:t>
-      </w:r>
-      <w:proofErr w:type="spellEnd"/>
-      <w:r>
-        <w:rPr>
-          <w:rFonts w:ascii="Arial" w:hAnsi="Arial" w:cs="Arial"/>
-          <w:lang w:val="en-FI"/>
-        </w:rPr>
-        <w:t xml:space="preserve"> scripts that are not Destroyed when playing scene. This is because those commands can still be called from the console which can lead to errors.</w:t>
-      </w:r>
-    </w:p>
-    <w:p>
-      <w:pPr>
-        <w:rPr>
-          <w:rFonts w:ascii="Arial" w:hAnsi="Arial" w:cs="Arial"/>
-          <w:lang w:val="en-FI"/>
-        </w:rPr>
-      </w:pPr>
-    </w:p>
-    <w:p>
-      <w:pPr>
-        <w:rPr>
-          <w:rFonts w:ascii="Arial" w:hAnsi="Arial" w:cs="Arial"/>
-          <w:lang w:val="en-FI"/>
-        </w:rPr>
-      </w:pPr>
-      <w:r>
-        <w:rPr>
-          <w:rFonts w:ascii="Arial" w:hAnsi="Arial" w:cs="Arial"/>
-          <w:lang w:val="en-FI"/>
-        </w:rPr>
-        <w:t>Instantiate</w:t>
-      </w:r>
-      <w:r>
-        <w:rPr>
-          <w:rFonts w:ascii="Arial" w:hAnsi="Arial" w:cs="Arial"/>
-          <w:lang w:val="en-FI"/>
-        </w:rPr>
-        <w:t xml:space="preserve">d objects with </w:t>
-      </w:r>
-      <w:proofErr w:type="spellStart"/>
-      <w:r>
-        <w:rPr>
-          <w:rFonts w:ascii="Arial" w:hAnsi="Arial" w:cs="Arial"/>
-          <w:lang w:val="en-FI"/>
-        </w:rPr>
-        <w:t>MonoBehaviour</w:t>
-      </w:r>
-      <w:proofErr w:type="spellEnd"/>
-      <w:r>
-        <w:rPr>
-          <w:rFonts w:ascii="Arial" w:hAnsi="Arial" w:cs="Arial"/>
-          <w:lang w:val="en-FI"/>
-        </w:rPr>
-        <w:t xml:space="preserve"> script(s) that use </w:t>
-      </w:r>
-      <w:r>
-        <w:rPr>
-          <w:rFonts w:ascii="Arial" w:hAnsi="Arial" w:cs="Arial"/>
-          <w:lang w:val="en-FI"/>
-        </w:rPr>
-        <w:t>[</w:t>
-      </w:r>
-      <w:proofErr w:type="spellStart"/>
-      <w:proofErr w:type="gramStart"/>
-      <w:r>
-        <w:rPr>
-          <w:rFonts w:ascii="Arial" w:hAnsi="Arial" w:cs="Arial"/>
-          <w:lang w:val="en-FI"/>
-        </w:rPr>
-        <w:t>ConsoleCommand</w:t>
-      </w:r>
-      <w:proofErr w:type="spellEnd"/>
-      <w:r>
-        <w:rPr>
-          <w:rFonts w:ascii="Arial" w:hAnsi="Arial" w:cs="Arial"/>
-          <w:lang w:val="en-FI"/>
-        </w:rPr>
-        <w:t>(</w:t>
-      </w:r>
-      <w:proofErr w:type="gramEnd"/>
-      <w:r>
-        <w:rPr>
-          <w:rFonts w:ascii="Arial" w:hAnsi="Arial" w:cs="Arial"/>
-          <w:lang w:val="en-FI"/>
-        </w:rPr>
-        <w:t>)] attribute</w:t>
-      </w:r>
-      <w:r>
-        <w:rPr>
-          <w:rFonts w:ascii="Arial" w:hAnsi="Arial" w:cs="Arial"/>
-          <w:lang w:val="en-FI"/>
-        </w:rPr>
-        <w:t>(s) will not be registered.</w:t>
-      </w:r>
-      <w:r>
-        <w:rPr>
-          <w:rFonts w:ascii="Arial" w:hAnsi="Arial" w:cs="Arial"/>
-          <w:lang w:val="en-FI"/>
-        </w:rPr>
-        <w:t xml:space="preserve"> In that case use </w:t>
+        <w:t xml:space="preserve">(s) will not be registered. In that case use </w:t>
       </w:r>
       <w:proofErr w:type="spellStart"/>
       <w:r>
@@ -2894,7 +2816,7 @@
           <w:lang w:val="en-FI"/>
         </w:rPr>
       </w:pPr>
-      <w:bookmarkStart w:id="3" w:name="_Toc87190165"/>
+      <w:bookmarkStart w:id="3" w:name="_Toc87191773"/>
       <w:r>
         <w:rPr>
           <w:rFonts w:ascii="Arial" w:hAnsi="Arial" w:cs="Arial"/>
@@ -3148,30 +3070,55 @@
           <w:bCs/>
           <w:lang w:val="en-FI"/>
         </w:rPr>
-        <w:t xml:space="preserve"> commands</w:t>
-      </w:r>
-    </w:p>
-    <w:p>
-      <w:pPr>
-        <w:rPr>
-          <w:rFonts w:ascii="Arial" w:hAnsi="Arial" w:cs="Arial"/>
-          <w:lang w:val="en-FI"/>
-        </w:rPr>
-      </w:pPr>
-    </w:p>
-    <w:p>
-      <w:pPr>
-        <w:rPr>
-          <w:rFonts w:ascii="Arial" w:hAnsi="Arial" w:cs="Arial"/>
-          <w:lang w:val="en-FI"/>
-        </w:rPr>
-      </w:pPr>
-      <w:r>
-        <w:rPr>
-          <w:rFonts w:ascii="Arial" w:hAnsi="Arial" w:cs="Arial"/>
-          <w:lang w:val="en-FI"/>
-        </w:rPr>
-        <w:t xml:space="preserve">Only use </w:t>
+        <w:t xml:space="preserve"> </w:t>
+      </w:r>
+      <w:r>
+        <w:rPr>
+          <w:rFonts w:ascii="Arial" w:hAnsi="Arial" w:cs="Arial"/>
+          <w:b/>
+          <w:bCs/>
+          <w:lang w:val="en-FI"/>
+        </w:rPr>
+        <w:t>C</w:t>
+      </w:r>
+      <w:r>
+        <w:rPr>
+          <w:rFonts w:ascii="Arial" w:hAnsi="Arial" w:cs="Arial"/>
+          <w:b/>
+          <w:bCs/>
+          <w:lang w:val="en-FI"/>
+        </w:rPr>
+        <w:t>ommands</w:t>
+      </w:r>
+    </w:p>
+    <w:p>
+      <w:pPr>
+        <w:rPr>
+          <w:rFonts w:ascii="Arial" w:hAnsi="Arial" w:cs="Arial"/>
+          <w:lang w:val="en-FI"/>
+        </w:rPr>
+      </w:pPr>
+    </w:p>
+    <w:p>
+      <w:pPr>
+        <w:rPr>
+          <w:rFonts w:ascii="Arial" w:hAnsi="Arial" w:cs="Arial"/>
+          <w:lang w:val="en-FI"/>
+        </w:rPr>
+      </w:pPr>
+      <w:r>
+        <w:rPr>
+          <w:rFonts w:ascii="Arial" w:hAnsi="Arial" w:cs="Arial"/>
+          <w:lang w:val="en-FI"/>
+        </w:rPr>
+        <w:t>It’s recommended to o</w:t>
+      </w:r>
+      <w:r>
+        <w:rPr>
+          <w:rFonts w:ascii="Arial" w:hAnsi="Arial" w:cs="Arial"/>
+          <w:lang w:val="en-FI"/>
+        </w:rPr>
+        <w:t xml:space="preserve">nly use </w:t>
       </w:r>
       <w:proofErr w:type="spellStart"/>
       <w:proofErr w:type="gramStart"/>
@@ -3219,7 +3166,131 @@
           <w:rFonts w:ascii="Arial" w:hAnsi="Arial" w:cs="Arial"/>
           <w:lang w:val="en-FI"/>
         </w:rPr>
-        <w:t xml:space="preserve"> scripts that are not Destroyed when playing scene.</w:t>
+        <w:t xml:space="preserve"> scripts that </w:t>
+      </w:r>
+      <w:r>
+        <w:rPr>
+          <w:rFonts w:ascii="Arial" w:hAnsi="Arial" w:cs="Arial"/>
+          <w:lang w:val="en-FI"/>
+        </w:rPr>
+        <w:t>will not be</w:t>
+      </w:r>
+      <w:r>
+        <w:rPr>
+          <w:rFonts w:ascii="Arial" w:hAnsi="Arial" w:cs="Arial"/>
+          <w:lang w:val="en-FI"/>
+        </w:rPr>
+        <w:t xml:space="preserve"> Destroyed when playing scene.</w:t>
+      </w:r>
+      <w:r>
+        <w:rPr>
+          <w:rFonts w:ascii="Arial" w:hAnsi="Arial" w:cs="Arial"/>
+          <w:lang w:val="en-FI"/>
+        </w:rPr>
+        <w:t xml:space="preserve"> If you know </w:t>
+      </w:r>
+      <w:proofErr w:type="spellStart"/>
+      <w:r>
+        <w:rPr>
+          <w:rFonts w:ascii="Arial" w:hAnsi="Arial" w:cs="Arial"/>
+          <w:lang w:val="en-FI"/>
+        </w:rPr>
+        <w:t>GameObjects</w:t>
+      </w:r>
+      <w:proofErr w:type="spellEnd"/>
+      <w:r>
+        <w:rPr>
+          <w:rFonts w:ascii="Arial" w:hAnsi="Arial" w:cs="Arial"/>
+          <w:lang w:val="en-FI"/>
+        </w:rPr>
+        <w:t xml:space="preserve"> with </w:t>
+      </w:r>
+      <w:proofErr w:type="spellStart"/>
+      <w:proofErr w:type="gramStart"/>
+      <w:r>
+        <w:rPr>
+          <w:rFonts w:ascii="Arial" w:hAnsi="Arial" w:cs="Arial"/>
+          <w:lang w:val="en-FI"/>
+        </w:rPr>
+        <w:t>ConsoleCommand</w:t>
+      </w:r>
+      <w:proofErr w:type="spellEnd"/>
+      <w:r>
+        <w:rPr>
+          <w:rFonts w:ascii="Arial" w:hAnsi="Arial" w:cs="Arial"/>
+          <w:lang w:val="en-FI"/>
+        </w:rPr>
+        <w:t>(</w:t>
+      </w:r>
+      <w:proofErr w:type="gramEnd"/>
+      <w:r>
+        <w:rPr>
+          <w:rFonts w:ascii="Arial" w:hAnsi="Arial" w:cs="Arial"/>
+          <w:lang w:val="en-FI"/>
+        </w:rPr>
+        <w:t>)] attribute</w:t>
+      </w:r>
+      <w:r>
+        <w:rPr>
+          <w:rFonts w:ascii="Arial" w:hAnsi="Arial" w:cs="Arial"/>
+          <w:lang w:val="en-FI"/>
+        </w:rPr>
+        <w:t xml:space="preserve">s will be destroyed runtime (apart from scene change to another scene), consider using </w:t>
+      </w:r>
+      <w:proofErr w:type="spellStart"/>
+      <w:r>
+        <w:rPr>
+          <w:rFonts w:ascii="Arial" w:hAnsi="Arial" w:cs="Arial"/>
+          <w:lang w:val="en-FI"/>
+        </w:rPr>
+        <w:t>Console.RegisterCommand</w:t>
+      </w:r>
+      <w:proofErr w:type="spellEnd"/>
+      <w:r>
+        <w:rPr>
+          <w:rFonts w:ascii="Arial" w:hAnsi="Arial" w:cs="Arial"/>
+          <w:lang w:val="en-FI"/>
+        </w:rPr>
+        <w:t xml:space="preserve">() and </w:t>
+      </w:r>
+      <w:proofErr w:type="spellStart"/>
+      <w:r>
+        <w:rPr>
+          <w:rFonts w:ascii="Arial" w:hAnsi="Arial" w:cs="Arial"/>
+          <w:lang w:val="en-FI"/>
+        </w:rPr>
+        <w:t>Console.RemoveCommand</w:t>
+      </w:r>
+      <w:proofErr w:type="spellEnd"/>
+      <w:r>
+        <w:rPr>
+          <w:rFonts w:ascii="Arial" w:hAnsi="Arial" w:cs="Arial"/>
+          <w:lang w:val="en-FI"/>
+        </w:rPr>
+        <w:t>() instead.</w:t>
+      </w:r>
+      <w:r>
+        <w:rPr>
+          <w:rFonts w:ascii="Arial" w:hAnsi="Arial" w:cs="Arial"/>
+          <w:lang w:val="en-FI"/>
+        </w:rPr>
+        <w:t xml:space="preserve"> Calling </w:t>
+      </w:r>
+      <w:proofErr w:type="spellStart"/>
+      <w:r>
+        <w:rPr>
+          <w:rFonts w:ascii="Arial" w:hAnsi="Arial" w:cs="Arial"/>
+          <w:lang w:val="en-FI"/>
+        </w:rPr>
+        <w:t>MonoBehaviour</w:t>
+      </w:r>
+      <w:proofErr w:type="spellEnd"/>
+      <w:r>
+        <w:rPr>
+          <w:rFonts w:ascii="Arial" w:hAnsi="Arial" w:cs="Arial"/>
+          <w:lang w:val="en-FI"/>
+        </w:rPr>
+        <w:t xml:space="preserve"> script command which no longer exists is</w:t>
       </w:r>
       <w:r>
         <w:rPr>
@@ -3233,7 +3304,14 @@
           <w:rFonts w:ascii="Arial" w:hAnsi="Arial" w:cs="Arial"/>
           <w:lang w:val="en-FI"/>
         </w:rPr>
-        <w:t>This is because those commands can still be called from the console which can lead to errors.</w:t>
+        <w:t>handled by Developer Console</w:t>
+      </w:r>
+      <w:r>
+        <w:rPr>
+          <w:rFonts w:ascii="Arial" w:hAnsi="Arial" w:cs="Arial"/>
+          <w:lang w:val="en-FI"/>
+        </w:rPr>
+        <w:t>, but for best practises consider manually adding if you know they will be deleted.</w:t>
       </w:r>
     </w:p>
     <w:p>
@@ -3254,7 +3332,7 @@
           <w:lang w:val="en-FI"/>
         </w:rPr>
       </w:pPr>
-      <w:bookmarkStart w:id="4" w:name="_Toc87190166"/>
+      <w:bookmarkStart w:id="4" w:name="_Toc87191774"/>
       <w:r>
         <w:rPr>
           <w:rFonts w:ascii="Arial" w:hAnsi="Arial" w:cs="Arial"/>
@@ -3876,6 +3954,7 @@
           <w:rFonts w:ascii="Arial" w:hAnsi="Arial" w:cs="Arial"/>
           <w:lang w:val="en-FI"/>
         </w:rPr>
+        <w:lastRenderedPageBreak/>
         <w:t>After all commands has been registered</w:t>
       </w:r>
       <w:r>
@@ -3987,7 +4066,7 @@
           <w:lang w:val="en-FI"/>
         </w:rPr>
       </w:pPr>
-      <w:bookmarkStart w:id="5" w:name="_Toc87190167"/>
+      <w:bookmarkStart w:id="5" w:name="_Toc87191775"/>
       <w:r>
         <w:rPr>
           <w:rFonts w:ascii="Arial" w:hAnsi="Arial" w:cs="Arial"/>
@@ -3995,7 +4074,6 @@
           <w:szCs w:val="28"/>
           <w:lang w:val="en-FI"/>
         </w:rPr>
-        <w:lastRenderedPageBreak/>
         <w:t>Developer</w:t>
       </w:r>
       <w:r>
@@ -4854,6 +4932,7 @@
           <w:rFonts w:ascii="Arial" w:hAnsi="Arial" w:cs="Arial"/>
           <w:lang w:val="en-FI"/>
         </w:rPr>
+        <w:lastRenderedPageBreak/>
         <w:t>Print</w:t>
       </w:r>
       <w:r>
@@ -5002,7 +5081,6 @@
           <w:rFonts w:ascii="Arial" w:hAnsi="Arial" w:cs="Arial"/>
           <w:lang w:val="en-FI"/>
         </w:rPr>
-        <w:lastRenderedPageBreak/>
         <w:t>Print</w:t>
       </w:r>
       <w:r>
@@ -5949,6 +6027,7 @@
         </w:rPr>
         <w:t xml:space="preserve">Print </w:t>
       </w:r>
+      <w:proofErr w:type="spellStart"/>
       <w:r>
         <w:rPr>
           <w:rFonts w:ascii="Arial" w:hAnsi="Arial" w:cs="Arial"/>
@@ -5956,7 +6035,17 @@
           <w:bCs/>
           <w:lang w:val="en-FI"/>
         </w:rPr>
-        <w:t>Startup Help Text</w:t>
+        <w:t>Startup</w:t>
+      </w:r>
+      <w:proofErr w:type="spellEnd"/>
+      <w:r>
+        <w:rPr>
+          <w:rFonts w:ascii="Arial" w:hAnsi="Arial" w:cs="Arial"/>
+          <w:b/>
+          <w:bCs/>
+          <w:lang w:val="en-FI"/>
+        </w:rPr>
+        <w:t xml:space="preserve"> Help Text</w:t>
       </w:r>
       <w:r>
         <w:rPr>
@@ -6468,6 +6557,7 @@
           <w:bCs/>
           <w:lang w:val="en-FI"/>
         </w:rPr>
+        <w:lastRenderedPageBreak/>
         <w:t>Print</w:t>
       </w:r>
       <w:r>
@@ -6649,7 +6739,6 @@
           <w:bCs/>
           <w:lang w:val="en-FI"/>
         </w:rPr>
-        <w:lastRenderedPageBreak/>
         <w:t>Collect Render Info Editor</w:t>
       </w:r>
       <w:r>
@@ -6772,7 +6861,7 @@
           <w:lang w:val="en-FI"/>
         </w:rPr>
       </w:pPr>
-      <w:bookmarkStart w:id="6" w:name="_Toc87190168"/>
+      <w:bookmarkStart w:id="6" w:name="_Toc87191776"/>
       <w:r>
         <w:rPr>
           <w:rFonts w:ascii="Arial" w:hAnsi="Arial" w:cs="Arial"/>
@@ -7120,6 +7209,7 @@
         <w:rPr>
           <w:noProof/>
         </w:rPr>
+        <w:lastRenderedPageBreak/>
         <w:drawing>
           <wp:inline distT="0" distB="0" distL="0" distR="0" wp14:anchorId="3DE736D6" wp14:editId="7A3B72FA">
             <wp:extent cx="3221542" cy="2584088"/>
@@ -7189,7 +7279,7 @@
           <w:lang w:val="en-FI"/>
         </w:rPr>
       </w:pPr>
-      <w:bookmarkStart w:id="7" w:name="_Toc87190169"/>
+      <w:bookmarkStart w:id="7" w:name="_Toc87191777"/>
       <w:r>
         <w:rPr>
           <w:rFonts w:ascii="Arial" w:hAnsi="Arial" w:cs="Arial"/>
@@ -7197,7 +7287,6 @@
           <w:szCs w:val="28"/>
           <w:lang w:val="en-FI"/>
         </w:rPr>
-        <w:lastRenderedPageBreak/>
         <w:t>TODO</w:t>
       </w:r>
       <w:bookmarkEnd w:id="7"/>
@@ -7347,7 +7436,7 @@
           <w:lang w:val="en-FI"/>
         </w:rPr>
       </w:pPr>
-      <w:bookmarkStart w:id="8" w:name="_Toc87190170"/>
+      <w:bookmarkStart w:id="8" w:name="_Toc87191778"/>
       <w:r>
         <w:rPr>
           <w:rFonts w:ascii="Arial" w:hAnsi="Arial" w:cs="Arial"/>

</xml_diff>

<commit_message>
changed settings include console in build to include console in final build
</commit_message>
<xml_diff>
--- a/Console/Assets/DeveloperConsole/Documentation/Documentation.docx
+++ b/Console/Assets/DeveloperConsole/Documentation/Documentation.docx
@@ -4236,8 +4236,8 @@
           <w:noProof/>
         </w:rPr>
         <w:drawing>
-          <wp:inline distT="0" distB="0" distL="0" distR="0" wp14:anchorId="638D5364" wp14:editId="408F4CCB">
-            <wp:extent cx="3070170" cy="3491003"/>
+          <wp:inline distT="0" distB="0" distL="0" distR="0" wp14:anchorId="638D5364" wp14:editId="2B2D03C3">
+            <wp:extent cx="3070170" cy="3455129"/>
             <wp:effectExtent l="0" t="0" r="0" b="0"/>
             <wp:docPr id="8" name="Picture 8"/>
             <wp:cNvGraphicFramePr>
@@ -4267,7 +4267,7 @@
                   <pic:spPr bwMode="auto">
                     <a:xfrm>
                       <a:off x="0" y="0"/>
-                      <a:ext cx="3070170" cy="3491003"/>
+                      <a:ext cx="3070170" cy="3455129"/>
                     </a:xfrm>
                     <a:prstGeom prst="rect">
                       <a:avLst/>
@@ -5222,7 +5222,7 @@
           <w:bCs/>
           <w:lang w:val="en-FI"/>
         </w:rPr>
-        <w:t>Include Console In Build</w:t>
+        <w:t xml:space="preserve">Include Console In </w:t>
       </w:r>
       <w:r>
         <w:rPr>
@@ -5231,6 +5231,24 @@
           <w:bCs/>
           <w:lang w:val="en-FI"/>
         </w:rPr>
+        <w:t xml:space="preserve">Final </w:t>
+      </w:r>
+      <w:r>
+        <w:rPr>
+          <w:rFonts w:ascii="Arial" w:hAnsi="Arial" w:cs="Arial"/>
+          <w:b/>
+          <w:bCs/>
+          <w:lang w:val="en-FI"/>
+        </w:rPr>
+        <w:t>Build</w:t>
+      </w:r>
+      <w:r>
+        <w:rPr>
+          <w:rFonts w:ascii="Arial" w:hAnsi="Arial" w:cs="Arial"/>
+          <w:b/>
+          <w:bCs/>
+          <w:lang w:val="en-FI"/>
+        </w:rPr>
         <w:t xml:space="preserve">: </w:t>
       </w:r>
       <w:r>
@@ -5238,14 +5256,37 @@
           <w:rFonts w:ascii="Arial" w:hAnsi="Arial" w:cs="Arial"/>
           <w:lang w:val="en-FI"/>
         </w:rPr>
-        <w:t xml:space="preserve">Whether to </w:t>
-      </w:r>
-      <w:r>
-        <w:rPr>
-          <w:rFonts w:ascii="Arial" w:hAnsi="Arial" w:cs="Arial"/>
-          <w:lang w:val="en-FI"/>
-        </w:rPr>
-        <w:t xml:space="preserve">include Console in build. If set to </w:t>
+        <w:t xml:space="preserve">Whether to include Developer Console in final release build. Be careful whether you can </w:t>
+      </w:r>
+      <w:proofErr w:type="gramStart"/>
+      <w:r>
+        <w:rPr>
+          <w:rFonts w:ascii="Arial" w:hAnsi="Arial" w:cs="Arial"/>
+          <w:lang w:val="en-FI"/>
+        </w:rPr>
+        <w:t>actually want</w:t>
+      </w:r>
+      <w:proofErr w:type="gramEnd"/>
+      <w:r>
+        <w:rPr>
+          <w:rFonts w:ascii="Arial" w:hAnsi="Arial" w:cs="Arial"/>
+          <w:lang w:val="en-FI"/>
+        </w:rPr>
+        <w:t xml:space="preserve"> to include in final release build!</w:t>
+      </w:r>
+      <w:r>
+        <w:rPr>
+          <w:rFonts w:ascii="Arial" w:hAnsi="Arial" w:cs="Arial"/>
+          <w:lang w:val="en-FI"/>
+        </w:rPr>
+        <w:t xml:space="preserve"> Console is still included in Development builds.</w:t>
+      </w:r>
+      <w:r>
+        <w:rPr>
+          <w:rFonts w:ascii="Arial" w:hAnsi="Arial" w:cs="Arial"/>
+          <w:lang w:val="en-FI"/>
+        </w:rPr>
+        <w:t xml:space="preserve"> (Default </w:t>
       </w:r>
       <w:r>
         <w:rPr>
@@ -5259,30 +5300,7 @@
           <w:rFonts w:ascii="Arial" w:hAnsi="Arial" w:cs="Arial"/>
           <w:lang w:val="en-FI"/>
         </w:rPr>
-        <w:t xml:space="preserve"> tag will change to </w:t>
-      </w:r>
-      <w:proofErr w:type="spellStart"/>
-      <w:r>
-        <w:rPr>
-          <w:rFonts w:ascii="Arial" w:hAnsi="Arial" w:cs="Arial"/>
-          <w:lang w:val="en-FI"/>
-        </w:rPr>
-        <w:t>EditorOnly</w:t>
-      </w:r>
-      <w:proofErr w:type="spellEnd"/>
-      <w:r>
-        <w:rPr>
-          <w:rFonts w:ascii="Arial" w:hAnsi="Arial" w:cs="Arial"/>
-          <w:lang w:val="en-FI"/>
-        </w:rPr>
-        <w:t>.</w:t>
-      </w:r>
-      <w:r>
-        <w:rPr>
-          <w:rFonts w:ascii="Arial" w:hAnsi="Arial" w:cs="Arial"/>
-          <w:lang w:val="en-FI"/>
-        </w:rPr>
-        <w:t xml:space="preserve"> (Default true)</w:t>
+        <w:t>)</w:t>
       </w:r>
     </w:p>
     <w:p>
@@ -6557,7 +6575,6 @@
           <w:bCs/>
           <w:lang w:val="en-FI"/>
         </w:rPr>
-        <w:lastRenderedPageBreak/>
         <w:t>Print</w:t>
       </w:r>
       <w:r>

</xml_diff>

<commit_message>
removed char from supported types
</commit_message>
<xml_diff>
--- a/Console/Assets/DeveloperConsole/Documentation/Documentation.docx
+++ b/Console/Assets/DeveloperConsole/Documentation/Documentation.docx
@@ -790,23 +790,7 @@
           <w:rFonts w:ascii="Arial" w:hAnsi="Arial" w:cs="Arial"/>
           <w:lang w:val="en-FI"/>
         </w:rPr>
-        <w:t xml:space="preserve">Drag &amp; Drop </w:t>
-      </w:r>
-      <w:proofErr w:type="spellStart"/>
-      <w:r>
-        <w:rPr>
-          <w:rFonts w:ascii="Arial" w:hAnsi="Arial" w:cs="Arial"/>
-          <w:lang w:val="en-FI"/>
-        </w:rPr>
-        <w:t>DeveloperConsole.prefab</w:t>
-      </w:r>
-      <w:proofErr w:type="spellEnd"/>
-      <w:r>
-        <w:rPr>
-          <w:rFonts w:ascii="Arial" w:hAnsi="Arial" w:cs="Arial"/>
-          <w:lang w:val="en-FI"/>
-        </w:rPr>
-        <w:t xml:space="preserve"> into your scene (root hierarchy)</w:t>
+        <w:t>Drag &amp; Drop DeveloperConsole.prefab into your scene (root hierarchy)</w:t>
       </w:r>
     </w:p>
     <w:p>
@@ -835,7 +819,6 @@
         </w:rPr>
         <w:t>[</w:t>
       </w:r>
-      <w:proofErr w:type="spellStart"/>
       <w:r>
         <w:rPr>
           <w:rFonts w:ascii="Arial" w:hAnsi="Arial" w:cs="Arial"/>
@@ -843,7 +826,6 @@
         </w:rPr>
         <w:t>ConsoleCommand</w:t>
       </w:r>
-      <w:proofErr w:type="spellEnd"/>
       <w:r>
         <w:rPr>
           <w:rFonts w:ascii="Arial" w:hAnsi="Arial" w:cs="Arial"/>
@@ -1153,23 +1135,7 @@
           <w:rFonts w:ascii="Arial" w:hAnsi="Arial" w:cs="Arial"/>
           <w:lang w:val="en-FI"/>
         </w:rPr>
-        <w:t xml:space="preserve">int, float, string, </w:t>
-      </w:r>
-      <w:proofErr w:type="gramStart"/>
-      <w:r>
-        <w:rPr>
-          <w:rFonts w:ascii="Arial" w:hAnsi="Arial" w:cs="Arial"/>
-          <w:lang w:val="en-FI"/>
-        </w:rPr>
-        <w:t>string[</w:t>
-      </w:r>
-      <w:proofErr w:type="gramEnd"/>
-      <w:r>
-        <w:rPr>
-          <w:rFonts w:ascii="Arial" w:hAnsi="Arial" w:cs="Arial"/>
-          <w:lang w:val="en-FI"/>
-        </w:rPr>
-        <w:t>], bool, double, byte, char, Vector2, Vector3, Vector4, Quaternion</w:t>
+        <w:t>int, float, string, string[], bool, double, char, Vector2, Vector3, Vector4, Quaternion</w:t>
       </w:r>
     </w:p>
     <w:p>
@@ -1317,17 +1283,8 @@
           <w:rFonts w:ascii="Arial" w:hAnsi="Arial" w:cs="Arial"/>
           <w:lang w:val="en-FI"/>
         </w:rPr>
-        <w:t>[</w:t>
-      </w:r>
-      <w:proofErr w:type="spellStart"/>
-      <w:r>
-        <w:rPr>
-          <w:rFonts w:ascii="Arial" w:hAnsi="Arial" w:cs="Arial"/>
-          <w:lang w:val="en-FI"/>
-        </w:rPr>
-        <w:t>ConsoleCommand</w:t>
-      </w:r>
-      <w:proofErr w:type="spellEnd"/>
+        <w:t>[ConsoleCommand</w:t>
+      </w:r>
       <w:r>
         <w:rPr>
           <w:rFonts w:ascii="Arial" w:hAnsi="Arial" w:cs="Arial"/>
@@ -1403,23 +1360,7 @@
           <w:rFonts w:ascii="Arial" w:hAnsi="Arial" w:cs="Arial"/>
           <w:lang w:val="en-FI"/>
         </w:rPr>
-        <w:t xml:space="preserve"> new command with </w:t>
-      </w:r>
-      <w:proofErr w:type="spellStart"/>
-      <w:r>
-        <w:rPr>
-          <w:rFonts w:ascii="Arial" w:hAnsi="Arial" w:cs="Arial"/>
-          <w:lang w:val="en-FI"/>
-        </w:rPr>
-        <w:t>Console.RegisterCommand</w:t>
-      </w:r>
-      <w:proofErr w:type="spellEnd"/>
-      <w:r>
-        <w:rPr>
-          <w:rFonts w:ascii="Arial" w:hAnsi="Arial" w:cs="Arial"/>
-          <w:lang w:val="en-FI"/>
-        </w:rPr>
-        <w:t xml:space="preserve">() </w:t>
+        <w:t xml:space="preserve"> new command with Console.RegisterCommand() </w:t>
       </w:r>
       <w:r>
         <w:rPr>
@@ -1471,7 +1412,6 @@
           <w:lang w:val="en-FI"/>
         </w:rPr>
       </w:pPr>
-      <w:proofErr w:type="spellStart"/>
       <w:r>
         <w:rPr>
           <w:rFonts w:ascii="Arial" w:hAnsi="Arial" w:cs="Arial"/>
@@ -1479,7 +1419,6 @@
         </w:rPr>
         <w:t>Console.RegisterCommand</w:t>
       </w:r>
-      <w:proofErr w:type="spellEnd"/>
       <w:r>
         <w:rPr>
           <w:rFonts w:ascii="Arial" w:hAnsi="Arial" w:cs="Arial"/>
@@ -1533,23 +1472,7 @@
           <w:rFonts w:ascii="Arial" w:hAnsi="Arial" w:cs="Arial"/>
           <w:lang w:val="en-FI"/>
         </w:rPr>
-        <w:t xml:space="preserve"> (</w:t>
-      </w:r>
-      <w:proofErr w:type="spellStart"/>
-      <w:r>
-        <w:rPr>
-          <w:rFonts w:ascii="Arial" w:hAnsi="Arial" w:cs="Arial"/>
-          <w:lang w:val="en-FI"/>
-        </w:rPr>
-        <w:t>MonoBehaviour</w:t>
-      </w:r>
-      <w:proofErr w:type="spellEnd"/>
-      <w:r>
-        <w:rPr>
-          <w:rFonts w:ascii="Arial" w:hAnsi="Arial" w:cs="Arial"/>
-          <w:lang w:val="en-FI"/>
-        </w:rPr>
-        <w:t>)</w:t>
+        <w:t xml:space="preserve"> (MonoBehaviour)</w:t>
       </w:r>
     </w:p>
     <w:p>
@@ -1733,21 +1656,12 @@
           <w:lang w:val="en-FI"/>
         </w:rPr>
       </w:pPr>
-      <w:proofErr w:type="spellStart"/>
-      <w:r>
-        <w:rPr>
-          <w:rFonts w:ascii="Arial" w:hAnsi="Arial" w:cs="Arial"/>
-          <w:lang w:val="en-FI"/>
-        </w:rPr>
-        <w:t>debugCommandOnly</w:t>
-      </w:r>
-      <w:proofErr w:type="spellEnd"/>
-      <w:r>
-        <w:rPr>
-          <w:rFonts w:ascii="Arial" w:hAnsi="Arial" w:cs="Arial"/>
-          <w:lang w:val="en-FI"/>
-        </w:rPr>
-        <w:t xml:space="preserve"> </w:t>
+      <w:r>
+        <w:rPr>
+          <w:rFonts w:ascii="Arial" w:hAnsi="Arial" w:cs="Arial"/>
+          <w:lang w:val="en-FI"/>
+        </w:rPr>
+        <w:t xml:space="preserve">debugCommandOnly </w:t>
       </w:r>
       <w:r>
         <w:rPr>
@@ -1803,21 +1717,12 @@
           <w:lang w:val="en-FI"/>
         </w:rPr>
       </w:pPr>
-      <w:proofErr w:type="spellStart"/>
-      <w:r>
-        <w:rPr>
-          <w:rFonts w:ascii="Arial" w:hAnsi="Arial" w:cs="Arial"/>
-          <w:lang w:val="en-FI"/>
-        </w:rPr>
-        <w:t>isHiddenCommand</w:t>
-      </w:r>
-      <w:proofErr w:type="spellEnd"/>
-      <w:r>
-        <w:rPr>
-          <w:rFonts w:ascii="Arial" w:hAnsi="Arial" w:cs="Arial"/>
-          <w:lang w:val="en-FI"/>
-        </w:rPr>
-        <w:t xml:space="preserve"> (bool)</w:t>
+      <w:r>
+        <w:rPr>
+          <w:rFonts w:ascii="Arial" w:hAnsi="Arial" w:cs="Arial"/>
+          <w:lang w:val="en-FI"/>
+        </w:rPr>
+        <w:t>isHiddenCommand (bool)</w:t>
       </w:r>
       <w:r>
         <w:rPr>
@@ -1873,21 +1778,12 @@
           <w:lang w:val="en-FI"/>
         </w:rPr>
       </w:pPr>
-      <w:proofErr w:type="spellStart"/>
-      <w:r>
-        <w:rPr>
-          <w:rFonts w:ascii="Arial" w:hAnsi="Arial" w:cs="Arial"/>
-          <w:lang w:val="en-FI"/>
-        </w:rPr>
-        <w:t>hiddenCommandMinimalGUI</w:t>
-      </w:r>
-      <w:proofErr w:type="spellEnd"/>
-      <w:r>
-        <w:rPr>
-          <w:rFonts w:ascii="Arial" w:hAnsi="Arial" w:cs="Arial"/>
-          <w:lang w:val="en-FI"/>
-        </w:rPr>
-        <w:t xml:space="preserve"> </w:t>
+      <w:r>
+        <w:rPr>
+          <w:rFonts w:ascii="Arial" w:hAnsi="Arial" w:cs="Arial"/>
+          <w:lang w:val="en-FI"/>
+        </w:rPr>
+        <w:t xml:space="preserve">hiddenCommandMinimalGUI </w:t>
       </w:r>
       <w:r>
         <w:rPr>
@@ -2115,94 +2011,21 @@
           <w:rFonts w:ascii="Arial" w:hAnsi="Arial" w:cs="Arial"/>
           <w:lang w:val="en-FI"/>
         </w:rPr>
-        <w:t xml:space="preserve">d objects with </w:t>
-      </w:r>
-      <w:proofErr w:type="spellStart"/>
-      <w:r>
-        <w:rPr>
-          <w:rFonts w:ascii="Arial" w:hAnsi="Arial" w:cs="Arial"/>
-          <w:lang w:val="en-FI"/>
-        </w:rPr>
-        <w:t>MonoBehaviour</w:t>
-      </w:r>
-      <w:proofErr w:type="spellEnd"/>
-      <w:r>
-        <w:rPr>
-          <w:rFonts w:ascii="Arial" w:hAnsi="Arial" w:cs="Arial"/>
-          <w:lang w:val="en-FI"/>
-        </w:rPr>
-        <w:t xml:space="preserve"> script(s) that use </w:t>
-      </w:r>
-      <w:r>
-        <w:rPr>
-          <w:rFonts w:ascii="Arial" w:hAnsi="Arial" w:cs="Arial"/>
-          <w:lang w:val="en-FI"/>
-        </w:rPr>
-        <w:t>[</w:t>
-      </w:r>
-      <w:proofErr w:type="spellStart"/>
-      <w:proofErr w:type="gramStart"/>
-      <w:r>
-        <w:rPr>
-          <w:rFonts w:ascii="Arial" w:hAnsi="Arial" w:cs="Arial"/>
-          <w:lang w:val="en-FI"/>
-        </w:rPr>
-        <w:t>ConsoleCommand</w:t>
-      </w:r>
-      <w:proofErr w:type="spellEnd"/>
-      <w:r>
-        <w:rPr>
-          <w:rFonts w:ascii="Arial" w:hAnsi="Arial" w:cs="Arial"/>
-          <w:lang w:val="en-FI"/>
-        </w:rPr>
-        <w:t>(</w:t>
-      </w:r>
-      <w:proofErr w:type="gramEnd"/>
-      <w:r>
-        <w:rPr>
-          <w:rFonts w:ascii="Arial" w:hAnsi="Arial" w:cs="Arial"/>
-          <w:lang w:val="en-FI"/>
-        </w:rPr>
-        <w:t>)] attribute</w:t>
-      </w:r>
-      <w:r>
-        <w:rPr>
-          <w:rFonts w:ascii="Arial" w:hAnsi="Arial" w:cs="Arial"/>
-          <w:lang w:val="en-FI"/>
-        </w:rPr>
-        <w:t xml:space="preserve">(s) will not be registered. In that case use </w:t>
-      </w:r>
-      <w:proofErr w:type="spellStart"/>
-      <w:r>
-        <w:rPr>
-          <w:rFonts w:ascii="Arial" w:hAnsi="Arial" w:cs="Arial"/>
-          <w:lang w:val="en-FI"/>
-        </w:rPr>
-        <w:t>Console.RegisterCommand</w:t>
-      </w:r>
-      <w:proofErr w:type="spellEnd"/>
-      <w:r>
-        <w:rPr>
-          <w:rFonts w:ascii="Arial" w:hAnsi="Arial" w:cs="Arial"/>
-          <w:lang w:val="en-FI"/>
-        </w:rPr>
-        <w:t xml:space="preserve">() and </w:t>
-      </w:r>
-      <w:proofErr w:type="spellStart"/>
-      <w:r>
-        <w:rPr>
-          <w:rFonts w:ascii="Arial" w:hAnsi="Arial" w:cs="Arial"/>
-          <w:lang w:val="en-FI"/>
-        </w:rPr>
-        <w:t>Console.RemoveCommand</w:t>
-      </w:r>
-      <w:proofErr w:type="spellEnd"/>
-      <w:r>
-        <w:rPr>
-          <w:rFonts w:ascii="Arial" w:hAnsi="Arial" w:cs="Arial"/>
-          <w:lang w:val="en-FI"/>
-        </w:rPr>
-        <w:t xml:space="preserve"> instead.</w:t>
+        <w:t xml:space="preserve">d objects with MonoBehaviour script(s) that use </w:t>
+      </w:r>
+      <w:r>
+        <w:rPr>
+          <w:rFonts w:ascii="Arial" w:hAnsi="Arial" w:cs="Arial"/>
+          <w:lang w:val="en-FI"/>
+        </w:rPr>
+        <w:t>[ConsoleCommand()] attribute</w:t>
+      </w:r>
+      <w:r>
+        <w:rPr>
+          <w:rFonts w:ascii="Arial" w:hAnsi="Arial" w:cs="Arial"/>
+          <w:lang w:val="en-FI"/>
+        </w:rPr>
+        <w:t>(s) will not be registered. In that case use Console.RegisterCommand() and Console.RemoveCommand instead.</w:t>
       </w:r>
     </w:p>
     <w:p>
@@ -2232,32 +2055,14 @@
           <w:rFonts w:ascii="Arial" w:hAnsi="Arial" w:cs="Arial"/>
           <w:lang w:val="en-FI"/>
         </w:rPr>
-        <w:t>[</w:t>
-      </w:r>
-      <w:proofErr w:type="spellStart"/>
-      <w:proofErr w:type="gramStart"/>
-      <w:r>
-        <w:rPr>
-          <w:rFonts w:ascii="Arial" w:hAnsi="Arial" w:cs="Arial"/>
-          <w:lang w:val="en-FI"/>
-        </w:rPr>
-        <w:t>ConsoleCommand</w:t>
-      </w:r>
-      <w:proofErr w:type="spellEnd"/>
-      <w:r>
-        <w:rPr>
-          <w:rFonts w:ascii="Arial" w:hAnsi="Arial" w:cs="Arial"/>
-          <w:lang w:val="en-FI"/>
-        </w:rPr>
-        <w:t>(</w:t>
-      </w:r>
-      <w:proofErr w:type="gramEnd"/>
-      <w:r>
-        <w:rPr>
-          <w:rFonts w:ascii="Arial" w:hAnsi="Arial" w:cs="Arial"/>
-          <w:lang w:val="en-FI"/>
-        </w:rPr>
-        <w:t>)</w:t>
+        <w:t>[ConsoleCommand</w:t>
+      </w:r>
+      <w:r>
+        <w:rPr>
+          <w:rFonts w:ascii="Arial" w:hAnsi="Arial" w:cs="Arial"/>
+          <w:lang w:val="en-FI"/>
+        </w:rPr>
+        <w:t>()</w:t>
       </w:r>
       <w:r>
         <w:rPr>
@@ -2271,17 +2076,8 @@
           <w:rFonts w:ascii="Arial" w:hAnsi="Arial" w:cs="Arial"/>
           <w:lang w:val="en-FI"/>
         </w:rPr>
-        <w:t xml:space="preserve"> attribute for all scripts that do not inherit from </w:t>
-      </w:r>
-      <w:proofErr w:type="spellStart"/>
-      <w:r>
-        <w:rPr>
-          <w:rFonts w:ascii="Arial" w:hAnsi="Arial" w:cs="Arial"/>
-          <w:lang w:val="en-FI"/>
-        </w:rPr>
-        <w:t>MonoBehaviour</w:t>
-      </w:r>
-      <w:proofErr w:type="spellEnd"/>
+        <w:t xml:space="preserve"> attribute for all scripts that do not inherit from MonoBehaviour</w:t>
+      </w:r>
       <w:r>
         <w:rPr>
           <w:rFonts w:ascii="Arial" w:hAnsi="Arial" w:cs="Arial"/>
@@ -2289,37 +2085,12 @@
         </w:rPr>
         <w:t xml:space="preserve"> as </w:t>
       </w:r>
-      <w:proofErr w:type="spellStart"/>
-      <w:r>
-        <w:rPr>
-          <w:rFonts w:ascii="Arial" w:hAnsi="Arial" w:cs="Arial"/>
-          <w:lang w:val="en-FI"/>
-        </w:rPr>
-        <w:t>Console.RegisterCommand</w:t>
-      </w:r>
-      <w:proofErr w:type="spellEnd"/>
-      <w:r>
-        <w:rPr>
-          <w:rFonts w:ascii="Arial" w:hAnsi="Arial" w:cs="Arial"/>
-          <w:lang w:val="en-FI"/>
-        </w:rPr>
-        <w:t>() does not support non-</w:t>
-      </w:r>
-      <w:proofErr w:type="spellStart"/>
-      <w:r>
-        <w:rPr>
-          <w:rFonts w:ascii="Arial" w:hAnsi="Arial" w:cs="Arial"/>
-          <w:lang w:val="en-FI"/>
-        </w:rPr>
-        <w:t>MonoBehaviour</w:t>
-      </w:r>
-      <w:proofErr w:type="spellEnd"/>
-      <w:r>
-        <w:rPr>
-          <w:rFonts w:ascii="Arial" w:hAnsi="Arial" w:cs="Arial"/>
-          <w:lang w:val="en-FI"/>
-        </w:rPr>
-        <w:t xml:space="preserve"> </w:t>
+      <w:r>
+        <w:rPr>
+          <w:rFonts w:ascii="Arial" w:hAnsi="Arial" w:cs="Arial"/>
+          <w:lang w:val="en-FI"/>
+        </w:rPr>
+        <w:t xml:space="preserve">Console.RegisterCommand() does not support non-MonoBehaviour </w:t>
       </w:r>
       <w:r>
         <w:rPr>
@@ -2393,23 +2164,7 @@
           <w:rFonts w:ascii="Arial" w:hAnsi="Arial" w:cs="Arial"/>
           <w:lang w:val="en-FI"/>
         </w:rPr>
-        <w:t xml:space="preserve">To remove any command during runtime, you can call </w:t>
-      </w:r>
-      <w:proofErr w:type="spellStart"/>
-      <w:r>
-        <w:rPr>
-          <w:rFonts w:ascii="Arial" w:hAnsi="Arial" w:cs="Arial"/>
-          <w:lang w:val="en-FI"/>
-        </w:rPr>
-        <w:t>Console.RemoveCommand</w:t>
-      </w:r>
-      <w:proofErr w:type="spellEnd"/>
-      <w:r>
-        <w:rPr>
-          <w:rFonts w:ascii="Arial" w:hAnsi="Arial" w:cs="Arial"/>
-          <w:lang w:val="en-FI"/>
-        </w:rPr>
-        <w:t>() method.</w:t>
+        <w:t>To remove any command during runtime, you can call Console.RemoveCommand() method.</w:t>
       </w:r>
       <w:r>
         <w:rPr>
@@ -2523,7 +2278,6 @@
           <w:lang w:val="en-FI"/>
         </w:rPr>
       </w:pPr>
-      <w:proofErr w:type="spellStart"/>
       <w:r>
         <w:rPr>
           <w:rFonts w:ascii="Arial" w:hAnsi="Arial" w:cs="Arial"/>
@@ -2531,7 +2285,6 @@
         </w:rPr>
         <w:t>Console.RegisterCommand</w:t>
       </w:r>
-      <w:proofErr w:type="spellEnd"/>
       <w:r>
         <w:rPr>
           <w:rFonts w:ascii="Arial" w:hAnsi="Arial" w:cs="Arial"/>
@@ -2752,23 +2505,7 @@
           <w:rFonts w:ascii="Arial" w:hAnsi="Arial" w:cs="Arial"/>
           <w:lang w:val="en-FI"/>
         </w:rPr>
-        <w:t xml:space="preserve">If </w:t>
-      </w:r>
-      <w:proofErr w:type="spellStart"/>
-      <w:r>
-        <w:rPr>
-          <w:rFonts w:ascii="Arial" w:hAnsi="Arial" w:cs="Arial"/>
-          <w:lang w:val="en-FI"/>
-        </w:rPr>
-        <w:t>Console.RemoveCommand</w:t>
-      </w:r>
-      <w:proofErr w:type="spellEnd"/>
-      <w:r>
-        <w:rPr>
-          <w:rFonts w:ascii="Arial" w:hAnsi="Arial" w:cs="Arial"/>
-          <w:lang w:val="en-FI"/>
-        </w:rPr>
-        <w:t xml:space="preserve">() is called before Console is fully </w:t>
+        <w:t xml:space="preserve">If Console.RemoveCommand() is called before Console is fully </w:t>
       </w:r>
       <w:r>
         <w:rPr>
@@ -2930,23 +2667,7 @@
           <w:rFonts w:ascii="Arial" w:hAnsi="Arial" w:cs="Arial"/>
           <w:lang w:val="en-FI"/>
         </w:rPr>
-        <w:t xml:space="preserve">static class commands over </w:t>
-      </w:r>
-      <w:proofErr w:type="spellStart"/>
-      <w:r>
-        <w:rPr>
-          <w:rFonts w:ascii="Arial" w:hAnsi="Arial" w:cs="Arial"/>
-          <w:lang w:val="en-FI"/>
-        </w:rPr>
-        <w:t>MonoBehaviour</w:t>
-      </w:r>
-      <w:proofErr w:type="spellEnd"/>
-      <w:r>
-        <w:rPr>
-          <w:rFonts w:ascii="Arial" w:hAnsi="Arial" w:cs="Arial"/>
-          <w:lang w:val="en-FI"/>
-        </w:rPr>
-        <w:t xml:space="preserve"> instance commands.</w:t>
+        <w:t>static class commands over MonoBehaviour instance commands.</w:t>
       </w:r>
     </w:p>
     <w:p>
@@ -3052,7 +2773,6 @@
           <w:lang w:val="en-FI"/>
         </w:rPr>
       </w:pPr>
-      <w:proofErr w:type="spellStart"/>
       <w:r>
         <w:rPr>
           <w:rFonts w:ascii="Arial" w:hAnsi="Arial" w:cs="Arial"/>
@@ -3060,9 +2780,8 @@
           <w:bCs/>
           <w:lang w:val="en-FI"/>
         </w:rPr>
-        <w:t>MonoBehaviour</w:t>
-      </w:r>
-      <w:proofErr w:type="spellEnd"/>
+        <w:t xml:space="preserve">MonoBehaviour </w:t>
+      </w:r>
       <w:r>
         <w:rPr>
           <w:rFonts w:ascii="Arial" w:hAnsi="Arial" w:cs="Arial"/>
@@ -3070,7 +2789,7 @@
           <w:bCs/>
           <w:lang w:val="en-FI"/>
         </w:rPr>
-        <w:t xml:space="preserve"> </w:t>
+        <w:t>C</w:t>
       </w:r>
       <w:r>
         <w:rPr>
@@ -3079,15 +2798,6 @@
           <w:bCs/>
           <w:lang w:val="en-FI"/>
         </w:rPr>
-        <w:t>C</w:t>
-      </w:r>
-      <w:r>
-        <w:rPr>
-          <w:rFonts w:ascii="Arial" w:hAnsi="Arial" w:cs="Arial"/>
-          <w:b/>
-          <w:bCs/>
-          <w:lang w:val="en-FI"/>
-        </w:rPr>
         <w:t>ommands</w:t>
       </w:r>
     </w:p>
@@ -3120,53 +2830,19 @@
         </w:rPr>
         <w:t xml:space="preserve">nly use </w:t>
       </w:r>
-      <w:proofErr w:type="spellStart"/>
-      <w:proofErr w:type="gramStart"/>
-      <w:r>
-        <w:rPr>
-          <w:rFonts w:ascii="Arial" w:hAnsi="Arial" w:cs="Arial"/>
-          <w:lang w:val="en-FI"/>
-        </w:rPr>
-        <w:t>ConsoleCommand</w:t>
-      </w:r>
-      <w:proofErr w:type="spellEnd"/>
-      <w:r>
-        <w:rPr>
-          <w:rFonts w:ascii="Arial" w:hAnsi="Arial" w:cs="Arial"/>
-          <w:lang w:val="en-FI"/>
-        </w:rPr>
-        <w:t>(</w:t>
-      </w:r>
-      <w:proofErr w:type="gramEnd"/>
-      <w:r>
-        <w:rPr>
-          <w:rFonts w:ascii="Arial" w:hAnsi="Arial" w:cs="Arial"/>
-          <w:lang w:val="en-FI"/>
-        </w:rPr>
-        <w:t>)] attribute</w:t>
-      </w:r>
-      <w:r>
-        <w:rPr>
-          <w:rFonts w:ascii="Arial" w:hAnsi="Arial" w:cs="Arial"/>
-          <w:lang w:val="en-FI"/>
-        </w:rPr>
-        <w:t xml:space="preserve">s for </w:t>
-      </w:r>
-      <w:proofErr w:type="spellStart"/>
-      <w:r>
-        <w:rPr>
-          <w:rFonts w:ascii="Arial" w:hAnsi="Arial" w:cs="Arial"/>
-          <w:lang w:val="en-FI"/>
-        </w:rPr>
-        <w:t>MonoBehaviour</w:t>
-      </w:r>
-      <w:proofErr w:type="spellEnd"/>
-      <w:r>
-        <w:rPr>
-          <w:rFonts w:ascii="Arial" w:hAnsi="Arial" w:cs="Arial"/>
-          <w:lang w:val="en-FI"/>
-        </w:rPr>
-        <w:t xml:space="preserve"> scripts that </w:t>
+      <w:r>
+        <w:rPr>
+          <w:rFonts w:ascii="Arial" w:hAnsi="Arial" w:cs="Arial"/>
+          <w:lang w:val="en-FI"/>
+        </w:rPr>
+        <w:t>ConsoleCommand()] attribute</w:t>
+      </w:r>
+      <w:r>
+        <w:rPr>
+          <w:rFonts w:ascii="Arial" w:hAnsi="Arial" w:cs="Arial"/>
+          <w:lang w:val="en-FI"/>
+        </w:rPr>
+        <w:t xml:space="preserve">s for MonoBehaviour scripts that </w:t>
       </w:r>
       <w:r>
         <w:rPr>
@@ -3187,110 +2863,28 @@
           <w:rFonts w:ascii="Arial" w:hAnsi="Arial" w:cs="Arial"/>
           <w:lang w:val="en-FI"/>
         </w:rPr>
-        <w:t xml:space="preserve"> If you know </w:t>
-      </w:r>
-      <w:proofErr w:type="spellStart"/>
-      <w:r>
-        <w:rPr>
-          <w:rFonts w:ascii="Arial" w:hAnsi="Arial" w:cs="Arial"/>
-          <w:lang w:val="en-FI"/>
-        </w:rPr>
-        <w:t>GameObjects</w:t>
-      </w:r>
-      <w:proofErr w:type="spellEnd"/>
-      <w:r>
-        <w:rPr>
-          <w:rFonts w:ascii="Arial" w:hAnsi="Arial" w:cs="Arial"/>
-          <w:lang w:val="en-FI"/>
-        </w:rPr>
-        <w:t xml:space="preserve"> with </w:t>
-      </w:r>
-      <w:proofErr w:type="spellStart"/>
-      <w:proofErr w:type="gramStart"/>
-      <w:r>
-        <w:rPr>
-          <w:rFonts w:ascii="Arial" w:hAnsi="Arial" w:cs="Arial"/>
-          <w:lang w:val="en-FI"/>
-        </w:rPr>
-        <w:t>ConsoleCommand</w:t>
-      </w:r>
-      <w:proofErr w:type="spellEnd"/>
-      <w:r>
-        <w:rPr>
-          <w:rFonts w:ascii="Arial" w:hAnsi="Arial" w:cs="Arial"/>
-          <w:lang w:val="en-FI"/>
-        </w:rPr>
-        <w:t>(</w:t>
-      </w:r>
-      <w:proofErr w:type="gramEnd"/>
-      <w:r>
-        <w:rPr>
-          <w:rFonts w:ascii="Arial" w:hAnsi="Arial" w:cs="Arial"/>
-          <w:lang w:val="en-FI"/>
-        </w:rPr>
-        <w:t>)] attribute</w:t>
-      </w:r>
-      <w:r>
-        <w:rPr>
-          <w:rFonts w:ascii="Arial" w:hAnsi="Arial" w:cs="Arial"/>
-          <w:lang w:val="en-FI"/>
-        </w:rPr>
-        <w:t xml:space="preserve">s will be destroyed runtime (apart from scene change to another scene), consider using </w:t>
-      </w:r>
-      <w:proofErr w:type="spellStart"/>
-      <w:r>
-        <w:rPr>
-          <w:rFonts w:ascii="Arial" w:hAnsi="Arial" w:cs="Arial"/>
-          <w:lang w:val="en-FI"/>
-        </w:rPr>
-        <w:t>Console.RegisterCommand</w:t>
-      </w:r>
-      <w:proofErr w:type="spellEnd"/>
-      <w:r>
-        <w:rPr>
-          <w:rFonts w:ascii="Arial" w:hAnsi="Arial" w:cs="Arial"/>
-          <w:lang w:val="en-FI"/>
-        </w:rPr>
-        <w:t xml:space="preserve">() and </w:t>
-      </w:r>
-      <w:proofErr w:type="spellStart"/>
-      <w:r>
-        <w:rPr>
-          <w:rFonts w:ascii="Arial" w:hAnsi="Arial" w:cs="Arial"/>
-          <w:lang w:val="en-FI"/>
-        </w:rPr>
-        <w:t>Console.RemoveCommand</w:t>
-      </w:r>
-      <w:proofErr w:type="spellEnd"/>
-      <w:r>
-        <w:rPr>
-          <w:rFonts w:ascii="Arial" w:hAnsi="Arial" w:cs="Arial"/>
-          <w:lang w:val="en-FI"/>
-        </w:rPr>
-        <w:t>() instead.</w:t>
-      </w:r>
-      <w:r>
-        <w:rPr>
-          <w:rFonts w:ascii="Arial" w:hAnsi="Arial" w:cs="Arial"/>
-          <w:lang w:val="en-FI"/>
-        </w:rPr>
-        <w:t xml:space="preserve"> Calling </w:t>
-      </w:r>
-      <w:proofErr w:type="spellStart"/>
-      <w:r>
-        <w:rPr>
-          <w:rFonts w:ascii="Arial" w:hAnsi="Arial" w:cs="Arial"/>
-          <w:lang w:val="en-FI"/>
-        </w:rPr>
-        <w:t>MonoBehaviour</w:t>
-      </w:r>
-      <w:proofErr w:type="spellEnd"/>
-      <w:r>
-        <w:rPr>
-          <w:rFonts w:ascii="Arial" w:hAnsi="Arial" w:cs="Arial"/>
-          <w:lang w:val="en-FI"/>
-        </w:rPr>
-        <w:t xml:space="preserve"> script command which no longer exists is</w:t>
+        <w:t xml:space="preserve"> If you know GameObjects with </w:t>
+      </w:r>
+      <w:r>
+        <w:rPr>
+          <w:rFonts w:ascii="Arial" w:hAnsi="Arial" w:cs="Arial"/>
+          <w:lang w:val="en-FI"/>
+        </w:rPr>
+        <w:t>ConsoleCommand()] attribute</w:t>
+      </w:r>
+      <w:r>
+        <w:rPr>
+          <w:rFonts w:ascii="Arial" w:hAnsi="Arial" w:cs="Arial"/>
+          <w:lang w:val="en-FI"/>
+        </w:rPr>
+        <w:t>s will be destroyed runtime (apart from scene change to another scene), consider using Console.RegisterCommand() and Console.RemoveCommand() instead.</w:t>
+      </w:r>
+      <w:r>
+        <w:rPr>
+          <w:rFonts w:ascii="Arial" w:hAnsi="Arial" w:cs="Arial"/>
+          <w:lang w:val="en-FI"/>
+        </w:rPr>
+        <w:t xml:space="preserve"> Calling MonoBehaviour script command which no longer exists is</w:t>
       </w:r>
       <w:r>
         <w:rPr>
@@ -3358,7 +2952,6 @@
           <w:lang w:val="en-FI"/>
         </w:rPr>
       </w:pPr>
-      <w:proofErr w:type="spellStart"/>
       <w:r>
         <w:rPr>
           <w:rFonts w:ascii="Arial" w:hAnsi="Arial" w:cs="Arial"/>
@@ -3371,65 +2964,36 @@
           <w:rFonts w:ascii="Arial" w:hAnsi="Arial" w:cs="Arial"/>
           <w:lang w:val="en-FI"/>
         </w:rPr>
+        <w:t xml:space="preserve">.cs (attached to DeveloperConsole prefab root gameobject) Awake() function calls </w:t>
+      </w:r>
+      <w:r>
+        <w:rPr>
+          <w:rFonts w:ascii="Arial" w:hAnsi="Arial" w:cs="Arial"/>
+          <w:lang w:val="en-FI"/>
+        </w:rPr>
+        <w:t>Console</w:t>
+      </w:r>
+      <w:r>
+        <w:rPr>
+          <w:rFonts w:ascii="Arial" w:hAnsi="Arial" w:cs="Arial"/>
+          <w:lang w:val="en-FI"/>
+        </w:rPr>
+        <w:t>Manager</w:t>
+      </w:r>
+      <w:r>
+        <w:rPr>
+          <w:rFonts w:ascii="Arial" w:hAnsi="Arial" w:cs="Arial"/>
+          <w:lang w:val="en-FI"/>
+        </w:rPr>
         <w:t>.cs</w:t>
       </w:r>
-      <w:proofErr w:type="spellEnd"/>
-      <w:r>
-        <w:rPr>
-          <w:rFonts w:ascii="Arial" w:hAnsi="Arial" w:cs="Arial"/>
-          <w:lang w:val="en-FI"/>
-        </w:rPr>
-        <w:t xml:space="preserve"> (attached to </w:t>
-      </w:r>
-      <w:proofErr w:type="spellStart"/>
-      <w:r>
-        <w:rPr>
-          <w:rFonts w:ascii="Arial" w:hAnsi="Arial" w:cs="Arial"/>
-          <w:lang w:val="en-FI"/>
-        </w:rPr>
-        <w:t>DeveloperConsole</w:t>
-      </w:r>
-      <w:proofErr w:type="spellEnd"/>
-      <w:r>
-        <w:rPr>
-          <w:rFonts w:ascii="Arial" w:hAnsi="Arial" w:cs="Arial"/>
-          <w:lang w:val="en-FI"/>
-        </w:rPr>
-        <w:t xml:space="preserve"> prefab root </w:t>
-      </w:r>
-      <w:proofErr w:type="spellStart"/>
-      <w:r>
-        <w:rPr>
-          <w:rFonts w:ascii="Arial" w:hAnsi="Arial" w:cs="Arial"/>
-          <w:lang w:val="en-FI"/>
-        </w:rPr>
-        <w:t>gameobject</w:t>
-      </w:r>
-      <w:proofErr w:type="spellEnd"/>
-      <w:r>
-        <w:rPr>
-          <w:rFonts w:ascii="Arial" w:hAnsi="Arial" w:cs="Arial"/>
-          <w:lang w:val="en-FI"/>
-        </w:rPr>
-        <w:t xml:space="preserve">) </w:t>
-      </w:r>
-      <w:proofErr w:type="gramStart"/>
-      <w:r>
-        <w:rPr>
-          <w:rFonts w:ascii="Arial" w:hAnsi="Arial" w:cs="Arial"/>
-          <w:lang w:val="en-FI"/>
-        </w:rPr>
-        <w:t>Awake(</w:t>
-      </w:r>
-      <w:proofErr w:type="gramEnd"/>
-      <w:r>
-        <w:rPr>
-          <w:rFonts w:ascii="Arial" w:hAnsi="Arial" w:cs="Arial"/>
-          <w:lang w:val="en-FI"/>
-        </w:rPr>
-        <w:t xml:space="preserve">) function calls </w:t>
-      </w:r>
-      <w:proofErr w:type="spellStart"/>
+      <w:r>
+        <w:rPr>
+          <w:rFonts w:ascii="Arial" w:hAnsi="Arial" w:cs="Arial"/>
+          <w:lang w:val="en-FI"/>
+        </w:rPr>
+        <w:t xml:space="preserve"> Init method. After this </w:t>
+      </w:r>
       <w:r>
         <w:rPr>
           <w:rFonts w:ascii="Arial" w:hAnsi="Arial" w:cs="Arial"/>
@@ -3451,15 +3015,64 @@
         </w:rPr>
         <w:t>.cs</w:t>
       </w:r>
-      <w:proofErr w:type="spellEnd"/>
-      <w:r>
-        <w:rPr>
-          <w:rFonts w:ascii="Arial" w:hAnsi="Arial" w:cs="Arial"/>
-          <w:lang w:val="en-FI"/>
-        </w:rPr>
-        <w:t xml:space="preserve"> Init method. After this </w:t>
-      </w:r>
-      <w:proofErr w:type="spellStart"/>
+      <w:r>
+        <w:rPr>
+          <w:rFonts w:ascii="Arial" w:hAnsi="Arial" w:cs="Arial"/>
+          <w:lang w:val="en-FI"/>
+        </w:rPr>
+        <w:t xml:space="preserve"> handles everything</w:t>
+      </w:r>
+      <w:r>
+        <w:rPr>
+          <w:rFonts w:ascii="Arial" w:hAnsi="Arial" w:cs="Arial"/>
+          <w:lang w:val="en-FI"/>
+        </w:rPr>
+        <w:t>.</w:t>
+      </w:r>
+    </w:p>
+    <w:p>
+      <w:pPr>
+        <w:rPr>
+          <w:rFonts w:ascii="Arial" w:hAnsi="Arial" w:cs="Arial"/>
+          <w:lang w:val="en-FI"/>
+        </w:rPr>
+      </w:pPr>
+    </w:p>
+    <w:p>
+      <w:pPr>
+        <w:rPr>
+          <w:rFonts w:ascii="Arial" w:hAnsi="Arial" w:cs="Arial"/>
+          <w:lang w:val="en-FI"/>
+        </w:rPr>
+      </w:pPr>
+      <w:r>
+        <w:rPr>
+          <w:rFonts w:ascii="Arial" w:hAnsi="Arial" w:cs="Arial"/>
+          <w:lang w:val="en-FI"/>
+        </w:rPr>
+        <w:t>So e</w:t>
+      </w:r>
+      <w:r>
+        <w:rPr>
+          <w:rFonts w:ascii="Arial" w:hAnsi="Arial" w:cs="Arial"/>
+          <w:lang w:val="en-FI"/>
+        </w:rPr>
+        <w:t>very time</w:t>
+      </w:r>
+      <w:r>
+        <w:rPr>
+          <w:rFonts w:ascii="Arial" w:hAnsi="Arial" w:cs="Arial"/>
+          <w:lang w:val="en-FI"/>
+        </w:rPr>
+        <w:t xml:space="preserve"> scene loads</w:t>
+      </w:r>
+      <w:r>
+        <w:rPr>
+          <w:rFonts w:ascii="Arial" w:hAnsi="Arial" w:cs="Arial"/>
+          <w:lang w:val="en-FI"/>
+        </w:rPr>
+        <w:t xml:space="preserve"> </w:t>
+      </w:r>
       <w:r>
         <w:rPr>
           <w:rFonts w:ascii="Arial" w:hAnsi="Arial" w:cs="Arial"/>
@@ -3479,96 +3092,7 @@
           <w:rFonts w:ascii="Arial" w:hAnsi="Arial" w:cs="Arial"/>
           <w:lang w:val="en-FI"/>
         </w:rPr>
-        <w:t>.cs</w:t>
-      </w:r>
-      <w:proofErr w:type="spellEnd"/>
-      <w:r>
-        <w:rPr>
-          <w:rFonts w:ascii="Arial" w:hAnsi="Arial" w:cs="Arial"/>
-          <w:lang w:val="en-FI"/>
-        </w:rPr>
-        <w:t xml:space="preserve"> handles everything</w:t>
-      </w:r>
-      <w:r>
-        <w:rPr>
-          <w:rFonts w:ascii="Arial" w:hAnsi="Arial" w:cs="Arial"/>
-          <w:lang w:val="en-FI"/>
-        </w:rPr>
-        <w:t>.</w:t>
-      </w:r>
-    </w:p>
-    <w:p>
-      <w:pPr>
-        <w:rPr>
-          <w:rFonts w:ascii="Arial" w:hAnsi="Arial" w:cs="Arial"/>
-          <w:lang w:val="en-FI"/>
-        </w:rPr>
-      </w:pPr>
-    </w:p>
-    <w:p>
-      <w:pPr>
-        <w:rPr>
-          <w:rFonts w:ascii="Arial" w:hAnsi="Arial" w:cs="Arial"/>
-          <w:lang w:val="en-FI"/>
-        </w:rPr>
-      </w:pPr>
-      <w:r>
-        <w:rPr>
-          <w:rFonts w:ascii="Arial" w:hAnsi="Arial" w:cs="Arial"/>
-          <w:lang w:val="en-FI"/>
-        </w:rPr>
-        <w:t>So e</w:t>
-      </w:r>
-      <w:r>
-        <w:rPr>
-          <w:rFonts w:ascii="Arial" w:hAnsi="Arial" w:cs="Arial"/>
-          <w:lang w:val="en-FI"/>
-        </w:rPr>
-        <w:t>very time</w:t>
-      </w:r>
-      <w:r>
-        <w:rPr>
-          <w:rFonts w:ascii="Arial" w:hAnsi="Arial" w:cs="Arial"/>
-          <w:lang w:val="en-FI"/>
-        </w:rPr>
-        <w:t xml:space="preserve"> scene loads</w:t>
-      </w:r>
-      <w:r>
-        <w:rPr>
-          <w:rFonts w:ascii="Arial" w:hAnsi="Arial" w:cs="Arial"/>
-          <w:lang w:val="en-FI"/>
-        </w:rPr>
-        <w:t xml:space="preserve"> </w:t>
-      </w:r>
-      <w:proofErr w:type="spellStart"/>
-      <w:r>
-        <w:rPr>
-          <w:rFonts w:ascii="Arial" w:hAnsi="Arial" w:cs="Arial"/>
-          <w:lang w:val="en-FI"/>
-        </w:rPr>
-        <w:t>Console</w:t>
-      </w:r>
-      <w:r>
-        <w:rPr>
-          <w:rFonts w:ascii="Arial" w:hAnsi="Arial" w:cs="Arial"/>
-          <w:lang w:val="en-FI"/>
-        </w:rPr>
-        <w:t>Manager</w:t>
-      </w:r>
-      <w:r>
-        <w:rPr>
-          <w:rFonts w:ascii="Arial" w:hAnsi="Arial" w:cs="Arial"/>
-          <w:lang w:val="en-FI"/>
-        </w:rPr>
-        <w:t>.cs</w:t>
-      </w:r>
-      <w:proofErr w:type="spellEnd"/>
-      <w:r>
-        <w:rPr>
-          <w:rFonts w:ascii="Arial" w:hAnsi="Arial" w:cs="Arial"/>
-          <w:lang w:val="en-FI"/>
-        </w:rPr>
-        <w:t xml:space="preserve"> </w:t>
+        <w:t xml:space="preserve">.cs </w:t>
       </w:r>
       <w:r>
         <w:rPr>
@@ -3596,48 +3120,7 @@
           <w:rFonts w:ascii="Arial" w:hAnsi="Arial" w:cs="Arial"/>
           <w:lang w:val="en-FI"/>
         </w:rPr>
-        <w:t xml:space="preserve"> for all [</w:t>
-      </w:r>
-      <w:proofErr w:type="spellStart"/>
-      <w:proofErr w:type="gramStart"/>
-      <w:r>
-        <w:rPr>
-          <w:rFonts w:ascii="Arial" w:hAnsi="Arial" w:cs="Arial"/>
-          <w:lang w:val="en-FI"/>
-        </w:rPr>
-        <w:t>ConsoleCommand</w:t>
-      </w:r>
-      <w:proofErr w:type="spellEnd"/>
-      <w:r>
-        <w:rPr>
-          <w:rFonts w:ascii="Arial" w:hAnsi="Arial" w:cs="Arial"/>
-          <w:lang w:val="en-FI"/>
-        </w:rPr>
-        <w:t>(</w:t>
-      </w:r>
-      <w:proofErr w:type="gramEnd"/>
-      <w:r>
-        <w:rPr>
-          <w:rFonts w:ascii="Arial" w:hAnsi="Arial" w:cs="Arial"/>
-          <w:lang w:val="en-FI"/>
-        </w:rPr>
-        <w:t xml:space="preserve">)] attributes in C# </w:t>
-      </w:r>
-      <w:proofErr w:type="spellStart"/>
-      <w:r>
-        <w:rPr>
-          <w:rFonts w:ascii="Arial" w:hAnsi="Arial" w:cs="Arial"/>
-          <w:lang w:val="en-FI"/>
-        </w:rPr>
-        <w:t>CurrentDomain</w:t>
-      </w:r>
-      <w:proofErr w:type="spellEnd"/>
-      <w:r>
-        <w:rPr>
-          <w:rFonts w:ascii="Arial" w:hAnsi="Arial" w:cs="Arial"/>
-          <w:lang w:val="en-FI"/>
-        </w:rPr>
-        <w:t xml:space="preserve"> Assembly.</w:t>
+        <w:t xml:space="preserve"> for all [ConsoleCommand()] attributes in C# CurrentDomain Assembly.</w:t>
       </w:r>
       <w:r>
         <w:rPr>
@@ -3721,32 +3204,7 @@
           <w:rFonts w:ascii="Arial" w:hAnsi="Arial" w:cs="Arial"/>
           <w:lang w:val="en-FI"/>
         </w:rPr>
-        <w:t>[</w:t>
-      </w:r>
-      <w:proofErr w:type="spellStart"/>
-      <w:proofErr w:type="gramStart"/>
-      <w:r>
-        <w:rPr>
-          <w:rFonts w:ascii="Arial" w:hAnsi="Arial" w:cs="Arial"/>
-          <w:lang w:val="en-FI"/>
-        </w:rPr>
-        <w:t>ConsoleCommand</w:t>
-      </w:r>
-      <w:proofErr w:type="spellEnd"/>
-      <w:r>
-        <w:rPr>
-          <w:rFonts w:ascii="Arial" w:hAnsi="Arial" w:cs="Arial"/>
-          <w:lang w:val="en-FI"/>
-        </w:rPr>
-        <w:t>(</w:t>
-      </w:r>
-      <w:proofErr w:type="gramEnd"/>
-      <w:r>
-        <w:rPr>
-          <w:rFonts w:ascii="Arial" w:hAnsi="Arial" w:cs="Arial"/>
-          <w:lang w:val="en-FI"/>
-        </w:rPr>
-        <w:t>)] attributes</w:t>
+        <w:t>[ConsoleCommand()] attributes</w:t>
       </w:r>
       <w:r>
         <w:rPr>
@@ -3826,7 +3284,6 @@
         </w:rPr>
         <w:t xml:space="preserve">This part only register </w:t>
       </w:r>
-      <w:proofErr w:type="spellStart"/>
       <w:r>
         <w:rPr>
           <w:rFonts w:ascii="Arial" w:hAnsi="Arial" w:cs="Arial"/>
@@ -3834,61 +3291,19 @@
         </w:rPr>
         <w:t>MonoBehaviour</w:t>
       </w:r>
-      <w:proofErr w:type="spellEnd"/>
-      <w:r>
-        <w:rPr>
-          <w:rFonts w:ascii="Arial" w:hAnsi="Arial" w:cs="Arial"/>
-          <w:lang w:val="en-FI"/>
-        </w:rPr>
-        <w:t xml:space="preserve"> commands and this done by looking for all the different </w:t>
-      </w:r>
-      <w:proofErr w:type="spellStart"/>
-      <w:r>
-        <w:rPr>
-          <w:rFonts w:ascii="Arial" w:hAnsi="Arial" w:cs="Arial"/>
-          <w:lang w:val="en-FI"/>
-        </w:rPr>
-        <w:t>MonoBehaviour</w:t>
-      </w:r>
-      <w:proofErr w:type="spellEnd"/>
-      <w:r>
-        <w:rPr>
-          <w:rFonts w:ascii="Arial" w:hAnsi="Arial" w:cs="Arial"/>
-          <w:lang w:val="en-FI"/>
-        </w:rPr>
-        <w:t xml:space="preserve"> scripts which have </w:t>
-      </w:r>
-      <w:r>
-        <w:rPr>
-          <w:rFonts w:ascii="Arial" w:hAnsi="Arial" w:cs="Arial"/>
-          <w:lang w:val="en-FI"/>
-        </w:rPr>
-        <w:t>[</w:t>
-      </w:r>
-      <w:proofErr w:type="spellStart"/>
-      <w:proofErr w:type="gramStart"/>
-      <w:r>
-        <w:rPr>
-          <w:rFonts w:ascii="Arial" w:hAnsi="Arial" w:cs="Arial"/>
-          <w:lang w:val="en-FI"/>
-        </w:rPr>
-        <w:t>ConsoleCommand</w:t>
-      </w:r>
-      <w:proofErr w:type="spellEnd"/>
-      <w:r>
-        <w:rPr>
-          <w:rFonts w:ascii="Arial" w:hAnsi="Arial" w:cs="Arial"/>
-          <w:lang w:val="en-FI"/>
-        </w:rPr>
-        <w:t>(</w:t>
-      </w:r>
-      <w:proofErr w:type="gramEnd"/>
-      <w:r>
-        <w:rPr>
-          <w:rFonts w:ascii="Arial" w:hAnsi="Arial" w:cs="Arial"/>
-          <w:lang w:val="en-FI"/>
-        </w:rPr>
-        <w:t>)]</w:t>
+      <w:r>
+        <w:rPr>
+          <w:rFonts w:ascii="Arial" w:hAnsi="Arial" w:cs="Arial"/>
+          <w:lang w:val="en-FI"/>
+        </w:rPr>
+        <w:t xml:space="preserve"> commands and this done by looking for all the different MonoBehaviour scripts which have </w:t>
+      </w:r>
+      <w:r>
+        <w:rPr>
+          <w:rFonts w:ascii="Arial" w:hAnsi="Arial" w:cs="Arial"/>
+          <w:lang w:val="en-FI"/>
+        </w:rPr>
+        <w:t>[ConsoleCommand()]</w:t>
       </w:r>
       <w:r>
         <w:rPr>
@@ -4106,23 +3521,7 @@
           <w:rFonts w:ascii="Arial" w:hAnsi="Arial" w:cs="Arial"/>
           <w:lang w:val="en-FI"/>
         </w:rPr>
-        <w:t xml:space="preserve">Developer Console comes with few settings you can tweak. To change settings, modify </w:t>
-      </w:r>
-      <w:proofErr w:type="spellStart"/>
-      <w:r>
-        <w:rPr>
-          <w:rFonts w:ascii="Arial" w:hAnsi="Arial" w:cs="Arial"/>
-          <w:lang w:val="en-FI"/>
-        </w:rPr>
-        <w:t>DeveloperConsoleInitilizer.cs</w:t>
-      </w:r>
-      <w:proofErr w:type="spellEnd"/>
-      <w:r>
-        <w:rPr>
-          <w:rFonts w:ascii="Arial" w:hAnsi="Arial" w:cs="Arial"/>
-          <w:lang w:val="en-FI"/>
-        </w:rPr>
-        <w:t xml:space="preserve"> in </w:t>
+        <w:t xml:space="preserve">Developer Console comes with few settings you can tweak. To change settings, modify DeveloperConsoleInitilizer.cs in </w:t>
       </w:r>
       <w:r>
         <w:rPr>
@@ -4136,39 +3535,7 @@
           <w:rFonts w:ascii="Arial" w:hAnsi="Arial" w:cs="Arial"/>
           <w:lang w:val="en-FI"/>
         </w:rPr>
-        <w:t xml:space="preserve">inspector which is attached to </w:t>
-      </w:r>
-      <w:proofErr w:type="spellStart"/>
-      <w:r>
-        <w:rPr>
-          <w:rFonts w:ascii="Arial" w:hAnsi="Arial" w:cs="Arial"/>
-          <w:lang w:val="en-FI"/>
-        </w:rPr>
-        <w:t>DeveloperConsole</w:t>
-      </w:r>
-      <w:proofErr w:type="spellEnd"/>
-      <w:r>
-        <w:rPr>
-          <w:rFonts w:ascii="Arial" w:hAnsi="Arial" w:cs="Arial"/>
-          <w:lang w:val="en-FI"/>
-        </w:rPr>
-        <w:t xml:space="preserve"> prefab </w:t>
-      </w:r>
-      <w:proofErr w:type="spellStart"/>
-      <w:r>
-        <w:rPr>
-          <w:rFonts w:ascii="Arial" w:hAnsi="Arial" w:cs="Arial"/>
-          <w:lang w:val="en-FI"/>
-        </w:rPr>
-        <w:t>gameobject</w:t>
-      </w:r>
-      <w:proofErr w:type="spellEnd"/>
-      <w:r>
-        <w:rPr>
-          <w:rFonts w:ascii="Arial" w:hAnsi="Arial" w:cs="Arial"/>
-          <w:lang w:val="en-FI"/>
-        </w:rPr>
-        <w:t>.</w:t>
+        <w:t>inspector which is attached to DeveloperConsole prefab gameobject.</w:t>
       </w:r>
       <w:r>
         <w:rPr>
@@ -4184,7 +3551,6 @@
         </w:rPr>
         <w:t xml:space="preserve">static </w:t>
       </w:r>
-      <w:proofErr w:type="spellStart"/>
       <w:r>
         <w:rPr>
           <w:rFonts w:ascii="Arial" w:hAnsi="Arial" w:cs="Arial"/>
@@ -4199,7 +3565,6 @@
         </w:rPr>
         <w:t>.cs</w:t>
       </w:r>
-      <w:proofErr w:type="spellEnd"/>
       <w:r>
         <w:rPr>
           <w:rFonts w:ascii="Arial" w:hAnsi="Arial" w:cs="Arial"/>
@@ -4536,39 +3901,7 @@
           <w:rFonts w:ascii="Arial" w:hAnsi="Arial" w:cs="Arial"/>
           <w:lang w:val="en-FI"/>
         </w:rPr>
-        <w:t xml:space="preserve">Don’t print any Unity </w:t>
-      </w:r>
-      <w:proofErr w:type="spellStart"/>
-      <w:r>
-        <w:rPr>
-          <w:rFonts w:ascii="Arial" w:hAnsi="Arial" w:cs="Arial"/>
-          <w:lang w:val="en-FI"/>
-        </w:rPr>
-        <w:t>Debug.Log</w:t>
-      </w:r>
-      <w:proofErr w:type="spellEnd"/>
-      <w:r>
-        <w:rPr>
-          <w:rFonts w:ascii="Arial" w:hAnsi="Arial" w:cs="Arial"/>
-          <w:lang w:val="en-FI"/>
-        </w:rPr>
-        <w:t>/</w:t>
-      </w:r>
-      <w:proofErr w:type="spellStart"/>
-      <w:r>
-        <w:rPr>
-          <w:rFonts w:ascii="Arial" w:hAnsi="Arial" w:cs="Arial"/>
-          <w:lang w:val="en-FI"/>
-        </w:rPr>
-        <w:t>LogError</w:t>
-      </w:r>
-      <w:proofErr w:type="spellEnd"/>
-      <w:r>
-        <w:rPr>
-          <w:rFonts w:ascii="Arial" w:hAnsi="Arial" w:cs="Arial"/>
-          <w:lang w:val="en-FI"/>
-        </w:rPr>
-        <w:t xml:space="preserve"> messages </w:t>
+        <w:t xml:space="preserve">Don’t print any Unity Debug.Log/LogError messages </w:t>
       </w:r>
       <w:r>
         <w:rPr>
@@ -4604,27 +3937,7 @@
           <w:bCs/>
           <w:lang w:val="en-FI"/>
         </w:rPr>
-        <w:t xml:space="preserve">Print Debug logs with </w:t>
-      </w:r>
-      <w:proofErr w:type="spellStart"/>
-      <w:r>
-        <w:rPr>
-          <w:rFonts w:ascii="Arial" w:hAnsi="Arial" w:cs="Arial"/>
-          <w:b/>
-          <w:bCs/>
-          <w:lang w:val="en-FI"/>
-        </w:rPr>
-        <w:t>expections</w:t>
-      </w:r>
-      <w:proofErr w:type="spellEnd"/>
-      <w:r>
-        <w:rPr>
-          <w:rFonts w:ascii="Arial" w:hAnsi="Arial" w:cs="Arial"/>
-          <w:b/>
-          <w:bCs/>
-          <w:lang w:val="en-FI"/>
-        </w:rPr>
-        <w:t xml:space="preserve"> Editor only: </w:t>
+        <w:t xml:space="preserve">Print Debug logs with expections Editor only: </w:t>
       </w:r>
     </w:p>
     <w:p>
@@ -4651,39 +3964,7 @@
           <w:rFonts w:ascii="Arial" w:hAnsi="Arial" w:cs="Arial"/>
           <w:lang w:val="en-FI"/>
         </w:rPr>
-        <w:t xml:space="preserve"> </w:t>
-      </w:r>
-      <w:proofErr w:type="spellStart"/>
-      <w:r>
-        <w:rPr>
-          <w:rFonts w:ascii="Arial" w:hAnsi="Arial" w:cs="Arial"/>
-          <w:lang w:val="en-FI"/>
-        </w:rPr>
-        <w:t>Debug.Log</w:t>
-      </w:r>
-      <w:proofErr w:type="spellEnd"/>
-      <w:r>
-        <w:rPr>
-          <w:rFonts w:ascii="Arial" w:hAnsi="Arial" w:cs="Arial"/>
-          <w:lang w:val="en-FI"/>
-        </w:rPr>
-        <w:t>/</w:t>
-      </w:r>
-      <w:proofErr w:type="spellStart"/>
-      <w:r>
-        <w:rPr>
-          <w:rFonts w:ascii="Arial" w:hAnsi="Arial" w:cs="Arial"/>
-          <w:lang w:val="en-FI"/>
-        </w:rPr>
-        <w:t>LogError</w:t>
-      </w:r>
-      <w:proofErr w:type="spellEnd"/>
-      <w:r>
-        <w:rPr>
-          <w:rFonts w:ascii="Arial" w:hAnsi="Arial" w:cs="Arial"/>
-          <w:lang w:val="en-FI"/>
-        </w:rPr>
-        <w:t xml:space="preserve"> messages </w:t>
+        <w:t xml:space="preserve"> Debug.Log/LogError messages </w:t>
       </w:r>
       <w:r>
         <w:rPr>
@@ -4697,23 +3978,7 @@
           <w:rFonts w:ascii="Arial" w:hAnsi="Arial" w:cs="Arial"/>
           <w:lang w:val="en-FI"/>
         </w:rPr>
-        <w:t xml:space="preserve"> Developer Console window with all </w:t>
-      </w:r>
-      <w:proofErr w:type="spellStart"/>
-      <w:r>
-        <w:rPr>
-          <w:rFonts w:ascii="Arial" w:hAnsi="Arial" w:cs="Arial"/>
-          <w:lang w:val="en-FI"/>
-        </w:rPr>
-        <w:t>expections</w:t>
-      </w:r>
-      <w:proofErr w:type="spellEnd"/>
-      <w:r>
-        <w:rPr>
-          <w:rFonts w:ascii="Arial" w:hAnsi="Arial" w:cs="Arial"/>
-          <w:lang w:val="en-FI"/>
-        </w:rPr>
-        <w:t xml:space="preserve"> but</w:t>
+        <w:t xml:space="preserve"> Developer Console window with all expections but</w:t>
       </w:r>
       <w:r>
         <w:rPr>
@@ -4749,27 +4014,7 @@
           <w:bCs/>
           <w:lang w:val="en-FI"/>
         </w:rPr>
-        <w:t xml:space="preserve">Print Debug Logs </w:t>
-      </w:r>
-      <w:proofErr w:type="spellStart"/>
-      <w:r>
-        <w:rPr>
-          <w:rFonts w:ascii="Arial" w:hAnsi="Arial" w:cs="Arial"/>
-          <w:b/>
-          <w:bCs/>
-          <w:lang w:val="en-FI"/>
-        </w:rPr>
-        <w:t>Expections</w:t>
-      </w:r>
-      <w:proofErr w:type="spellEnd"/>
-      <w:r>
-        <w:rPr>
-          <w:rFonts w:ascii="Arial" w:hAnsi="Arial" w:cs="Arial"/>
-          <w:b/>
-          <w:bCs/>
-          <w:lang w:val="en-FI"/>
-        </w:rPr>
-        <w:t xml:space="preserve"> With Stack Trace Editor Only</w:t>
+        <w:t>Print Debug Logs Expections With Stack Trace Editor Only</w:t>
       </w:r>
     </w:p>
     <w:p>
@@ -4796,39 +4041,7 @@
           <w:rFonts w:ascii="Arial" w:hAnsi="Arial" w:cs="Arial"/>
           <w:lang w:val="en-FI"/>
         </w:rPr>
-        <w:t xml:space="preserve"> </w:t>
-      </w:r>
-      <w:proofErr w:type="spellStart"/>
-      <w:r>
-        <w:rPr>
-          <w:rFonts w:ascii="Arial" w:hAnsi="Arial" w:cs="Arial"/>
-          <w:lang w:val="en-FI"/>
-        </w:rPr>
-        <w:t>Debug.Log</w:t>
-      </w:r>
-      <w:proofErr w:type="spellEnd"/>
-      <w:r>
-        <w:rPr>
-          <w:rFonts w:ascii="Arial" w:hAnsi="Arial" w:cs="Arial"/>
-          <w:lang w:val="en-FI"/>
-        </w:rPr>
-        <w:t>/</w:t>
-      </w:r>
-      <w:proofErr w:type="spellStart"/>
-      <w:r>
-        <w:rPr>
-          <w:rFonts w:ascii="Arial" w:hAnsi="Arial" w:cs="Arial"/>
-          <w:lang w:val="en-FI"/>
-        </w:rPr>
-        <w:t>LogError</w:t>
-      </w:r>
-      <w:proofErr w:type="spellEnd"/>
-      <w:r>
-        <w:rPr>
-          <w:rFonts w:ascii="Arial" w:hAnsi="Arial" w:cs="Arial"/>
-          <w:lang w:val="en-FI"/>
-        </w:rPr>
-        <w:t xml:space="preserve"> messages </w:t>
+        <w:t xml:space="preserve"> Debug.Log/LogError messages </w:t>
       </w:r>
       <w:r>
         <w:rPr>
@@ -4842,17 +4055,8 @@
           <w:rFonts w:ascii="Arial" w:hAnsi="Arial" w:cs="Arial"/>
           <w:lang w:val="en-FI"/>
         </w:rPr>
-        <w:t xml:space="preserve"> Developer Console window with all </w:t>
-      </w:r>
-      <w:proofErr w:type="spellStart"/>
-      <w:r>
-        <w:rPr>
-          <w:rFonts w:ascii="Arial" w:hAnsi="Arial" w:cs="Arial"/>
-          <w:lang w:val="en-FI"/>
-        </w:rPr>
-        <w:t>expections</w:t>
-      </w:r>
-      <w:proofErr w:type="spellEnd"/>
+        <w:t xml:space="preserve"> Developer Console window with all expections</w:t>
+      </w:r>
       <w:r>
         <w:rPr>
           <w:rFonts w:ascii="Arial" w:hAnsi="Arial" w:cs="Arial"/>
@@ -4901,19 +4105,8 @@
           <w:bCs/>
           <w:lang w:val="en-FI"/>
         </w:rPr>
-        <w:t xml:space="preserve">Print Debug Logs Without </w:t>
-      </w:r>
-      <w:proofErr w:type="spellStart"/>
-      <w:r>
-        <w:rPr>
-          <w:rFonts w:ascii="Arial" w:hAnsi="Arial" w:cs="Arial"/>
-          <w:b/>
-          <w:bCs/>
-          <w:lang w:val="en-FI"/>
-        </w:rPr>
-        <w:t>Expections</w:t>
-      </w:r>
-      <w:proofErr w:type="spellEnd"/>
+        <w:t>Print Debug Logs Without Expections</w:t>
+      </w:r>
     </w:p>
     <w:p>
       <w:pPr>
@@ -4940,39 +4133,7 @@
           <w:rFonts w:ascii="Arial" w:hAnsi="Arial" w:cs="Arial"/>
           <w:lang w:val="en-FI"/>
         </w:rPr>
-        <w:t xml:space="preserve"> </w:t>
-      </w:r>
-      <w:proofErr w:type="spellStart"/>
-      <w:r>
-        <w:rPr>
-          <w:rFonts w:ascii="Arial" w:hAnsi="Arial" w:cs="Arial"/>
-          <w:lang w:val="en-FI"/>
-        </w:rPr>
-        <w:t>Debug.Log</w:t>
-      </w:r>
-      <w:proofErr w:type="spellEnd"/>
-      <w:r>
-        <w:rPr>
-          <w:rFonts w:ascii="Arial" w:hAnsi="Arial" w:cs="Arial"/>
-          <w:lang w:val="en-FI"/>
-        </w:rPr>
-        <w:t>/</w:t>
-      </w:r>
-      <w:proofErr w:type="spellStart"/>
-      <w:r>
-        <w:rPr>
-          <w:rFonts w:ascii="Arial" w:hAnsi="Arial" w:cs="Arial"/>
-          <w:lang w:val="en-FI"/>
-        </w:rPr>
-        <w:t>LogError</w:t>
-      </w:r>
-      <w:proofErr w:type="spellEnd"/>
-      <w:r>
-        <w:rPr>
-          <w:rFonts w:ascii="Arial" w:hAnsi="Arial" w:cs="Arial"/>
-          <w:lang w:val="en-FI"/>
-        </w:rPr>
-        <w:t xml:space="preserve"> messages </w:t>
+        <w:t xml:space="preserve"> Debug.Log/LogError messages </w:t>
       </w:r>
       <w:r>
         <w:rPr>
@@ -4986,17 +4147,8 @@
           <w:rFonts w:ascii="Arial" w:hAnsi="Arial" w:cs="Arial"/>
           <w:lang w:val="en-FI"/>
         </w:rPr>
-        <w:t xml:space="preserve"> Developer Console window with all </w:t>
-      </w:r>
-      <w:proofErr w:type="spellStart"/>
-      <w:r>
-        <w:rPr>
-          <w:rFonts w:ascii="Arial" w:hAnsi="Arial" w:cs="Arial"/>
-          <w:lang w:val="en-FI"/>
-        </w:rPr>
-        <w:t>expections</w:t>
-      </w:r>
-      <w:proofErr w:type="spellEnd"/>
+        <w:t xml:space="preserve"> Developer Console window with all expections</w:t>
+      </w:r>
       <w:r>
         <w:rPr>
           <w:rFonts w:ascii="Arial" w:hAnsi="Arial" w:cs="Arial"/>
@@ -5032,27 +4184,7 @@
           <w:bCs/>
           <w:lang w:val="en-FI"/>
         </w:rPr>
-        <w:t xml:space="preserve">Print Debug Logs Without </w:t>
-      </w:r>
-      <w:proofErr w:type="spellStart"/>
-      <w:r>
-        <w:rPr>
-          <w:rFonts w:ascii="Arial" w:hAnsi="Arial" w:cs="Arial"/>
-          <w:b/>
-          <w:bCs/>
-          <w:lang w:val="en-FI"/>
-        </w:rPr>
-        <w:t>Expections</w:t>
-      </w:r>
-      <w:proofErr w:type="spellEnd"/>
-      <w:r>
-        <w:rPr>
-          <w:rFonts w:ascii="Arial" w:hAnsi="Arial" w:cs="Arial"/>
-          <w:b/>
-          <w:bCs/>
-          <w:lang w:val="en-FI"/>
-        </w:rPr>
-        <w:t xml:space="preserve"> With Stack Trace</w:t>
+        <w:t>Print Debug Logs Without Expections With Stack Trace</w:t>
       </w:r>
       <w:r>
         <w:rPr>
@@ -5088,39 +4220,7 @@
           <w:rFonts w:ascii="Arial" w:hAnsi="Arial" w:cs="Arial"/>
           <w:lang w:val="en-FI"/>
         </w:rPr>
-        <w:t xml:space="preserve"> </w:t>
-      </w:r>
-      <w:proofErr w:type="spellStart"/>
-      <w:r>
-        <w:rPr>
-          <w:rFonts w:ascii="Arial" w:hAnsi="Arial" w:cs="Arial"/>
-          <w:lang w:val="en-FI"/>
-        </w:rPr>
-        <w:t>Debug.Log</w:t>
-      </w:r>
-      <w:proofErr w:type="spellEnd"/>
-      <w:r>
-        <w:rPr>
-          <w:rFonts w:ascii="Arial" w:hAnsi="Arial" w:cs="Arial"/>
-          <w:lang w:val="en-FI"/>
-        </w:rPr>
-        <w:t>/</w:t>
-      </w:r>
-      <w:proofErr w:type="spellStart"/>
-      <w:r>
-        <w:rPr>
-          <w:rFonts w:ascii="Arial" w:hAnsi="Arial" w:cs="Arial"/>
-          <w:lang w:val="en-FI"/>
-        </w:rPr>
-        <w:t>LogError</w:t>
-      </w:r>
-      <w:proofErr w:type="spellEnd"/>
-      <w:r>
-        <w:rPr>
-          <w:rFonts w:ascii="Arial" w:hAnsi="Arial" w:cs="Arial"/>
-          <w:lang w:val="en-FI"/>
-        </w:rPr>
-        <w:t xml:space="preserve"> messages </w:t>
+        <w:t xml:space="preserve"> Debug.Log/LogError messages </w:t>
       </w:r>
       <w:r>
         <w:rPr>
@@ -5134,17 +4234,8 @@
           <w:rFonts w:ascii="Arial" w:hAnsi="Arial" w:cs="Arial"/>
           <w:lang w:val="en-FI"/>
         </w:rPr>
-        <w:t xml:space="preserve"> Developer Console window with all </w:t>
-      </w:r>
-      <w:proofErr w:type="spellStart"/>
-      <w:r>
-        <w:rPr>
-          <w:rFonts w:ascii="Arial" w:hAnsi="Arial" w:cs="Arial"/>
-          <w:lang w:val="en-FI"/>
-        </w:rPr>
-        <w:t>expections</w:t>
-      </w:r>
-      <w:proofErr w:type="spellEnd"/>
+        <w:t xml:space="preserve"> Developer Console window with all expections</w:t>
+      </w:r>
       <w:r>
         <w:rPr>
           <w:rFonts w:ascii="Arial" w:hAnsi="Arial" w:cs="Arial"/>
@@ -5256,23 +4347,7 @@
           <w:rFonts w:ascii="Arial" w:hAnsi="Arial" w:cs="Arial"/>
           <w:lang w:val="en-FI"/>
         </w:rPr>
-        <w:t xml:space="preserve">Whether to include Developer Console in final release build. Be careful whether you can </w:t>
-      </w:r>
-      <w:proofErr w:type="gramStart"/>
-      <w:r>
-        <w:rPr>
-          <w:rFonts w:ascii="Arial" w:hAnsi="Arial" w:cs="Arial"/>
-          <w:lang w:val="en-FI"/>
-        </w:rPr>
-        <w:t>actually want</w:t>
-      </w:r>
-      <w:proofErr w:type="gramEnd"/>
-      <w:r>
-        <w:rPr>
-          <w:rFonts w:ascii="Arial" w:hAnsi="Arial" w:cs="Arial"/>
-          <w:lang w:val="en-FI"/>
-        </w:rPr>
-        <w:t xml:space="preserve"> to include in final release build!</w:t>
+        <w:t>Whether to include Developer Console in final release build. Be careful whether you can actually want to include in final release build!</w:t>
       </w:r>
       <w:r>
         <w:rPr>
@@ -5450,32 +4525,7 @@
           <w:rFonts w:ascii="Arial" w:hAnsi="Arial" w:cs="Arial"/>
           <w:lang w:val="en-FI"/>
         </w:rPr>
-        <w:t>[</w:t>
-      </w:r>
-      <w:proofErr w:type="spellStart"/>
-      <w:proofErr w:type="gramStart"/>
-      <w:r>
-        <w:rPr>
-          <w:rFonts w:ascii="Arial" w:hAnsi="Arial" w:cs="Arial"/>
-          <w:lang w:val="en-FI"/>
-        </w:rPr>
-        <w:t>ConsoleCommand</w:t>
-      </w:r>
-      <w:proofErr w:type="spellEnd"/>
-      <w:r>
-        <w:rPr>
-          <w:rFonts w:ascii="Arial" w:hAnsi="Arial" w:cs="Arial"/>
-          <w:lang w:val="en-FI"/>
-        </w:rPr>
-        <w:t>(</w:t>
-      </w:r>
-      <w:proofErr w:type="gramEnd"/>
-      <w:r>
-        <w:rPr>
-          <w:rFonts w:ascii="Arial" w:hAnsi="Arial" w:cs="Arial"/>
-          <w:lang w:val="en-FI"/>
-        </w:rPr>
-        <w:t xml:space="preserve">)] </w:t>
+        <w:t xml:space="preserve">[ConsoleCommand()] </w:t>
       </w:r>
       <w:r>
         <w:rPr>
@@ -5510,23 +4560,7 @@
           <w:rFonts w:ascii="Arial" w:hAnsi="Arial" w:cs="Arial"/>
           <w:lang w:val="en-FI"/>
         </w:rPr>
-        <w:t>[</w:t>
-      </w:r>
-      <w:proofErr w:type="spellStart"/>
-      <w:r>
-        <w:rPr>
-          <w:rFonts w:ascii="Arial" w:hAnsi="Arial" w:cs="Arial"/>
-          <w:lang w:val="en-FI"/>
-        </w:rPr>
-        <w:t>ConsoleCommand</w:t>
-      </w:r>
-      <w:proofErr w:type="spellEnd"/>
-      <w:r>
-        <w:rPr>
-          <w:rFonts w:ascii="Arial" w:hAnsi="Arial" w:cs="Arial"/>
-          <w:lang w:val="en-FI"/>
-        </w:rPr>
-        <w:t xml:space="preserve">()] </w:t>
+        <w:t xml:space="preserve">[ConsoleCommand()] </w:t>
       </w:r>
       <w:r>
         <w:rPr>
@@ -5554,39 +4588,7 @@
           <w:rFonts w:ascii="Arial" w:hAnsi="Arial" w:cs="Arial"/>
           <w:lang w:val="en-FI"/>
         </w:rPr>
-        <w:t xml:space="preserve"> register </w:t>
-      </w:r>
-      <w:proofErr w:type="spellStart"/>
-      <w:r>
-        <w:rPr>
-          <w:rFonts w:ascii="Arial" w:hAnsi="Arial" w:cs="Arial"/>
-          <w:lang w:val="en-FI"/>
-        </w:rPr>
-        <w:t>MonoBehaviour</w:t>
-      </w:r>
-      <w:proofErr w:type="spellEnd"/>
-      <w:r>
-        <w:rPr>
-          <w:rFonts w:ascii="Arial" w:hAnsi="Arial" w:cs="Arial"/>
-          <w:lang w:val="en-FI"/>
-        </w:rPr>
-        <w:t xml:space="preserve"> commands, use </w:t>
-      </w:r>
-      <w:proofErr w:type="spellStart"/>
-      <w:r>
-        <w:rPr>
-          <w:rFonts w:ascii="Arial" w:hAnsi="Arial" w:cs="Arial"/>
-          <w:lang w:val="en-FI"/>
-        </w:rPr>
-        <w:t>Console.RegisterCommand</w:t>
-      </w:r>
-      <w:proofErr w:type="spellEnd"/>
-      <w:r>
-        <w:rPr>
-          <w:rFonts w:ascii="Arial" w:hAnsi="Arial" w:cs="Arial"/>
-          <w:lang w:val="en-FI"/>
-        </w:rPr>
-        <w:t>() method</w:t>
+        <w:t xml:space="preserve"> register MonoBehaviour commands, use Console.RegisterCommand() method</w:t>
       </w:r>
       <w:r>
         <w:rPr>
@@ -5625,23 +4627,7 @@
           <w:rFonts w:ascii="Arial" w:hAnsi="Arial" w:cs="Arial"/>
           <w:lang w:val="en-FI"/>
         </w:rPr>
-        <w:t xml:space="preserve">Whether to show </w:t>
-      </w:r>
-      <w:proofErr w:type="spellStart"/>
-      <w:r>
-        <w:rPr>
-          <w:rFonts w:ascii="Arial" w:hAnsi="Arial" w:cs="Arial"/>
-          <w:lang w:val="en-FI"/>
-        </w:rPr>
-        <w:t>inputfield</w:t>
-      </w:r>
-      <w:proofErr w:type="spellEnd"/>
-      <w:r>
-        <w:rPr>
-          <w:rFonts w:ascii="Arial" w:hAnsi="Arial" w:cs="Arial"/>
-          <w:lang w:val="en-FI"/>
-        </w:rPr>
-        <w:t xml:space="preserve"> predictions (Default true)</w:t>
+        <w:t>Whether to show inputfield predictions (Default true)</w:t>
       </w:r>
     </w:p>
     <w:p>
@@ -6045,7 +5031,6 @@
         </w:rPr>
         <w:t xml:space="preserve">Print </w:t>
       </w:r>
-      <w:proofErr w:type="spellStart"/>
       <w:r>
         <w:rPr>
           <w:rFonts w:ascii="Arial" w:hAnsi="Arial" w:cs="Arial"/>
@@ -6053,9 +5038,8 @@
           <w:bCs/>
           <w:lang w:val="en-FI"/>
         </w:rPr>
-        <w:t>Startup</w:t>
-      </w:r>
-      <w:proofErr w:type="spellEnd"/>
+        <w:t>Startup Help Text</w:t>
+      </w:r>
       <w:r>
         <w:rPr>
           <w:rFonts w:ascii="Arial" w:hAnsi="Arial" w:cs="Arial"/>
@@ -6063,15 +5047,6 @@
           <w:bCs/>
           <w:lang w:val="en-FI"/>
         </w:rPr>
-        <w:t xml:space="preserve"> Help Text</w:t>
-      </w:r>
-      <w:r>
-        <w:rPr>
-          <w:rFonts w:ascii="Arial" w:hAnsi="Arial" w:cs="Arial"/>
-          <w:b/>
-          <w:bCs/>
-          <w:lang w:val="en-FI"/>
-        </w:rPr>
         <w:t xml:space="preserve">: </w:t>
       </w:r>
       <w:r>
@@ -6088,50 +5063,14 @@
           <w:iCs/>
           <w:lang w:val="en-FI"/>
         </w:rPr>
-        <w:t xml:space="preserve">‘type help and press enter </w:t>
-      </w:r>
-      <w:proofErr w:type="gramStart"/>
-      <w:r>
-        <w:rPr>
-          <w:rFonts w:ascii="Arial" w:hAnsi="Arial" w:cs="Arial"/>
-          <w:i/>
-          <w:iCs/>
-          <w:lang w:val="en-FI"/>
-        </w:rPr>
-        <w:t>to..</w:t>
-      </w:r>
-      <w:proofErr w:type="gramEnd"/>
-      <w:r>
-        <w:rPr>
-          <w:rFonts w:ascii="Arial" w:hAnsi="Arial" w:cs="Arial"/>
-          <w:i/>
-          <w:iCs/>
-          <w:lang w:val="en-FI"/>
-        </w:rPr>
-        <w:t>”</w:t>
-      </w:r>
-      <w:r>
-        <w:rPr>
-          <w:rFonts w:ascii="Arial" w:hAnsi="Arial" w:cs="Arial"/>
-          <w:lang w:val="en-FI"/>
-        </w:rPr>
-        <w:t xml:space="preserve"> text on </w:t>
-      </w:r>
-      <w:proofErr w:type="spellStart"/>
-      <w:r>
-        <w:rPr>
-          <w:rFonts w:ascii="Arial" w:hAnsi="Arial" w:cs="Arial"/>
-          <w:lang w:val="en-FI"/>
-        </w:rPr>
-        <w:t>startup</w:t>
-      </w:r>
-      <w:proofErr w:type="spellEnd"/>
-      <w:r>
-        <w:rPr>
-          <w:rFonts w:ascii="Arial" w:hAnsi="Arial" w:cs="Arial"/>
-          <w:lang w:val="en-FI"/>
-        </w:rPr>
-        <w:t>. (Default true)</w:t>
+        <w:t>‘type help and press enter to..”</w:t>
+      </w:r>
+      <w:r>
+        <w:rPr>
+          <w:rFonts w:ascii="Arial" w:hAnsi="Arial" w:cs="Arial"/>
+          <w:lang w:val="en-FI"/>
+        </w:rPr>
+        <w:t xml:space="preserve"> text on startup. (Default true)</w:t>
       </w:r>
     </w:p>
     <w:p>
@@ -6781,7 +5720,6 @@
         </w:rPr>
         <w:t xml:space="preserve">collect Unity rendering information such as highest draw call / batches count. This can be printed to console with command: </w:t>
       </w:r>
-      <w:proofErr w:type="spellStart"/>
       <w:r>
         <w:rPr>
           <w:rFonts w:ascii="Consolas" w:eastAsiaTheme="minorHAnsi" w:hAnsi="Consolas" w:cs="Consolas"/>
@@ -6790,28 +5728,12 @@
           <w:szCs w:val="19"/>
           <w:lang w:val="en-FI" w:eastAsia="en-US"/>
         </w:rPr>
-        <w:t>debug.</w:t>
-      </w:r>
-      <w:proofErr w:type="gramStart"/>
-      <w:r>
-        <w:rPr>
-          <w:rFonts w:ascii="Consolas" w:eastAsiaTheme="minorHAnsi" w:hAnsi="Consolas" w:cs="Consolas"/>
-          <w:color w:val="A31515"/>
-          <w:sz w:val="19"/>
-          <w:szCs w:val="19"/>
-          <w:lang w:val="en-FI" w:eastAsia="en-US"/>
-        </w:rPr>
-        <w:t>print.renderinfo</w:t>
-      </w:r>
-      <w:proofErr w:type="spellEnd"/>
-      <w:proofErr w:type="gramEnd"/>
-      <w:r>
-        <w:rPr>
-          <w:rFonts w:ascii="Consolas" w:eastAsiaTheme="minorHAnsi" w:hAnsi="Consolas" w:cs="Consolas"/>
-          <w:color w:val="A31515"/>
-          <w:sz w:val="19"/>
-          <w:szCs w:val="19"/>
-          <w:lang w:val="en-FI" w:eastAsia="en-US"/>
+        <w:t xml:space="preserve">debug.print.renderinfo </w:t>
+      </w:r>
+      <w:r>
+        <w:rPr>
+          <w:rFonts w:ascii="Arial" w:hAnsi="Arial" w:cs="Arial"/>
+          <w:lang w:val="en-FI"/>
         </w:rPr>
         <w:t xml:space="preserve"> </w:t>
       </w:r>
@@ -6820,16 +5742,8 @@
           <w:rFonts w:ascii="Arial" w:hAnsi="Arial" w:cs="Arial"/>
           <w:lang w:val="en-FI"/>
         </w:rPr>
-        <w:t xml:space="preserve"> </w:t>
-      </w:r>
-      <w:r>
-        <w:rPr>
-          <w:rFonts w:ascii="Arial" w:hAnsi="Arial" w:cs="Arial"/>
-          <w:lang w:val="en-FI"/>
-        </w:rPr>
         <w:t xml:space="preserve">This is happens in </w:t>
       </w:r>
-      <w:proofErr w:type="spellStart"/>
       <w:r>
         <w:rPr>
           <w:rFonts w:ascii="Arial" w:hAnsi="Arial" w:cs="Arial"/>
@@ -6842,15 +5756,7 @@
           <w:rFonts w:ascii="Arial" w:hAnsi="Arial" w:cs="Arial"/>
           <w:lang w:val="en-FI"/>
         </w:rPr>
-        <w:t>.cs</w:t>
-      </w:r>
-      <w:proofErr w:type="spellEnd"/>
-      <w:r>
-        <w:rPr>
-          <w:rFonts w:ascii="Arial" w:hAnsi="Arial" w:cs="Arial"/>
-          <w:lang w:val="en-FI"/>
-        </w:rPr>
-        <w:t xml:space="preserve"> class </w:t>
+        <w:t xml:space="preserve">.cs class </w:t>
       </w:r>
       <w:r>
         <w:rPr>
@@ -7058,33 +5964,8 @@
           <w:rFonts w:ascii="Arial" w:hAnsi="Arial" w:cs="Arial"/>
           <w:lang w:val="en-FI"/>
         </w:rPr>
-        <w:t xml:space="preserve">console event like below. Just remember to unregister your event either in </w:t>
-      </w:r>
-      <w:proofErr w:type="spellStart"/>
-      <w:r>
-        <w:rPr>
-          <w:rFonts w:ascii="Arial" w:hAnsi="Arial" w:cs="Arial"/>
-          <w:lang w:val="en-FI"/>
-        </w:rPr>
-        <w:t>OnDisable</w:t>
-      </w:r>
-      <w:proofErr w:type="spellEnd"/>
-      <w:r>
-        <w:rPr>
-          <w:rFonts w:ascii="Arial" w:hAnsi="Arial" w:cs="Arial"/>
-          <w:lang w:val="en-FI"/>
-        </w:rPr>
-        <w:t xml:space="preserve"> or </w:t>
-      </w:r>
-      <w:proofErr w:type="spellStart"/>
-      <w:r>
-        <w:rPr>
-          <w:rFonts w:ascii="Arial" w:hAnsi="Arial" w:cs="Arial"/>
-          <w:lang w:val="en-FI"/>
-        </w:rPr>
-        <w:t>OnDestroy</w:t>
-      </w:r>
-      <w:proofErr w:type="spellEnd"/>
+        <w:t>console event like below. Just remember to unregister your event either in OnDisable or OnDestroy</w:t>
+      </w:r>
       <w:r>
         <w:rPr>
           <w:rFonts w:ascii="Arial" w:hAnsi="Arial" w:cs="Arial"/>
@@ -7194,23 +6075,7 @@
           <w:rFonts w:ascii="Arial" w:hAnsi="Arial" w:cs="Arial"/>
           <w:lang w:val="en-FI"/>
         </w:rPr>
-        <w:t xml:space="preserve">If you want to check Developer Console state in </w:t>
-      </w:r>
-      <w:proofErr w:type="gramStart"/>
-      <w:r>
-        <w:rPr>
-          <w:rFonts w:ascii="Arial" w:hAnsi="Arial" w:cs="Arial"/>
-          <w:lang w:val="en-FI"/>
-        </w:rPr>
-        <w:t>Update(</w:t>
-      </w:r>
-      <w:proofErr w:type="gramEnd"/>
-      <w:r>
-        <w:rPr>
-          <w:rFonts w:ascii="Arial" w:hAnsi="Arial" w:cs="Arial"/>
-          <w:lang w:val="en-FI"/>
-        </w:rPr>
-        <w:t>) function.</w:t>
+        <w:t>If you want to check Developer Console state in Update() function.</w:t>
       </w:r>
     </w:p>
     <w:p>

</xml_diff>

<commit_message>
new debug setting to clear unity console on developer console clear
</commit_message>
<xml_diff>
--- a/Console/Assets/DeveloperConsole/Documentation/Documentation.docx
+++ b/Console/Assets/DeveloperConsole/Documentation/Documentation.docx
@@ -185,34 +185,7 @@
                 <w:noProof/>
                 <w:lang w:val="en-FI"/>
               </w:rPr>
-              <w:t>Adding and removing</w:t>
-            </w:r>
-            <w:r>
-              <w:rPr>
-                <w:rStyle w:val="Hyperlink"/>
-                <w:rFonts w:ascii="Arial" w:hAnsi="Arial" w:cs="Arial"/>
-                <w:noProof/>
-                <w:lang w:val="en-FI"/>
-              </w:rPr>
-              <w:t xml:space="preserve"> </w:t>
-            </w:r>
-            <w:r>
-              <w:rPr>
-                <w:rStyle w:val="Hyperlink"/>
-                <w:rFonts w:ascii="Arial" w:hAnsi="Arial" w:cs="Arial"/>
-                <w:noProof/>
-                <w:lang w:val="en-FI"/>
-              </w:rPr>
-              <w:t>c</w:t>
-            </w:r>
-            <w:r>
-              <w:rPr>
-                <w:rStyle w:val="Hyperlink"/>
-                <w:rFonts w:ascii="Arial" w:hAnsi="Arial" w:cs="Arial"/>
-                <w:noProof/>
-                <w:lang w:val="en-FI"/>
-              </w:rPr>
-              <w:t>ommands</w:t>
+              <w:t>Adding and removing commands</w:t>
             </w:r>
             <w:r>
               <w:rPr>
@@ -1151,7 +1124,6 @@
         </w:rPr>
         <w:t>c</w:t>
       </w:r>
-      <w:proofErr w:type="spellStart"/>
       <w:r>
         <w:rPr>
           <w:rFonts w:ascii="Arial" w:hAnsi="Arial" w:cs="Arial"/>
@@ -1163,7 +1135,6 @@
       </w:r>
       <w:bookmarkEnd w:id="1"/>
       <w:bookmarkEnd w:id="2"/>
-      <w:proofErr w:type="spellEnd"/>
     </w:p>
     <w:p>
       <w:pPr>
@@ -3388,21 +3359,12 @@
         <w:t>‘</w:t>
       </w:r>
       <w:proofErr w:type="spellStart"/>
-      <w:proofErr w:type="gramStart"/>
-      <w:r>
-        <w:rPr>
-          <w:rFonts w:ascii="Arial" w:hAnsi="Arial" w:cs="Arial"/>
-          <w:lang w:val="en-FI"/>
-        </w:rPr>
-        <w:t>max</w:t>
-      </w:r>
-      <w:proofErr w:type="gramEnd"/>
-      <w:r>
-        <w:rPr>
-          <w:rFonts w:ascii="Arial" w:hAnsi="Arial" w:cs="Arial"/>
-          <w:lang w:val="en-FI"/>
-        </w:rPr>
-        <w:t>_fps</w:t>
+      <w:r>
+        <w:rPr>
+          <w:rFonts w:ascii="Arial" w:hAnsi="Arial" w:cs="Arial"/>
+          <w:lang w:val="en-FI"/>
+        </w:rPr>
+        <w:t>max_fps</w:t>
       </w:r>
       <w:proofErr w:type="spellEnd"/>
       <w:r>
@@ -4936,9 +4898,9 @@
           <w:noProof/>
         </w:rPr>
         <w:drawing>
-          <wp:inline distT="0" distB="0" distL="0" distR="0" wp14:anchorId="638D5364" wp14:editId="2B2D03C3">
-            <wp:extent cx="3070170" cy="3455129"/>
-            <wp:effectExtent l="0" t="0" r="0" b="0"/>
+          <wp:inline distT="0" distB="0" distL="0" distR="0" wp14:anchorId="638D5364" wp14:editId="7D1C0C70">
+            <wp:extent cx="2927453" cy="3455129"/>
+            <wp:effectExtent l="0" t="0" r="6350" b="0"/>
             <wp:docPr id="8" name="Picture 8"/>
             <wp:cNvGraphicFramePr>
               <a:graphicFrameLocks xmlns:a="http://schemas.openxmlformats.org/drawingml/2006/main" noChangeAspect="1"/>
@@ -4967,7 +4929,7 @@
                   <pic:spPr bwMode="auto">
                     <a:xfrm>
                       <a:off x="0" y="0"/>
-                      <a:ext cx="3070170" cy="3455129"/>
+                      <a:ext cx="2927453" cy="3455129"/>
                     </a:xfrm>
                     <a:prstGeom prst="rect">
                       <a:avLst/>
@@ -7570,6 +7532,125 @@
     </w:p>
     <w:p>
       <w:pPr>
+        <w:rPr>
+          <w:rFonts w:ascii="Arial" w:hAnsi="Arial" w:cs="Arial"/>
+          <w:lang w:val="en-FI"/>
+        </w:rPr>
+      </w:pPr>
+      <w:r>
+        <w:rPr>
+          <w:rFonts w:ascii="Arial" w:hAnsi="Arial" w:cs="Arial"/>
+          <w:b/>
+          <w:bCs/>
+          <w:lang w:val="en-FI"/>
+        </w:rPr>
+        <w:t xml:space="preserve">Clear Unity Console </w:t>
+      </w:r>
+      <w:proofErr w:type="gramStart"/>
+      <w:r>
+        <w:rPr>
+          <w:rFonts w:ascii="Arial" w:hAnsi="Arial" w:cs="Arial"/>
+          <w:b/>
+          <w:bCs/>
+          <w:lang w:val="en-FI"/>
+        </w:rPr>
+        <w:t>O</w:t>
+      </w:r>
+      <w:r>
+        <w:rPr>
+          <w:rFonts w:ascii="Arial" w:hAnsi="Arial" w:cs="Arial"/>
+          <w:b/>
+          <w:bCs/>
+          <w:lang w:val="en-FI"/>
+        </w:rPr>
+        <w:t>n</w:t>
+      </w:r>
+      <w:proofErr w:type="gramEnd"/>
+      <w:r>
+        <w:rPr>
+          <w:rFonts w:ascii="Arial" w:hAnsi="Arial" w:cs="Arial"/>
+          <w:b/>
+          <w:bCs/>
+          <w:lang w:val="en-FI"/>
+        </w:rPr>
+        <w:t xml:space="preserve"> Console Clear</w:t>
+      </w:r>
+      <w:r>
+        <w:rPr>
+          <w:rFonts w:ascii="Arial" w:hAnsi="Arial" w:cs="Arial"/>
+          <w:b/>
+          <w:bCs/>
+          <w:lang w:val="en-FI"/>
+        </w:rPr>
+        <w:t xml:space="preserve">: </w:t>
+      </w:r>
+      <w:r>
+        <w:rPr>
+          <w:rFonts w:ascii="Arial" w:hAnsi="Arial" w:cs="Arial"/>
+          <w:lang w:val="en-FI"/>
+        </w:rPr>
+        <w:t xml:space="preserve">Whether to </w:t>
+      </w:r>
+      <w:r>
+        <w:rPr>
+          <w:rFonts w:ascii="Arial" w:hAnsi="Arial" w:cs="Arial"/>
+          <w:lang w:val="en-FI"/>
+        </w:rPr>
+        <w:t>Clear Unity console</w:t>
+      </w:r>
+      <w:r>
+        <w:rPr>
+          <w:rFonts w:ascii="Arial" w:hAnsi="Arial" w:cs="Arial"/>
+          <w:lang w:val="en-FI"/>
+        </w:rPr>
+        <w:t xml:space="preserve"> messages </w:t>
+      </w:r>
+      <w:r>
+        <w:rPr>
+          <w:rFonts w:ascii="Arial" w:hAnsi="Arial" w:cs="Arial"/>
+          <w:lang w:val="en-FI"/>
+        </w:rPr>
+        <w:t xml:space="preserve">too </w:t>
+      </w:r>
+      <w:r>
+        <w:rPr>
+          <w:rFonts w:ascii="Arial" w:hAnsi="Arial" w:cs="Arial"/>
+          <w:lang w:val="en-FI"/>
+        </w:rPr>
+        <w:t>when Developer Console ‘clear’ event called</w:t>
+      </w:r>
+      <w:r>
+        <w:rPr>
+          <w:rFonts w:ascii="Arial" w:hAnsi="Arial" w:cs="Arial"/>
+          <w:lang w:val="en-FI"/>
+        </w:rPr>
+        <w:t xml:space="preserve"> </w:t>
+      </w:r>
+      <w:r>
+        <w:rPr>
+          <w:rFonts w:ascii="Arial" w:hAnsi="Arial" w:cs="Arial"/>
+          <w:lang w:val="en-FI"/>
+        </w:rPr>
+        <w:t xml:space="preserve">(Editor only) </w:t>
+      </w:r>
+      <w:r>
+        <w:rPr>
+          <w:rFonts w:ascii="Arial" w:hAnsi="Arial" w:cs="Arial"/>
+          <w:lang w:val="en-FI"/>
+        </w:rPr>
+        <w:t>(Default false)</w:t>
+      </w:r>
+    </w:p>
+    <w:p>
+      <w:pPr>
+        <w:rPr>
+          <w:rFonts w:ascii="Arial" w:hAnsi="Arial" w:cs="Arial"/>
+          <w:lang w:val="en-FI"/>
+        </w:rPr>
+      </w:pPr>
+    </w:p>
+    <w:p>
+      <w:pPr>
         <w:pStyle w:val="Heading1"/>
         <w:rPr>
           <w:rFonts w:ascii="Arial" w:hAnsi="Arial" w:cs="Arial"/>
@@ -7812,6 +7893,7 @@
         <w:rPr>
           <w:noProof/>
         </w:rPr>
+        <w:lastRenderedPageBreak/>
         <w:drawing>
           <wp:inline distT="0" distB="0" distL="0" distR="0" wp14:anchorId="5673A71E" wp14:editId="332E25F8">
             <wp:extent cx="3820013" cy="2620436"/>
@@ -7894,7 +7976,6 @@
           <w:rFonts w:ascii="Arial" w:hAnsi="Arial" w:cs="Arial"/>
           <w:lang w:val="en-FI"/>
         </w:rPr>
-        <w:lastRenderedPageBreak/>
         <w:t xml:space="preserve">If you want to check Developer Console state in </w:t>
       </w:r>
       <w:proofErr w:type="gramStart"/>

</xml_diff>

<commit_message>
added new settings that allows console to be outside screen bounds
</commit_message>
<xml_diff>
--- a/Console/Assets/DeveloperConsole/Documentation/Documentation.docx
+++ b/Console/Assets/DeveloperConsole/Documentation/Documentation.docx
@@ -407,25 +407,7 @@
                 <w:noProof/>
                 <w:lang w:val="en-FI"/>
               </w:rPr>
-              <w:t>How does i</w:t>
-            </w:r>
-            <w:r>
-              <w:rPr>
-                <w:rStyle w:val="Hyperlink"/>
-                <w:rFonts w:ascii="Arial" w:hAnsi="Arial" w:cs="Arial"/>
-                <w:noProof/>
-                <w:lang w:val="en-FI"/>
-              </w:rPr>
-              <w:t>t</w:t>
-            </w:r>
-            <w:r>
-              <w:rPr>
-                <w:rStyle w:val="Hyperlink"/>
-                <w:rFonts w:ascii="Arial" w:hAnsi="Arial" w:cs="Arial"/>
-                <w:noProof/>
-                <w:lang w:val="en-FI"/>
-              </w:rPr>
-              <w:t xml:space="preserve"> work?</w:t>
+              <w:t>How does it work?</w:t>
             </w:r>
             <w:r>
               <w:rPr>
@@ -5200,9 +5182,9 @@
           <w:noProof/>
         </w:rPr>
         <w:drawing>
-          <wp:inline distT="0" distB="0" distL="0" distR="0" wp14:anchorId="638D5364" wp14:editId="7D1C0C70">
-            <wp:extent cx="2927453" cy="3455129"/>
-            <wp:effectExtent l="0" t="0" r="6350" b="0"/>
+          <wp:inline distT="0" distB="0" distL="0" distR="0" wp14:anchorId="638D5364" wp14:editId="4248CB7E">
+            <wp:extent cx="2845663" cy="3455129"/>
+            <wp:effectExtent l="0" t="0" r="0" b="0"/>
             <wp:docPr id="8" name="Picture 8"/>
             <wp:cNvGraphicFramePr>
               <a:graphicFrameLocks xmlns:a="http://schemas.openxmlformats.org/drawingml/2006/main" noChangeAspect="1"/>
@@ -5231,7 +5213,7 @@
                   <pic:spPr bwMode="auto">
                     <a:xfrm>
                       <a:off x="0" y="0"/>
-                      <a:ext cx="2927453" cy="3455129"/>
+                      <a:ext cx="2845663" cy="3455129"/>
                     </a:xfrm>
                     <a:prstGeom prst="rect">
                       <a:avLst/>
@@ -6677,7 +6659,7 @@
           <w:bCs/>
           <w:lang w:val="en-FI"/>
         </w:rPr>
-        <w:t>Show Cursor</w:t>
+        <w:t>Force Console Inside Screen Bounds</w:t>
       </w:r>
       <w:r>
         <w:rPr>
@@ -6686,8 +6668,68 @@
           <w:bCs/>
           <w:lang w:val="en-FI"/>
         </w:rPr>
-        <w:t xml:space="preserve"> On Enable</w:t>
-      </w:r>
+        <w:t xml:space="preserve">: </w:t>
+      </w:r>
+      <w:r>
+        <w:rPr>
+          <w:rFonts w:ascii="Arial" w:hAnsi="Arial" w:cs="Arial"/>
+          <w:lang w:val="en-FI"/>
+        </w:rPr>
+        <w:t xml:space="preserve">Whether </w:t>
+      </w:r>
+      <w:r>
+        <w:rPr>
+          <w:rFonts w:ascii="Arial" w:hAnsi="Arial" w:cs="Arial"/>
+          <w:lang w:val="en-FI"/>
+        </w:rPr>
+        <w:t xml:space="preserve">to force Console to be inside screen bounds when dragging and resizing console. If set to false and console was moved outside screen bounds, Console position and size will reset next time console is opened. </w:t>
+      </w:r>
+      <w:proofErr w:type="gramStart"/>
+      <w:r>
+        <w:rPr>
+          <w:rFonts w:ascii="Arial" w:hAnsi="Arial" w:cs="Arial"/>
+          <w:lang w:val="en-FI"/>
+        </w:rPr>
+        <w:t>(</w:t>
+      </w:r>
+      <w:proofErr w:type="gramEnd"/>
+      <w:r>
+        <w:rPr>
+          <w:rFonts w:ascii="Arial" w:hAnsi="Arial" w:cs="Arial"/>
+          <w:lang w:val="en-FI"/>
+        </w:rPr>
+        <w:t xml:space="preserve">Applies to large GUI only) (Default </w:t>
+      </w:r>
+      <w:r>
+        <w:rPr>
+          <w:rFonts w:ascii="Arial" w:hAnsi="Arial" w:cs="Arial"/>
+          <w:lang w:val="en-FI"/>
+        </w:rPr>
+        <w:t>false</w:t>
+      </w:r>
+      <w:r>
+        <w:rPr>
+          <w:rFonts w:ascii="Arial" w:hAnsi="Arial" w:cs="Arial"/>
+          <w:lang w:val="en-FI"/>
+        </w:rPr>
+        <w:t>)</w:t>
+      </w:r>
+    </w:p>
+    <w:p>
+      <w:pPr>
+        <w:rPr>
+          <w:rFonts w:ascii="Arial" w:hAnsi="Arial" w:cs="Arial"/>
+          <w:lang w:val="en-FI"/>
+        </w:rPr>
+      </w:pPr>
+    </w:p>
+    <w:p>
+      <w:pPr>
+        <w:rPr>
+          <w:rFonts w:ascii="Arial" w:hAnsi="Arial" w:cs="Arial"/>
+          <w:lang w:val="en-FI"/>
+        </w:rPr>
+      </w:pPr>
       <w:r>
         <w:rPr>
           <w:rFonts w:ascii="Arial" w:hAnsi="Arial" w:cs="Arial"/>
@@ -6695,45 +6737,8 @@
           <w:bCs/>
           <w:lang w:val="en-FI"/>
         </w:rPr>
-        <w:t xml:space="preserve">: </w:t>
-      </w:r>
-      <w:r>
-        <w:rPr>
-          <w:rFonts w:ascii="Arial" w:hAnsi="Arial" w:cs="Arial"/>
-          <w:lang w:val="en-FI"/>
-        </w:rPr>
-        <w:t xml:space="preserve">Whether to force cursor </w:t>
-      </w:r>
-      <w:r>
-        <w:rPr>
-          <w:rFonts w:ascii="Arial" w:hAnsi="Arial" w:cs="Arial"/>
-          <w:lang w:val="en-FI"/>
-        </w:rPr>
-        <w:t>on</w:t>
-      </w:r>
-      <w:r>
-        <w:rPr>
-          <w:rFonts w:ascii="Arial" w:hAnsi="Arial" w:cs="Arial"/>
-          <w:lang w:val="en-FI"/>
-        </w:rPr>
-        <w:t xml:space="preserve"> when Console is opened. (Default true)</w:t>
-      </w:r>
-    </w:p>
-    <w:p>
-      <w:pPr>
-        <w:rPr>
-          <w:rFonts w:ascii="Arial" w:hAnsi="Arial" w:cs="Arial"/>
-          <w:lang w:val="en-FI"/>
-        </w:rPr>
-      </w:pPr>
-    </w:p>
-    <w:p>
-      <w:pPr>
-        <w:rPr>
-          <w:rFonts w:ascii="Arial" w:hAnsi="Arial" w:cs="Arial"/>
-          <w:lang w:val="en-FI"/>
-        </w:rPr>
-      </w:pPr>
+        <w:t>Show Cursor</w:t>
+      </w:r>
       <w:r>
         <w:rPr>
           <w:rFonts w:ascii="Arial" w:hAnsi="Arial" w:cs="Arial"/>
@@ -6741,7 +6746,7 @@
           <w:bCs/>
           <w:lang w:val="en-FI"/>
         </w:rPr>
-        <w:t>Hide</w:t>
+        <w:t xml:space="preserve"> On Enable</w:t>
       </w:r>
       <w:r>
         <w:rPr>
@@ -6750,8 +6755,45 @@
           <w:bCs/>
           <w:lang w:val="en-FI"/>
         </w:rPr>
-        <w:t xml:space="preserve"> Cursor</w:t>
-      </w:r>
+        <w:t xml:space="preserve">: </w:t>
+      </w:r>
+      <w:r>
+        <w:rPr>
+          <w:rFonts w:ascii="Arial" w:hAnsi="Arial" w:cs="Arial"/>
+          <w:lang w:val="en-FI"/>
+        </w:rPr>
+        <w:t xml:space="preserve">Whether to force cursor </w:t>
+      </w:r>
+      <w:r>
+        <w:rPr>
+          <w:rFonts w:ascii="Arial" w:hAnsi="Arial" w:cs="Arial"/>
+          <w:lang w:val="en-FI"/>
+        </w:rPr>
+        <w:t>on</w:t>
+      </w:r>
+      <w:r>
+        <w:rPr>
+          <w:rFonts w:ascii="Arial" w:hAnsi="Arial" w:cs="Arial"/>
+          <w:lang w:val="en-FI"/>
+        </w:rPr>
+        <w:t xml:space="preserve"> when Console is opened. (Default true)</w:t>
+      </w:r>
+    </w:p>
+    <w:p>
+      <w:pPr>
+        <w:rPr>
+          <w:rFonts w:ascii="Arial" w:hAnsi="Arial" w:cs="Arial"/>
+          <w:lang w:val="en-FI"/>
+        </w:rPr>
+      </w:pPr>
+    </w:p>
+    <w:p>
+      <w:pPr>
+        <w:rPr>
+          <w:rFonts w:ascii="Arial" w:hAnsi="Arial" w:cs="Arial"/>
+          <w:lang w:val="en-FI"/>
+        </w:rPr>
+      </w:pPr>
       <w:r>
         <w:rPr>
           <w:rFonts w:ascii="Arial" w:hAnsi="Arial" w:cs="Arial"/>
@@ -6759,7 +6801,7 @@
           <w:bCs/>
           <w:lang w:val="en-FI"/>
         </w:rPr>
-        <w:t xml:space="preserve"> On Disable</w:t>
+        <w:t>Hide</w:t>
       </w:r>
       <w:r>
         <w:rPr>
@@ -6768,59 +6810,8 @@
           <w:bCs/>
           <w:lang w:val="en-FI"/>
         </w:rPr>
-        <w:t xml:space="preserve">: </w:t>
-      </w:r>
-      <w:r>
-        <w:rPr>
-          <w:rFonts w:ascii="Arial" w:hAnsi="Arial" w:cs="Arial"/>
-          <w:lang w:val="en-FI"/>
-        </w:rPr>
-        <w:t xml:space="preserve">Whether to force cursor </w:t>
-      </w:r>
-      <w:r>
-        <w:rPr>
-          <w:rFonts w:ascii="Arial" w:hAnsi="Arial" w:cs="Arial"/>
-          <w:lang w:val="en-FI"/>
-        </w:rPr>
-        <w:t>off</w:t>
-      </w:r>
-      <w:r>
-        <w:rPr>
-          <w:rFonts w:ascii="Arial" w:hAnsi="Arial" w:cs="Arial"/>
-          <w:lang w:val="en-FI"/>
-        </w:rPr>
-        <w:t xml:space="preserve"> when Console is </w:t>
-      </w:r>
-      <w:r>
-        <w:rPr>
-          <w:rFonts w:ascii="Arial" w:hAnsi="Arial" w:cs="Arial"/>
-          <w:lang w:val="en-FI"/>
-        </w:rPr>
-        <w:t>closed</w:t>
-      </w:r>
-      <w:r>
-        <w:rPr>
-          <w:rFonts w:ascii="Arial" w:hAnsi="Arial" w:cs="Arial"/>
-          <w:lang w:val="en-FI"/>
-        </w:rPr>
-        <w:t>. (Default true)</w:t>
-      </w:r>
-    </w:p>
-    <w:p>
-      <w:pPr>
-        <w:rPr>
-          <w:rFonts w:ascii="Arial" w:hAnsi="Arial" w:cs="Arial"/>
-          <w:lang w:val="en-FI"/>
-        </w:rPr>
-      </w:pPr>
-    </w:p>
-    <w:p>
-      <w:pPr>
-        <w:rPr>
-          <w:rFonts w:ascii="Arial" w:hAnsi="Arial" w:cs="Arial"/>
-          <w:lang w:val="en-FI"/>
-        </w:rPr>
-      </w:pPr>
+        <w:t xml:space="preserve"> Cursor</w:t>
+      </w:r>
       <w:r>
         <w:rPr>
           <w:rFonts w:ascii="Arial" w:hAnsi="Arial" w:cs="Arial"/>
@@ -6828,7 +6819,7 @@
           <w:bCs/>
           <w:lang w:val="en-FI"/>
         </w:rPr>
-        <w:t>S</w:t>
+        <w:t xml:space="preserve"> On Disable</w:t>
       </w:r>
       <w:r>
         <w:rPr>
@@ -6837,14 +6828,42 @@
           <w:bCs/>
           <w:lang w:val="en-FI"/>
         </w:rPr>
-        <w:t xml:space="preserve">croll to bottom On Enable: </w:t>
-      </w:r>
-      <w:r>
-        <w:rPr>
-          <w:rFonts w:ascii="Arial" w:hAnsi="Arial" w:cs="Arial"/>
-          <w:lang w:val="en-FI"/>
-        </w:rPr>
-        <w:t>Whether to scroll bottom when console is opened (Default true)</w:t>
+        <w:t xml:space="preserve">: </w:t>
+      </w:r>
+      <w:r>
+        <w:rPr>
+          <w:rFonts w:ascii="Arial" w:hAnsi="Arial" w:cs="Arial"/>
+          <w:lang w:val="en-FI"/>
+        </w:rPr>
+        <w:t xml:space="preserve">Whether to force cursor </w:t>
+      </w:r>
+      <w:r>
+        <w:rPr>
+          <w:rFonts w:ascii="Arial" w:hAnsi="Arial" w:cs="Arial"/>
+          <w:lang w:val="en-FI"/>
+        </w:rPr>
+        <w:t>off</w:t>
+      </w:r>
+      <w:r>
+        <w:rPr>
+          <w:rFonts w:ascii="Arial" w:hAnsi="Arial" w:cs="Arial"/>
+          <w:lang w:val="en-FI"/>
+        </w:rPr>
+        <w:t xml:space="preserve"> when Console is </w:t>
+      </w:r>
+      <w:r>
+        <w:rPr>
+          <w:rFonts w:ascii="Arial" w:hAnsi="Arial" w:cs="Arial"/>
+          <w:lang w:val="en-FI"/>
+        </w:rPr>
+        <w:t>closed</w:t>
+      </w:r>
+      <w:r>
+        <w:rPr>
+          <w:rFonts w:ascii="Arial" w:hAnsi="Arial" w:cs="Arial"/>
+          <w:lang w:val="en-FI"/>
+        </w:rPr>
+        <w:t>. (Default true)</w:t>
       </w:r>
     </w:p>
     <w:p>
@@ -6869,6 +6888,48 @@
           <w:bCs/>
           <w:lang w:val="en-FI"/>
         </w:rPr>
+        <w:t>S</w:t>
+      </w:r>
+      <w:r>
+        <w:rPr>
+          <w:rFonts w:ascii="Arial" w:hAnsi="Arial" w:cs="Arial"/>
+          <w:b/>
+          <w:bCs/>
+          <w:lang w:val="en-FI"/>
+        </w:rPr>
+        <w:t xml:space="preserve">croll to bottom On Enable: </w:t>
+      </w:r>
+      <w:r>
+        <w:rPr>
+          <w:rFonts w:ascii="Arial" w:hAnsi="Arial" w:cs="Arial"/>
+          <w:lang w:val="en-FI"/>
+        </w:rPr>
+        <w:t>Whether to scroll bottom when console is opened (Default true)</w:t>
+      </w:r>
+    </w:p>
+    <w:p>
+      <w:pPr>
+        <w:rPr>
+          <w:rFonts w:ascii="Arial" w:hAnsi="Arial" w:cs="Arial"/>
+          <w:lang w:val="en-FI"/>
+        </w:rPr>
+      </w:pPr>
+    </w:p>
+    <w:p>
+      <w:pPr>
+        <w:rPr>
+          <w:rFonts w:ascii="Arial" w:hAnsi="Arial" w:cs="Arial"/>
+          <w:lang w:val="en-FI"/>
+        </w:rPr>
+      </w:pPr>
+      <w:r>
+        <w:rPr>
+          <w:rFonts w:ascii="Arial" w:hAnsi="Arial" w:cs="Arial"/>
+          <w:b/>
+          <w:bCs/>
+          <w:lang w:val="en-FI"/>
+        </w:rPr>
+        <w:lastRenderedPageBreak/>
         <w:t>Clear Messages On Scene Change</w:t>
       </w:r>
       <w:r>
@@ -8626,17 +8687,8 @@
           <w:rFonts w:ascii="Arial" w:hAnsi="Arial" w:cs="Arial"/>
           <w:lang w:val="en-FI"/>
         </w:rPr>
-        <w:t xml:space="preserve">First public </w:t>
-      </w:r>
-      <w:proofErr w:type="spellStart"/>
-      <w:r>
-        <w:rPr>
-          <w:rFonts w:ascii="Arial" w:hAnsi="Arial" w:cs="Arial"/>
-          <w:lang w:val="en-FI"/>
-        </w:rPr>
-        <w:t>releas</w:t>
-      </w:r>
-      <w:proofErr w:type="spellEnd"/>
+        <w:t>First public releas</w:t>
+      </w:r>
       <w:r>
         <w:rPr>
           <w:rFonts w:ascii="Arial" w:hAnsi="Arial" w:cs="Arial"/>

</xml_diff>

<commit_message>
added setting enable/disable console window dragging
</commit_message>
<xml_diff>
--- a/Console/Assets/DeveloperConsole/Documentation/Documentation.docx
+++ b/Console/Assets/DeveloperConsole/Documentation/Documentation.docx
@@ -5182,9 +5182,9 @@
           <w:noProof/>
         </w:rPr>
         <w:drawing>
-          <wp:inline distT="0" distB="0" distL="0" distR="0" wp14:anchorId="638D5364" wp14:editId="4248CB7E">
-            <wp:extent cx="2845663" cy="3455129"/>
-            <wp:effectExtent l="0" t="0" r="0" b="0"/>
+          <wp:inline distT="0" distB="0" distL="0" distR="0" wp14:anchorId="638D5364" wp14:editId="7AF96528">
+            <wp:extent cx="2837353" cy="3455129"/>
+            <wp:effectExtent l="0" t="0" r="1270" b="0"/>
             <wp:docPr id="8" name="Picture 8"/>
             <wp:cNvGraphicFramePr>
               <a:graphicFrameLocks xmlns:a="http://schemas.openxmlformats.org/drawingml/2006/main" noChangeAspect="1"/>
@@ -5213,7 +5213,7 @@
                   <pic:spPr bwMode="auto">
                     <a:xfrm>
                       <a:off x="0" y="0"/>
-                      <a:ext cx="2845663" cy="3455129"/>
+                      <a:ext cx="2837353" cy="3455129"/>
                     </a:xfrm>
                     <a:prstGeom prst="rect">
                       <a:avLst/>
@@ -6659,7 +6659,7 @@
           <w:bCs/>
           <w:lang w:val="en-FI"/>
         </w:rPr>
-        <w:t>Force Console Inside Screen Bounds</w:t>
+        <w:t xml:space="preserve">Allow Console </w:t>
       </w:r>
       <w:r>
         <w:rPr>
@@ -6668,68 +6668,8 @@
           <w:bCs/>
           <w:lang w:val="en-FI"/>
         </w:rPr>
-        <w:t xml:space="preserve">: </w:t>
-      </w:r>
-      <w:r>
-        <w:rPr>
-          <w:rFonts w:ascii="Arial" w:hAnsi="Arial" w:cs="Arial"/>
-          <w:lang w:val="en-FI"/>
-        </w:rPr>
-        <w:t xml:space="preserve">Whether </w:t>
-      </w:r>
-      <w:r>
-        <w:rPr>
-          <w:rFonts w:ascii="Arial" w:hAnsi="Arial" w:cs="Arial"/>
-          <w:lang w:val="en-FI"/>
-        </w:rPr>
-        <w:t xml:space="preserve">to force Console to be inside screen bounds when dragging and resizing console. If set to false and console was moved outside screen bounds, Console position and size will reset next time console is opened. </w:t>
-      </w:r>
-      <w:proofErr w:type="gramStart"/>
-      <w:r>
-        <w:rPr>
-          <w:rFonts w:ascii="Arial" w:hAnsi="Arial" w:cs="Arial"/>
-          <w:lang w:val="en-FI"/>
-        </w:rPr>
-        <w:t>(</w:t>
-      </w:r>
-      <w:proofErr w:type="gramEnd"/>
-      <w:r>
-        <w:rPr>
-          <w:rFonts w:ascii="Arial" w:hAnsi="Arial" w:cs="Arial"/>
-          <w:lang w:val="en-FI"/>
-        </w:rPr>
-        <w:t xml:space="preserve">Applies to large GUI only) (Default </w:t>
-      </w:r>
-      <w:r>
-        <w:rPr>
-          <w:rFonts w:ascii="Arial" w:hAnsi="Arial" w:cs="Arial"/>
-          <w:lang w:val="en-FI"/>
-        </w:rPr>
-        <w:t>false</w:t>
-      </w:r>
-      <w:r>
-        <w:rPr>
-          <w:rFonts w:ascii="Arial" w:hAnsi="Arial" w:cs="Arial"/>
-          <w:lang w:val="en-FI"/>
-        </w:rPr>
-        <w:t>)</w:t>
-      </w:r>
-    </w:p>
-    <w:p>
-      <w:pPr>
-        <w:rPr>
-          <w:rFonts w:ascii="Arial" w:hAnsi="Arial" w:cs="Arial"/>
-          <w:lang w:val="en-FI"/>
-        </w:rPr>
-      </w:pPr>
-    </w:p>
-    <w:p>
-      <w:pPr>
-        <w:rPr>
-          <w:rFonts w:ascii="Arial" w:hAnsi="Arial" w:cs="Arial"/>
-          <w:lang w:val="en-FI"/>
-        </w:rPr>
-      </w:pPr>
+        <w:t>Window Drag</w:t>
+      </w:r>
       <w:r>
         <w:rPr>
           <w:rFonts w:ascii="Arial" w:hAnsi="Arial" w:cs="Arial"/>
@@ -6737,8 +6677,52 @@
           <w:bCs/>
           <w:lang w:val="en-FI"/>
         </w:rPr>
-        <w:t>Show Cursor</w:t>
-      </w:r>
+        <w:t xml:space="preserve">: </w:t>
+      </w:r>
+      <w:r>
+        <w:rPr>
+          <w:rFonts w:ascii="Arial" w:hAnsi="Arial" w:cs="Arial"/>
+          <w:lang w:val="en-FI"/>
+        </w:rPr>
+        <w:t xml:space="preserve">Allow Console to be </w:t>
+      </w:r>
+      <w:r>
+        <w:rPr>
+          <w:rFonts w:ascii="Arial" w:hAnsi="Arial" w:cs="Arial"/>
+          <w:lang w:val="en-FI"/>
+        </w:rPr>
+        <w:t>dragged</w:t>
+      </w:r>
+      <w:r>
+        <w:rPr>
+          <w:rFonts w:ascii="Arial" w:hAnsi="Arial" w:cs="Arial"/>
+          <w:lang w:val="en-FI"/>
+        </w:rPr>
+        <w:t xml:space="preserve"> </w:t>
+      </w:r>
+      <w:r>
+        <w:rPr>
+          <w:rFonts w:ascii="Arial" w:hAnsi="Arial" w:cs="Arial"/>
+          <w:lang w:val="en-FI"/>
+        </w:rPr>
+        <w:t>(Applies to large GUI only) (Default true)</w:t>
+      </w:r>
+    </w:p>
+    <w:p>
+      <w:pPr>
+        <w:rPr>
+          <w:rFonts w:ascii="Arial" w:hAnsi="Arial" w:cs="Arial"/>
+          <w:lang w:val="en-FI"/>
+        </w:rPr>
+      </w:pPr>
+    </w:p>
+    <w:p>
+      <w:pPr>
+        <w:rPr>
+          <w:rFonts w:ascii="Arial" w:hAnsi="Arial" w:cs="Arial"/>
+          <w:lang w:val="en-FI"/>
+        </w:rPr>
+      </w:pPr>
       <w:r>
         <w:rPr>
           <w:rFonts w:ascii="Arial" w:hAnsi="Arial" w:cs="Arial"/>
@@ -6746,7 +6730,7 @@
           <w:bCs/>
           <w:lang w:val="en-FI"/>
         </w:rPr>
-        <w:t xml:space="preserve"> On Enable</w:t>
+        <w:t>Force Console Inside Screen Bounds</w:t>
       </w:r>
       <w:r>
         <w:rPr>
@@ -6762,21 +6746,35 @@
           <w:rFonts w:ascii="Arial" w:hAnsi="Arial" w:cs="Arial"/>
           <w:lang w:val="en-FI"/>
         </w:rPr>
-        <w:t xml:space="preserve">Whether to force cursor </w:t>
-      </w:r>
-      <w:r>
-        <w:rPr>
-          <w:rFonts w:ascii="Arial" w:hAnsi="Arial" w:cs="Arial"/>
-          <w:lang w:val="en-FI"/>
-        </w:rPr>
-        <w:t>on</w:t>
-      </w:r>
-      <w:r>
-        <w:rPr>
-          <w:rFonts w:ascii="Arial" w:hAnsi="Arial" w:cs="Arial"/>
-          <w:lang w:val="en-FI"/>
-        </w:rPr>
-        <w:t xml:space="preserve"> when Console is opened. (Default true)</w:t>
+        <w:t xml:space="preserve">Whether </w:t>
+      </w:r>
+      <w:r>
+        <w:rPr>
+          <w:rFonts w:ascii="Arial" w:hAnsi="Arial" w:cs="Arial"/>
+          <w:lang w:val="en-FI"/>
+        </w:rPr>
+        <w:t xml:space="preserve">to force Console to be inside screen bounds when dragging and resizing console. If set to false and console was moved outside screen bounds, Console position and size will reset next time console is opened. </w:t>
+      </w:r>
+      <w:r>
+        <w:rPr>
+          <w:rFonts w:ascii="Arial" w:hAnsi="Arial" w:cs="Arial"/>
+          <w:lang w:val="en-FI"/>
+        </w:rPr>
+        <w:t xml:space="preserve">(Applies to large GUI only) (Default </w:t>
+      </w:r>
+      <w:r>
+        <w:rPr>
+          <w:rFonts w:ascii="Arial" w:hAnsi="Arial" w:cs="Arial"/>
+          <w:lang w:val="en-FI"/>
+        </w:rPr>
+        <w:t>false</w:t>
+      </w:r>
+      <w:r>
+        <w:rPr>
+          <w:rFonts w:ascii="Arial" w:hAnsi="Arial" w:cs="Arial"/>
+          <w:lang w:val="en-FI"/>
+        </w:rPr>
+        <w:t>)</w:t>
       </w:r>
     </w:p>
     <w:p>
@@ -6801,7 +6799,7 @@
           <w:bCs/>
           <w:lang w:val="en-FI"/>
         </w:rPr>
-        <w:t>Hide</w:t>
+        <w:t>Show Cursor</w:t>
       </w:r>
       <w:r>
         <w:rPr>
@@ -6810,7 +6808,7 @@
           <w:bCs/>
           <w:lang w:val="en-FI"/>
         </w:rPr>
-        <w:t xml:space="preserve"> Cursor</w:t>
+        <w:t xml:space="preserve"> On Enable</w:t>
       </w:r>
       <w:r>
         <w:rPr>
@@ -6819,8 +6817,45 @@
           <w:bCs/>
           <w:lang w:val="en-FI"/>
         </w:rPr>
-        <w:t xml:space="preserve"> On Disable</w:t>
-      </w:r>
+        <w:t xml:space="preserve">: </w:t>
+      </w:r>
+      <w:r>
+        <w:rPr>
+          <w:rFonts w:ascii="Arial" w:hAnsi="Arial" w:cs="Arial"/>
+          <w:lang w:val="en-FI"/>
+        </w:rPr>
+        <w:t xml:space="preserve">Whether to force cursor </w:t>
+      </w:r>
+      <w:r>
+        <w:rPr>
+          <w:rFonts w:ascii="Arial" w:hAnsi="Arial" w:cs="Arial"/>
+          <w:lang w:val="en-FI"/>
+        </w:rPr>
+        <w:t>on</w:t>
+      </w:r>
+      <w:r>
+        <w:rPr>
+          <w:rFonts w:ascii="Arial" w:hAnsi="Arial" w:cs="Arial"/>
+          <w:lang w:val="en-FI"/>
+        </w:rPr>
+        <w:t xml:space="preserve"> when Console is opened. (Default true)</w:t>
+      </w:r>
+    </w:p>
+    <w:p>
+      <w:pPr>
+        <w:rPr>
+          <w:rFonts w:ascii="Arial" w:hAnsi="Arial" w:cs="Arial"/>
+          <w:lang w:val="en-FI"/>
+        </w:rPr>
+      </w:pPr>
+    </w:p>
+    <w:p>
+      <w:pPr>
+        <w:rPr>
+          <w:rFonts w:ascii="Arial" w:hAnsi="Arial" w:cs="Arial"/>
+          <w:lang w:val="en-FI"/>
+        </w:rPr>
+      </w:pPr>
       <w:r>
         <w:rPr>
           <w:rFonts w:ascii="Arial" w:hAnsi="Arial" w:cs="Arial"/>
@@ -6828,59 +6863,8 @@
           <w:bCs/>
           <w:lang w:val="en-FI"/>
         </w:rPr>
-        <w:t xml:space="preserve">: </w:t>
-      </w:r>
-      <w:r>
-        <w:rPr>
-          <w:rFonts w:ascii="Arial" w:hAnsi="Arial" w:cs="Arial"/>
-          <w:lang w:val="en-FI"/>
-        </w:rPr>
-        <w:t xml:space="preserve">Whether to force cursor </w:t>
-      </w:r>
-      <w:r>
-        <w:rPr>
-          <w:rFonts w:ascii="Arial" w:hAnsi="Arial" w:cs="Arial"/>
-          <w:lang w:val="en-FI"/>
-        </w:rPr>
-        <w:t>off</w:t>
-      </w:r>
-      <w:r>
-        <w:rPr>
-          <w:rFonts w:ascii="Arial" w:hAnsi="Arial" w:cs="Arial"/>
-          <w:lang w:val="en-FI"/>
-        </w:rPr>
-        <w:t xml:space="preserve"> when Console is </w:t>
-      </w:r>
-      <w:r>
-        <w:rPr>
-          <w:rFonts w:ascii="Arial" w:hAnsi="Arial" w:cs="Arial"/>
-          <w:lang w:val="en-FI"/>
-        </w:rPr>
-        <w:t>closed</w:t>
-      </w:r>
-      <w:r>
-        <w:rPr>
-          <w:rFonts w:ascii="Arial" w:hAnsi="Arial" w:cs="Arial"/>
-          <w:lang w:val="en-FI"/>
-        </w:rPr>
-        <w:t>. (Default true)</w:t>
-      </w:r>
-    </w:p>
-    <w:p>
-      <w:pPr>
-        <w:rPr>
-          <w:rFonts w:ascii="Arial" w:hAnsi="Arial" w:cs="Arial"/>
-          <w:lang w:val="en-FI"/>
-        </w:rPr>
-      </w:pPr>
-    </w:p>
-    <w:p>
-      <w:pPr>
-        <w:rPr>
-          <w:rFonts w:ascii="Arial" w:hAnsi="Arial" w:cs="Arial"/>
-          <w:lang w:val="en-FI"/>
-        </w:rPr>
-      </w:pPr>
+        <w:t>Hide</w:t>
+      </w:r>
       <w:r>
         <w:rPr>
           <w:rFonts w:ascii="Arial" w:hAnsi="Arial" w:cs="Arial"/>
@@ -6888,7 +6872,7 @@
           <w:bCs/>
           <w:lang w:val="en-FI"/>
         </w:rPr>
-        <w:t>S</w:t>
+        <w:t xml:space="preserve"> Cursor</w:t>
       </w:r>
       <w:r>
         <w:rPr>
@@ -6897,31 +6881,8 @@
           <w:bCs/>
           <w:lang w:val="en-FI"/>
         </w:rPr>
-        <w:t xml:space="preserve">croll to bottom On Enable: </w:t>
-      </w:r>
-      <w:r>
-        <w:rPr>
-          <w:rFonts w:ascii="Arial" w:hAnsi="Arial" w:cs="Arial"/>
-          <w:lang w:val="en-FI"/>
-        </w:rPr>
-        <w:t>Whether to scroll bottom when console is opened (Default true)</w:t>
-      </w:r>
-    </w:p>
-    <w:p>
-      <w:pPr>
-        <w:rPr>
-          <w:rFonts w:ascii="Arial" w:hAnsi="Arial" w:cs="Arial"/>
-          <w:lang w:val="en-FI"/>
-        </w:rPr>
-      </w:pPr>
-    </w:p>
-    <w:p>
-      <w:pPr>
-        <w:rPr>
-          <w:rFonts w:ascii="Arial" w:hAnsi="Arial" w:cs="Arial"/>
-          <w:lang w:val="en-FI"/>
-        </w:rPr>
-      </w:pPr>
+        <w:t xml:space="preserve"> On Disable</w:t>
+      </w:r>
       <w:r>
         <w:rPr>
           <w:rFonts w:ascii="Arial" w:hAnsi="Arial" w:cs="Arial"/>
@@ -6929,7 +6890,108 @@
           <w:bCs/>
           <w:lang w:val="en-FI"/>
         </w:rPr>
+        <w:t xml:space="preserve">: </w:t>
+      </w:r>
+      <w:r>
+        <w:rPr>
+          <w:rFonts w:ascii="Arial" w:hAnsi="Arial" w:cs="Arial"/>
+          <w:lang w:val="en-FI"/>
+        </w:rPr>
+        <w:t xml:space="preserve">Whether to force cursor </w:t>
+      </w:r>
+      <w:r>
+        <w:rPr>
+          <w:rFonts w:ascii="Arial" w:hAnsi="Arial" w:cs="Arial"/>
+          <w:lang w:val="en-FI"/>
+        </w:rPr>
+        <w:t>off</w:t>
+      </w:r>
+      <w:r>
+        <w:rPr>
+          <w:rFonts w:ascii="Arial" w:hAnsi="Arial" w:cs="Arial"/>
+          <w:lang w:val="en-FI"/>
+        </w:rPr>
+        <w:t xml:space="preserve"> when Console is </w:t>
+      </w:r>
+      <w:r>
+        <w:rPr>
+          <w:rFonts w:ascii="Arial" w:hAnsi="Arial" w:cs="Arial"/>
+          <w:lang w:val="en-FI"/>
+        </w:rPr>
+        <w:t>closed</w:t>
+      </w:r>
+      <w:r>
+        <w:rPr>
+          <w:rFonts w:ascii="Arial" w:hAnsi="Arial" w:cs="Arial"/>
+          <w:lang w:val="en-FI"/>
+        </w:rPr>
+        <w:t>. (Default true)</w:t>
+      </w:r>
+    </w:p>
+    <w:p>
+      <w:pPr>
+        <w:rPr>
+          <w:rFonts w:ascii="Arial" w:hAnsi="Arial" w:cs="Arial"/>
+          <w:lang w:val="en-FI"/>
+        </w:rPr>
+      </w:pPr>
+    </w:p>
+    <w:p>
+      <w:pPr>
+        <w:rPr>
+          <w:rFonts w:ascii="Arial" w:hAnsi="Arial" w:cs="Arial"/>
+          <w:lang w:val="en-FI"/>
+        </w:rPr>
+      </w:pPr>
+      <w:r>
+        <w:rPr>
+          <w:rFonts w:ascii="Arial" w:hAnsi="Arial" w:cs="Arial"/>
+          <w:b/>
+          <w:bCs/>
+          <w:lang w:val="en-FI"/>
+        </w:rPr>
         <w:lastRenderedPageBreak/>
+        <w:t>S</w:t>
+      </w:r>
+      <w:r>
+        <w:rPr>
+          <w:rFonts w:ascii="Arial" w:hAnsi="Arial" w:cs="Arial"/>
+          <w:b/>
+          <w:bCs/>
+          <w:lang w:val="en-FI"/>
+        </w:rPr>
+        <w:t xml:space="preserve">croll to bottom On Enable: </w:t>
+      </w:r>
+      <w:r>
+        <w:rPr>
+          <w:rFonts w:ascii="Arial" w:hAnsi="Arial" w:cs="Arial"/>
+          <w:lang w:val="en-FI"/>
+        </w:rPr>
+        <w:t>Whether to scroll bottom when console is opened (Default true)</w:t>
+      </w:r>
+    </w:p>
+    <w:p>
+      <w:pPr>
+        <w:rPr>
+          <w:rFonts w:ascii="Arial" w:hAnsi="Arial" w:cs="Arial"/>
+          <w:lang w:val="en-FI"/>
+        </w:rPr>
+      </w:pPr>
+    </w:p>
+    <w:p>
+      <w:pPr>
+        <w:rPr>
+          <w:rFonts w:ascii="Arial" w:hAnsi="Arial" w:cs="Arial"/>
+          <w:lang w:val="en-FI"/>
+        </w:rPr>
+      </w:pPr>
+      <w:r>
+        <w:rPr>
+          <w:rFonts w:ascii="Arial" w:hAnsi="Arial" w:cs="Arial"/>
+          <w:b/>
+          <w:bCs/>
+          <w:lang w:val="en-FI"/>
+        </w:rPr>
         <w:t>Clear Messages On Scene Change</w:t>
       </w:r>
       <w:r>

</xml_diff>

<commit_message>
better duplicate command handling
</commit_message>
<xml_diff>
--- a/Console/Assets/DeveloperConsole/Documentation/Documentation.docx
+++ b/Console/Assets/DeveloperConsole/Documentation/Documentation.docx
@@ -103,7 +103,7 @@
             </w:rPr>
             <w:fldChar w:fldCharType="separate"/>
           </w:r>
-          <w:hyperlink w:anchor="_Toc87284138" w:history="1">
+          <w:hyperlink w:anchor="_Toc87300602" w:history="1">
             <w:r>
               <w:rPr>
                 <w:rStyle w:val="Hyperlink"/>
@@ -132,7 +132,7 @@
                 <w:noProof/>
                 <w:webHidden/>
               </w:rPr>
-              <w:instrText xml:space="preserve"> PAGEREF _Toc87284138 \h </w:instrText>
+              <w:instrText xml:space="preserve"> PAGEREF _Toc87300602 \h </w:instrText>
             </w:r>
             <w:r>
               <w:rPr>
@@ -177,7 +177,7 @@
               <w:lang w:val="en-FI" w:eastAsia="en-FI"/>
             </w:rPr>
           </w:pPr>
-          <w:hyperlink w:anchor="_Toc87284139" w:history="1">
+          <w:hyperlink w:anchor="_Toc87300603" w:history="1">
             <w:r>
               <w:rPr>
                 <w:rStyle w:val="Hyperlink"/>
@@ -206,7 +206,7 @@
                 <w:noProof/>
                 <w:webHidden/>
               </w:rPr>
-              <w:instrText xml:space="preserve"> PAGEREF _Toc87284139 \h </w:instrText>
+              <w:instrText xml:space="preserve"> PAGEREF _Toc87300603 \h </w:instrText>
             </w:r>
             <w:r>
               <w:rPr>
@@ -251,7 +251,7 @@
               <w:lang w:val="en-FI" w:eastAsia="en-FI"/>
             </w:rPr>
           </w:pPr>
-          <w:hyperlink w:anchor="_Toc87284140" w:history="1">
+          <w:hyperlink w:anchor="_Toc87300604" w:history="1">
             <w:r>
               <w:rPr>
                 <w:rStyle w:val="Hyperlink"/>
@@ -280,7 +280,7 @@
                 <w:noProof/>
                 <w:webHidden/>
               </w:rPr>
-              <w:instrText xml:space="preserve"> PAGEREF _Toc87284140 \h </w:instrText>
+              <w:instrText xml:space="preserve"> PAGEREF _Toc87300604 \h </w:instrText>
             </w:r>
             <w:r>
               <w:rPr>
@@ -325,7 +325,7 @@
               <w:lang w:val="en-FI" w:eastAsia="en-FI"/>
             </w:rPr>
           </w:pPr>
-          <w:hyperlink w:anchor="_Toc87284141" w:history="1">
+          <w:hyperlink w:anchor="_Toc87300605" w:history="1">
             <w:r>
               <w:rPr>
                 <w:rStyle w:val="Hyperlink"/>
@@ -354,7 +354,7 @@
                 <w:noProof/>
                 <w:webHidden/>
               </w:rPr>
-              <w:instrText xml:space="preserve"> PAGEREF _Toc87284141 \h </w:instrText>
+              <w:instrText xml:space="preserve"> PAGEREF _Toc87300605 \h </w:instrText>
             </w:r>
             <w:r>
               <w:rPr>
@@ -399,7 +399,7 @@
               <w:lang w:val="en-FI" w:eastAsia="en-FI"/>
             </w:rPr>
           </w:pPr>
-          <w:hyperlink w:anchor="_Toc87284142" w:history="1">
+          <w:hyperlink w:anchor="_Toc87300606" w:history="1">
             <w:r>
               <w:rPr>
                 <w:rStyle w:val="Hyperlink"/>
@@ -428,7 +428,7 @@
                 <w:noProof/>
                 <w:webHidden/>
               </w:rPr>
-              <w:instrText xml:space="preserve"> PAGEREF _Toc87284142 \h </w:instrText>
+              <w:instrText xml:space="preserve"> PAGEREF _Toc87300606 \h </w:instrText>
             </w:r>
             <w:r>
               <w:rPr>
@@ -473,7 +473,7 @@
               <w:lang w:val="en-FI" w:eastAsia="en-FI"/>
             </w:rPr>
           </w:pPr>
-          <w:hyperlink w:anchor="_Toc87284143" w:history="1">
+          <w:hyperlink w:anchor="_Toc87300607" w:history="1">
             <w:r>
               <w:rPr>
                 <w:rStyle w:val="Hyperlink"/>
@@ -502,7 +502,7 @@
                 <w:noProof/>
                 <w:webHidden/>
               </w:rPr>
-              <w:instrText xml:space="preserve"> PAGEREF _Toc87284143 \h </w:instrText>
+              <w:instrText xml:space="preserve"> PAGEREF _Toc87300607 \h </w:instrText>
             </w:r>
             <w:r>
               <w:rPr>
@@ -547,7 +547,7 @@
               <w:lang w:val="en-FI" w:eastAsia="en-FI"/>
             </w:rPr>
           </w:pPr>
-          <w:hyperlink w:anchor="_Toc87284144" w:history="1">
+          <w:hyperlink w:anchor="_Toc87300608" w:history="1">
             <w:r>
               <w:rPr>
                 <w:rStyle w:val="Hyperlink"/>
@@ -576,7 +576,7 @@
                 <w:noProof/>
                 <w:webHidden/>
               </w:rPr>
-              <w:instrText xml:space="preserve"> PAGEREF _Toc87284144 \h </w:instrText>
+              <w:instrText xml:space="preserve"> PAGEREF _Toc87300608 \h </w:instrText>
             </w:r>
             <w:r>
               <w:rPr>
@@ -621,7 +621,7 @@
               <w:lang w:val="en-FI" w:eastAsia="en-FI"/>
             </w:rPr>
           </w:pPr>
-          <w:hyperlink w:anchor="_Toc87284145" w:history="1">
+          <w:hyperlink w:anchor="_Toc87300609" w:history="1">
             <w:r>
               <w:rPr>
                 <w:rStyle w:val="Hyperlink"/>
@@ -650,7 +650,7 @@
                 <w:noProof/>
                 <w:webHidden/>
               </w:rPr>
-              <w:instrText xml:space="preserve"> PAGEREF _Toc87284145 \h </w:instrText>
+              <w:instrText xml:space="preserve"> PAGEREF _Toc87300609 \h </w:instrText>
             </w:r>
             <w:r>
               <w:rPr>
@@ -695,7 +695,7 @@
               <w:lang w:val="en-FI" w:eastAsia="en-FI"/>
             </w:rPr>
           </w:pPr>
-          <w:hyperlink w:anchor="_Toc87284146" w:history="1">
+          <w:hyperlink w:anchor="_Toc87300610" w:history="1">
             <w:r>
               <w:rPr>
                 <w:rStyle w:val="Hyperlink"/>
@@ -724,7 +724,7 @@
                 <w:noProof/>
                 <w:webHidden/>
               </w:rPr>
-              <w:instrText xml:space="preserve"> PAGEREF _Toc87284146 \h </w:instrText>
+              <w:instrText xml:space="preserve"> PAGEREF _Toc87300610 \h </w:instrText>
             </w:r>
             <w:r>
               <w:rPr>
@@ -810,7 +810,7 @@
           <w:lang w:val="en-FI"/>
         </w:rPr>
       </w:pPr>
-      <w:bookmarkStart w:id="0" w:name="_Toc87284138"/>
+      <w:bookmarkStart w:id="0" w:name="_Toc87300602"/>
       <w:r>
         <w:rPr>
           <w:rFonts w:ascii="Arial" w:hAnsi="Arial" w:cs="Arial"/>
@@ -1096,7 +1096,7 @@
           <w:lang w:val="en-FI"/>
         </w:rPr>
       </w:pPr>
-      <w:bookmarkStart w:id="2" w:name="_Toc87284139"/>
+      <w:bookmarkStart w:id="2" w:name="_Toc87300603"/>
       <w:r>
         <w:rPr>
           <w:rFonts w:ascii="Arial" w:hAnsi="Arial" w:cs="Arial"/>
@@ -2453,6 +2453,134 @@
           <w:lang w:val="en-FI"/>
         </w:rPr>
       </w:pPr>
+      <w:r>
+        <w:rPr>
+          <w:rFonts w:ascii="Arial" w:hAnsi="Arial" w:cs="Arial"/>
+          <w:lang w:val="en-FI"/>
+        </w:rPr>
+        <w:t xml:space="preserve">Multiple instances of same command is allowed, like in the example scenes all 3 cubes are disabled/enabled when command </w:t>
+      </w:r>
+      <w:r>
+        <w:rPr>
+          <w:rFonts w:ascii="Arial" w:hAnsi="Arial" w:cs="Arial"/>
+          <w:i/>
+          <w:iCs/>
+          <w:lang w:val="en-FI"/>
+        </w:rPr>
+        <w:t>‘</w:t>
+      </w:r>
+      <w:proofErr w:type="spellStart"/>
+      <w:proofErr w:type="gramStart"/>
+      <w:r>
+        <w:rPr>
+          <w:rFonts w:ascii="Arial" w:hAnsi="Arial" w:cs="Arial"/>
+          <w:i/>
+          <w:iCs/>
+          <w:lang w:val="en-FI"/>
+        </w:rPr>
+        <w:t>cube.enabled</w:t>
+      </w:r>
+      <w:proofErr w:type="spellEnd"/>
+      <w:proofErr w:type="gramEnd"/>
+      <w:r>
+        <w:rPr>
+          <w:rFonts w:ascii="Arial" w:hAnsi="Arial" w:cs="Arial"/>
+          <w:i/>
+          <w:iCs/>
+          <w:lang w:val="en-FI"/>
+        </w:rPr>
+        <w:t xml:space="preserve"> (bool)</w:t>
+      </w:r>
+      <w:r>
+        <w:rPr>
+          <w:rFonts w:ascii="Arial" w:hAnsi="Arial" w:cs="Arial"/>
+          <w:i/>
+          <w:iCs/>
+          <w:lang w:val="en-FI"/>
+        </w:rPr>
+        <w:t>’</w:t>
+      </w:r>
+      <w:r>
+        <w:rPr>
+          <w:rFonts w:ascii="Arial" w:hAnsi="Arial" w:cs="Arial"/>
+          <w:lang w:val="en-FI"/>
+        </w:rPr>
+        <w:t xml:space="preserve"> </w:t>
+      </w:r>
+      <w:r>
+        <w:rPr>
+          <w:rFonts w:ascii="Arial" w:hAnsi="Arial" w:cs="Arial"/>
+          <w:lang w:val="en-FI"/>
+        </w:rPr>
+        <w:t xml:space="preserve">is called, </w:t>
+      </w:r>
+      <w:r>
+        <w:rPr>
+          <w:rFonts w:ascii="Arial" w:hAnsi="Arial" w:cs="Arial"/>
+          <w:lang w:val="en-FI"/>
+        </w:rPr>
+        <w:t>but same command but in different class or method is not allowed</w:t>
+      </w:r>
+      <w:r>
+        <w:rPr>
+          <w:rFonts w:ascii="Arial" w:hAnsi="Arial" w:cs="Arial"/>
+          <w:lang w:val="en-FI"/>
+        </w:rPr>
+        <w:t>. If same command is found in different class</w:t>
+      </w:r>
+      <w:r>
+        <w:rPr>
+          <w:rFonts w:ascii="Arial" w:hAnsi="Arial" w:cs="Arial"/>
+          <w:lang w:val="en-FI"/>
+        </w:rPr>
+        <w:t xml:space="preserve"> or </w:t>
+      </w:r>
+      <w:r>
+        <w:rPr>
+          <w:rFonts w:ascii="Arial" w:hAnsi="Arial" w:cs="Arial"/>
+          <w:lang w:val="en-FI"/>
+        </w:rPr>
+        <w:t xml:space="preserve">method, Developer Console logs </w:t>
+      </w:r>
+      <w:proofErr w:type="gramStart"/>
+      <w:r>
+        <w:rPr>
+          <w:rFonts w:ascii="Arial" w:hAnsi="Arial" w:cs="Arial"/>
+          <w:lang w:val="en-FI"/>
+        </w:rPr>
+        <w:t>an</w:t>
+      </w:r>
+      <w:proofErr w:type="gramEnd"/>
+      <w:r>
+        <w:rPr>
+          <w:rFonts w:ascii="Arial" w:hAnsi="Arial" w:cs="Arial"/>
+          <w:lang w:val="en-FI"/>
+        </w:rPr>
+        <w:t xml:space="preserve"> warning (Editor only)</w:t>
+      </w:r>
+      <w:r>
+        <w:rPr>
+          <w:rFonts w:ascii="Arial" w:hAnsi="Arial" w:cs="Arial"/>
+          <w:lang w:val="en-FI"/>
+        </w:rPr>
+        <w:t xml:space="preserve"> and that command is ignored.</w:t>
+      </w:r>
+    </w:p>
+    <w:p>
+      <w:pPr>
+        <w:rPr>
+          <w:rFonts w:ascii="Arial" w:hAnsi="Arial" w:cs="Arial"/>
+          <w:lang w:val="en-FI"/>
+        </w:rPr>
+      </w:pPr>
+    </w:p>
+    <w:p>
+      <w:pPr>
+        <w:rPr>
+          <w:rFonts w:ascii="Arial" w:hAnsi="Arial" w:cs="Arial"/>
+          <w:lang w:val="en-FI"/>
+        </w:rPr>
+      </w:pPr>
     </w:p>
     <w:p>
       <w:pPr>
@@ -2757,7 +2885,6 @@
         <w:rPr>
           <w:noProof/>
         </w:rPr>
-        <w:lastRenderedPageBreak/>
         <w:drawing>
           <wp:inline distT="0" distB="0" distL="0" distR="0" wp14:anchorId="6EC2DBEC" wp14:editId="740D78C3">
             <wp:extent cx="2809872" cy="1848704"/>
@@ -2919,7 +3046,7 @@
           <w:lang w:val="en-FI"/>
         </w:rPr>
       </w:pPr>
-      <w:bookmarkStart w:id="3" w:name="_Toc87284140"/>
+      <w:bookmarkStart w:id="3" w:name="_Toc87300604"/>
       <w:r>
         <w:rPr>
           <w:rFonts w:ascii="Arial" w:hAnsi="Arial" w:cs="Arial"/>
@@ -3486,7 +3613,21 @@
           <w:rFonts w:ascii="Arial" w:hAnsi="Arial" w:cs="Arial"/>
           <w:lang w:val="en-FI"/>
         </w:rPr>
-        <w:t>Print rendering information: High and Avg FPS, highest draw call, batches, triangle and vertices count.</w:t>
+        <w:t>Print rendering information</w:t>
+      </w:r>
+      <w:r>
+        <w:rPr>
+          <w:rFonts w:ascii="Arial" w:hAnsi="Arial" w:cs="Arial"/>
+          <w:lang w:val="en-FI"/>
+        </w:rPr>
+        <w:t>:</w:t>
+      </w:r>
+      <w:r>
+        <w:rPr>
+          <w:rFonts w:ascii="Arial" w:hAnsi="Arial" w:cs="Arial"/>
+          <w:lang w:val="en-FI"/>
+        </w:rPr>
+        <w:t xml:space="preserve"> High and Avg FPS, highest draw call, batches, triangle and vertices count.</w:t>
       </w:r>
     </w:p>
     <w:p>
@@ -3499,7 +3640,7 @@
           <w:lang w:val="en-FI"/>
         </w:rPr>
       </w:pPr>
-      <w:bookmarkStart w:id="4" w:name="_Toc87284141"/>
+      <w:bookmarkStart w:id="4" w:name="_Toc87300605"/>
       <w:r>
         <w:rPr>
           <w:rFonts w:ascii="Arial" w:hAnsi="Arial" w:cs="Arial"/>
@@ -4007,7 +4148,7 @@
           <w:lang w:val="en-FI"/>
         </w:rPr>
       </w:pPr>
-      <w:bookmarkStart w:id="5" w:name="_Toc87284142"/>
+      <w:bookmarkStart w:id="5" w:name="_Toc87300606"/>
       <w:r>
         <w:rPr>
           <w:rFonts w:ascii="Arial" w:hAnsi="Arial" w:cs="Arial"/>
@@ -5012,7 +5153,7 @@
           <w:lang w:val="en-FI"/>
         </w:rPr>
       </w:pPr>
-      <w:bookmarkStart w:id="6" w:name="_Toc87284143"/>
+      <w:bookmarkStart w:id="6" w:name="_Toc87300607"/>
       <w:r>
         <w:rPr>
           <w:rFonts w:ascii="Arial" w:hAnsi="Arial" w:cs="Arial"/>
@@ -6659,7 +6800,7 @@
           <w:bCs/>
           <w:lang w:val="en-FI"/>
         </w:rPr>
-        <w:t xml:space="preserve">Allow Console </w:t>
+        <w:t>Allow Console Window Drag</w:t>
       </w:r>
       <w:r>
         <w:rPr>
@@ -6668,15 +6809,6 @@
           <w:bCs/>
           <w:lang w:val="en-FI"/>
         </w:rPr>
-        <w:t>Window Drag</w:t>
-      </w:r>
-      <w:r>
-        <w:rPr>
-          <w:rFonts w:ascii="Arial" w:hAnsi="Arial" w:cs="Arial"/>
-          <w:b/>
-          <w:bCs/>
-          <w:lang w:val="en-FI"/>
-        </w:rPr>
         <w:t xml:space="preserve">: </w:t>
       </w:r>
       <w:r>
@@ -6684,14 +6816,7 @@
           <w:rFonts w:ascii="Arial" w:hAnsi="Arial" w:cs="Arial"/>
           <w:lang w:val="en-FI"/>
         </w:rPr>
-        <w:t xml:space="preserve">Allow Console to be </w:t>
-      </w:r>
-      <w:r>
-        <w:rPr>
-          <w:rFonts w:ascii="Arial" w:hAnsi="Arial" w:cs="Arial"/>
-          <w:lang w:val="en-FI"/>
-        </w:rPr>
-        <w:t>dragged</w:t>
+        <w:t>Allow Console to be dragged</w:t>
       </w:r>
       <w:r>
         <w:rPr>
@@ -8072,7 +8197,7 @@
           <w:lang w:val="en-FI"/>
         </w:rPr>
       </w:pPr>
-      <w:bookmarkStart w:id="7" w:name="_Toc87284144"/>
+      <w:bookmarkStart w:id="7" w:name="_Toc87300608"/>
       <w:r>
         <w:rPr>
           <w:rFonts w:ascii="Arial" w:hAnsi="Arial" w:cs="Arial"/>
@@ -8480,7 +8605,7 @@
           <w:lang w:val="en-FI"/>
         </w:rPr>
       </w:pPr>
-      <w:bookmarkStart w:id="8" w:name="_Toc87284145"/>
+      <w:bookmarkStart w:id="8" w:name="_Toc87300609"/>
       <w:r>
         <w:rPr>
           <w:rFonts w:ascii="Arial" w:hAnsi="Arial" w:cs="Arial"/>
@@ -8673,7 +8798,7 @@
           <w:lang w:val="en-FI"/>
         </w:rPr>
       </w:pPr>
-      <w:bookmarkStart w:id="9" w:name="_Toc87284146"/>
+      <w:bookmarkStart w:id="9" w:name="_Toc87300610"/>
       <w:r>
         <w:rPr>
           <w:rFonts w:ascii="Arial" w:hAnsi="Arial" w:cs="Arial"/>
@@ -8719,7 +8844,7 @@
           <w:rFonts w:ascii="Arial" w:hAnsi="Arial" w:cs="Arial"/>
           <w:lang w:val="en-FI"/>
         </w:rPr>
-        <w:t>9</w:t>
+        <w:t>7</w:t>
       </w:r>
       <w:r>
         <w:rPr>

</xml_diff>

<commit_message>
new settings: reset window pos/size on enable, window default size multiplier
</commit_message>
<xml_diff>
--- a/Console/Assets/DeveloperConsole/Documentation/Documentation.docx
+++ b/Console/Assets/DeveloperConsole/Documentation/Documentation.docx
@@ -103,7 +103,7 @@
             </w:rPr>
             <w:fldChar w:fldCharType="separate"/>
           </w:r>
-          <w:hyperlink w:anchor="_Toc87300602" w:history="1">
+          <w:hyperlink w:anchor="_Toc87373268" w:history="1">
             <w:r>
               <w:rPr>
                 <w:rStyle w:val="Hyperlink"/>
@@ -132,7 +132,7 @@
                 <w:noProof/>
                 <w:webHidden/>
               </w:rPr>
-              <w:instrText xml:space="preserve"> PAGEREF _Toc87300602 \h </w:instrText>
+              <w:instrText xml:space="preserve"> PAGEREF _Toc87373268 \h </w:instrText>
             </w:r>
             <w:r>
               <w:rPr>
@@ -177,7 +177,7 @@
               <w:lang w:val="en-FI" w:eastAsia="en-FI"/>
             </w:rPr>
           </w:pPr>
-          <w:hyperlink w:anchor="_Toc87300603" w:history="1">
+          <w:hyperlink w:anchor="_Toc87373269" w:history="1">
             <w:r>
               <w:rPr>
                 <w:rStyle w:val="Hyperlink"/>
@@ -206,7 +206,7 @@
                 <w:noProof/>
                 <w:webHidden/>
               </w:rPr>
-              <w:instrText xml:space="preserve"> PAGEREF _Toc87300603 \h </w:instrText>
+              <w:instrText xml:space="preserve"> PAGEREF _Toc87373269 \h </w:instrText>
             </w:r>
             <w:r>
               <w:rPr>
@@ -251,7 +251,7 @@
               <w:lang w:val="en-FI" w:eastAsia="en-FI"/>
             </w:rPr>
           </w:pPr>
-          <w:hyperlink w:anchor="_Toc87300604" w:history="1">
+          <w:hyperlink w:anchor="_Toc87373270" w:history="1">
             <w:r>
               <w:rPr>
                 <w:rStyle w:val="Hyperlink"/>
@@ -280,7 +280,7 @@
                 <w:noProof/>
                 <w:webHidden/>
               </w:rPr>
-              <w:instrText xml:space="preserve"> PAGEREF _Toc87300604 \h </w:instrText>
+              <w:instrText xml:space="preserve"> PAGEREF _Toc87373270 \h </w:instrText>
             </w:r>
             <w:r>
               <w:rPr>
@@ -325,7 +325,7 @@
               <w:lang w:val="en-FI" w:eastAsia="en-FI"/>
             </w:rPr>
           </w:pPr>
-          <w:hyperlink w:anchor="_Toc87300605" w:history="1">
+          <w:hyperlink w:anchor="_Toc87373271" w:history="1">
             <w:r>
               <w:rPr>
                 <w:rStyle w:val="Hyperlink"/>
@@ -354,7 +354,7 @@
                 <w:noProof/>
                 <w:webHidden/>
               </w:rPr>
-              <w:instrText xml:space="preserve"> PAGEREF _Toc87300605 \h </w:instrText>
+              <w:instrText xml:space="preserve"> PAGEREF _Toc87373271 \h </w:instrText>
             </w:r>
             <w:r>
               <w:rPr>
@@ -399,7 +399,7 @@
               <w:lang w:val="en-FI" w:eastAsia="en-FI"/>
             </w:rPr>
           </w:pPr>
-          <w:hyperlink w:anchor="_Toc87300606" w:history="1">
+          <w:hyperlink w:anchor="_Toc87373272" w:history="1">
             <w:r>
               <w:rPr>
                 <w:rStyle w:val="Hyperlink"/>
@@ -428,7 +428,7 @@
                 <w:noProof/>
                 <w:webHidden/>
               </w:rPr>
-              <w:instrText xml:space="preserve"> PAGEREF _Toc87300606 \h </w:instrText>
+              <w:instrText xml:space="preserve"> PAGEREF _Toc87373272 \h </w:instrText>
             </w:r>
             <w:r>
               <w:rPr>
@@ -473,7 +473,7 @@
               <w:lang w:val="en-FI" w:eastAsia="en-FI"/>
             </w:rPr>
           </w:pPr>
-          <w:hyperlink w:anchor="_Toc87300607" w:history="1">
+          <w:hyperlink w:anchor="_Toc87373273" w:history="1">
             <w:r>
               <w:rPr>
                 <w:rStyle w:val="Hyperlink"/>
@@ -502,7 +502,7 @@
                 <w:noProof/>
                 <w:webHidden/>
               </w:rPr>
-              <w:instrText xml:space="preserve"> PAGEREF _Toc87300607 \h </w:instrText>
+              <w:instrText xml:space="preserve"> PAGEREF _Toc87373273 \h </w:instrText>
             </w:r>
             <w:r>
               <w:rPr>
@@ -547,7 +547,7 @@
               <w:lang w:val="en-FI" w:eastAsia="en-FI"/>
             </w:rPr>
           </w:pPr>
-          <w:hyperlink w:anchor="_Toc87300608" w:history="1">
+          <w:hyperlink w:anchor="_Toc87373274" w:history="1">
             <w:r>
               <w:rPr>
                 <w:rStyle w:val="Hyperlink"/>
@@ -576,7 +576,7 @@
                 <w:noProof/>
                 <w:webHidden/>
               </w:rPr>
-              <w:instrText xml:space="preserve"> PAGEREF _Toc87300608 \h </w:instrText>
+              <w:instrText xml:space="preserve"> PAGEREF _Toc87373274 \h </w:instrText>
             </w:r>
             <w:r>
               <w:rPr>
@@ -621,7 +621,7 @@
               <w:lang w:val="en-FI" w:eastAsia="en-FI"/>
             </w:rPr>
           </w:pPr>
-          <w:hyperlink w:anchor="_Toc87300609" w:history="1">
+          <w:hyperlink w:anchor="_Toc87373275" w:history="1">
             <w:r>
               <w:rPr>
                 <w:rStyle w:val="Hyperlink"/>
@@ -650,7 +650,7 @@
                 <w:noProof/>
                 <w:webHidden/>
               </w:rPr>
-              <w:instrText xml:space="preserve"> PAGEREF _Toc87300609 \h </w:instrText>
+              <w:instrText xml:space="preserve"> PAGEREF _Toc87373275 \h </w:instrText>
             </w:r>
             <w:r>
               <w:rPr>
@@ -670,7 +670,7 @@
                 <w:noProof/>
                 <w:webHidden/>
               </w:rPr>
-              <w:t>7</w:t>
+              <w:t>8</w:t>
             </w:r>
             <w:r>
               <w:rPr>
@@ -695,7 +695,7 @@
               <w:lang w:val="en-FI" w:eastAsia="en-FI"/>
             </w:rPr>
           </w:pPr>
-          <w:hyperlink w:anchor="_Toc87300610" w:history="1">
+          <w:hyperlink w:anchor="_Toc87373276" w:history="1">
             <w:r>
               <w:rPr>
                 <w:rStyle w:val="Hyperlink"/>
@@ -703,7 +703,25 @@
                 <w:noProof/>
                 <w:lang w:val="en-FI"/>
               </w:rPr>
-              <w:t>Version History</w:t>
+              <w:t>Version</w:t>
+            </w:r>
+            <w:r>
+              <w:rPr>
+                <w:rStyle w:val="Hyperlink"/>
+                <w:rFonts w:ascii="Arial" w:hAnsi="Arial" w:cs="Arial"/>
+                <w:noProof/>
+                <w:lang w:val="en-FI"/>
+              </w:rPr>
+              <w:t xml:space="preserve"> </w:t>
+            </w:r>
+            <w:r>
+              <w:rPr>
+                <w:rStyle w:val="Hyperlink"/>
+                <w:rFonts w:ascii="Arial" w:hAnsi="Arial" w:cs="Arial"/>
+                <w:noProof/>
+                <w:lang w:val="en-FI"/>
+              </w:rPr>
+              <w:t>History</w:t>
             </w:r>
             <w:r>
               <w:rPr>
@@ -724,7 +742,7 @@
                 <w:noProof/>
                 <w:webHidden/>
               </w:rPr>
-              <w:instrText xml:space="preserve"> PAGEREF _Toc87300610 \h </w:instrText>
+              <w:instrText xml:space="preserve"> PAGEREF _Toc87373276 \h </w:instrText>
             </w:r>
             <w:r>
               <w:rPr>
@@ -810,7 +828,7 @@
           <w:lang w:val="en-FI"/>
         </w:rPr>
       </w:pPr>
-      <w:bookmarkStart w:id="0" w:name="_Toc87300602"/>
+      <w:bookmarkStart w:id="0" w:name="_Toc87373268"/>
       <w:r>
         <w:rPr>
           <w:rFonts w:ascii="Arial" w:hAnsi="Arial" w:cs="Arial"/>
@@ -1096,7 +1114,7 @@
           <w:lang w:val="en-FI"/>
         </w:rPr>
       </w:pPr>
-      <w:bookmarkStart w:id="2" w:name="_Toc87300603"/>
+      <w:bookmarkStart w:id="2" w:name="_Toc87373269"/>
       <w:r>
         <w:rPr>
           <w:rFonts w:ascii="Arial" w:hAnsi="Arial" w:cs="Arial"/>
@@ -3046,7 +3064,7 @@
           <w:lang w:val="en-FI"/>
         </w:rPr>
       </w:pPr>
-      <w:bookmarkStart w:id="3" w:name="_Toc87300604"/>
+      <w:bookmarkStart w:id="3" w:name="_Toc87373270"/>
       <w:r>
         <w:rPr>
           <w:rFonts w:ascii="Arial" w:hAnsi="Arial" w:cs="Arial"/>
@@ -3640,7 +3658,7 @@
           <w:lang w:val="en-FI"/>
         </w:rPr>
       </w:pPr>
-      <w:bookmarkStart w:id="4" w:name="_Toc87300605"/>
+      <w:bookmarkStart w:id="4" w:name="_Toc87373271"/>
       <w:r>
         <w:rPr>
           <w:rFonts w:ascii="Arial" w:hAnsi="Arial" w:cs="Arial"/>
@@ -4148,7 +4166,7 @@
           <w:lang w:val="en-FI"/>
         </w:rPr>
       </w:pPr>
-      <w:bookmarkStart w:id="5" w:name="_Toc87300606"/>
+      <w:bookmarkStart w:id="5" w:name="_Toc87373272"/>
       <w:r>
         <w:rPr>
           <w:rFonts w:ascii="Arial" w:hAnsi="Arial" w:cs="Arial"/>
@@ -5153,7 +5171,7 @@
           <w:lang w:val="en-FI"/>
         </w:rPr>
       </w:pPr>
-      <w:bookmarkStart w:id="6" w:name="_Toc87300607"/>
+      <w:bookmarkStart w:id="6" w:name="_Toc87373273"/>
       <w:r>
         <w:rPr>
           <w:rFonts w:ascii="Arial" w:hAnsi="Arial" w:cs="Arial"/>
@@ -5323,9 +5341,9 @@
           <w:noProof/>
         </w:rPr>
         <w:drawing>
-          <wp:inline distT="0" distB="0" distL="0" distR="0" wp14:anchorId="638D5364" wp14:editId="7AF96528">
-            <wp:extent cx="2837353" cy="3455129"/>
-            <wp:effectExtent l="0" t="0" r="1270" b="0"/>
+          <wp:inline distT="0" distB="0" distL="0" distR="0" wp14:anchorId="638D5364" wp14:editId="0866D33C">
+            <wp:extent cx="2642397" cy="3455129"/>
+            <wp:effectExtent l="0" t="0" r="5715" b="0"/>
             <wp:docPr id="8" name="Picture 8"/>
             <wp:cNvGraphicFramePr>
               <a:graphicFrameLocks xmlns:a="http://schemas.openxmlformats.org/drawingml/2006/main" noChangeAspect="1"/>
@@ -5340,7 +5358,7 @@
                     </pic:cNvPicPr>
                   </pic:nvPicPr>
                   <pic:blipFill>
-                    <a:blip r:embed="rId11">
+                    <a:blip r:embed="rId11" cstate="print">
                       <a:extLst>
                         <a:ext uri="{28A0092B-C50C-407E-A947-70E740481C1C}">
                           <a14:useLocalDpi xmlns:a14="http://schemas.microsoft.com/office/drawing/2010/main" val="0"/>
@@ -5354,7 +5372,7 @@
                   <pic:spPr bwMode="auto">
                     <a:xfrm>
                       <a:off x="0" y="0"/>
-                      <a:ext cx="2837353" cy="3455129"/>
+                      <a:ext cx="2642397" cy="3455129"/>
                     </a:xfrm>
                     <a:prstGeom prst="rect">
                       <a:avLst/>
@@ -5567,6 +5585,212 @@
           <w:bCs/>
           <w:lang w:val="en-FI"/>
         </w:rPr>
+        <w:t>Reset Window Position On Enable</w:t>
+      </w:r>
+      <w:r>
+        <w:rPr>
+          <w:rFonts w:ascii="Arial" w:hAnsi="Arial" w:cs="Arial"/>
+          <w:b/>
+          <w:bCs/>
+          <w:lang w:val="en-FI"/>
+        </w:rPr>
+        <w:t xml:space="preserve">: </w:t>
+      </w:r>
+      <w:r>
+        <w:rPr>
+          <w:rFonts w:ascii="Arial" w:hAnsi="Arial" w:cs="Arial"/>
+          <w:lang w:val="en-FI"/>
+        </w:rPr>
+        <w:t xml:space="preserve">Whether to </w:t>
+      </w:r>
+      <w:r>
+        <w:rPr>
+          <w:rFonts w:ascii="Arial" w:hAnsi="Arial" w:cs="Arial"/>
+          <w:lang w:val="en-FI"/>
+        </w:rPr>
+        <w:t>r</w:t>
+      </w:r>
+      <w:r>
+        <w:rPr>
+          <w:rFonts w:ascii="Arial" w:hAnsi="Arial" w:cs="Arial"/>
+          <w:lang w:val="en-FI"/>
+        </w:rPr>
+        <w:t>eset window position when console is opened (</w:t>
+      </w:r>
+      <w:r>
+        <w:rPr>
+          <w:rFonts w:ascii="Arial" w:hAnsi="Arial" w:cs="Arial"/>
+          <w:lang w:val="en-FI"/>
+        </w:rPr>
+        <w:t xml:space="preserve">Applies to large GUI only) </w:t>
+      </w:r>
+      <w:r>
+        <w:rPr>
+          <w:rFonts w:ascii="Arial" w:hAnsi="Arial" w:cs="Arial"/>
+          <w:lang w:val="en-FI"/>
+        </w:rPr>
+        <w:t xml:space="preserve">(Default </w:t>
+      </w:r>
+      <w:r>
+        <w:rPr>
+          <w:rFonts w:ascii="Arial" w:hAnsi="Arial" w:cs="Arial"/>
+          <w:lang w:val="en-FI"/>
+        </w:rPr>
+        <w:t>false)</w:t>
+      </w:r>
+    </w:p>
+    <w:p>
+      <w:pPr>
+        <w:rPr>
+          <w:rFonts w:ascii="Arial" w:hAnsi="Arial" w:cs="Arial"/>
+          <w:lang w:val="en-FI"/>
+        </w:rPr>
+      </w:pPr>
+    </w:p>
+    <w:p>
+      <w:pPr>
+        <w:rPr>
+          <w:rFonts w:ascii="Arial" w:hAnsi="Arial" w:cs="Arial"/>
+          <w:lang w:val="en-FI"/>
+        </w:rPr>
+      </w:pPr>
+      <w:r>
+        <w:rPr>
+          <w:rFonts w:ascii="Arial" w:hAnsi="Arial" w:cs="Arial"/>
+          <w:b/>
+          <w:bCs/>
+          <w:lang w:val="en-FI"/>
+        </w:rPr>
+        <w:t xml:space="preserve">Reset Window </w:t>
+      </w:r>
+      <w:r>
+        <w:rPr>
+          <w:rFonts w:ascii="Arial" w:hAnsi="Arial" w:cs="Arial"/>
+          <w:b/>
+          <w:bCs/>
+          <w:lang w:val="en-FI"/>
+        </w:rPr>
+        <w:t>Size</w:t>
+      </w:r>
+      <w:r>
+        <w:rPr>
+          <w:rFonts w:ascii="Arial" w:hAnsi="Arial" w:cs="Arial"/>
+          <w:b/>
+          <w:bCs/>
+          <w:lang w:val="en-FI"/>
+        </w:rPr>
+        <w:t xml:space="preserve"> On Enable</w:t>
+      </w:r>
+      <w:r>
+        <w:rPr>
+          <w:rFonts w:ascii="Arial" w:hAnsi="Arial" w:cs="Arial"/>
+          <w:b/>
+          <w:bCs/>
+          <w:lang w:val="en-FI"/>
+        </w:rPr>
+        <w:t xml:space="preserve">: </w:t>
+      </w:r>
+      <w:r>
+        <w:rPr>
+          <w:rFonts w:ascii="Arial" w:hAnsi="Arial" w:cs="Arial"/>
+          <w:lang w:val="en-FI"/>
+        </w:rPr>
+        <w:t xml:space="preserve">Whether to </w:t>
+      </w:r>
+      <w:r>
+        <w:rPr>
+          <w:rFonts w:ascii="Arial" w:hAnsi="Arial" w:cs="Arial"/>
+          <w:lang w:val="en-FI"/>
+        </w:rPr>
+        <w:t>r</w:t>
+      </w:r>
+      <w:r>
+        <w:rPr>
+          <w:rFonts w:ascii="Arial" w:hAnsi="Arial" w:cs="Arial"/>
+          <w:lang w:val="en-FI"/>
+        </w:rPr>
+        <w:t>eset window size when console is opened</w:t>
+      </w:r>
+      <w:r>
+        <w:rPr>
+          <w:rFonts w:ascii="Arial" w:hAnsi="Arial" w:cs="Arial"/>
+          <w:lang w:val="en-FI"/>
+        </w:rPr>
+        <w:t xml:space="preserve"> (Applies to large GUI only) (Default </w:t>
+      </w:r>
+      <w:r>
+        <w:rPr>
+          <w:rFonts w:ascii="Arial" w:hAnsi="Arial" w:cs="Arial"/>
+          <w:lang w:val="en-FI"/>
+        </w:rPr>
+        <w:t>false</w:t>
+      </w:r>
+      <w:r>
+        <w:rPr>
+          <w:rFonts w:ascii="Arial" w:hAnsi="Arial" w:cs="Arial"/>
+          <w:lang w:val="en-FI"/>
+        </w:rPr>
+        <w:t>)</w:t>
+      </w:r>
+    </w:p>
+    <w:p>
+      <w:pPr>
+        <w:rPr>
+          <w:rFonts w:ascii="Arial" w:hAnsi="Arial" w:cs="Arial"/>
+          <w:lang w:val="en-FI"/>
+        </w:rPr>
+      </w:pPr>
+    </w:p>
+    <w:p>
+      <w:pPr>
+        <w:rPr>
+          <w:rFonts w:ascii="Arial" w:hAnsi="Arial" w:cs="Arial"/>
+          <w:b/>
+          <w:bCs/>
+          <w:lang w:val="en-FI"/>
+        </w:rPr>
+      </w:pPr>
+      <w:r>
+        <w:rPr>
+          <w:rFonts w:ascii="Arial" w:hAnsi="Arial" w:cs="Arial"/>
+          <w:b/>
+          <w:bCs/>
+          <w:lang w:val="en-FI"/>
+        </w:rPr>
+        <w:t>General</w:t>
+      </w:r>
+      <w:r>
+        <w:rPr>
+          <w:rFonts w:ascii="Arial" w:hAnsi="Arial" w:cs="Arial"/>
+          <w:b/>
+          <w:bCs/>
+          <w:lang w:val="en-FI"/>
+        </w:rPr>
+        <w:t xml:space="preserve"> settings</w:t>
+      </w:r>
+    </w:p>
+    <w:p>
+      <w:pPr>
+        <w:rPr>
+          <w:rFonts w:ascii="Arial" w:hAnsi="Arial" w:cs="Arial"/>
+          <w:lang w:val="en-FI"/>
+        </w:rPr>
+      </w:pPr>
+    </w:p>
+    <w:p>
+      <w:pPr>
+        <w:rPr>
+          <w:rFonts w:ascii="Arial" w:hAnsi="Arial" w:cs="Arial"/>
+          <w:lang w:val="en-FI"/>
+        </w:rPr>
+      </w:pPr>
+      <w:r>
+        <w:rPr>
+          <w:rFonts w:ascii="Arial" w:hAnsi="Arial" w:cs="Arial"/>
+          <w:b/>
+          <w:bCs/>
+          <w:lang w:val="en-FI"/>
+        </w:rPr>
         <w:t>Print options (applies to Large GUI only):</w:t>
       </w:r>
       <w:r>
@@ -6283,7 +6507,21 @@
           <w:rFonts w:ascii="Arial" w:hAnsi="Arial" w:cs="Arial"/>
           <w:lang w:val="en-FI"/>
         </w:rPr>
-        <w:t xml:space="preserve"> how many messages will be shown in the Developer Console window (Large GUI only) before messages will start to recycle from the beginning (Default 150)</w:t>
+        <w:t xml:space="preserve"> </w:t>
+      </w:r>
+      <w:r>
+        <w:rPr>
+          <w:rFonts w:ascii="Arial" w:hAnsi="Arial" w:cs="Arial"/>
+          <w:lang w:val="en-FI"/>
+        </w:rPr>
+        <w:t>H</w:t>
+      </w:r>
+      <w:r>
+        <w:rPr>
+          <w:rFonts w:ascii="Arial" w:hAnsi="Arial" w:cs="Arial"/>
+          <w:lang w:val="en-FI"/>
+        </w:rPr>
+        <w:t>ow many messages will be shown in the Developer Console window (Large GUI only) before messages will start to recycle from the beginning (Default 150)</w:t>
       </w:r>
     </w:p>
     <w:p>
@@ -6855,6 +7093,7 @@
           <w:bCs/>
           <w:lang w:val="en-FI"/>
         </w:rPr>
+        <w:lastRenderedPageBreak/>
         <w:t>Force Console Inside Screen Bounds</w:t>
       </w:r>
       <w:r>
@@ -7075,7 +7314,6 @@
           <w:bCs/>
           <w:lang w:val="en-FI"/>
         </w:rPr>
-        <w:lastRenderedPageBreak/>
         <w:t>S</w:t>
       </w:r>
       <w:r>
@@ -8197,7 +8435,7 @@
           <w:lang w:val="en-FI"/>
         </w:rPr>
       </w:pPr>
-      <w:bookmarkStart w:id="7" w:name="_Toc87300608"/>
+      <w:bookmarkStart w:id="7" w:name="_Toc87373274"/>
       <w:r>
         <w:rPr>
           <w:rFonts w:ascii="Arial" w:hAnsi="Arial" w:cs="Arial"/>
@@ -8356,6 +8594,7 @@
           <w:rFonts w:ascii="Arial" w:hAnsi="Arial" w:cs="Arial"/>
           <w:lang w:val="en-FI"/>
         </w:rPr>
+        <w:lastRenderedPageBreak/>
         <w:t>R</w:t>
       </w:r>
       <w:r>
@@ -8431,7 +8670,6 @@
         <w:rPr>
           <w:noProof/>
         </w:rPr>
-        <w:lastRenderedPageBreak/>
         <w:drawing>
           <wp:inline distT="0" distB="0" distL="0" distR="0" wp14:anchorId="5673A71E" wp14:editId="332E25F8">
             <wp:extent cx="3820013" cy="2620436"/>
@@ -8605,14 +8843,87 @@
           <w:lang w:val="en-FI"/>
         </w:rPr>
       </w:pPr>
-      <w:bookmarkStart w:id="8" w:name="_Toc87300609"/>
-      <w:r>
+    </w:p>
+    <w:p>
+      <w:pPr>
+        <w:pStyle w:val="Heading1"/>
         <w:rPr>
           <w:rFonts w:ascii="Arial" w:hAnsi="Arial" w:cs="Arial"/>
           <w:sz w:val="28"/>
           <w:szCs w:val="28"/>
           <w:lang w:val="en-FI"/>
         </w:rPr>
+      </w:pPr>
+    </w:p>
+    <w:p>
+      <w:pPr>
+        <w:pStyle w:val="Heading1"/>
+        <w:rPr>
+          <w:rFonts w:ascii="Arial" w:hAnsi="Arial" w:cs="Arial"/>
+          <w:sz w:val="28"/>
+          <w:szCs w:val="28"/>
+          <w:lang w:val="en-FI"/>
+        </w:rPr>
+      </w:pPr>
+    </w:p>
+    <w:p>
+      <w:pPr>
+        <w:rPr>
+          <w:lang w:val="en-FI"/>
+        </w:rPr>
+      </w:pPr>
+    </w:p>
+    <w:p>
+      <w:pPr>
+        <w:pStyle w:val="Heading1"/>
+        <w:rPr>
+          <w:rFonts w:ascii="Arial" w:hAnsi="Arial" w:cs="Arial"/>
+          <w:sz w:val="28"/>
+          <w:szCs w:val="28"/>
+          <w:lang w:val="en-FI"/>
+        </w:rPr>
+      </w:pPr>
+    </w:p>
+    <w:p>
+      <w:pPr>
+        <w:rPr>
+          <w:lang w:val="en-FI"/>
+        </w:rPr>
+      </w:pPr>
+    </w:p>
+    <w:p>
+      <w:pPr>
+        <w:rPr>
+          <w:lang w:val="en-FI"/>
+        </w:rPr>
+      </w:pPr>
+    </w:p>
+    <w:p>
+      <w:pPr>
+        <w:rPr>
+          <w:lang w:val="en-FI"/>
+        </w:rPr>
+      </w:pPr>
+    </w:p>
+    <w:p>
+      <w:pPr>
+        <w:pStyle w:val="Heading1"/>
+        <w:rPr>
+          <w:rFonts w:ascii="Arial" w:hAnsi="Arial" w:cs="Arial"/>
+          <w:sz w:val="28"/>
+          <w:szCs w:val="28"/>
+          <w:lang w:val="en-FI"/>
+        </w:rPr>
+      </w:pPr>
+      <w:bookmarkStart w:id="8" w:name="_Toc87373275"/>
+      <w:r>
+        <w:rPr>
+          <w:rFonts w:ascii="Arial" w:hAnsi="Arial" w:cs="Arial"/>
+          <w:sz w:val="28"/>
+          <w:szCs w:val="28"/>
+          <w:lang w:val="en-FI"/>
+        </w:rPr>
+        <w:lastRenderedPageBreak/>
         <w:t>TODO</w:t>
       </w:r>
       <w:bookmarkEnd w:id="8"/>
@@ -8754,6 +9065,13 @@
     </w:p>
     <w:p>
       <w:pPr>
+        <w:rPr>
+          <w:lang w:val="en-FI"/>
+        </w:rPr>
+      </w:pPr>
+    </w:p>
+    <w:p>
+      <w:pPr>
         <w:pStyle w:val="Heading1"/>
         <w:rPr>
           <w:rFonts w:ascii="Arial" w:hAnsi="Arial" w:cs="Arial"/>
@@ -8762,51 +9080,14 @@
           <w:lang w:val="en-FI"/>
         </w:rPr>
       </w:pPr>
-    </w:p>
-    <w:p>
-      <w:pPr>
-        <w:pStyle w:val="Heading1"/>
+      <w:bookmarkStart w:id="9" w:name="_Toc87373276"/>
+      <w:r>
         <w:rPr>
           <w:rFonts w:ascii="Arial" w:hAnsi="Arial" w:cs="Arial"/>
           <w:sz w:val="28"/>
           <w:szCs w:val="28"/>
           <w:lang w:val="en-FI"/>
         </w:rPr>
-      </w:pPr>
-    </w:p>
-    <w:p>
-      <w:pPr>
-        <w:rPr>
-          <w:lang w:val="en-FI"/>
-        </w:rPr>
-      </w:pPr>
-    </w:p>
-    <w:p>
-      <w:pPr>
-        <w:rPr>
-          <w:lang w:val="en-FI"/>
-        </w:rPr>
-      </w:pPr>
-    </w:p>
-    <w:p>
-      <w:pPr>
-        <w:pStyle w:val="Heading1"/>
-        <w:rPr>
-          <w:rFonts w:ascii="Arial" w:hAnsi="Arial" w:cs="Arial"/>
-          <w:sz w:val="28"/>
-          <w:szCs w:val="28"/>
-          <w:lang w:val="en-FI"/>
-        </w:rPr>
-      </w:pPr>
-      <w:bookmarkStart w:id="9" w:name="_Toc87300610"/>
-      <w:r>
-        <w:rPr>
-          <w:rFonts w:ascii="Arial" w:hAnsi="Arial" w:cs="Arial"/>
-          <w:sz w:val="28"/>
-          <w:szCs w:val="28"/>
-          <w:lang w:val="en-FI"/>
-        </w:rPr>
-        <w:lastRenderedPageBreak/>
         <w:t>Version History</w:t>
       </w:r>
       <w:bookmarkEnd w:id="9"/>
@@ -8844,7 +9125,7 @@
           <w:rFonts w:ascii="Arial" w:hAnsi="Arial" w:cs="Arial"/>
           <w:lang w:val="en-FI"/>
         </w:rPr>
-        <w:t>7</w:t>
+        <w:t>8</w:t>
       </w:r>
       <w:r>
         <w:rPr>
@@ -8874,14 +9155,7 @@
           <w:rFonts w:ascii="Arial" w:hAnsi="Arial" w:cs="Arial"/>
           <w:lang w:val="en-FI"/>
         </w:rPr>
-        <w:t>First public releas</w:t>
-      </w:r>
-      <w:r>
-        <w:rPr>
-          <w:rFonts w:ascii="Arial" w:hAnsi="Arial" w:cs="Arial"/>
-          <w:lang w:val="en-FI"/>
-        </w:rPr>
-        <w:t>e</w:t>
+        <w:t>Initial release</w:t>
       </w:r>
     </w:p>
     <w:p>

</xml_diff>

<commit_message>
fixed warnings, minor example and comment changes
</commit_message>
<xml_diff>
--- a/Console/Assets/DeveloperConsole/Documentation/Documentation.docx
+++ b/Console/Assets/DeveloperConsole/Documentation/Documentation.docx
@@ -5323,9 +5323,9 @@
           <w:noProof/>
         </w:rPr>
         <w:drawing>
-          <wp:inline distT="0" distB="0" distL="0" distR="0" wp14:anchorId="638D5364" wp14:editId="0866D33C">
-            <wp:extent cx="2642397" cy="3455129"/>
-            <wp:effectExtent l="0" t="0" r="5715" b="0"/>
+          <wp:inline distT="0" distB="0" distL="0" distR="0" wp14:anchorId="638D5364" wp14:editId="0DE397CF">
+            <wp:extent cx="2615678" cy="3455129"/>
+            <wp:effectExtent l="0" t="0" r="0" b="0"/>
             <wp:docPr id="8" name="Picture 8"/>
             <wp:cNvGraphicFramePr>
               <a:graphicFrameLocks xmlns:a="http://schemas.openxmlformats.org/drawingml/2006/main" noChangeAspect="1"/>
@@ -5354,7 +5354,7 @@
                   <pic:spPr bwMode="auto">
                     <a:xfrm>
                       <a:off x="0" y="0"/>
-                      <a:ext cx="2642397" cy="3455129"/>
+                      <a:ext cx="2615678" cy="3455129"/>
                     </a:xfrm>
                     <a:prstGeom prst="rect">
                       <a:avLst/>
@@ -5524,7 +5524,14 @@
           <w:rFonts w:ascii="Arial" w:hAnsi="Arial" w:cs="Arial"/>
           <w:lang w:val="en-FI"/>
         </w:rPr>
-        <w:t>0.8</w:t>
+        <w:t>0.</w:t>
+      </w:r>
+      <w:r>
+        <w:rPr>
+          <w:rFonts w:ascii="Arial" w:hAnsi="Arial" w:cs="Arial"/>
+          <w:lang w:val="en-FI"/>
+        </w:rPr>
+        <w:t>9</w:t>
       </w:r>
       <w:r>
         <w:rPr>

</xml_diff>

<commit_message>
removed duplicate setting, comment cleanup
</commit_message>
<xml_diff>
--- a/Console/Assets/DeveloperConsole/Documentation/Documentation.docx
+++ b/Console/Assets/DeveloperConsole/Documentation/Documentation.docx
@@ -5323,8 +5323,8 @@
           <w:noProof/>
         </w:rPr>
         <w:drawing>
-          <wp:inline distT="0" distB="0" distL="0" distR="0" wp14:anchorId="638D5364" wp14:editId="0DE397CF">
-            <wp:extent cx="2615678" cy="3455129"/>
+          <wp:inline distT="0" distB="0" distL="0" distR="0" wp14:anchorId="638D5364" wp14:editId="3F1BF879">
+            <wp:extent cx="2615678" cy="3353226"/>
             <wp:effectExtent l="0" t="0" r="0" b="0"/>
             <wp:docPr id="8" name="Picture 8"/>
             <wp:cNvGraphicFramePr>
@@ -5354,7 +5354,7 @@
                   <pic:spPr bwMode="auto">
                     <a:xfrm>
                       <a:off x="0" y="0"/>
-                      <a:ext cx="2615678" cy="3455129"/>
+                      <a:ext cx="2615678" cy="3353226"/>
                     </a:xfrm>
                     <a:prstGeom prst="rect">
                       <a:avLst/>
@@ -7092,6 +7092,7 @@
           <w:bCs/>
           <w:lang w:val="en-FI"/>
         </w:rPr>
+        <w:lastRenderedPageBreak/>
         <w:t>Allow Console Window Drag</w:t>
       </w:r>
       <w:r>
@@ -7658,45 +7659,8 @@
           <w:bCs/>
           <w:lang w:val="en-FI"/>
         </w:rPr>
-        <w:t xml:space="preserve">Print Console Debug Info: </w:t>
-      </w:r>
-      <w:r>
-        <w:rPr>
-          <w:rFonts w:ascii="Arial" w:hAnsi="Arial" w:cs="Arial"/>
-          <w:lang w:val="en-FI"/>
-        </w:rPr>
-        <w:t>Whether to print Console debug info like Initialization ti</w:t>
-      </w:r>
-      <w:r>
-        <w:rPr>
-          <w:rFonts w:ascii="Arial" w:hAnsi="Arial" w:cs="Arial"/>
-          <w:lang w:val="en-FI"/>
-        </w:rPr>
-        <w:t xml:space="preserve">me (Editor and Debug builds only) </w:t>
-      </w:r>
-      <w:r>
-        <w:rPr>
-          <w:rFonts w:ascii="Arial" w:hAnsi="Arial" w:cs="Arial"/>
-          <w:lang w:val="en-FI"/>
-        </w:rPr>
-        <w:t>(Default true)</w:t>
-      </w:r>
-    </w:p>
-    <w:p>
-      <w:pPr>
-        <w:rPr>
-          <w:rFonts w:ascii="Arial" w:hAnsi="Arial" w:cs="Arial"/>
-          <w:lang w:val="en-FI"/>
-        </w:rPr>
-      </w:pPr>
-    </w:p>
-    <w:p>
-      <w:pPr>
-        <w:rPr>
-          <w:rFonts w:ascii="Arial" w:hAnsi="Arial" w:cs="Arial"/>
-          <w:lang w:val="en-FI"/>
-        </w:rPr>
-      </w:pPr>
+        <w:t xml:space="preserve">Print </w:t>
+      </w:r>
       <w:r>
         <w:rPr>
           <w:rFonts w:ascii="Arial" w:hAnsi="Arial" w:cs="Arial"/>
@@ -7704,7 +7668,7 @@
           <w:bCs/>
           <w:lang w:val="en-FI"/>
         </w:rPr>
-        <w:t xml:space="preserve">Print </w:t>
+        <w:t>Unrecognized</w:t>
       </w:r>
       <w:r>
         <w:rPr>
@@ -7713,7 +7677,7 @@
           <w:bCs/>
           <w:lang w:val="en-FI"/>
         </w:rPr>
-        <w:t>Unrecognized</w:t>
+        <w:t xml:space="preserve"> </w:t>
       </w:r>
       <w:r>
         <w:rPr>
@@ -7722,7 +7686,7 @@
           <w:bCs/>
           <w:lang w:val="en-FI"/>
         </w:rPr>
-        <w:t xml:space="preserve"> </w:t>
+        <w:t>Command</w:t>
       </w:r>
       <w:r>
         <w:rPr>
@@ -7731,98 +7695,98 @@
           <w:bCs/>
           <w:lang w:val="en-FI"/>
         </w:rPr>
-        <w:t>Command</w:t>
-      </w:r>
-      <w:r>
+        <w:t xml:space="preserve"> Info: </w:t>
+      </w:r>
+      <w:r>
+        <w:rPr>
+          <w:rFonts w:ascii="Arial" w:hAnsi="Arial" w:cs="Arial"/>
+          <w:lang w:val="en-FI"/>
+        </w:rPr>
+        <w:t>Whether to print unrecognized command info to console</w:t>
+      </w:r>
+      <w:r>
+        <w:rPr>
+          <w:rFonts w:ascii="Arial" w:hAnsi="Arial" w:cs="Arial"/>
+          <w:lang w:val="en-FI"/>
+        </w:rPr>
+        <w:t>:</w:t>
+      </w:r>
+      <w:r>
+        <w:rPr>
+          <w:rFonts w:ascii="Arial" w:hAnsi="Arial" w:cs="Arial"/>
+          <w:lang w:val="en-FI"/>
+        </w:rPr>
+        <w:t xml:space="preserve"> </w:t>
+      </w:r>
+      <w:r>
+        <w:rPr>
+          <w:rFonts w:ascii="Arial" w:hAnsi="Arial" w:cs="Arial"/>
+          <w:lang w:val="en-FI"/>
+        </w:rPr>
+        <w:t>“</w:t>
+      </w:r>
+      <w:r>
+        <w:rPr>
+          <w:rFonts w:ascii="Arial" w:hAnsi="Arial" w:cs="Arial"/>
+          <w:lang w:val="en-FI"/>
+        </w:rPr>
+        <w:t>Command [command name] was not recognized</w:t>
+      </w:r>
+      <w:r>
+        <w:rPr>
+          <w:rFonts w:ascii="Arial" w:hAnsi="Arial" w:cs="Arial"/>
+          <w:lang w:val="en-FI"/>
+        </w:rPr>
+        <w:t>.</w:t>
+      </w:r>
+      <w:r>
+        <w:rPr>
+          <w:rFonts w:ascii="Arial" w:hAnsi="Arial" w:cs="Arial"/>
+          <w:lang w:val="en-FI"/>
+        </w:rPr>
+        <w:t>”</w:t>
+      </w:r>
+      <w:r>
+        <w:rPr>
+          <w:rFonts w:ascii="Arial" w:hAnsi="Arial" w:cs="Arial"/>
+          <w:lang w:val="en-FI"/>
+        </w:rPr>
+        <w:t xml:space="preserve"> </w:t>
+      </w:r>
+      <w:r>
+        <w:rPr>
+          <w:rFonts w:ascii="Arial" w:hAnsi="Arial" w:cs="Arial"/>
+          <w:lang w:val="en-FI"/>
+        </w:rPr>
+        <w:t>(Default true)</w:t>
+      </w:r>
+    </w:p>
+    <w:p>
+      <w:pPr>
+        <w:rPr>
+          <w:rFonts w:ascii="Arial" w:hAnsi="Arial" w:cs="Arial"/>
+          <w:lang w:val="en-FI"/>
+        </w:rPr>
+      </w:pPr>
+    </w:p>
+    <w:p>
+      <w:pPr>
         <w:rPr>
           <w:rFonts w:ascii="Arial" w:hAnsi="Arial" w:cs="Arial"/>
           <w:b/>
           <w:bCs/>
           <w:lang w:val="en-FI"/>
         </w:rPr>
-        <w:t xml:space="preserve"> Info: </w:t>
-      </w:r>
-      <w:r>
-        <w:rPr>
-          <w:rFonts w:ascii="Arial" w:hAnsi="Arial" w:cs="Arial"/>
-          <w:lang w:val="en-FI"/>
-        </w:rPr>
-        <w:t>Whether to print unrecognized command info to console</w:t>
-      </w:r>
-      <w:r>
-        <w:rPr>
-          <w:rFonts w:ascii="Arial" w:hAnsi="Arial" w:cs="Arial"/>
-          <w:lang w:val="en-FI"/>
-        </w:rPr>
-        <w:t>:</w:t>
-      </w:r>
-      <w:r>
-        <w:rPr>
-          <w:rFonts w:ascii="Arial" w:hAnsi="Arial" w:cs="Arial"/>
-          <w:lang w:val="en-FI"/>
-        </w:rPr>
-        <w:t xml:space="preserve"> </w:t>
-      </w:r>
-      <w:r>
-        <w:rPr>
-          <w:rFonts w:ascii="Arial" w:hAnsi="Arial" w:cs="Arial"/>
-          <w:lang w:val="en-FI"/>
-        </w:rPr>
-        <w:t>“</w:t>
-      </w:r>
-      <w:r>
-        <w:rPr>
-          <w:rFonts w:ascii="Arial" w:hAnsi="Arial" w:cs="Arial"/>
-          <w:lang w:val="en-FI"/>
-        </w:rPr>
-        <w:t>Command [command name] was not recognized</w:t>
-      </w:r>
-      <w:r>
-        <w:rPr>
-          <w:rFonts w:ascii="Arial" w:hAnsi="Arial" w:cs="Arial"/>
-          <w:lang w:val="en-FI"/>
-        </w:rPr>
-        <w:t>.</w:t>
-      </w:r>
-      <w:r>
-        <w:rPr>
-          <w:rFonts w:ascii="Arial" w:hAnsi="Arial" w:cs="Arial"/>
-          <w:lang w:val="en-FI"/>
-        </w:rPr>
-        <w:t>”</w:t>
-      </w:r>
-      <w:r>
-        <w:rPr>
-          <w:rFonts w:ascii="Arial" w:hAnsi="Arial" w:cs="Arial"/>
-          <w:lang w:val="en-FI"/>
-        </w:rPr>
-        <w:t xml:space="preserve"> </w:t>
-      </w:r>
-      <w:r>
-        <w:rPr>
-          <w:rFonts w:ascii="Arial" w:hAnsi="Arial" w:cs="Arial"/>
-          <w:lang w:val="en-FI"/>
-        </w:rPr>
-        <w:t>(Default true)</w:t>
-      </w:r>
-    </w:p>
-    <w:p>
-      <w:pPr>
-        <w:rPr>
-          <w:rFonts w:ascii="Arial" w:hAnsi="Arial" w:cs="Arial"/>
-          <w:lang w:val="en-FI"/>
-        </w:rPr>
-      </w:pPr>
-    </w:p>
-    <w:p>
-      <w:pPr>
+      </w:pPr>
+      <w:r>
         <w:rPr>
           <w:rFonts w:ascii="Arial" w:hAnsi="Arial" w:cs="Arial"/>
           <w:b/>
           <w:bCs/>
           <w:lang w:val="en-FI"/>
         </w:rPr>
-      </w:pPr>
+        <w:t>Key</w:t>
+      </w:r>
       <w:r>
         <w:rPr>
           <w:rFonts w:ascii="Arial" w:hAnsi="Arial" w:cs="Arial"/>
@@ -7830,7 +7794,7 @@
           <w:bCs/>
           <w:lang w:val="en-FI"/>
         </w:rPr>
-        <w:t>Key</w:t>
+        <w:t xml:space="preserve"> </w:t>
       </w:r>
       <w:r>
         <w:rPr>
@@ -7839,8 +7803,24 @@
           <w:bCs/>
           <w:lang w:val="en-FI"/>
         </w:rPr>
-        <w:t xml:space="preserve"> </w:t>
-      </w:r>
+        <w:t>Bindings</w:t>
+      </w:r>
+    </w:p>
+    <w:p>
+      <w:pPr>
+        <w:rPr>
+          <w:rFonts w:ascii="Arial" w:hAnsi="Arial" w:cs="Arial"/>
+          <w:lang w:val="en-FI"/>
+        </w:rPr>
+      </w:pPr>
+    </w:p>
+    <w:p>
+      <w:pPr>
+        <w:rPr>
+          <w:rFonts w:ascii="Arial" w:hAnsi="Arial" w:cs="Arial"/>
+          <w:lang w:val="en-FI"/>
+        </w:rPr>
+      </w:pPr>
       <w:r>
         <w:rPr>
           <w:rFonts w:ascii="Arial" w:hAnsi="Arial" w:cs="Arial"/>
@@ -7848,7 +7828,14 @@
           <w:bCs/>
           <w:lang w:val="en-FI"/>
         </w:rPr>
-        <w:t>Bindings</w:t>
+        <w:t xml:space="preserve">Console Toggle key: </w:t>
+      </w:r>
+      <w:r>
+        <w:rPr>
+          <w:rFonts w:ascii="Arial" w:hAnsi="Arial" w:cs="Arial"/>
+          <w:lang w:val="en-FI"/>
+        </w:rPr>
+        <w:t>Keycode which activates/deactivates Developer Console</w:t>
       </w:r>
     </w:p>
     <w:p>
@@ -7873,14 +7860,14 @@
           <w:bCs/>
           <w:lang w:val="en-FI"/>
         </w:rPr>
-        <w:t xml:space="preserve">Console Toggle key: </w:t>
-      </w:r>
-      <w:r>
-        <w:rPr>
-          <w:rFonts w:ascii="Arial" w:hAnsi="Arial" w:cs="Arial"/>
-          <w:lang w:val="en-FI"/>
-        </w:rPr>
-        <w:t>Keycode which activates/deactivates Developer Console</w:t>
+        <w:t xml:space="preserve">Console Submit key: </w:t>
+      </w:r>
+      <w:r>
+        <w:rPr>
+          <w:rFonts w:ascii="Arial" w:hAnsi="Arial" w:cs="Arial"/>
+          <w:lang w:val="en-FI"/>
+        </w:rPr>
+        <w:t>Keycode which submits command</w:t>
       </w:r>
     </w:p>
     <w:p>
@@ -7905,14 +7892,14 @@
           <w:bCs/>
           <w:lang w:val="en-FI"/>
         </w:rPr>
-        <w:t xml:space="preserve">Console Submit key: </w:t>
-      </w:r>
-      <w:r>
-        <w:rPr>
-          <w:rFonts w:ascii="Arial" w:hAnsi="Arial" w:cs="Arial"/>
-          <w:lang w:val="en-FI"/>
-        </w:rPr>
-        <w:t>Keycode which submits command</w:t>
+        <w:t xml:space="preserve">Console Search Command key: </w:t>
+      </w:r>
+      <w:r>
+        <w:rPr>
+          <w:rFonts w:ascii="Arial" w:hAnsi="Arial" w:cs="Arial"/>
+          <w:lang w:val="en-FI"/>
+        </w:rPr>
+        <w:t>Keycode which searches previously (successfully) executed command</w:t>
       </w:r>
     </w:p>
     <w:p>
@@ -7937,14 +7924,14 @@
           <w:bCs/>
           <w:lang w:val="en-FI"/>
         </w:rPr>
-        <w:t xml:space="preserve">Console Search Command key: </w:t>
-      </w:r>
-      <w:r>
-        <w:rPr>
-          <w:rFonts w:ascii="Arial" w:hAnsi="Arial" w:cs="Arial"/>
-          <w:lang w:val="en-FI"/>
-        </w:rPr>
-        <w:t>Keycode which searches previously (successfully) executed command</w:t>
+        <w:t xml:space="preserve">Console Fill Command key: </w:t>
+      </w:r>
+      <w:r>
+        <w:rPr>
+          <w:rFonts w:ascii="Arial" w:hAnsi="Arial" w:cs="Arial"/>
+          <w:lang w:val="en-FI"/>
+        </w:rPr>
+        <w:t>Keycode which fills command from prediction</w:t>
       </w:r>
     </w:p>
     <w:p>
@@ -7969,65 +7956,42 @@
           <w:bCs/>
           <w:lang w:val="en-FI"/>
         </w:rPr>
-        <w:t xml:space="preserve">Console Fill Command key: </w:t>
-      </w:r>
-      <w:r>
-        <w:rPr>
-          <w:rFonts w:ascii="Arial" w:hAnsi="Arial" w:cs="Arial"/>
-          <w:lang w:val="en-FI"/>
-        </w:rPr>
-        <w:t>Keycode which fills command from prediction</w:t>
-      </w:r>
-    </w:p>
-    <w:p>
-      <w:pPr>
-        <w:rPr>
-          <w:rFonts w:ascii="Arial" w:hAnsi="Arial" w:cs="Arial"/>
-          <w:lang w:val="en-FI"/>
-        </w:rPr>
-      </w:pPr>
-    </w:p>
-    <w:p>
-      <w:pPr>
-        <w:rPr>
-          <w:rFonts w:ascii="Arial" w:hAnsi="Arial" w:cs="Arial"/>
-          <w:lang w:val="en-FI"/>
-        </w:rPr>
-      </w:pPr>
-      <w:r>
+        <w:t xml:space="preserve">Console Fill Command alt key: </w:t>
+      </w:r>
+      <w:r>
+        <w:rPr>
+          <w:rFonts w:ascii="Arial" w:hAnsi="Arial" w:cs="Arial"/>
+          <w:lang w:val="en-FI"/>
+        </w:rPr>
+        <w:t>Alternative/second keycode which fills command from prediction</w:t>
+      </w:r>
+    </w:p>
+    <w:p>
+      <w:pPr>
+        <w:rPr>
+          <w:rFonts w:ascii="Arial" w:hAnsi="Arial" w:cs="Arial"/>
+          <w:lang w:val="en-FI"/>
+        </w:rPr>
+      </w:pPr>
+    </w:p>
+    <w:p>
+      <w:pPr>
         <w:rPr>
           <w:rFonts w:ascii="Arial" w:hAnsi="Arial" w:cs="Arial"/>
           <w:b/>
           <w:bCs/>
           <w:lang w:val="en-FI"/>
         </w:rPr>
-        <w:t xml:space="preserve">Console Fill Command alt key: </w:t>
-      </w:r>
-      <w:r>
-        <w:rPr>
-          <w:rFonts w:ascii="Arial" w:hAnsi="Arial" w:cs="Arial"/>
-          <w:lang w:val="en-FI"/>
-        </w:rPr>
-        <w:t>Alternative/second keycode which fills command from prediction</w:t>
-      </w:r>
-    </w:p>
-    <w:p>
-      <w:pPr>
-        <w:rPr>
-          <w:rFonts w:ascii="Arial" w:hAnsi="Arial" w:cs="Arial"/>
-          <w:lang w:val="en-FI"/>
-        </w:rPr>
-      </w:pPr>
-    </w:p>
-    <w:p>
-      <w:pPr>
+      </w:pPr>
+      <w:r>
         <w:rPr>
           <w:rFonts w:ascii="Arial" w:hAnsi="Arial" w:cs="Arial"/>
           <w:b/>
           <w:bCs/>
           <w:lang w:val="en-FI"/>
         </w:rPr>
-      </w:pPr>
+        <w:t>Debug</w:t>
+      </w:r>
       <w:r>
         <w:rPr>
           <w:rFonts w:ascii="Arial" w:hAnsi="Arial" w:cs="Arial"/>
@@ -8035,8 +7999,24 @@
           <w:bCs/>
           <w:lang w:val="en-FI"/>
         </w:rPr>
-        <w:t>Debug</w:t>
-      </w:r>
+        <w:t xml:space="preserve"> Settings</w:t>
+      </w:r>
+    </w:p>
+    <w:p>
+      <w:pPr>
+        <w:rPr>
+          <w:rFonts w:ascii="Arial" w:hAnsi="Arial" w:cs="Arial"/>
+          <w:lang w:val="en-FI"/>
+        </w:rPr>
+      </w:pPr>
+    </w:p>
+    <w:p>
+      <w:pPr>
+        <w:rPr>
+          <w:rFonts w:ascii="Arial" w:hAnsi="Arial" w:cs="Arial"/>
+          <w:lang w:val="en-FI"/>
+        </w:rPr>
+      </w:pPr>
       <w:r>
         <w:rPr>
           <w:rFonts w:ascii="Arial" w:hAnsi="Arial" w:cs="Arial"/>
@@ -8044,127 +8024,28 @@
           <w:bCs/>
           <w:lang w:val="en-FI"/>
         </w:rPr>
-        <w:t xml:space="preserve"> Settings</w:t>
-      </w:r>
-    </w:p>
-    <w:p>
-      <w:pPr>
-        <w:rPr>
-          <w:rFonts w:ascii="Arial" w:hAnsi="Arial" w:cs="Arial"/>
-          <w:b/>
-          <w:bCs/>
-          <w:sz w:val="28"/>
-          <w:szCs w:val="28"/>
-          <w:lang w:val="en-FI"/>
-        </w:rPr>
-      </w:pPr>
-    </w:p>
-    <w:p>
-      <w:pPr>
-        <w:rPr>
-          <w:rFonts w:ascii="Arial" w:hAnsi="Arial" w:cs="Arial"/>
-          <w:b/>
-          <w:bCs/>
-          <w:sz w:val="28"/>
-          <w:szCs w:val="28"/>
-          <w:lang w:val="en-FI"/>
-        </w:rPr>
-      </w:pPr>
-      <w:r>
-        <w:rPr>
-          <w:rFonts w:ascii="Arial" w:hAnsi="Arial" w:cs="Arial"/>
-          <w:b/>
-          <w:bCs/>
-          <w:lang w:val="en-FI"/>
-        </w:rPr>
-        <w:t>Print</w:t>
-      </w:r>
-      <w:r>
-        <w:rPr>
-          <w:rFonts w:ascii="Arial" w:hAnsi="Arial" w:cs="Arial"/>
-          <w:b/>
-          <w:bCs/>
-          <w:lang w:val="en-FI"/>
-        </w:rPr>
-        <w:t xml:space="preserve"> </w:t>
-      </w:r>
-      <w:r>
-        <w:rPr>
-          <w:rFonts w:ascii="Arial" w:hAnsi="Arial" w:cs="Arial"/>
-          <w:b/>
-          <w:bCs/>
-          <w:lang w:val="en-FI"/>
-        </w:rPr>
-        <w:t>Debug</w:t>
-      </w:r>
-      <w:r>
-        <w:rPr>
-          <w:rFonts w:ascii="Arial" w:hAnsi="Arial" w:cs="Arial"/>
-          <w:b/>
-          <w:bCs/>
-          <w:lang w:val="en-FI"/>
-        </w:rPr>
-        <w:t xml:space="preserve"> </w:t>
-      </w:r>
-      <w:r>
-        <w:rPr>
-          <w:rFonts w:ascii="Arial" w:hAnsi="Arial" w:cs="Arial"/>
-          <w:b/>
-          <w:bCs/>
-          <w:lang w:val="en-FI"/>
-        </w:rPr>
-        <w:t>Info</w:t>
-      </w:r>
-      <w:r>
-        <w:rPr>
-          <w:rFonts w:ascii="Arial" w:hAnsi="Arial" w:cs="Arial"/>
-          <w:b/>
-          <w:bCs/>
-          <w:lang w:val="en-FI"/>
-        </w:rPr>
-        <w:t xml:space="preserve">: </w:t>
-      </w:r>
-      <w:r>
-        <w:rPr>
-          <w:rFonts w:ascii="Arial" w:hAnsi="Arial" w:cs="Arial"/>
-          <w:lang w:val="en-FI"/>
-        </w:rPr>
-        <w:t xml:space="preserve">Whether to print </w:t>
-      </w:r>
-      <w:r>
-        <w:rPr>
-          <w:rFonts w:ascii="Arial" w:hAnsi="Arial" w:cs="Arial"/>
-          <w:lang w:val="en-FI"/>
-        </w:rPr>
-        <w:t xml:space="preserve">debug info </w:t>
-      </w:r>
-      <w:r>
-        <w:rPr>
-          <w:rFonts w:ascii="Arial" w:hAnsi="Arial" w:cs="Arial"/>
-          <w:lang w:val="en-FI"/>
-        </w:rPr>
-        <w:t xml:space="preserve">such as Console </w:t>
-      </w:r>
-      <w:r>
-        <w:rPr>
-          <w:rFonts w:ascii="Arial" w:hAnsi="Arial" w:cs="Arial"/>
-          <w:lang w:val="en-FI"/>
-        </w:rPr>
-        <w:t>initialization</w:t>
-      </w:r>
-      <w:r>
-        <w:rPr>
-          <w:rFonts w:ascii="Arial" w:hAnsi="Arial" w:cs="Arial"/>
-          <w:lang w:val="en-FI"/>
-        </w:rPr>
-        <w:t xml:space="preserve"> times</w:t>
-      </w:r>
-      <w:r>
-        <w:rPr>
-          <w:rFonts w:ascii="Arial" w:hAnsi="Arial" w:cs="Arial"/>
-          <w:lang w:val="en-FI"/>
-        </w:rPr>
-        <w:t xml:space="preserve"> (Default true)</w:t>
+        <w:t xml:space="preserve">Print Console Debug Info: </w:t>
+      </w:r>
+      <w:r>
+        <w:rPr>
+          <w:rFonts w:ascii="Arial" w:hAnsi="Arial" w:cs="Arial"/>
+          <w:lang w:val="en-FI"/>
+        </w:rPr>
+        <w:t>Whether to print Console debug info like Initialization ti</w:t>
+      </w:r>
+      <w:r>
+        <w:rPr>
+          <w:rFonts w:ascii="Arial" w:hAnsi="Arial" w:cs="Arial"/>
+          <w:lang w:val="en-FI"/>
+        </w:rPr>
+        <w:t xml:space="preserve">me (Editor and Debug builds only) </w:t>
+      </w:r>
+      <w:r>
+        <w:rPr>
+          <w:rFonts w:ascii="Arial" w:hAnsi="Arial" w:cs="Arial"/>
+          <w:lang w:val="en-FI"/>
+        </w:rPr>
+        <w:t>(Default true)</w:t>
       </w:r>
     </w:p>
     <w:p>
@@ -8549,7 +8430,6 @@
           <w:rFonts w:ascii="Arial" w:hAnsi="Arial" w:cs="Arial"/>
           <w:lang w:val="en-FI"/>
         </w:rPr>
-        <w:lastRenderedPageBreak/>
         <w:t xml:space="preserve">If you </w:t>
       </w:r>
       <w:r>
@@ -8648,6 +8528,7 @@
           <w:rFonts w:ascii="Arial" w:hAnsi="Arial" w:cs="Arial"/>
           <w:lang w:val="en-FI"/>
         </w:rPr>
+        <w:lastRenderedPageBreak/>
         <w:t>R</w:t>
       </w:r>
       <w:r>
@@ -8976,6 +8857,7 @@
           <w:szCs w:val="28"/>
           <w:lang w:val="en-FI"/>
         </w:rPr>
+        <w:lastRenderedPageBreak/>
         <w:t>TODO</w:t>
       </w:r>
       <w:bookmarkEnd w:id="8"/>

</xml_diff>

<commit_message>
minor comment and readability changes
</commit_message>
<xml_diff>
--- a/Console/Assets/DeveloperConsole/Documentation/Documentation.docx
+++ b/Console/Assets/DeveloperConsole/Documentation/Documentation.docx
@@ -448,7 +448,7 @@
                 <w:noProof/>
                 <w:webHidden/>
               </w:rPr>
-              <w:t>4</w:t>
+              <w:t>3</w:t>
             </w:r>
             <w:r>
               <w:rPr>
@@ -880,7 +880,7 @@
           <w:rFonts w:ascii="Arial" w:hAnsi="Arial" w:cs="Arial"/>
           <w:lang w:val="en-FI"/>
         </w:rPr>
-        <w:t xml:space="preserve"> into your scene (root hierarchy)</w:t>
+        <w:t xml:space="preserve"> into your scene</w:t>
       </w:r>
     </w:p>
     <w:p>
@@ -3862,284 +3862,6 @@
     </w:p>
     <w:p>
       <w:pPr>
-        <w:rPr>
-          <w:b/>
-          <w:bCs/>
-          <w:lang w:val="en-FI"/>
-        </w:rPr>
-      </w:pPr>
-      <w:proofErr w:type="spellStart"/>
-      <w:r>
-        <w:rPr>
-          <w:rFonts w:ascii="Arial" w:hAnsi="Arial" w:cs="Arial"/>
-          <w:b/>
-          <w:bCs/>
-          <w:lang w:val="en-FI"/>
-        </w:rPr>
-        <w:t>MonoBehaviour</w:t>
-      </w:r>
-      <w:proofErr w:type="spellEnd"/>
-      <w:r>
-        <w:rPr>
-          <w:rFonts w:ascii="Arial" w:hAnsi="Arial" w:cs="Arial"/>
-          <w:b/>
-          <w:bCs/>
-          <w:lang w:val="en-FI"/>
-        </w:rPr>
-        <w:t xml:space="preserve"> </w:t>
-      </w:r>
-      <w:r>
-        <w:rPr>
-          <w:rFonts w:ascii="Arial" w:hAnsi="Arial" w:cs="Arial"/>
-          <w:b/>
-          <w:bCs/>
-          <w:lang w:val="en-FI"/>
-        </w:rPr>
-        <w:t>C</w:t>
-      </w:r>
-      <w:r>
-        <w:rPr>
-          <w:rFonts w:ascii="Arial" w:hAnsi="Arial" w:cs="Arial"/>
-          <w:b/>
-          <w:bCs/>
-          <w:lang w:val="en-FI"/>
-        </w:rPr>
-        <w:t>ommands</w:t>
-      </w:r>
-    </w:p>
-    <w:p>
-      <w:pPr>
-        <w:rPr>
-          <w:rFonts w:ascii="Arial" w:hAnsi="Arial" w:cs="Arial"/>
-          <w:lang w:val="en-FI"/>
-        </w:rPr>
-      </w:pPr>
-    </w:p>
-    <w:p>
-      <w:pPr>
-        <w:rPr>
-          <w:rFonts w:ascii="Arial" w:hAnsi="Arial" w:cs="Arial"/>
-          <w:lang w:val="en-FI"/>
-        </w:rPr>
-      </w:pPr>
-      <w:r>
-        <w:rPr>
-          <w:rFonts w:ascii="Arial" w:hAnsi="Arial" w:cs="Arial"/>
-          <w:lang w:val="en-FI"/>
-        </w:rPr>
-        <w:t>It’s recommended to o</w:t>
-      </w:r>
-      <w:r>
-        <w:rPr>
-          <w:rFonts w:ascii="Arial" w:hAnsi="Arial" w:cs="Arial"/>
-          <w:lang w:val="en-FI"/>
-        </w:rPr>
-        <w:t xml:space="preserve">nly use </w:t>
-      </w:r>
-      <w:proofErr w:type="spellStart"/>
-      <w:proofErr w:type="gramStart"/>
-      <w:r>
-        <w:rPr>
-          <w:rFonts w:ascii="Arial" w:hAnsi="Arial" w:cs="Arial"/>
-          <w:lang w:val="en-FI"/>
-        </w:rPr>
-        <w:t>ConsoleCommand</w:t>
-      </w:r>
-      <w:proofErr w:type="spellEnd"/>
-      <w:r>
-        <w:rPr>
-          <w:rFonts w:ascii="Arial" w:hAnsi="Arial" w:cs="Arial"/>
-          <w:lang w:val="en-FI"/>
-        </w:rPr>
-        <w:t>(</w:t>
-      </w:r>
-      <w:proofErr w:type="gramEnd"/>
-      <w:r>
-        <w:rPr>
-          <w:rFonts w:ascii="Arial" w:hAnsi="Arial" w:cs="Arial"/>
-          <w:lang w:val="en-FI"/>
-        </w:rPr>
-        <w:t>)] attribute</w:t>
-      </w:r>
-      <w:r>
-        <w:rPr>
-          <w:rFonts w:ascii="Arial" w:hAnsi="Arial" w:cs="Arial"/>
-          <w:lang w:val="en-FI"/>
-        </w:rPr>
-        <w:t xml:space="preserve">s for </w:t>
-      </w:r>
-      <w:proofErr w:type="spellStart"/>
-      <w:r>
-        <w:rPr>
-          <w:rFonts w:ascii="Arial" w:hAnsi="Arial" w:cs="Arial"/>
-          <w:lang w:val="en-FI"/>
-        </w:rPr>
-        <w:t>MonoBehaviour</w:t>
-      </w:r>
-      <w:proofErr w:type="spellEnd"/>
-      <w:r>
-        <w:rPr>
-          <w:rFonts w:ascii="Arial" w:hAnsi="Arial" w:cs="Arial"/>
-          <w:lang w:val="en-FI"/>
-        </w:rPr>
-        <w:t xml:space="preserve"> scripts that </w:t>
-      </w:r>
-      <w:r>
-        <w:rPr>
-          <w:rFonts w:ascii="Arial" w:hAnsi="Arial" w:cs="Arial"/>
-          <w:lang w:val="en-FI"/>
-        </w:rPr>
-        <w:t>will not be</w:t>
-      </w:r>
-      <w:r>
-        <w:rPr>
-          <w:rFonts w:ascii="Arial" w:hAnsi="Arial" w:cs="Arial"/>
-          <w:lang w:val="en-FI"/>
-        </w:rPr>
-        <w:t xml:space="preserve"> Destroyed when playing scene.</w:t>
-      </w:r>
-      <w:r>
-        <w:rPr>
-          <w:rFonts w:ascii="Arial" w:hAnsi="Arial" w:cs="Arial"/>
-          <w:lang w:val="en-FI"/>
-        </w:rPr>
-        <w:t xml:space="preserve"> If you know </w:t>
-      </w:r>
-      <w:proofErr w:type="spellStart"/>
-      <w:r>
-        <w:rPr>
-          <w:rFonts w:ascii="Arial" w:hAnsi="Arial" w:cs="Arial"/>
-          <w:lang w:val="en-FI"/>
-        </w:rPr>
-        <w:t>GameObjects</w:t>
-      </w:r>
-      <w:proofErr w:type="spellEnd"/>
-      <w:r>
-        <w:rPr>
-          <w:rFonts w:ascii="Arial" w:hAnsi="Arial" w:cs="Arial"/>
-          <w:lang w:val="en-FI"/>
-        </w:rPr>
-        <w:t xml:space="preserve"> with </w:t>
-      </w:r>
-      <w:proofErr w:type="spellStart"/>
-      <w:proofErr w:type="gramStart"/>
-      <w:r>
-        <w:rPr>
-          <w:rFonts w:ascii="Arial" w:hAnsi="Arial" w:cs="Arial"/>
-          <w:lang w:val="en-FI"/>
-        </w:rPr>
-        <w:t>ConsoleCommand</w:t>
-      </w:r>
-      <w:proofErr w:type="spellEnd"/>
-      <w:r>
-        <w:rPr>
-          <w:rFonts w:ascii="Arial" w:hAnsi="Arial" w:cs="Arial"/>
-          <w:lang w:val="en-FI"/>
-        </w:rPr>
-        <w:t>(</w:t>
-      </w:r>
-      <w:proofErr w:type="gramEnd"/>
-      <w:r>
-        <w:rPr>
-          <w:rFonts w:ascii="Arial" w:hAnsi="Arial" w:cs="Arial"/>
-          <w:lang w:val="en-FI"/>
-        </w:rPr>
-        <w:t>)] attribute</w:t>
-      </w:r>
-      <w:r>
-        <w:rPr>
-          <w:rFonts w:ascii="Arial" w:hAnsi="Arial" w:cs="Arial"/>
-          <w:lang w:val="en-FI"/>
-        </w:rPr>
-        <w:t xml:space="preserve">s will be destroyed runtime (apart from scene change to another scene), consider using </w:t>
-      </w:r>
-      <w:proofErr w:type="spellStart"/>
-      <w:r>
-        <w:rPr>
-          <w:rFonts w:ascii="Arial" w:hAnsi="Arial" w:cs="Arial"/>
-          <w:lang w:val="en-FI"/>
-        </w:rPr>
-        <w:t>Console.RegisterCommand</w:t>
-      </w:r>
-      <w:proofErr w:type="spellEnd"/>
-      <w:r>
-        <w:rPr>
-          <w:rFonts w:ascii="Arial" w:hAnsi="Arial" w:cs="Arial"/>
-          <w:lang w:val="en-FI"/>
-        </w:rPr>
-        <w:t xml:space="preserve">() and </w:t>
-      </w:r>
-      <w:proofErr w:type="spellStart"/>
-      <w:r>
-        <w:rPr>
-          <w:rFonts w:ascii="Arial" w:hAnsi="Arial" w:cs="Arial"/>
-          <w:lang w:val="en-FI"/>
-        </w:rPr>
-        <w:t>Console.RemoveCommand</w:t>
-      </w:r>
-      <w:proofErr w:type="spellEnd"/>
-      <w:r>
-        <w:rPr>
-          <w:rFonts w:ascii="Arial" w:hAnsi="Arial" w:cs="Arial"/>
-          <w:lang w:val="en-FI"/>
-        </w:rPr>
-        <w:t>() instead.</w:t>
-      </w:r>
-      <w:r>
-        <w:rPr>
-          <w:rFonts w:ascii="Arial" w:hAnsi="Arial" w:cs="Arial"/>
-          <w:lang w:val="en-FI"/>
-        </w:rPr>
-        <w:t xml:space="preserve"> Calling </w:t>
-      </w:r>
-      <w:proofErr w:type="spellStart"/>
-      <w:r>
-        <w:rPr>
-          <w:rFonts w:ascii="Arial" w:hAnsi="Arial" w:cs="Arial"/>
-          <w:lang w:val="en-FI"/>
-        </w:rPr>
-        <w:t>MonoBehaviour</w:t>
-      </w:r>
-      <w:proofErr w:type="spellEnd"/>
-      <w:r>
-        <w:rPr>
-          <w:rFonts w:ascii="Arial" w:hAnsi="Arial" w:cs="Arial"/>
-          <w:lang w:val="en-FI"/>
-        </w:rPr>
-        <w:t xml:space="preserve"> script command which no longer exists is</w:t>
-      </w:r>
-      <w:r>
-        <w:rPr>
-          <w:rFonts w:ascii="Arial" w:hAnsi="Arial" w:cs="Arial"/>
-          <w:lang w:val="en-FI"/>
-        </w:rPr>
-        <w:t xml:space="preserve"> </w:t>
-      </w:r>
-      <w:r>
-        <w:rPr>
-          <w:rFonts w:ascii="Arial" w:hAnsi="Arial" w:cs="Arial"/>
-          <w:lang w:val="en-FI"/>
-        </w:rPr>
-        <w:t>handled by Developer Console</w:t>
-      </w:r>
-      <w:r>
-        <w:rPr>
-          <w:rFonts w:ascii="Arial" w:hAnsi="Arial" w:cs="Arial"/>
-          <w:lang w:val="en-FI"/>
-        </w:rPr>
-        <w:t>, but for best practises consider manually adding if you know they will be deleted.</w:t>
-      </w:r>
-    </w:p>
-    <w:p>
-      <w:pPr>
-        <w:rPr>
-          <w:rFonts w:ascii="Arial" w:hAnsi="Arial" w:cs="Arial"/>
-          <w:lang w:val="en-FI"/>
-        </w:rPr>
-      </w:pPr>
-    </w:p>
-    <w:p>
-      <w:pPr>
         <w:pStyle w:val="Heading1"/>
         <w:rPr>
           <w:rFonts w:ascii="Arial" w:hAnsi="Arial" w:cs="Arial"/>
@@ -4156,7 +3878,6 @@
           <w:szCs w:val="28"/>
           <w:lang w:val="en-FI"/>
         </w:rPr>
-        <w:lastRenderedPageBreak/>
         <w:t>How does it work?</w:t>
       </w:r>
       <w:bookmarkEnd w:id="5"/>
@@ -4556,6 +4277,7 @@
           <w:rFonts w:ascii="Arial" w:hAnsi="Arial" w:cs="Arial"/>
           <w:lang w:val="en-FI"/>
         </w:rPr>
+        <w:lastRenderedPageBreak/>
         <w:t xml:space="preserve">First part </w:t>
       </w:r>
       <w:r>
@@ -5563,6 +5285,7 @@
           <w:bCs/>
           <w:lang w:val="en-FI"/>
         </w:rPr>
+        <w:lastRenderedPageBreak/>
         <w:t>Console Background Opacity:</w:t>
       </w:r>
       <w:r>
@@ -7092,7 +6815,6 @@
           <w:bCs/>
           <w:lang w:val="en-FI"/>
         </w:rPr>
-        <w:lastRenderedPageBreak/>
         <w:t>Allow Console Window Drag</w:t>
       </w:r>
       <w:r>
@@ -8528,82 +8250,82 @@
           <w:rFonts w:ascii="Arial" w:hAnsi="Arial" w:cs="Arial"/>
           <w:lang w:val="en-FI"/>
         </w:rPr>
+        <w:t>R</w:t>
+      </w:r>
+      <w:r>
+        <w:rPr>
+          <w:rFonts w:ascii="Arial" w:hAnsi="Arial" w:cs="Arial"/>
+          <w:lang w:val="en-FI"/>
+        </w:rPr>
+        <w:t xml:space="preserve">egister </w:t>
+      </w:r>
+      <w:r>
+        <w:rPr>
+          <w:rFonts w:ascii="Arial" w:hAnsi="Arial" w:cs="Arial"/>
+          <w:lang w:val="en-FI"/>
+        </w:rPr>
+        <w:t xml:space="preserve">to </w:t>
+      </w:r>
+      <w:r>
+        <w:rPr>
+          <w:rFonts w:ascii="Arial" w:hAnsi="Arial" w:cs="Arial"/>
+          <w:lang w:val="en-FI"/>
+        </w:rPr>
+        <w:t xml:space="preserve">console event like below. Just remember to unregister your event either in </w:t>
+      </w:r>
+      <w:proofErr w:type="spellStart"/>
+      <w:r>
+        <w:rPr>
+          <w:rFonts w:ascii="Arial" w:hAnsi="Arial" w:cs="Arial"/>
+          <w:lang w:val="en-FI"/>
+        </w:rPr>
+        <w:t>OnDisable</w:t>
+      </w:r>
+      <w:proofErr w:type="spellEnd"/>
+      <w:r>
+        <w:rPr>
+          <w:rFonts w:ascii="Arial" w:hAnsi="Arial" w:cs="Arial"/>
+          <w:lang w:val="en-FI"/>
+        </w:rPr>
+        <w:t xml:space="preserve"> or </w:t>
+      </w:r>
+      <w:proofErr w:type="spellStart"/>
+      <w:r>
+        <w:rPr>
+          <w:rFonts w:ascii="Arial" w:hAnsi="Arial" w:cs="Arial"/>
+          <w:lang w:val="en-FI"/>
+        </w:rPr>
+        <w:t>OnDestroy</w:t>
+      </w:r>
+      <w:proofErr w:type="spellEnd"/>
+      <w:r>
+        <w:rPr>
+          <w:rFonts w:ascii="Arial" w:hAnsi="Arial" w:cs="Arial"/>
+          <w:lang w:val="en-FI"/>
+        </w:rPr>
+        <w:t>.</w:t>
+      </w:r>
+    </w:p>
+    <w:p>
+      <w:pPr>
+        <w:rPr>
+          <w:rFonts w:ascii="Arial" w:hAnsi="Arial" w:cs="Arial"/>
+          <w:lang w:val="en-FI"/>
+        </w:rPr>
+      </w:pPr>
+    </w:p>
+    <w:p>
+      <w:pPr>
+        <w:rPr>
+          <w:rFonts w:ascii="Arial" w:hAnsi="Arial" w:cs="Arial"/>
+          <w:lang w:val="en-FI"/>
+        </w:rPr>
+      </w:pPr>
+      <w:r>
+        <w:rPr>
+          <w:noProof/>
+        </w:rPr>
         <w:lastRenderedPageBreak/>
-        <w:t>R</w:t>
-      </w:r>
-      <w:r>
-        <w:rPr>
-          <w:rFonts w:ascii="Arial" w:hAnsi="Arial" w:cs="Arial"/>
-          <w:lang w:val="en-FI"/>
-        </w:rPr>
-        <w:t xml:space="preserve">egister </w:t>
-      </w:r>
-      <w:r>
-        <w:rPr>
-          <w:rFonts w:ascii="Arial" w:hAnsi="Arial" w:cs="Arial"/>
-          <w:lang w:val="en-FI"/>
-        </w:rPr>
-        <w:t xml:space="preserve">to </w:t>
-      </w:r>
-      <w:r>
-        <w:rPr>
-          <w:rFonts w:ascii="Arial" w:hAnsi="Arial" w:cs="Arial"/>
-          <w:lang w:val="en-FI"/>
-        </w:rPr>
-        <w:t xml:space="preserve">console event like below. Just remember to unregister your event either in </w:t>
-      </w:r>
-      <w:proofErr w:type="spellStart"/>
-      <w:r>
-        <w:rPr>
-          <w:rFonts w:ascii="Arial" w:hAnsi="Arial" w:cs="Arial"/>
-          <w:lang w:val="en-FI"/>
-        </w:rPr>
-        <w:t>OnDisable</w:t>
-      </w:r>
-      <w:proofErr w:type="spellEnd"/>
-      <w:r>
-        <w:rPr>
-          <w:rFonts w:ascii="Arial" w:hAnsi="Arial" w:cs="Arial"/>
-          <w:lang w:val="en-FI"/>
-        </w:rPr>
-        <w:t xml:space="preserve"> or </w:t>
-      </w:r>
-      <w:proofErr w:type="spellStart"/>
-      <w:r>
-        <w:rPr>
-          <w:rFonts w:ascii="Arial" w:hAnsi="Arial" w:cs="Arial"/>
-          <w:lang w:val="en-FI"/>
-        </w:rPr>
-        <w:t>OnDestroy</w:t>
-      </w:r>
-      <w:proofErr w:type="spellEnd"/>
-      <w:r>
-        <w:rPr>
-          <w:rFonts w:ascii="Arial" w:hAnsi="Arial" w:cs="Arial"/>
-          <w:lang w:val="en-FI"/>
-        </w:rPr>
-        <w:t>.</w:t>
-      </w:r>
-    </w:p>
-    <w:p>
-      <w:pPr>
-        <w:rPr>
-          <w:rFonts w:ascii="Arial" w:hAnsi="Arial" w:cs="Arial"/>
-          <w:lang w:val="en-FI"/>
-        </w:rPr>
-      </w:pPr>
-    </w:p>
-    <w:p>
-      <w:pPr>
-        <w:rPr>
-          <w:rFonts w:ascii="Arial" w:hAnsi="Arial" w:cs="Arial"/>
-          <w:lang w:val="en-FI"/>
-        </w:rPr>
-      </w:pPr>
-      <w:r>
-        <w:rPr>
-          <w:noProof/>
-        </w:rPr>
         <w:drawing>
           <wp:inline distT="0" distB="0" distL="0" distR="0" wp14:anchorId="5673A71E" wp14:editId="332E25F8">
             <wp:extent cx="3820013" cy="2620436"/>
@@ -8841,6 +8563,27 @@
     </w:p>
     <w:p>
       <w:pPr>
+        <w:rPr>
+          <w:lang w:val="en-FI"/>
+        </w:rPr>
+      </w:pPr>
+    </w:p>
+    <w:p>
+      <w:pPr>
+        <w:rPr>
+          <w:lang w:val="en-FI"/>
+        </w:rPr>
+      </w:pPr>
+    </w:p>
+    <w:p>
+      <w:pPr>
+        <w:rPr>
+          <w:lang w:val="en-FI"/>
+        </w:rPr>
+      </w:pPr>
+    </w:p>
+    <w:p>
+      <w:pPr>
         <w:pStyle w:val="Heading1"/>
         <w:rPr>
           <w:rFonts w:ascii="Arial" w:hAnsi="Arial" w:cs="Arial"/>
@@ -8887,7 +8630,7 @@
           <w:rFonts w:ascii="Arial" w:hAnsi="Arial" w:cs="Arial"/>
           <w:lang w:val="en-FI"/>
         </w:rPr>
-        <w:t>Improve GUI</w:t>
+        <w:t xml:space="preserve">Explore ways to have multiple parameters </w:t>
       </w:r>
     </w:p>
     <w:p>
@@ -8907,7 +8650,7 @@
           <w:rFonts w:ascii="Arial" w:hAnsi="Arial" w:cs="Arial"/>
           <w:lang w:val="en-FI"/>
         </w:rPr>
-        <w:t xml:space="preserve">Explore ways to have multiple parameters </w:t>
+        <w:t>Explore ways to register commands faster</w:t>
       </w:r>
     </w:p>
     <w:p>
@@ -8927,7 +8670,14 @@
           <w:rFonts w:ascii="Arial" w:hAnsi="Arial" w:cs="Arial"/>
           <w:lang w:val="en-FI"/>
         </w:rPr>
-        <w:t>Explore ways to register commands faster</w:t>
+        <w:t xml:space="preserve">Improve </w:t>
+      </w:r>
+      <w:r>
+        <w:rPr>
+          <w:rFonts w:ascii="Arial" w:hAnsi="Arial" w:cs="Arial"/>
+          <w:lang w:val="en-FI"/>
+        </w:rPr>
+        <w:t>both GUI’s</w:t>
       </w:r>
     </w:p>
     <w:p>
@@ -8947,14 +8697,7 @@
           <w:rFonts w:ascii="Arial" w:hAnsi="Arial" w:cs="Arial"/>
           <w:lang w:val="en-FI"/>
         </w:rPr>
-        <w:t>W</w:t>
-      </w:r>
-      <w:r>
-        <w:rPr>
-          <w:rFonts w:ascii="Arial" w:hAnsi="Arial" w:cs="Arial"/>
-          <w:lang w:val="en-FI"/>
-        </w:rPr>
-        <w:t>ay to register commands in Editor</w:t>
+        <w:t>Improve GUI resizing</w:t>
       </w:r>
     </w:p>
     <w:p>
@@ -8974,7 +8717,14 @@
           <w:rFonts w:ascii="Arial" w:hAnsi="Arial" w:cs="Arial"/>
           <w:lang w:val="en-FI"/>
         </w:rPr>
-        <w:t>Improve Garbage Collection</w:t>
+        <w:t xml:space="preserve">Ability to </w:t>
+      </w:r>
+      <w:r>
+        <w:rPr>
+          <w:rFonts w:ascii="Arial" w:hAnsi="Arial" w:cs="Arial"/>
+          <w:lang w:val="en-FI"/>
+        </w:rPr>
+        <w:t>register commands in Editor</w:t>
       </w:r>
     </w:p>
     <w:p>
@@ -8999,6 +8749,80 @@
     </w:p>
     <w:p>
       <w:pPr>
+        <w:pStyle w:val="ListParagraph"/>
+        <w:numPr>
+          <w:ilvl w:val="0"/>
+          <w:numId w:val="23"/>
+        </w:numPr>
+        <w:rPr>
+          <w:rFonts w:ascii="Arial" w:hAnsi="Arial" w:cs="Arial"/>
+          <w:lang w:val="en-FI"/>
+        </w:rPr>
+      </w:pPr>
+      <w:r>
+        <w:rPr>
+          <w:rFonts w:ascii="Arial" w:hAnsi="Arial" w:cs="Arial"/>
+          <w:lang w:val="en-FI"/>
+        </w:rPr>
+        <w:t>Support for no Domain/Scene reload</w:t>
+      </w:r>
+    </w:p>
+    <w:p>
+      <w:pPr>
+        <w:pStyle w:val="ListParagraph"/>
+        <w:numPr>
+          <w:ilvl w:val="0"/>
+          <w:numId w:val="23"/>
+        </w:numPr>
+        <w:rPr>
+          <w:rFonts w:ascii="Arial" w:hAnsi="Arial" w:cs="Arial"/>
+          <w:lang w:val="en-FI"/>
+        </w:rPr>
+      </w:pPr>
+      <w:r>
+        <w:rPr>
+          <w:rFonts w:ascii="Arial" w:hAnsi="Arial" w:cs="Arial"/>
+          <w:lang w:val="en-FI"/>
+        </w:rPr>
+        <w:t>Input prediction improvements</w:t>
+      </w:r>
+    </w:p>
+    <w:p>
+      <w:pPr>
+        <w:pStyle w:val="ListParagraph"/>
+        <w:numPr>
+          <w:ilvl w:val="0"/>
+          <w:numId w:val="23"/>
+        </w:numPr>
+        <w:rPr>
+          <w:rFonts w:ascii="Arial" w:hAnsi="Arial" w:cs="Arial"/>
+          <w:lang w:val="en-FI"/>
+        </w:rPr>
+      </w:pPr>
+      <w:r>
+        <w:rPr>
+          <w:rFonts w:ascii="Arial" w:hAnsi="Arial" w:cs="Arial"/>
+          <w:lang w:val="en-FI"/>
+        </w:rPr>
+        <w:t xml:space="preserve">Ability to add </w:t>
+      </w:r>
+      <w:r>
+        <w:rPr>
+          <w:rFonts w:ascii="Arial" w:hAnsi="Arial" w:cs="Arial"/>
+          <w:lang w:val="en-FI"/>
+        </w:rPr>
+        <w:t xml:space="preserve">command </w:t>
+      </w:r>
+      <w:r>
+        <w:rPr>
+          <w:rFonts w:ascii="Arial" w:hAnsi="Arial" w:cs="Arial"/>
+          <w:lang w:val="en-FI"/>
+        </w:rPr>
+        <w:t>info</w:t>
+      </w:r>
+    </w:p>
+    <w:p>
+      <w:pPr>
         <w:rPr>
           <w:lang w:val="en-FI"/>
         </w:rPr>
@@ -9046,6 +8870,13 @@
           <w:lang w:val="en-FI"/>
         </w:rPr>
         <w:t>v</w:t>
+      </w:r>
+      <w:r>
+        <w:rPr>
+          <w:rFonts w:ascii="Arial" w:hAnsi="Arial" w:cs="Arial"/>
+          <w:lang w:val="en-FI"/>
+        </w:rPr>
+        <w:t xml:space="preserve"> </w:t>
       </w:r>
       <w:r>
         <w:rPr>

</xml_diff>

<commit_message>
ability to print available commands in alphabetical order
</commit_message>
<xml_diff>
--- a/Console/Assets/DeveloperConsole/Documentation/Documentation.docx
+++ b/Console/Assets/DeveloperConsole/Documentation/Documentation.docx
@@ -103,7 +103,7 @@
             </w:rPr>
             <w:fldChar w:fldCharType="separate"/>
           </w:r>
-          <w:hyperlink w:anchor="_Toc87539776" w:history="1">
+          <w:hyperlink w:anchor="_Toc87812247" w:history="1">
             <w:r>
               <w:rPr>
                 <w:rStyle w:val="Hyperlink"/>
@@ -132,7 +132,7 @@
                 <w:noProof/>
                 <w:webHidden/>
               </w:rPr>
-              <w:instrText xml:space="preserve"> PAGEREF _Toc87539776 \h </w:instrText>
+              <w:instrText xml:space="preserve"> PAGEREF _Toc87812247 \h </w:instrText>
             </w:r>
             <w:r>
               <w:rPr>
@@ -177,7 +177,7 @@
               <w:lang w:val="en-FI" w:eastAsia="en-FI"/>
             </w:rPr>
           </w:pPr>
-          <w:hyperlink w:anchor="_Toc87539777" w:history="1">
+          <w:hyperlink w:anchor="_Toc87812248" w:history="1">
             <w:r>
               <w:rPr>
                 <w:rStyle w:val="Hyperlink"/>
@@ -206,7 +206,7 @@
                 <w:noProof/>
                 <w:webHidden/>
               </w:rPr>
-              <w:instrText xml:space="preserve"> PAGEREF _Toc87539777 \h </w:instrText>
+              <w:instrText xml:space="preserve"> PAGEREF _Toc87812248 \h </w:instrText>
             </w:r>
             <w:r>
               <w:rPr>
@@ -251,7 +251,7 @@
               <w:lang w:val="en-FI" w:eastAsia="en-FI"/>
             </w:rPr>
           </w:pPr>
-          <w:hyperlink w:anchor="_Toc87539778" w:history="1">
+          <w:hyperlink w:anchor="_Toc87812249" w:history="1">
             <w:r>
               <w:rPr>
                 <w:rStyle w:val="Hyperlink"/>
@@ -280,7 +280,7 @@
                 <w:noProof/>
                 <w:webHidden/>
               </w:rPr>
-              <w:instrText xml:space="preserve"> PAGEREF _Toc87539778 \h </w:instrText>
+              <w:instrText xml:space="preserve"> PAGEREF _Toc87812249 \h </w:instrText>
             </w:r>
             <w:r>
               <w:rPr>
@@ -325,7 +325,7 @@
               <w:lang w:val="en-FI" w:eastAsia="en-FI"/>
             </w:rPr>
           </w:pPr>
-          <w:hyperlink w:anchor="_Toc87539779" w:history="1">
+          <w:hyperlink w:anchor="_Toc87812250" w:history="1">
             <w:r>
               <w:rPr>
                 <w:rStyle w:val="Hyperlink"/>
@@ -354,7 +354,7 @@
                 <w:noProof/>
                 <w:webHidden/>
               </w:rPr>
-              <w:instrText xml:space="preserve"> PAGEREF _Toc87539779 \h </w:instrText>
+              <w:instrText xml:space="preserve"> PAGEREF _Toc87812250 \h </w:instrText>
             </w:r>
             <w:r>
               <w:rPr>
@@ -399,7 +399,7 @@
               <w:lang w:val="en-FI" w:eastAsia="en-FI"/>
             </w:rPr>
           </w:pPr>
-          <w:hyperlink w:anchor="_Toc87539780" w:history="1">
+          <w:hyperlink w:anchor="_Toc87812251" w:history="1">
             <w:r>
               <w:rPr>
                 <w:rStyle w:val="Hyperlink"/>
@@ -428,7 +428,7 @@
                 <w:noProof/>
                 <w:webHidden/>
               </w:rPr>
-              <w:instrText xml:space="preserve"> PAGEREF _Toc87539780 \h </w:instrText>
+              <w:instrText xml:space="preserve"> PAGEREF _Toc87812251 \h </w:instrText>
             </w:r>
             <w:r>
               <w:rPr>
@@ -473,7 +473,7 @@
               <w:lang w:val="en-FI" w:eastAsia="en-FI"/>
             </w:rPr>
           </w:pPr>
-          <w:hyperlink w:anchor="_Toc87539781" w:history="1">
+          <w:hyperlink w:anchor="_Toc87812252" w:history="1">
             <w:r>
               <w:rPr>
                 <w:rStyle w:val="Hyperlink"/>
@@ -502,7 +502,7 @@
                 <w:noProof/>
                 <w:webHidden/>
               </w:rPr>
-              <w:instrText xml:space="preserve"> PAGEREF _Toc87539781 \h </w:instrText>
+              <w:instrText xml:space="preserve"> PAGEREF _Toc87812252 \h </w:instrText>
             </w:r>
             <w:r>
               <w:rPr>
@@ -547,7 +547,7 @@
               <w:lang w:val="en-FI" w:eastAsia="en-FI"/>
             </w:rPr>
           </w:pPr>
-          <w:hyperlink w:anchor="_Toc87539782" w:history="1">
+          <w:hyperlink w:anchor="_Toc87812253" w:history="1">
             <w:r>
               <w:rPr>
                 <w:rStyle w:val="Hyperlink"/>
@@ -555,25 +555,7 @@
                 <w:noProof/>
                 <w:lang w:val="en-FI"/>
               </w:rPr>
-              <w:t xml:space="preserve">Getting </w:t>
-            </w:r>
-            <w:r>
-              <w:rPr>
-                <w:rStyle w:val="Hyperlink"/>
-                <w:rFonts w:ascii="Arial" w:hAnsi="Arial" w:cs="Arial"/>
-                <w:noProof/>
-                <w:lang w:val="en-FI"/>
-              </w:rPr>
-              <w:t>C</w:t>
-            </w:r>
-            <w:r>
-              <w:rPr>
-                <w:rStyle w:val="Hyperlink"/>
-                <w:rFonts w:ascii="Arial" w:hAnsi="Arial" w:cs="Arial"/>
-                <w:noProof/>
-                <w:lang w:val="en-FI"/>
-              </w:rPr>
-              <w:t>onsole state info</w:t>
+              <w:t>Getting Console state info</w:t>
             </w:r>
             <w:r>
               <w:rPr>
@@ -594,7 +576,7 @@
                 <w:noProof/>
                 <w:webHidden/>
               </w:rPr>
-              <w:instrText xml:space="preserve"> PAGEREF _Toc87539782 \h </w:instrText>
+              <w:instrText xml:space="preserve"> PAGEREF _Toc87812253 \h </w:instrText>
             </w:r>
             <w:r>
               <w:rPr>
@@ -614,7 +596,7 @@
                 <w:noProof/>
                 <w:webHidden/>
               </w:rPr>
-              <w:t>6</w:t>
+              <w:t>7</w:t>
             </w:r>
             <w:r>
               <w:rPr>
@@ -639,7 +621,7 @@
               <w:lang w:val="en-FI" w:eastAsia="en-FI"/>
             </w:rPr>
           </w:pPr>
-          <w:hyperlink w:anchor="_Toc87539783" w:history="1">
+          <w:hyperlink w:anchor="_Toc87812254" w:history="1">
             <w:r>
               <w:rPr>
                 <w:rStyle w:val="Hyperlink"/>
@@ -668,7 +650,7 @@
                 <w:noProof/>
                 <w:webHidden/>
               </w:rPr>
-              <w:instrText xml:space="preserve"> PAGEREF _Toc87539783 \h </w:instrText>
+              <w:instrText xml:space="preserve"> PAGEREF _Toc87812254 \h </w:instrText>
             </w:r>
             <w:r>
               <w:rPr>
@@ -713,7 +695,7 @@
               <w:lang w:val="en-FI" w:eastAsia="en-FI"/>
             </w:rPr>
           </w:pPr>
-          <w:hyperlink w:anchor="_Toc87539784" w:history="1">
+          <w:hyperlink w:anchor="_Toc87812255" w:history="1">
             <w:r>
               <w:rPr>
                 <w:rStyle w:val="Hyperlink"/>
@@ -742,7 +724,7 @@
                 <w:noProof/>
                 <w:webHidden/>
               </w:rPr>
-              <w:instrText xml:space="preserve"> PAGEREF _Toc87539784 \h </w:instrText>
+              <w:instrText xml:space="preserve"> PAGEREF _Toc87812255 \h </w:instrText>
             </w:r>
             <w:r>
               <w:rPr>
@@ -828,7 +810,7 @@
           <w:lang w:val="en-FI"/>
         </w:rPr>
       </w:pPr>
-      <w:bookmarkStart w:id="0" w:name="_Toc87539776"/>
+      <w:bookmarkStart w:id="0" w:name="_Toc87812247"/>
       <w:r>
         <w:rPr>
           <w:rFonts w:ascii="Arial" w:hAnsi="Arial" w:cs="Arial"/>
@@ -1114,7 +1096,7 @@
           <w:lang w:val="en-FI"/>
         </w:rPr>
       </w:pPr>
-      <w:bookmarkStart w:id="2" w:name="_Toc87539777"/>
+      <w:bookmarkStart w:id="2" w:name="_Toc87812248"/>
       <w:r>
         <w:rPr>
           <w:rFonts w:ascii="Arial" w:hAnsi="Arial" w:cs="Arial"/>
@@ -2558,23 +2540,7 @@
           <w:rFonts w:ascii="Arial" w:hAnsi="Arial" w:cs="Arial"/>
           <w:lang w:val="en-FI"/>
         </w:rPr>
-        <w:t xml:space="preserve">method, Developer Console logs </w:t>
-      </w:r>
-      <w:proofErr w:type="gramStart"/>
-      <w:r>
-        <w:rPr>
-          <w:rFonts w:ascii="Arial" w:hAnsi="Arial" w:cs="Arial"/>
-          <w:lang w:val="en-FI"/>
-        </w:rPr>
-        <w:t>an</w:t>
-      </w:r>
-      <w:proofErr w:type="gramEnd"/>
-      <w:r>
-        <w:rPr>
-          <w:rFonts w:ascii="Arial" w:hAnsi="Arial" w:cs="Arial"/>
-          <w:lang w:val="en-FI"/>
-        </w:rPr>
-        <w:t xml:space="preserve"> warning (Editor only)</w:t>
+        <w:t>method, Developer Console logs an warning (Editor only)</w:t>
       </w:r>
       <w:r>
         <w:rPr>
@@ -3064,7 +3030,7 @@
           <w:lang w:val="en-FI"/>
         </w:rPr>
       </w:pPr>
-      <w:bookmarkStart w:id="3" w:name="_Toc87539778"/>
+      <w:bookmarkStart w:id="3" w:name="_Toc87812249"/>
       <w:r>
         <w:rPr>
           <w:rFonts w:ascii="Arial" w:hAnsi="Arial" w:cs="Arial"/>
@@ -3701,7 +3667,7 @@
           <w:lang w:val="en-FI"/>
         </w:rPr>
       </w:pPr>
-      <w:bookmarkStart w:id="4" w:name="_Toc87539779"/>
+      <w:bookmarkStart w:id="4" w:name="_Toc87812250"/>
       <w:r>
         <w:rPr>
           <w:rFonts w:ascii="Arial" w:hAnsi="Arial" w:cs="Arial"/>
@@ -4023,7 +3989,7 @@
           <w:lang w:val="en-FI"/>
         </w:rPr>
       </w:pPr>
-      <w:bookmarkStart w:id="5" w:name="_Toc87539780"/>
+      <w:bookmarkStart w:id="5" w:name="_Toc87812251"/>
       <w:r>
         <w:rPr>
           <w:rFonts w:ascii="Arial" w:hAnsi="Arial" w:cs="Arial"/>
@@ -5020,6 +4986,68 @@
     </w:p>
     <w:p>
       <w:pPr>
+        <w:rPr>
+          <w:rFonts w:ascii="Arial" w:hAnsi="Arial" w:cs="Arial"/>
+          <w:lang w:val="en-FI"/>
+        </w:rPr>
+      </w:pPr>
+    </w:p>
+    <w:p>
+      <w:pPr>
+        <w:rPr>
+          <w:rFonts w:ascii="Arial" w:hAnsi="Arial" w:cs="Arial"/>
+          <w:lang w:val="en-FI"/>
+        </w:rPr>
+      </w:pPr>
+      <w:r>
+        <w:rPr>
+          <w:rFonts w:ascii="Arial" w:hAnsi="Arial" w:cs="Arial"/>
+          <w:lang w:val="en-FI"/>
+        </w:rPr>
+        <w:t xml:space="preserve">After commands has been registered, only script that runs every frame is </w:t>
+      </w:r>
+      <w:proofErr w:type="spellStart"/>
+      <w:r>
+        <w:rPr>
+          <w:rFonts w:ascii="Arial" w:hAnsi="Arial" w:cs="Arial"/>
+          <w:lang w:val="en-FI"/>
+        </w:rPr>
+        <w:t>ConsoleKeyInputs</w:t>
+      </w:r>
+      <w:r>
+        <w:rPr>
+          <w:rFonts w:ascii="Arial" w:hAnsi="Arial" w:cs="Arial"/>
+          <w:lang w:val="en-FI"/>
+        </w:rPr>
+        <w:t>.cs</w:t>
+      </w:r>
+      <w:proofErr w:type="spellEnd"/>
+      <w:r>
+        <w:rPr>
+          <w:rFonts w:ascii="Arial" w:hAnsi="Arial" w:cs="Arial"/>
+          <w:lang w:val="en-FI"/>
+        </w:rPr>
+        <w:t xml:space="preserve"> which handles all Developer Console </w:t>
+      </w:r>
+      <w:proofErr w:type="spellStart"/>
+      <w:r>
+        <w:rPr>
+          <w:rFonts w:ascii="Arial" w:hAnsi="Arial" w:cs="Arial"/>
+          <w:lang w:val="en-FI"/>
+        </w:rPr>
+        <w:t>keyinputs</w:t>
+      </w:r>
+      <w:proofErr w:type="spellEnd"/>
+      <w:r>
+        <w:rPr>
+          <w:rFonts w:ascii="Arial" w:hAnsi="Arial" w:cs="Arial"/>
+          <w:lang w:val="en-FI"/>
+        </w:rPr>
+        <w:t>.</w:t>
+      </w:r>
+    </w:p>
+    <w:p>
+      <w:pPr>
         <w:pStyle w:val="Heading1"/>
         <w:rPr>
           <w:rFonts w:ascii="Arial" w:hAnsi="Arial" w:cs="Arial"/>
@@ -5028,7 +5056,7 @@
           <w:lang w:val="en-FI"/>
         </w:rPr>
       </w:pPr>
-      <w:bookmarkStart w:id="6" w:name="_Toc87539781"/>
+      <w:bookmarkStart w:id="6" w:name="_Toc87812252"/>
       <w:r>
         <w:rPr>
           <w:rFonts w:ascii="Arial" w:hAnsi="Arial" w:cs="Arial"/>
@@ -5197,6 +5225,7 @@
         <w:rPr>
           <w:noProof/>
         </w:rPr>
+        <w:lastRenderedPageBreak/>
         <w:drawing>
           <wp:inline distT="0" distB="0" distL="0" distR="0" wp14:anchorId="638D5364" wp14:editId="3F1BF879">
             <wp:extent cx="2615678" cy="3353226"/>
@@ -6172,6 +6201,7 @@
           <w:rFonts w:ascii="Arial" w:hAnsi="Arial" w:cs="Arial"/>
           <w:lang w:val="en-FI"/>
         </w:rPr>
+        <w:lastRenderedPageBreak/>
         <w:t>Print</w:t>
       </w:r>
       <w:r>
@@ -6967,7 +6997,6 @@
           <w:bCs/>
           <w:lang w:val="en-FI"/>
         </w:rPr>
-        <w:lastRenderedPageBreak/>
         <w:t>Allow Console Window Drag</w:t>
       </w:r>
       <w:r>
@@ -8244,7 +8273,7 @@
           <w:lang w:val="en-FI"/>
         </w:rPr>
       </w:pPr>
-      <w:bookmarkStart w:id="7" w:name="_Toc87539782"/>
+      <w:bookmarkStart w:id="7" w:name="_Toc87812253"/>
       <w:r>
         <w:rPr>
           <w:rFonts w:ascii="Arial" w:hAnsi="Arial" w:cs="Arial"/>
@@ -8263,7 +8292,6 @@
         </w:rPr>
         <w:t>C</w:t>
       </w:r>
-      <w:proofErr w:type="spellStart"/>
       <w:r>
         <w:rPr>
           <w:rFonts w:ascii="Arial" w:hAnsi="Arial" w:cs="Arial"/>
@@ -8271,17 +8299,7 @@
           <w:szCs w:val="28"/>
           <w:lang w:val="en-FI"/>
         </w:rPr>
-        <w:t>onsole</w:t>
-      </w:r>
-      <w:proofErr w:type="spellEnd"/>
-      <w:r>
-        <w:rPr>
-          <w:rFonts w:ascii="Arial" w:hAnsi="Arial" w:cs="Arial"/>
-          <w:sz w:val="28"/>
-          <w:szCs w:val="28"/>
-          <w:lang w:val="en-FI"/>
-        </w:rPr>
-        <w:t xml:space="preserve"> state info</w:t>
+        <w:t>onsole state info</w:t>
       </w:r>
       <w:bookmarkEnd w:id="7"/>
     </w:p>
@@ -8432,7 +8450,6 @@
           <w:rFonts w:ascii="Arial" w:hAnsi="Arial" w:cs="Arial"/>
           <w:lang w:val="en-FI"/>
         </w:rPr>
-        <w:lastRenderedPageBreak/>
         <w:t>R</w:t>
       </w:r>
       <w:r>
@@ -8622,6 +8639,7 @@
         <w:rPr>
           <w:noProof/>
         </w:rPr>
+        <w:lastRenderedPageBreak/>
         <w:drawing>
           <wp:inline distT="0" distB="0" distL="0" distR="0" wp14:anchorId="3DE736D6" wp14:editId="7A3B72FA">
             <wp:extent cx="3221542" cy="2584088"/>
@@ -8753,7 +8771,7 @@
           <w:lang w:val="en-FI"/>
         </w:rPr>
       </w:pPr>
-      <w:bookmarkStart w:id="8" w:name="_Toc87539783"/>
+      <w:bookmarkStart w:id="8" w:name="_Toc87812254"/>
       <w:r>
         <w:rPr>
           <w:rFonts w:ascii="Arial" w:hAnsi="Arial" w:cs="Arial"/>
@@ -8761,7 +8779,6 @@
           <w:szCs w:val="28"/>
           <w:lang w:val="en-FI"/>
         </w:rPr>
-        <w:lastRenderedPageBreak/>
         <w:t>TODO</w:t>
       </w:r>
       <w:bookmarkEnd w:id="8"/>
@@ -9019,7 +9036,7 @@
           <w:lang w:val="en-FI"/>
         </w:rPr>
       </w:pPr>
-      <w:bookmarkStart w:id="9" w:name="_Toc87539784"/>
+      <w:bookmarkStart w:id="9" w:name="_Toc87812255"/>
       <w:r>
         <w:rPr>
           <w:rFonts w:ascii="Arial" w:hAnsi="Arial" w:cs="Arial"/>

</xml_diff>

<commit_message>
editor null fix, minor changes
</commit_message>
<xml_diff>
--- a/Console/Assets/DeveloperConsole/Documentation/Documentation.docx
+++ b/Console/Assets/DeveloperConsole/Documentation/Documentation.docx
@@ -9778,6 +9778,65 @@
           <w:lang w:val="en-FI"/>
         </w:rPr>
         <w:t xml:space="preserve"> prefabs where open at the same time</w:t>
+      </w:r>
+    </w:p>
+    <w:p>
+      <w:pPr>
+        <w:pStyle w:val="ListParagraph"/>
+        <w:numPr>
+          <w:ilvl w:val="0"/>
+          <w:numId w:val="23"/>
+        </w:numPr>
+        <w:rPr>
+          <w:rFonts w:ascii="Arial" w:hAnsi="Arial" w:cs="Arial"/>
+          <w:lang w:val="en-FI"/>
+        </w:rPr>
+      </w:pPr>
+      <w:r>
+        <w:rPr>
+          <w:rFonts w:ascii="Arial" w:hAnsi="Arial" w:cs="Arial"/>
+          <w:lang w:val="en-FI"/>
+        </w:rPr>
+        <w:t xml:space="preserve">Fixed issue where in editor </w:t>
+      </w:r>
+      <w:proofErr w:type="spellStart"/>
+      <w:r>
+        <w:rPr>
+          <w:rFonts w:ascii="Arial" w:hAnsi="Arial" w:cs="Arial"/>
+          <w:lang w:val="en-FI"/>
+        </w:rPr>
+        <w:t>DeveloperConsole</w:t>
+      </w:r>
+      <w:proofErr w:type="spellEnd"/>
+      <w:r>
+        <w:rPr>
+          <w:rFonts w:ascii="Arial" w:hAnsi="Arial" w:cs="Arial"/>
+          <w:lang w:val="en-FI"/>
+        </w:rPr>
+        <w:t xml:space="preserve"> would throw </w:t>
+      </w:r>
+      <w:proofErr w:type="spellStart"/>
+      <w:r>
+        <w:rPr>
+          <w:rFonts w:ascii="Arial" w:hAnsi="Arial" w:cs="Arial"/>
+          <w:lang w:val="en-FI"/>
+        </w:rPr>
+        <w:t>NullReferenceException</w:t>
+      </w:r>
+      <w:proofErr w:type="spellEnd"/>
+      <w:r>
+        <w:rPr>
+          <w:rFonts w:ascii="Arial" w:hAnsi="Arial" w:cs="Arial"/>
+          <w:lang w:val="en-FI"/>
+        </w:rPr>
+        <w:t xml:space="preserve"> if scene was entered and exited before console was </w:t>
+      </w:r>
+      <w:r>
+        <w:rPr>
+          <w:rFonts w:ascii="Arial" w:hAnsi="Arial" w:cs="Arial"/>
+          <w:lang w:val="en-FI"/>
+        </w:rPr>
+        <w:t>initialized</w:t>
       </w:r>
     </w:p>
     <w:p>

</xml_diff>

<commit_message>
added settings to print unity log type
</commit_message>
<xml_diff>
--- a/Console/Assets/DeveloperConsole/Documentation/Documentation.docx
+++ b/Console/Assets/DeveloperConsole/Documentation/Documentation.docx
@@ -8719,6 +8719,85 @@
     </w:p>
     <w:p>
       <w:pPr>
+        <w:rPr>
+          <w:rFonts w:ascii="Arial" w:hAnsi="Arial" w:cs="Arial"/>
+          <w:lang w:val="en-FI"/>
+        </w:rPr>
+      </w:pPr>
+      <w:r>
+        <w:rPr>
+          <w:rFonts w:ascii="Arial" w:hAnsi="Arial" w:cs="Arial"/>
+          <w:b/>
+          <w:bCs/>
+          <w:lang w:val="en-FI"/>
+        </w:rPr>
+        <w:t>Print Log Type</w:t>
+      </w:r>
+      <w:r>
+        <w:rPr>
+          <w:rFonts w:ascii="Arial" w:hAnsi="Arial" w:cs="Arial"/>
+          <w:b/>
+          <w:bCs/>
+          <w:lang w:val="en-FI"/>
+        </w:rPr>
+        <w:t xml:space="preserve">: </w:t>
+      </w:r>
+      <w:r>
+        <w:rPr>
+          <w:rFonts w:ascii="Arial" w:hAnsi="Arial" w:cs="Arial"/>
+          <w:lang w:val="en-FI"/>
+        </w:rPr>
+        <w:t xml:space="preserve">Whether to </w:t>
+      </w:r>
+      <w:r>
+        <w:rPr>
+          <w:rFonts w:ascii="Arial" w:hAnsi="Arial" w:cs="Arial"/>
+          <w:lang w:val="en-FI"/>
+        </w:rPr>
+        <w:t xml:space="preserve">print log type (Log, </w:t>
+      </w:r>
+      <w:proofErr w:type="spellStart"/>
+      <w:r>
+        <w:rPr>
+          <w:rFonts w:ascii="Arial" w:hAnsi="Arial" w:cs="Arial"/>
+          <w:lang w:val="en-FI"/>
+        </w:rPr>
+        <w:t>Expection</w:t>
+      </w:r>
+      <w:proofErr w:type="spellEnd"/>
+      <w:r>
+        <w:rPr>
+          <w:rFonts w:ascii="Arial" w:hAnsi="Arial" w:cs="Arial"/>
+          <w:lang w:val="en-FI"/>
+        </w:rPr>
+        <w:t xml:space="preserve">, Warning, Assert, </w:t>
+      </w:r>
+      <w:r>
+        <w:rPr>
+          <w:rFonts w:ascii="Arial" w:hAnsi="Arial" w:cs="Arial"/>
+          <w:lang w:val="en-FI"/>
+        </w:rPr>
+        <w:t>Error) before message (Default false)</w:t>
+      </w:r>
+    </w:p>
+    <w:p>
+      <w:pPr>
+        <w:rPr>
+          <w:rFonts w:ascii="Arial" w:hAnsi="Arial" w:cs="Arial"/>
+          <w:lang w:val="en-FI"/>
+        </w:rPr>
+      </w:pPr>
+    </w:p>
+    <w:p>
+      <w:pPr>
+        <w:rPr>
+          <w:rFonts w:ascii="Arial" w:hAnsi="Arial" w:cs="Arial"/>
+          <w:lang w:val="en-FI"/>
+        </w:rPr>
+      </w:pPr>
+    </w:p>
+    <w:p>
+      <w:pPr>
         <w:pStyle w:val="Heading1"/>
         <w:rPr>
           <w:rFonts w:ascii="Arial" w:hAnsi="Arial" w:cs="Arial"/>
@@ -8979,6 +9058,7 @@
         <w:rPr>
           <w:noProof/>
         </w:rPr>
+        <w:lastRenderedPageBreak/>
         <w:drawing>
           <wp:inline distT="0" distB="0" distL="0" distR="0" wp14:anchorId="5673A71E" wp14:editId="332E25F8">
             <wp:extent cx="3820013" cy="2620436"/>
@@ -9370,7 +9450,6 @@
           <w:szCs w:val="28"/>
           <w:lang w:val="en-FI"/>
         </w:rPr>
-        <w:lastRenderedPageBreak/>
         <w:t>TODO</w:t>
       </w:r>
       <w:bookmarkEnd w:id="10"/>
@@ -9653,21 +9732,7 @@
           <w:rFonts w:ascii="Arial" w:hAnsi="Arial" w:cs="Arial"/>
           <w:lang w:val="en-FI"/>
         </w:rPr>
-        <w:t>v 0.</w:t>
-      </w:r>
-      <w:r>
-        <w:rPr>
-          <w:rFonts w:ascii="Arial" w:hAnsi="Arial" w:cs="Arial"/>
-          <w:lang w:val="en-FI"/>
-        </w:rPr>
-        <w:t>9</w:t>
-      </w:r>
-      <w:r>
-        <w:rPr>
-          <w:rFonts w:ascii="Arial" w:hAnsi="Arial" w:cs="Arial"/>
-          <w:lang w:val="en-FI"/>
-        </w:rPr>
-        <w:t>.0</w:t>
+        <w:t>v 0.9.0</w:t>
       </w:r>
     </w:p>
     <w:p>
@@ -9715,14 +9780,7 @@
           <w:rFonts w:ascii="Arial" w:hAnsi="Arial" w:cs="Arial"/>
           <w:lang w:val="en-FI"/>
         </w:rPr>
-        <w:t>Fixed</w:t>
-      </w:r>
-      <w:r>
-        <w:rPr>
-          <w:rFonts w:ascii="Arial" w:hAnsi="Arial" w:cs="Arial"/>
-          <w:lang w:val="en-FI"/>
-        </w:rPr>
-        <w:t xml:space="preserve"> max message count issue</w:t>
+        <w:t>Fixed max message count issue</w:t>
       </w:r>
     </w:p>
     <w:p>
@@ -10166,6 +10224,7 @@
           <w:rFonts w:ascii="Arial" w:hAnsi="Arial" w:cs="Arial"/>
           <w:lang w:val="en-FI"/>
         </w:rPr>
+        <w:lastRenderedPageBreak/>
         <w:t>Mi</w:t>
       </w:r>
       <w:r>

</xml_diff>

<commit_message>
updated console order and documentation
</commit_message>
<xml_diff>
--- a/Console/Assets/DeveloperConsole/Documentation/Documentation.docx
+++ b/Console/Assets/DeveloperConsole/Documentation/Documentation.docx
@@ -103,7 +103,7 @@
             </w:rPr>
             <w:fldChar w:fldCharType="separate"/>
           </w:r>
-          <w:hyperlink w:anchor="_Toc88843624" w:history="1">
+          <w:hyperlink w:anchor="_Toc88853647" w:history="1">
             <w:r>
               <w:rPr>
                 <w:rStyle w:val="Hyperlink"/>
@@ -132,7 +132,7 @@
                 <w:noProof/>
                 <w:webHidden/>
               </w:rPr>
-              <w:instrText xml:space="preserve"> PAGEREF _Toc88843624 \h </w:instrText>
+              <w:instrText xml:space="preserve"> PAGEREF _Toc88853647 \h </w:instrText>
             </w:r>
             <w:r>
               <w:rPr>
@@ -177,7 +177,7 @@
               <w:lang w:val="en-FI" w:eastAsia="en-FI"/>
             </w:rPr>
           </w:pPr>
-          <w:hyperlink w:anchor="_Toc88843625" w:history="1">
+          <w:hyperlink w:anchor="_Toc88853648" w:history="1">
             <w:r>
               <w:rPr>
                 <w:rStyle w:val="Hyperlink"/>
@@ -206,7 +206,7 @@
                 <w:noProof/>
                 <w:webHidden/>
               </w:rPr>
-              <w:instrText xml:space="preserve"> PAGEREF _Toc88843625 \h </w:instrText>
+              <w:instrText xml:space="preserve"> PAGEREF _Toc88853648 \h </w:instrText>
             </w:r>
             <w:r>
               <w:rPr>
@@ -251,7 +251,7 @@
               <w:lang w:val="en-FI" w:eastAsia="en-FI"/>
             </w:rPr>
           </w:pPr>
-          <w:hyperlink w:anchor="_Toc88843626" w:history="1">
+          <w:hyperlink w:anchor="_Toc88853649" w:history="1">
             <w:r>
               <w:rPr>
                 <w:rStyle w:val="Hyperlink"/>
@@ -280,7 +280,7 @@
                 <w:noProof/>
                 <w:webHidden/>
               </w:rPr>
-              <w:instrText xml:space="preserve"> PAGEREF _Toc88843626 \h </w:instrText>
+              <w:instrText xml:space="preserve"> PAGEREF _Toc88853649 \h </w:instrText>
             </w:r>
             <w:r>
               <w:rPr>
@@ -325,7 +325,7 @@
               <w:lang w:val="en-FI" w:eastAsia="en-FI"/>
             </w:rPr>
           </w:pPr>
-          <w:hyperlink w:anchor="_Toc88843627" w:history="1">
+          <w:hyperlink w:anchor="_Toc88853650" w:history="1">
             <w:r>
               <w:rPr>
                 <w:rStyle w:val="Hyperlink"/>
@@ -354,7 +354,7 @@
                 <w:noProof/>
                 <w:webHidden/>
               </w:rPr>
-              <w:instrText xml:space="preserve"> PAGEREF _Toc88843627 \h </w:instrText>
+              <w:instrText xml:space="preserve"> PAGEREF _Toc88853650 \h </w:instrText>
             </w:r>
             <w:r>
               <w:rPr>
@@ -399,7 +399,7 @@
               <w:lang w:val="en-FI" w:eastAsia="en-FI"/>
             </w:rPr>
           </w:pPr>
-          <w:hyperlink w:anchor="_Toc88843628" w:history="1">
+          <w:hyperlink w:anchor="_Toc88853651" w:history="1">
             <w:r>
               <w:rPr>
                 <w:rStyle w:val="Hyperlink"/>
@@ -428,81 +428,7 @@
                 <w:noProof/>
                 <w:webHidden/>
               </w:rPr>
-              <w:instrText xml:space="preserve"> PAGEREF _Toc88843628 \h </w:instrText>
-            </w:r>
-            <w:r>
-              <w:rPr>
-                <w:noProof/>
-                <w:webHidden/>
-              </w:rPr>
-            </w:r>
-            <w:r>
-              <w:rPr>
-                <w:noProof/>
-                <w:webHidden/>
-              </w:rPr>
-              <w:fldChar w:fldCharType="separate"/>
-            </w:r>
-            <w:r>
-              <w:rPr>
-                <w:noProof/>
-                <w:webHidden/>
-              </w:rPr>
-              <w:t>3</w:t>
-            </w:r>
-            <w:r>
-              <w:rPr>
-                <w:noProof/>
-                <w:webHidden/>
-              </w:rPr>
-              <w:fldChar w:fldCharType="end"/>
-            </w:r>
-          </w:hyperlink>
-        </w:p>
-        <w:p>
-          <w:pPr>
-            <w:pStyle w:val="TOC1"/>
-            <w:tabs>
-              <w:tab w:val="right" w:leader="dot" w:pos="9912"/>
-            </w:tabs>
-            <w:rPr>
-              <w:rFonts w:asciiTheme="minorHAnsi" w:eastAsiaTheme="minorEastAsia" w:hAnsiTheme="minorHAnsi" w:cstheme="minorBidi"/>
-              <w:noProof/>
-              <w:sz w:val="22"/>
-              <w:szCs w:val="22"/>
-              <w:lang w:val="en-FI" w:eastAsia="en-FI"/>
-            </w:rPr>
-          </w:pPr>
-          <w:hyperlink w:anchor="_Toc88843629" w:history="1">
-            <w:r>
-              <w:rPr>
-                <w:rStyle w:val="Hyperlink"/>
-                <w:rFonts w:ascii="Arial" w:hAnsi="Arial" w:cs="Arial"/>
-                <w:noProof/>
-                <w:lang w:val="en-FI"/>
-              </w:rPr>
-              <w:t>Best Practices</w:t>
-            </w:r>
-            <w:r>
-              <w:rPr>
-                <w:noProof/>
-                <w:webHidden/>
-              </w:rPr>
-              <w:tab/>
-            </w:r>
-            <w:r>
-              <w:rPr>
-                <w:noProof/>
-                <w:webHidden/>
-              </w:rPr>
-              <w:fldChar w:fldCharType="begin"/>
-            </w:r>
-            <w:r>
-              <w:rPr>
-                <w:noProof/>
-                <w:webHidden/>
-              </w:rPr>
-              <w:instrText xml:space="preserve"> PAGEREF _Toc88843629 \h </w:instrText>
+              <w:instrText xml:space="preserve"> PAGEREF _Toc88853651 \h </w:instrText>
             </w:r>
             <w:r>
               <w:rPr>
@@ -547,7 +473,81 @@
               <w:lang w:val="en-FI" w:eastAsia="en-FI"/>
             </w:rPr>
           </w:pPr>
-          <w:hyperlink w:anchor="_Toc88843630" w:history="1">
+          <w:hyperlink w:anchor="_Toc88853652" w:history="1">
+            <w:r>
+              <w:rPr>
+                <w:rStyle w:val="Hyperlink"/>
+                <w:rFonts w:ascii="Arial" w:hAnsi="Arial" w:cs="Arial"/>
+                <w:noProof/>
+                <w:lang w:val="en-FI"/>
+              </w:rPr>
+              <w:t>Best Practices</w:t>
+            </w:r>
+            <w:r>
+              <w:rPr>
+                <w:noProof/>
+                <w:webHidden/>
+              </w:rPr>
+              <w:tab/>
+            </w:r>
+            <w:r>
+              <w:rPr>
+                <w:noProof/>
+                <w:webHidden/>
+              </w:rPr>
+              <w:fldChar w:fldCharType="begin"/>
+            </w:r>
+            <w:r>
+              <w:rPr>
+                <w:noProof/>
+                <w:webHidden/>
+              </w:rPr>
+              <w:instrText xml:space="preserve"> PAGEREF _Toc88853652 \h </w:instrText>
+            </w:r>
+            <w:r>
+              <w:rPr>
+                <w:noProof/>
+                <w:webHidden/>
+              </w:rPr>
+            </w:r>
+            <w:r>
+              <w:rPr>
+                <w:noProof/>
+                <w:webHidden/>
+              </w:rPr>
+              <w:fldChar w:fldCharType="separate"/>
+            </w:r>
+            <w:r>
+              <w:rPr>
+                <w:noProof/>
+                <w:webHidden/>
+              </w:rPr>
+              <w:t>5</w:t>
+            </w:r>
+            <w:r>
+              <w:rPr>
+                <w:noProof/>
+                <w:webHidden/>
+              </w:rPr>
+              <w:fldChar w:fldCharType="end"/>
+            </w:r>
+          </w:hyperlink>
+        </w:p>
+        <w:p>
+          <w:pPr>
+            <w:pStyle w:val="TOC1"/>
+            <w:tabs>
+              <w:tab w:val="right" w:leader="dot" w:pos="9912"/>
+            </w:tabs>
+            <w:rPr>
+              <w:rFonts w:asciiTheme="minorHAnsi" w:eastAsiaTheme="minorEastAsia" w:hAnsiTheme="minorHAnsi" w:cstheme="minorBidi"/>
+              <w:noProof/>
+              <w:sz w:val="22"/>
+              <w:szCs w:val="22"/>
+              <w:lang w:val="en-FI" w:eastAsia="en-FI"/>
+            </w:rPr>
+          </w:pPr>
+          <w:hyperlink w:anchor="_Toc88853653" w:history="1">
             <w:r>
               <w:rPr>
                 <w:rStyle w:val="Hyperlink"/>
@@ -576,7 +576,7 @@
                 <w:noProof/>
                 <w:webHidden/>
               </w:rPr>
-              <w:instrText xml:space="preserve"> PAGEREF _Toc88843630 \h </w:instrText>
+              <w:instrText xml:space="preserve"> PAGEREF _Toc88853653 \h </w:instrText>
             </w:r>
             <w:r>
               <w:rPr>
@@ -596,7 +596,7 @@
                 <w:noProof/>
                 <w:webHidden/>
               </w:rPr>
-              <w:t>4</w:t>
+              <w:t>5</w:t>
             </w:r>
             <w:r>
               <w:rPr>
@@ -621,7 +621,7 @@
               <w:lang w:val="en-FI" w:eastAsia="en-FI"/>
             </w:rPr>
           </w:pPr>
-          <w:hyperlink w:anchor="_Toc88843631" w:history="1">
+          <w:hyperlink w:anchor="_Toc88853654" w:history="1">
             <w:r>
               <w:rPr>
                 <w:rStyle w:val="Hyperlink"/>
@@ -650,7 +650,7 @@
                 <w:noProof/>
                 <w:webHidden/>
               </w:rPr>
-              <w:instrText xml:space="preserve"> PAGEREF _Toc88843631 \h </w:instrText>
+              <w:instrText xml:space="preserve"> PAGEREF _Toc88853654 \h </w:instrText>
             </w:r>
             <w:r>
               <w:rPr>
@@ -670,7 +670,7 @@
                 <w:noProof/>
                 <w:webHidden/>
               </w:rPr>
-              <w:t>4</w:t>
+              <w:t>6</w:t>
             </w:r>
             <w:r>
               <w:rPr>
@@ -695,7 +695,7 @@
               <w:lang w:val="en-FI" w:eastAsia="en-FI"/>
             </w:rPr>
           </w:pPr>
-          <w:hyperlink w:anchor="_Toc88843632" w:history="1">
+          <w:hyperlink w:anchor="_Toc88853655" w:history="1">
             <w:r>
               <w:rPr>
                 <w:rStyle w:val="Hyperlink"/>
@@ -724,7 +724,7 @@
                 <w:noProof/>
                 <w:webHidden/>
               </w:rPr>
-              <w:instrText xml:space="preserve"> PAGEREF _Toc88843632 \h </w:instrText>
+              <w:instrText xml:space="preserve"> PAGEREF _Toc88853655 \h </w:instrText>
             </w:r>
             <w:r>
               <w:rPr>
@@ -744,7 +744,7 @@
                 <w:noProof/>
                 <w:webHidden/>
               </w:rPr>
-              <w:t>7</w:t>
+              <w:t>9</w:t>
             </w:r>
             <w:r>
               <w:rPr>
@@ -769,7 +769,7 @@
               <w:lang w:val="en-FI" w:eastAsia="en-FI"/>
             </w:rPr>
           </w:pPr>
-          <w:hyperlink w:anchor="_Toc88843633" w:history="1">
+          <w:hyperlink w:anchor="_Toc88853656" w:history="1">
             <w:r>
               <w:rPr>
                 <w:rStyle w:val="Hyperlink"/>
@@ -798,7 +798,7 @@
                 <w:noProof/>
                 <w:webHidden/>
               </w:rPr>
-              <w:instrText xml:space="preserve"> PAGEREF _Toc88843633 \h </w:instrText>
+              <w:instrText xml:space="preserve"> PAGEREF _Toc88853656 \h </w:instrText>
             </w:r>
             <w:r>
               <w:rPr>
@@ -818,7 +818,7 @@
                 <w:noProof/>
                 <w:webHidden/>
               </w:rPr>
-              <w:t>8</w:t>
+              <w:t>9</w:t>
             </w:r>
             <w:r>
               <w:rPr>
@@ -843,7 +843,7 @@
               <w:lang w:val="en-FI" w:eastAsia="en-FI"/>
             </w:rPr>
           </w:pPr>
-          <w:hyperlink w:anchor="_Toc88843634" w:history="1">
+          <w:hyperlink w:anchor="_Toc88853657" w:history="1">
             <w:r>
               <w:rPr>
                 <w:rStyle w:val="Hyperlink"/>
@@ -872,7 +872,7 @@
                 <w:noProof/>
                 <w:webHidden/>
               </w:rPr>
-              <w:instrText xml:space="preserve"> PAGEREF _Toc88843634 \h </w:instrText>
+              <w:instrText xml:space="preserve"> PAGEREF _Toc88853657 \h </w:instrText>
             </w:r>
             <w:r>
               <w:rPr>
@@ -892,7 +892,7 @@
                 <w:noProof/>
                 <w:webHidden/>
               </w:rPr>
-              <w:t>10</w:t>
+              <w:t>11</w:t>
             </w:r>
             <w:r>
               <w:rPr>
@@ -958,7 +958,7 @@
           <w:lang w:val="en-FI"/>
         </w:rPr>
       </w:pPr>
-      <w:bookmarkStart w:id="0" w:name="_Toc88843624"/>
+      <w:bookmarkStart w:id="0" w:name="_Toc88853647"/>
       <w:r>
         <w:rPr>
           <w:rFonts w:ascii="Arial" w:hAnsi="Arial" w:cs="Arial"/>
@@ -1245,7 +1245,7 @@
         </w:rPr>
       </w:pPr>
       <w:bookmarkStart w:id="2" w:name="_Adding_and_removing"/>
-      <w:bookmarkStart w:id="3" w:name="_Toc88843625"/>
+      <w:bookmarkStart w:id="3" w:name="_Toc88853648"/>
       <w:bookmarkEnd w:id="2"/>
       <w:r>
         <w:rPr>
@@ -1327,12 +1327,28 @@
         </w:rPr>
         <w:t xml:space="preserve">, </w:t>
       </w:r>
-      <w:r>
-        <w:rPr>
-          <w:rFonts w:ascii="Arial" w:hAnsi="Arial" w:cs="Arial"/>
-          <w:lang w:val="en-FI"/>
-        </w:rPr>
-        <w:t>instance,</w:t>
+      <w:proofErr w:type="spellStart"/>
+      <w:r>
+        <w:rPr>
+          <w:rFonts w:ascii="Arial" w:hAnsi="Arial" w:cs="Arial"/>
+          <w:lang w:val="en-FI"/>
+        </w:rPr>
+        <w:t>MonoBehaviour</w:t>
+      </w:r>
+      <w:proofErr w:type="spellEnd"/>
+      <w:r>
+        <w:rPr>
+          <w:rFonts w:ascii="Arial" w:hAnsi="Arial" w:cs="Arial"/>
+          <w:lang w:val="en-FI"/>
+        </w:rPr>
+        <w:t xml:space="preserve"> (instance)</w:t>
+      </w:r>
+      <w:r>
+        <w:rPr>
+          <w:rFonts w:ascii="Arial" w:hAnsi="Arial" w:cs="Arial"/>
+          <w:lang w:val="en-FI"/>
+        </w:rPr>
+        <w:t>,</w:t>
       </w:r>
       <w:r>
         <w:rPr>
@@ -1416,6 +1432,29 @@
           <w:rFonts w:ascii="Arial" w:hAnsi="Arial" w:cs="Arial"/>
           <w:lang w:val="en-FI"/>
         </w:rPr>
+        <w:t>Methods with optional parameter are also supported.</w:t>
+      </w:r>
+    </w:p>
+    <w:p>
+      <w:pPr>
+        <w:rPr>
+          <w:rFonts w:ascii="Arial" w:hAnsi="Arial" w:cs="Arial"/>
+          <w:lang w:val="en-FI"/>
+        </w:rPr>
+      </w:pPr>
+    </w:p>
+    <w:p>
+      <w:pPr>
+        <w:rPr>
+          <w:rFonts w:ascii="Arial" w:hAnsi="Arial" w:cs="Arial"/>
+          <w:lang w:val="en-FI"/>
+        </w:rPr>
+      </w:pPr>
+      <w:r>
+        <w:rPr>
+          <w:rFonts w:ascii="Arial" w:hAnsi="Arial" w:cs="Arial"/>
+          <w:lang w:val="en-FI"/>
+        </w:rPr>
         <w:t>Multiple parameters are currently not supported. If you try to register command which takes multiple parameters</w:t>
       </w:r>
       <w:r>
@@ -1430,7 +1469,7 @@
           <w:rFonts w:ascii="Arial" w:hAnsi="Arial" w:cs="Arial"/>
           <w:lang w:val="en-FI"/>
         </w:rPr>
-        <w:t xml:space="preserve"> Developer Console will </w:t>
+        <w:t xml:space="preserve"> Console will </w:t>
       </w:r>
       <w:r>
         <w:rPr>
@@ -1451,49 +1490,33 @@
           <w:rFonts w:ascii="Arial" w:hAnsi="Arial" w:cs="Arial"/>
           <w:lang w:val="en-FI"/>
         </w:rPr>
-        <w:t xml:space="preserve"> and the command will not be registered.</w:t>
-      </w:r>
-    </w:p>
-    <w:p>
-      <w:pPr>
-        <w:rPr>
-          <w:rFonts w:ascii="Arial" w:hAnsi="Arial" w:cs="Arial"/>
-          <w:lang w:val="en-FI"/>
-        </w:rPr>
-      </w:pPr>
-    </w:p>
-    <w:p>
-      <w:pPr>
-        <w:rPr>
-          <w:rFonts w:ascii="Arial" w:hAnsi="Arial" w:cs="Arial"/>
-          <w:lang w:val="en-FI"/>
-        </w:rPr>
-      </w:pPr>
-    </w:p>
-    <w:p>
-      <w:pPr>
-        <w:rPr>
-          <w:rFonts w:ascii="Arial" w:hAnsi="Arial" w:cs="Arial"/>
-          <w:lang w:val="en-FI"/>
-        </w:rPr>
-      </w:pPr>
-    </w:p>
-    <w:p>
-      <w:pPr>
-        <w:rPr>
-          <w:rFonts w:ascii="Arial" w:hAnsi="Arial" w:cs="Arial"/>
-          <w:b/>
-          <w:bCs/>
-          <w:lang w:val="en-FI"/>
-        </w:rPr>
-      </w:pPr>
-      <w:r>
-        <w:rPr>
-          <w:rFonts w:ascii="Arial" w:hAnsi="Arial" w:cs="Arial"/>
-          <w:b/>
-          <w:bCs/>
-          <w:lang w:val="en-FI"/>
-        </w:rPr>
+        <w:t xml:space="preserve"> and the command will not be registered</w:t>
+      </w:r>
+      <w:r>
+        <w:rPr>
+          <w:rFonts w:ascii="Arial" w:hAnsi="Arial" w:cs="Arial"/>
+          <w:lang w:val="en-FI"/>
+        </w:rPr>
+        <w:t>.</w:t>
+      </w:r>
+    </w:p>
+    <w:p>
+      <w:pPr>
+        <w:rPr>
+          <w:rFonts w:ascii="Arial" w:hAnsi="Arial" w:cs="Arial"/>
+          <w:b/>
+          <w:bCs/>
+          <w:lang w:val="en-FI"/>
+        </w:rPr>
+      </w:pPr>
+      <w:r>
+        <w:rPr>
+          <w:rFonts w:ascii="Arial" w:hAnsi="Arial" w:cs="Arial"/>
+          <w:b/>
+          <w:bCs/>
+          <w:lang w:val="en-FI"/>
+        </w:rPr>
+        <w:lastRenderedPageBreak/>
         <w:t>Registering new commands</w:t>
       </w:r>
     </w:p>
@@ -1579,7 +1602,21 @@
           <w:rFonts w:ascii="Arial" w:hAnsi="Arial" w:cs="Arial"/>
           <w:lang w:val="en-FI"/>
         </w:rPr>
-        <w:t>(“command.name”)</w:t>
+        <w:t>(“</w:t>
+      </w:r>
+      <w:r>
+        <w:rPr>
+          <w:rFonts w:ascii="Arial" w:hAnsi="Arial" w:cs="Arial"/>
+          <w:lang w:val="en-FI"/>
+        </w:rPr>
+        <w:t>test</w:t>
+      </w:r>
+      <w:r>
+        <w:rPr>
+          <w:rFonts w:ascii="Arial" w:hAnsi="Arial" w:cs="Arial"/>
+          <w:lang w:val="en-FI"/>
+        </w:rPr>
+        <w:t>”)</w:t>
       </w:r>
       <w:r>
         <w:rPr>
@@ -1601,13 +1638,6 @@
           <w:lang w:val="en-FI"/>
         </w:rPr>
         <w:t xml:space="preserve"> like above example.</w:t>
-      </w:r>
-      <w:r>
-        <w:rPr>
-          <w:rFonts w:ascii="Arial" w:hAnsi="Arial" w:cs="Arial"/>
-          <w:lang w:val="en-FI"/>
-        </w:rPr>
-        <w:t xml:space="preserve"> </w:t>
       </w:r>
     </w:p>
     <w:p>
@@ -1917,7 +1947,14 @@
           <w:rFonts w:ascii="Arial" w:hAnsi="Arial" w:cs="Arial"/>
           <w:lang w:val="en-FI"/>
         </w:rPr>
-        <w:t>Overloads:</w:t>
+        <w:t>Optional</w:t>
+      </w:r>
+      <w:r>
+        <w:rPr>
+          <w:rFonts w:ascii="Arial" w:hAnsi="Arial" w:cs="Arial"/>
+          <w:lang w:val="en-FI"/>
+        </w:rPr>
+        <w:t>:</w:t>
       </w:r>
     </w:p>
     <w:p>
@@ -2430,7 +2467,21 @@
           <w:rFonts w:ascii="Arial" w:hAnsi="Arial" w:cs="Arial"/>
           <w:lang w:val="en-FI"/>
         </w:rPr>
-        <w:t xml:space="preserve">(s) will not be registered. In that case use </w:t>
+        <w:t xml:space="preserve">(s) will not be registered. </w:t>
+      </w:r>
+      <w:r>
+        <w:rPr>
+          <w:rFonts w:ascii="Arial" w:hAnsi="Arial" w:cs="Arial"/>
+          <w:lang w:val="en-FI"/>
+        </w:rPr>
+        <w:t>U</w:t>
+      </w:r>
+      <w:r>
+        <w:rPr>
+          <w:rFonts w:ascii="Arial" w:hAnsi="Arial" w:cs="Arial"/>
+          <w:lang w:val="en-FI"/>
+        </w:rPr>
+        <w:t xml:space="preserve">se </w:t>
       </w:r>
       <w:proofErr w:type="spellStart"/>
       <w:r>
@@ -2462,7 +2513,14 @@
           <w:rFonts w:ascii="Arial" w:hAnsi="Arial" w:cs="Arial"/>
           <w:lang w:val="en-FI"/>
         </w:rPr>
-        <w:t xml:space="preserve"> instead.</w:t>
+        <w:t xml:space="preserve"> </w:t>
+      </w:r>
+      <w:r>
+        <w:rPr>
+          <w:rFonts w:ascii="Arial" w:hAnsi="Arial" w:cs="Arial"/>
+          <w:lang w:val="en-FI"/>
+        </w:rPr>
+        <w:t>for objects that are instantiated runtime.</w:t>
       </w:r>
     </w:p>
     <w:p>
@@ -2698,23 +2756,7 @@
           <w:rFonts w:ascii="Arial" w:hAnsi="Arial" w:cs="Arial"/>
           <w:lang w:val="en-FI"/>
         </w:rPr>
-        <w:t xml:space="preserve">method, Developer Console logs </w:t>
-      </w:r>
-      <w:proofErr w:type="gramStart"/>
-      <w:r>
-        <w:rPr>
-          <w:rFonts w:ascii="Arial" w:hAnsi="Arial" w:cs="Arial"/>
-          <w:lang w:val="en-FI"/>
-        </w:rPr>
-        <w:t>an</w:t>
-      </w:r>
-      <w:proofErr w:type="gramEnd"/>
-      <w:r>
-        <w:rPr>
-          <w:rFonts w:ascii="Arial" w:hAnsi="Arial" w:cs="Arial"/>
-          <w:lang w:val="en-FI"/>
-        </w:rPr>
-        <w:t xml:space="preserve"> warning (Editor only)</w:t>
+        <w:t>method, Developer Console logs warning (Editor only)</w:t>
       </w:r>
       <w:r>
         <w:rPr>
@@ -2787,6 +2829,8 @@
       <w:r>
         <w:rPr>
           <w:rFonts w:ascii="Arial" w:hAnsi="Arial" w:cs="Arial"/>
+          <w:i/>
+          <w:iCs/>
           <w:lang w:val="en-FI"/>
         </w:rPr>
         <w:t>Console.RemoveCommand</w:t>
@@ -2795,16 +2839,72 @@
       <w:r>
         <w:rPr>
           <w:rFonts w:ascii="Arial" w:hAnsi="Arial" w:cs="Arial"/>
-          <w:lang w:val="en-FI"/>
-        </w:rPr>
-        <w:t>() method.</w:t>
-      </w:r>
-      <w:r>
-        <w:rPr>
-          <w:rFonts w:ascii="Arial" w:hAnsi="Arial" w:cs="Arial"/>
-          <w:lang w:val="en-FI"/>
-        </w:rPr>
-        <w:t xml:space="preserve"> Just provide command name into the method and </w:t>
+          <w:i/>
+          <w:iCs/>
+          <w:lang w:val="en-FI"/>
+        </w:rPr>
+        <w:t>(</w:t>
+      </w:r>
+      <w:r>
+        <w:rPr>
+          <w:rFonts w:ascii="Arial" w:hAnsi="Arial" w:cs="Arial"/>
+          <w:i/>
+          <w:iCs/>
+          <w:lang w:val="en-FI"/>
+        </w:rPr>
+        <w:t>“</w:t>
+      </w:r>
+      <w:proofErr w:type="spellStart"/>
+      <w:r>
+        <w:rPr>
+          <w:rFonts w:ascii="Arial" w:hAnsi="Arial" w:cs="Arial"/>
+          <w:i/>
+          <w:iCs/>
+          <w:lang w:val="en-FI"/>
+        </w:rPr>
+        <w:t>commandName</w:t>
+      </w:r>
+      <w:proofErr w:type="spellEnd"/>
+      <w:r>
+        <w:rPr>
+          <w:rFonts w:ascii="Arial" w:hAnsi="Arial" w:cs="Arial"/>
+          <w:i/>
+          <w:iCs/>
+          <w:lang w:val="en-FI"/>
+        </w:rPr>
+        <w:t>”</w:t>
+      </w:r>
+      <w:r>
+        <w:rPr>
+          <w:rFonts w:ascii="Arial" w:hAnsi="Arial" w:cs="Arial"/>
+          <w:i/>
+          <w:iCs/>
+          <w:lang w:val="en-FI"/>
+        </w:rPr>
+        <w:t>)</w:t>
+      </w:r>
+      <w:r>
+        <w:rPr>
+          <w:rFonts w:ascii="Arial" w:hAnsi="Arial" w:cs="Arial"/>
+          <w:i/>
+          <w:iCs/>
+          <w:lang w:val="en-FI"/>
+        </w:rPr>
+        <w:t>;</w:t>
+      </w:r>
+      <w:r>
+        <w:rPr>
+          <w:rFonts w:ascii="Arial" w:hAnsi="Arial" w:cs="Arial"/>
+          <w:lang w:val="en-FI"/>
+        </w:rPr>
+        <w:t xml:space="preserve"> method.</w:t>
+      </w:r>
+      <w:r>
+        <w:rPr>
+          <w:rFonts w:ascii="Arial" w:hAnsi="Arial" w:cs="Arial"/>
+          <w:lang w:val="en-FI"/>
+        </w:rPr>
+        <w:t xml:space="preserve"> Just provide command name and </w:t>
       </w:r>
       <w:r>
         <w:rPr>
@@ -2825,7 +2925,14 @@
           <w:rFonts w:ascii="Arial" w:hAnsi="Arial" w:cs="Arial"/>
           <w:lang w:val="en-FI"/>
         </w:rPr>
-        <w:t>Additionally,</w:t>
+        <w:t>Optionally</w:t>
+      </w:r>
+      <w:r>
+        <w:rPr>
+          <w:rFonts w:ascii="Arial" w:hAnsi="Arial" w:cs="Arial"/>
+          <w:lang w:val="en-FI"/>
+        </w:rPr>
+        <w:t>,</w:t>
       </w:r>
       <w:r>
         <w:rPr>
@@ -2881,23 +2988,15 @@
           <w:rFonts w:ascii="Arial" w:hAnsi="Arial" w:cs="Arial"/>
           <w:lang w:val="en-FI"/>
         </w:rPr>
-        <w:t xml:space="preserve"> (Editor only)</w:t>
-      </w:r>
-      <w:r>
-        <w:rPr>
-          <w:rFonts w:ascii="Arial" w:hAnsi="Arial" w:cs="Arial"/>
-          <w:lang w:val="en-FI"/>
-        </w:rPr>
-        <w:t>.</w:t>
-      </w:r>
-    </w:p>
-    <w:p>
-      <w:pPr>
-        <w:rPr>
-          <w:rFonts w:ascii="Arial" w:hAnsi="Arial" w:cs="Arial"/>
-          <w:lang w:val="en-FI"/>
-        </w:rPr>
-      </w:pPr>
+        <w:t xml:space="preserve"> (Editor only</w:t>
+      </w:r>
+      <w:r>
+        <w:rPr>
+          <w:rFonts w:ascii="Arial" w:hAnsi="Arial" w:cs="Arial"/>
+          <w:lang w:val="en-FI"/>
+        </w:rPr>
+        <w:t>).</w:t>
+      </w:r>
     </w:p>
     <w:p>
       <w:pPr>
@@ -2917,6 +3016,7 @@
           <w:rFonts w:ascii="Arial" w:hAnsi="Arial" w:cs="Arial"/>
           <w:lang w:val="en-FI"/>
         </w:rPr>
+        <w:lastRenderedPageBreak/>
         <w:t>Console.RegisterCommand</w:t>
       </w:r>
       <w:proofErr w:type="spellEnd"/>
@@ -3023,14 +3123,6 @@
         </w:rPr>
         <w:t>)</w:t>
       </w:r>
-    </w:p>
-    <w:p>
-      <w:pPr>
-        <w:rPr>
-          <w:rFonts w:ascii="Arial" w:hAnsi="Arial" w:cs="Arial"/>
-          <w:lang w:val="en-FI"/>
-        </w:rPr>
-      </w:pPr>
     </w:p>
     <w:p>
       <w:pPr>
@@ -3097,99 +3189,6 @@
       <w:pPr>
         <w:rPr>
           <w:rFonts w:ascii="Arial" w:hAnsi="Arial" w:cs="Arial"/>
-          <w:b/>
-          <w:bCs/>
-          <w:lang w:val="en-FI"/>
-        </w:rPr>
-      </w:pPr>
-    </w:p>
-    <w:p>
-      <w:pPr>
-        <w:rPr>
-          <w:rFonts w:ascii="Arial" w:hAnsi="Arial" w:cs="Arial"/>
-          <w:lang w:val="en-FI"/>
-        </w:rPr>
-      </w:pPr>
-      <w:r>
-        <w:rPr>
-          <w:rFonts w:ascii="Arial" w:hAnsi="Arial" w:cs="Arial"/>
-          <w:b/>
-          <w:bCs/>
-          <w:lang w:val="en-FI"/>
-        </w:rPr>
-        <w:t>Note</w:t>
-      </w:r>
-      <w:r>
-        <w:rPr>
-          <w:rFonts w:ascii="Arial" w:hAnsi="Arial" w:cs="Arial"/>
-          <w:lang w:val="en-FI"/>
-        </w:rPr>
-        <w:t xml:space="preserve">: </w:t>
-      </w:r>
-    </w:p>
-    <w:p>
-      <w:pPr>
-        <w:rPr>
-          <w:rFonts w:ascii="Arial" w:hAnsi="Arial" w:cs="Arial"/>
-          <w:lang w:val="en-FI"/>
-        </w:rPr>
-      </w:pPr>
-      <w:r>
-        <w:rPr>
-          <w:rFonts w:ascii="Arial" w:hAnsi="Arial" w:cs="Arial"/>
-          <w:lang w:val="en-FI"/>
-        </w:rPr>
-        <w:t xml:space="preserve">If </w:t>
-      </w:r>
-      <w:proofErr w:type="spellStart"/>
-      <w:r>
-        <w:rPr>
-          <w:rFonts w:ascii="Arial" w:hAnsi="Arial" w:cs="Arial"/>
-          <w:lang w:val="en-FI"/>
-        </w:rPr>
-        <w:t>Console.RemoveCommand</w:t>
-      </w:r>
-      <w:proofErr w:type="spellEnd"/>
-      <w:r>
-        <w:rPr>
-          <w:rFonts w:ascii="Arial" w:hAnsi="Arial" w:cs="Arial"/>
-          <w:lang w:val="en-FI"/>
-        </w:rPr>
-        <w:t xml:space="preserve">() is called before Console is fully </w:t>
-      </w:r>
-      <w:r>
-        <w:rPr>
-          <w:rFonts w:ascii="Arial" w:hAnsi="Arial" w:cs="Arial"/>
-          <w:lang w:val="en-FI"/>
-        </w:rPr>
-        <w:t>initialized</w:t>
-      </w:r>
-      <w:r>
-        <w:rPr>
-          <w:rFonts w:ascii="Arial" w:hAnsi="Arial" w:cs="Arial"/>
-          <w:lang w:val="en-FI"/>
-        </w:rPr>
-        <w:t xml:space="preserve">, they will be removed after console is </w:t>
-      </w:r>
-      <w:r>
-        <w:rPr>
-          <w:rFonts w:ascii="Arial" w:hAnsi="Arial" w:cs="Arial"/>
-          <w:lang w:val="en-FI"/>
-        </w:rPr>
-        <w:t>initialized</w:t>
-      </w:r>
-      <w:r>
-        <w:rPr>
-          <w:rFonts w:ascii="Arial" w:hAnsi="Arial" w:cs="Arial"/>
-          <w:lang w:val="en-FI"/>
-        </w:rPr>
-        <w:t>.</w:t>
-      </w:r>
-    </w:p>
-    <w:p>
-      <w:pPr>
-        <w:rPr>
-          <w:rFonts w:ascii="Arial" w:hAnsi="Arial" w:cs="Arial"/>
           <w:lang w:val="en-FI"/>
         </w:rPr>
       </w:pPr>
@@ -3204,7 +3203,7 @@
           <w:lang w:val="en-FI"/>
         </w:rPr>
       </w:pPr>
-      <w:bookmarkStart w:id="4" w:name="_Toc88843626"/>
+      <w:bookmarkStart w:id="4" w:name="_Toc88853649"/>
       <w:r>
         <w:rPr>
           <w:rFonts w:ascii="Arial" w:hAnsi="Arial" w:cs="Arial"/>
@@ -3327,13 +3326,8 @@
       <w:r>
         <w:rPr>
           <w:rFonts w:ascii="Arial" w:hAnsi="Arial" w:cs="Arial"/>
-          <w:lang w:val="en-FI"/>
-        </w:rPr>
-        <w:t>‘</w:t>
-      </w:r>
-      <w:r>
-        <w:rPr>
-          <w:rFonts w:ascii="Arial" w:hAnsi="Arial" w:cs="Arial"/>
+          <w:b/>
+          <w:bCs/>
           <w:lang w:val="en-FI"/>
         </w:rPr>
         <w:t>help</w:t>
@@ -3343,15 +3337,18 @@
           <w:rFonts w:ascii="Arial" w:hAnsi="Arial" w:cs="Arial"/>
           <w:lang w:val="en-FI"/>
         </w:rPr>
-        <w:t>’</w:t>
-      </w:r>
-      <w:r>
-        <w:rPr>
-          <w:rFonts w:ascii="Arial" w:hAnsi="Arial" w:cs="Arial"/>
-          <w:lang w:val="en-FI"/>
-        </w:rPr>
         <w:t xml:space="preserve"> - Print list of available commands</w:t>
       </w:r>
+    </w:p>
+    <w:p>
+      <w:pPr>
+        <w:pStyle w:val="ListParagraph"/>
+        <w:ind w:left="1080"/>
+        <w:rPr>
+          <w:rFonts w:ascii="Arial" w:hAnsi="Arial" w:cs="Arial"/>
+          <w:lang w:val="en-FI"/>
+        </w:rPr>
+      </w:pPr>
     </w:p>
     <w:p>
       <w:pPr>
@@ -3368,13 +3365,8 @@
       <w:r>
         <w:rPr>
           <w:rFonts w:ascii="Arial" w:hAnsi="Arial" w:cs="Arial"/>
-          <w:lang w:val="en-FI"/>
-        </w:rPr>
-        <w:t>‘</w:t>
-      </w:r>
-      <w:r>
-        <w:rPr>
-          <w:rFonts w:ascii="Arial" w:hAnsi="Arial" w:cs="Arial"/>
+          <w:b/>
+          <w:bCs/>
           <w:lang w:val="en-FI"/>
         </w:rPr>
         <w:t>quit</w:t>
@@ -3384,15 +3376,16 @@
           <w:rFonts w:ascii="Arial" w:hAnsi="Arial" w:cs="Arial"/>
           <w:lang w:val="en-FI"/>
         </w:rPr>
-        <w:t>’</w:t>
-      </w:r>
-      <w:r>
-        <w:rPr>
-          <w:rFonts w:ascii="Arial" w:hAnsi="Arial" w:cs="Arial"/>
-          <w:lang w:val="en-FI"/>
-        </w:rPr>
         <w:t xml:space="preserve"> – Quit the application</w:t>
       </w:r>
+    </w:p>
+    <w:p>
+      <w:pPr>
+        <w:rPr>
+          <w:rFonts w:ascii="Arial" w:hAnsi="Arial" w:cs="Arial"/>
+          <w:lang w:val="en-FI"/>
+        </w:rPr>
+      </w:pPr>
     </w:p>
     <w:p>
       <w:pPr>
@@ -3409,23 +3402,11 @@
       <w:r>
         <w:rPr>
           <w:rFonts w:ascii="Arial" w:hAnsi="Arial" w:cs="Arial"/>
-          <w:lang w:val="en-FI"/>
-        </w:rPr>
-        <w:t>‘C</w:t>
-      </w:r>
-      <w:r>
-        <w:rPr>
-          <w:rFonts w:ascii="Arial" w:hAnsi="Arial" w:cs="Arial"/>
-          <w:lang w:val="en-FI"/>
-        </w:rPr>
-        <w:t>lose</w:t>
-      </w:r>
-      <w:r>
-        <w:rPr>
-          <w:rFonts w:ascii="Arial" w:hAnsi="Arial" w:cs="Arial"/>
-          <w:lang w:val="en-FI"/>
-        </w:rPr>
-        <w:t>’</w:t>
+          <w:b/>
+          <w:bCs/>
+          <w:lang w:val="en-FI"/>
+        </w:rPr>
+        <w:t>close</w:t>
       </w:r>
       <w:r>
         <w:rPr>
@@ -3434,6 +3415,14 @@
         </w:rPr>
         <w:t xml:space="preserve"> – Close console</w:t>
       </w:r>
+    </w:p>
+    <w:p>
+      <w:pPr>
+        <w:rPr>
+          <w:rFonts w:ascii="Arial" w:hAnsi="Arial" w:cs="Arial"/>
+          <w:lang w:val="en-FI"/>
+        </w:rPr>
+      </w:pPr>
     </w:p>
     <w:p>
       <w:pPr>
@@ -3450,13 +3439,8 @@
       <w:r>
         <w:rPr>
           <w:rFonts w:ascii="Arial" w:hAnsi="Arial" w:cs="Arial"/>
-          <w:lang w:val="en-FI"/>
-        </w:rPr>
-        <w:t>‘</w:t>
-      </w:r>
-      <w:r>
-        <w:rPr>
-          <w:rFonts w:ascii="Arial" w:hAnsi="Arial" w:cs="Arial"/>
+          <w:b/>
+          <w:bCs/>
           <w:lang w:val="en-FI"/>
         </w:rPr>
         <w:t>clear</w:t>
@@ -3466,15 +3450,16 @@
           <w:rFonts w:ascii="Arial" w:hAnsi="Arial" w:cs="Arial"/>
           <w:lang w:val="en-FI"/>
         </w:rPr>
-        <w:t>’</w:t>
-      </w:r>
-      <w:r>
-        <w:rPr>
-          <w:rFonts w:ascii="Arial" w:hAnsi="Arial" w:cs="Arial"/>
-          <w:lang w:val="en-FI"/>
-        </w:rPr>
         <w:t xml:space="preserve"> – clear all Console messages</w:t>
       </w:r>
+    </w:p>
+    <w:p>
+      <w:pPr>
+        <w:rPr>
+          <w:rFonts w:ascii="Arial" w:hAnsi="Arial" w:cs="Arial"/>
+          <w:lang w:val="en-FI"/>
+        </w:rPr>
+      </w:pPr>
     </w:p>
     <w:p>
       <w:pPr>
@@ -3491,23 +3476,20 @@
       <w:r>
         <w:rPr>
           <w:rFonts w:ascii="Arial" w:hAnsi="Arial" w:cs="Arial"/>
-          <w:lang w:val="en-FI"/>
-        </w:rPr>
-        <w:t>‘</w:t>
-      </w:r>
-      <w:r>
-        <w:rPr>
-          <w:rFonts w:ascii="Arial" w:hAnsi="Arial" w:cs="Arial"/>
-          <w:lang w:val="en-FI"/>
-        </w:rPr>
-        <w:t>reset</w:t>
-      </w:r>
-      <w:r>
-        <w:rPr>
-          <w:rFonts w:ascii="Arial" w:hAnsi="Arial" w:cs="Arial"/>
-          <w:lang w:val="en-FI"/>
-        </w:rPr>
-        <w:t>’</w:t>
+          <w:b/>
+          <w:bCs/>
+          <w:lang w:val="en-FI"/>
+        </w:rPr>
+        <w:t>rese</w:t>
+      </w:r>
+      <w:r>
+        <w:rPr>
+          <w:rFonts w:ascii="Arial" w:hAnsi="Arial" w:cs="Arial"/>
+          <w:b/>
+          <w:bCs/>
+          <w:lang w:val="en-FI"/>
+        </w:rPr>
+        <w:t>t</w:t>
       </w:r>
       <w:r>
         <w:rPr>
@@ -3516,6 +3498,14 @@
         </w:rPr>
         <w:t xml:space="preserve"> – Reset Console window position and size (Large GUI only)</w:t>
       </w:r>
+    </w:p>
+    <w:p>
+      <w:pPr>
+        <w:rPr>
+          <w:rFonts w:ascii="Arial" w:hAnsi="Arial" w:cs="Arial"/>
+          <w:lang w:val="en-FI"/>
+        </w:rPr>
+      </w:pPr>
     </w:p>
     <w:p>
       <w:pPr>
@@ -3525,202 +3515,32 @@
           <w:numId w:val="23"/>
         </w:numPr>
         <w:rPr>
-          <w:rFonts w:ascii="Arial" w:hAnsi="Arial" w:cs="Arial"/>
-          <w:lang w:val="en-FI"/>
-        </w:rPr>
-      </w:pPr>
-      <w:r>
-        <w:rPr>
-          <w:rFonts w:ascii="Arial" w:hAnsi="Arial" w:cs="Arial"/>
-          <w:lang w:val="en-FI"/>
-        </w:rPr>
-        <w:t>‘</w:t>
-      </w:r>
+          <w:rStyle w:val="Hyperlink"/>
+          <w:rFonts w:ascii="Arial" w:hAnsi="Arial" w:cs="Arial"/>
+          <w:color w:val="auto"/>
+          <w:u w:val="none"/>
+          <w:lang w:val="en-FI"/>
+        </w:rPr>
+      </w:pPr>
       <w:proofErr w:type="spellStart"/>
-      <w:proofErr w:type="gramStart"/>
-      <w:r>
-        <w:rPr>
-          <w:rFonts w:ascii="Arial" w:hAnsi="Arial" w:cs="Arial"/>
-          <w:lang w:val="en-FI"/>
-        </w:rPr>
-        <w:t>console.style</w:t>
+      <w:r>
+        <w:rPr>
+          <w:rFonts w:ascii="Arial" w:hAnsi="Arial" w:cs="Arial"/>
+          <w:b/>
+          <w:bCs/>
+          <w:lang w:val="en-FI"/>
+        </w:rPr>
+        <w:t>max_fps</w:t>
       </w:r>
       <w:proofErr w:type="spellEnd"/>
-      <w:proofErr w:type="gramEnd"/>
-      <w:r>
-        <w:rPr>
-          <w:rFonts w:ascii="Arial" w:hAnsi="Arial" w:cs="Arial"/>
-          <w:lang w:val="en-FI"/>
-        </w:rPr>
-        <w:t>’</w:t>
-      </w:r>
-      <w:r>
-        <w:rPr>
-          <w:rFonts w:ascii="Arial" w:hAnsi="Arial" w:cs="Arial"/>
-          <w:lang w:val="en-FI"/>
-        </w:rPr>
-        <w:t xml:space="preserve"> – Toggle GUI between Large and Minimal</w:t>
-      </w:r>
-    </w:p>
-    <w:p>
-      <w:pPr>
-        <w:pStyle w:val="ListParagraph"/>
-        <w:numPr>
-          <w:ilvl w:val="0"/>
-          <w:numId w:val="23"/>
-        </w:numPr>
-        <w:rPr>
-          <w:rFonts w:ascii="Arial" w:hAnsi="Arial" w:cs="Arial"/>
-          <w:lang w:val="en-FI"/>
-        </w:rPr>
-      </w:pPr>
-      <w:r>
-        <w:rPr>
-          <w:rFonts w:ascii="Arial" w:hAnsi="Arial" w:cs="Arial"/>
-          <w:lang w:val="en-FI"/>
-        </w:rPr>
-        <w:t>‘</w:t>
-      </w:r>
-      <w:proofErr w:type="spellStart"/>
-      <w:proofErr w:type="gramStart"/>
-      <w:r>
-        <w:rPr>
-          <w:rFonts w:ascii="Arial" w:hAnsi="Arial" w:cs="Arial"/>
-          <w:lang w:val="en-FI"/>
-        </w:rPr>
-        <w:t>scene.loadbyindex</w:t>
-      </w:r>
-      <w:proofErr w:type="spellEnd"/>
-      <w:proofErr w:type="gramEnd"/>
-      <w:r>
-        <w:rPr>
-          <w:rFonts w:ascii="Arial" w:hAnsi="Arial" w:cs="Arial"/>
+      <w:r>
+        <w:rPr>
+          <w:rFonts w:ascii="Arial" w:hAnsi="Arial" w:cs="Arial"/>
+          <w:b/>
+          <w:bCs/>
           <w:lang w:val="en-FI"/>
         </w:rPr>
         <w:t xml:space="preserve"> (int)</w:t>
-      </w:r>
-      <w:r>
-        <w:rPr>
-          <w:rFonts w:ascii="Arial" w:hAnsi="Arial" w:cs="Arial"/>
-          <w:lang w:val="en-FI"/>
-        </w:rPr>
-        <w:t>’</w:t>
-      </w:r>
-      <w:r>
-        <w:rPr>
-          <w:rFonts w:ascii="Arial" w:hAnsi="Arial" w:cs="Arial"/>
-          <w:lang w:val="en-FI"/>
-        </w:rPr>
-        <w:t xml:space="preserve"> – </w:t>
-      </w:r>
-      <w:r>
-        <w:rPr>
-          <w:rFonts w:ascii="Arial" w:hAnsi="Arial" w:cs="Arial"/>
-          <w:lang w:val="en-FI"/>
-        </w:rPr>
-        <w:t>Load scene asynchronously by scene build index</w:t>
-      </w:r>
-    </w:p>
-    <w:p>
-      <w:pPr>
-        <w:pStyle w:val="ListParagraph"/>
-        <w:numPr>
-          <w:ilvl w:val="0"/>
-          <w:numId w:val="23"/>
-        </w:numPr>
-        <w:rPr>
-          <w:rFonts w:ascii="Arial" w:hAnsi="Arial" w:cs="Arial"/>
-          <w:lang w:val="en-FI"/>
-        </w:rPr>
-      </w:pPr>
-      <w:r>
-        <w:rPr>
-          <w:rFonts w:ascii="Arial" w:hAnsi="Arial" w:cs="Arial"/>
-          <w:lang w:val="en-FI"/>
-        </w:rPr>
-        <w:t>‘</w:t>
-      </w:r>
-      <w:proofErr w:type="spellStart"/>
-      <w:proofErr w:type="gramStart"/>
-      <w:r>
-        <w:rPr>
-          <w:rFonts w:ascii="Arial" w:hAnsi="Arial" w:cs="Arial"/>
-          <w:lang w:val="en-FI"/>
-        </w:rPr>
-        <w:t>scene.loadbyname</w:t>
-      </w:r>
-      <w:proofErr w:type="spellEnd"/>
-      <w:proofErr w:type="gramEnd"/>
-      <w:r>
-        <w:rPr>
-          <w:rFonts w:ascii="Arial" w:hAnsi="Arial" w:cs="Arial"/>
-          <w:lang w:val="en-FI"/>
-        </w:rPr>
-        <w:t xml:space="preserve"> (string)</w:t>
-      </w:r>
-      <w:r>
-        <w:rPr>
-          <w:rFonts w:ascii="Arial" w:hAnsi="Arial" w:cs="Arial"/>
-          <w:lang w:val="en-FI"/>
-        </w:rPr>
-        <w:t>’</w:t>
-      </w:r>
-      <w:r>
-        <w:rPr>
-          <w:rFonts w:ascii="Arial" w:hAnsi="Arial" w:cs="Arial"/>
-          <w:lang w:val="en-FI"/>
-        </w:rPr>
-        <w:t xml:space="preserve"> - </w:t>
-      </w:r>
-      <w:r>
-        <w:rPr>
-          <w:rFonts w:ascii="Arial" w:hAnsi="Arial" w:cs="Arial"/>
-          <w:lang w:val="en-FI"/>
-        </w:rPr>
-        <w:t>Load scene asynchronously by scene name</w:t>
-      </w:r>
-    </w:p>
-    <w:p>
-      <w:pPr>
-        <w:pStyle w:val="ListParagraph"/>
-        <w:numPr>
-          <w:ilvl w:val="0"/>
-          <w:numId w:val="23"/>
-        </w:numPr>
-        <w:rPr>
-          <w:rFonts w:ascii="Arial" w:hAnsi="Arial" w:cs="Arial"/>
-          <w:lang w:val="en-FI"/>
-        </w:rPr>
-      </w:pPr>
-      <w:r>
-        <w:rPr>
-          <w:rFonts w:ascii="Arial" w:hAnsi="Arial" w:cs="Arial"/>
-          <w:lang w:val="en-FI"/>
-        </w:rPr>
-        <w:t>‘</w:t>
-      </w:r>
-      <w:proofErr w:type="spellStart"/>
-      <w:r>
-        <w:rPr>
-          <w:rFonts w:ascii="Arial" w:hAnsi="Arial" w:cs="Arial"/>
-          <w:lang w:val="en-FI"/>
-        </w:rPr>
-        <w:t>max_fps</w:t>
-      </w:r>
-      <w:proofErr w:type="spellEnd"/>
-      <w:r>
-        <w:rPr>
-          <w:rFonts w:ascii="Arial" w:hAnsi="Arial" w:cs="Arial"/>
-          <w:lang w:val="en-FI"/>
-        </w:rPr>
-        <w:t xml:space="preserve"> (int)</w:t>
-      </w:r>
-      <w:r>
-        <w:rPr>
-          <w:rFonts w:ascii="Arial" w:hAnsi="Arial" w:cs="Arial"/>
-          <w:lang w:val="en-FI"/>
-        </w:rPr>
-        <w:t>’</w:t>
       </w:r>
       <w:r>
         <w:rPr>
@@ -3752,21 +3572,6 @@
     </w:p>
     <w:p>
       <w:pPr>
-        <w:rPr>
-          <w:rFonts w:ascii="Arial" w:hAnsi="Arial" w:cs="Arial"/>
-          <w:lang w:val="en-FI"/>
-        </w:rPr>
-      </w:pPr>
-      <w:r>
-        <w:rPr>
-          <w:rFonts w:ascii="Arial" w:hAnsi="Arial" w:cs="Arial"/>
-          <w:lang w:val="en-FI"/>
-        </w:rPr>
-        <w:t>Editor only:</w:t>
-      </w:r>
-    </w:p>
-    <w:p>
-      <w:pPr>
         <w:pStyle w:val="ListParagraph"/>
         <w:numPr>
           <w:ilvl w:val="0"/>
@@ -3777,21 +3582,16 @@
           <w:lang w:val="en-FI"/>
         </w:rPr>
       </w:pPr>
-      <w:r>
-        <w:rPr>
-          <w:rFonts w:ascii="Arial" w:hAnsi="Arial" w:cs="Arial"/>
-          <w:lang w:val="en-FI"/>
-        </w:rPr>
-        <w:t>‘</w:t>
-      </w:r>
       <w:proofErr w:type="spellStart"/>
       <w:proofErr w:type="gramStart"/>
       <w:r>
         <w:rPr>
           <w:rFonts w:ascii="Arial" w:hAnsi="Arial" w:cs="Arial"/>
-          <w:lang w:val="en-FI"/>
-        </w:rPr>
-        <w:t>debug.renderinfo</w:t>
+          <w:b/>
+          <w:bCs/>
+          <w:lang w:val="en-FI"/>
+        </w:rPr>
+        <w:t>console.style</w:t>
       </w:r>
       <w:proofErr w:type="spellEnd"/>
       <w:proofErr w:type="gramEnd"/>
@@ -3800,8 +3600,469 @@
           <w:rFonts w:ascii="Arial" w:hAnsi="Arial" w:cs="Arial"/>
           <w:lang w:val="en-FI"/>
         </w:rPr>
-        <w:t>’</w:t>
-      </w:r>
+        <w:t xml:space="preserve"> – Toggle GUI between Large and Minimal</w:t>
+      </w:r>
+    </w:p>
+    <w:p>
+      <w:pPr>
+        <w:rPr>
+          <w:rFonts w:ascii="Arial" w:hAnsi="Arial" w:cs="Arial"/>
+          <w:lang w:val="en-FI"/>
+        </w:rPr>
+      </w:pPr>
+    </w:p>
+    <w:p>
+      <w:pPr>
+        <w:pStyle w:val="ListParagraph"/>
+        <w:numPr>
+          <w:ilvl w:val="0"/>
+          <w:numId w:val="23"/>
+        </w:numPr>
+        <w:rPr>
+          <w:rFonts w:ascii="Arial" w:hAnsi="Arial" w:cs="Arial"/>
+          <w:lang w:val="en-FI"/>
+        </w:rPr>
+      </w:pPr>
+      <w:proofErr w:type="spellStart"/>
+      <w:proofErr w:type="gramStart"/>
+      <w:r>
+        <w:rPr>
+          <w:rFonts w:ascii="Arial" w:hAnsi="Arial" w:cs="Arial"/>
+          <w:b/>
+          <w:bCs/>
+          <w:lang w:val="en-FI"/>
+        </w:rPr>
+        <w:t>scene.loadbyindex</w:t>
+      </w:r>
+      <w:proofErr w:type="spellEnd"/>
+      <w:proofErr w:type="gramEnd"/>
+      <w:r>
+        <w:rPr>
+          <w:rFonts w:ascii="Arial" w:hAnsi="Arial" w:cs="Arial"/>
+          <w:b/>
+          <w:bCs/>
+          <w:lang w:val="en-FI"/>
+        </w:rPr>
+        <w:t xml:space="preserve"> (int)</w:t>
+      </w:r>
+      <w:r>
+        <w:rPr>
+          <w:rFonts w:ascii="Arial" w:hAnsi="Arial" w:cs="Arial"/>
+          <w:lang w:val="en-FI"/>
+        </w:rPr>
+        <w:t xml:space="preserve"> – </w:t>
+      </w:r>
+      <w:r>
+        <w:rPr>
+          <w:rFonts w:ascii="Arial" w:hAnsi="Arial" w:cs="Arial"/>
+          <w:lang w:val="en-FI"/>
+        </w:rPr>
+        <w:t>Load scene asynchronously by scene build index</w:t>
+      </w:r>
+    </w:p>
+    <w:p>
+      <w:pPr>
+        <w:rPr>
+          <w:rFonts w:ascii="Arial" w:hAnsi="Arial" w:cs="Arial"/>
+          <w:lang w:val="en-FI"/>
+        </w:rPr>
+      </w:pPr>
+    </w:p>
+    <w:p>
+      <w:pPr>
+        <w:pStyle w:val="ListParagraph"/>
+        <w:numPr>
+          <w:ilvl w:val="0"/>
+          <w:numId w:val="23"/>
+        </w:numPr>
+        <w:rPr>
+          <w:rFonts w:ascii="Arial" w:hAnsi="Arial" w:cs="Arial"/>
+          <w:lang w:val="en-FI"/>
+        </w:rPr>
+      </w:pPr>
+      <w:proofErr w:type="gramStart"/>
+      <w:r>
+        <w:rPr>
+          <w:rFonts w:ascii="Arial" w:hAnsi="Arial" w:cs="Arial"/>
+          <w:b/>
+          <w:bCs/>
+          <w:lang w:val="en-FI"/>
+        </w:rPr>
+        <w:t>s</w:t>
+      </w:r>
+      <w:proofErr w:type="spellStart"/>
+      <w:r>
+        <w:rPr>
+          <w:rFonts w:ascii="Arial" w:hAnsi="Arial" w:cs="Arial"/>
+          <w:b/>
+          <w:bCs/>
+          <w:lang w:val="en-FI"/>
+        </w:rPr>
+        <w:t>cene.loadbyindex</w:t>
+      </w:r>
+      <w:proofErr w:type="spellEnd"/>
+      <w:r>
+        <w:rPr>
+          <w:rFonts w:ascii="Arial" w:hAnsi="Arial" w:cs="Arial"/>
+          <w:b/>
+          <w:bCs/>
+          <w:lang w:val="en-FI"/>
+        </w:rPr>
+        <w:t>add</w:t>
+      </w:r>
+      <w:proofErr w:type="gramEnd"/>
+      <w:r>
+        <w:rPr>
+          <w:rFonts w:ascii="Arial" w:hAnsi="Arial" w:cs="Arial"/>
+          <w:b/>
+          <w:bCs/>
+          <w:lang w:val="en-FI"/>
+        </w:rPr>
+        <w:t xml:space="preserve"> (int)</w:t>
+      </w:r>
+      <w:r>
+        <w:rPr>
+          <w:rFonts w:ascii="Arial" w:hAnsi="Arial" w:cs="Arial"/>
+          <w:lang w:val="en-FI"/>
+        </w:rPr>
+        <w:t xml:space="preserve"> – </w:t>
+      </w:r>
+      <w:r>
+        <w:rPr>
+          <w:rFonts w:ascii="Arial" w:hAnsi="Arial" w:cs="Arial"/>
+          <w:lang w:val="en-FI"/>
+        </w:rPr>
+        <w:t>Load scene asynchronously</w:t>
+      </w:r>
+      <w:r>
+        <w:rPr>
+          <w:rFonts w:ascii="Arial" w:hAnsi="Arial" w:cs="Arial"/>
+          <w:lang w:val="en-FI"/>
+        </w:rPr>
+        <w:t xml:space="preserve"> additively</w:t>
+      </w:r>
+      <w:r>
+        <w:rPr>
+          <w:rFonts w:ascii="Arial" w:hAnsi="Arial" w:cs="Arial"/>
+          <w:lang w:val="en-FI"/>
+        </w:rPr>
+        <w:t xml:space="preserve"> by scene build index</w:t>
+      </w:r>
+    </w:p>
+    <w:p>
+      <w:pPr>
+        <w:rPr>
+          <w:rFonts w:ascii="Arial" w:hAnsi="Arial" w:cs="Arial"/>
+          <w:lang w:val="en-FI"/>
+        </w:rPr>
+      </w:pPr>
+    </w:p>
+    <w:p>
+      <w:pPr>
+        <w:pStyle w:val="ListParagraph"/>
+        <w:numPr>
+          <w:ilvl w:val="0"/>
+          <w:numId w:val="23"/>
+        </w:numPr>
+        <w:rPr>
+          <w:rFonts w:ascii="Arial" w:hAnsi="Arial" w:cs="Arial"/>
+          <w:lang w:val="en-FI"/>
+        </w:rPr>
+      </w:pPr>
+      <w:proofErr w:type="spellStart"/>
+      <w:proofErr w:type="gramStart"/>
+      <w:r>
+        <w:rPr>
+          <w:rFonts w:ascii="Arial" w:hAnsi="Arial" w:cs="Arial"/>
+          <w:b/>
+          <w:bCs/>
+          <w:lang w:val="en-FI"/>
+        </w:rPr>
+        <w:t>scene.loadbyname</w:t>
+      </w:r>
+      <w:proofErr w:type="spellEnd"/>
+      <w:proofErr w:type="gramEnd"/>
+      <w:r>
+        <w:rPr>
+          <w:rFonts w:ascii="Arial" w:hAnsi="Arial" w:cs="Arial"/>
+          <w:b/>
+          <w:bCs/>
+          <w:lang w:val="en-FI"/>
+        </w:rPr>
+        <w:t xml:space="preserve"> (string)</w:t>
+      </w:r>
+      <w:r>
+        <w:rPr>
+          <w:rFonts w:ascii="Arial" w:hAnsi="Arial" w:cs="Arial"/>
+          <w:lang w:val="en-FI"/>
+        </w:rPr>
+        <w:t xml:space="preserve"> - </w:t>
+      </w:r>
+      <w:r>
+        <w:rPr>
+          <w:rFonts w:ascii="Arial" w:hAnsi="Arial" w:cs="Arial"/>
+          <w:lang w:val="en-FI"/>
+        </w:rPr>
+        <w:t>Load scene asynchronously by scene name</w:t>
+      </w:r>
+    </w:p>
+    <w:p>
+      <w:pPr>
+        <w:rPr>
+          <w:rFonts w:ascii="Arial" w:hAnsi="Arial" w:cs="Arial"/>
+          <w:lang w:val="en-FI"/>
+        </w:rPr>
+      </w:pPr>
+    </w:p>
+    <w:p>
+      <w:pPr>
+        <w:pStyle w:val="ListParagraph"/>
+        <w:numPr>
+          <w:ilvl w:val="0"/>
+          <w:numId w:val="23"/>
+        </w:numPr>
+        <w:rPr>
+          <w:rFonts w:ascii="Arial" w:hAnsi="Arial" w:cs="Arial"/>
+          <w:lang w:val="en-FI"/>
+        </w:rPr>
+      </w:pPr>
+      <w:proofErr w:type="gramStart"/>
+      <w:r>
+        <w:rPr>
+          <w:rFonts w:ascii="Arial" w:hAnsi="Arial" w:cs="Arial"/>
+          <w:b/>
+          <w:bCs/>
+          <w:lang w:val="en-FI"/>
+        </w:rPr>
+        <w:t>scene.</w:t>
+      </w:r>
+      <w:r>
+        <w:rPr>
+          <w:rFonts w:ascii="Arial" w:hAnsi="Arial" w:cs="Arial"/>
+          <w:b/>
+          <w:bCs/>
+          <w:lang w:val="en-FI"/>
+        </w:rPr>
+        <w:t>un</w:t>
+      </w:r>
+      <w:proofErr w:type="spellStart"/>
+      <w:r>
+        <w:rPr>
+          <w:rFonts w:ascii="Arial" w:hAnsi="Arial" w:cs="Arial"/>
+          <w:b/>
+          <w:bCs/>
+          <w:lang w:val="en-FI"/>
+        </w:rPr>
+        <w:t>loadbyname</w:t>
+      </w:r>
+      <w:proofErr w:type="spellEnd"/>
+      <w:proofErr w:type="gramEnd"/>
+      <w:r>
+        <w:rPr>
+          <w:rFonts w:ascii="Arial" w:hAnsi="Arial" w:cs="Arial"/>
+          <w:b/>
+          <w:bCs/>
+          <w:lang w:val="en-FI"/>
+        </w:rPr>
+        <w:t xml:space="preserve"> (string)</w:t>
+      </w:r>
+      <w:r>
+        <w:rPr>
+          <w:rFonts w:ascii="Arial" w:hAnsi="Arial" w:cs="Arial"/>
+          <w:lang w:val="en-FI"/>
+        </w:rPr>
+        <w:t xml:space="preserve"> - </w:t>
+      </w:r>
+      <w:proofErr w:type="spellStart"/>
+      <w:r>
+        <w:rPr>
+          <w:rFonts w:ascii="Arial" w:hAnsi="Arial" w:cs="Arial"/>
+          <w:lang w:val="en-FI"/>
+        </w:rPr>
+        <w:t>Unl</w:t>
+      </w:r>
+      <w:r>
+        <w:rPr>
+          <w:rFonts w:ascii="Arial" w:hAnsi="Arial" w:cs="Arial"/>
+          <w:lang w:val="en-FI"/>
+        </w:rPr>
+        <w:t>oad</w:t>
+      </w:r>
+      <w:proofErr w:type="spellEnd"/>
+      <w:r>
+        <w:rPr>
+          <w:rFonts w:ascii="Arial" w:hAnsi="Arial" w:cs="Arial"/>
+          <w:lang w:val="en-FI"/>
+        </w:rPr>
+        <w:t xml:space="preserve"> scene asynchronously by scene name</w:t>
+      </w:r>
+    </w:p>
+    <w:p>
+      <w:pPr>
+        <w:rPr>
+          <w:rFonts w:ascii="Arial" w:hAnsi="Arial" w:cs="Arial"/>
+          <w:lang w:val="en-FI"/>
+        </w:rPr>
+      </w:pPr>
+    </w:p>
+    <w:p>
+      <w:pPr>
+        <w:pStyle w:val="ListParagraph"/>
+        <w:numPr>
+          <w:ilvl w:val="0"/>
+          <w:numId w:val="23"/>
+        </w:numPr>
+        <w:rPr>
+          <w:rFonts w:ascii="Arial" w:hAnsi="Arial" w:cs="Arial"/>
+          <w:lang w:val="en-FI"/>
+        </w:rPr>
+      </w:pPr>
+      <w:proofErr w:type="gramStart"/>
+      <w:r>
+        <w:rPr>
+          <w:rFonts w:ascii="Arial" w:hAnsi="Arial" w:cs="Arial"/>
+          <w:b/>
+          <w:bCs/>
+          <w:lang w:val="en-FI"/>
+        </w:rPr>
+        <w:t>scene.</w:t>
+      </w:r>
+      <w:r>
+        <w:rPr>
+          <w:rFonts w:ascii="Arial" w:hAnsi="Arial" w:cs="Arial"/>
+          <w:b/>
+          <w:bCs/>
+          <w:lang w:val="en-FI"/>
+        </w:rPr>
+        <w:t>un</w:t>
+      </w:r>
+      <w:proofErr w:type="spellStart"/>
+      <w:r>
+        <w:rPr>
+          <w:rFonts w:ascii="Arial" w:hAnsi="Arial" w:cs="Arial"/>
+          <w:b/>
+          <w:bCs/>
+          <w:lang w:val="en-FI"/>
+        </w:rPr>
+        <w:t>loadby</w:t>
+      </w:r>
+      <w:proofErr w:type="spellEnd"/>
+      <w:r>
+        <w:rPr>
+          <w:rFonts w:ascii="Arial" w:hAnsi="Arial" w:cs="Arial"/>
+          <w:b/>
+          <w:bCs/>
+          <w:lang w:val="en-FI"/>
+        </w:rPr>
+        <w:t>index</w:t>
+      </w:r>
+      <w:proofErr w:type="gramEnd"/>
+      <w:r>
+        <w:rPr>
+          <w:rFonts w:ascii="Arial" w:hAnsi="Arial" w:cs="Arial"/>
+          <w:b/>
+          <w:bCs/>
+          <w:lang w:val="en-FI"/>
+        </w:rPr>
+        <w:t xml:space="preserve"> (</w:t>
+      </w:r>
+      <w:r>
+        <w:rPr>
+          <w:rFonts w:ascii="Arial" w:hAnsi="Arial" w:cs="Arial"/>
+          <w:b/>
+          <w:bCs/>
+          <w:lang w:val="en-FI"/>
+        </w:rPr>
+        <w:t>int</w:t>
+      </w:r>
+      <w:r>
+        <w:rPr>
+          <w:rFonts w:ascii="Arial" w:hAnsi="Arial" w:cs="Arial"/>
+          <w:b/>
+          <w:bCs/>
+          <w:lang w:val="en-FI"/>
+        </w:rPr>
+        <w:t>)</w:t>
+      </w:r>
+      <w:r>
+        <w:rPr>
+          <w:rFonts w:ascii="Arial" w:hAnsi="Arial" w:cs="Arial"/>
+          <w:lang w:val="en-FI"/>
+        </w:rPr>
+        <w:t xml:space="preserve"> - </w:t>
+      </w:r>
+      <w:proofErr w:type="spellStart"/>
+      <w:r>
+        <w:rPr>
+          <w:rFonts w:ascii="Arial" w:hAnsi="Arial" w:cs="Arial"/>
+          <w:lang w:val="en-FI"/>
+        </w:rPr>
+        <w:t>Unl</w:t>
+      </w:r>
+      <w:r>
+        <w:rPr>
+          <w:rFonts w:ascii="Arial" w:hAnsi="Arial" w:cs="Arial"/>
+          <w:lang w:val="en-FI"/>
+        </w:rPr>
+        <w:t>oad</w:t>
+      </w:r>
+      <w:proofErr w:type="spellEnd"/>
+      <w:r>
+        <w:rPr>
+          <w:rFonts w:ascii="Arial" w:hAnsi="Arial" w:cs="Arial"/>
+          <w:lang w:val="en-FI"/>
+        </w:rPr>
+        <w:t xml:space="preserve"> scene asynchronously by scene build index</w:t>
+      </w:r>
+    </w:p>
+    <w:p>
+      <w:pPr>
+        <w:rPr>
+          <w:rFonts w:ascii="Arial" w:hAnsi="Arial" w:cs="Arial"/>
+          <w:lang w:val="en-FI"/>
+        </w:rPr>
+      </w:pPr>
+    </w:p>
+    <w:p>
+      <w:pPr>
+        <w:rPr>
+          <w:rFonts w:ascii="Arial" w:hAnsi="Arial" w:cs="Arial"/>
+          <w:lang w:val="en-FI"/>
+        </w:rPr>
+      </w:pPr>
+      <w:r>
+        <w:rPr>
+          <w:rFonts w:ascii="Arial" w:hAnsi="Arial" w:cs="Arial"/>
+          <w:lang w:val="en-FI"/>
+        </w:rPr>
+        <w:t>Editor only:</w:t>
+      </w:r>
+    </w:p>
+    <w:p>
+      <w:pPr>
+        <w:pStyle w:val="ListParagraph"/>
+        <w:numPr>
+          <w:ilvl w:val="0"/>
+          <w:numId w:val="23"/>
+        </w:numPr>
+        <w:rPr>
+          <w:rFonts w:ascii="Arial" w:hAnsi="Arial" w:cs="Arial"/>
+          <w:lang w:val="en-FI"/>
+        </w:rPr>
+      </w:pPr>
+      <w:proofErr w:type="spellStart"/>
+      <w:proofErr w:type="gramStart"/>
+      <w:r>
+        <w:rPr>
+          <w:rFonts w:ascii="Arial" w:hAnsi="Arial" w:cs="Arial"/>
+          <w:b/>
+          <w:bCs/>
+          <w:lang w:val="en-FI"/>
+        </w:rPr>
+        <w:t>debug.renderinfo</w:t>
+      </w:r>
+      <w:proofErr w:type="spellEnd"/>
+      <w:proofErr w:type="gramEnd"/>
       <w:r>
         <w:rPr>
           <w:rFonts w:ascii="Arial" w:hAnsi="Arial" w:cs="Arial"/>
@@ -3841,7 +4102,7 @@
           <w:lang w:val="en-FI"/>
         </w:rPr>
       </w:pPr>
-      <w:bookmarkStart w:id="5" w:name="_Toc88843627"/>
+      <w:bookmarkStart w:id="5" w:name="_Toc88853650"/>
       <w:r>
         <w:rPr>
           <w:rFonts w:ascii="Arial" w:hAnsi="Arial" w:cs="Arial"/>
@@ -4032,7 +4293,7 @@
           <w:lang w:val="en-FI"/>
         </w:rPr>
       </w:pPr>
-      <w:bookmarkStart w:id="6" w:name="_Toc88843628"/>
+      <w:bookmarkStart w:id="6" w:name="_Toc88853651"/>
       <w:proofErr w:type="spellStart"/>
       <w:r>
         <w:rPr>
@@ -4069,29 +4330,2179 @@
           <w:lang w:val="en-FI"/>
         </w:rPr>
       </w:pPr>
-      <w:r>
-        <w:rPr>
-          <w:rFonts w:ascii="Arial" w:hAnsi="Arial" w:cs="Arial"/>
-          <w:lang w:val="en-FI"/>
-        </w:rPr>
-        <w:t>TODO write this</w:t>
-      </w:r>
-    </w:p>
-    <w:p>
-      <w:pPr>
-        <w:rPr>
-          <w:rFonts w:ascii="Arial" w:hAnsi="Arial" w:cs="Arial"/>
-          <w:lang w:val="en-FI"/>
-        </w:rPr>
-      </w:pPr>
-    </w:p>
-    <w:p>
-      <w:pPr>
-        <w:rPr>
-          <w:rFonts w:ascii="Arial" w:hAnsi="Arial" w:cs="Arial"/>
-          <w:lang w:val="en-FI"/>
-        </w:rPr>
-      </w:pPr>
+      <w:proofErr w:type="spellStart"/>
+      <w:r>
+        <w:rPr>
+          <w:rFonts w:ascii="Arial" w:hAnsi="Arial" w:cs="Arial"/>
+          <w:lang w:val="en-FI"/>
+        </w:rPr>
+        <w:t>Console.cs</w:t>
+      </w:r>
+      <w:proofErr w:type="spellEnd"/>
+      <w:r>
+        <w:rPr>
+          <w:rFonts w:ascii="Arial" w:hAnsi="Arial" w:cs="Arial"/>
+          <w:lang w:val="en-FI"/>
+        </w:rPr>
+        <w:t xml:space="preserve"> is simple static API to interact with the console</w:t>
+      </w:r>
+      <w:r>
+        <w:rPr>
+          <w:rFonts w:ascii="Arial" w:hAnsi="Arial" w:cs="Arial"/>
+          <w:lang w:val="en-FI"/>
+        </w:rPr>
+        <w:t xml:space="preserve"> </w:t>
+      </w:r>
+      <w:r>
+        <w:rPr>
+          <w:rFonts w:ascii="Arial" w:hAnsi="Arial" w:cs="Arial"/>
+          <w:lang w:val="en-FI"/>
+        </w:rPr>
+        <w:t>programmatically</w:t>
+      </w:r>
+      <w:r>
+        <w:rPr>
+          <w:rFonts w:ascii="Arial" w:hAnsi="Arial" w:cs="Arial"/>
+          <w:lang w:val="en-FI"/>
+        </w:rPr>
+        <w:t>.</w:t>
+      </w:r>
+    </w:p>
+    <w:p>
+      <w:pPr>
+        <w:rPr>
+          <w:rFonts w:ascii="Arial" w:hAnsi="Arial" w:cs="Arial"/>
+          <w:lang w:val="en-FI"/>
+        </w:rPr>
+      </w:pPr>
+    </w:p>
+    <w:p>
+      <w:pPr>
+        <w:rPr>
+          <w:rFonts w:ascii="Arial" w:hAnsi="Arial" w:cs="Arial"/>
+          <w:b/>
+          <w:bCs/>
+          <w:lang w:val="en-FI"/>
+        </w:rPr>
+      </w:pPr>
+      <w:proofErr w:type="spellStart"/>
+      <w:r>
+        <w:rPr>
+          <w:rFonts w:ascii="Arial" w:hAnsi="Arial" w:cs="Arial"/>
+          <w:b/>
+          <w:bCs/>
+          <w:lang w:val="en-FI"/>
+        </w:rPr>
+        <w:t>Console.</w:t>
+      </w:r>
+      <w:r>
+        <w:rPr>
+          <w:rFonts w:ascii="Arial" w:hAnsi="Arial" w:cs="Arial"/>
+          <w:b/>
+          <w:bCs/>
+          <w:lang w:val="en-FI"/>
+        </w:rPr>
+        <w:t>Log</w:t>
+      </w:r>
+      <w:proofErr w:type="spellEnd"/>
+      <w:r>
+        <w:rPr>
+          <w:rFonts w:ascii="Arial" w:hAnsi="Arial" w:cs="Arial"/>
+          <w:b/>
+          <w:bCs/>
+          <w:lang w:val="en-FI"/>
+        </w:rPr>
+        <w:t>(</w:t>
+      </w:r>
+      <w:r>
+        <w:rPr>
+          <w:rFonts w:ascii="Arial" w:hAnsi="Arial" w:cs="Arial"/>
+          <w:b/>
+          <w:bCs/>
+          <w:lang w:val="en-FI"/>
+        </w:rPr>
+        <w:t>)</w:t>
+      </w:r>
+      <w:r>
+        <w:rPr>
+          <w:rFonts w:ascii="Arial" w:hAnsi="Arial" w:cs="Arial"/>
+          <w:b/>
+          <w:bCs/>
+          <w:lang w:val="en-FI"/>
+        </w:rPr>
+        <w:t xml:space="preserve">: </w:t>
+      </w:r>
+      <w:r>
+        <w:rPr>
+          <w:rFonts w:ascii="Arial" w:hAnsi="Arial" w:cs="Arial"/>
+          <w:lang w:val="en-FI"/>
+        </w:rPr>
+        <w:t>L</w:t>
+      </w:r>
+      <w:r>
+        <w:rPr>
+          <w:rFonts w:ascii="Arial" w:hAnsi="Arial" w:cs="Arial"/>
+          <w:lang w:val="en-FI"/>
+        </w:rPr>
+        <w:t>ogs message to developer console directly.</w:t>
+      </w:r>
+    </w:p>
+    <w:p>
+      <w:pPr>
+        <w:pStyle w:val="ListParagraph"/>
+        <w:numPr>
+          <w:ilvl w:val="0"/>
+          <w:numId w:val="23"/>
+        </w:numPr>
+        <w:rPr>
+          <w:rFonts w:ascii="Arial" w:hAnsi="Arial" w:cs="Arial"/>
+          <w:lang w:val="en-FI"/>
+        </w:rPr>
+      </w:pPr>
+      <w:r>
+        <w:rPr>
+          <w:rFonts w:ascii="Arial" w:hAnsi="Arial" w:cs="Arial"/>
+          <w:lang w:val="en-FI"/>
+        </w:rPr>
+        <w:t>Parameters:</w:t>
+      </w:r>
+    </w:p>
+    <w:p>
+      <w:pPr>
+        <w:pStyle w:val="ListParagraph"/>
+        <w:numPr>
+          <w:ilvl w:val="1"/>
+          <w:numId w:val="23"/>
+        </w:numPr>
+        <w:rPr>
+          <w:rFonts w:ascii="Arial" w:hAnsi="Arial" w:cs="Arial"/>
+          <w:lang w:val="en-FI"/>
+        </w:rPr>
+      </w:pPr>
+      <w:r>
+        <w:rPr>
+          <w:rFonts w:ascii="Arial" w:hAnsi="Arial" w:cs="Arial"/>
+          <w:lang w:val="en-FI"/>
+        </w:rPr>
+        <w:t xml:space="preserve">String </w:t>
+      </w:r>
+      <w:r>
+        <w:rPr>
+          <w:rFonts w:ascii="Arial" w:hAnsi="Arial" w:cs="Arial"/>
+          <w:lang w:val="en-FI"/>
+        </w:rPr>
+        <w:t xml:space="preserve">or </w:t>
+      </w:r>
+      <w:proofErr w:type="spellStart"/>
+      <w:r>
+        <w:rPr>
+          <w:rFonts w:ascii="Arial" w:hAnsi="Arial" w:cs="Arial"/>
+          <w:lang w:val="en-FI"/>
+        </w:rPr>
+        <w:t>System.Object</w:t>
+      </w:r>
+      <w:proofErr w:type="spellEnd"/>
+    </w:p>
+    <w:p>
+      <w:pPr>
+        <w:pStyle w:val="ListParagraph"/>
+        <w:ind w:left="1800"/>
+        <w:rPr>
+          <w:rFonts w:ascii="Arial" w:hAnsi="Arial" w:cs="Arial"/>
+          <w:lang w:val="en-FI"/>
+        </w:rPr>
+      </w:pPr>
+    </w:p>
+    <w:p>
+      <w:pPr>
+        <w:rPr>
+          <w:rFonts w:ascii="Arial" w:hAnsi="Arial" w:cs="Arial"/>
+          <w:lang w:val="en-FI"/>
+        </w:rPr>
+      </w:pPr>
+      <w:proofErr w:type="spellStart"/>
+      <w:r>
+        <w:rPr>
+          <w:rFonts w:ascii="Arial" w:hAnsi="Arial" w:cs="Arial"/>
+          <w:b/>
+          <w:bCs/>
+          <w:lang w:val="en-FI"/>
+        </w:rPr>
+        <w:t>Console.</w:t>
+      </w:r>
+      <w:r>
+        <w:rPr>
+          <w:rFonts w:ascii="Arial" w:hAnsi="Arial" w:cs="Arial"/>
+          <w:b/>
+          <w:bCs/>
+          <w:lang w:val="en-FI"/>
+        </w:rPr>
+        <w:t>RegisterCommand</w:t>
+      </w:r>
+      <w:proofErr w:type="spellEnd"/>
+      <w:r>
+        <w:rPr>
+          <w:rFonts w:ascii="Arial" w:hAnsi="Arial" w:cs="Arial"/>
+          <w:b/>
+          <w:bCs/>
+          <w:lang w:val="en-FI"/>
+        </w:rPr>
+        <w:t>()</w:t>
+      </w:r>
+      <w:r>
+        <w:rPr>
+          <w:rFonts w:ascii="Arial" w:hAnsi="Arial" w:cs="Arial"/>
+          <w:b/>
+          <w:bCs/>
+          <w:lang w:val="en-FI"/>
+        </w:rPr>
+        <w:t xml:space="preserve">: </w:t>
+      </w:r>
+      <w:r>
+        <w:rPr>
+          <w:rFonts w:ascii="Arial" w:hAnsi="Arial" w:cs="Arial"/>
+          <w:lang w:val="en-FI"/>
+        </w:rPr>
+        <w:t>Register new console command</w:t>
+      </w:r>
+      <w:r>
+        <w:rPr>
+          <w:rFonts w:ascii="Arial" w:hAnsi="Arial" w:cs="Arial"/>
+          <w:lang w:val="en-FI"/>
+        </w:rPr>
+        <w:t xml:space="preserve">. See </w:t>
+      </w:r>
+      <w:hyperlink w:anchor="_Adding_and_removing" w:history="1">
+        <w:r>
+          <w:rPr>
+            <w:rStyle w:val="Hyperlink"/>
+            <w:rFonts w:ascii="Arial" w:hAnsi="Arial" w:cs="Arial"/>
+            <w:lang w:val="en-FI"/>
+          </w:rPr>
+          <w:t>Adding and removing co</w:t>
+        </w:r>
+        <w:r>
+          <w:rPr>
+            <w:rStyle w:val="Hyperlink"/>
+            <w:rFonts w:ascii="Arial" w:hAnsi="Arial" w:cs="Arial"/>
+            <w:lang w:val="en-FI"/>
+          </w:rPr>
+          <w:t>m</w:t>
+        </w:r>
+        <w:r>
+          <w:rPr>
+            <w:rStyle w:val="Hyperlink"/>
+            <w:rFonts w:ascii="Arial" w:hAnsi="Arial" w:cs="Arial"/>
+            <w:lang w:val="en-FI"/>
+          </w:rPr>
+          <w:t>mands</w:t>
+        </w:r>
+      </w:hyperlink>
+      <w:r>
+        <w:rPr>
+          <w:rFonts w:ascii="Arial" w:hAnsi="Arial" w:cs="Arial"/>
+          <w:lang w:val="en-FI"/>
+        </w:rPr>
+        <w:t xml:space="preserve"> section.</w:t>
+      </w:r>
+    </w:p>
+    <w:p>
+      <w:pPr>
+        <w:pStyle w:val="ListParagraph"/>
+        <w:numPr>
+          <w:ilvl w:val="0"/>
+          <w:numId w:val="23"/>
+        </w:numPr>
+        <w:rPr>
+          <w:rFonts w:ascii="Arial" w:hAnsi="Arial" w:cs="Arial"/>
+          <w:lang w:val="en-FI"/>
+        </w:rPr>
+      </w:pPr>
+      <w:r>
+        <w:rPr>
+          <w:rFonts w:ascii="Arial" w:hAnsi="Arial" w:cs="Arial"/>
+          <w:lang w:val="en-FI"/>
+        </w:rPr>
+        <w:t>Parameters:</w:t>
+      </w:r>
+    </w:p>
+    <w:p>
+      <w:pPr>
+        <w:pStyle w:val="ListParagraph"/>
+        <w:numPr>
+          <w:ilvl w:val="1"/>
+          <w:numId w:val="23"/>
+        </w:numPr>
+        <w:rPr>
+          <w:rFonts w:ascii="Arial" w:hAnsi="Arial" w:cs="Arial"/>
+          <w:lang w:val="en-FI"/>
+        </w:rPr>
+      </w:pPr>
+      <w:proofErr w:type="spellStart"/>
+      <w:r>
+        <w:rPr>
+          <w:rFonts w:ascii="Arial" w:hAnsi="Arial" w:cs="Arial"/>
+          <w:lang w:val="en-FI"/>
+        </w:rPr>
+        <w:t>MonoBehaviour</w:t>
+      </w:r>
+      <w:proofErr w:type="spellEnd"/>
+      <w:r>
+        <w:rPr>
+          <w:rFonts w:ascii="Arial" w:hAnsi="Arial" w:cs="Arial"/>
+          <w:lang w:val="en-FI"/>
+        </w:rPr>
+        <w:t xml:space="preserve"> script</w:t>
+      </w:r>
+    </w:p>
+    <w:p>
+      <w:pPr>
+        <w:pStyle w:val="ListParagraph"/>
+        <w:numPr>
+          <w:ilvl w:val="1"/>
+          <w:numId w:val="23"/>
+        </w:numPr>
+        <w:rPr>
+          <w:rFonts w:ascii="Arial" w:hAnsi="Arial" w:cs="Arial"/>
+          <w:lang w:val="en-FI"/>
+        </w:rPr>
+      </w:pPr>
+      <w:r>
+        <w:rPr>
+          <w:rFonts w:ascii="Arial" w:hAnsi="Arial" w:cs="Arial"/>
+          <w:lang w:val="en-FI"/>
+        </w:rPr>
+        <w:t xml:space="preserve">String </w:t>
+      </w:r>
+      <w:proofErr w:type="spellStart"/>
+      <w:r>
+        <w:rPr>
+          <w:rFonts w:ascii="Arial" w:hAnsi="Arial" w:cs="Arial"/>
+          <w:lang w:val="en-FI"/>
+        </w:rPr>
+        <w:t>methodName</w:t>
+      </w:r>
+      <w:proofErr w:type="spellEnd"/>
+    </w:p>
+    <w:p>
+      <w:pPr>
+        <w:pStyle w:val="ListParagraph"/>
+        <w:numPr>
+          <w:ilvl w:val="1"/>
+          <w:numId w:val="23"/>
+        </w:numPr>
+        <w:rPr>
+          <w:rFonts w:ascii="Arial" w:hAnsi="Arial" w:cs="Arial"/>
+          <w:lang w:val="en-FI"/>
+        </w:rPr>
+      </w:pPr>
+      <w:r>
+        <w:rPr>
+          <w:rFonts w:ascii="Arial" w:hAnsi="Arial" w:cs="Arial"/>
+          <w:lang w:val="en-FI"/>
+        </w:rPr>
+        <w:t xml:space="preserve">String </w:t>
+      </w:r>
+      <w:proofErr w:type="spellStart"/>
+      <w:r>
+        <w:rPr>
+          <w:rFonts w:ascii="Arial" w:hAnsi="Arial" w:cs="Arial"/>
+          <w:lang w:val="en-FI"/>
+        </w:rPr>
+        <w:t>commandName</w:t>
+      </w:r>
+      <w:proofErr w:type="spellEnd"/>
+    </w:p>
+    <w:p>
+      <w:pPr>
+        <w:pStyle w:val="ListParagraph"/>
+        <w:numPr>
+          <w:ilvl w:val="1"/>
+          <w:numId w:val="23"/>
+        </w:numPr>
+        <w:rPr>
+          <w:rFonts w:ascii="Arial" w:hAnsi="Arial" w:cs="Arial"/>
+          <w:lang w:val="en-FI"/>
+        </w:rPr>
+      </w:pPr>
+      <w:r>
+        <w:rPr>
+          <w:rFonts w:ascii="Arial" w:hAnsi="Arial" w:cs="Arial"/>
+          <w:lang w:val="en-FI"/>
+        </w:rPr>
+        <w:t>(o</w:t>
+      </w:r>
+      <w:r>
+        <w:rPr>
+          <w:rFonts w:ascii="Arial" w:hAnsi="Arial" w:cs="Arial"/>
+          <w:lang w:val="en-FI"/>
+        </w:rPr>
+        <w:t>ptional</w:t>
+      </w:r>
+      <w:r>
+        <w:rPr>
+          <w:rFonts w:ascii="Arial" w:hAnsi="Arial" w:cs="Arial"/>
+          <w:lang w:val="en-FI"/>
+        </w:rPr>
+        <w:t>)</w:t>
+      </w:r>
+      <w:r>
+        <w:rPr>
+          <w:rFonts w:ascii="Arial" w:hAnsi="Arial" w:cs="Arial"/>
+          <w:lang w:val="en-FI"/>
+        </w:rPr>
+        <w:t xml:space="preserve"> </w:t>
+      </w:r>
+      <w:r>
+        <w:rPr>
+          <w:rFonts w:ascii="Arial" w:hAnsi="Arial" w:cs="Arial"/>
+          <w:lang w:val="en-FI"/>
+        </w:rPr>
+        <w:t>S</w:t>
+      </w:r>
+      <w:r>
+        <w:rPr>
+          <w:rFonts w:ascii="Arial" w:hAnsi="Arial" w:cs="Arial"/>
+          <w:lang w:val="en-FI"/>
+        </w:rPr>
+        <w:t xml:space="preserve">tring </w:t>
+      </w:r>
+      <w:proofErr w:type="spellStart"/>
+      <w:r>
+        <w:rPr>
+          <w:rFonts w:ascii="Arial" w:hAnsi="Arial" w:cs="Arial"/>
+          <w:lang w:val="en-FI"/>
+        </w:rPr>
+        <w:t>defaultValue</w:t>
+      </w:r>
+      <w:proofErr w:type="spellEnd"/>
+    </w:p>
+    <w:p>
+      <w:pPr>
+        <w:pStyle w:val="ListParagraph"/>
+        <w:numPr>
+          <w:ilvl w:val="1"/>
+          <w:numId w:val="23"/>
+        </w:numPr>
+        <w:rPr>
+          <w:rFonts w:ascii="Arial" w:hAnsi="Arial" w:cs="Arial"/>
+          <w:lang w:val="en-FI"/>
+        </w:rPr>
+      </w:pPr>
+      <w:r>
+        <w:rPr>
+          <w:rFonts w:ascii="Arial" w:hAnsi="Arial" w:cs="Arial"/>
+          <w:lang w:val="en-FI"/>
+        </w:rPr>
+        <w:t>(optional)</w:t>
+      </w:r>
+      <w:r>
+        <w:rPr>
+          <w:rFonts w:ascii="Arial" w:hAnsi="Arial" w:cs="Arial"/>
+          <w:lang w:val="en-FI"/>
+        </w:rPr>
+        <w:t xml:space="preserve"> </w:t>
+      </w:r>
+      <w:r>
+        <w:rPr>
+          <w:rFonts w:ascii="Arial" w:hAnsi="Arial" w:cs="Arial"/>
+          <w:lang w:val="en-FI"/>
+        </w:rPr>
+        <w:t>St</w:t>
+      </w:r>
+      <w:r>
+        <w:rPr>
+          <w:rFonts w:ascii="Arial" w:hAnsi="Arial" w:cs="Arial"/>
+          <w:lang w:val="en-FI"/>
+        </w:rPr>
+        <w:t>ring info</w:t>
+      </w:r>
+    </w:p>
+    <w:p>
+      <w:pPr>
+        <w:pStyle w:val="ListParagraph"/>
+        <w:numPr>
+          <w:ilvl w:val="1"/>
+          <w:numId w:val="23"/>
+        </w:numPr>
+        <w:rPr>
+          <w:rFonts w:ascii="Arial" w:hAnsi="Arial" w:cs="Arial"/>
+          <w:lang w:val="en-FI"/>
+        </w:rPr>
+      </w:pPr>
+      <w:r>
+        <w:rPr>
+          <w:rFonts w:ascii="Arial" w:hAnsi="Arial" w:cs="Arial"/>
+          <w:lang w:val="en-FI"/>
+        </w:rPr>
+        <w:t>(optional)</w:t>
+      </w:r>
+      <w:r>
+        <w:rPr>
+          <w:rFonts w:ascii="Arial" w:hAnsi="Arial" w:cs="Arial"/>
+          <w:lang w:val="en-FI"/>
+        </w:rPr>
+        <w:t xml:space="preserve"> </w:t>
+      </w:r>
+      <w:r>
+        <w:rPr>
+          <w:rFonts w:ascii="Arial" w:hAnsi="Arial" w:cs="Arial"/>
+          <w:lang w:val="en-FI"/>
+        </w:rPr>
+        <w:t xml:space="preserve">Boolean </w:t>
+      </w:r>
+      <w:proofErr w:type="spellStart"/>
+      <w:r>
+        <w:rPr>
+          <w:rFonts w:ascii="Arial" w:hAnsi="Arial" w:cs="Arial"/>
+          <w:lang w:val="en-FI"/>
+        </w:rPr>
+        <w:t>debugCommandOnly</w:t>
+      </w:r>
+      <w:proofErr w:type="spellEnd"/>
+    </w:p>
+    <w:p>
+      <w:pPr>
+        <w:pStyle w:val="ListParagraph"/>
+        <w:numPr>
+          <w:ilvl w:val="1"/>
+          <w:numId w:val="23"/>
+        </w:numPr>
+        <w:rPr>
+          <w:rFonts w:ascii="Arial" w:hAnsi="Arial" w:cs="Arial"/>
+          <w:lang w:val="en-FI"/>
+        </w:rPr>
+      </w:pPr>
+      <w:r>
+        <w:rPr>
+          <w:rFonts w:ascii="Arial" w:hAnsi="Arial" w:cs="Arial"/>
+          <w:lang w:val="en-FI"/>
+        </w:rPr>
+        <w:t>(optional)</w:t>
+      </w:r>
+      <w:r>
+        <w:rPr>
+          <w:rFonts w:ascii="Arial" w:hAnsi="Arial" w:cs="Arial"/>
+          <w:lang w:val="en-FI"/>
+        </w:rPr>
+        <w:t xml:space="preserve"> </w:t>
+      </w:r>
+      <w:r>
+        <w:rPr>
+          <w:rFonts w:ascii="Arial" w:hAnsi="Arial" w:cs="Arial"/>
+          <w:lang w:val="en-FI"/>
+        </w:rPr>
+        <w:t xml:space="preserve">Boolean </w:t>
+      </w:r>
+      <w:proofErr w:type="spellStart"/>
+      <w:r>
+        <w:rPr>
+          <w:rFonts w:ascii="Arial" w:hAnsi="Arial" w:cs="Arial"/>
+          <w:lang w:val="en-FI"/>
+        </w:rPr>
+        <w:t>IsHiddenCommand</w:t>
+      </w:r>
+      <w:proofErr w:type="spellEnd"/>
+    </w:p>
+    <w:p>
+      <w:pPr>
+        <w:pStyle w:val="ListParagraph"/>
+        <w:numPr>
+          <w:ilvl w:val="1"/>
+          <w:numId w:val="23"/>
+        </w:numPr>
+        <w:rPr>
+          <w:rFonts w:ascii="Arial" w:hAnsi="Arial" w:cs="Arial"/>
+          <w:lang w:val="en-FI"/>
+        </w:rPr>
+      </w:pPr>
+      <w:r>
+        <w:rPr>
+          <w:rFonts w:ascii="Arial" w:hAnsi="Arial" w:cs="Arial"/>
+          <w:lang w:val="en-FI"/>
+        </w:rPr>
+        <w:t>(optional)</w:t>
+      </w:r>
+      <w:r>
+        <w:rPr>
+          <w:rFonts w:ascii="Arial" w:hAnsi="Arial" w:cs="Arial"/>
+          <w:lang w:val="en-FI"/>
+        </w:rPr>
+        <w:t xml:space="preserve"> </w:t>
+      </w:r>
+      <w:r>
+        <w:rPr>
+          <w:rFonts w:ascii="Arial" w:hAnsi="Arial" w:cs="Arial"/>
+          <w:lang w:val="en-FI"/>
+        </w:rPr>
+        <w:t xml:space="preserve">Boolean </w:t>
+      </w:r>
+      <w:proofErr w:type="spellStart"/>
+      <w:r>
+        <w:rPr>
+          <w:rFonts w:ascii="Arial" w:hAnsi="Arial" w:cs="Arial"/>
+          <w:lang w:val="en-FI"/>
+        </w:rPr>
+        <w:t>HiddenCommandMinimalGUI</w:t>
+      </w:r>
+      <w:proofErr w:type="spellEnd"/>
+    </w:p>
+    <w:p>
+      <w:pPr>
+        <w:rPr>
+          <w:rFonts w:ascii="Arial" w:hAnsi="Arial" w:cs="Arial"/>
+          <w:b/>
+          <w:bCs/>
+          <w:lang w:val="en-FI"/>
+        </w:rPr>
+      </w:pPr>
+    </w:p>
+    <w:p>
+      <w:pPr>
+        <w:rPr>
+          <w:rFonts w:ascii="Arial" w:hAnsi="Arial" w:cs="Arial"/>
+          <w:b/>
+          <w:bCs/>
+          <w:lang w:val="en-FI"/>
+        </w:rPr>
+      </w:pPr>
+      <w:proofErr w:type="spellStart"/>
+      <w:r>
+        <w:rPr>
+          <w:rFonts w:ascii="Arial" w:hAnsi="Arial" w:cs="Arial"/>
+          <w:b/>
+          <w:bCs/>
+          <w:lang w:val="en-FI"/>
+        </w:rPr>
+        <w:t>Console.</w:t>
+      </w:r>
+      <w:r>
+        <w:rPr>
+          <w:rFonts w:ascii="Arial" w:hAnsi="Arial" w:cs="Arial"/>
+          <w:b/>
+          <w:bCs/>
+          <w:lang w:val="en-FI"/>
+        </w:rPr>
+        <w:t>RemoveCommand</w:t>
+      </w:r>
+      <w:proofErr w:type="spellEnd"/>
+      <w:r>
+        <w:rPr>
+          <w:rFonts w:ascii="Arial" w:hAnsi="Arial" w:cs="Arial"/>
+          <w:b/>
+          <w:bCs/>
+          <w:lang w:val="en-FI"/>
+        </w:rPr>
+        <w:t>()</w:t>
+      </w:r>
+      <w:r>
+        <w:rPr>
+          <w:rFonts w:ascii="Arial" w:hAnsi="Arial" w:cs="Arial"/>
+          <w:b/>
+          <w:bCs/>
+          <w:lang w:val="en-FI"/>
+        </w:rPr>
+        <w:t xml:space="preserve">: </w:t>
+      </w:r>
+      <w:r>
+        <w:rPr>
+          <w:rFonts w:ascii="Arial" w:hAnsi="Arial" w:cs="Arial"/>
+          <w:lang w:val="en-FI"/>
+        </w:rPr>
+        <w:t>Remove console command</w:t>
+      </w:r>
+      <w:r>
+        <w:rPr>
+          <w:rFonts w:ascii="Arial" w:hAnsi="Arial" w:cs="Arial"/>
+          <w:lang w:val="en-FI"/>
+        </w:rPr>
+        <w:t xml:space="preserve"> by command name</w:t>
+      </w:r>
+    </w:p>
+    <w:p>
+      <w:pPr>
+        <w:pStyle w:val="ListParagraph"/>
+        <w:numPr>
+          <w:ilvl w:val="0"/>
+          <w:numId w:val="23"/>
+        </w:numPr>
+        <w:rPr>
+          <w:rFonts w:ascii="Arial" w:hAnsi="Arial" w:cs="Arial"/>
+          <w:lang w:val="en-FI"/>
+        </w:rPr>
+      </w:pPr>
+      <w:r>
+        <w:rPr>
+          <w:rFonts w:ascii="Arial" w:hAnsi="Arial" w:cs="Arial"/>
+          <w:lang w:val="en-FI"/>
+        </w:rPr>
+        <w:t>Parameters:</w:t>
+      </w:r>
+    </w:p>
+    <w:p>
+      <w:pPr>
+        <w:pStyle w:val="ListParagraph"/>
+        <w:numPr>
+          <w:ilvl w:val="1"/>
+          <w:numId w:val="23"/>
+        </w:numPr>
+        <w:rPr>
+          <w:rFonts w:ascii="Arial" w:hAnsi="Arial" w:cs="Arial"/>
+          <w:lang w:val="en-FI"/>
+        </w:rPr>
+      </w:pPr>
+      <w:r>
+        <w:rPr>
+          <w:rFonts w:ascii="Arial" w:hAnsi="Arial" w:cs="Arial"/>
+          <w:lang w:val="en-FI"/>
+        </w:rPr>
+        <w:t xml:space="preserve">String </w:t>
+      </w:r>
+      <w:proofErr w:type="spellStart"/>
+      <w:r>
+        <w:rPr>
+          <w:rFonts w:ascii="Arial" w:hAnsi="Arial" w:cs="Arial"/>
+          <w:lang w:val="en-FI"/>
+        </w:rPr>
+        <w:t>commandToRemove</w:t>
+      </w:r>
+      <w:proofErr w:type="spellEnd"/>
+    </w:p>
+    <w:p>
+      <w:pPr>
+        <w:pStyle w:val="ListParagraph"/>
+        <w:numPr>
+          <w:ilvl w:val="1"/>
+          <w:numId w:val="23"/>
+        </w:numPr>
+        <w:rPr>
+          <w:rFonts w:ascii="Arial" w:hAnsi="Arial" w:cs="Arial"/>
+          <w:b/>
+          <w:bCs/>
+          <w:lang w:val="en-FI"/>
+        </w:rPr>
+      </w:pPr>
+      <w:r>
+        <w:rPr>
+          <w:rFonts w:ascii="Arial" w:hAnsi="Arial" w:cs="Arial"/>
+          <w:lang w:val="en-FI"/>
+        </w:rPr>
+        <w:t xml:space="preserve">Optional: Boolean </w:t>
+      </w:r>
+      <w:proofErr w:type="spellStart"/>
+      <w:r>
+        <w:rPr>
+          <w:rFonts w:ascii="Arial" w:hAnsi="Arial" w:cs="Arial"/>
+          <w:lang w:val="en-FI"/>
+        </w:rPr>
+        <w:t>logResult</w:t>
+      </w:r>
+      <w:proofErr w:type="spellEnd"/>
+    </w:p>
+    <w:p>
+      <w:pPr>
+        <w:rPr>
+          <w:rFonts w:ascii="Arial" w:hAnsi="Arial" w:cs="Arial"/>
+          <w:b/>
+          <w:bCs/>
+          <w:lang w:val="en-FI"/>
+        </w:rPr>
+      </w:pPr>
+    </w:p>
+    <w:p>
+      <w:pPr>
+        <w:rPr>
+          <w:rFonts w:ascii="Arial" w:hAnsi="Arial" w:cs="Arial"/>
+          <w:lang w:val="en-FI"/>
+        </w:rPr>
+      </w:pPr>
+      <w:proofErr w:type="spellStart"/>
+      <w:r>
+        <w:rPr>
+          <w:rFonts w:ascii="Arial" w:hAnsi="Arial" w:cs="Arial"/>
+          <w:b/>
+          <w:bCs/>
+          <w:lang w:val="en-FI"/>
+        </w:rPr>
+        <w:t>Console.</w:t>
+      </w:r>
+      <w:r>
+        <w:rPr>
+          <w:rFonts w:ascii="Arial" w:hAnsi="Arial" w:cs="Arial"/>
+          <w:b/>
+          <w:bCs/>
+          <w:lang w:val="en-FI"/>
+        </w:rPr>
+        <w:t>IsConsoleOpen</w:t>
+      </w:r>
+      <w:proofErr w:type="spellEnd"/>
+      <w:r>
+        <w:rPr>
+          <w:rFonts w:ascii="Arial" w:hAnsi="Arial" w:cs="Arial"/>
+          <w:b/>
+          <w:bCs/>
+          <w:lang w:val="en-FI"/>
+        </w:rPr>
+        <w:t>()</w:t>
+      </w:r>
+      <w:r>
+        <w:rPr>
+          <w:rFonts w:ascii="Arial" w:hAnsi="Arial" w:cs="Arial"/>
+          <w:b/>
+          <w:bCs/>
+          <w:lang w:val="en-FI"/>
+        </w:rPr>
+        <w:t xml:space="preserve">: </w:t>
+      </w:r>
+      <w:r>
+        <w:rPr>
+          <w:rFonts w:ascii="Arial" w:hAnsi="Arial" w:cs="Arial"/>
+          <w:lang w:val="en-FI"/>
+        </w:rPr>
+        <w:t>returns Boolean whether console is currently open.</w:t>
+      </w:r>
+    </w:p>
+    <w:p>
+      <w:pPr>
+        <w:rPr>
+          <w:rFonts w:ascii="Arial" w:hAnsi="Arial" w:cs="Arial"/>
+          <w:lang w:val="en-FI"/>
+        </w:rPr>
+      </w:pPr>
+    </w:p>
+    <w:p>
+      <w:pPr>
+        <w:rPr>
+          <w:rFonts w:ascii="Arial" w:hAnsi="Arial" w:cs="Arial"/>
+          <w:lang w:val="en-FI"/>
+        </w:rPr>
+      </w:pPr>
+      <w:proofErr w:type="spellStart"/>
+      <w:r>
+        <w:rPr>
+          <w:rFonts w:ascii="Arial" w:hAnsi="Arial" w:cs="Arial"/>
+          <w:b/>
+          <w:bCs/>
+          <w:lang w:val="en-FI"/>
+        </w:rPr>
+        <w:t>Console.</w:t>
+      </w:r>
+      <w:r>
+        <w:rPr>
+          <w:rFonts w:ascii="Arial" w:hAnsi="Arial" w:cs="Arial"/>
+          <w:b/>
+          <w:bCs/>
+          <w:lang w:val="en-FI"/>
+        </w:rPr>
+        <w:t>Is</w:t>
+      </w:r>
+      <w:r>
+        <w:rPr>
+          <w:rFonts w:ascii="Arial" w:hAnsi="Arial" w:cs="Arial"/>
+          <w:b/>
+          <w:bCs/>
+          <w:lang w:val="en-FI"/>
+        </w:rPr>
+        <w:t>ConsoleInitialized</w:t>
+      </w:r>
+      <w:proofErr w:type="spellEnd"/>
+      <w:r>
+        <w:rPr>
+          <w:rFonts w:ascii="Arial" w:hAnsi="Arial" w:cs="Arial"/>
+          <w:b/>
+          <w:bCs/>
+          <w:lang w:val="en-FI"/>
+        </w:rPr>
+        <w:t>()</w:t>
+      </w:r>
+      <w:r>
+        <w:rPr>
+          <w:rFonts w:ascii="Arial" w:hAnsi="Arial" w:cs="Arial"/>
+          <w:b/>
+          <w:bCs/>
+          <w:lang w:val="en-FI"/>
+        </w:rPr>
+        <w:t xml:space="preserve">: </w:t>
+      </w:r>
+      <w:r>
+        <w:rPr>
+          <w:rFonts w:ascii="Arial" w:hAnsi="Arial" w:cs="Arial"/>
+          <w:lang w:val="en-FI"/>
+        </w:rPr>
+        <w:t xml:space="preserve">returns Boolean whether console is </w:t>
+      </w:r>
+      <w:r>
+        <w:rPr>
+          <w:rFonts w:ascii="Arial" w:hAnsi="Arial" w:cs="Arial"/>
+          <w:lang w:val="en-FI"/>
+        </w:rPr>
+        <w:t>fully initialized</w:t>
+      </w:r>
+      <w:r>
+        <w:rPr>
+          <w:rFonts w:ascii="Arial" w:hAnsi="Arial" w:cs="Arial"/>
+          <w:lang w:val="en-FI"/>
+        </w:rPr>
+        <w:t>.</w:t>
+      </w:r>
+    </w:p>
+    <w:p>
+      <w:pPr>
+        <w:rPr>
+          <w:rFonts w:ascii="Arial" w:hAnsi="Arial" w:cs="Arial"/>
+          <w:b/>
+          <w:bCs/>
+          <w:lang w:val="en-FI"/>
+        </w:rPr>
+      </w:pPr>
+    </w:p>
+    <w:p>
+      <w:pPr>
+        <w:rPr>
+          <w:rFonts w:ascii="Arial" w:hAnsi="Arial" w:cs="Arial"/>
+          <w:lang w:val="en-FI"/>
+        </w:rPr>
+      </w:pPr>
+      <w:proofErr w:type="spellStart"/>
+      <w:r>
+        <w:rPr>
+          <w:rFonts w:ascii="Arial" w:hAnsi="Arial" w:cs="Arial"/>
+          <w:b/>
+          <w:bCs/>
+          <w:lang w:val="en-FI"/>
+        </w:rPr>
+        <w:t>Console.</w:t>
+      </w:r>
+      <w:r>
+        <w:rPr>
+          <w:rFonts w:ascii="Arial" w:hAnsi="Arial" w:cs="Arial"/>
+          <w:b/>
+          <w:bCs/>
+          <w:lang w:val="en-FI"/>
+        </w:rPr>
+        <w:t>OpenConsole</w:t>
+      </w:r>
+      <w:proofErr w:type="spellEnd"/>
+      <w:r>
+        <w:rPr>
+          <w:rFonts w:ascii="Arial" w:hAnsi="Arial" w:cs="Arial"/>
+          <w:b/>
+          <w:bCs/>
+          <w:lang w:val="en-FI"/>
+        </w:rPr>
+        <w:t>()</w:t>
+      </w:r>
+      <w:r>
+        <w:rPr>
+          <w:rFonts w:ascii="Arial" w:hAnsi="Arial" w:cs="Arial"/>
+          <w:b/>
+          <w:bCs/>
+          <w:lang w:val="en-FI"/>
+        </w:rPr>
+        <w:t xml:space="preserve">: </w:t>
+      </w:r>
+      <w:r>
+        <w:rPr>
+          <w:rFonts w:ascii="Arial" w:hAnsi="Arial" w:cs="Arial"/>
+          <w:lang w:val="en-FI"/>
+        </w:rPr>
+        <w:t>Open Developer Console</w:t>
+      </w:r>
+    </w:p>
+    <w:p>
+      <w:pPr>
+        <w:rPr>
+          <w:rFonts w:ascii="Arial" w:hAnsi="Arial" w:cs="Arial"/>
+          <w:b/>
+          <w:bCs/>
+          <w:lang w:val="en-FI"/>
+        </w:rPr>
+      </w:pPr>
+    </w:p>
+    <w:p>
+      <w:pPr>
+        <w:rPr>
+          <w:rFonts w:ascii="Arial" w:hAnsi="Arial" w:cs="Arial"/>
+          <w:lang w:val="en-FI"/>
+        </w:rPr>
+      </w:pPr>
+      <w:proofErr w:type="spellStart"/>
+      <w:r>
+        <w:rPr>
+          <w:rFonts w:ascii="Arial" w:hAnsi="Arial" w:cs="Arial"/>
+          <w:b/>
+          <w:bCs/>
+          <w:lang w:val="en-FI"/>
+        </w:rPr>
+        <w:t>Console.</w:t>
+      </w:r>
+      <w:r>
+        <w:rPr>
+          <w:rFonts w:ascii="Arial" w:hAnsi="Arial" w:cs="Arial"/>
+          <w:b/>
+          <w:bCs/>
+          <w:lang w:val="en-FI"/>
+        </w:rPr>
+        <w:t>CloseConsole</w:t>
+      </w:r>
+      <w:proofErr w:type="spellEnd"/>
+      <w:r>
+        <w:rPr>
+          <w:rFonts w:ascii="Arial" w:hAnsi="Arial" w:cs="Arial"/>
+          <w:b/>
+          <w:bCs/>
+          <w:lang w:val="en-FI"/>
+        </w:rPr>
+        <w:t>(</w:t>
+      </w:r>
+      <w:proofErr w:type="gramStart"/>
+      <w:r>
+        <w:rPr>
+          <w:rFonts w:ascii="Arial" w:hAnsi="Arial" w:cs="Arial"/>
+          <w:b/>
+          <w:bCs/>
+          <w:lang w:val="en-FI"/>
+        </w:rPr>
+        <w:t xml:space="preserve">) </w:t>
+      </w:r>
+      <w:r>
+        <w:rPr>
+          <w:rFonts w:ascii="Arial" w:hAnsi="Arial" w:cs="Arial"/>
+          <w:b/>
+          <w:bCs/>
+          <w:lang w:val="en-FI"/>
+        </w:rPr>
+        <w:t>:</w:t>
+      </w:r>
+      <w:proofErr w:type="gramEnd"/>
+      <w:r>
+        <w:rPr>
+          <w:rFonts w:ascii="Arial" w:hAnsi="Arial" w:cs="Arial"/>
+          <w:b/>
+          <w:bCs/>
+          <w:lang w:val="en-FI"/>
+        </w:rPr>
+        <w:t xml:space="preserve"> </w:t>
+      </w:r>
+      <w:r>
+        <w:rPr>
+          <w:rFonts w:ascii="Arial" w:hAnsi="Arial" w:cs="Arial"/>
+          <w:lang w:val="en-FI"/>
+        </w:rPr>
+        <w:t>Close</w:t>
+      </w:r>
+      <w:r>
+        <w:rPr>
+          <w:rFonts w:ascii="Arial" w:hAnsi="Arial" w:cs="Arial"/>
+          <w:lang w:val="en-FI"/>
+        </w:rPr>
+        <w:t xml:space="preserve"> Developer Console</w:t>
+      </w:r>
+    </w:p>
+    <w:p>
+      <w:pPr>
+        <w:rPr>
+          <w:rFonts w:ascii="Arial" w:hAnsi="Arial" w:cs="Arial"/>
+          <w:b/>
+          <w:bCs/>
+          <w:lang w:val="en-FI"/>
+        </w:rPr>
+      </w:pPr>
+    </w:p>
+    <w:p>
+      <w:pPr>
+        <w:rPr>
+          <w:rFonts w:ascii="Arial" w:hAnsi="Arial" w:cs="Arial"/>
+          <w:b/>
+          <w:bCs/>
+          <w:lang w:val="en-FI"/>
+        </w:rPr>
+      </w:pPr>
+      <w:proofErr w:type="spellStart"/>
+      <w:r>
+        <w:rPr>
+          <w:rFonts w:ascii="Arial" w:hAnsi="Arial" w:cs="Arial"/>
+          <w:b/>
+          <w:bCs/>
+          <w:lang w:val="en-FI"/>
+        </w:rPr>
+        <w:t>Console.</w:t>
+      </w:r>
+      <w:r>
+        <w:rPr>
+          <w:rFonts w:ascii="Arial" w:hAnsi="Arial" w:cs="Arial"/>
+          <w:b/>
+          <w:bCs/>
+          <w:lang w:val="en-FI"/>
+        </w:rPr>
+        <w:t>SetConsoleState</w:t>
+      </w:r>
+      <w:proofErr w:type="spellEnd"/>
+      <w:r>
+        <w:rPr>
+          <w:rFonts w:ascii="Arial" w:hAnsi="Arial" w:cs="Arial"/>
+          <w:b/>
+          <w:bCs/>
+          <w:lang w:val="en-FI"/>
+        </w:rPr>
+        <w:t>()</w:t>
+      </w:r>
+      <w:r>
+        <w:rPr>
+          <w:rFonts w:ascii="Arial" w:hAnsi="Arial" w:cs="Arial"/>
+          <w:b/>
+          <w:bCs/>
+          <w:lang w:val="en-FI"/>
+        </w:rPr>
+        <w:t xml:space="preserve">: </w:t>
+      </w:r>
+      <w:r>
+        <w:rPr>
+          <w:rFonts w:ascii="Arial" w:hAnsi="Arial" w:cs="Arial"/>
+          <w:lang w:val="en-FI"/>
+        </w:rPr>
+        <w:t>Set Developer Console state (open or close</w:t>
+      </w:r>
+      <w:r>
+        <w:rPr>
+          <w:rFonts w:ascii="Arial" w:hAnsi="Arial" w:cs="Arial"/>
+          <w:lang w:val="en-FI"/>
+        </w:rPr>
+        <w:t>d</w:t>
+      </w:r>
+      <w:r>
+        <w:rPr>
+          <w:rFonts w:ascii="Arial" w:hAnsi="Arial" w:cs="Arial"/>
+          <w:b/>
+          <w:bCs/>
+          <w:lang w:val="en-FI"/>
+        </w:rPr>
+        <w:t>)</w:t>
+      </w:r>
+    </w:p>
+    <w:p>
+      <w:pPr>
+        <w:pStyle w:val="ListParagraph"/>
+        <w:numPr>
+          <w:ilvl w:val="0"/>
+          <w:numId w:val="23"/>
+        </w:numPr>
+        <w:rPr>
+          <w:rFonts w:ascii="Arial" w:hAnsi="Arial" w:cs="Arial"/>
+          <w:lang w:val="en-FI"/>
+        </w:rPr>
+      </w:pPr>
+      <w:r>
+        <w:rPr>
+          <w:rFonts w:ascii="Arial" w:hAnsi="Arial" w:cs="Arial"/>
+          <w:lang w:val="en-FI"/>
+        </w:rPr>
+        <w:t>Parameters:</w:t>
+      </w:r>
+    </w:p>
+    <w:p>
+      <w:pPr>
+        <w:pStyle w:val="ListParagraph"/>
+        <w:numPr>
+          <w:ilvl w:val="1"/>
+          <w:numId w:val="23"/>
+        </w:numPr>
+        <w:rPr>
+          <w:rFonts w:ascii="Arial" w:hAnsi="Arial" w:cs="Arial"/>
+          <w:lang w:val="en-FI"/>
+        </w:rPr>
+      </w:pPr>
+      <w:r>
+        <w:rPr>
+          <w:rFonts w:ascii="Arial" w:hAnsi="Arial" w:cs="Arial"/>
+          <w:lang w:val="en-FI"/>
+        </w:rPr>
+        <w:t>Boolean state</w:t>
+      </w:r>
+    </w:p>
+    <w:p>
+      <w:pPr>
+        <w:rPr>
+          <w:rFonts w:ascii="Arial" w:hAnsi="Arial" w:cs="Arial"/>
+          <w:lang w:val="en-FI"/>
+        </w:rPr>
+      </w:pPr>
+    </w:p>
+    <w:p>
+      <w:pPr>
+        <w:rPr>
+          <w:rFonts w:ascii="Arial" w:hAnsi="Arial" w:cs="Arial"/>
+          <w:b/>
+          <w:bCs/>
+          <w:lang w:val="en-FI"/>
+        </w:rPr>
+      </w:pPr>
+      <w:proofErr w:type="spellStart"/>
+      <w:r>
+        <w:rPr>
+          <w:rFonts w:ascii="Arial" w:hAnsi="Arial" w:cs="Arial"/>
+          <w:b/>
+          <w:bCs/>
+          <w:lang w:val="en-FI"/>
+        </w:rPr>
+        <w:t>Console.AllowConsoleActivateKey</w:t>
+      </w:r>
+      <w:proofErr w:type="spellEnd"/>
+      <w:r>
+        <w:rPr>
+          <w:rFonts w:ascii="Arial" w:hAnsi="Arial" w:cs="Arial"/>
+          <w:b/>
+          <w:bCs/>
+          <w:lang w:val="en-FI"/>
+        </w:rPr>
+        <w:t>()</w:t>
+      </w:r>
+      <w:r>
+        <w:rPr>
+          <w:rFonts w:ascii="Arial" w:hAnsi="Arial" w:cs="Arial"/>
+          <w:b/>
+          <w:bCs/>
+          <w:lang w:val="en-FI"/>
+        </w:rPr>
+        <w:t xml:space="preserve">: </w:t>
+      </w:r>
+      <w:r>
+        <w:rPr>
+          <w:rFonts w:ascii="Arial" w:hAnsi="Arial" w:cs="Arial"/>
+          <w:lang w:val="en-FI"/>
+        </w:rPr>
+        <w:t xml:space="preserve">Enable/disable listening default console activate key. If you disable </w:t>
+      </w:r>
+      <w:r>
+        <w:rPr>
+          <w:rFonts w:ascii="Arial" w:hAnsi="Arial" w:cs="Arial"/>
+          <w:lang w:val="en-FI"/>
+        </w:rPr>
+        <w:t xml:space="preserve">listening default activate </w:t>
+      </w:r>
+      <w:proofErr w:type="gramStart"/>
+      <w:r>
+        <w:rPr>
+          <w:rFonts w:ascii="Arial" w:hAnsi="Arial" w:cs="Arial"/>
+          <w:lang w:val="en-FI"/>
+        </w:rPr>
+        <w:t>key</w:t>
+      </w:r>
+      <w:proofErr w:type="gramEnd"/>
+      <w:r>
+        <w:rPr>
+          <w:rFonts w:ascii="Arial" w:hAnsi="Arial" w:cs="Arial"/>
+          <w:lang w:val="en-FI"/>
+        </w:rPr>
+        <w:t xml:space="preserve"> then you must handle opening/closing console yourself</w:t>
+      </w:r>
+      <w:r>
+        <w:rPr>
+          <w:rFonts w:ascii="Arial" w:hAnsi="Arial" w:cs="Arial"/>
+          <w:lang w:val="en-FI"/>
+        </w:rPr>
+        <w:t xml:space="preserve"> </w:t>
+      </w:r>
+      <w:r>
+        <w:rPr>
+          <w:rFonts w:ascii="Arial" w:hAnsi="Arial" w:cs="Arial"/>
+          <w:lang w:val="en-FI"/>
+        </w:rPr>
+        <w:t>(with above methods).</w:t>
+      </w:r>
+    </w:p>
+    <w:p>
+      <w:pPr>
+        <w:pStyle w:val="ListParagraph"/>
+        <w:numPr>
+          <w:ilvl w:val="0"/>
+          <w:numId w:val="23"/>
+        </w:numPr>
+        <w:rPr>
+          <w:rFonts w:ascii="Arial" w:hAnsi="Arial" w:cs="Arial"/>
+          <w:lang w:val="en-FI"/>
+        </w:rPr>
+      </w:pPr>
+      <w:r>
+        <w:rPr>
+          <w:rFonts w:ascii="Arial" w:hAnsi="Arial" w:cs="Arial"/>
+          <w:lang w:val="en-FI"/>
+        </w:rPr>
+        <w:t>Parameters:</w:t>
+      </w:r>
+    </w:p>
+    <w:p>
+      <w:pPr>
+        <w:pStyle w:val="ListParagraph"/>
+        <w:numPr>
+          <w:ilvl w:val="1"/>
+          <w:numId w:val="23"/>
+        </w:numPr>
+        <w:rPr>
+          <w:rFonts w:ascii="Arial" w:hAnsi="Arial" w:cs="Arial"/>
+          <w:lang w:val="en-FI"/>
+        </w:rPr>
+      </w:pPr>
+      <w:r>
+        <w:rPr>
+          <w:rFonts w:ascii="Arial" w:hAnsi="Arial" w:cs="Arial"/>
+          <w:lang w:val="en-FI"/>
+        </w:rPr>
+        <w:t>Boolean enabled</w:t>
+      </w:r>
+    </w:p>
+    <w:p>
+      <w:pPr>
+        <w:rPr>
+          <w:rFonts w:ascii="Arial" w:hAnsi="Arial" w:cs="Arial"/>
+          <w:b/>
+          <w:bCs/>
+          <w:lang w:val="en-FI"/>
+        </w:rPr>
+      </w:pPr>
+    </w:p>
+    <w:p>
+      <w:pPr>
+        <w:rPr>
+          <w:rFonts w:ascii="Arial" w:hAnsi="Arial" w:cs="Arial"/>
+          <w:lang w:val="en-FI"/>
+        </w:rPr>
+      </w:pPr>
+      <w:proofErr w:type="spellStart"/>
+      <w:r>
+        <w:rPr>
+          <w:rFonts w:ascii="Arial" w:hAnsi="Arial" w:cs="Arial"/>
+          <w:b/>
+          <w:bCs/>
+          <w:lang w:val="en-FI"/>
+        </w:rPr>
+        <w:t>Console.</w:t>
+      </w:r>
+      <w:r>
+        <w:rPr>
+          <w:rFonts w:ascii="Arial" w:hAnsi="Arial" w:cs="Arial"/>
+          <w:b/>
+          <w:bCs/>
+          <w:lang w:val="en-FI"/>
+        </w:rPr>
+        <w:t>ClearConsoleMessages</w:t>
+      </w:r>
+      <w:proofErr w:type="spellEnd"/>
+      <w:r>
+        <w:rPr>
+          <w:rFonts w:ascii="Arial" w:hAnsi="Arial" w:cs="Arial"/>
+          <w:b/>
+          <w:bCs/>
+          <w:lang w:val="en-FI"/>
+        </w:rPr>
+        <w:t>()</w:t>
+      </w:r>
+      <w:r>
+        <w:rPr>
+          <w:rFonts w:ascii="Arial" w:hAnsi="Arial" w:cs="Arial"/>
+          <w:b/>
+          <w:bCs/>
+          <w:lang w:val="en-FI"/>
+        </w:rPr>
+        <w:t xml:space="preserve">: </w:t>
+      </w:r>
+      <w:r>
+        <w:rPr>
+          <w:rFonts w:ascii="Arial" w:hAnsi="Arial" w:cs="Arial"/>
+          <w:lang w:val="en-FI"/>
+        </w:rPr>
+        <w:t>Clear all</w:t>
+      </w:r>
+      <w:r>
+        <w:rPr>
+          <w:rFonts w:ascii="Arial" w:hAnsi="Arial" w:cs="Arial"/>
+          <w:lang w:val="en-FI"/>
+        </w:rPr>
+        <w:t xml:space="preserve"> Developer Console</w:t>
+      </w:r>
+      <w:r>
+        <w:rPr>
+          <w:rFonts w:ascii="Arial" w:hAnsi="Arial" w:cs="Arial"/>
+          <w:lang w:val="en-FI"/>
+        </w:rPr>
+        <w:t xml:space="preserve"> messages</w:t>
+      </w:r>
+    </w:p>
+    <w:p>
+      <w:pPr>
+        <w:rPr>
+          <w:rFonts w:ascii="Arial" w:hAnsi="Arial" w:cs="Arial"/>
+          <w:b/>
+          <w:bCs/>
+          <w:lang w:val="en-FI"/>
+        </w:rPr>
+      </w:pPr>
+    </w:p>
+    <w:p>
+      <w:pPr>
+        <w:rPr>
+          <w:rFonts w:ascii="Arial" w:hAnsi="Arial" w:cs="Arial"/>
+          <w:b/>
+          <w:bCs/>
+          <w:lang w:val="en-FI"/>
+        </w:rPr>
+      </w:pPr>
+      <w:proofErr w:type="spellStart"/>
+      <w:r>
+        <w:rPr>
+          <w:rFonts w:ascii="Arial" w:hAnsi="Arial" w:cs="Arial"/>
+          <w:b/>
+          <w:bCs/>
+          <w:lang w:val="en-FI"/>
+        </w:rPr>
+        <w:t>Console.</w:t>
+      </w:r>
+      <w:r>
+        <w:rPr>
+          <w:rFonts w:ascii="Arial" w:hAnsi="Arial" w:cs="Arial"/>
+          <w:b/>
+          <w:bCs/>
+          <w:lang w:val="en-FI"/>
+        </w:rPr>
+        <w:t>RebindConsoleActivateKey</w:t>
+      </w:r>
+      <w:proofErr w:type="spellEnd"/>
+      <w:r>
+        <w:rPr>
+          <w:rFonts w:ascii="Arial" w:hAnsi="Arial" w:cs="Arial"/>
+          <w:b/>
+          <w:bCs/>
+          <w:lang w:val="en-FI"/>
+        </w:rPr>
+        <w:t>()</w:t>
+      </w:r>
+      <w:r>
+        <w:rPr>
+          <w:rFonts w:ascii="Arial" w:hAnsi="Arial" w:cs="Arial"/>
+          <w:b/>
+          <w:bCs/>
+          <w:lang w:val="en-FI"/>
+        </w:rPr>
+        <w:t xml:space="preserve">: </w:t>
+      </w:r>
+      <w:r>
+        <w:rPr>
+          <w:rFonts w:ascii="Arial" w:hAnsi="Arial" w:cs="Arial"/>
+          <w:lang w:val="en-FI"/>
+        </w:rPr>
+        <w:t>Rebind console activate key (default §)</w:t>
+      </w:r>
+    </w:p>
+    <w:p>
+      <w:pPr>
+        <w:pStyle w:val="ListParagraph"/>
+        <w:numPr>
+          <w:ilvl w:val="0"/>
+          <w:numId w:val="23"/>
+        </w:numPr>
+        <w:rPr>
+          <w:rFonts w:ascii="Arial" w:hAnsi="Arial" w:cs="Arial"/>
+          <w:lang w:val="en-FI"/>
+        </w:rPr>
+      </w:pPr>
+      <w:r>
+        <w:rPr>
+          <w:rFonts w:ascii="Arial" w:hAnsi="Arial" w:cs="Arial"/>
+          <w:lang w:val="en-FI"/>
+        </w:rPr>
+        <w:t>Parameters:</w:t>
+      </w:r>
+    </w:p>
+    <w:p>
+      <w:pPr>
+        <w:pStyle w:val="ListParagraph"/>
+        <w:numPr>
+          <w:ilvl w:val="1"/>
+          <w:numId w:val="23"/>
+        </w:numPr>
+        <w:rPr>
+          <w:rFonts w:ascii="Arial" w:hAnsi="Arial" w:cs="Arial"/>
+          <w:lang w:val="en-FI"/>
+        </w:rPr>
+      </w:pPr>
+      <w:proofErr w:type="spellStart"/>
+      <w:r>
+        <w:rPr>
+          <w:rFonts w:ascii="Arial" w:hAnsi="Arial" w:cs="Arial"/>
+          <w:lang w:val="en-FI"/>
+        </w:rPr>
+        <w:t>KeyCode</w:t>
+      </w:r>
+      <w:proofErr w:type="spellEnd"/>
+      <w:r>
+        <w:rPr>
+          <w:rFonts w:ascii="Arial" w:hAnsi="Arial" w:cs="Arial"/>
+          <w:lang w:val="en-FI"/>
+        </w:rPr>
+        <w:t xml:space="preserve"> </w:t>
+      </w:r>
+      <w:proofErr w:type="spellStart"/>
+      <w:r>
+        <w:rPr>
+          <w:rFonts w:ascii="Arial" w:hAnsi="Arial" w:cs="Arial"/>
+          <w:lang w:val="en-FI"/>
+        </w:rPr>
+        <w:t>newKey</w:t>
+      </w:r>
+      <w:proofErr w:type="spellEnd"/>
+    </w:p>
+    <w:p>
+      <w:pPr>
+        <w:rPr>
+          <w:rFonts w:ascii="Arial" w:hAnsi="Arial" w:cs="Arial"/>
+          <w:b/>
+          <w:bCs/>
+          <w:lang w:val="en-FI"/>
+        </w:rPr>
+      </w:pPr>
+    </w:p>
+    <w:p>
+      <w:pPr>
+        <w:rPr>
+          <w:rFonts w:ascii="Arial" w:hAnsi="Arial" w:cs="Arial"/>
+          <w:lang w:val="en-FI"/>
+        </w:rPr>
+      </w:pPr>
+      <w:proofErr w:type="spellStart"/>
+      <w:r>
+        <w:rPr>
+          <w:rFonts w:ascii="Arial" w:hAnsi="Arial" w:cs="Arial"/>
+          <w:b/>
+          <w:bCs/>
+          <w:lang w:val="en-FI"/>
+        </w:rPr>
+        <w:t>Console.</w:t>
+      </w:r>
+      <w:r>
+        <w:rPr>
+          <w:rFonts w:ascii="Arial" w:hAnsi="Arial" w:cs="Arial"/>
+          <w:b/>
+          <w:bCs/>
+          <w:lang w:val="en-FI"/>
+        </w:rPr>
+        <w:t>DestroyConsole</w:t>
+      </w:r>
+      <w:proofErr w:type="spellEnd"/>
+      <w:r>
+        <w:rPr>
+          <w:rFonts w:ascii="Arial" w:hAnsi="Arial" w:cs="Arial"/>
+          <w:b/>
+          <w:bCs/>
+          <w:lang w:val="en-FI"/>
+        </w:rPr>
+        <w:t>()</w:t>
+      </w:r>
+      <w:r>
+        <w:rPr>
+          <w:rFonts w:ascii="Arial" w:hAnsi="Arial" w:cs="Arial"/>
+          <w:b/>
+          <w:bCs/>
+          <w:lang w:val="en-FI"/>
+        </w:rPr>
+        <w:t xml:space="preserve">: </w:t>
+      </w:r>
+      <w:r>
+        <w:rPr>
+          <w:rFonts w:ascii="Arial" w:hAnsi="Arial" w:cs="Arial"/>
+          <w:lang w:val="en-FI"/>
+        </w:rPr>
+        <w:t>Destroy</w:t>
+      </w:r>
+      <w:r>
+        <w:rPr>
+          <w:rFonts w:ascii="Arial" w:hAnsi="Arial" w:cs="Arial"/>
+          <w:lang w:val="en-FI"/>
+        </w:rPr>
+        <w:t xml:space="preserve"> Developer Console</w:t>
+      </w:r>
+    </w:p>
+    <w:p>
+      <w:pPr>
+        <w:rPr>
+          <w:rFonts w:ascii="Arial" w:hAnsi="Arial" w:cs="Arial"/>
+          <w:lang w:val="en-FI"/>
+        </w:rPr>
+      </w:pPr>
+    </w:p>
+    <w:p>
+      <w:pPr>
+        <w:rPr>
+          <w:rFonts w:ascii="Arial" w:hAnsi="Arial" w:cs="Arial"/>
+          <w:lang w:val="en-FI"/>
+        </w:rPr>
+      </w:pPr>
+      <w:proofErr w:type="spellStart"/>
+      <w:r>
+        <w:rPr>
+          <w:rFonts w:ascii="Arial" w:hAnsi="Arial" w:cs="Arial"/>
+          <w:b/>
+          <w:bCs/>
+          <w:lang w:val="en-FI"/>
+        </w:rPr>
+        <w:t>Console.</w:t>
+      </w:r>
+      <w:r>
+        <w:rPr>
+          <w:rFonts w:ascii="Arial" w:hAnsi="Arial" w:cs="Arial"/>
+          <w:b/>
+          <w:bCs/>
+          <w:lang w:val="en-FI"/>
+        </w:rPr>
+        <w:t>SetSettings</w:t>
+      </w:r>
+      <w:proofErr w:type="spellEnd"/>
+      <w:r>
+        <w:rPr>
+          <w:rFonts w:ascii="Arial" w:hAnsi="Arial" w:cs="Arial"/>
+          <w:b/>
+          <w:bCs/>
+          <w:lang w:val="en-FI"/>
+        </w:rPr>
+        <w:t>()</w:t>
+      </w:r>
+      <w:r>
+        <w:rPr>
+          <w:rFonts w:ascii="Arial" w:hAnsi="Arial" w:cs="Arial"/>
+          <w:b/>
+          <w:bCs/>
+          <w:lang w:val="en-FI"/>
+        </w:rPr>
+        <w:t xml:space="preserve">: </w:t>
+      </w:r>
+      <w:r>
+        <w:rPr>
+          <w:rFonts w:ascii="Arial" w:hAnsi="Arial" w:cs="Arial"/>
+          <w:lang w:val="en-FI"/>
+        </w:rPr>
+        <w:t xml:space="preserve">Set new </w:t>
+      </w:r>
+      <w:proofErr w:type="spellStart"/>
+      <w:r>
+        <w:rPr>
+          <w:rFonts w:ascii="Arial" w:hAnsi="Arial" w:cs="Arial"/>
+          <w:lang w:val="en-FI"/>
+        </w:rPr>
+        <w:t>ConsoleSettings</w:t>
+      </w:r>
+      <w:r>
+        <w:rPr>
+          <w:rFonts w:ascii="Arial" w:hAnsi="Arial" w:cs="Arial"/>
+          <w:lang w:val="en-FI"/>
+        </w:rPr>
+        <w:t>.cs</w:t>
+      </w:r>
+      <w:proofErr w:type="spellEnd"/>
+      <w:r>
+        <w:rPr>
+          <w:rFonts w:ascii="Arial" w:hAnsi="Arial" w:cs="Arial"/>
+          <w:lang w:val="en-FI"/>
+        </w:rPr>
+        <w:t xml:space="preserve"> class</w:t>
+      </w:r>
+    </w:p>
+    <w:p>
+      <w:pPr>
+        <w:pStyle w:val="ListParagraph"/>
+        <w:numPr>
+          <w:ilvl w:val="0"/>
+          <w:numId w:val="23"/>
+        </w:numPr>
+        <w:rPr>
+          <w:rFonts w:ascii="Arial" w:hAnsi="Arial" w:cs="Arial"/>
+          <w:lang w:val="en-FI"/>
+        </w:rPr>
+      </w:pPr>
+      <w:r>
+        <w:rPr>
+          <w:rFonts w:ascii="Arial" w:hAnsi="Arial" w:cs="Arial"/>
+          <w:lang w:val="en-FI"/>
+        </w:rPr>
+        <w:t>Parameters:</w:t>
+      </w:r>
+    </w:p>
+    <w:p>
+      <w:pPr>
+        <w:pStyle w:val="ListParagraph"/>
+        <w:numPr>
+          <w:ilvl w:val="1"/>
+          <w:numId w:val="23"/>
+        </w:numPr>
+        <w:rPr>
+          <w:rFonts w:ascii="Arial" w:hAnsi="Arial" w:cs="Arial"/>
+          <w:lang w:val="en-FI"/>
+        </w:rPr>
+      </w:pPr>
+      <w:proofErr w:type="spellStart"/>
+      <w:r>
+        <w:rPr>
+          <w:rFonts w:ascii="Arial" w:hAnsi="Arial" w:cs="Arial"/>
+          <w:lang w:val="en-FI"/>
+        </w:rPr>
+        <w:t>ConsoleSettings</w:t>
+      </w:r>
+      <w:proofErr w:type="spellEnd"/>
+      <w:r>
+        <w:rPr>
+          <w:rFonts w:ascii="Arial" w:hAnsi="Arial" w:cs="Arial"/>
+          <w:lang w:val="en-FI"/>
+        </w:rPr>
+        <w:t xml:space="preserve"> </w:t>
+      </w:r>
+      <w:proofErr w:type="spellStart"/>
+      <w:r>
+        <w:rPr>
+          <w:rFonts w:ascii="Arial" w:hAnsi="Arial" w:cs="Arial"/>
+          <w:lang w:val="en-FI"/>
+        </w:rPr>
+        <w:t>newSettings</w:t>
+      </w:r>
+      <w:proofErr w:type="spellEnd"/>
+    </w:p>
+    <w:p>
+      <w:pPr>
+        <w:rPr>
+          <w:rFonts w:ascii="Arial" w:hAnsi="Arial" w:cs="Arial"/>
+          <w:b/>
+          <w:bCs/>
+          <w:lang w:val="en-FI"/>
+        </w:rPr>
+      </w:pPr>
+    </w:p>
+    <w:p>
+      <w:pPr>
+        <w:rPr>
+          <w:rFonts w:ascii="Arial" w:hAnsi="Arial" w:cs="Arial"/>
+          <w:lang w:val="en-FI"/>
+        </w:rPr>
+      </w:pPr>
+      <w:proofErr w:type="spellStart"/>
+      <w:r>
+        <w:rPr>
+          <w:rFonts w:ascii="Arial" w:hAnsi="Arial" w:cs="Arial"/>
+          <w:b/>
+          <w:bCs/>
+          <w:lang w:val="en-FI"/>
+        </w:rPr>
+        <w:t>Console.</w:t>
+      </w:r>
+      <w:r>
+        <w:rPr>
+          <w:rFonts w:ascii="Arial" w:hAnsi="Arial" w:cs="Arial"/>
+          <w:b/>
+          <w:bCs/>
+          <w:lang w:val="en-FI"/>
+        </w:rPr>
+        <w:t>GetSettings</w:t>
+      </w:r>
+      <w:proofErr w:type="spellEnd"/>
+      <w:r>
+        <w:rPr>
+          <w:rFonts w:ascii="Arial" w:hAnsi="Arial" w:cs="Arial"/>
+          <w:b/>
+          <w:bCs/>
+          <w:lang w:val="en-FI"/>
+        </w:rPr>
+        <w:t>()</w:t>
+      </w:r>
+      <w:r>
+        <w:rPr>
+          <w:rFonts w:ascii="Arial" w:hAnsi="Arial" w:cs="Arial"/>
+          <w:b/>
+          <w:bCs/>
+          <w:lang w:val="en-FI"/>
+        </w:rPr>
+        <w:t xml:space="preserve">: </w:t>
+      </w:r>
+      <w:r>
+        <w:rPr>
+          <w:rFonts w:ascii="Arial" w:hAnsi="Arial" w:cs="Arial"/>
+          <w:lang w:val="en-FI"/>
+        </w:rPr>
+        <w:t xml:space="preserve">returns </w:t>
+      </w:r>
+      <w:r>
+        <w:rPr>
+          <w:rFonts w:ascii="Arial" w:hAnsi="Arial" w:cs="Arial"/>
+          <w:lang w:val="en-FI"/>
+        </w:rPr>
+        <w:t>current settings (</w:t>
+      </w:r>
+      <w:proofErr w:type="spellStart"/>
+      <w:r>
+        <w:rPr>
+          <w:rFonts w:ascii="Arial" w:hAnsi="Arial" w:cs="Arial"/>
+          <w:lang w:val="en-FI"/>
+        </w:rPr>
+        <w:t>ConsoleSettings.cs</w:t>
+      </w:r>
+      <w:proofErr w:type="spellEnd"/>
+      <w:r>
+        <w:rPr>
+          <w:rFonts w:ascii="Arial" w:hAnsi="Arial" w:cs="Arial"/>
+          <w:lang w:val="en-FI"/>
+        </w:rPr>
+        <w:t xml:space="preserve"> class</w:t>
+      </w:r>
+      <w:r>
+        <w:rPr>
+          <w:rFonts w:ascii="Arial" w:hAnsi="Arial" w:cs="Arial"/>
+          <w:lang w:val="en-FI"/>
+        </w:rPr>
+        <w:t>)</w:t>
+      </w:r>
+    </w:p>
+    <w:p>
+      <w:pPr>
+        <w:rPr>
+          <w:rFonts w:ascii="Arial" w:hAnsi="Arial" w:cs="Arial"/>
+          <w:b/>
+          <w:bCs/>
+          <w:lang w:val="en-FI"/>
+        </w:rPr>
+      </w:pPr>
+    </w:p>
+    <w:p>
+      <w:pPr>
+        <w:rPr>
+          <w:rFonts w:ascii="Arial" w:hAnsi="Arial" w:cs="Arial"/>
+          <w:lang w:val="en-FI"/>
+        </w:rPr>
+      </w:pPr>
+      <w:proofErr w:type="spellStart"/>
+      <w:r>
+        <w:rPr>
+          <w:rFonts w:ascii="Arial" w:hAnsi="Arial" w:cs="Arial"/>
+          <w:b/>
+          <w:bCs/>
+          <w:lang w:val="en-FI"/>
+        </w:rPr>
+        <w:lastRenderedPageBreak/>
+        <w:t>Console.</w:t>
+      </w:r>
+      <w:r>
+        <w:rPr>
+          <w:rFonts w:ascii="Arial" w:hAnsi="Arial" w:cs="Arial"/>
+          <w:b/>
+          <w:bCs/>
+          <w:lang w:val="en-FI"/>
+        </w:rPr>
+        <w:t>GetGUIStyle</w:t>
+      </w:r>
+      <w:proofErr w:type="spellEnd"/>
+      <w:r>
+        <w:rPr>
+          <w:rFonts w:ascii="Arial" w:hAnsi="Arial" w:cs="Arial"/>
+          <w:b/>
+          <w:bCs/>
+          <w:lang w:val="en-FI"/>
+        </w:rPr>
+        <w:t>()</w:t>
+      </w:r>
+      <w:r>
+        <w:rPr>
+          <w:rFonts w:ascii="Arial" w:hAnsi="Arial" w:cs="Arial"/>
+          <w:b/>
+          <w:bCs/>
+          <w:lang w:val="en-FI"/>
+        </w:rPr>
+        <w:t xml:space="preserve">: </w:t>
+      </w:r>
+      <w:r>
+        <w:rPr>
+          <w:rFonts w:ascii="Arial" w:hAnsi="Arial" w:cs="Arial"/>
+          <w:lang w:val="en-FI"/>
+        </w:rPr>
+        <w:t xml:space="preserve">returns </w:t>
+      </w:r>
+      <w:r>
+        <w:rPr>
+          <w:rFonts w:ascii="Arial" w:hAnsi="Arial" w:cs="Arial"/>
+          <w:lang w:val="en-FI"/>
+        </w:rPr>
+        <w:t>current GUI style</w:t>
+      </w:r>
+      <w:r>
+        <w:rPr>
+          <w:rFonts w:ascii="Arial" w:hAnsi="Arial" w:cs="Arial"/>
+          <w:lang w:val="en-FI"/>
+        </w:rPr>
+        <w:t xml:space="preserve"> (</w:t>
+      </w:r>
+      <w:proofErr w:type="spellStart"/>
+      <w:r>
+        <w:rPr>
+          <w:rFonts w:ascii="Arial" w:hAnsi="Arial" w:cs="Arial"/>
+          <w:lang w:val="en-FI"/>
+        </w:rPr>
+        <w:t>ConsoleGUIStyle</w:t>
+      </w:r>
+      <w:proofErr w:type="spellEnd"/>
+      <w:r>
+        <w:rPr>
+          <w:rFonts w:ascii="Arial" w:hAnsi="Arial" w:cs="Arial"/>
+          <w:lang w:val="en-FI"/>
+        </w:rPr>
+        <w:t xml:space="preserve"> </w:t>
+      </w:r>
+      <w:proofErr w:type="spellStart"/>
+      <w:r>
+        <w:rPr>
+          <w:rFonts w:ascii="Arial" w:hAnsi="Arial" w:cs="Arial"/>
+          <w:lang w:val="en-FI"/>
+        </w:rPr>
+        <w:t>enum</w:t>
+      </w:r>
+      <w:proofErr w:type="spellEnd"/>
+      <w:r>
+        <w:rPr>
+          <w:rFonts w:ascii="Arial" w:hAnsi="Arial" w:cs="Arial"/>
+          <w:lang w:val="en-FI"/>
+        </w:rPr>
+        <w:t>)</w:t>
+      </w:r>
+    </w:p>
+    <w:p>
+      <w:pPr>
+        <w:rPr>
+          <w:rFonts w:ascii="Arial" w:hAnsi="Arial" w:cs="Arial"/>
+          <w:lang w:val="en-FI"/>
+        </w:rPr>
+      </w:pPr>
+    </w:p>
+    <w:p>
+      <w:pPr>
+        <w:rPr>
+          <w:rFonts w:ascii="Arial" w:hAnsi="Arial" w:cs="Arial"/>
+          <w:lang w:val="en-FI"/>
+        </w:rPr>
+      </w:pPr>
+      <w:proofErr w:type="spellStart"/>
+      <w:r>
+        <w:rPr>
+          <w:rFonts w:ascii="Arial" w:hAnsi="Arial" w:cs="Arial"/>
+          <w:b/>
+          <w:bCs/>
+          <w:lang w:val="en-FI"/>
+        </w:rPr>
+        <w:t>Console.</w:t>
+      </w:r>
+      <w:r>
+        <w:rPr>
+          <w:rFonts w:ascii="Arial" w:hAnsi="Arial" w:cs="Arial"/>
+          <w:b/>
+          <w:bCs/>
+          <w:lang w:val="en-FI"/>
+        </w:rPr>
+        <w:t>SetGUIStyle</w:t>
+      </w:r>
+      <w:proofErr w:type="spellEnd"/>
+      <w:r>
+        <w:rPr>
+          <w:rFonts w:ascii="Arial" w:hAnsi="Arial" w:cs="Arial"/>
+          <w:b/>
+          <w:bCs/>
+          <w:lang w:val="en-FI"/>
+        </w:rPr>
+        <w:t>()</w:t>
+      </w:r>
+      <w:r>
+        <w:rPr>
+          <w:rFonts w:ascii="Arial" w:hAnsi="Arial" w:cs="Arial"/>
+          <w:b/>
+          <w:bCs/>
+          <w:lang w:val="en-FI"/>
+        </w:rPr>
+        <w:t xml:space="preserve">: </w:t>
+      </w:r>
+      <w:r>
+        <w:rPr>
+          <w:rFonts w:ascii="Arial" w:hAnsi="Arial" w:cs="Arial"/>
+          <w:lang w:val="en-FI"/>
+        </w:rPr>
+        <w:t>Set Console style to use.</w:t>
+      </w:r>
+    </w:p>
+    <w:p>
+      <w:pPr>
+        <w:pStyle w:val="ListParagraph"/>
+        <w:numPr>
+          <w:ilvl w:val="0"/>
+          <w:numId w:val="23"/>
+        </w:numPr>
+        <w:rPr>
+          <w:rFonts w:ascii="Arial" w:hAnsi="Arial" w:cs="Arial"/>
+          <w:lang w:val="en-FI"/>
+        </w:rPr>
+      </w:pPr>
+      <w:r>
+        <w:rPr>
+          <w:rFonts w:ascii="Arial" w:hAnsi="Arial" w:cs="Arial"/>
+          <w:lang w:val="en-FI"/>
+        </w:rPr>
+        <w:t>Parameters:</w:t>
+      </w:r>
+    </w:p>
+    <w:p>
+      <w:pPr>
+        <w:pStyle w:val="ListParagraph"/>
+        <w:numPr>
+          <w:ilvl w:val="1"/>
+          <w:numId w:val="23"/>
+        </w:numPr>
+        <w:rPr>
+          <w:rFonts w:ascii="Arial" w:hAnsi="Arial" w:cs="Arial"/>
+          <w:lang w:val="en-FI"/>
+        </w:rPr>
+      </w:pPr>
+      <w:proofErr w:type="spellStart"/>
+      <w:r>
+        <w:rPr>
+          <w:rFonts w:ascii="Arial" w:hAnsi="Arial" w:cs="Arial"/>
+          <w:lang w:val="en-FI"/>
+        </w:rPr>
+        <w:t>ConsoleGUIStyle</w:t>
+      </w:r>
+      <w:proofErr w:type="spellEnd"/>
+      <w:r>
+        <w:rPr>
+          <w:rFonts w:ascii="Arial" w:hAnsi="Arial" w:cs="Arial"/>
+          <w:lang w:val="en-FI"/>
+        </w:rPr>
+        <w:t xml:space="preserve"> </w:t>
+      </w:r>
+      <w:r>
+        <w:rPr>
+          <w:rFonts w:ascii="Arial" w:hAnsi="Arial" w:cs="Arial"/>
+          <w:lang w:val="en-FI"/>
+        </w:rPr>
+        <w:t>style</w:t>
+      </w:r>
+    </w:p>
+    <w:p>
+      <w:pPr>
+        <w:rPr>
+          <w:rFonts w:ascii="Arial" w:hAnsi="Arial" w:cs="Arial"/>
+          <w:b/>
+          <w:bCs/>
+          <w:lang w:val="en-FI"/>
+        </w:rPr>
+      </w:pPr>
+    </w:p>
+    <w:p>
+      <w:pPr>
+        <w:rPr>
+          <w:rFonts w:ascii="Arial" w:hAnsi="Arial" w:cs="Arial"/>
+          <w:b/>
+          <w:bCs/>
+          <w:lang w:val="en-FI"/>
+        </w:rPr>
+      </w:pPr>
+      <w:proofErr w:type="spellStart"/>
+      <w:r>
+        <w:rPr>
+          <w:rFonts w:ascii="Arial" w:hAnsi="Arial" w:cs="Arial"/>
+          <w:b/>
+          <w:bCs/>
+          <w:lang w:val="en-FI"/>
+        </w:rPr>
+        <w:t>Console.</w:t>
+      </w:r>
+      <w:r>
+        <w:rPr>
+          <w:rFonts w:ascii="Arial" w:hAnsi="Arial" w:cs="Arial"/>
+          <w:b/>
+          <w:bCs/>
+          <w:lang w:val="en-FI"/>
+        </w:rPr>
+        <w:t>Action</w:t>
+      </w:r>
+      <w:proofErr w:type="spellEnd"/>
+      <w:r>
+        <w:rPr>
+          <w:rFonts w:ascii="Arial" w:hAnsi="Arial" w:cs="Arial"/>
+          <w:b/>
+          <w:bCs/>
+          <w:lang w:val="en-FI"/>
+        </w:rPr>
+        <w:t>&lt;bool&gt;</w:t>
+      </w:r>
+      <w:r>
+        <w:rPr>
+          <w:rFonts w:ascii="Arial" w:hAnsi="Arial" w:cs="Arial"/>
+          <w:b/>
+          <w:bCs/>
+          <w:lang w:val="en-FI"/>
+        </w:rPr>
+        <w:t xml:space="preserve">: </w:t>
+      </w:r>
+      <w:r>
+        <w:rPr>
+          <w:rFonts w:ascii="Arial" w:hAnsi="Arial" w:cs="Arial"/>
+          <w:lang w:val="en-FI"/>
+        </w:rPr>
+        <w:t xml:space="preserve">Register to console state </w:t>
+      </w:r>
+      <w:r>
+        <w:rPr>
+          <w:rFonts w:ascii="Arial" w:hAnsi="Arial" w:cs="Arial"/>
+          <w:lang w:val="en-FI"/>
+        </w:rPr>
+        <w:t xml:space="preserve">change </w:t>
+      </w:r>
+      <w:proofErr w:type="spellStart"/>
+      <w:r>
+        <w:rPr>
+          <w:rFonts w:ascii="Arial" w:hAnsi="Arial" w:cs="Arial"/>
+          <w:lang w:val="en-FI"/>
+        </w:rPr>
+        <w:t>callback</w:t>
+      </w:r>
+      <w:proofErr w:type="spellEnd"/>
+      <w:r>
+        <w:rPr>
+          <w:rFonts w:ascii="Arial" w:hAnsi="Arial" w:cs="Arial"/>
+          <w:lang w:val="en-FI"/>
+        </w:rPr>
+        <w:t xml:space="preserve">. See </w:t>
+      </w:r>
+      <w:hyperlink w:anchor="_Getting_Console_state" w:history="1">
+        <w:r>
+          <w:rPr>
+            <w:rStyle w:val="Hyperlink"/>
+            <w:rFonts w:ascii="Arial" w:hAnsi="Arial" w:cs="Arial"/>
+            <w:lang w:val="en-FI"/>
+          </w:rPr>
+          <w:t>Getting Console state info</w:t>
+        </w:r>
+      </w:hyperlink>
+      <w:r>
+        <w:rPr>
+          <w:rFonts w:ascii="Arial" w:hAnsi="Arial" w:cs="Arial"/>
+          <w:b/>
+          <w:bCs/>
+          <w:lang w:val="en-FI"/>
+        </w:rPr>
+        <w:t xml:space="preserve"> </w:t>
+      </w:r>
+      <w:r>
+        <w:rPr>
+          <w:rFonts w:ascii="Arial" w:hAnsi="Arial" w:cs="Arial"/>
+          <w:lang w:val="en-FI"/>
+        </w:rPr>
+        <w:t>section</w:t>
+      </w:r>
+      <w:r>
+        <w:rPr>
+          <w:rFonts w:ascii="Arial" w:hAnsi="Arial" w:cs="Arial"/>
+          <w:lang w:val="en-FI"/>
+        </w:rPr>
+        <w:t xml:space="preserve"> for usage.</w:t>
+      </w:r>
     </w:p>
     <w:p>
       <w:pPr>
@@ -4104,7 +6515,7 @@
         </w:rPr>
       </w:pPr>
       <w:bookmarkStart w:id="7" w:name="_Best_Practices"/>
-      <w:bookmarkStart w:id="8" w:name="_Toc88843629"/>
+      <w:bookmarkStart w:id="8" w:name="_Toc88853652"/>
       <w:bookmarkEnd w:id="7"/>
       <w:r>
         <w:rPr>
@@ -4113,7 +6524,6 @@
           <w:szCs w:val="28"/>
           <w:lang w:val="en-FI"/>
         </w:rPr>
-        <w:lastRenderedPageBreak/>
         <w:t xml:space="preserve">Best </w:t>
       </w:r>
       <w:r>
@@ -4511,7 +6921,7 @@
           <w:lang w:val="en-FI"/>
         </w:rPr>
       </w:pPr>
-      <w:bookmarkStart w:id="9" w:name="_Toc88843630"/>
+      <w:bookmarkStart w:id="9" w:name="_Toc88853653"/>
       <w:r>
         <w:rPr>
           <w:rFonts w:ascii="Arial" w:hAnsi="Arial" w:cs="Arial"/>
@@ -5577,7 +7987,7 @@
           <w:lang w:val="en-FI"/>
         </w:rPr>
       </w:pPr>
-      <w:bookmarkStart w:id="10" w:name="_Toc88843631"/>
+      <w:bookmarkStart w:id="10" w:name="_Toc88853654"/>
       <w:r>
         <w:rPr>
           <w:rFonts w:ascii="Arial" w:hAnsi="Arial" w:cs="Arial"/>
@@ -5585,6 +7995,7 @@
           <w:szCs w:val="28"/>
           <w:lang w:val="en-FI"/>
         </w:rPr>
+        <w:lastRenderedPageBreak/>
         <w:t>Developer</w:t>
       </w:r>
       <w:r>
@@ -5746,7 +8157,6 @@
         <w:rPr>
           <w:noProof/>
         </w:rPr>
-        <w:lastRenderedPageBreak/>
         <w:drawing>
           <wp:inline distT="0" distB="0" distL="0" distR="0" wp14:anchorId="638D5364" wp14:editId="293C5C29">
             <wp:extent cx="2559298" cy="4152452"/>
@@ -8121,6 +10531,7 @@
           <w:bCs/>
           <w:lang w:val="en-FI"/>
         </w:rPr>
+        <w:lastRenderedPageBreak/>
         <w:t>S</w:t>
       </w:r>
       <w:r>
@@ -9413,7 +11824,9 @@
           <w:lang w:val="en-FI"/>
         </w:rPr>
       </w:pPr>
-      <w:bookmarkStart w:id="11" w:name="_Toc88843632"/>
+      <w:bookmarkStart w:id="11" w:name="_Getting_Console_state"/>
+      <w:bookmarkStart w:id="12" w:name="_Toc88853655"/>
+      <w:bookmarkEnd w:id="11"/>
       <w:r>
         <w:rPr>
           <w:rFonts w:ascii="Arial" w:hAnsi="Arial" w:cs="Arial"/>
@@ -9421,6 +11834,7 @@
           <w:szCs w:val="28"/>
           <w:lang w:val="en-FI"/>
         </w:rPr>
+        <w:lastRenderedPageBreak/>
         <w:t xml:space="preserve">Getting </w:t>
       </w:r>
       <w:r>
@@ -9441,7 +11855,7 @@
         </w:rPr>
         <w:t>onsole state info</w:t>
       </w:r>
-      <w:bookmarkEnd w:id="11"/>
+      <w:bookmarkEnd w:id="12"/>
     </w:p>
     <w:p>
       <w:pPr>
@@ -9590,7 +12004,6 @@
           <w:rFonts w:ascii="Arial" w:hAnsi="Arial" w:cs="Arial"/>
           <w:lang w:val="en-FI"/>
         </w:rPr>
-        <w:lastRenderedPageBreak/>
         <w:t>R</w:t>
       </w:r>
       <w:r>
@@ -9859,9 +12272,9 @@
           <w:lang w:val="en-FI"/>
         </w:rPr>
       </w:pPr>
-      <w:bookmarkStart w:id="12" w:name="_Multiple_commands"/>
-      <w:bookmarkStart w:id="13" w:name="_Toc88843633"/>
-      <w:bookmarkEnd w:id="12"/>
+      <w:bookmarkStart w:id="13" w:name="_Multiple_commands"/>
+      <w:bookmarkStart w:id="14" w:name="_Toc88853656"/>
+      <w:bookmarkEnd w:id="13"/>
       <w:r>
         <w:rPr>
           <w:rFonts w:ascii="Arial" w:hAnsi="Arial" w:cs="Arial"/>
@@ -9871,34 +12284,35 @@
         </w:rPr>
         <w:t>Multiple commands</w:t>
       </w:r>
-      <w:bookmarkEnd w:id="13"/>
-    </w:p>
-    <w:p>
-      <w:pPr>
-        <w:rPr>
-          <w:lang w:val="en-FI"/>
-        </w:rPr>
-      </w:pPr>
-    </w:p>
-    <w:p>
-      <w:pPr>
-        <w:rPr>
-          <w:lang w:val="en-FI"/>
-        </w:rPr>
-      </w:pPr>
-    </w:p>
-    <w:p>
-      <w:pPr>
-        <w:rPr>
-          <w:rFonts w:ascii="Arial" w:hAnsi="Arial" w:cs="Arial"/>
-          <w:lang w:val="en-FI"/>
-        </w:rPr>
-      </w:pPr>
-      <w:r>
-        <w:rPr>
-          <w:rFonts w:ascii="Arial" w:hAnsi="Arial" w:cs="Arial"/>
-          <w:lang w:val="en-FI"/>
-        </w:rPr>
+      <w:bookmarkEnd w:id="14"/>
+    </w:p>
+    <w:p>
+      <w:pPr>
+        <w:rPr>
+          <w:lang w:val="en-FI"/>
+        </w:rPr>
+      </w:pPr>
+    </w:p>
+    <w:p>
+      <w:pPr>
+        <w:rPr>
+          <w:lang w:val="en-FI"/>
+        </w:rPr>
+      </w:pPr>
+    </w:p>
+    <w:p>
+      <w:pPr>
+        <w:rPr>
+          <w:rFonts w:ascii="Arial" w:hAnsi="Arial" w:cs="Arial"/>
+          <w:lang w:val="en-FI"/>
+        </w:rPr>
+      </w:pPr>
+      <w:r>
+        <w:rPr>
+          <w:rFonts w:ascii="Arial" w:hAnsi="Arial" w:cs="Arial"/>
+          <w:lang w:val="en-FI"/>
+        </w:rPr>
+        <w:lastRenderedPageBreak/>
         <w:t xml:space="preserve">Developer Console allows </w:t>
       </w:r>
       <w:r>
@@ -10045,7 +12459,6 @@
           <w:iCs/>
           <w:lang w:val="en-FI"/>
         </w:rPr>
-        <w:lastRenderedPageBreak/>
         <w:t xml:space="preserve">Test.int 1 &amp; </w:t>
       </w:r>
       <w:proofErr w:type="spellStart"/>
@@ -10574,69 +12987,6 @@
     </w:p>
     <w:p>
       <w:pPr>
-        <w:rPr>
-          <w:lang w:val="en-FI"/>
-        </w:rPr>
-      </w:pPr>
-    </w:p>
-    <w:p>
-      <w:pPr>
-        <w:rPr>
-          <w:lang w:val="en-FI"/>
-        </w:rPr>
-      </w:pPr>
-    </w:p>
-    <w:p>
-      <w:pPr>
-        <w:rPr>
-          <w:lang w:val="en-FI"/>
-        </w:rPr>
-      </w:pPr>
-    </w:p>
-    <w:p>
-      <w:pPr>
-        <w:rPr>
-          <w:lang w:val="en-FI"/>
-        </w:rPr>
-      </w:pPr>
-    </w:p>
-    <w:p>
-      <w:pPr>
-        <w:rPr>
-          <w:lang w:val="en-FI"/>
-        </w:rPr>
-      </w:pPr>
-    </w:p>
-    <w:p>
-      <w:pPr>
-        <w:rPr>
-          <w:lang w:val="en-FI"/>
-        </w:rPr>
-      </w:pPr>
-    </w:p>
-    <w:p>
-      <w:pPr>
-        <w:rPr>
-          <w:lang w:val="en-FI"/>
-        </w:rPr>
-      </w:pPr>
-    </w:p>
-    <w:p>
-      <w:pPr>
-        <w:rPr>
-          <w:lang w:val="en-FI"/>
-        </w:rPr>
-      </w:pPr>
-    </w:p>
-    <w:p>
-      <w:pPr>
-        <w:rPr>
-          <w:lang w:val="en-FI"/>
-        </w:rPr>
-      </w:pPr>
-    </w:p>
-    <w:p>
-      <w:pPr>
         <w:pStyle w:val="Heading1"/>
         <w:rPr>
           <w:rFonts w:ascii="Arial" w:hAnsi="Arial" w:cs="Arial"/>
@@ -10645,7 +12995,7 @@
           <w:lang w:val="en-FI"/>
         </w:rPr>
       </w:pPr>
-      <w:bookmarkStart w:id="14" w:name="_Toc88843634"/>
+      <w:bookmarkStart w:id="15" w:name="_Toc88853657"/>
       <w:r>
         <w:rPr>
           <w:rFonts w:ascii="Arial" w:hAnsi="Arial" w:cs="Arial"/>
@@ -10656,7 +13006,7 @@
         <w:lastRenderedPageBreak/>
         <w:t>Version History</w:t>
       </w:r>
-      <w:bookmarkEnd w:id="14"/>
+      <w:bookmarkEnd w:id="15"/>
     </w:p>
     <w:p>
       <w:pPr>
@@ -14334,6 +16684,118 @@
     </w:lvl>
   </w:abstractNum>
   <w:abstractNum w:abstractNumId="23" w15:restartNumberingAfterBreak="0">
+    <w:nsid w:val="5FEA4C5D"/>
+    <w:multiLevelType w:val="hybridMultilevel"/>
+    <w:tmpl w:val="A5A2E8CE"/>
+    <w:lvl w:ilvl="0" w:tplc="05201388">
+      <w:numFmt w:val="bullet"/>
+      <w:lvlText w:val="-"/>
+      <w:lvlJc w:val="left"/>
+      <w:pPr>
+        <w:ind w:left="1080" w:hanging="360"/>
+      </w:pPr>
+      <w:rPr>
+        <w:rFonts w:ascii="Arial" w:eastAsia="Times New Roman" w:hAnsi="Arial" w:cs="Arial" w:hint="default"/>
+      </w:rPr>
+    </w:lvl>
+    <w:lvl w:ilvl="1" w:tplc="20000003" w:tentative="1">
+      <w:start w:val="1"/>
+      <w:numFmt w:val="bullet"/>
+      <w:lvlText w:val="o"/>
+      <w:lvlJc w:val="left"/>
+      <w:pPr>
+        <w:ind w:left="1800" w:hanging="360"/>
+      </w:pPr>
+      <w:rPr>
+        <w:rFonts w:ascii="Courier New" w:hAnsi="Courier New" w:cs="Courier New" w:hint="default"/>
+      </w:rPr>
+    </w:lvl>
+    <w:lvl w:ilvl="2" w:tplc="20000005" w:tentative="1">
+      <w:start w:val="1"/>
+      <w:numFmt w:val="bullet"/>
+      <w:lvlText w:val=""/>
+      <w:lvlJc w:val="left"/>
+      <w:pPr>
+        <w:ind w:left="2520" w:hanging="360"/>
+      </w:pPr>
+      <w:rPr>
+        <w:rFonts w:ascii="Wingdings" w:hAnsi="Wingdings" w:hint="default"/>
+      </w:rPr>
+    </w:lvl>
+    <w:lvl w:ilvl="3" w:tplc="20000001" w:tentative="1">
+      <w:start w:val="1"/>
+      <w:numFmt w:val="bullet"/>
+      <w:lvlText w:val=""/>
+      <w:lvlJc w:val="left"/>
+      <w:pPr>
+        <w:ind w:left="3240" w:hanging="360"/>
+      </w:pPr>
+      <w:rPr>
+        <w:rFonts w:ascii="Symbol" w:hAnsi="Symbol" w:hint="default"/>
+      </w:rPr>
+    </w:lvl>
+    <w:lvl w:ilvl="4" w:tplc="20000003" w:tentative="1">
+      <w:start w:val="1"/>
+      <w:numFmt w:val="bullet"/>
+      <w:lvlText w:val="o"/>
+      <w:lvlJc w:val="left"/>
+      <w:pPr>
+        <w:ind w:left="3960" w:hanging="360"/>
+      </w:pPr>
+      <w:rPr>
+        <w:rFonts w:ascii="Courier New" w:hAnsi="Courier New" w:cs="Courier New" w:hint="default"/>
+      </w:rPr>
+    </w:lvl>
+    <w:lvl w:ilvl="5" w:tplc="20000005" w:tentative="1">
+      <w:start w:val="1"/>
+      <w:numFmt w:val="bullet"/>
+      <w:lvlText w:val=""/>
+      <w:lvlJc w:val="left"/>
+      <w:pPr>
+        <w:ind w:left="4680" w:hanging="360"/>
+      </w:pPr>
+      <w:rPr>
+        <w:rFonts w:ascii="Wingdings" w:hAnsi="Wingdings" w:hint="default"/>
+      </w:rPr>
+    </w:lvl>
+    <w:lvl w:ilvl="6" w:tplc="20000001" w:tentative="1">
+      <w:start w:val="1"/>
+      <w:numFmt w:val="bullet"/>
+      <w:lvlText w:val=""/>
+      <w:lvlJc w:val="left"/>
+      <w:pPr>
+        <w:ind w:left="5400" w:hanging="360"/>
+      </w:pPr>
+      <w:rPr>
+        <w:rFonts w:ascii="Symbol" w:hAnsi="Symbol" w:hint="default"/>
+      </w:rPr>
+    </w:lvl>
+    <w:lvl w:ilvl="7" w:tplc="20000003" w:tentative="1">
+      <w:start w:val="1"/>
+      <w:numFmt w:val="bullet"/>
+      <w:lvlText w:val="o"/>
+      <w:lvlJc w:val="left"/>
+      <w:pPr>
+        <w:ind w:left="6120" w:hanging="360"/>
+      </w:pPr>
+      <w:rPr>
+        <w:rFonts w:ascii="Courier New" w:hAnsi="Courier New" w:cs="Courier New" w:hint="default"/>
+      </w:rPr>
+    </w:lvl>
+    <w:lvl w:ilvl="8" w:tplc="20000005" w:tentative="1">
+      <w:start w:val="1"/>
+      <w:numFmt w:val="bullet"/>
+      <w:lvlText w:val=""/>
+      <w:lvlJc w:val="left"/>
+      <w:pPr>
+        <w:ind w:left="6840" w:hanging="360"/>
+      </w:pPr>
+      <w:rPr>
+        <w:rFonts w:ascii="Wingdings" w:hAnsi="Wingdings" w:hint="default"/>
+      </w:rPr>
+    </w:lvl>
+  </w:abstractNum>
+  <w:abstractNum w:abstractNumId="24" w15:restartNumberingAfterBreak="0">
     <w:nsid w:val="60F556CC"/>
     <w:multiLevelType w:val="hybridMultilevel"/>
     <w:tmpl w:val="55889934"/>
@@ -14446,7 +16908,7 @@
       </w:rPr>
     </w:lvl>
   </w:abstractNum>
-  <w:abstractNum w:abstractNumId="24" w15:restartNumberingAfterBreak="0">
+  <w:abstractNum w:abstractNumId="25" w15:restartNumberingAfterBreak="0">
     <w:nsid w:val="61262DA0"/>
     <w:multiLevelType w:val="hybridMultilevel"/>
     <w:tmpl w:val="3FAAAD6C"/>
@@ -14535,7 +16997,7 @@
       </w:pPr>
     </w:lvl>
   </w:abstractNum>
-  <w:abstractNum w:abstractNumId="25" w15:restartNumberingAfterBreak="0">
+  <w:abstractNum w:abstractNumId="26" w15:restartNumberingAfterBreak="0">
     <w:nsid w:val="61844C31"/>
     <w:multiLevelType w:val="hybridMultilevel"/>
     <w:tmpl w:val="159C556A"/>
@@ -14624,7 +17086,7 @@
       </w:pPr>
     </w:lvl>
   </w:abstractNum>
-  <w:abstractNum w:abstractNumId="26" w15:restartNumberingAfterBreak="0">
+  <w:abstractNum w:abstractNumId="27" w15:restartNumberingAfterBreak="0">
     <w:nsid w:val="62B048B9"/>
     <w:multiLevelType w:val="hybridMultilevel"/>
     <w:tmpl w:val="CD0E4060"/>
@@ -14737,7 +17199,7 @@
       </w:rPr>
     </w:lvl>
   </w:abstractNum>
-  <w:abstractNum w:abstractNumId="27" w15:restartNumberingAfterBreak="0">
+  <w:abstractNum w:abstractNumId="28" w15:restartNumberingAfterBreak="0">
     <w:nsid w:val="671C69EC"/>
     <w:multiLevelType w:val="hybridMultilevel"/>
     <w:tmpl w:val="FAE265B8"/>
@@ -14826,7 +17288,7 @@
       </w:pPr>
     </w:lvl>
   </w:abstractNum>
-  <w:abstractNum w:abstractNumId="28" w15:restartNumberingAfterBreak="0">
+  <w:abstractNum w:abstractNumId="29" w15:restartNumberingAfterBreak="0">
     <w:nsid w:val="67403CA2"/>
     <w:multiLevelType w:val="hybridMultilevel"/>
     <w:tmpl w:val="A126C002"/>
@@ -14915,7 +17377,7 @@
       </w:pPr>
     </w:lvl>
   </w:abstractNum>
-  <w:abstractNum w:abstractNumId="29" w15:restartNumberingAfterBreak="0">
+  <w:abstractNum w:abstractNumId="30" w15:restartNumberingAfterBreak="0">
     <w:nsid w:val="6A3D01E4"/>
     <w:multiLevelType w:val="hybridMultilevel"/>
     <w:tmpl w:val="F28A5E14"/>
@@ -15027,7 +17489,7 @@
       </w:rPr>
     </w:lvl>
   </w:abstractNum>
-  <w:abstractNum w:abstractNumId="30" w15:restartNumberingAfterBreak="0">
+  <w:abstractNum w:abstractNumId="31" w15:restartNumberingAfterBreak="0">
     <w:nsid w:val="71935C9B"/>
     <w:multiLevelType w:val="hybridMultilevel"/>
     <w:tmpl w:val="9C588D60"/>
@@ -15139,7 +17601,7 @@
       </w:rPr>
     </w:lvl>
   </w:abstractNum>
-  <w:abstractNum w:abstractNumId="31" w15:restartNumberingAfterBreak="0">
+  <w:abstractNum w:abstractNumId="32" w15:restartNumberingAfterBreak="0">
     <w:nsid w:val="7A904BF7"/>
     <w:multiLevelType w:val="hybridMultilevel"/>
     <w:tmpl w:val="FEF0C1B2"/>
@@ -15259,7 +17721,7 @@
     <w:abstractNumId w:val="22"/>
   </w:num>
   <w:num w:numId="3">
-    <w:abstractNumId w:val="31"/>
+    <w:abstractNumId w:val="32"/>
   </w:num>
   <w:num w:numId="4">
     <w:abstractNumId w:val="20"/>
@@ -15283,7 +17745,7 @@
     <w:abstractNumId w:val="9"/>
   </w:num>
   <w:num w:numId="11">
-    <w:abstractNumId w:val="29"/>
+    <w:abstractNumId w:val="30"/>
   </w:num>
   <w:num w:numId="12">
     <w:abstractNumId w:val="16"/>
@@ -15295,7 +17757,7 @@
     <w:abstractNumId w:val="10"/>
   </w:num>
   <w:num w:numId="15">
-    <w:abstractNumId w:val="26"/>
+    <w:abstractNumId w:val="27"/>
   </w:num>
   <w:num w:numId="16">
     <w:abstractNumId w:val="1"/>
@@ -15310,28 +17772,28 @@
     <w:abstractNumId w:val="6"/>
   </w:num>
   <w:num w:numId="20">
+    <w:abstractNumId w:val="25"/>
+  </w:num>
+  <w:num w:numId="21">
     <w:abstractNumId w:val="24"/>
   </w:num>
-  <w:num w:numId="21">
-    <w:abstractNumId w:val="23"/>
-  </w:num>
   <w:num w:numId="22">
-    <w:abstractNumId w:val="27"/>
+    <w:abstractNumId w:val="28"/>
   </w:num>
   <w:num w:numId="23">
     <w:abstractNumId w:val="19"/>
   </w:num>
   <w:num w:numId="24">
-    <w:abstractNumId w:val="28"/>
+    <w:abstractNumId w:val="29"/>
   </w:num>
   <w:num w:numId="25">
-    <w:abstractNumId w:val="30"/>
+    <w:abstractNumId w:val="31"/>
   </w:num>
   <w:num w:numId="26">
     <w:abstractNumId w:val="18"/>
   </w:num>
   <w:num w:numId="27">
-    <w:abstractNumId w:val="25"/>
+    <w:abstractNumId w:val="26"/>
   </w:num>
   <w:num w:numId="28">
     <w:abstractNumId w:val="7"/>
@@ -15347,6 +17809,9 @@
   </w:num>
   <w:num w:numId="32">
     <w:abstractNumId w:val="14"/>
+  </w:num>
+  <w:num w:numId="33">
+    <w:abstractNumId w:val="23"/>
   </w:num>
 </w:numbering>
 </file>

</xml_diff>

<commit_message>
added info texts, updated documentation
</commit_message>
<xml_diff>
--- a/Console/Assets/DeveloperConsole/Documentation/Documentation.docx
+++ b/Console/Assets/DeveloperConsole/Documentation/Documentation.docx
@@ -103,7 +103,7 @@
             </w:rPr>
             <w:fldChar w:fldCharType="separate"/>
           </w:r>
-          <w:hyperlink w:anchor="_Toc88937545" w:history="1">
+          <w:hyperlink w:anchor="_Toc89006161" w:history="1">
             <w:r>
               <w:rPr>
                 <w:rStyle w:val="Hyperlink"/>
@@ -132,7 +132,7 @@
                 <w:noProof/>
                 <w:webHidden/>
               </w:rPr>
-              <w:instrText xml:space="preserve"> PAGEREF _Toc88937545 \h </w:instrText>
+              <w:instrText xml:space="preserve"> PAGEREF _Toc89006161 \h </w:instrText>
             </w:r>
             <w:r>
               <w:rPr>
@@ -177,7 +177,7 @@
               <w:lang w:val="en-FI" w:eastAsia="en-FI"/>
             </w:rPr>
           </w:pPr>
-          <w:hyperlink w:anchor="_Toc88937546" w:history="1">
+          <w:hyperlink w:anchor="_Toc89006162" w:history="1">
             <w:r>
               <w:rPr>
                 <w:rStyle w:val="Hyperlink"/>
@@ -206,7 +206,7 @@
                 <w:noProof/>
                 <w:webHidden/>
               </w:rPr>
-              <w:instrText xml:space="preserve"> PAGEREF _Toc88937546 \h </w:instrText>
+              <w:instrText xml:space="preserve"> PAGEREF _Toc89006162 \h </w:instrText>
             </w:r>
             <w:r>
               <w:rPr>
@@ -251,7 +251,7 @@
               <w:lang w:val="en-FI" w:eastAsia="en-FI"/>
             </w:rPr>
           </w:pPr>
-          <w:hyperlink w:anchor="_Toc88937547" w:history="1">
+          <w:hyperlink w:anchor="_Toc89006163" w:history="1">
             <w:r>
               <w:rPr>
                 <w:rStyle w:val="Hyperlink"/>
@@ -280,7 +280,7 @@
                 <w:noProof/>
                 <w:webHidden/>
               </w:rPr>
-              <w:instrText xml:space="preserve"> PAGEREF _Toc88937547 \h </w:instrText>
+              <w:instrText xml:space="preserve"> PAGEREF _Toc89006163 \h </w:instrText>
             </w:r>
             <w:r>
               <w:rPr>
@@ -325,7 +325,7 @@
               <w:lang w:val="en-FI" w:eastAsia="en-FI"/>
             </w:rPr>
           </w:pPr>
-          <w:hyperlink w:anchor="_Toc88937548" w:history="1">
+          <w:hyperlink w:anchor="_Toc89006164" w:history="1">
             <w:r>
               <w:rPr>
                 <w:rStyle w:val="Hyperlink"/>
@@ -354,7 +354,7 @@
                 <w:noProof/>
                 <w:webHidden/>
               </w:rPr>
-              <w:instrText xml:space="preserve"> PAGEREF _Toc88937548 \h </w:instrText>
+              <w:instrText xml:space="preserve"> PAGEREF _Toc89006164 \h </w:instrText>
             </w:r>
             <w:r>
               <w:rPr>
@@ -399,7 +399,7 @@
               <w:lang w:val="en-FI" w:eastAsia="en-FI"/>
             </w:rPr>
           </w:pPr>
-          <w:hyperlink w:anchor="_Toc88937549" w:history="1">
+          <w:hyperlink w:anchor="_Toc89006165" w:history="1">
             <w:r>
               <w:rPr>
                 <w:rStyle w:val="Hyperlink"/>
@@ -428,7 +428,7 @@
                 <w:noProof/>
                 <w:webHidden/>
               </w:rPr>
-              <w:instrText xml:space="preserve"> PAGEREF _Toc88937549 \h </w:instrText>
+              <w:instrText xml:space="preserve"> PAGEREF _Toc89006165 \h </w:instrText>
             </w:r>
             <w:r>
               <w:rPr>
@@ -473,7 +473,7 @@
               <w:lang w:val="en-FI" w:eastAsia="en-FI"/>
             </w:rPr>
           </w:pPr>
-          <w:hyperlink w:anchor="_Toc88937550" w:history="1">
+          <w:hyperlink w:anchor="_Toc89006166" w:history="1">
             <w:r>
               <w:rPr>
                 <w:rStyle w:val="Hyperlink"/>
@@ -481,7 +481,7 @@
                 <w:noProof/>
                 <w:lang w:val="en-FI"/>
               </w:rPr>
-              <w:t>Best Practices</w:t>
+              <w:t>How does it work?</w:t>
             </w:r>
             <w:r>
               <w:rPr>
@@ -502,7 +502,7 @@
                 <w:noProof/>
                 <w:webHidden/>
               </w:rPr>
-              <w:instrText xml:space="preserve"> PAGEREF _Toc88937550 \h </w:instrText>
+              <w:instrText xml:space="preserve"> PAGEREF _Toc89006166 \h </w:instrText>
             </w:r>
             <w:r>
               <w:rPr>
@@ -547,7 +547,7 @@
               <w:lang w:val="en-FI" w:eastAsia="en-FI"/>
             </w:rPr>
           </w:pPr>
-          <w:hyperlink w:anchor="_Toc88937551" w:history="1">
+          <w:hyperlink w:anchor="_Toc89006167" w:history="1">
             <w:r>
               <w:rPr>
                 <w:rStyle w:val="Hyperlink"/>
@@ -555,7 +555,7 @@
                 <w:noProof/>
                 <w:lang w:val="en-FI"/>
               </w:rPr>
-              <w:t>How does it work?</w:t>
+              <w:t>Developer Console settings</w:t>
             </w:r>
             <w:r>
               <w:rPr>
@@ -576,7 +576,7 @@
                 <w:noProof/>
                 <w:webHidden/>
               </w:rPr>
-              <w:instrText xml:space="preserve"> PAGEREF _Toc88937551 \h </w:instrText>
+              <w:instrText xml:space="preserve"> PAGEREF _Toc89006167 \h </w:instrText>
             </w:r>
             <w:r>
               <w:rPr>
@@ -621,81 +621,7 @@
               <w:lang w:val="en-FI" w:eastAsia="en-FI"/>
             </w:rPr>
           </w:pPr>
-          <w:hyperlink w:anchor="_Toc88937552" w:history="1">
-            <w:r>
-              <w:rPr>
-                <w:rStyle w:val="Hyperlink"/>
-                <w:rFonts w:ascii="Arial" w:hAnsi="Arial" w:cs="Arial"/>
-                <w:noProof/>
-                <w:lang w:val="en-FI"/>
-              </w:rPr>
-              <w:t>Developer Console settings</w:t>
-            </w:r>
-            <w:r>
-              <w:rPr>
-                <w:noProof/>
-                <w:webHidden/>
-              </w:rPr>
-              <w:tab/>
-            </w:r>
-            <w:r>
-              <w:rPr>
-                <w:noProof/>
-                <w:webHidden/>
-              </w:rPr>
-              <w:fldChar w:fldCharType="begin"/>
-            </w:r>
-            <w:r>
-              <w:rPr>
-                <w:noProof/>
-                <w:webHidden/>
-              </w:rPr>
-              <w:instrText xml:space="preserve"> PAGEREF _Toc88937552 \h </w:instrText>
-            </w:r>
-            <w:r>
-              <w:rPr>
-                <w:noProof/>
-                <w:webHidden/>
-              </w:rPr>
-            </w:r>
-            <w:r>
-              <w:rPr>
-                <w:noProof/>
-                <w:webHidden/>
-              </w:rPr>
-              <w:fldChar w:fldCharType="separate"/>
-            </w:r>
-            <w:r>
-              <w:rPr>
-                <w:noProof/>
-                <w:webHidden/>
-              </w:rPr>
-              <w:t>6</w:t>
-            </w:r>
-            <w:r>
-              <w:rPr>
-                <w:noProof/>
-                <w:webHidden/>
-              </w:rPr>
-              <w:fldChar w:fldCharType="end"/>
-            </w:r>
-          </w:hyperlink>
-        </w:p>
-        <w:p>
-          <w:pPr>
-            <w:pStyle w:val="TOC1"/>
-            <w:tabs>
-              <w:tab w:val="right" w:leader="dot" w:pos="9912"/>
-            </w:tabs>
-            <w:rPr>
-              <w:rFonts w:asciiTheme="minorHAnsi" w:eastAsiaTheme="minorEastAsia" w:hAnsiTheme="minorHAnsi" w:cstheme="minorBidi"/>
-              <w:noProof/>
-              <w:sz w:val="22"/>
-              <w:szCs w:val="22"/>
-              <w:lang w:val="en-FI" w:eastAsia="en-FI"/>
-            </w:rPr>
-          </w:pPr>
-          <w:hyperlink w:anchor="_Toc88937553" w:history="1">
+          <w:hyperlink w:anchor="_Toc89006168" w:history="1">
             <w:r>
               <w:rPr>
                 <w:rStyle w:val="Hyperlink"/>
@@ -724,7 +650,7 @@
                 <w:noProof/>
                 <w:webHidden/>
               </w:rPr>
-              <w:instrText xml:space="preserve"> PAGEREF _Toc88937553 \h </w:instrText>
+              <w:instrText xml:space="preserve"> PAGEREF _Toc89006168 \h </w:instrText>
             </w:r>
             <w:r>
               <w:rPr>
@@ -744,7 +670,7 @@
                 <w:noProof/>
                 <w:webHidden/>
               </w:rPr>
-              <w:t>9</w:t>
+              <w:t>8</w:t>
             </w:r>
             <w:r>
               <w:rPr>
@@ -769,7 +695,7 @@
               <w:lang w:val="en-FI" w:eastAsia="en-FI"/>
             </w:rPr>
           </w:pPr>
-          <w:hyperlink w:anchor="_Toc88937554" w:history="1">
+          <w:hyperlink w:anchor="_Toc89006169" w:history="1">
             <w:r>
               <w:rPr>
                 <w:rStyle w:val="Hyperlink"/>
@@ -798,7 +724,7 @@
                 <w:noProof/>
                 <w:webHidden/>
               </w:rPr>
-              <w:instrText xml:space="preserve"> PAGEREF _Toc88937554 \h </w:instrText>
+              <w:instrText xml:space="preserve"> PAGEREF _Toc89006169 \h </w:instrText>
             </w:r>
             <w:r>
               <w:rPr>
@@ -843,7 +769,81 @@
               <w:lang w:val="en-FI" w:eastAsia="en-FI"/>
             </w:rPr>
           </w:pPr>
-          <w:hyperlink w:anchor="_Toc88937555" w:history="1">
+          <w:hyperlink w:anchor="_Toc89006170" w:history="1">
+            <w:r>
+              <w:rPr>
+                <w:rStyle w:val="Hyperlink"/>
+                <w:rFonts w:ascii="Arial" w:hAnsi="Arial" w:cs="Arial"/>
+                <w:noProof/>
+                <w:lang w:val="en-FI"/>
+              </w:rPr>
+              <w:t>Best Practices</w:t>
+            </w:r>
+            <w:r>
+              <w:rPr>
+                <w:noProof/>
+                <w:webHidden/>
+              </w:rPr>
+              <w:tab/>
+            </w:r>
+            <w:r>
+              <w:rPr>
+                <w:noProof/>
+                <w:webHidden/>
+              </w:rPr>
+              <w:fldChar w:fldCharType="begin"/>
+            </w:r>
+            <w:r>
+              <w:rPr>
+                <w:noProof/>
+                <w:webHidden/>
+              </w:rPr>
+              <w:instrText xml:space="preserve"> PAGEREF _Toc89006170 \h </w:instrText>
+            </w:r>
+            <w:r>
+              <w:rPr>
+                <w:noProof/>
+                <w:webHidden/>
+              </w:rPr>
+            </w:r>
+            <w:r>
+              <w:rPr>
+                <w:noProof/>
+                <w:webHidden/>
+              </w:rPr>
+              <w:fldChar w:fldCharType="separate"/>
+            </w:r>
+            <w:r>
+              <w:rPr>
+                <w:noProof/>
+                <w:webHidden/>
+              </w:rPr>
+              <w:t>10</w:t>
+            </w:r>
+            <w:r>
+              <w:rPr>
+                <w:noProof/>
+                <w:webHidden/>
+              </w:rPr>
+              <w:fldChar w:fldCharType="end"/>
+            </w:r>
+          </w:hyperlink>
+        </w:p>
+        <w:p>
+          <w:pPr>
+            <w:pStyle w:val="TOC1"/>
+            <w:tabs>
+              <w:tab w:val="right" w:leader="dot" w:pos="9912"/>
+            </w:tabs>
+            <w:rPr>
+              <w:rFonts w:asciiTheme="minorHAnsi" w:eastAsiaTheme="minorEastAsia" w:hAnsiTheme="minorHAnsi" w:cstheme="minorBidi"/>
+              <w:noProof/>
+              <w:sz w:val="22"/>
+              <w:szCs w:val="22"/>
+              <w:lang w:val="en-FI" w:eastAsia="en-FI"/>
+            </w:rPr>
+          </w:pPr>
+          <w:hyperlink w:anchor="_Toc89006171" w:history="1">
             <w:r>
               <w:rPr>
                 <w:rStyle w:val="Hyperlink"/>
@@ -872,7 +872,7 @@
                 <w:noProof/>
                 <w:webHidden/>
               </w:rPr>
-              <w:instrText xml:space="preserve"> PAGEREF _Toc88937555 \h </w:instrText>
+              <w:instrText xml:space="preserve"> PAGEREF _Toc89006171 \h </w:instrText>
             </w:r>
             <w:r>
               <w:rPr>
@@ -892,7 +892,7 @@
                 <w:noProof/>
                 <w:webHidden/>
               </w:rPr>
-              <w:t>11</w:t>
+              <w:t>12</w:t>
             </w:r>
             <w:r>
               <w:rPr>
@@ -958,7 +958,7 @@
           <w:lang w:val="en-FI"/>
         </w:rPr>
       </w:pPr>
-      <w:bookmarkStart w:id="0" w:name="_Toc88937545"/>
+      <w:bookmarkStart w:id="0" w:name="_Toc89006161"/>
       <w:r>
         <w:rPr>
           <w:rFonts w:ascii="Arial" w:hAnsi="Arial" w:cs="Arial"/>
@@ -1245,7 +1245,7 @@
         </w:rPr>
       </w:pPr>
       <w:bookmarkStart w:id="2" w:name="_Adding_and_removing"/>
-      <w:bookmarkStart w:id="3" w:name="_Toc88937546"/>
+      <w:bookmarkStart w:id="3" w:name="_Toc89006162"/>
       <w:bookmarkEnd w:id="2"/>
       <w:r>
         <w:rPr>
@@ -3203,7 +3203,7 @@
           <w:lang w:val="en-FI"/>
         </w:rPr>
       </w:pPr>
-      <w:bookmarkStart w:id="4" w:name="_Toc88937547"/>
+      <w:bookmarkStart w:id="4" w:name="_Toc89006163"/>
       <w:r>
         <w:rPr>
           <w:rFonts w:ascii="Arial" w:hAnsi="Arial" w:cs="Arial"/>
@@ -3921,21 +3921,6 @@
     </w:p>
     <w:p>
       <w:pPr>
-        <w:rPr>
-          <w:rFonts w:ascii="Arial" w:hAnsi="Arial" w:cs="Arial"/>
-          <w:lang w:val="en-FI"/>
-        </w:rPr>
-      </w:pPr>
-      <w:r>
-        <w:rPr>
-          <w:rFonts w:ascii="Arial" w:hAnsi="Arial" w:cs="Arial"/>
-          <w:lang w:val="en-FI"/>
-        </w:rPr>
-        <w:t>Editor only:</w:t>
-      </w:r>
-    </w:p>
-    <w:p>
-      <w:pPr>
         <w:pStyle w:val="ListParagraph"/>
         <w:numPr>
           <w:ilvl w:val="0"/>
@@ -3987,6 +3972,36 @@
         </w:rPr>
         <w:t xml:space="preserve"> High and Avg FPS, highest draw call, batches, triangle and vertices count.</w:t>
       </w:r>
+      <w:r>
+        <w:rPr>
+          <w:rFonts w:ascii="Arial" w:hAnsi="Arial" w:cs="Arial"/>
+          <w:lang w:val="en-FI"/>
+        </w:rPr>
+        <w:t xml:space="preserve"> This command is Editor only.</w:t>
+      </w:r>
+      <w:r>
+        <w:rPr>
+          <w:rFonts w:ascii="Arial" w:hAnsi="Arial" w:cs="Arial"/>
+          <w:lang w:val="en-FI"/>
+        </w:rPr>
+        <w:t xml:space="preserve"> The API (</w:t>
+      </w:r>
+      <w:proofErr w:type="spellStart"/>
+      <w:r>
+        <w:rPr>
+          <w:rFonts w:ascii="Arial" w:hAnsi="Arial" w:cs="Arial"/>
+          <w:lang w:val="en-FI"/>
+        </w:rPr>
+        <w:t>UnityStats.cs</w:t>
+      </w:r>
+      <w:proofErr w:type="spellEnd"/>
+      <w:r>
+        <w:rPr>
+          <w:rFonts w:ascii="Arial" w:hAnsi="Arial" w:cs="Arial"/>
+          <w:lang w:val="en-FI"/>
+        </w:rPr>
+        <w:t>) only works in Editor.</w:t>
+      </w:r>
     </w:p>
     <w:p>
       <w:pPr>
@@ -3998,7 +4013,7 @@
           <w:lang w:val="en-FI"/>
         </w:rPr>
       </w:pPr>
-      <w:bookmarkStart w:id="5" w:name="_Toc88937548"/>
+      <w:bookmarkStart w:id="5" w:name="_Toc89006164"/>
       <w:r>
         <w:rPr>
           <w:rFonts w:ascii="Arial" w:hAnsi="Arial" w:cs="Arial"/>
@@ -4190,7 +4205,7 @@
           <w:lang w:val="en-FI"/>
         </w:rPr>
       </w:pPr>
-      <w:bookmarkStart w:id="6" w:name="_Toc88937549"/>
+      <w:bookmarkStart w:id="6" w:name="_Toc89006165"/>
       <w:proofErr w:type="spellStart"/>
       <w:r>
         <w:rPr>
@@ -6456,6 +6471,8 @@
           <w:lang w:val="en-FI"/>
         </w:rPr>
       </w:pPr>
+      <w:bookmarkStart w:id="7" w:name="_Best_Practices"/>
+      <w:bookmarkEnd w:id="7"/>
     </w:p>
     <w:p>
       <w:pPr>
@@ -6467,9 +6484,7 @@
           <w:lang w:val="en-FI"/>
         </w:rPr>
       </w:pPr>
-      <w:bookmarkStart w:id="7" w:name="_Best_Practices"/>
-      <w:bookmarkStart w:id="8" w:name="_Toc88937550"/>
-      <w:bookmarkEnd w:id="7"/>
+      <w:bookmarkStart w:id="8" w:name="_Toc89006166"/>
       <w:r>
         <w:rPr>
           <w:rFonts w:ascii="Arial" w:hAnsi="Arial" w:cs="Arial"/>
@@ -6477,586 +6492,9 @@
           <w:szCs w:val="28"/>
           <w:lang w:val="en-FI"/>
         </w:rPr>
-        <w:t xml:space="preserve">Best </w:t>
-      </w:r>
-      <w:r>
-        <w:rPr>
-          <w:rFonts w:ascii="Arial" w:hAnsi="Arial" w:cs="Arial"/>
-          <w:sz w:val="28"/>
-          <w:szCs w:val="28"/>
-          <w:lang w:val="en-FI"/>
-        </w:rPr>
-        <w:t>P</w:t>
-      </w:r>
-      <w:r>
-        <w:rPr>
-          <w:rFonts w:ascii="Arial" w:hAnsi="Arial" w:cs="Arial"/>
-          <w:sz w:val="28"/>
-          <w:szCs w:val="28"/>
-          <w:lang w:val="en-FI"/>
-        </w:rPr>
-        <w:t>racti</w:t>
-      </w:r>
-      <w:r>
-        <w:rPr>
-          <w:rFonts w:ascii="Arial" w:hAnsi="Arial" w:cs="Arial"/>
-          <w:sz w:val="28"/>
-          <w:szCs w:val="28"/>
-          <w:lang w:val="en-FI"/>
-        </w:rPr>
-        <w:t>c</w:t>
-      </w:r>
-      <w:r>
-        <w:rPr>
-          <w:rFonts w:ascii="Arial" w:hAnsi="Arial" w:cs="Arial"/>
-          <w:sz w:val="28"/>
-          <w:szCs w:val="28"/>
-          <w:lang w:val="en-FI"/>
-        </w:rPr>
-        <w:t>es</w:t>
+        <w:t>How does it work?</w:t>
       </w:r>
       <w:bookmarkEnd w:id="8"/>
-    </w:p>
-    <w:p>
-      <w:pPr>
-        <w:rPr>
-          <w:lang w:val="en-FI"/>
-        </w:rPr>
-      </w:pPr>
-    </w:p>
-    <w:p>
-      <w:pPr>
-        <w:rPr>
-          <w:b/>
-          <w:bCs/>
-          <w:lang w:val="en-FI"/>
-        </w:rPr>
-      </w:pPr>
-      <w:r>
-        <w:rPr>
-          <w:rFonts w:ascii="Arial" w:hAnsi="Arial" w:cs="Arial"/>
-          <w:b/>
-          <w:bCs/>
-          <w:lang w:val="en-FI"/>
-        </w:rPr>
-        <w:t>Performance</w:t>
-      </w:r>
-    </w:p>
-    <w:p>
-      <w:pPr>
-        <w:jc w:val="center"/>
-        <w:rPr>
-          <w:lang w:val="en-FI"/>
-        </w:rPr>
-      </w:pPr>
-    </w:p>
-    <w:p>
-      <w:pPr>
-        <w:rPr>
-          <w:rFonts w:ascii="Arial" w:hAnsi="Arial" w:cs="Arial"/>
-          <w:lang w:val="en-FI"/>
-        </w:rPr>
-      </w:pPr>
-      <w:r>
-        <w:rPr>
-          <w:rFonts w:ascii="Arial" w:hAnsi="Arial" w:cs="Arial"/>
-          <w:lang w:val="en-FI"/>
-        </w:rPr>
-        <w:t xml:space="preserve">For </w:t>
-      </w:r>
-      <w:r>
-        <w:rPr>
-          <w:rFonts w:ascii="Arial" w:hAnsi="Arial" w:cs="Arial"/>
-          <w:lang w:val="en-FI"/>
-        </w:rPr>
-        <w:t xml:space="preserve">the </w:t>
-      </w:r>
-      <w:r>
-        <w:rPr>
-          <w:rFonts w:ascii="Arial" w:hAnsi="Arial" w:cs="Arial"/>
-          <w:lang w:val="en-FI"/>
-        </w:rPr>
-        <w:t xml:space="preserve">best performance, prefer </w:t>
-      </w:r>
-      <w:r>
-        <w:rPr>
-          <w:rFonts w:ascii="Arial" w:hAnsi="Arial" w:cs="Arial"/>
-          <w:lang w:val="en-FI"/>
-        </w:rPr>
-        <w:t xml:space="preserve">static class commands over </w:t>
-      </w:r>
-      <w:proofErr w:type="spellStart"/>
-      <w:r>
-        <w:rPr>
-          <w:rFonts w:ascii="Arial" w:hAnsi="Arial" w:cs="Arial"/>
-          <w:lang w:val="en-FI"/>
-        </w:rPr>
-        <w:t>MonoBehaviour</w:t>
-      </w:r>
-      <w:proofErr w:type="spellEnd"/>
-      <w:r>
-        <w:rPr>
-          <w:rFonts w:ascii="Arial" w:hAnsi="Arial" w:cs="Arial"/>
-          <w:lang w:val="en-FI"/>
-        </w:rPr>
-        <w:t xml:space="preserve"> instance commands.</w:t>
-      </w:r>
-    </w:p>
-    <w:p>
-      <w:pPr>
-        <w:rPr>
-          <w:rFonts w:ascii="Arial" w:hAnsi="Arial" w:cs="Arial"/>
-          <w:lang w:val="en-FI"/>
-        </w:rPr>
-      </w:pPr>
-    </w:p>
-    <w:p>
-      <w:pPr>
-        <w:rPr>
-          <w:rFonts w:ascii="Arial" w:hAnsi="Arial" w:cs="Arial"/>
-          <w:lang w:val="en-FI"/>
-        </w:rPr>
-      </w:pPr>
-      <w:r>
-        <w:rPr>
-          <w:rFonts w:ascii="Arial" w:hAnsi="Arial" w:cs="Arial"/>
-          <w:lang w:val="en-FI"/>
-        </w:rPr>
-        <w:t xml:space="preserve">This is because registering static class commands can be done </w:t>
-      </w:r>
-      <w:r>
-        <w:rPr>
-          <w:rFonts w:ascii="Arial" w:hAnsi="Arial" w:cs="Arial"/>
-          <w:lang w:val="en-FI"/>
-        </w:rPr>
-        <w:t>in the background (expect in WebGL build)</w:t>
-      </w:r>
-      <w:r>
-        <w:rPr>
-          <w:rFonts w:ascii="Arial" w:hAnsi="Arial" w:cs="Arial"/>
-          <w:lang w:val="en-FI"/>
-        </w:rPr>
-        <w:t xml:space="preserve"> and they can </w:t>
-      </w:r>
-      <w:proofErr w:type="gramStart"/>
-      <w:r>
-        <w:rPr>
-          <w:rFonts w:ascii="Arial" w:hAnsi="Arial" w:cs="Arial"/>
-          <w:lang w:val="en-FI"/>
-        </w:rPr>
-        <w:t>cached</w:t>
-      </w:r>
-      <w:proofErr w:type="gramEnd"/>
-      <w:r>
-        <w:rPr>
-          <w:rFonts w:ascii="Arial" w:hAnsi="Arial" w:cs="Arial"/>
-          <w:lang w:val="en-FI"/>
-        </w:rPr>
-        <w:t>,</w:t>
-      </w:r>
-      <w:r>
-        <w:rPr>
-          <w:rFonts w:ascii="Arial" w:hAnsi="Arial" w:cs="Arial"/>
-          <w:lang w:val="en-FI"/>
-        </w:rPr>
-        <w:t xml:space="preserve"> so they only need to be </w:t>
-      </w:r>
-      <w:r>
-        <w:rPr>
-          <w:rFonts w:ascii="Arial" w:hAnsi="Arial" w:cs="Arial"/>
-          <w:lang w:val="en-FI"/>
-        </w:rPr>
-        <w:t>registered</w:t>
-      </w:r>
-      <w:r>
-        <w:rPr>
-          <w:rFonts w:ascii="Arial" w:hAnsi="Arial" w:cs="Arial"/>
-          <w:lang w:val="en-FI"/>
-        </w:rPr>
-        <w:t xml:space="preserve"> once.</w:t>
-      </w:r>
-    </w:p>
-    <w:p>
-      <w:pPr>
-        <w:rPr>
-          <w:rFonts w:ascii="Arial" w:hAnsi="Arial" w:cs="Arial"/>
-          <w:lang w:val="en-FI"/>
-        </w:rPr>
-      </w:pPr>
-    </w:p>
-    <w:p>
-      <w:pPr>
-        <w:rPr>
-          <w:rFonts w:ascii="Arial" w:hAnsi="Arial" w:cs="Arial"/>
-          <w:lang w:val="en-FI"/>
-        </w:rPr>
-      </w:pPr>
-    </w:p>
-    <w:p>
-      <w:pPr>
-        <w:rPr>
-          <w:rFonts w:ascii="Arial" w:hAnsi="Arial" w:cs="Arial"/>
-          <w:b/>
-          <w:bCs/>
-          <w:lang w:val="en-FI"/>
-        </w:rPr>
-      </w:pPr>
-      <w:r>
-        <w:rPr>
-          <w:rFonts w:ascii="Arial" w:hAnsi="Arial" w:cs="Arial"/>
-          <w:b/>
-          <w:bCs/>
-          <w:lang w:val="en-FI"/>
-        </w:rPr>
-        <w:t xml:space="preserve">Additive scene </w:t>
-      </w:r>
-      <w:r>
-        <w:rPr>
-          <w:rFonts w:ascii="Arial" w:hAnsi="Arial" w:cs="Arial"/>
-          <w:b/>
-          <w:bCs/>
-          <w:lang w:val="en-FI"/>
-        </w:rPr>
-        <w:t>un/</w:t>
-      </w:r>
-      <w:r>
-        <w:rPr>
-          <w:rFonts w:ascii="Arial" w:hAnsi="Arial" w:cs="Arial"/>
-          <w:b/>
-          <w:bCs/>
-          <w:lang w:val="en-FI"/>
-        </w:rPr>
-        <w:t>loading</w:t>
-      </w:r>
-    </w:p>
-    <w:p>
-      <w:pPr>
-        <w:rPr>
-          <w:rFonts w:ascii="Arial" w:hAnsi="Arial" w:cs="Arial"/>
-          <w:b/>
-          <w:bCs/>
-          <w:lang w:val="en-FI"/>
-        </w:rPr>
-      </w:pPr>
-    </w:p>
-    <w:p>
-      <w:pPr>
-        <w:rPr>
-          <w:rFonts w:ascii="Arial" w:hAnsi="Arial" w:cs="Arial"/>
-          <w:lang w:val="en-FI"/>
-        </w:rPr>
-      </w:pPr>
-      <w:r>
-        <w:rPr>
-          <w:rFonts w:ascii="Arial" w:hAnsi="Arial" w:cs="Arial"/>
-          <w:lang w:val="en-FI"/>
-        </w:rPr>
-        <w:t xml:space="preserve">If your game relies on additive scene </w:t>
-      </w:r>
-      <w:r>
-        <w:rPr>
-          <w:rFonts w:ascii="Arial" w:hAnsi="Arial" w:cs="Arial"/>
-          <w:lang w:val="en-FI"/>
-        </w:rPr>
-        <w:t>un/</w:t>
-      </w:r>
-      <w:r>
-        <w:rPr>
-          <w:rFonts w:ascii="Arial" w:hAnsi="Arial" w:cs="Arial"/>
-          <w:lang w:val="en-FI"/>
-        </w:rPr>
-        <w:t xml:space="preserve">loading, consider enabling </w:t>
-      </w:r>
-      <w:r>
-        <w:rPr>
-          <w:rFonts w:ascii="Arial" w:hAnsi="Arial" w:cs="Arial"/>
-          <w:i/>
-          <w:iCs/>
-          <w:lang w:val="en-FI"/>
-        </w:rPr>
-        <w:t xml:space="preserve">‘Register Static Command Attributes Only’ </w:t>
-      </w:r>
-      <w:r>
-        <w:rPr>
-          <w:rFonts w:ascii="Arial" w:hAnsi="Arial" w:cs="Arial"/>
-          <w:lang w:val="en-FI"/>
-        </w:rPr>
-        <w:t>setting and use static class commands only</w:t>
-      </w:r>
-      <w:r>
-        <w:rPr>
-          <w:rFonts w:ascii="Arial" w:hAnsi="Arial" w:cs="Arial"/>
-          <w:lang w:val="en-FI"/>
-        </w:rPr>
-        <w:t xml:space="preserve"> for the best performance</w:t>
-      </w:r>
-      <w:r>
-        <w:rPr>
-          <w:rFonts w:ascii="Arial" w:hAnsi="Arial" w:cs="Arial"/>
-          <w:lang w:val="en-FI"/>
-        </w:rPr>
-        <w:t xml:space="preserve">. Currently all </w:t>
-      </w:r>
-      <w:proofErr w:type="spellStart"/>
-      <w:r>
-        <w:rPr>
-          <w:rFonts w:ascii="Arial" w:hAnsi="Arial" w:cs="Arial"/>
-          <w:lang w:val="en-FI"/>
-        </w:rPr>
-        <w:t>MonoBehaviour</w:t>
-      </w:r>
-      <w:proofErr w:type="spellEnd"/>
-      <w:r>
-        <w:rPr>
-          <w:rFonts w:ascii="Arial" w:hAnsi="Arial" w:cs="Arial"/>
-          <w:lang w:val="en-FI"/>
-        </w:rPr>
-        <w:t xml:space="preserve"> commands are </w:t>
-      </w:r>
-      <w:r>
-        <w:rPr>
-          <w:rFonts w:ascii="Arial" w:hAnsi="Arial" w:cs="Arial"/>
-          <w:lang w:val="en-FI"/>
-        </w:rPr>
-        <w:t>re</w:t>
-      </w:r>
-      <w:r>
-        <w:rPr>
-          <w:rFonts w:ascii="Arial" w:hAnsi="Arial" w:cs="Arial"/>
-          <w:lang w:val="en-FI"/>
-        </w:rPr>
-        <w:t>-</w:t>
-      </w:r>
-      <w:r>
-        <w:rPr>
-          <w:rFonts w:ascii="Arial" w:hAnsi="Arial" w:cs="Arial"/>
-          <w:lang w:val="en-FI"/>
-        </w:rPr>
-        <w:t>/</w:t>
-      </w:r>
-      <w:r>
-        <w:rPr>
-          <w:rFonts w:ascii="Arial" w:hAnsi="Arial" w:cs="Arial"/>
-          <w:lang w:val="en-FI"/>
-        </w:rPr>
-        <w:t>registered again if scene is loaded</w:t>
-      </w:r>
-      <w:r>
-        <w:rPr>
-          <w:rFonts w:ascii="Arial" w:hAnsi="Arial" w:cs="Arial"/>
-          <w:lang w:val="en-FI"/>
-        </w:rPr>
-        <w:t xml:space="preserve"> or unloaded</w:t>
-      </w:r>
-      <w:r>
-        <w:rPr>
-          <w:rFonts w:ascii="Arial" w:hAnsi="Arial" w:cs="Arial"/>
-          <w:lang w:val="en-FI"/>
-        </w:rPr>
-        <w:t xml:space="preserve"> (additively and single)</w:t>
-      </w:r>
-    </w:p>
-    <w:p>
-      <w:pPr>
-        <w:rPr>
-          <w:rFonts w:ascii="Arial" w:hAnsi="Arial" w:cs="Arial"/>
-          <w:lang w:val="en-FI"/>
-        </w:rPr>
-      </w:pPr>
-    </w:p>
-    <w:p>
-      <w:pPr>
-        <w:rPr>
-          <w:rFonts w:ascii="Arial" w:hAnsi="Arial" w:cs="Arial"/>
-          <w:b/>
-          <w:bCs/>
-          <w:lang w:val="en-FI"/>
-        </w:rPr>
-      </w:pPr>
-      <w:r>
-        <w:rPr>
-          <w:rFonts w:ascii="Arial" w:hAnsi="Arial" w:cs="Arial"/>
-          <w:b/>
-          <w:bCs/>
-          <w:lang w:val="en-FI"/>
-        </w:rPr>
-        <w:t>Logging</w:t>
-      </w:r>
-    </w:p>
-    <w:p>
-      <w:pPr>
-        <w:rPr>
-          <w:rFonts w:ascii="Arial" w:hAnsi="Arial" w:cs="Arial"/>
-          <w:b/>
-          <w:bCs/>
-          <w:lang w:val="en-FI"/>
-        </w:rPr>
-      </w:pPr>
-    </w:p>
-    <w:p>
-      <w:pPr>
-        <w:rPr>
-          <w:rFonts w:ascii="Arial" w:hAnsi="Arial" w:cs="Arial"/>
-          <w:lang w:val="en-FI"/>
-        </w:rPr>
-      </w:pPr>
-      <w:r>
-        <w:rPr>
-          <w:rFonts w:ascii="Arial" w:hAnsi="Arial" w:cs="Arial"/>
-          <w:lang w:val="en-FI"/>
-        </w:rPr>
-        <w:t xml:space="preserve">Avoid unnecessary </w:t>
-      </w:r>
-      <w:proofErr w:type="spellStart"/>
-      <w:r>
-        <w:rPr>
-          <w:rFonts w:ascii="Arial" w:hAnsi="Arial" w:cs="Arial"/>
-          <w:lang w:val="en-FI"/>
-        </w:rPr>
-        <w:t>Debug.Log</w:t>
-      </w:r>
-      <w:proofErr w:type="spellEnd"/>
-      <w:r>
-        <w:rPr>
-          <w:rFonts w:ascii="Arial" w:hAnsi="Arial" w:cs="Arial"/>
-          <w:lang w:val="en-FI"/>
-        </w:rPr>
-        <w:t>/</w:t>
-      </w:r>
-      <w:proofErr w:type="spellStart"/>
-      <w:r>
-        <w:rPr>
-          <w:rFonts w:ascii="Arial" w:hAnsi="Arial" w:cs="Arial"/>
-          <w:lang w:val="en-FI"/>
-        </w:rPr>
-        <w:t>LogError</w:t>
-      </w:r>
-      <w:proofErr w:type="spellEnd"/>
-      <w:r>
-        <w:rPr>
-          <w:rFonts w:ascii="Arial" w:hAnsi="Arial" w:cs="Arial"/>
-          <w:lang w:val="en-FI"/>
-        </w:rPr>
-        <w:t xml:space="preserve"> or </w:t>
-      </w:r>
-      <w:proofErr w:type="spellStart"/>
-      <w:r>
-        <w:rPr>
-          <w:rFonts w:ascii="Arial" w:hAnsi="Arial" w:cs="Arial"/>
-          <w:lang w:val="en-FI"/>
-        </w:rPr>
-        <w:t>Console.Log</w:t>
-      </w:r>
-      <w:proofErr w:type="spellEnd"/>
-      <w:r>
-        <w:rPr>
-          <w:rFonts w:ascii="Arial" w:hAnsi="Arial" w:cs="Arial"/>
-          <w:lang w:val="en-FI"/>
-        </w:rPr>
-        <w:t xml:space="preserve"> calls. C# string</w:t>
-      </w:r>
-      <w:r>
-        <w:rPr>
-          <w:rFonts w:ascii="Arial" w:hAnsi="Arial" w:cs="Arial"/>
-          <w:lang w:val="en-FI"/>
-        </w:rPr>
-        <w:t>s</w:t>
-      </w:r>
-      <w:r>
-        <w:rPr>
-          <w:rFonts w:ascii="Arial" w:hAnsi="Arial" w:cs="Arial"/>
-          <w:lang w:val="en-FI"/>
-        </w:rPr>
-        <w:t xml:space="preserve"> generate garbage and</w:t>
-      </w:r>
-      <w:r>
-        <w:rPr>
-          <w:rFonts w:ascii="Arial" w:hAnsi="Arial" w:cs="Arial"/>
-          <w:lang w:val="en-FI"/>
-        </w:rPr>
-        <w:t xml:space="preserve"> garbage collection in Unity is quite slow,</w:t>
-      </w:r>
-      <w:r>
-        <w:rPr>
-          <w:rFonts w:ascii="Arial" w:hAnsi="Arial" w:cs="Arial"/>
-          <w:lang w:val="en-FI"/>
-        </w:rPr>
-        <w:t xml:space="preserve"> thus it’s recommended to remove all unnecessary ones.</w:t>
-      </w:r>
-      <w:r>
-        <w:rPr>
-          <w:rFonts w:ascii="Arial" w:hAnsi="Arial" w:cs="Arial"/>
-          <w:lang w:val="en-FI"/>
-        </w:rPr>
-        <w:t xml:space="preserve"> Avoid calling log messages in any </w:t>
-      </w:r>
-      <w:proofErr w:type="gramStart"/>
-      <w:r>
-        <w:rPr>
-          <w:rFonts w:ascii="Arial" w:hAnsi="Arial" w:cs="Arial"/>
-          <w:lang w:val="en-FI"/>
-        </w:rPr>
-        <w:t>Update(</w:t>
-      </w:r>
-      <w:proofErr w:type="gramEnd"/>
-      <w:r>
-        <w:rPr>
-          <w:rFonts w:ascii="Arial" w:hAnsi="Arial" w:cs="Arial"/>
-          <w:lang w:val="en-FI"/>
-        </w:rPr>
-        <w:t>) method</w:t>
-      </w:r>
-      <w:r>
-        <w:rPr>
-          <w:rFonts w:ascii="Arial" w:hAnsi="Arial" w:cs="Arial"/>
-          <w:lang w:val="en-FI"/>
-        </w:rPr>
-        <w:t>s</w:t>
-      </w:r>
-      <w:r>
-        <w:rPr>
-          <w:rFonts w:ascii="Arial" w:hAnsi="Arial" w:cs="Arial"/>
-          <w:lang w:val="en-FI"/>
-        </w:rPr>
-        <w:t xml:space="preserve"> unless it’s for debugging purposes</w:t>
-      </w:r>
-      <w:r>
-        <w:rPr>
-          <w:rFonts w:ascii="Arial" w:hAnsi="Arial" w:cs="Arial"/>
-          <w:lang w:val="en-FI"/>
-        </w:rPr>
-        <w:t>.</w:t>
-      </w:r>
-    </w:p>
-    <w:p>
-      <w:pPr>
-        <w:rPr>
-          <w:rFonts w:ascii="Arial" w:hAnsi="Arial" w:cs="Arial"/>
-          <w:lang w:val="en-FI"/>
-        </w:rPr>
-      </w:pPr>
-    </w:p>
-    <w:p>
-      <w:pPr>
-        <w:pStyle w:val="Heading1"/>
-        <w:rPr>
-          <w:rFonts w:ascii="Arial" w:hAnsi="Arial" w:cs="Arial"/>
-          <w:sz w:val="28"/>
-          <w:szCs w:val="28"/>
-          <w:lang w:val="en-FI"/>
-        </w:rPr>
-      </w:pPr>
-      <w:bookmarkStart w:id="9" w:name="_Toc88937551"/>
-      <w:r>
-        <w:rPr>
-          <w:rFonts w:ascii="Arial" w:hAnsi="Arial" w:cs="Arial"/>
-          <w:sz w:val="28"/>
-          <w:szCs w:val="28"/>
-          <w:lang w:val="en-FI"/>
-        </w:rPr>
-        <w:t>How does it work?</w:t>
-      </w:r>
-      <w:bookmarkEnd w:id="9"/>
     </w:p>
     <w:p>
       <w:pPr>
@@ -7970,7 +7408,6 @@
           <w:rFonts w:ascii="Arial" w:hAnsi="Arial" w:cs="Arial"/>
           <w:lang w:val="en-FI"/>
         </w:rPr>
-        <w:lastRenderedPageBreak/>
         <w:t>Where t</w:t>
       </w:r>
       <w:r>
@@ -8185,7 +7622,7 @@
           <w:lang w:val="en-FI"/>
         </w:rPr>
       </w:pPr>
-      <w:bookmarkStart w:id="10" w:name="_Toc88937552"/>
+      <w:bookmarkStart w:id="9" w:name="_Toc89006167"/>
       <w:r>
         <w:rPr>
           <w:rFonts w:ascii="Arial" w:hAnsi="Arial" w:cs="Arial"/>
@@ -8204,7 +7641,7 @@
         </w:rPr>
         <w:t xml:space="preserve"> Console settings</w:t>
       </w:r>
-      <w:bookmarkEnd w:id="10"/>
+      <w:bookmarkEnd w:id="9"/>
     </w:p>
     <w:p>
       <w:pPr>
@@ -8289,43 +7726,6 @@
         </w:rPr>
         <w:t>.</w:t>
       </w:r>
-      <w:r>
-        <w:rPr>
-          <w:rFonts w:ascii="Arial" w:hAnsi="Arial" w:cs="Arial"/>
-          <w:lang w:val="en-FI"/>
-        </w:rPr>
-        <w:t xml:space="preserve"> Some settings can be changed during runtime through </w:t>
-      </w:r>
-      <w:r>
-        <w:rPr>
-          <w:rFonts w:ascii="Arial" w:hAnsi="Arial" w:cs="Arial"/>
-          <w:lang w:val="en-FI"/>
-        </w:rPr>
-        <w:t xml:space="preserve">static </w:t>
-      </w:r>
-      <w:proofErr w:type="spellStart"/>
-      <w:r>
-        <w:rPr>
-          <w:rFonts w:ascii="Arial" w:hAnsi="Arial" w:cs="Arial"/>
-          <w:lang w:val="en-FI"/>
-        </w:rPr>
-        <w:t>Console</w:t>
-      </w:r>
-      <w:r>
-        <w:rPr>
-          <w:rFonts w:ascii="Arial" w:hAnsi="Arial" w:cs="Arial"/>
-          <w:lang w:val="en-FI"/>
-        </w:rPr>
-        <w:t>.cs</w:t>
-      </w:r>
-      <w:proofErr w:type="spellEnd"/>
-      <w:r>
-        <w:rPr>
-          <w:rFonts w:ascii="Arial" w:hAnsi="Arial" w:cs="Arial"/>
-          <w:lang w:val="en-FI"/>
-        </w:rPr>
-        <w:t xml:space="preserve"> class.</w:t>
-      </w:r>
     </w:p>
     <w:p>
       <w:pPr>
@@ -8354,6 +7754,7 @@
         <w:rPr>
           <w:noProof/>
         </w:rPr>
+        <w:lastRenderedPageBreak/>
         <w:drawing>
           <wp:inline distT="0" distB="0" distL="0" distR="0" wp14:anchorId="638D5364" wp14:editId="56E2987D">
             <wp:extent cx="2510064" cy="4152452"/>
@@ -8552,7 +7953,21 @@
           <w:rFonts w:ascii="Arial" w:hAnsi="Arial" w:cs="Arial"/>
           <w:lang w:val="en-FI"/>
         </w:rPr>
-        <w:t>Select GUI them (Dark, Red, Custom) (Default Dark)</w:t>
+        <w:t>Select GUI them</w:t>
+      </w:r>
+      <w:r>
+        <w:rPr>
+          <w:rFonts w:ascii="Arial" w:hAnsi="Arial" w:cs="Arial"/>
+          <w:lang w:val="en-FI"/>
+        </w:rPr>
+        <w:t>e</w:t>
+      </w:r>
+      <w:r>
+        <w:rPr>
+          <w:rFonts w:ascii="Arial" w:hAnsi="Arial" w:cs="Arial"/>
+          <w:lang w:val="en-FI"/>
+        </w:rPr>
+        <w:t xml:space="preserve"> (Dark, Red, Custom) (Default Dark)</w:t>
       </w:r>
     </w:p>
     <w:p>
@@ -10204,25 +9619,7 @@
           <w:bCs/>
           <w:lang w:val="en-FI"/>
         </w:rPr>
-        <w:t xml:space="preserve">Unity </w:t>
-      </w:r>
-      <w:r>
-        <w:rPr>
-          <w:rFonts w:ascii="Arial" w:hAnsi="Arial" w:cs="Arial"/>
-          <w:b/>
-          <w:bCs/>
-          <w:lang w:val="en-FI"/>
-        </w:rPr>
-        <w:t xml:space="preserve">Threaded </w:t>
-      </w:r>
-      <w:r>
-        <w:rPr>
-          <w:rFonts w:ascii="Arial" w:hAnsi="Arial" w:cs="Arial"/>
-          <w:b/>
-          <w:bCs/>
-          <w:lang w:val="en-FI"/>
-        </w:rPr>
-        <w:t>Log Option</w:t>
+        <w:t>Unity Threaded Log Option</w:t>
       </w:r>
       <w:r>
         <w:rPr>
@@ -10398,7 +9795,6 @@
           <w:bCs/>
           <w:lang w:val="en-FI"/>
         </w:rPr>
-        <w:lastRenderedPageBreak/>
         <w:t>Allow Multiple Commands</w:t>
       </w:r>
       <w:r>
@@ -11989,7 +11385,6 @@
           <w:bCs/>
           <w:lang w:val="en-FI"/>
         </w:rPr>
-        <w:lastRenderedPageBreak/>
         <w:t>Print Log Type</w:t>
       </w:r>
       <w:r>
@@ -12055,9 +11450,9 @@
           <w:lang w:val="en-FI"/>
         </w:rPr>
       </w:pPr>
-      <w:bookmarkStart w:id="11" w:name="_Getting_Console_state"/>
-      <w:bookmarkStart w:id="12" w:name="_Toc88937553"/>
-      <w:bookmarkEnd w:id="11"/>
+      <w:bookmarkStart w:id="10" w:name="_Getting_Console_state"/>
+      <w:bookmarkStart w:id="11" w:name="_Toc89006168"/>
+      <w:bookmarkEnd w:id="10"/>
       <w:r>
         <w:rPr>
           <w:rFonts w:ascii="Arial" w:hAnsi="Arial" w:cs="Arial"/>
@@ -12085,7 +11480,7 @@
         </w:rPr>
         <w:t>onsole state info</w:t>
       </w:r>
-      <w:bookmarkEnd w:id="12"/>
+      <w:bookmarkEnd w:id="11"/>
     </w:p>
     <w:p>
       <w:pPr>
@@ -12330,6 +11725,7 @@
         <w:rPr>
           <w:noProof/>
         </w:rPr>
+        <w:lastRenderedPageBreak/>
         <w:drawing>
           <wp:inline distT="0" distB="0" distL="0" distR="0" wp14:anchorId="5673A71E" wp14:editId="332E25F8">
             <wp:extent cx="3820013" cy="2620436"/>
@@ -12517,6 +11913,116 @@
       <w:pPr>
         <w:rPr>
           <w:rFonts w:ascii="Arial" w:hAnsi="Arial" w:cs="Arial"/>
+          <w:sz w:val="28"/>
+          <w:szCs w:val="28"/>
+          <w:lang w:val="en-FI"/>
+        </w:rPr>
+      </w:pPr>
+    </w:p>
+    <w:p>
+      <w:pPr>
+        <w:rPr>
+          <w:rFonts w:ascii="Arial" w:hAnsi="Arial" w:cs="Arial"/>
+          <w:sz w:val="28"/>
+          <w:szCs w:val="28"/>
+          <w:lang w:val="en-FI"/>
+        </w:rPr>
+      </w:pPr>
+    </w:p>
+    <w:p>
+      <w:pPr>
+        <w:rPr>
+          <w:rFonts w:ascii="Arial" w:hAnsi="Arial" w:cs="Arial"/>
+          <w:sz w:val="28"/>
+          <w:szCs w:val="28"/>
+          <w:lang w:val="en-FI"/>
+        </w:rPr>
+      </w:pPr>
+    </w:p>
+    <w:p>
+      <w:pPr>
+        <w:rPr>
+          <w:rFonts w:ascii="Arial" w:hAnsi="Arial" w:cs="Arial"/>
+          <w:sz w:val="28"/>
+          <w:szCs w:val="28"/>
+          <w:lang w:val="en-FI"/>
+        </w:rPr>
+      </w:pPr>
+    </w:p>
+    <w:p>
+      <w:pPr>
+        <w:rPr>
+          <w:rFonts w:ascii="Arial" w:hAnsi="Arial" w:cs="Arial"/>
+          <w:sz w:val="28"/>
+          <w:szCs w:val="28"/>
+          <w:lang w:val="en-FI"/>
+        </w:rPr>
+      </w:pPr>
+    </w:p>
+    <w:p>
+      <w:pPr>
+        <w:rPr>
+          <w:rFonts w:ascii="Arial" w:hAnsi="Arial" w:cs="Arial"/>
+          <w:sz w:val="28"/>
+          <w:szCs w:val="28"/>
+          <w:lang w:val="en-FI"/>
+        </w:rPr>
+      </w:pPr>
+    </w:p>
+    <w:p>
+      <w:pPr>
+        <w:rPr>
+          <w:rFonts w:ascii="Arial" w:hAnsi="Arial" w:cs="Arial"/>
+          <w:sz w:val="28"/>
+          <w:szCs w:val="28"/>
+          <w:lang w:val="en-FI"/>
+        </w:rPr>
+      </w:pPr>
+    </w:p>
+    <w:p>
+      <w:pPr>
+        <w:rPr>
+          <w:rFonts w:ascii="Arial" w:hAnsi="Arial" w:cs="Arial"/>
+          <w:sz w:val="28"/>
+          <w:szCs w:val="28"/>
+          <w:lang w:val="en-FI"/>
+        </w:rPr>
+      </w:pPr>
+    </w:p>
+    <w:p>
+      <w:pPr>
+        <w:rPr>
+          <w:rFonts w:ascii="Arial" w:hAnsi="Arial" w:cs="Arial"/>
+          <w:sz w:val="28"/>
+          <w:szCs w:val="28"/>
+          <w:lang w:val="en-FI"/>
+        </w:rPr>
+      </w:pPr>
+    </w:p>
+    <w:p>
+      <w:pPr>
+        <w:rPr>
+          <w:rFonts w:ascii="Arial" w:hAnsi="Arial" w:cs="Arial"/>
+          <w:sz w:val="28"/>
+          <w:szCs w:val="28"/>
+          <w:lang w:val="en-FI"/>
+        </w:rPr>
+      </w:pPr>
+    </w:p>
+    <w:p>
+      <w:pPr>
+        <w:rPr>
+          <w:rFonts w:ascii="Arial" w:hAnsi="Arial" w:cs="Arial"/>
+          <w:sz w:val="28"/>
+          <w:szCs w:val="28"/>
+          <w:lang w:val="en-FI"/>
+        </w:rPr>
+      </w:pPr>
+    </w:p>
+    <w:p>
+      <w:pPr>
+        <w:rPr>
+          <w:rFonts w:ascii="Arial" w:hAnsi="Arial" w:cs="Arial"/>
           <w:i/>
           <w:iCs/>
           <w:lang w:val="en-FI"/>
@@ -12528,14 +12034,7 @@
           <w:lang w:val="en-FI"/>
         </w:rPr>
         <w:lastRenderedPageBreak/>
-        <w:t>Developer</w:t>
-      </w:r>
-      <w:r>
-        <w:rPr>
-          <w:rFonts w:ascii="Arial" w:hAnsi="Arial" w:cs="Arial"/>
-          <w:lang w:val="en-FI"/>
-        </w:rPr>
-        <w:t xml:space="preserve"> Console takes some time</w:t>
+        <w:t>Developer Console takes some time</w:t>
       </w:r>
       <w:r>
         <w:rPr>
@@ -12556,7 +12055,21 @@
           <w:rFonts w:ascii="Arial" w:hAnsi="Arial" w:cs="Arial"/>
           <w:lang w:val="en-FI"/>
         </w:rPr>
-        <w:t xml:space="preserve"> after scene is loaded</w:t>
+        <w:t xml:space="preserve"> after scene is</w:t>
+      </w:r>
+      <w:r>
+        <w:rPr>
+          <w:rFonts w:ascii="Arial" w:hAnsi="Arial" w:cs="Arial"/>
+          <w:lang w:val="en-FI"/>
+        </w:rPr>
+        <w:t xml:space="preserve"> </w:t>
+      </w:r>
+      <w:r>
+        <w:rPr>
+          <w:rFonts w:ascii="Arial" w:hAnsi="Arial" w:cs="Arial"/>
+          <w:lang w:val="en-FI"/>
+        </w:rPr>
+        <w:t>loaded</w:t>
       </w:r>
       <w:r>
         <w:rPr>
@@ -12604,6 +12117,7 @@
         </w:rPr>
         <w:t xml:space="preserve">check by calling </w:t>
       </w:r>
+      <w:proofErr w:type="spellStart"/>
       <w:r>
         <w:rPr>
           <w:rFonts w:ascii="Arial" w:hAnsi="Arial" w:cs="Arial"/>
@@ -12611,17 +12125,18 @@
           <w:iCs/>
           <w:lang w:val="en-FI"/>
         </w:rPr>
-        <w:t>Console.</w:t>
-      </w:r>
-      <w:r>
-        <w:rPr>
+        <w:t>Console.IsConsoleInitialized</w:t>
+      </w:r>
+      <w:proofErr w:type="spellEnd"/>
+      <w:r>
+        <w:rPr>
+          <w:rFonts w:ascii="Arial" w:hAnsi="Arial" w:cs="Arial"/>
           <w:i/>
           <w:iCs/>
-        </w:rPr>
-        <w:t xml:space="preserve"> </w:t>
-      </w:r>
-      <w:proofErr w:type="spellStart"/>
-      <w:proofErr w:type="gramStart"/>
+          <w:lang w:val="en-FI"/>
+        </w:rPr>
+        <w:t>()</w:t>
+      </w:r>
       <w:r>
         <w:rPr>
           <w:rFonts w:ascii="Arial" w:hAnsi="Arial" w:cs="Arial"/>
@@ -12629,37 +12144,24 @@
           <w:iCs/>
           <w:lang w:val="en-FI"/>
         </w:rPr>
-        <w:t>IsConsoleInitialized</w:t>
-      </w:r>
-      <w:proofErr w:type="spellEnd"/>
-      <w:r>
+        <w:t xml:space="preserve"> </w:t>
+      </w:r>
+      <w:r>
+        <w:rPr>
+          <w:rFonts w:ascii="Arial" w:hAnsi="Arial" w:cs="Arial"/>
+          <w:lang w:val="en-FI"/>
+        </w:rPr>
+        <w:t>function.</w:t>
+      </w:r>
+    </w:p>
+    <w:p>
+      <w:pPr>
         <w:rPr>
           <w:rFonts w:ascii="Arial" w:hAnsi="Arial" w:cs="Arial"/>
           <w:i/>
           <w:iCs/>
           <w:lang w:val="en-FI"/>
         </w:rPr>
-        <w:t>(</w:t>
-      </w:r>
-      <w:proofErr w:type="gramEnd"/>
-      <w:r>
-        <w:rPr>
-          <w:rFonts w:ascii="Arial" w:hAnsi="Arial" w:cs="Arial"/>
-          <w:i/>
-          <w:iCs/>
-          <w:lang w:val="en-FI"/>
-        </w:rPr>
-        <w:t>)</w:t>
-      </w:r>
-    </w:p>
-    <w:p>
-      <w:pPr>
-        <w:rPr>
-          <w:rFonts w:ascii="Arial" w:hAnsi="Arial" w:cs="Arial"/>
-          <w:i/>
-          <w:iCs/>
-          <w:lang w:val="en-FI"/>
-        </w:rPr>
       </w:pPr>
     </w:p>
     <w:p>
@@ -12676,9 +12178,9 @@
           <w:noProof/>
         </w:rPr>
         <w:drawing>
-          <wp:inline distT="0" distB="0" distL="0" distR="0" wp14:anchorId="65DCADCE" wp14:editId="0ACA24EE">
-            <wp:extent cx="4145008" cy="2435956"/>
-            <wp:effectExtent l="0" t="0" r="8255" b="2540"/>
+          <wp:inline distT="0" distB="0" distL="0" distR="0" wp14:anchorId="65DCADCE" wp14:editId="232E99C5">
+            <wp:extent cx="3406170" cy="2001754"/>
+            <wp:effectExtent l="0" t="0" r="3810" b="0"/>
             <wp:docPr id="3" name="Picture 3" descr="Text&#10;&#10;Description automatically generated"/>
             <wp:cNvGraphicFramePr>
               <a:graphicFrameLocks xmlns:a="http://schemas.openxmlformats.org/drawingml/2006/main" noChangeAspect="1"/>
@@ -12708,7 +12210,7 @@
                   <pic:spPr bwMode="auto">
                     <a:xfrm>
                       <a:off x="0" y="0"/>
-                      <a:ext cx="4150624" cy="2439257"/>
+                      <a:ext cx="3406170" cy="2001754"/>
                     </a:xfrm>
                     <a:prstGeom prst="rect">
                       <a:avLst/>
@@ -12735,9 +12237,9 @@
           <w:lang w:val="en-FI"/>
         </w:rPr>
       </w:pPr>
-      <w:bookmarkStart w:id="13" w:name="_Multiple_commands"/>
-      <w:bookmarkStart w:id="14" w:name="_Toc88937554"/>
-      <w:bookmarkEnd w:id="13"/>
+      <w:bookmarkStart w:id="12" w:name="_Multiple_commands"/>
+      <w:bookmarkStart w:id="13" w:name="_Toc89006169"/>
+      <w:bookmarkEnd w:id="12"/>
       <w:r>
         <w:rPr>
           <w:rFonts w:ascii="Arial" w:hAnsi="Arial" w:cs="Arial"/>
@@ -12747,7 +12249,7 @@
         </w:rPr>
         <w:t>Multiple commands</w:t>
       </w:r>
-      <w:bookmarkEnd w:id="14"/>
+      <w:bookmarkEnd w:id="13"/>
     </w:p>
     <w:p>
       <w:pPr>
@@ -12782,67 +12284,79 @@
           <w:rFonts w:ascii="Arial" w:hAnsi="Arial" w:cs="Arial"/>
           <w:lang w:val="en-FI"/>
         </w:rPr>
-        <w:t xml:space="preserve"> commands to be executed if setting ‘Allow Multiple Commands’ is set to true.</w:t>
-      </w:r>
-    </w:p>
-    <w:p>
-      <w:pPr>
-        <w:rPr>
-          <w:rFonts w:ascii="Arial" w:hAnsi="Arial" w:cs="Arial"/>
-          <w:lang w:val="en-FI"/>
-        </w:rPr>
-      </w:pPr>
-    </w:p>
-    <w:p>
-      <w:pPr>
-        <w:rPr>
-          <w:rFonts w:ascii="Arial" w:hAnsi="Arial" w:cs="Arial"/>
-          <w:lang w:val="en-FI"/>
-        </w:rPr>
-      </w:pPr>
-      <w:r>
-        <w:rPr>
-          <w:rFonts w:ascii="Arial" w:hAnsi="Arial" w:cs="Arial"/>
-          <w:lang w:val="en-FI"/>
-        </w:rPr>
-        <w:t>You can use both “&amp;” or “&amp;&amp;” to separate between commands like below:</w:t>
-      </w:r>
-    </w:p>
-    <w:p>
-      <w:pPr>
-        <w:rPr>
-          <w:rFonts w:ascii="Arial" w:hAnsi="Arial" w:cs="Arial"/>
-          <w:lang w:val="en-FI"/>
-        </w:rPr>
-      </w:pPr>
-    </w:p>
-    <w:p>
-      <w:pPr>
-        <w:ind w:firstLine="720"/>
+        <w:t xml:space="preserve"> commands to be executed if setting </w:t>
+      </w:r>
+      <w:r>
         <w:rPr>
           <w:rFonts w:ascii="Arial" w:hAnsi="Arial" w:cs="Arial"/>
           <w:i/>
           <w:iCs/>
           <w:lang w:val="en-FI"/>
         </w:rPr>
-      </w:pPr>
-      <w:r>
+        <w:t>‘Allow Multiple Commands’</w:t>
+      </w:r>
+      <w:r>
+        <w:rPr>
+          <w:rFonts w:ascii="Arial" w:hAnsi="Arial" w:cs="Arial"/>
+          <w:lang w:val="en-FI"/>
+        </w:rPr>
+        <w:t xml:space="preserve"> is set to true.</w:t>
+      </w:r>
+    </w:p>
+    <w:p>
+      <w:pPr>
+        <w:rPr>
+          <w:rFonts w:ascii="Arial" w:hAnsi="Arial" w:cs="Arial"/>
+          <w:lang w:val="en-FI"/>
+        </w:rPr>
+      </w:pPr>
+    </w:p>
+    <w:p>
+      <w:pPr>
+        <w:rPr>
+          <w:rFonts w:ascii="Arial" w:hAnsi="Arial" w:cs="Arial"/>
+          <w:lang w:val="en-FI"/>
+        </w:rPr>
+      </w:pPr>
+      <w:r>
+        <w:rPr>
+          <w:rFonts w:ascii="Arial" w:hAnsi="Arial" w:cs="Arial"/>
+          <w:lang w:val="en-FI"/>
+        </w:rPr>
+        <w:t xml:space="preserve">You can use </w:t>
+      </w:r>
+      <w:r>
+        <w:rPr>
+          <w:rFonts w:ascii="Arial" w:hAnsi="Arial" w:cs="Arial"/>
+          <w:lang w:val="en-FI"/>
+        </w:rPr>
+        <w:t xml:space="preserve">character </w:t>
+      </w:r>
+      <w:r>
+        <w:rPr>
+          <w:rFonts w:ascii="Arial" w:hAnsi="Arial" w:cs="Arial"/>
+          <w:lang w:val="en-FI"/>
+        </w:rPr>
+        <w:t>“&amp;” or “&amp;&amp;” to separate between commands like below:</w:t>
+      </w:r>
+    </w:p>
+    <w:p>
+      <w:pPr>
+        <w:rPr>
+          <w:rFonts w:ascii="Arial" w:hAnsi="Arial" w:cs="Arial"/>
+          <w:lang w:val="en-FI"/>
+        </w:rPr>
+      </w:pPr>
+    </w:p>
+    <w:p>
+      <w:pPr>
+        <w:ind w:firstLine="720"/>
         <w:rPr>
           <w:rFonts w:ascii="Arial" w:hAnsi="Arial" w:cs="Arial"/>
           <w:i/>
           <w:iCs/>
           <w:lang w:val="en-FI"/>
         </w:rPr>
-        <w:t>Test.int 1 &amp; test.int 2</w:t>
-      </w:r>
-    </w:p>
-    <w:p>
-      <w:pPr>
-        <w:ind w:firstLine="720"/>
-        <w:rPr>
-          <w:rFonts w:ascii="Arial" w:hAnsi="Arial" w:cs="Arial"/>
-          <w:lang w:val="en-FI"/>
-        </w:rPr>
       </w:pPr>
       <w:r>
         <w:rPr>
@@ -12851,8 +12365,17 @@
           <w:iCs/>
           <w:lang w:val="en-FI"/>
         </w:rPr>
-        <w:t>Test.int 1 &amp;</w:t>
-      </w:r>
+        <w:t>Test.int 1 &amp; test.int 2</w:t>
+      </w:r>
+    </w:p>
+    <w:p>
+      <w:pPr>
+        <w:ind w:firstLine="720"/>
+        <w:rPr>
+          <w:rFonts w:ascii="Arial" w:hAnsi="Arial" w:cs="Arial"/>
+          <w:lang w:val="en-FI"/>
+        </w:rPr>
+      </w:pPr>
       <w:r>
         <w:rPr>
           <w:rFonts w:ascii="Arial" w:hAnsi="Arial" w:cs="Arial"/>
@@ -12860,7 +12383,7 @@
           <w:iCs/>
           <w:lang w:val="en-FI"/>
         </w:rPr>
-        <w:t>&amp;</w:t>
+        <w:t>Test.int 1 &amp;</w:t>
       </w:r>
       <w:r>
         <w:rPr>
@@ -12869,37 +12392,28 @@
           <w:iCs/>
           <w:lang w:val="en-FI"/>
         </w:rPr>
-        <w:t xml:space="preserve"> test.int 2</w:t>
-      </w:r>
-    </w:p>
-    <w:p>
-      <w:pPr>
-        <w:rPr>
-          <w:rFonts w:ascii="Arial" w:hAnsi="Arial" w:cs="Arial"/>
-          <w:lang w:val="en-FI"/>
-        </w:rPr>
-      </w:pPr>
-    </w:p>
-    <w:p>
-      <w:pPr>
+        <w:t>&amp;</w:t>
+      </w:r>
+      <w:r>
         <w:rPr>
           <w:rFonts w:ascii="Arial" w:hAnsi="Arial" w:cs="Arial"/>
           <w:i/>
           <w:iCs/>
           <w:lang w:val="en-FI"/>
         </w:rPr>
-      </w:pPr>
-      <w:r>
-        <w:rPr>
-          <w:rFonts w:ascii="Arial" w:hAnsi="Arial" w:cs="Arial"/>
-          <w:lang w:val="en-FI"/>
-        </w:rPr>
-        <w:t>When executing multiple commands, do not use ‘&amp;’ as parameter. For example, in the examples scenes below command would not print right.</w:t>
-      </w:r>
-    </w:p>
-    <w:p>
-      <w:pPr>
-        <w:ind w:firstLine="720"/>
+        <w:t xml:space="preserve"> test.int 2</w:t>
+      </w:r>
+    </w:p>
+    <w:p>
+      <w:pPr>
+        <w:rPr>
+          <w:rFonts w:ascii="Arial" w:hAnsi="Arial" w:cs="Arial"/>
+          <w:lang w:val="en-FI"/>
+        </w:rPr>
+      </w:pPr>
+    </w:p>
+    <w:p>
+      <w:pPr>
         <w:rPr>
           <w:rFonts w:ascii="Arial" w:hAnsi="Arial" w:cs="Arial"/>
           <w:i/>
@@ -12910,10 +12424,28 @@
       <w:r>
         <w:rPr>
           <w:rFonts w:ascii="Arial" w:hAnsi="Arial" w:cs="Arial"/>
+          <w:lang w:val="en-FI"/>
+        </w:rPr>
+        <w:t>When executing multiple commands, do not use ‘&amp;’ as parameter. For example, in the examples scenes below command would not print right.</w:t>
+      </w:r>
+    </w:p>
+    <w:p>
+      <w:pPr>
+        <w:ind w:firstLine="720"/>
+        <w:rPr>
+          <w:rFonts w:ascii="Arial" w:hAnsi="Arial" w:cs="Arial"/>
           <w:i/>
           <w:iCs/>
           <w:lang w:val="en-FI"/>
         </w:rPr>
+      </w:pPr>
+      <w:r>
+        <w:rPr>
+          <w:rFonts w:ascii="Arial" w:hAnsi="Arial" w:cs="Arial"/>
+          <w:i/>
+          <w:iCs/>
+          <w:lang w:val="en-FI"/>
+        </w:rPr>
         <w:t xml:space="preserve">Test.int 1 &amp; </w:t>
       </w:r>
       <w:proofErr w:type="spellStart"/>
@@ -13226,7 +12758,6 @@
     </w:p>
     <w:p>
       <w:pPr>
-        <w:ind w:firstLine="720"/>
         <w:rPr>
           <w:rFonts w:ascii="Arial" w:hAnsi="Arial" w:cs="Arial"/>
           <w:i/>
@@ -13237,6 +12768,74 @@
     </w:p>
     <w:p>
       <w:pPr>
+        <w:rPr>
+          <w:rFonts w:ascii="Arial" w:hAnsi="Arial" w:cs="Arial"/>
+          <w:lang w:val="en-FI"/>
+        </w:rPr>
+      </w:pPr>
+      <w:r>
+        <w:rPr>
+          <w:rFonts w:ascii="Arial" w:hAnsi="Arial" w:cs="Arial"/>
+          <w:b/>
+          <w:bCs/>
+          <w:lang w:val="en-FI"/>
+        </w:rPr>
+        <w:t>Note.</w:t>
+      </w:r>
+      <w:r>
+        <w:rPr>
+          <w:rFonts w:ascii="Arial" w:hAnsi="Arial" w:cs="Arial"/>
+          <w:lang w:val="en-FI"/>
+        </w:rPr>
+        <w:t xml:space="preserve"> Input predictions are </w:t>
+      </w:r>
+      <w:r>
+        <w:rPr>
+          <w:rFonts w:ascii="Arial" w:hAnsi="Arial" w:cs="Arial"/>
+          <w:lang w:val="en-FI"/>
+        </w:rPr>
+        <w:t xml:space="preserve">not shown </w:t>
+      </w:r>
+      <w:r>
+        <w:rPr>
+          <w:rFonts w:ascii="Arial" w:hAnsi="Arial" w:cs="Arial"/>
+          <w:lang w:val="en-FI"/>
+        </w:rPr>
+        <w:t xml:space="preserve">if </w:t>
+      </w:r>
+      <w:r>
+        <w:rPr>
+          <w:rFonts w:ascii="Arial" w:hAnsi="Arial" w:cs="Arial"/>
+          <w:lang w:val="en-FI"/>
+        </w:rPr>
+        <w:t xml:space="preserve">console </w:t>
+      </w:r>
+      <w:proofErr w:type="spellStart"/>
+      <w:r>
+        <w:rPr>
+          <w:rFonts w:ascii="Arial" w:hAnsi="Arial" w:cs="Arial"/>
+          <w:lang w:val="en-FI"/>
+        </w:rPr>
+        <w:t>inputfield</w:t>
+      </w:r>
+      <w:proofErr w:type="spellEnd"/>
+      <w:r>
+        <w:rPr>
+          <w:rFonts w:ascii="Arial" w:hAnsi="Arial" w:cs="Arial"/>
+          <w:lang w:val="en-FI"/>
+        </w:rPr>
+        <w:t xml:space="preserve"> contains character ‘&amp;’</w:t>
+      </w:r>
+      <w:r>
+        <w:rPr>
+          <w:rFonts w:ascii="Arial" w:hAnsi="Arial" w:cs="Arial"/>
+          <w:lang w:val="en-FI"/>
+        </w:rPr>
+        <w:t>.</w:t>
+      </w:r>
+    </w:p>
+    <w:p>
+      <w:pPr>
         <w:ind w:firstLine="720"/>
         <w:rPr>
           <w:rFonts w:ascii="Arial" w:hAnsi="Arial" w:cs="Arial"/>
@@ -13248,7 +12847,11 @@
     </w:p>
     <w:p>
       <w:pPr>
-        <w:rPr>
+        <w:ind w:firstLine="720"/>
+        <w:rPr>
+          <w:rFonts w:ascii="Arial" w:hAnsi="Arial" w:cs="Arial"/>
+          <w:i/>
+          <w:iCs/>
           <w:lang w:val="en-FI"/>
         </w:rPr>
       </w:pPr>
@@ -13263,46 +12866,861 @@
           <w:lang w:val="en-FI"/>
         </w:rPr>
       </w:pPr>
-    </w:p>
-    <w:p>
-      <w:pPr>
-        <w:rPr>
-          <w:lang w:val="en-FI"/>
-        </w:rPr>
-      </w:pPr>
-    </w:p>
-    <w:p>
-      <w:pPr>
-        <w:rPr>
-          <w:lang w:val="en-FI"/>
-        </w:rPr>
-      </w:pPr>
-    </w:p>
-    <w:p>
-      <w:pPr>
-        <w:rPr>
-          <w:lang w:val="en-FI"/>
-        </w:rPr>
-      </w:pPr>
-    </w:p>
-    <w:p>
-      <w:pPr>
-        <w:rPr>
-          <w:lang w:val="en-FI"/>
-        </w:rPr>
-      </w:pPr>
-    </w:p>
-    <w:p>
-      <w:pPr>
-        <w:pStyle w:val="Heading1"/>
+      <w:bookmarkStart w:id="14" w:name="_Toc89006170"/>
+      <w:r>
         <w:rPr>
           <w:rFonts w:ascii="Arial" w:hAnsi="Arial" w:cs="Arial"/>
           <w:sz w:val="28"/>
           <w:szCs w:val="28"/>
           <w:lang w:val="en-FI"/>
         </w:rPr>
-      </w:pPr>
-      <w:bookmarkStart w:id="15" w:name="_Toc88937555"/>
+        <w:t>Best Practices</w:t>
+      </w:r>
+      <w:bookmarkEnd w:id="14"/>
+    </w:p>
+    <w:p>
+      <w:pPr>
+        <w:rPr>
+          <w:lang w:val="en-FI"/>
+        </w:rPr>
+      </w:pPr>
+    </w:p>
+    <w:p>
+      <w:pPr>
+        <w:rPr>
+          <w:b/>
+          <w:bCs/>
+          <w:lang w:val="en-FI"/>
+        </w:rPr>
+      </w:pPr>
+      <w:r>
+        <w:rPr>
+          <w:rFonts w:ascii="Arial" w:hAnsi="Arial" w:cs="Arial"/>
+          <w:b/>
+          <w:bCs/>
+          <w:lang w:val="en-FI"/>
+        </w:rPr>
+        <w:t>Performance</w:t>
+      </w:r>
+    </w:p>
+    <w:p>
+      <w:pPr>
+        <w:jc w:val="center"/>
+        <w:rPr>
+          <w:lang w:val="en-FI"/>
+        </w:rPr>
+      </w:pPr>
+    </w:p>
+    <w:p>
+      <w:pPr>
+        <w:rPr>
+          <w:rFonts w:ascii="Arial" w:hAnsi="Arial" w:cs="Arial"/>
+          <w:lang w:val="en-FI"/>
+        </w:rPr>
+      </w:pPr>
+      <w:r>
+        <w:rPr>
+          <w:rFonts w:ascii="Arial" w:hAnsi="Arial" w:cs="Arial"/>
+          <w:lang w:val="en-FI"/>
+        </w:rPr>
+        <w:t xml:space="preserve">For the best performance, prefer static class commands over </w:t>
+      </w:r>
+      <w:proofErr w:type="spellStart"/>
+      <w:r>
+        <w:rPr>
+          <w:rFonts w:ascii="Arial" w:hAnsi="Arial" w:cs="Arial"/>
+          <w:lang w:val="en-FI"/>
+        </w:rPr>
+        <w:t>MonoBehaviour</w:t>
+      </w:r>
+      <w:proofErr w:type="spellEnd"/>
+      <w:r>
+        <w:rPr>
+          <w:rFonts w:ascii="Arial" w:hAnsi="Arial" w:cs="Arial"/>
+          <w:lang w:val="en-FI"/>
+        </w:rPr>
+        <w:t xml:space="preserve"> instance </w:t>
+      </w:r>
+      <w:proofErr w:type="spellStart"/>
+      <w:proofErr w:type="gramStart"/>
+      <w:r>
+        <w:rPr>
+          <w:rFonts w:ascii="Arial" w:hAnsi="Arial" w:cs="Arial"/>
+          <w:lang w:val="en-FI"/>
+        </w:rPr>
+        <w:t>commands.This</w:t>
+      </w:r>
+      <w:proofErr w:type="spellEnd"/>
+      <w:proofErr w:type="gramEnd"/>
+      <w:r>
+        <w:rPr>
+          <w:rFonts w:ascii="Arial" w:hAnsi="Arial" w:cs="Arial"/>
+          <w:lang w:val="en-FI"/>
+        </w:rPr>
+        <w:t xml:space="preserve"> is because registering static class commands can be done </w:t>
+      </w:r>
+      <w:r>
+        <w:rPr>
+          <w:rFonts w:ascii="Arial" w:hAnsi="Arial" w:cs="Arial"/>
+          <w:lang w:val="en-FI"/>
+        </w:rPr>
+        <w:t>in the background (expect in WebGL build)</w:t>
+      </w:r>
+      <w:r>
+        <w:rPr>
+          <w:rFonts w:ascii="Arial" w:hAnsi="Arial" w:cs="Arial"/>
+          <w:lang w:val="en-FI"/>
+        </w:rPr>
+        <w:t xml:space="preserve"> and they can </w:t>
+      </w:r>
+      <w:r>
+        <w:rPr>
+          <w:rFonts w:ascii="Arial" w:hAnsi="Arial" w:cs="Arial"/>
+          <w:lang w:val="en-FI"/>
+        </w:rPr>
+        <w:t xml:space="preserve">cached, so they only need to be </w:t>
+      </w:r>
+      <w:r>
+        <w:rPr>
+          <w:rFonts w:ascii="Arial" w:hAnsi="Arial" w:cs="Arial"/>
+          <w:lang w:val="en-FI"/>
+        </w:rPr>
+        <w:t>registered</w:t>
+      </w:r>
+      <w:r>
+        <w:rPr>
+          <w:rFonts w:ascii="Arial" w:hAnsi="Arial" w:cs="Arial"/>
+          <w:lang w:val="en-FI"/>
+        </w:rPr>
+        <w:t xml:space="preserve"> once.</w:t>
+      </w:r>
+    </w:p>
+    <w:p>
+      <w:pPr>
+        <w:rPr>
+          <w:rFonts w:ascii="Arial" w:hAnsi="Arial" w:cs="Arial"/>
+          <w:lang w:val="en-FI"/>
+        </w:rPr>
+      </w:pPr>
+    </w:p>
+    <w:p>
+      <w:pPr>
+        <w:rPr>
+          <w:rFonts w:ascii="Arial" w:hAnsi="Arial" w:cs="Arial"/>
+          <w:lang w:val="en-FI"/>
+        </w:rPr>
+      </w:pPr>
+    </w:p>
+    <w:p>
+      <w:pPr>
+        <w:rPr>
+          <w:rFonts w:ascii="Arial" w:hAnsi="Arial" w:cs="Arial"/>
+          <w:b/>
+          <w:bCs/>
+          <w:lang w:val="en-FI"/>
+        </w:rPr>
+      </w:pPr>
+      <w:r>
+        <w:rPr>
+          <w:rFonts w:ascii="Arial" w:hAnsi="Arial" w:cs="Arial"/>
+          <w:b/>
+          <w:bCs/>
+          <w:lang w:val="en-FI"/>
+        </w:rPr>
+        <w:lastRenderedPageBreak/>
+        <w:t>Additive scene un/loading</w:t>
+      </w:r>
+    </w:p>
+    <w:p>
+      <w:pPr>
+        <w:rPr>
+          <w:rFonts w:ascii="Arial" w:hAnsi="Arial" w:cs="Arial"/>
+          <w:b/>
+          <w:bCs/>
+          <w:lang w:val="en-FI"/>
+        </w:rPr>
+      </w:pPr>
+    </w:p>
+    <w:p>
+      <w:pPr>
+        <w:rPr>
+          <w:rFonts w:ascii="Arial" w:hAnsi="Arial" w:cs="Arial"/>
+          <w:lang w:val="en-FI"/>
+        </w:rPr>
+      </w:pPr>
+      <w:r>
+        <w:rPr>
+          <w:rFonts w:ascii="Arial" w:hAnsi="Arial" w:cs="Arial"/>
+          <w:lang w:val="en-FI"/>
+        </w:rPr>
+        <w:t xml:space="preserve">If your game relies on additive scene un/loading, consider enabling </w:t>
+      </w:r>
+      <w:r>
+        <w:rPr>
+          <w:rFonts w:ascii="Arial" w:hAnsi="Arial" w:cs="Arial"/>
+          <w:i/>
+          <w:iCs/>
+          <w:lang w:val="en-FI"/>
+        </w:rPr>
+        <w:t xml:space="preserve">‘Register Static Command Attributes Only’ </w:t>
+      </w:r>
+      <w:r>
+        <w:rPr>
+          <w:rFonts w:ascii="Arial" w:hAnsi="Arial" w:cs="Arial"/>
+          <w:lang w:val="en-FI"/>
+        </w:rPr>
+        <w:t xml:space="preserve">setting and use static class commands only for the best performance. Currently all </w:t>
+      </w:r>
+      <w:proofErr w:type="spellStart"/>
+      <w:r>
+        <w:rPr>
+          <w:rFonts w:ascii="Arial" w:hAnsi="Arial" w:cs="Arial"/>
+          <w:lang w:val="en-FI"/>
+        </w:rPr>
+        <w:t>MonoBehaviour</w:t>
+      </w:r>
+      <w:proofErr w:type="spellEnd"/>
+      <w:r>
+        <w:rPr>
+          <w:rFonts w:ascii="Arial" w:hAnsi="Arial" w:cs="Arial"/>
+          <w:lang w:val="en-FI"/>
+        </w:rPr>
+        <w:t xml:space="preserve"> commands are re-/registered again if scene is loaded or unloaded (additively and single)</w:t>
+      </w:r>
+    </w:p>
+    <w:p>
+      <w:pPr>
+        <w:rPr>
+          <w:rFonts w:ascii="Arial" w:hAnsi="Arial" w:cs="Arial"/>
+          <w:lang w:val="en-FI"/>
+        </w:rPr>
+      </w:pPr>
+    </w:p>
+    <w:p>
+      <w:pPr>
+        <w:rPr>
+          <w:rFonts w:ascii="Arial" w:hAnsi="Arial" w:cs="Arial"/>
+          <w:b/>
+          <w:bCs/>
+          <w:lang w:val="en-FI"/>
+        </w:rPr>
+      </w:pPr>
+      <w:r>
+        <w:rPr>
+          <w:rFonts w:ascii="Arial" w:hAnsi="Arial" w:cs="Arial"/>
+          <w:b/>
+          <w:bCs/>
+          <w:lang w:val="en-FI"/>
+        </w:rPr>
+        <w:t>Logging</w:t>
+      </w:r>
+    </w:p>
+    <w:p>
+      <w:pPr>
+        <w:rPr>
+          <w:rFonts w:ascii="Arial" w:hAnsi="Arial" w:cs="Arial"/>
+          <w:b/>
+          <w:bCs/>
+          <w:lang w:val="en-FI"/>
+        </w:rPr>
+      </w:pPr>
+    </w:p>
+    <w:p>
+      <w:pPr>
+        <w:rPr>
+          <w:rFonts w:ascii="Arial" w:hAnsi="Arial" w:cs="Arial"/>
+          <w:lang w:val="en-FI"/>
+        </w:rPr>
+      </w:pPr>
+      <w:r>
+        <w:rPr>
+          <w:rFonts w:ascii="Arial" w:hAnsi="Arial" w:cs="Arial"/>
+          <w:lang w:val="en-FI"/>
+        </w:rPr>
+        <w:t xml:space="preserve">Avoid unnecessary </w:t>
+      </w:r>
+      <w:proofErr w:type="spellStart"/>
+      <w:r>
+        <w:rPr>
+          <w:rFonts w:ascii="Arial" w:hAnsi="Arial" w:cs="Arial"/>
+          <w:lang w:val="en-FI"/>
+        </w:rPr>
+        <w:t>Debug.Log</w:t>
+      </w:r>
+      <w:proofErr w:type="spellEnd"/>
+      <w:r>
+        <w:rPr>
+          <w:rFonts w:ascii="Arial" w:hAnsi="Arial" w:cs="Arial"/>
+          <w:lang w:val="en-FI"/>
+        </w:rPr>
+        <w:t>/</w:t>
+      </w:r>
+      <w:proofErr w:type="spellStart"/>
+      <w:r>
+        <w:rPr>
+          <w:rFonts w:ascii="Arial" w:hAnsi="Arial" w:cs="Arial"/>
+          <w:lang w:val="en-FI"/>
+        </w:rPr>
+        <w:t>LogError</w:t>
+      </w:r>
+      <w:proofErr w:type="spellEnd"/>
+      <w:r>
+        <w:rPr>
+          <w:rFonts w:ascii="Arial" w:hAnsi="Arial" w:cs="Arial"/>
+          <w:lang w:val="en-FI"/>
+        </w:rPr>
+        <w:t xml:space="preserve"> or </w:t>
+      </w:r>
+      <w:proofErr w:type="spellStart"/>
+      <w:r>
+        <w:rPr>
+          <w:rFonts w:ascii="Arial" w:hAnsi="Arial" w:cs="Arial"/>
+          <w:lang w:val="en-FI"/>
+        </w:rPr>
+        <w:t>Console.Log</w:t>
+      </w:r>
+      <w:proofErr w:type="spellEnd"/>
+      <w:r>
+        <w:rPr>
+          <w:rFonts w:ascii="Arial" w:hAnsi="Arial" w:cs="Arial"/>
+          <w:lang w:val="en-FI"/>
+        </w:rPr>
+        <w:t xml:space="preserve"> calls. C# strings generate garbage and garbage collection in Unity is quite slow, thus it’s recommended to remove all unnecessary ones. Avoid calling log messages in any </w:t>
+      </w:r>
+      <w:proofErr w:type="gramStart"/>
+      <w:r>
+        <w:rPr>
+          <w:rFonts w:ascii="Arial" w:hAnsi="Arial" w:cs="Arial"/>
+          <w:lang w:val="en-FI"/>
+        </w:rPr>
+        <w:t>Update(</w:t>
+      </w:r>
+      <w:proofErr w:type="gramEnd"/>
+      <w:r>
+        <w:rPr>
+          <w:rFonts w:ascii="Arial" w:hAnsi="Arial" w:cs="Arial"/>
+          <w:lang w:val="en-FI"/>
+        </w:rPr>
+        <w:t xml:space="preserve">) methods unless it’s for </w:t>
+      </w:r>
+      <w:r>
+        <w:rPr>
+          <w:rFonts w:ascii="Arial" w:hAnsi="Arial" w:cs="Arial"/>
+          <w:lang w:val="en-FI"/>
+        </w:rPr>
+        <w:t xml:space="preserve">short </w:t>
+      </w:r>
+      <w:r>
+        <w:rPr>
+          <w:rFonts w:ascii="Arial" w:hAnsi="Arial" w:cs="Arial"/>
+          <w:lang w:val="en-FI"/>
+        </w:rPr>
+        <w:t>debugging purpose</w:t>
+      </w:r>
+      <w:r>
+        <w:rPr>
+          <w:rFonts w:ascii="Arial" w:hAnsi="Arial" w:cs="Arial"/>
+          <w:lang w:val="en-FI"/>
+        </w:rPr>
+        <w:t>s.</w:t>
+      </w:r>
+    </w:p>
+    <w:p>
+      <w:pPr>
+        <w:rPr>
+          <w:rFonts w:ascii="Arial" w:hAnsi="Arial" w:cs="Arial"/>
+          <w:lang w:val="en-FI"/>
+        </w:rPr>
+      </w:pPr>
+    </w:p>
+    <w:p>
+      <w:pPr>
+        <w:rPr>
+          <w:rFonts w:ascii="Arial" w:hAnsi="Arial" w:cs="Arial"/>
+          <w:lang w:val="en-FI"/>
+        </w:rPr>
+      </w:pPr>
+      <w:r>
+        <w:rPr>
+          <w:rFonts w:ascii="Arial" w:hAnsi="Arial" w:cs="Arial"/>
+          <w:lang w:val="en-FI"/>
+        </w:rPr>
+        <w:t>If you are only using Minimal GUI style, consider changing settings ‘</w:t>
+      </w:r>
+      <w:proofErr w:type="spellStart"/>
+      <w:r>
+        <w:rPr>
+          <w:rFonts w:ascii="Arial" w:hAnsi="Arial" w:cs="Arial"/>
+          <w:lang w:val="en-FI"/>
+        </w:rPr>
+        <w:t>UnityPrintOption</w:t>
+      </w:r>
+      <w:proofErr w:type="spellEnd"/>
+      <w:r>
+        <w:rPr>
+          <w:rFonts w:ascii="Arial" w:hAnsi="Arial" w:cs="Arial"/>
+          <w:lang w:val="en-FI"/>
+        </w:rPr>
+        <w:t>’ and ‘</w:t>
+      </w:r>
+      <w:proofErr w:type="spellStart"/>
+      <w:r>
+        <w:rPr>
+          <w:rFonts w:ascii="Arial" w:hAnsi="Arial" w:cs="Arial"/>
+          <w:lang w:val="en-FI"/>
+        </w:rPr>
+        <w:t>UnityThreadedPrintOption</w:t>
+      </w:r>
+      <w:proofErr w:type="spellEnd"/>
+      <w:r>
+        <w:rPr>
+          <w:rFonts w:ascii="Arial" w:hAnsi="Arial" w:cs="Arial"/>
+          <w:lang w:val="en-FI"/>
+        </w:rPr>
+        <w:t xml:space="preserve">’ </w:t>
+      </w:r>
+      <w:proofErr w:type="spellStart"/>
+      <w:r>
+        <w:rPr>
+          <w:rFonts w:ascii="Arial" w:hAnsi="Arial" w:cs="Arial"/>
+          <w:lang w:val="en-FI"/>
+        </w:rPr>
+        <w:t>ConsoleLogOptions</w:t>
+      </w:r>
+      <w:proofErr w:type="spellEnd"/>
+      <w:r>
+        <w:rPr>
+          <w:rFonts w:ascii="Arial" w:hAnsi="Arial" w:cs="Arial"/>
+          <w:lang w:val="en-FI"/>
+        </w:rPr>
+        <w:t xml:space="preserve"> </w:t>
+      </w:r>
+      <w:proofErr w:type="spellStart"/>
+      <w:r>
+        <w:rPr>
+          <w:rFonts w:ascii="Arial" w:hAnsi="Arial" w:cs="Arial"/>
+          <w:lang w:val="en-FI"/>
+        </w:rPr>
+        <w:t>enum</w:t>
+      </w:r>
+      <w:proofErr w:type="spellEnd"/>
+      <w:r>
+        <w:rPr>
+          <w:rFonts w:ascii="Arial" w:hAnsi="Arial" w:cs="Arial"/>
+          <w:lang w:val="en-FI"/>
+        </w:rPr>
+        <w:t xml:space="preserve"> to </w:t>
+      </w:r>
+      <w:proofErr w:type="spellStart"/>
+      <w:r>
+        <w:rPr>
+          <w:rFonts w:ascii="Arial" w:hAnsi="Arial" w:cs="Arial"/>
+          <w:lang w:val="en-FI"/>
+        </w:rPr>
+        <w:t>DontPrintLogs</w:t>
+      </w:r>
+      <w:proofErr w:type="spellEnd"/>
+      <w:r>
+        <w:rPr>
+          <w:rFonts w:ascii="Arial" w:hAnsi="Arial" w:cs="Arial"/>
+          <w:lang w:val="en-FI"/>
+        </w:rPr>
+        <w:t xml:space="preserve">. By </w:t>
+      </w:r>
+      <w:r>
+        <w:rPr>
+          <w:rFonts w:ascii="Arial" w:hAnsi="Arial" w:cs="Arial"/>
+          <w:lang w:val="en-FI"/>
+        </w:rPr>
+        <w:t>default,</w:t>
+      </w:r>
+      <w:r>
+        <w:rPr>
+          <w:rFonts w:ascii="Arial" w:hAnsi="Arial" w:cs="Arial"/>
+          <w:lang w:val="en-FI"/>
+        </w:rPr>
+        <w:t xml:space="preserve"> </w:t>
+      </w:r>
+      <w:proofErr w:type="spellStart"/>
+      <w:r>
+        <w:rPr>
+          <w:rFonts w:ascii="Arial" w:hAnsi="Arial" w:cs="Arial"/>
+          <w:lang w:val="en-FI"/>
+        </w:rPr>
+        <w:t>Debug.Log</w:t>
+      </w:r>
+      <w:proofErr w:type="spellEnd"/>
+      <w:r>
+        <w:rPr>
+          <w:rFonts w:ascii="Arial" w:hAnsi="Arial" w:cs="Arial"/>
+          <w:lang w:val="en-FI"/>
+        </w:rPr>
+        <w:t>/</w:t>
+      </w:r>
+      <w:proofErr w:type="spellStart"/>
+      <w:r>
+        <w:rPr>
+          <w:rFonts w:ascii="Arial" w:hAnsi="Arial" w:cs="Arial"/>
+          <w:lang w:val="en-FI"/>
+        </w:rPr>
+        <w:t>LogError</w:t>
+      </w:r>
+      <w:proofErr w:type="spellEnd"/>
+      <w:r>
+        <w:rPr>
+          <w:rFonts w:ascii="Arial" w:hAnsi="Arial" w:cs="Arial"/>
+          <w:lang w:val="en-FI"/>
+        </w:rPr>
+        <w:t xml:space="preserve"> </w:t>
+      </w:r>
+      <w:r>
+        <w:rPr>
+          <w:rFonts w:ascii="Arial" w:hAnsi="Arial" w:cs="Arial"/>
+          <w:lang w:val="en-FI"/>
+        </w:rPr>
+        <w:t>and</w:t>
+      </w:r>
+      <w:r>
+        <w:rPr>
+          <w:rFonts w:ascii="Arial" w:hAnsi="Arial" w:cs="Arial"/>
+          <w:lang w:val="en-FI"/>
+        </w:rPr>
+        <w:t xml:space="preserve"> </w:t>
+      </w:r>
+      <w:proofErr w:type="spellStart"/>
+      <w:r>
+        <w:rPr>
+          <w:rFonts w:ascii="Arial" w:hAnsi="Arial" w:cs="Arial"/>
+          <w:lang w:val="en-FI"/>
+        </w:rPr>
+        <w:t>Console.Log</w:t>
+      </w:r>
+      <w:proofErr w:type="spellEnd"/>
+      <w:r>
+        <w:rPr>
+          <w:rFonts w:ascii="Arial" w:hAnsi="Arial" w:cs="Arial"/>
+          <w:lang w:val="en-FI"/>
+        </w:rPr>
+        <w:t xml:space="preserve"> messages are still printed to Large GUI console even when it’s not selected. </w:t>
+      </w:r>
+      <w:r>
+        <w:rPr>
+          <w:rFonts w:ascii="Arial" w:hAnsi="Arial" w:cs="Arial"/>
+          <w:lang w:val="en-FI"/>
+        </w:rPr>
+        <w:t>Why? So you can toggle between them during runtime with command '</w:t>
+      </w:r>
+      <w:proofErr w:type="spellStart"/>
+      <w:proofErr w:type="gramStart"/>
+      <w:r>
+        <w:rPr>
+          <w:rFonts w:ascii="Arial" w:hAnsi="Arial" w:cs="Arial"/>
+          <w:lang w:val="en-FI"/>
+        </w:rPr>
+        <w:t>console.style</w:t>
+      </w:r>
+      <w:proofErr w:type="spellEnd"/>
+      <w:proofErr w:type="gramEnd"/>
+      <w:r>
+        <w:rPr>
+          <w:rFonts w:ascii="Arial" w:hAnsi="Arial" w:cs="Arial"/>
+          <w:lang w:val="en-FI"/>
+        </w:rPr>
+        <w:t>'</w:t>
+      </w:r>
+      <w:r>
+        <w:rPr>
+          <w:rFonts w:ascii="Arial" w:hAnsi="Arial" w:cs="Arial"/>
+          <w:lang w:val="en-FI"/>
+        </w:rPr>
+        <w:t>.</w:t>
+      </w:r>
+    </w:p>
+    <w:p>
+      <w:pPr>
+        <w:rPr>
+          <w:rFonts w:ascii="Arial" w:hAnsi="Arial" w:cs="Arial"/>
+          <w:lang w:val="en-FI"/>
+        </w:rPr>
+      </w:pPr>
+    </w:p>
+    <w:p>
+      <w:pPr>
+        <w:rPr>
+          <w:lang w:val="en-FI"/>
+        </w:rPr>
+      </w:pPr>
+    </w:p>
+    <w:p>
+      <w:pPr>
+        <w:rPr>
+          <w:lang w:val="en-FI"/>
+        </w:rPr>
+      </w:pPr>
+    </w:p>
+    <w:p>
+      <w:pPr>
+        <w:rPr>
+          <w:lang w:val="en-FI"/>
+        </w:rPr>
+      </w:pPr>
+    </w:p>
+    <w:p>
+      <w:pPr>
+        <w:rPr>
+          <w:lang w:val="en-FI"/>
+        </w:rPr>
+      </w:pPr>
+    </w:p>
+    <w:p>
+      <w:pPr>
+        <w:rPr>
+          <w:lang w:val="en-FI"/>
+        </w:rPr>
+      </w:pPr>
+    </w:p>
+    <w:p>
+      <w:pPr>
+        <w:rPr>
+          <w:lang w:val="en-FI"/>
+        </w:rPr>
+      </w:pPr>
+    </w:p>
+    <w:p>
+      <w:pPr>
+        <w:rPr>
+          <w:lang w:val="en-FI"/>
+        </w:rPr>
+      </w:pPr>
+    </w:p>
+    <w:p>
+      <w:pPr>
+        <w:rPr>
+          <w:lang w:val="en-FI"/>
+        </w:rPr>
+      </w:pPr>
+    </w:p>
+    <w:p>
+      <w:pPr>
+        <w:rPr>
+          <w:lang w:val="en-FI"/>
+        </w:rPr>
+      </w:pPr>
+    </w:p>
+    <w:p>
+      <w:pPr>
+        <w:rPr>
+          <w:lang w:val="en-FI"/>
+        </w:rPr>
+      </w:pPr>
+    </w:p>
+    <w:p>
+      <w:pPr>
+        <w:rPr>
+          <w:lang w:val="en-FI"/>
+        </w:rPr>
+      </w:pPr>
+    </w:p>
+    <w:p>
+      <w:pPr>
+        <w:rPr>
+          <w:lang w:val="en-FI"/>
+        </w:rPr>
+      </w:pPr>
+    </w:p>
+    <w:p>
+      <w:pPr>
+        <w:rPr>
+          <w:lang w:val="en-FI"/>
+        </w:rPr>
+      </w:pPr>
+    </w:p>
+    <w:p>
+      <w:pPr>
+        <w:rPr>
+          <w:lang w:val="en-FI"/>
+        </w:rPr>
+      </w:pPr>
+    </w:p>
+    <w:p>
+      <w:pPr>
+        <w:rPr>
+          <w:lang w:val="en-FI"/>
+        </w:rPr>
+      </w:pPr>
+    </w:p>
+    <w:p>
+      <w:pPr>
+        <w:rPr>
+          <w:lang w:val="en-FI"/>
+        </w:rPr>
+      </w:pPr>
+    </w:p>
+    <w:p>
+      <w:pPr>
+        <w:rPr>
+          <w:lang w:val="en-FI"/>
+        </w:rPr>
+      </w:pPr>
+    </w:p>
+    <w:p>
+      <w:pPr>
+        <w:rPr>
+          <w:lang w:val="en-FI"/>
+        </w:rPr>
+      </w:pPr>
+    </w:p>
+    <w:p>
+      <w:pPr>
+        <w:rPr>
+          <w:lang w:val="en-FI"/>
+        </w:rPr>
+      </w:pPr>
+    </w:p>
+    <w:p>
+      <w:pPr>
+        <w:rPr>
+          <w:lang w:val="en-FI"/>
+        </w:rPr>
+      </w:pPr>
+    </w:p>
+    <w:p>
+      <w:pPr>
+        <w:rPr>
+          <w:lang w:val="en-FI"/>
+        </w:rPr>
+      </w:pPr>
+    </w:p>
+    <w:p>
+      <w:pPr>
+        <w:rPr>
+          <w:lang w:val="en-FI"/>
+        </w:rPr>
+      </w:pPr>
+    </w:p>
+    <w:p>
+      <w:pPr>
+        <w:rPr>
+          <w:lang w:val="en-FI"/>
+        </w:rPr>
+      </w:pPr>
+    </w:p>
+    <w:p>
+      <w:pPr>
+        <w:rPr>
+          <w:lang w:val="en-FI"/>
+        </w:rPr>
+      </w:pPr>
+    </w:p>
+    <w:p>
+      <w:pPr>
+        <w:rPr>
+          <w:lang w:val="en-FI"/>
+        </w:rPr>
+      </w:pPr>
+    </w:p>
+    <w:p>
+      <w:pPr>
+        <w:rPr>
+          <w:lang w:val="en-FI"/>
+        </w:rPr>
+      </w:pPr>
+    </w:p>
+    <w:p>
+      <w:pPr>
+        <w:rPr>
+          <w:lang w:val="en-FI"/>
+        </w:rPr>
+      </w:pPr>
+    </w:p>
+    <w:p>
+      <w:pPr>
+        <w:rPr>
+          <w:lang w:val="en-FI"/>
+        </w:rPr>
+      </w:pPr>
+    </w:p>
+    <w:p>
+      <w:pPr>
+        <w:rPr>
+          <w:lang w:val="en-FI"/>
+        </w:rPr>
+      </w:pPr>
+    </w:p>
+    <w:p>
+      <w:pPr>
+        <w:rPr>
+          <w:lang w:val="en-FI"/>
+        </w:rPr>
+      </w:pPr>
+    </w:p>
+    <w:p>
+      <w:pPr>
+        <w:rPr>
+          <w:lang w:val="en-FI"/>
+        </w:rPr>
+      </w:pPr>
+    </w:p>
+    <w:p>
+      <w:pPr>
+        <w:rPr>
+          <w:lang w:val="en-FI"/>
+        </w:rPr>
+      </w:pPr>
+    </w:p>
+    <w:p>
+      <w:pPr>
+        <w:rPr>
+          <w:lang w:val="en-FI"/>
+        </w:rPr>
+      </w:pPr>
+    </w:p>
+    <w:p>
+      <w:pPr>
+        <w:rPr>
+          <w:lang w:val="en-FI"/>
+        </w:rPr>
+      </w:pPr>
+    </w:p>
+    <w:p>
+      <w:pPr>
+        <w:rPr>
+          <w:lang w:val="en-FI"/>
+        </w:rPr>
+      </w:pPr>
+    </w:p>
+    <w:p>
+      <w:pPr>
+        <w:rPr>
+          <w:lang w:val="en-FI"/>
+        </w:rPr>
+      </w:pPr>
+    </w:p>
+    <w:p>
+      <w:pPr>
+        <w:rPr>
+          <w:lang w:val="en-FI"/>
+        </w:rPr>
+      </w:pPr>
+    </w:p>
+    <w:p>
+      <w:pPr>
+        <w:rPr>
+          <w:lang w:val="en-FI"/>
+        </w:rPr>
+      </w:pPr>
+    </w:p>
+    <w:p>
+      <w:pPr>
+        <w:pStyle w:val="Heading1"/>
+        <w:rPr>
+          <w:rFonts w:ascii="Arial" w:hAnsi="Arial" w:cs="Arial"/>
+          <w:sz w:val="28"/>
+          <w:szCs w:val="28"/>
+          <w:lang w:val="en-FI"/>
+        </w:rPr>
+      </w:pPr>
+      <w:bookmarkStart w:id="15" w:name="_Toc89006171"/>
       <w:r>
         <w:rPr>
           <w:rFonts w:ascii="Arial" w:hAnsi="Arial" w:cs="Arial"/>
@@ -13424,7 +13842,28 @@
           <w:rFonts w:ascii="Arial" w:hAnsi="Arial" w:cs="Arial"/>
           <w:lang w:val="en-FI"/>
         </w:rPr>
-        <w:t xml:space="preserve">max message count </w:t>
+        <w:t>setting ‘</w:t>
+      </w:r>
+      <w:r>
+        <w:rPr>
+          <w:rFonts w:ascii="Arial" w:hAnsi="Arial" w:cs="Arial"/>
+          <w:lang w:val="en-FI"/>
+        </w:rPr>
+        <w:t>max message count</w:t>
+      </w:r>
+      <w:r>
+        <w:rPr>
+          <w:rFonts w:ascii="Arial" w:hAnsi="Arial" w:cs="Arial"/>
+          <w:lang w:val="en-FI"/>
+        </w:rPr>
+        <w:t>’</w:t>
+      </w:r>
+      <w:r>
+        <w:rPr>
+          <w:rFonts w:ascii="Arial" w:hAnsi="Arial" w:cs="Arial"/>
+          <w:lang w:val="en-FI"/>
+        </w:rPr>
+        <w:t xml:space="preserve"> </w:t>
       </w:r>
       <w:r>
         <w:rPr>
@@ -13451,46 +13890,7 @@
           <w:rFonts w:ascii="Arial" w:hAnsi="Arial" w:cs="Arial"/>
           <w:lang w:val="en-FI"/>
         </w:rPr>
-        <w:t xml:space="preserve">Changed all </w:t>
-      </w:r>
-      <w:proofErr w:type="spellStart"/>
-      <w:r>
-        <w:rPr>
-          <w:rFonts w:ascii="Arial" w:hAnsi="Arial" w:cs="Arial"/>
-          <w:lang w:val="en-FI"/>
-        </w:rPr>
-        <w:t>GetComponent</w:t>
-      </w:r>
-      <w:proofErr w:type="spellEnd"/>
-      <w:r>
-        <w:rPr>
-          <w:rFonts w:ascii="Arial" w:hAnsi="Arial" w:cs="Arial"/>
-          <w:lang w:val="en-FI"/>
-        </w:rPr>
-        <w:t xml:space="preserve"> calls to </w:t>
-      </w:r>
-      <w:proofErr w:type="spellStart"/>
-      <w:r>
-        <w:rPr>
-          <w:rFonts w:ascii="Arial" w:hAnsi="Arial" w:cs="Arial"/>
-          <w:lang w:val="en-FI"/>
-        </w:rPr>
-        <w:t>TryGetComponent</w:t>
-      </w:r>
-      <w:proofErr w:type="spellEnd"/>
-      <w:r>
-        <w:rPr>
-          <w:rFonts w:ascii="Arial" w:hAnsi="Arial" w:cs="Arial"/>
-          <w:lang w:val="en-FI"/>
-        </w:rPr>
-        <w:t xml:space="preserve"> calls to reduce Editor garbage</w:t>
-      </w:r>
-      <w:r>
-        <w:rPr>
-          <w:rFonts w:ascii="Arial" w:hAnsi="Arial" w:cs="Arial"/>
-          <w:lang w:val="en-FI"/>
-        </w:rPr>
-        <w:t xml:space="preserve"> amount</w:t>
+        <w:t>Reduced garbage collection in editor</w:t>
       </w:r>
     </w:p>
     <w:p>
@@ -13510,7 +13910,7 @@
           <w:rFonts w:ascii="Arial" w:hAnsi="Arial" w:cs="Arial"/>
           <w:lang w:val="en-FI"/>
         </w:rPr>
-        <w:t>Other m</w:t>
+        <w:t>M</w:t>
       </w:r>
       <w:r>
         <w:rPr>
@@ -13557,7 +13957,7 @@
           <w:rFonts w:ascii="Arial" w:hAnsi="Arial" w:cs="Arial"/>
           <w:lang w:val="en-FI"/>
         </w:rPr>
-        <w:t>Added support for multiple commands</w:t>
+        <w:t>Improved input prediction</w:t>
       </w:r>
     </w:p>
     <w:p>
@@ -13577,23 +13977,21 @@
           <w:rFonts w:ascii="Arial" w:hAnsi="Arial" w:cs="Arial"/>
           <w:lang w:val="en-FI"/>
         </w:rPr>
-        <w:t xml:space="preserve">Added support and option for threaded </w:t>
-      </w:r>
-      <w:proofErr w:type="spellStart"/>
-      <w:r>
-        <w:rPr>
-          <w:rFonts w:ascii="Arial" w:hAnsi="Arial" w:cs="Arial"/>
-          <w:lang w:val="en-FI"/>
-        </w:rPr>
-        <w:t>Debug.Log</w:t>
-      </w:r>
-      <w:proofErr w:type="spellEnd"/>
-      <w:r>
-        <w:rPr>
-          <w:rFonts w:ascii="Arial" w:hAnsi="Arial" w:cs="Arial"/>
-          <w:lang w:val="en-FI"/>
-        </w:rPr>
-        <w:t>/Error messages</w:t>
+        <w:t>Added support for multiple commands</w:t>
+      </w:r>
+      <w:r>
+        <w:rPr>
+          <w:rFonts w:ascii="Arial" w:hAnsi="Arial" w:cs="Arial"/>
+          <w:lang w:val="en-FI"/>
+        </w:rPr>
+        <w:t xml:space="preserve"> (separated by ‘&amp;’ or ‘&amp;&amp;’</w:t>
+      </w:r>
+      <w:r>
+        <w:rPr>
+          <w:rFonts w:ascii="Arial" w:hAnsi="Arial" w:cs="Arial"/>
+          <w:lang w:val="en-FI"/>
+        </w:rPr>
+        <w:t>)</w:t>
       </w:r>
     </w:p>
     <w:p>
@@ -13613,7 +14011,46 @@
           <w:rFonts w:ascii="Arial" w:hAnsi="Arial" w:cs="Arial"/>
           <w:lang w:val="en-FI"/>
         </w:rPr>
-        <w:t>Added GUI themes (Dark, Red, Custom)</w:t>
+        <w:t xml:space="preserve">Added support and option for threaded </w:t>
+      </w:r>
+      <w:proofErr w:type="spellStart"/>
+      <w:r>
+        <w:rPr>
+          <w:rFonts w:ascii="Arial" w:hAnsi="Arial" w:cs="Arial"/>
+          <w:lang w:val="en-FI"/>
+        </w:rPr>
+        <w:t>Debug.Log</w:t>
+      </w:r>
+      <w:proofErr w:type="spellEnd"/>
+      <w:r>
+        <w:rPr>
+          <w:rFonts w:ascii="Arial" w:hAnsi="Arial" w:cs="Arial"/>
+          <w:lang w:val="en-FI"/>
+        </w:rPr>
+        <w:t xml:space="preserve"> and </w:t>
+      </w:r>
+      <w:proofErr w:type="spellStart"/>
+      <w:r>
+        <w:rPr>
+          <w:rFonts w:ascii="Arial" w:hAnsi="Arial" w:cs="Arial"/>
+          <w:lang w:val="en-FI"/>
+        </w:rPr>
+        <w:t>Debug.Log</w:t>
+      </w:r>
+      <w:r>
+        <w:rPr>
+          <w:rFonts w:ascii="Arial" w:hAnsi="Arial" w:cs="Arial"/>
+          <w:lang w:val="en-FI"/>
+        </w:rPr>
+        <w:t>Error</w:t>
+      </w:r>
+      <w:proofErr w:type="spellEnd"/>
+      <w:r>
+        <w:rPr>
+          <w:rFonts w:ascii="Arial" w:hAnsi="Arial" w:cs="Arial"/>
+          <w:lang w:val="en-FI"/>
+        </w:rPr>
+        <w:t xml:space="preserve"> messages</w:t>
       </w:r>
     </w:p>
     <w:p>
@@ -13633,7 +14070,7 @@
           <w:rFonts w:ascii="Arial" w:hAnsi="Arial" w:cs="Arial"/>
           <w:lang w:val="en-FI"/>
         </w:rPr>
-        <w:t>Added more default scene un/loading commands</w:t>
+        <w:t>Added GUI themes (Dark, Red, Custom)</w:t>
       </w:r>
     </w:p>
     <w:p>
@@ -13653,65 +14090,7 @@
           <w:rFonts w:ascii="Arial" w:hAnsi="Arial" w:cs="Arial"/>
           <w:lang w:val="en-FI"/>
         </w:rPr>
-        <w:t xml:space="preserve">Added info text </w:t>
-      </w:r>
-      <w:r>
-        <w:rPr>
-          <w:rFonts w:ascii="Arial" w:hAnsi="Arial" w:cs="Arial"/>
-          <w:lang w:val="en-FI"/>
-        </w:rPr>
-        <w:t>optional parameter</w:t>
-      </w:r>
-      <w:r>
-        <w:rPr>
-          <w:rFonts w:ascii="Arial" w:hAnsi="Arial" w:cs="Arial"/>
-          <w:lang w:val="en-FI"/>
-        </w:rPr>
-        <w:t xml:space="preserve"> to </w:t>
-      </w:r>
-      <w:proofErr w:type="spellStart"/>
-      <w:r>
-        <w:rPr>
-          <w:rFonts w:ascii="Arial" w:hAnsi="Arial" w:cs="Arial"/>
-          <w:lang w:val="en-FI"/>
-        </w:rPr>
-        <w:t>ConsoleCommand</w:t>
-      </w:r>
-      <w:proofErr w:type="spellEnd"/>
-      <w:r>
-        <w:rPr>
-          <w:rFonts w:ascii="Arial" w:hAnsi="Arial" w:cs="Arial"/>
-          <w:lang w:val="en-FI"/>
-        </w:rPr>
-        <w:t>. This info string is printed when ‘help’</w:t>
-      </w:r>
-      <w:r>
-        <w:rPr>
-          <w:rFonts w:ascii="Arial" w:hAnsi="Arial" w:cs="Arial"/>
-          <w:lang w:val="en-FI"/>
-        </w:rPr>
-        <w:t xml:space="preserve"> command</w:t>
-      </w:r>
-      <w:r>
-        <w:rPr>
-          <w:rFonts w:ascii="Arial" w:hAnsi="Arial" w:cs="Arial"/>
-          <w:lang w:val="en-FI"/>
-        </w:rPr>
-        <w:t xml:space="preserve"> is called</w:t>
-      </w:r>
-      <w:r>
-        <w:rPr>
-          <w:rFonts w:ascii="Arial" w:hAnsi="Arial" w:cs="Arial"/>
-          <w:lang w:val="en-FI"/>
-        </w:rPr>
-        <w:t xml:space="preserve"> and ‘print command info texts’ is set to true (default true)</w:t>
-      </w:r>
-      <w:r>
-        <w:rPr>
-          <w:rFonts w:ascii="Arial" w:hAnsi="Arial" w:cs="Arial"/>
-          <w:lang w:val="en-FI"/>
-        </w:rPr>
-        <w:t>.</w:t>
+        <w:t>Added more default scene un/loading commands</w:t>
       </w:r>
     </w:p>
     <w:p>
@@ -13738,21 +14117,107 @@
           <w:rFonts w:ascii="Arial" w:hAnsi="Arial" w:cs="Arial"/>
           <w:lang w:val="en-FI"/>
         </w:rPr>
-        <w:t xml:space="preserve">/ modified </w:t>
-      </w:r>
-      <w:r>
-        <w:rPr>
-          <w:rFonts w:ascii="Arial" w:hAnsi="Arial" w:cs="Arial"/>
-          <w:lang w:val="en-FI"/>
-        </w:rPr>
-        <w:t>settings:</w:t>
+        <w:t xml:space="preserve">optional </w:t>
+      </w:r>
+      <w:r>
+        <w:rPr>
+          <w:rFonts w:ascii="Arial" w:hAnsi="Arial" w:cs="Arial"/>
+          <w:lang w:val="en-FI"/>
+        </w:rPr>
+        <w:t xml:space="preserve">info text </w:t>
+      </w:r>
+      <w:r>
+        <w:rPr>
+          <w:rFonts w:ascii="Arial" w:hAnsi="Arial" w:cs="Arial"/>
+          <w:lang w:val="en-FI"/>
+        </w:rPr>
+        <w:t>parameter</w:t>
+      </w:r>
+      <w:r>
+        <w:rPr>
+          <w:rFonts w:ascii="Arial" w:hAnsi="Arial" w:cs="Arial"/>
+          <w:lang w:val="en-FI"/>
+        </w:rPr>
+        <w:t xml:space="preserve"> to </w:t>
+      </w:r>
+      <w:proofErr w:type="spellStart"/>
+      <w:r>
+        <w:rPr>
+          <w:rFonts w:ascii="Arial" w:hAnsi="Arial" w:cs="Arial"/>
+          <w:lang w:val="en-FI"/>
+        </w:rPr>
+        <w:t>ConsoleCommand</w:t>
+      </w:r>
+      <w:proofErr w:type="spellEnd"/>
+      <w:r>
+        <w:rPr>
+          <w:rFonts w:ascii="Arial" w:hAnsi="Arial" w:cs="Arial"/>
+          <w:lang w:val="en-FI"/>
+        </w:rPr>
+        <w:t xml:space="preserve">. This info string is printed </w:t>
+      </w:r>
+      <w:r>
+        <w:rPr>
+          <w:rFonts w:ascii="Arial" w:hAnsi="Arial" w:cs="Arial"/>
+          <w:lang w:val="en-FI"/>
+        </w:rPr>
+        <w:t>´with</w:t>
+      </w:r>
+      <w:r>
+        <w:rPr>
+          <w:rFonts w:ascii="Arial" w:hAnsi="Arial" w:cs="Arial"/>
+          <w:lang w:val="en-FI"/>
+        </w:rPr>
+        <w:t xml:space="preserve"> ‘help’</w:t>
+      </w:r>
+      <w:r>
+        <w:rPr>
+          <w:rFonts w:ascii="Arial" w:hAnsi="Arial" w:cs="Arial"/>
+          <w:lang w:val="en-FI"/>
+        </w:rPr>
+        <w:t xml:space="preserve"> command</w:t>
+      </w:r>
+      <w:r>
+        <w:rPr>
+          <w:rFonts w:ascii="Arial" w:hAnsi="Arial" w:cs="Arial"/>
+          <w:lang w:val="en-FI"/>
+        </w:rPr>
+        <w:t xml:space="preserve"> </w:t>
+      </w:r>
+      <w:r>
+        <w:rPr>
+          <w:rFonts w:ascii="Arial" w:hAnsi="Arial" w:cs="Arial"/>
+          <w:lang w:val="en-FI"/>
+        </w:rPr>
+        <w:t xml:space="preserve">if </w:t>
+      </w:r>
+      <w:r>
+        <w:rPr>
+          <w:rFonts w:ascii="Arial" w:hAnsi="Arial" w:cs="Arial"/>
+          <w:lang w:val="en-FI"/>
+        </w:rPr>
+        <w:t xml:space="preserve">setting </w:t>
+      </w:r>
+      <w:r>
+        <w:rPr>
+          <w:rFonts w:ascii="Arial" w:hAnsi="Arial" w:cs="Arial"/>
+          <w:lang w:val="en-FI"/>
+        </w:rPr>
+        <w:t>‘print command info texts’ is set to true (default true)</w:t>
+      </w:r>
+      <w:r>
+        <w:rPr>
+          <w:rFonts w:ascii="Arial" w:hAnsi="Arial" w:cs="Arial"/>
+          <w:lang w:val="en-FI"/>
+        </w:rPr>
+        <w:t>.</w:t>
       </w:r>
     </w:p>
     <w:p>
       <w:pPr>
         <w:pStyle w:val="ListParagraph"/>
         <w:numPr>
-          <w:ilvl w:val="1"/>
+          <w:ilvl w:val="0"/>
           <w:numId w:val="23"/>
         </w:numPr>
         <w:rPr>
@@ -13765,183 +14230,14 @@
           <w:rFonts w:ascii="Arial" w:hAnsi="Arial" w:cs="Arial"/>
           <w:lang w:val="en-FI"/>
         </w:rPr>
-        <w:t>GUI themes</w:t>
-      </w:r>
-      <w:r>
-        <w:rPr>
-          <w:rFonts w:ascii="Arial" w:hAnsi="Arial" w:cs="Arial"/>
-          <w:lang w:val="en-FI"/>
-        </w:rPr>
-        <w:t xml:space="preserve"> (Dark, Red, Custom)</w:t>
-      </w:r>
-    </w:p>
-    <w:p>
-      <w:pPr>
-        <w:pStyle w:val="ListParagraph"/>
-        <w:numPr>
-          <w:ilvl w:val="1"/>
-          <w:numId w:val="23"/>
-        </w:numPr>
-        <w:rPr>
-          <w:rFonts w:ascii="Arial" w:hAnsi="Arial" w:cs="Arial"/>
-          <w:lang w:val="en-FI"/>
-        </w:rPr>
-      </w:pPr>
-      <w:r>
-        <w:rPr>
-          <w:rFonts w:ascii="Arial" w:hAnsi="Arial" w:cs="Arial"/>
-          <w:lang w:val="en-FI"/>
-        </w:rPr>
-        <w:t xml:space="preserve">Settings to control whether </w:t>
-      </w:r>
-      <w:proofErr w:type="spellStart"/>
-      <w:r>
-        <w:rPr>
-          <w:rFonts w:ascii="Arial" w:hAnsi="Arial" w:cs="Arial"/>
-          <w:lang w:val="en-FI"/>
-        </w:rPr>
-        <w:t>scrollrect</w:t>
-      </w:r>
-      <w:proofErr w:type="spellEnd"/>
-      <w:r>
-        <w:rPr>
-          <w:rFonts w:ascii="Arial" w:hAnsi="Arial" w:cs="Arial"/>
-          <w:lang w:val="en-FI"/>
-        </w:rPr>
-        <w:t xml:space="preserve"> scrollbar should auto-hide or be permanent</w:t>
-      </w:r>
-    </w:p>
-    <w:p>
-      <w:pPr>
-        <w:pStyle w:val="ListParagraph"/>
-        <w:numPr>
-          <w:ilvl w:val="1"/>
-          <w:numId w:val="23"/>
-        </w:numPr>
-        <w:rPr>
-          <w:rFonts w:ascii="Arial" w:hAnsi="Arial" w:cs="Arial"/>
-          <w:lang w:val="en-FI"/>
-        </w:rPr>
-      </w:pPr>
-      <w:r>
-        <w:rPr>
-          <w:rFonts w:ascii="Arial" w:hAnsi="Arial" w:cs="Arial"/>
-          <w:lang w:val="en-FI"/>
-        </w:rPr>
-        <w:t xml:space="preserve">GUI </w:t>
-      </w:r>
-      <w:proofErr w:type="spellStart"/>
-      <w:r>
-        <w:rPr>
-          <w:rFonts w:ascii="Arial" w:hAnsi="Arial" w:cs="Arial"/>
-          <w:lang w:val="en-FI"/>
-        </w:rPr>
-        <w:t>colors</w:t>
-      </w:r>
-      <w:proofErr w:type="spellEnd"/>
-      <w:r>
-        <w:rPr>
-          <w:rFonts w:ascii="Arial" w:hAnsi="Arial" w:cs="Arial"/>
-          <w:lang w:val="en-FI"/>
-        </w:rPr>
-        <w:t xml:space="preserve"> (</w:t>
-      </w:r>
-      <w:r>
-        <w:rPr>
-          <w:rFonts w:ascii="Arial" w:hAnsi="Arial" w:cs="Arial"/>
-          <w:lang w:val="en-FI"/>
-        </w:rPr>
-        <w:t xml:space="preserve">visible </w:t>
-      </w:r>
-      <w:r>
-        <w:rPr>
-          <w:rFonts w:ascii="Arial" w:hAnsi="Arial" w:cs="Arial"/>
-          <w:lang w:val="en-FI"/>
-        </w:rPr>
-        <w:t>when GUI theme is selected Custom)</w:t>
-      </w:r>
-    </w:p>
-    <w:p>
-      <w:pPr>
-        <w:pStyle w:val="ListParagraph"/>
-        <w:numPr>
-          <w:ilvl w:val="1"/>
-          <w:numId w:val="23"/>
-        </w:numPr>
-        <w:rPr>
-          <w:rFonts w:ascii="Arial" w:hAnsi="Arial" w:cs="Arial"/>
-          <w:lang w:val="en-FI"/>
-        </w:rPr>
-      </w:pPr>
-      <w:r>
-        <w:rPr>
-          <w:rFonts w:ascii="Arial" w:hAnsi="Arial" w:cs="Arial"/>
-          <w:lang w:val="en-FI"/>
-        </w:rPr>
-        <w:t>print Command info texts</w:t>
-      </w:r>
-    </w:p>
-    <w:p>
-      <w:pPr>
-        <w:pStyle w:val="ListParagraph"/>
-        <w:numPr>
-          <w:ilvl w:val="1"/>
-          <w:numId w:val="23"/>
-        </w:numPr>
-        <w:rPr>
-          <w:rFonts w:ascii="Arial" w:hAnsi="Arial" w:cs="Arial"/>
-          <w:lang w:val="en-FI"/>
-        </w:rPr>
-      </w:pPr>
-      <w:r>
-        <w:rPr>
-          <w:rFonts w:ascii="Arial" w:hAnsi="Arial" w:cs="Arial"/>
-          <w:lang w:val="en-FI"/>
-        </w:rPr>
-        <w:t xml:space="preserve">print Unity message log type (Log, Warning, Error, </w:t>
-      </w:r>
-      <w:proofErr w:type="spellStart"/>
-      <w:r>
-        <w:rPr>
-          <w:rFonts w:ascii="Arial" w:hAnsi="Arial" w:cs="Arial"/>
-          <w:lang w:val="en-FI"/>
-        </w:rPr>
-        <w:t>Expection</w:t>
-      </w:r>
-      <w:proofErr w:type="spellEnd"/>
-      <w:r>
-        <w:rPr>
-          <w:rFonts w:ascii="Arial" w:hAnsi="Arial" w:cs="Arial"/>
-          <w:lang w:val="en-FI"/>
-        </w:rPr>
-        <w:t>, Assert)</w:t>
-      </w:r>
-    </w:p>
-    <w:p>
-      <w:pPr>
-        <w:pStyle w:val="ListParagraph"/>
-        <w:numPr>
-          <w:ilvl w:val="1"/>
-          <w:numId w:val="23"/>
-        </w:numPr>
-        <w:rPr>
-          <w:rFonts w:ascii="Arial" w:hAnsi="Arial" w:cs="Arial"/>
-          <w:lang w:val="en-FI"/>
-        </w:rPr>
-      </w:pPr>
-      <w:r>
-        <w:rPr>
-          <w:rFonts w:ascii="Arial" w:hAnsi="Arial" w:cs="Arial"/>
-          <w:lang w:val="en-FI"/>
-        </w:rPr>
-        <w:t xml:space="preserve">enable/disable </w:t>
-      </w:r>
-      <w:r>
-        <w:rPr>
-          <w:rFonts w:ascii="Arial" w:hAnsi="Arial" w:cs="Arial"/>
-          <w:lang w:val="en-FI"/>
-        </w:rPr>
-        <w:t>multiple commands</w:t>
+        <w:t xml:space="preserve">Added </w:t>
+      </w:r>
+      <w:r>
+        <w:rPr>
+          <w:rFonts w:ascii="Arial" w:hAnsi="Arial" w:cs="Arial"/>
+          <w:lang w:val="en-FI"/>
+        </w:rPr>
+        <w:t>more settings to tweak</w:t>
       </w:r>
     </w:p>
     <w:p>

</xml_diff>

<commit_message>
changed some default command names
</commit_message>
<xml_diff>
--- a/Console/Assets/DeveloperConsole/Documentation/Documentation.docx
+++ b/Console/Assets/DeveloperConsole/Documentation/Documentation.docx
@@ -3660,7 +3660,7 @@
           <w:bCs/>
           <w:lang w:val="en-FI"/>
         </w:rPr>
-        <w:t>scene.loadbyindex</w:t>
+        <w:t>scene.loadindex</w:t>
       </w:r>
       <w:proofErr w:type="spellEnd"/>
       <w:proofErr w:type="gramEnd"/>
@@ -3726,7 +3726,7 @@
           <w:bCs/>
           <w:lang w:val="en-FI"/>
         </w:rPr>
-        <w:t>cene.loadbyindexadd</w:t>
+        <w:t>cene.loadindexadd</w:t>
       </w:r>
       <w:proofErr w:type="spellEnd"/>
       <w:proofErr w:type="gramEnd"/>
@@ -3797,7 +3797,7 @@
           <w:bCs/>
           <w:lang w:val="en-FI"/>
         </w:rPr>
-        <w:t>scene.loadbyname</w:t>
+        <w:t>scene.loadname</w:t>
       </w:r>
       <w:proofErr w:type="spellEnd"/>
       <w:proofErr w:type="gramEnd"/>
@@ -3854,7 +3854,7 @@
           <w:bCs/>
           <w:lang w:val="en-FI"/>
         </w:rPr>
-        <w:t>scene.unloadbyname</w:t>
+        <w:t>scene.unloadname</w:t>
       </w:r>
       <w:proofErr w:type="spellEnd"/>
       <w:proofErr w:type="gramEnd"/>
@@ -3911,7 +3911,7 @@
           <w:bCs/>
           <w:lang w:val="en-FI"/>
         </w:rPr>
-        <w:t>scene.unloadbyindex</w:t>
+        <w:t>scene.unloadindex</w:t>
       </w:r>
       <w:proofErr w:type="spellEnd"/>
       <w:proofErr w:type="gramEnd"/>

</xml_diff>

<commit_message>
added new default command
</commit_message>
<xml_diff>
--- a/Console/Assets/DeveloperConsole/Documentation/Documentation.docx
+++ b/Console/Assets/DeveloperConsole/Documentation/Documentation.docx
@@ -4090,6 +4090,67 @@
     </w:p>
     <w:p>
       <w:pPr>
+        <w:pStyle w:val="ListParagraph"/>
+        <w:rPr>
+          <w:rFonts w:ascii="Arial" w:hAnsi="Arial" w:cs="Arial"/>
+          <w:lang w:val="en-FI"/>
+        </w:rPr>
+      </w:pPr>
+    </w:p>
+    <w:p>
+      <w:pPr>
+        <w:pStyle w:val="ListParagraph"/>
+        <w:numPr>
+          <w:ilvl w:val="0"/>
+          <w:numId w:val="23"/>
+        </w:numPr>
+        <w:rPr>
+          <w:rFonts w:ascii="Arial" w:hAnsi="Arial" w:cs="Arial"/>
+          <w:lang w:val="en-FI"/>
+        </w:rPr>
+      </w:pPr>
+      <w:r>
+        <w:rPr>
+          <w:rFonts w:ascii="Arial" w:hAnsi="Arial" w:cs="Arial"/>
+          <w:b/>
+          <w:bCs/>
+          <w:lang w:val="en-FI"/>
+        </w:rPr>
+        <w:t>empty</w:t>
+      </w:r>
+      <w:r>
+        <w:rPr>
+          <w:rFonts w:ascii="Arial" w:hAnsi="Arial" w:cs="Arial"/>
+          <w:b/>
+          <w:bCs/>
+          <w:lang w:val="en-FI"/>
+        </w:rPr>
+        <w:t xml:space="preserve"> </w:t>
+      </w:r>
+      <w:r>
+        <w:rPr>
+          <w:rFonts w:ascii="Arial" w:hAnsi="Arial" w:cs="Arial"/>
+          <w:lang w:val="en-FI"/>
+        </w:rPr>
+        <w:t>–</w:t>
+      </w:r>
+      <w:r>
+        <w:rPr>
+          <w:rFonts w:ascii="Arial" w:hAnsi="Arial" w:cs="Arial"/>
+          <w:lang w:val="en-FI"/>
+        </w:rPr>
+        <w:t xml:space="preserve"> </w:t>
+      </w:r>
+      <w:r>
+        <w:rPr>
+          <w:rFonts w:ascii="Arial" w:hAnsi="Arial" w:cs="Arial"/>
+          <w:lang w:val="en-FI"/>
+        </w:rPr>
+        <w:t>Log empty line to console. This command is Editor only.</w:t>
+      </w:r>
+    </w:p>
+    <w:p>
+      <w:pPr>
         <w:rPr>
           <w:rFonts w:ascii="Arial" w:hAnsi="Arial" w:cs="Arial"/>
           <w:lang w:val="en-FI"/>
@@ -14465,14 +14526,7 @@
           <w:rFonts w:ascii="Arial" w:hAnsi="Arial" w:cs="Arial"/>
           <w:lang w:val="en-FI"/>
         </w:rPr>
-        <w:t>Added support</w:t>
-      </w:r>
-      <w:r>
-        <w:rPr>
-          <w:rFonts w:ascii="Arial" w:hAnsi="Arial" w:cs="Arial"/>
-          <w:lang w:val="en-FI"/>
-        </w:rPr>
-        <w:t xml:space="preserve"> for domain reload</w:t>
+        <w:t>Added support for domain reload</w:t>
       </w:r>
     </w:p>
     <w:p>

</xml_diff>

<commit_message>
fix coroutines and added warning
</commit_message>
<xml_diff>
--- a/Console/Assets/DeveloperConsole/Documentation/Documentation.docx
+++ b/Console/Assets/DeveloperConsole/Documentation/Documentation.docx
@@ -1514,7 +1514,14 @@
           <w:lang w:val="en-FI"/>
         </w:rPr>
         <w:lastRenderedPageBreak/>
-        <w:t>Multi parameter type support:</w:t>
+        <w:t xml:space="preserve">Multi parameter </w:t>
+      </w:r>
+      <w:r>
+        <w:rPr>
+          <w:rFonts w:ascii="Arial" w:hAnsi="Arial" w:cs="Arial"/>
+          <w:lang w:val="en-FI"/>
+        </w:rPr>
+        <w:t>supported types:</w:t>
       </w:r>
     </w:p>
     <w:p>
@@ -1551,12 +1558,18 @@
     </w:p>
     <w:p>
       <w:pPr>
-        <w:ind w:firstLine="720"/>
-        <w:rPr>
-          <w:rFonts w:ascii="Arial" w:hAnsi="Arial" w:cs="Arial"/>
-          <w:lang w:val="en-FI"/>
-        </w:rPr>
-      </w:pPr>
+        <w:rPr>
+          <w:rFonts w:ascii="Arial" w:hAnsi="Arial" w:cs="Arial"/>
+          <w:lang w:val="en-FI"/>
+        </w:rPr>
+      </w:pPr>
+      <w:r>
+        <w:rPr>
+          <w:rFonts w:ascii="Arial" w:hAnsi="Arial" w:cs="Arial"/>
+          <w:lang w:val="en-FI"/>
+        </w:rPr>
+        <w:t>Unity coroutines cannot contain multiple parameters because coroutines are started by calling method by name and you can only pass one argument into that method.</w:t>
+      </w:r>
     </w:p>
     <w:p>
       <w:pPr>
@@ -2875,7 +2888,6 @@
           <w:rFonts w:ascii="Arial" w:hAnsi="Arial" w:cs="Arial"/>
           <w:lang w:val="en-FI"/>
         </w:rPr>
-        <w:lastRenderedPageBreak/>
         <w:t xml:space="preserve">Use </w:t>
       </w:r>
       <w:r>
@@ -4267,7 +4279,6 @@
           <w:bCs/>
           <w:lang w:val="en-FI"/>
         </w:rPr>
-        <w:lastRenderedPageBreak/>
         <w:t>scene</w:t>
       </w:r>
       <w:r>

</xml_diff>

<commit_message>
removed space support in consolecommand attributes
</commit_message>
<xml_diff>
--- a/Console/Assets/DeveloperConsole/Documentation/Documentation.docx
+++ b/Console/Assets/DeveloperConsole/Documentation/Documentation.docx
@@ -777,7 +777,25 @@
                 <w:noProof/>
                 <w:lang w:val="en-FI"/>
               </w:rPr>
-              <w:t>Best Practices</w:t>
+              <w:t>Best Prac</w:t>
+            </w:r>
+            <w:r>
+              <w:rPr>
+                <w:rStyle w:val="Hyperlink"/>
+                <w:rFonts w:ascii="Arial" w:hAnsi="Arial" w:cs="Arial"/>
+                <w:noProof/>
+                <w:lang w:val="en-FI"/>
+              </w:rPr>
+              <w:t>t</w:t>
+            </w:r>
+            <w:r>
+              <w:rPr>
+                <w:rStyle w:val="Hyperlink"/>
+                <w:rFonts w:ascii="Arial" w:hAnsi="Arial" w:cs="Arial"/>
+                <w:noProof/>
+                <w:lang w:val="en-FI"/>
+              </w:rPr>
+              <w:t>ices</w:t>
             </w:r>
             <w:r>
               <w:rPr>
@@ -2664,7 +2682,35 @@
           <w:rFonts w:ascii="Arial" w:hAnsi="Arial" w:cs="Arial"/>
           <w:lang w:val="en-FI"/>
         </w:rPr>
-        <w:t xml:space="preserve">Command name cannot contain character ‘&amp;’ </w:t>
+        <w:t>Command name cannot contain character</w:t>
+      </w:r>
+      <w:r>
+        <w:rPr>
+          <w:rFonts w:ascii="Arial" w:hAnsi="Arial" w:cs="Arial"/>
+          <w:lang w:val="en-FI"/>
+        </w:rPr>
+        <w:t>s</w:t>
+      </w:r>
+      <w:r>
+        <w:rPr>
+          <w:rFonts w:ascii="Arial" w:hAnsi="Arial" w:cs="Arial"/>
+          <w:lang w:val="en-FI"/>
+        </w:rPr>
+        <w:t xml:space="preserve"> </w:t>
+      </w:r>
+      <w:r>
+        <w:rPr>
+          <w:rFonts w:ascii="Arial" w:hAnsi="Arial" w:cs="Arial"/>
+          <w:lang w:val="en-FI"/>
+        </w:rPr>
+        <w:t xml:space="preserve">whitespaces, </w:t>
+      </w:r>
+      <w:r>
+        <w:rPr>
+          <w:rFonts w:ascii="Arial" w:hAnsi="Arial" w:cs="Arial"/>
+          <w:lang w:val="en-FI"/>
+        </w:rPr>
+        <w:t xml:space="preserve">‘&amp;’ </w:t>
       </w:r>
       <w:r>
         <w:rPr>
@@ -2773,7 +2819,21 @@
           <w:rFonts w:ascii="Arial" w:hAnsi="Arial" w:cs="Arial"/>
           <w:lang w:val="en-FI"/>
         </w:rPr>
-        <w:t xml:space="preserve"> script(s) that use </w:t>
+        <w:t xml:space="preserve"> script</w:t>
+      </w:r>
+      <w:r>
+        <w:rPr>
+          <w:rFonts w:ascii="Arial" w:hAnsi="Arial" w:cs="Arial"/>
+          <w:lang w:val="en-FI"/>
+        </w:rPr>
+        <w:t xml:space="preserve"> </w:t>
+      </w:r>
+      <w:r>
+        <w:rPr>
+          <w:rFonts w:ascii="Arial" w:hAnsi="Arial" w:cs="Arial"/>
+          <w:lang w:val="en-FI"/>
+        </w:rPr>
+        <w:t xml:space="preserve">that use </w:t>
       </w:r>
       <w:r>
         <w:rPr>
@@ -14598,44 +14658,35 @@
           <w:rFonts w:ascii="Arial" w:hAnsi="Arial" w:cs="Arial"/>
           <w:lang w:val="en-FI"/>
         </w:rPr>
-        <w:t xml:space="preserve">Added support </w:t>
-      </w:r>
-      <w:r>
-        <w:rPr>
-          <w:rFonts w:ascii="Arial" w:hAnsi="Arial" w:cs="Arial"/>
-          <w:lang w:val="en-FI"/>
-        </w:rPr>
-        <w:t xml:space="preserve">for spaces in </w:t>
-      </w:r>
-      <w:r>
-        <w:rPr>
-          <w:rFonts w:ascii="Arial" w:hAnsi="Arial" w:cs="Arial"/>
-          <w:lang w:val="en-FI"/>
-        </w:rPr>
-        <w:t>[</w:t>
-      </w:r>
-      <w:proofErr w:type="spellStart"/>
-      <w:r>
-        <w:rPr>
-          <w:rFonts w:ascii="Arial" w:hAnsi="Arial" w:cs="Arial"/>
-          <w:lang w:val="en-FI"/>
-        </w:rPr>
-        <w:t>ConsoleCommand</w:t>
-      </w:r>
-      <w:proofErr w:type="spellEnd"/>
-      <w:r>
-        <w:rPr>
-          <w:rFonts w:ascii="Arial" w:hAnsi="Arial" w:cs="Arial"/>
-          <w:lang w:val="en-FI"/>
-        </w:rPr>
-        <w:t>]</w:t>
-      </w:r>
-      <w:r>
-        <w:rPr>
-          <w:rFonts w:ascii="Arial" w:hAnsi="Arial" w:cs="Arial"/>
-          <w:lang w:val="en-FI"/>
-        </w:rPr>
-        <w:t xml:space="preserve"> attributes</w:t>
+        <w:t xml:space="preserve">Added support for </w:t>
+      </w:r>
+      <w:r>
+        <w:rPr>
+          <w:rFonts w:ascii="Arial" w:hAnsi="Arial" w:cs="Arial"/>
+          <w:lang w:val="en-FI"/>
+        </w:rPr>
+        <w:t xml:space="preserve">no </w:t>
+      </w:r>
+      <w:r>
+        <w:rPr>
+          <w:rFonts w:ascii="Arial" w:hAnsi="Arial" w:cs="Arial"/>
+          <w:lang w:val="en-FI"/>
+        </w:rPr>
+        <w:t>domain</w:t>
+      </w:r>
+      <w:r>
+        <w:rPr>
+          <w:rFonts w:ascii="Arial" w:hAnsi="Arial" w:cs="Arial"/>
+          <w:lang w:val="en-FI"/>
+        </w:rPr>
+        <w:t>/scene</w:t>
+      </w:r>
+      <w:r>
+        <w:rPr>
+          <w:rFonts w:ascii="Arial" w:hAnsi="Arial" w:cs="Arial"/>
+          <w:lang w:val="en-FI"/>
+        </w:rPr>
+        <w:t xml:space="preserve"> reload</w:t>
       </w:r>
     </w:p>
     <w:p>
@@ -14654,35 +14705,51 @@
           <w:rFonts w:ascii="Arial" w:hAnsi="Arial" w:cs="Arial"/>
           <w:lang w:val="en-FI"/>
         </w:rPr>
-        <w:t xml:space="preserve">Added support for </w:t>
-      </w:r>
-      <w:r>
-        <w:rPr>
-          <w:rFonts w:ascii="Arial" w:hAnsi="Arial" w:cs="Arial"/>
-          <w:lang w:val="en-FI"/>
-        </w:rPr>
-        <w:t xml:space="preserve">no </w:t>
-      </w:r>
-      <w:r>
-        <w:rPr>
-          <w:rFonts w:ascii="Arial" w:hAnsi="Arial" w:cs="Arial"/>
-          <w:lang w:val="en-FI"/>
-        </w:rPr>
-        <w:t>domain</w:t>
-      </w:r>
-      <w:r>
-        <w:rPr>
-          <w:rFonts w:ascii="Arial" w:hAnsi="Arial" w:cs="Arial"/>
-          <w:lang w:val="en-FI"/>
-        </w:rPr>
-        <w:t>/scene</w:t>
-      </w:r>
-      <w:r>
-        <w:rPr>
-          <w:rFonts w:ascii="Arial" w:hAnsi="Arial" w:cs="Arial"/>
-          <w:lang w:val="en-FI"/>
-        </w:rPr>
-        <w:t xml:space="preserve"> reload</w:t>
+        <w:t>Added warnings</w:t>
+      </w:r>
+      <w:r>
+        <w:rPr>
+          <w:rFonts w:ascii="Arial" w:hAnsi="Arial" w:cs="Arial"/>
+          <w:lang w:val="en-FI"/>
+        </w:rPr>
+        <w:t xml:space="preserve"> </w:t>
+      </w:r>
+      <w:r>
+        <w:rPr>
+          <w:rFonts w:ascii="Arial" w:hAnsi="Arial" w:cs="Arial"/>
+          <w:lang w:val="en-FI"/>
+        </w:rPr>
+        <w:t xml:space="preserve">if </w:t>
+      </w:r>
+      <w:proofErr w:type="spellStart"/>
+      <w:r>
+        <w:rPr>
+          <w:rFonts w:ascii="Arial" w:hAnsi="Arial" w:cs="Arial"/>
+          <w:lang w:val="en-FI"/>
+        </w:rPr>
+        <w:t>Console.cs</w:t>
+      </w:r>
+      <w:proofErr w:type="spellEnd"/>
+      <w:r>
+        <w:rPr>
+          <w:rFonts w:ascii="Arial" w:hAnsi="Arial" w:cs="Arial"/>
+          <w:lang w:val="en-FI"/>
+        </w:rPr>
+        <w:t xml:space="preserve"> </w:t>
+      </w:r>
+      <w:r>
+        <w:rPr>
+          <w:rFonts w:ascii="Arial" w:hAnsi="Arial" w:cs="Arial"/>
+          <w:lang w:val="en-FI"/>
+        </w:rPr>
+        <w:t>methods</w:t>
+      </w:r>
+      <w:r>
+        <w:rPr>
+          <w:rFonts w:ascii="Arial" w:hAnsi="Arial" w:cs="Arial"/>
+          <w:lang w:val="en-FI"/>
+        </w:rPr>
+        <w:t xml:space="preserve"> were called from another thread.</w:t>
       </w:r>
     </w:p>
     <w:p>
@@ -14701,21 +14768,7 @@
           <w:rFonts w:ascii="Arial" w:hAnsi="Arial" w:cs="Arial"/>
           <w:lang w:val="en-FI"/>
         </w:rPr>
-        <w:t>Added warnings</w:t>
-      </w:r>
-      <w:r>
-        <w:rPr>
-          <w:rFonts w:ascii="Arial" w:hAnsi="Arial" w:cs="Arial"/>
-          <w:lang w:val="en-FI"/>
-        </w:rPr>
-        <w:t xml:space="preserve"> </w:t>
-      </w:r>
-      <w:r>
-        <w:rPr>
-          <w:rFonts w:ascii="Arial" w:hAnsi="Arial" w:cs="Arial"/>
-          <w:lang w:val="en-FI"/>
-        </w:rPr>
-        <w:t xml:space="preserve">if </w:t>
+        <w:t xml:space="preserve">Added Ability to log message with </w:t>
       </w:r>
       <w:proofErr w:type="spellStart"/>
       <w:r>
@@ -14723,30 +14776,9 @@
           <w:rFonts w:ascii="Arial" w:hAnsi="Arial" w:cs="Arial"/>
           <w:lang w:val="en-FI"/>
         </w:rPr>
-        <w:t>Console.cs</w:t>
+        <w:t>color</w:t>
       </w:r>
       <w:proofErr w:type="spellEnd"/>
-      <w:r>
-        <w:rPr>
-          <w:rFonts w:ascii="Arial" w:hAnsi="Arial" w:cs="Arial"/>
-          <w:lang w:val="en-FI"/>
-        </w:rPr>
-        <w:t xml:space="preserve"> </w:t>
-      </w:r>
-      <w:r>
-        <w:rPr>
-          <w:rFonts w:ascii="Arial" w:hAnsi="Arial" w:cs="Arial"/>
-          <w:lang w:val="en-FI"/>
-        </w:rPr>
-        <w:t>methods</w:t>
-      </w:r>
-      <w:r>
-        <w:rPr>
-          <w:rFonts w:ascii="Arial" w:hAnsi="Arial" w:cs="Arial"/>
-          <w:lang w:val="en-FI"/>
-        </w:rPr>
-        <w:t xml:space="preserve"> were called from another thread.</w:t>
-      </w:r>
     </w:p>
     <w:p>
       <w:pPr>
@@ -14764,17 +14796,78 @@
           <w:rFonts w:ascii="Arial" w:hAnsi="Arial" w:cs="Arial"/>
           <w:lang w:val="en-FI"/>
         </w:rPr>
-        <w:t xml:space="preserve">Added Ability to log message with </w:t>
-      </w:r>
-      <w:proofErr w:type="spellStart"/>
-      <w:r>
-        <w:rPr>
-          <w:rFonts w:ascii="Arial" w:hAnsi="Arial" w:cs="Arial"/>
-          <w:lang w:val="en-FI"/>
-        </w:rPr>
-        <w:t>color</w:t>
-      </w:r>
-      <w:proofErr w:type="spellEnd"/>
+        <w:t>Added partial multiple parameter support</w:t>
+      </w:r>
+    </w:p>
+    <w:p>
+      <w:pPr>
+        <w:pStyle w:val="ListParagraph"/>
+        <w:numPr>
+          <w:ilvl w:val="1"/>
+          <w:numId w:val="23"/>
+        </w:numPr>
+        <w:rPr>
+          <w:lang w:val="en-FI"/>
+        </w:rPr>
+      </w:pPr>
+      <w:r>
+        <w:rPr>
+          <w:rFonts w:ascii="Arial" w:hAnsi="Arial" w:cs="Arial"/>
+          <w:lang w:val="en-FI"/>
+        </w:rPr>
+        <w:t xml:space="preserve">Only methods that </w:t>
+      </w:r>
+      <w:r>
+        <w:rPr>
+          <w:rFonts w:ascii="Arial" w:hAnsi="Arial" w:cs="Arial"/>
+          <w:lang w:val="en-FI"/>
+        </w:rPr>
+        <w:t>don’t</w:t>
+      </w:r>
+      <w:r>
+        <w:rPr>
+          <w:rFonts w:ascii="Arial" w:hAnsi="Arial" w:cs="Arial"/>
+          <w:lang w:val="en-FI"/>
+        </w:rPr>
+        <w:t xml:space="preserve"> contain </w:t>
+      </w:r>
+      <w:r>
+        <w:rPr>
+          <w:rFonts w:ascii="Arial" w:hAnsi="Arial" w:cs="Arial"/>
+          <w:lang w:val="en-FI"/>
+        </w:rPr>
+        <w:t>Vector2</w:t>
+      </w:r>
+      <w:r>
+        <w:rPr>
+          <w:rFonts w:ascii="Arial" w:hAnsi="Arial" w:cs="Arial"/>
+          <w:lang w:val="en-FI"/>
+        </w:rPr>
+        <w:t xml:space="preserve">, Vector3, Vector3 or </w:t>
+      </w:r>
+      <w:proofErr w:type="gramStart"/>
+      <w:r>
+        <w:rPr>
+          <w:rFonts w:ascii="Arial" w:hAnsi="Arial" w:cs="Arial"/>
+          <w:lang w:val="en-FI"/>
+        </w:rPr>
+        <w:t>String[</w:t>
+      </w:r>
+      <w:proofErr w:type="gramEnd"/>
+      <w:r>
+        <w:rPr>
+          <w:rFonts w:ascii="Arial" w:hAnsi="Arial" w:cs="Arial"/>
+          <w:lang w:val="en-FI"/>
+        </w:rPr>
+        <w:t>] are supported</w:t>
+      </w:r>
+      <w:r>
+        <w:rPr>
+          <w:rFonts w:ascii="Arial" w:hAnsi="Arial" w:cs="Arial"/>
+          <w:lang w:val="en-FI"/>
+        </w:rPr>
+        <w:t>.</w:t>
+      </w:r>
     </w:p>
     <w:p>
       <w:pPr>
@@ -14792,7 +14885,1246 @@
           <w:rFonts w:ascii="Arial" w:hAnsi="Arial" w:cs="Arial"/>
           <w:lang w:val="en-FI"/>
         </w:rPr>
-        <w:t>Added partial multiple parameter support</w:t>
+        <w:t>Fixed issue where command prediction would not show in minimal GUI</w:t>
+      </w:r>
+    </w:p>
+    <w:p>
+      <w:pPr>
+        <w:pStyle w:val="ListParagraph"/>
+        <w:numPr>
+          <w:ilvl w:val="0"/>
+          <w:numId w:val="23"/>
+        </w:numPr>
+        <w:rPr>
+          <w:lang w:val="en-FI"/>
+        </w:rPr>
+      </w:pPr>
+      <w:r>
+        <w:rPr>
+          <w:rFonts w:ascii="Arial" w:hAnsi="Arial" w:cs="Arial"/>
+          <w:lang w:val="en-FI"/>
+        </w:rPr>
+        <w:t>Optimized console message pooling</w:t>
+      </w:r>
+    </w:p>
+    <w:p>
+      <w:pPr>
+        <w:rPr>
+          <w:lang w:val="en-FI"/>
+        </w:rPr>
+      </w:pPr>
+    </w:p>
+    <w:p>
+      <w:pPr>
+        <w:rPr>
+          <w:lang w:val="en-FI"/>
+        </w:rPr>
+      </w:pPr>
+    </w:p>
+    <w:p>
+      <w:pPr>
+        <w:rPr>
+          <w:rFonts w:ascii="Arial" w:hAnsi="Arial" w:cs="Arial"/>
+          <w:lang w:val="en-FI"/>
+        </w:rPr>
+      </w:pPr>
+      <w:r>
+        <w:rPr>
+          <w:rFonts w:ascii="Arial" w:hAnsi="Arial" w:cs="Arial"/>
+          <w:lang w:val="en-FI"/>
+        </w:rPr>
+        <w:t>v 0.8.3</w:t>
+      </w:r>
+    </w:p>
+    <w:p>
+      <w:pPr>
+        <w:rPr>
+          <w:rFonts w:ascii="Arial" w:hAnsi="Arial" w:cs="Arial"/>
+          <w:lang w:val="en-FI"/>
+        </w:rPr>
+      </w:pPr>
+    </w:p>
+    <w:p>
+      <w:pPr>
+        <w:pStyle w:val="ListParagraph"/>
+        <w:numPr>
+          <w:ilvl w:val="0"/>
+          <w:numId w:val="23"/>
+        </w:numPr>
+        <w:rPr>
+          <w:rFonts w:ascii="Arial" w:hAnsi="Arial" w:cs="Arial"/>
+          <w:lang w:val="en-FI"/>
+        </w:rPr>
+      </w:pPr>
+      <w:r>
+        <w:rPr>
+          <w:rFonts w:ascii="Arial" w:hAnsi="Arial" w:cs="Arial"/>
+          <w:lang w:val="en-FI"/>
+        </w:rPr>
+        <w:t xml:space="preserve">Improved </w:t>
+      </w:r>
+      <w:proofErr w:type="spellStart"/>
+      <w:r>
+        <w:rPr>
+          <w:rFonts w:ascii="Arial" w:hAnsi="Arial" w:cs="Arial"/>
+          <w:lang w:val="en-FI"/>
+        </w:rPr>
+        <w:t>ConsoleCommand</w:t>
+      </w:r>
+      <w:proofErr w:type="spellEnd"/>
+      <w:r>
+        <w:rPr>
+          <w:rFonts w:ascii="Arial" w:hAnsi="Arial" w:cs="Arial"/>
+          <w:lang w:val="en-FI"/>
+        </w:rPr>
+        <w:t xml:space="preserve"> </w:t>
+      </w:r>
+      <w:r>
+        <w:rPr>
+          <w:rFonts w:ascii="Arial" w:hAnsi="Arial" w:cs="Arial"/>
+          <w:lang w:val="en-FI"/>
+        </w:rPr>
+        <w:t xml:space="preserve">attribute </w:t>
+      </w:r>
+      <w:r>
+        <w:rPr>
+          <w:rFonts w:ascii="Arial" w:hAnsi="Arial" w:cs="Arial"/>
+          <w:lang w:val="en-FI"/>
+        </w:rPr>
+        <w:t>registration performance</w:t>
+      </w:r>
+      <w:r>
+        <w:rPr>
+          <w:rFonts w:ascii="Arial" w:hAnsi="Arial" w:cs="Arial"/>
+          <w:lang w:val="en-FI"/>
+        </w:rPr>
+        <w:t xml:space="preserve"> </w:t>
+      </w:r>
+      <w:r>
+        <w:rPr>
+          <w:rFonts w:ascii="Arial" w:hAnsi="Arial" w:cs="Arial"/>
+          <w:lang w:val="en-FI"/>
+        </w:rPr>
+        <w:t>(</w:t>
+      </w:r>
+      <w:r>
+        <w:rPr>
+          <w:rFonts w:ascii="Arial" w:hAnsi="Arial" w:cs="Arial"/>
+          <w:lang w:val="en-FI"/>
+        </w:rPr>
+        <w:t xml:space="preserve">from </w:t>
+      </w:r>
+      <w:r>
+        <w:rPr>
+          <w:rFonts w:ascii="Arial" w:hAnsi="Arial" w:cs="Arial"/>
+          <w:lang w:val="en-FI"/>
+        </w:rPr>
+        <w:t>~</w:t>
+      </w:r>
+      <w:r>
+        <w:rPr>
+          <w:rFonts w:ascii="Arial" w:hAnsi="Arial" w:cs="Arial"/>
+          <w:lang w:val="en-FI"/>
+        </w:rPr>
+        <w:t xml:space="preserve">1500 </w:t>
+      </w:r>
+      <w:proofErr w:type="spellStart"/>
+      <w:r>
+        <w:rPr>
+          <w:rFonts w:ascii="Arial" w:hAnsi="Arial" w:cs="Arial"/>
+          <w:lang w:val="en-FI"/>
+        </w:rPr>
+        <w:t>ms</w:t>
+      </w:r>
+      <w:proofErr w:type="spellEnd"/>
+      <w:r>
+        <w:rPr>
+          <w:rFonts w:ascii="Arial" w:hAnsi="Arial" w:cs="Arial"/>
+          <w:lang w:val="en-FI"/>
+        </w:rPr>
+        <w:t xml:space="preserve"> to </w:t>
+      </w:r>
+      <w:r>
+        <w:rPr>
+          <w:rFonts w:ascii="Arial" w:hAnsi="Arial" w:cs="Arial"/>
+          <w:lang w:val="en-FI"/>
+        </w:rPr>
+        <w:t>~</w:t>
+      </w:r>
+      <w:r>
+        <w:rPr>
+          <w:rFonts w:ascii="Arial" w:hAnsi="Arial" w:cs="Arial"/>
+          <w:lang w:val="en-FI"/>
+        </w:rPr>
+        <w:t>15</w:t>
+      </w:r>
+      <w:r>
+        <w:rPr>
+          <w:rFonts w:ascii="Arial" w:hAnsi="Arial" w:cs="Arial"/>
+          <w:lang w:val="en-FI"/>
+        </w:rPr>
+        <w:t xml:space="preserve"> </w:t>
+      </w:r>
+      <w:proofErr w:type="spellStart"/>
+      <w:r>
+        <w:rPr>
+          <w:rFonts w:ascii="Arial" w:hAnsi="Arial" w:cs="Arial"/>
+          <w:lang w:val="en-FI"/>
+        </w:rPr>
+        <w:t>m</w:t>
+      </w:r>
+      <w:r>
+        <w:rPr>
+          <w:rFonts w:ascii="Arial" w:hAnsi="Arial" w:cs="Arial"/>
+          <w:lang w:val="en-FI"/>
+        </w:rPr>
+        <w:t>s</w:t>
+      </w:r>
+      <w:proofErr w:type="spellEnd"/>
+      <w:r>
+        <w:rPr>
+          <w:rFonts w:ascii="Arial" w:hAnsi="Arial" w:cs="Arial"/>
+          <w:lang w:val="en-FI"/>
+        </w:rPr>
+        <w:t>)</w:t>
+      </w:r>
+    </w:p>
+    <w:p>
+      <w:pPr>
+        <w:pStyle w:val="ListParagraph"/>
+        <w:numPr>
+          <w:ilvl w:val="0"/>
+          <w:numId w:val="23"/>
+        </w:numPr>
+        <w:rPr>
+          <w:rFonts w:ascii="Arial" w:hAnsi="Arial" w:cs="Arial"/>
+          <w:lang w:val="en-FI"/>
+        </w:rPr>
+      </w:pPr>
+      <w:r>
+        <w:rPr>
+          <w:rFonts w:ascii="Arial" w:hAnsi="Arial" w:cs="Arial"/>
+          <w:lang w:val="en-FI"/>
+        </w:rPr>
+        <w:t>Other minor performance improvements</w:t>
+      </w:r>
+    </w:p>
+    <w:p>
+      <w:pPr>
+        <w:pStyle w:val="ListParagraph"/>
+        <w:numPr>
+          <w:ilvl w:val="0"/>
+          <w:numId w:val="23"/>
+        </w:numPr>
+        <w:rPr>
+          <w:rFonts w:ascii="Arial" w:hAnsi="Arial" w:cs="Arial"/>
+          <w:lang w:val="en-FI"/>
+        </w:rPr>
+      </w:pPr>
+      <w:r>
+        <w:rPr>
+          <w:rFonts w:ascii="Arial" w:hAnsi="Arial" w:cs="Arial"/>
+          <w:lang w:val="en-FI"/>
+        </w:rPr>
+        <w:t>Logging</w:t>
+      </w:r>
+      <w:r>
+        <w:rPr>
+          <w:rFonts w:ascii="Arial" w:hAnsi="Arial" w:cs="Arial"/>
+          <w:lang w:val="en-FI"/>
+        </w:rPr>
+        <w:t xml:space="preserve"> and warning</w:t>
+      </w:r>
+      <w:r>
+        <w:rPr>
+          <w:rFonts w:ascii="Arial" w:hAnsi="Arial" w:cs="Arial"/>
+          <w:lang w:val="en-FI"/>
+        </w:rPr>
+        <w:t xml:space="preserve"> improvements</w:t>
+      </w:r>
+    </w:p>
+    <w:p>
+      <w:pPr>
+        <w:pStyle w:val="ListParagraph"/>
+        <w:numPr>
+          <w:ilvl w:val="0"/>
+          <w:numId w:val="23"/>
+        </w:numPr>
+        <w:rPr>
+          <w:rFonts w:ascii="Arial" w:hAnsi="Arial" w:cs="Arial"/>
+          <w:lang w:val="en-FI"/>
+        </w:rPr>
+      </w:pPr>
+      <w:r>
+        <w:rPr>
+          <w:rFonts w:ascii="Arial" w:hAnsi="Arial" w:cs="Arial"/>
+          <w:lang w:val="en-FI"/>
+        </w:rPr>
+        <w:t>Changed default command names</w:t>
+      </w:r>
+    </w:p>
+    <w:p>
+      <w:pPr>
+        <w:pStyle w:val="ListParagraph"/>
+        <w:numPr>
+          <w:ilvl w:val="0"/>
+          <w:numId w:val="23"/>
+        </w:numPr>
+        <w:rPr>
+          <w:lang w:val="en-FI"/>
+        </w:rPr>
+      </w:pPr>
+      <w:r>
+        <w:rPr>
+          <w:rFonts w:ascii="Arial" w:hAnsi="Arial" w:cs="Arial"/>
+          <w:lang w:val="en-FI"/>
+        </w:rPr>
+        <w:t xml:space="preserve">Changed few </w:t>
+      </w:r>
+      <w:r>
+        <w:rPr>
+          <w:rFonts w:ascii="Arial" w:hAnsi="Arial" w:cs="Arial"/>
+          <w:lang w:val="en-FI"/>
+        </w:rPr>
+        <w:t xml:space="preserve">settings </w:t>
+      </w:r>
+      <w:r>
+        <w:rPr>
+          <w:rFonts w:ascii="Arial" w:hAnsi="Arial" w:cs="Arial"/>
+          <w:lang w:val="en-FI"/>
+        </w:rPr>
+        <w:t>defaults</w:t>
+      </w:r>
+    </w:p>
+    <w:p>
+      <w:pPr>
+        <w:pStyle w:val="ListParagraph"/>
+        <w:numPr>
+          <w:ilvl w:val="0"/>
+          <w:numId w:val="23"/>
+        </w:numPr>
+        <w:rPr>
+          <w:lang w:val="en-FI"/>
+        </w:rPr>
+      </w:pPr>
+      <w:r>
+        <w:rPr>
+          <w:rFonts w:ascii="Arial" w:hAnsi="Arial" w:cs="Arial"/>
+          <w:lang w:val="en-FI"/>
+        </w:rPr>
+        <w:t>Added new settings</w:t>
+      </w:r>
+    </w:p>
+    <w:p>
+      <w:pPr>
+        <w:rPr>
+          <w:lang w:val="en-FI"/>
+        </w:rPr>
+      </w:pPr>
+    </w:p>
+    <w:p>
+      <w:pPr>
+        <w:rPr>
+          <w:lang w:val="en-FI"/>
+        </w:rPr>
+      </w:pPr>
+    </w:p>
+    <w:p>
+      <w:pPr>
+        <w:rPr>
+          <w:rFonts w:ascii="Arial" w:hAnsi="Arial" w:cs="Arial"/>
+          <w:lang w:val="en-FI"/>
+        </w:rPr>
+      </w:pPr>
+      <w:r>
+        <w:rPr>
+          <w:rFonts w:ascii="Arial" w:hAnsi="Arial" w:cs="Arial"/>
+          <w:lang w:val="en-FI"/>
+        </w:rPr>
+        <w:t>v 0.</w:t>
+      </w:r>
+      <w:r>
+        <w:rPr>
+          <w:rFonts w:ascii="Arial" w:hAnsi="Arial" w:cs="Arial"/>
+          <w:lang w:val="en-FI"/>
+        </w:rPr>
+        <w:t>8</w:t>
+      </w:r>
+      <w:r>
+        <w:rPr>
+          <w:rFonts w:ascii="Arial" w:hAnsi="Arial" w:cs="Arial"/>
+          <w:lang w:val="en-FI"/>
+        </w:rPr>
+        <w:t>.</w:t>
+      </w:r>
+      <w:r>
+        <w:rPr>
+          <w:rFonts w:ascii="Arial" w:hAnsi="Arial" w:cs="Arial"/>
+          <w:lang w:val="en-FI"/>
+        </w:rPr>
+        <w:t>2</w:t>
+      </w:r>
+    </w:p>
+    <w:p>
+      <w:pPr>
+        <w:rPr>
+          <w:rFonts w:ascii="Arial" w:hAnsi="Arial" w:cs="Arial"/>
+          <w:lang w:val="en-FI"/>
+        </w:rPr>
+      </w:pPr>
+    </w:p>
+    <w:p>
+      <w:pPr>
+        <w:pStyle w:val="ListParagraph"/>
+        <w:numPr>
+          <w:ilvl w:val="0"/>
+          <w:numId w:val="23"/>
+        </w:numPr>
+        <w:rPr>
+          <w:rFonts w:ascii="Arial" w:hAnsi="Arial" w:cs="Arial"/>
+          <w:lang w:val="en-FI"/>
+        </w:rPr>
+      </w:pPr>
+      <w:r>
+        <w:rPr>
+          <w:rFonts w:ascii="Arial" w:hAnsi="Arial" w:cs="Arial"/>
+          <w:lang w:val="en-FI"/>
+        </w:rPr>
+        <w:t>Fixed issue where console took two button presses to open after closing console with top right X button</w:t>
+      </w:r>
+    </w:p>
+    <w:p>
+      <w:pPr>
+        <w:pStyle w:val="ListParagraph"/>
+        <w:numPr>
+          <w:ilvl w:val="0"/>
+          <w:numId w:val="23"/>
+        </w:numPr>
+        <w:rPr>
+          <w:rFonts w:ascii="Arial" w:hAnsi="Arial" w:cs="Arial"/>
+          <w:lang w:val="en-FI"/>
+        </w:rPr>
+      </w:pPr>
+      <w:r>
+        <w:rPr>
+          <w:rFonts w:ascii="Arial" w:hAnsi="Arial" w:cs="Arial"/>
+          <w:lang w:val="en-FI"/>
+        </w:rPr>
+        <w:t xml:space="preserve">Fixed </w:t>
+      </w:r>
+      <w:r>
+        <w:rPr>
+          <w:rFonts w:ascii="Arial" w:hAnsi="Arial" w:cs="Arial"/>
+          <w:lang w:val="en-FI"/>
+        </w:rPr>
+        <w:t xml:space="preserve">issue where </w:t>
+      </w:r>
+      <w:r>
+        <w:rPr>
+          <w:rFonts w:ascii="Arial" w:hAnsi="Arial" w:cs="Arial"/>
+          <w:lang w:val="en-FI"/>
+        </w:rPr>
+        <w:t>setting ‘</w:t>
+      </w:r>
+      <w:r>
+        <w:rPr>
+          <w:rFonts w:ascii="Arial" w:hAnsi="Arial" w:cs="Arial"/>
+          <w:lang w:val="en-FI"/>
+        </w:rPr>
+        <w:t>max message count</w:t>
+      </w:r>
+      <w:r>
+        <w:rPr>
+          <w:rFonts w:ascii="Arial" w:hAnsi="Arial" w:cs="Arial"/>
+          <w:lang w:val="en-FI"/>
+        </w:rPr>
+        <w:t>’</w:t>
+      </w:r>
+      <w:r>
+        <w:rPr>
+          <w:rFonts w:ascii="Arial" w:hAnsi="Arial" w:cs="Arial"/>
+          <w:lang w:val="en-FI"/>
+        </w:rPr>
+        <w:t xml:space="preserve"> </w:t>
+      </w:r>
+      <w:r>
+        <w:rPr>
+          <w:rFonts w:ascii="Arial" w:hAnsi="Arial" w:cs="Arial"/>
+          <w:lang w:val="en-FI"/>
+        </w:rPr>
+        <w:t>wouldn’t increase max message count</w:t>
+      </w:r>
+    </w:p>
+    <w:p>
+      <w:pPr>
+        <w:pStyle w:val="ListParagraph"/>
+        <w:numPr>
+          <w:ilvl w:val="0"/>
+          <w:numId w:val="23"/>
+        </w:numPr>
+        <w:rPr>
+          <w:rFonts w:ascii="Arial" w:hAnsi="Arial" w:cs="Arial"/>
+          <w:lang w:val="en-FI"/>
+        </w:rPr>
+      </w:pPr>
+      <w:r>
+        <w:rPr>
+          <w:rFonts w:ascii="Arial" w:hAnsi="Arial" w:cs="Arial"/>
+          <w:lang w:val="en-FI"/>
+        </w:rPr>
+        <w:t>Reduced garbage collection in editor</w:t>
+      </w:r>
+    </w:p>
+    <w:p>
+      <w:pPr>
+        <w:pStyle w:val="ListParagraph"/>
+        <w:numPr>
+          <w:ilvl w:val="0"/>
+          <w:numId w:val="23"/>
+        </w:numPr>
+        <w:rPr>
+          <w:rFonts w:ascii="Arial" w:hAnsi="Arial" w:cs="Arial"/>
+          <w:lang w:val="en-FI"/>
+        </w:rPr>
+      </w:pPr>
+      <w:r>
+        <w:rPr>
+          <w:rFonts w:ascii="Arial" w:hAnsi="Arial" w:cs="Arial"/>
+          <w:lang w:val="en-FI"/>
+        </w:rPr>
+        <w:t>M</w:t>
+      </w:r>
+      <w:r>
+        <w:rPr>
+          <w:rFonts w:ascii="Arial" w:hAnsi="Arial" w:cs="Arial"/>
+          <w:lang w:val="en-FI"/>
+        </w:rPr>
+        <w:t>inor performance improvements</w:t>
+      </w:r>
+    </w:p>
+    <w:p>
+      <w:pPr>
+        <w:pStyle w:val="ListParagraph"/>
+        <w:numPr>
+          <w:ilvl w:val="0"/>
+          <w:numId w:val="23"/>
+        </w:numPr>
+        <w:rPr>
+          <w:rFonts w:ascii="Arial" w:hAnsi="Arial" w:cs="Arial"/>
+          <w:lang w:val="en-FI"/>
+        </w:rPr>
+      </w:pPr>
+      <w:r>
+        <w:rPr>
+          <w:rFonts w:ascii="Arial" w:hAnsi="Arial" w:cs="Arial"/>
+          <w:lang w:val="en-FI"/>
+        </w:rPr>
+        <w:t>Improved Console window dragging</w:t>
+      </w:r>
+    </w:p>
+    <w:p>
+      <w:pPr>
+        <w:pStyle w:val="ListParagraph"/>
+        <w:numPr>
+          <w:ilvl w:val="0"/>
+          <w:numId w:val="23"/>
+        </w:numPr>
+        <w:rPr>
+          <w:rFonts w:ascii="Arial" w:hAnsi="Arial" w:cs="Arial"/>
+          <w:lang w:val="en-FI"/>
+        </w:rPr>
+      </w:pPr>
+      <w:r>
+        <w:rPr>
+          <w:rFonts w:ascii="Arial" w:hAnsi="Arial" w:cs="Arial"/>
+          <w:lang w:val="en-FI"/>
+        </w:rPr>
+        <w:t>Improved input prediction</w:t>
+      </w:r>
+    </w:p>
+    <w:p>
+      <w:pPr>
+        <w:pStyle w:val="ListParagraph"/>
+        <w:numPr>
+          <w:ilvl w:val="0"/>
+          <w:numId w:val="23"/>
+        </w:numPr>
+        <w:rPr>
+          <w:rFonts w:ascii="Arial" w:hAnsi="Arial" w:cs="Arial"/>
+          <w:lang w:val="en-FI"/>
+        </w:rPr>
+      </w:pPr>
+      <w:r>
+        <w:rPr>
+          <w:rFonts w:ascii="Arial" w:hAnsi="Arial" w:cs="Arial"/>
+          <w:lang w:val="en-FI"/>
+        </w:rPr>
+        <w:t>Added support for multiple commands</w:t>
+      </w:r>
+      <w:r>
+        <w:rPr>
+          <w:rFonts w:ascii="Arial" w:hAnsi="Arial" w:cs="Arial"/>
+          <w:lang w:val="en-FI"/>
+        </w:rPr>
+        <w:t xml:space="preserve"> (separated by ‘&amp;’ or ‘&amp;&amp;’</w:t>
+      </w:r>
+      <w:r>
+        <w:rPr>
+          <w:rFonts w:ascii="Arial" w:hAnsi="Arial" w:cs="Arial"/>
+          <w:lang w:val="en-FI"/>
+        </w:rPr>
+        <w:t>)</w:t>
+      </w:r>
+    </w:p>
+    <w:p>
+      <w:pPr>
+        <w:pStyle w:val="ListParagraph"/>
+        <w:numPr>
+          <w:ilvl w:val="0"/>
+          <w:numId w:val="23"/>
+        </w:numPr>
+        <w:rPr>
+          <w:rFonts w:ascii="Arial" w:hAnsi="Arial" w:cs="Arial"/>
+          <w:lang w:val="en-FI"/>
+        </w:rPr>
+      </w:pPr>
+      <w:r>
+        <w:rPr>
+          <w:rFonts w:ascii="Arial" w:hAnsi="Arial" w:cs="Arial"/>
+          <w:lang w:val="en-FI"/>
+        </w:rPr>
+        <w:t xml:space="preserve">Added support and option for threaded </w:t>
+      </w:r>
+      <w:proofErr w:type="spellStart"/>
+      <w:r>
+        <w:rPr>
+          <w:rFonts w:ascii="Arial" w:hAnsi="Arial" w:cs="Arial"/>
+          <w:lang w:val="en-FI"/>
+        </w:rPr>
+        <w:t>Debug.Log</w:t>
+      </w:r>
+      <w:proofErr w:type="spellEnd"/>
+      <w:r>
+        <w:rPr>
+          <w:rFonts w:ascii="Arial" w:hAnsi="Arial" w:cs="Arial"/>
+          <w:lang w:val="en-FI"/>
+        </w:rPr>
+        <w:t xml:space="preserve"> and </w:t>
+      </w:r>
+      <w:proofErr w:type="spellStart"/>
+      <w:r>
+        <w:rPr>
+          <w:rFonts w:ascii="Arial" w:hAnsi="Arial" w:cs="Arial"/>
+          <w:lang w:val="en-FI"/>
+        </w:rPr>
+        <w:t>Debug.Log</w:t>
+      </w:r>
+      <w:r>
+        <w:rPr>
+          <w:rFonts w:ascii="Arial" w:hAnsi="Arial" w:cs="Arial"/>
+          <w:lang w:val="en-FI"/>
+        </w:rPr>
+        <w:t>Error</w:t>
+      </w:r>
+      <w:proofErr w:type="spellEnd"/>
+      <w:r>
+        <w:rPr>
+          <w:rFonts w:ascii="Arial" w:hAnsi="Arial" w:cs="Arial"/>
+          <w:lang w:val="en-FI"/>
+        </w:rPr>
+        <w:t xml:space="preserve"> messages</w:t>
+      </w:r>
+    </w:p>
+    <w:p>
+      <w:pPr>
+        <w:pStyle w:val="ListParagraph"/>
+        <w:numPr>
+          <w:ilvl w:val="0"/>
+          <w:numId w:val="23"/>
+        </w:numPr>
+        <w:rPr>
+          <w:rFonts w:ascii="Arial" w:hAnsi="Arial" w:cs="Arial"/>
+          <w:lang w:val="en-FI"/>
+        </w:rPr>
+      </w:pPr>
+      <w:r>
+        <w:rPr>
+          <w:rFonts w:ascii="Arial" w:hAnsi="Arial" w:cs="Arial"/>
+          <w:lang w:val="en-FI"/>
+        </w:rPr>
+        <w:t>Added GUI themes (Dark, Red, Custom)</w:t>
+      </w:r>
+    </w:p>
+    <w:p>
+      <w:pPr>
+        <w:pStyle w:val="ListParagraph"/>
+        <w:numPr>
+          <w:ilvl w:val="0"/>
+          <w:numId w:val="23"/>
+        </w:numPr>
+        <w:rPr>
+          <w:rFonts w:ascii="Arial" w:hAnsi="Arial" w:cs="Arial"/>
+          <w:lang w:val="en-FI"/>
+        </w:rPr>
+      </w:pPr>
+      <w:r>
+        <w:rPr>
+          <w:rFonts w:ascii="Arial" w:hAnsi="Arial" w:cs="Arial"/>
+          <w:lang w:val="en-FI"/>
+        </w:rPr>
+        <w:t>Added more default scene un/loading commands</w:t>
+      </w:r>
+    </w:p>
+    <w:p>
+      <w:pPr>
+        <w:pStyle w:val="ListParagraph"/>
+        <w:numPr>
+          <w:ilvl w:val="0"/>
+          <w:numId w:val="23"/>
+        </w:numPr>
+        <w:rPr>
+          <w:rFonts w:ascii="Arial" w:hAnsi="Arial" w:cs="Arial"/>
+          <w:lang w:val="en-FI"/>
+        </w:rPr>
+      </w:pPr>
+      <w:r>
+        <w:rPr>
+          <w:rFonts w:ascii="Arial" w:hAnsi="Arial" w:cs="Arial"/>
+          <w:lang w:val="en-FI"/>
+        </w:rPr>
+        <w:t xml:space="preserve">Added </w:t>
+      </w:r>
+      <w:r>
+        <w:rPr>
+          <w:rFonts w:ascii="Arial" w:hAnsi="Arial" w:cs="Arial"/>
+          <w:lang w:val="en-FI"/>
+        </w:rPr>
+        <w:t xml:space="preserve">optional </w:t>
+      </w:r>
+      <w:r>
+        <w:rPr>
+          <w:rFonts w:ascii="Arial" w:hAnsi="Arial" w:cs="Arial"/>
+          <w:lang w:val="en-FI"/>
+        </w:rPr>
+        <w:t xml:space="preserve">info text </w:t>
+      </w:r>
+      <w:r>
+        <w:rPr>
+          <w:rFonts w:ascii="Arial" w:hAnsi="Arial" w:cs="Arial"/>
+          <w:lang w:val="en-FI"/>
+        </w:rPr>
+        <w:t>parameter</w:t>
+      </w:r>
+      <w:r>
+        <w:rPr>
+          <w:rFonts w:ascii="Arial" w:hAnsi="Arial" w:cs="Arial"/>
+          <w:lang w:val="en-FI"/>
+        </w:rPr>
+        <w:t xml:space="preserve"> to </w:t>
+      </w:r>
+      <w:proofErr w:type="spellStart"/>
+      <w:r>
+        <w:rPr>
+          <w:rFonts w:ascii="Arial" w:hAnsi="Arial" w:cs="Arial"/>
+          <w:lang w:val="en-FI"/>
+        </w:rPr>
+        <w:t>ConsoleCommand</w:t>
+      </w:r>
+      <w:proofErr w:type="spellEnd"/>
+      <w:r>
+        <w:rPr>
+          <w:rFonts w:ascii="Arial" w:hAnsi="Arial" w:cs="Arial"/>
+          <w:lang w:val="en-FI"/>
+        </w:rPr>
+        <w:t xml:space="preserve">. This info string is printed </w:t>
+      </w:r>
+      <w:r>
+        <w:rPr>
+          <w:rFonts w:ascii="Arial" w:hAnsi="Arial" w:cs="Arial"/>
+          <w:lang w:val="en-FI"/>
+        </w:rPr>
+        <w:t>´with</w:t>
+      </w:r>
+      <w:r>
+        <w:rPr>
+          <w:rFonts w:ascii="Arial" w:hAnsi="Arial" w:cs="Arial"/>
+          <w:lang w:val="en-FI"/>
+        </w:rPr>
+        <w:t xml:space="preserve"> ‘help’</w:t>
+      </w:r>
+      <w:r>
+        <w:rPr>
+          <w:rFonts w:ascii="Arial" w:hAnsi="Arial" w:cs="Arial"/>
+          <w:lang w:val="en-FI"/>
+        </w:rPr>
+        <w:t xml:space="preserve"> command</w:t>
+      </w:r>
+      <w:r>
+        <w:rPr>
+          <w:rFonts w:ascii="Arial" w:hAnsi="Arial" w:cs="Arial"/>
+          <w:lang w:val="en-FI"/>
+        </w:rPr>
+        <w:t xml:space="preserve"> </w:t>
+      </w:r>
+      <w:r>
+        <w:rPr>
+          <w:rFonts w:ascii="Arial" w:hAnsi="Arial" w:cs="Arial"/>
+          <w:lang w:val="en-FI"/>
+        </w:rPr>
+        <w:t xml:space="preserve">if </w:t>
+      </w:r>
+      <w:r>
+        <w:rPr>
+          <w:rFonts w:ascii="Arial" w:hAnsi="Arial" w:cs="Arial"/>
+          <w:lang w:val="en-FI"/>
+        </w:rPr>
+        <w:t xml:space="preserve">setting </w:t>
+      </w:r>
+      <w:r>
+        <w:rPr>
+          <w:rFonts w:ascii="Arial" w:hAnsi="Arial" w:cs="Arial"/>
+          <w:lang w:val="en-FI"/>
+        </w:rPr>
+        <w:t>‘print command info texts’ is set to true (default true)</w:t>
+      </w:r>
+      <w:r>
+        <w:rPr>
+          <w:rFonts w:ascii="Arial" w:hAnsi="Arial" w:cs="Arial"/>
+          <w:lang w:val="en-FI"/>
+        </w:rPr>
+        <w:t>.</w:t>
+      </w:r>
+    </w:p>
+    <w:p>
+      <w:pPr>
+        <w:pStyle w:val="ListParagraph"/>
+        <w:numPr>
+          <w:ilvl w:val="0"/>
+          <w:numId w:val="23"/>
+        </w:numPr>
+        <w:rPr>
+          <w:rFonts w:ascii="Arial" w:hAnsi="Arial" w:cs="Arial"/>
+          <w:lang w:val="en-FI"/>
+        </w:rPr>
+      </w:pPr>
+      <w:r>
+        <w:rPr>
+          <w:rFonts w:ascii="Arial" w:hAnsi="Arial" w:cs="Arial"/>
+          <w:lang w:val="en-FI"/>
+        </w:rPr>
+        <w:t xml:space="preserve">Added </w:t>
+      </w:r>
+      <w:r>
+        <w:rPr>
+          <w:rFonts w:ascii="Arial" w:hAnsi="Arial" w:cs="Arial"/>
+          <w:lang w:val="en-FI"/>
+        </w:rPr>
+        <w:t>more settings to tweak</w:t>
+      </w:r>
+    </w:p>
+    <w:p>
+      <w:pPr>
+        <w:rPr>
+          <w:lang w:val="en-FI"/>
+        </w:rPr>
+      </w:pPr>
+    </w:p>
+    <w:p>
+      <w:pPr>
+        <w:rPr>
+          <w:lang w:val="en-FI"/>
+        </w:rPr>
+      </w:pPr>
+    </w:p>
+    <w:p>
+      <w:pPr>
+        <w:rPr>
+          <w:rFonts w:ascii="Arial" w:hAnsi="Arial" w:cs="Arial"/>
+          <w:lang w:val="en-FI"/>
+        </w:rPr>
+      </w:pPr>
+      <w:r>
+        <w:rPr>
+          <w:rFonts w:ascii="Arial" w:hAnsi="Arial" w:cs="Arial"/>
+          <w:lang w:val="en-FI"/>
+        </w:rPr>
+        <w:t>v 0.8.1</w:t>
+      </w:r>
+    </w:p>
+    <w:p>
+      <w:pPr>
+        <w:rPr>
+          <w:rFonts w:ascii="Arial" w:hAnsi="Arial" w:cs="Arial"/>
+          <w:lang w:val="en-FI"/>
+        </w:rPr>
+      </w:pPr>
+    </w:p>
+    <w:p>
+      <w:pPr>
+        <w:pStyle w:val="ListParagraph"/>
+        <w:numPr>
+          <w:ilvl w:val="0"/>
+          <w:numId w:val="23"/>
+        </w:numPr>
+        <w:rPr>
+          <w:rFonts w:ascii="Arial" w:hAnsi="Arial" w:cs="Arial"/>
+          <w:lang w:val="en-FI"/>
+        </w:rPr>
+      </w:pPr>
+      <w:r>
+        <w:rPr>
+          <w:rFonts w:ascii="Arial" w:hAnsi="Arial" w:cs="Arial"/>
+          <w:lang w:val="en-FI"/>
+        </w:rPr>
+        <w:t xml:space="preserve">Fixed issue </w:t>
+      </w:r>
+      <w:proofErr w:type="gramStart"/>
+      <w:r>
+        <w:rPr>
+          <w:rFonts w:ascii="Arial" w:hAnsi="Arial" w:cs="Arial"/>
+          <w:lang w:val="en-FI"/>
+        </w:rPr>
+        <w:t>where</w:t>
+      </w:r>
+      <w:proofErr w:type="gramEnd"/>
+      <w:r>
+        <w:rPr>
+          <w:rFonts w:ascii="Arial" w:hAnsi="Arial" w:cs="Arial"/>
+          <w:lang w:val="en-FI"/>
+        </w:rPr>
+        <w:t xml:space="preserve"> calling coroutine which </w:t>
+      </w:r>
+      <w:r>
+        <w:rPr>
+          <w:rFonts w:ascii="Arial" w:hAnsi="Arial" w:cs="Arial"/>
+          <w:lang w:val="en-FI"/>
+        </w:rPr>
+        <w:t>no longer existed in the scene</w:t>
+      </w:r>
+      <w:r>
+        <w:rPr>
+          <w:rFonts w:ascii="Arial" w:hAnsi="Arial" w:cs="Arial"/>
+          <w:lang w:val="en-FI"/>
+        </w:rPr>
+        <w:t xml:space="preserve"> resulted in error</w:t>
+      </w:r>
+    </w:p>
+    <w:p>
+      <w:pPr>
+        <w:pStyle w:val="ListParagraph"/>
+        <w:numPr>
+          <w:ilvl w:val="0"/>
+          <w:numId w:val="23"/>
+        </w:numPr>
+        <w:rPr>
+          <w:rFonts w:ascii="Arial" w:hAnsi="Arial" w:cs="Arial"/>
+          <w:lang w:val="en-FI"/>
+        </w:rPr>
+      </w:pPr>
+      <w:r>
+        <w:rPr>
+          <w:rFonts w:ascii="Arial" w:hAnsi="Arial" w:cs="Arial"/>
+          <w:lang w:val="en-FI"/>
+        </w:rPr>
+        <w:t xml:space="preserve">Fixed issue where coroutine was started when </w:t>
+      </w:r>
+      <w:proofErr w:type="spellStart"/>
+      <w:r>
+        <w:rPr>
+          <w:rFonts w:ascii="Arial" w:hAnsi="Arial" w:cs="Arial"/>
+          <w:lang w:val="en-FI"/>
+        </w:rPr>
+        <w:t>gameobject</w:t>
+      </w:r>
+      <w:proofErr w:type="spellEnd"/>
+      <w:r>
+        <w:rPr>
+          <w:rFonts w:ascii="Arial" w:hAnsi="Arial" w:cs="Arial"/>
+          <w:lang w:val="en-FI"/>
+        </w:rPr>
+        <w:t xml:space="preserve"> was inactive</w:t>
+      </w:r>
+    </w:p>
+    <w:p>
+      <w:pPr>
+        <w:pStyle w:val="ListParagraph"/>
+        <w:numPr>
+          <w:ilvl w:val="0"/>
+          <w:numId w:val="23"/>
+        </w:numPr>
+        <w:rPr>
+          <w:rFonts w:ascii="Arial" w:hAnsi="Arial" w:cs="Arial"/>
+          <w:lang w:val="en-FI"/>
+        </w:rPr>
+      </w:pPr>
+      <w:r>
+        <w:rPr>
+          <w:rFonts w:ascii="Arial" w:hAnsi="Arial" w:cs="Arial"/>
+          <w:lang w:val="en-FI"/>
+        </w:rPr>
+        <w:t xml:space="preserve">Fixed issue where multiple </w:t>
+      </w:r>
+      <w:proofErr w:type="spellStart"/>
+      <w:r>
+        <w:rPr>
+          <w:rFonts w:ascii="Arial" w:hAnsi="Arial" w:cs="Arial"/>
+          <w:lang w:val="en-FI"/>
+        </w:rPr>
+        <w:t>DeveloperConsole</w:t>
+      </w:r>
+      <w:proofErr w:type="spellEnd"/>
+      <w:r>
+        <w:rPr>
+          <w:rFonts w:ascii="Arial" w:hAnsi="Arial" w:cs="Arial"/>
+          <w:lang w:val="en-FI"/>
+        </w:rPr>
+        <w:t xml:space="preserve"> prefabs where open at the same time</w:t>
+      </w:r>
+    </w:p>
+    <w:p>
+      <w:pPr>
+        <w:pStyle w:val="ListParagraph"/>
+        <w:numPr>
+          <w:ilvl w:val="0"/>
+          <w:numId w:val="23"/>
+        </w:numPr>
+        <w:rPr>
+          <w:rFonts w:ascii="Arial" w:hAnsi="Arial" w:cs="Arial"/>
+          <w:lang w:val="en-FI"/>
+        </w:rPr>
+      </w:pPr>
+      <w:r>
+        <w:rPr>
+          <w:rFonts w:ascii="Arial" w:hAnsi="Arial" w:cs="Arial"/>
+          <w:lang w:val="en-FI"/>
+        </w:rPr>
+        <w:t xml:space="preserve">Fixed issue where in editor </w:t>
+      </w:r>
+      <w:proofErr w:type="spellStart"/>
+      <w:r>
+        <w:rPr>
+          <w:rFonts w:ascii="Arial" w:hAnsi="Arial" w:cs="Arial"/>
+          <w:lang w:val="en-FI"/>
+        </w:rPr>
+        <w:t>DeveloperConsole</w:t>
+      </w:r>
+      <w:proofErr w:type="spellEnd"/>
+      <w:r>
+        <w:rPr>
+          <w:rFonts w:ascii="Arial" w:hAnsi="Arial" w:cs="Arial"/>
+          <w:lang w:val="en-FI"/>
+        </w:rPr>
+        <w:t xml:space="preserve"> would throw </w:t>
+      </w:r>
+      <w:proofErr w:type="spellStart"/>
+      <w:r>
+        <w:rPr>
+          <w:rFonts w:ascii="Arial" w:hAnsi="Arial" w:cs="Arial"/>
+          <w:lang w:val="en-FI"/>
+        </w:rPr>
+        <w:t>NullReferenceException</w:t>
+      </w:r>
+      <w:proofErr w:type="spellEnd"/>
+      <w:r>
+        <w:rPr>
+          <w:rFonts w:ascii="Arial" w:hAnsi="Arial" w:cs="Arial"/>
+          <w:lang w:val="en-FI"/>
+        </w:rPr>
+        <w:t xml:space="preserve"> if scene was entered and exited before console was </w:t>
+      </w:r>
+      <w:r>
+        <w:rPr>
+          <w:rFonts w:ascii="Arial" w:hAnsi="Arial" w:cs="Arial"/>
+          <w:lang w:val="en-FI"/>
+        </w:rPr>
+        <w:t>initialized</w:t>
+      </w:r>
+    </w:p>
+    <w:p>
+      <w:pPr>
+        <w:pStyle w:val="ListParagraph"/>
+        <w:numPr>
+          <w:ilvl w:val="0"/>
+          <w:numId w:val="23"/>
+        </w:numPr>
+        <w:rPr>
+          <w:rFonts w:ascii="Arial" w:hAnsi="Arial" w:cs="Arial"/>
+          <w:lang w:val="en-FI"/>
+        </w:rPr>
+      </w:pPr>
+      <w:r>
+        <w:rPr>
+          <w:rFonts w:ascii="Arial" w:hAnsi="Arial" w:cs="Arial"/>
+          <w:lang w:val="en-FI"/>
+        </w:rPr>
+        <w:t>Renamed namespace to avoid any conflicts with other assets</w:t>
+      </w:r>
+    </w:p>
+    <w:p>
+      <w:pPr>
+        <w:pStyle w:val="ListParagraph"/>
+        <w:numPr>
+          <w:ilvl w:val="0"/>
+          <w:numId w:val="23"/>
+        </w:numPr>
+        <w:rPr>
+          <w:rFonts w:ascii="Arial" w:hAnsi="Arial" w:cs="Arial"/>
+          <w:lang w:val="en-FI"/>
+        </w:rPr>
+      </w:pPr>
+      <w:r>
+        <w:rPr>
+          <w:rFonts w:ascii="Arial" w:hAnsi="Arial" w:cs="Arial"/>
+          <w:lang w:val="en-FI"/>
+        </w:rPr>
+        <w:t>Prediction panel texts are now buttons and can now be clicked</w:t>
+      </w:r>
+      <w:r>
+        <w:rPr>
+          <w:rFonts w:ascii="Arial" w:hAnsi="Arial" w:cs="Arial"/>
+          <w:lang w:val="en-FI"/>
+        </w:rPr>
+        <w:t xml:space="preserve">. Clicking prediction text will input that text into console </w:t>
+      </w:r>
+      <w:proofErr w:type="spellStart"/>
+      <w:r>
+        <w:rPr>
+          <w:rFonts w:ascii="Arial" w:hAnsi="Arial" w:cs="Arial"/>
+          <w:lang w:val="en-FI"/>
+        </w:rPr>
+        <w:t>inputfield</w:t>
+      </w:r>
+      <w:proofErr w:type="spellEnd"/>
+    </w:p>
+    <w:p>
+      <w:pPr>
+        <w:pStyle w:val="ListParagraph"/>
+        <w:numPr>
+          <w:ilvl w:val="0"/>
+          <w:numId w:val="23"/>
+        </w:numPr>
+        <w:rPr>
+          <w:rFonts w:ascii="Arial" w:hAnsi="Arial" w:cs="Arial"/>
+          <w:lang w:val="en-FI"/>
+        </w:rPr>
+      </w:pPr>
+      <w:r>
+        <w:rPr>
+          <w:rFonts w:ascii="Arial" w:hAnsi="Arial" w:cs="Arial"/>
+          <w:lang w:val="en-FI"/>
+        </w:rPr>
+        <w:t>Mi</w:t>
+      </w:r>
+      <w:r>
+        <w:rPr>
+          <w:rFonts w:ascii="Arial" w:hAnsi="Arial" w:cs="Arial"/>
+          <w:lang w:val="en-FI"/>
+        </w:rPr>
+        <w:t>nor GUI improvements</w:t>
+      </w:r>
+    </w:p>
+    <w:p>
+      <w:pPr>
+        <w:pStyle w:val="ListParagraph"/>
+        <w:numPr>
+          <w:ilvl w:val="0"/>
+          <w:numId w:val="23"/>
+        </w:numPr>
+        <w:rPr>
+          <w:rFonts w:ascii="Arial" w:hAnsi="Arial" w:cs="Arial"/>
+          <w:lang w:val="en-FI"/>
+        </w:rPr>
+      </w:pPr>
+      <w:r>
+        <w:rPr>
+          <w:rFonts w:ascii="Arial" w:hAnsi="Arial" w:cs="Arial"/>
+          <w:lang w:val="en-FI"/>
+        </w:rPr>
+        <w:t>Mi</w:t>
+      </w:r>
+      <w:r>
+        <w:rPr>
+          <w:rFonts w:ascii="Arial" w:hAnsi="Arial" w:cs="Arial"/>
+          <w:lang w:val="en-FI"/>
+        </w:rPr>
+        <w:t>nor performance improvements</w:t>
+      </w:r>
+    </w:p>
+    <w:p>
+      <w:pPr>
+        <w:pStyle w:val="ListParagraph"/>
+        <w:numPr>
+          <w:ilvl w:val="0"/>
+          <w:numId w:val="23"/>
+        </w:numPr>
+        <w:rPr>
+          <w:rFonts w:ascii="Arial" w:hAnsi="Arial" w:cs="Arial"/>
+          <w:lang w:val="en-FI"/>
+        </w:rPr>
+      </w:pPr>
+      <w:r>
+        <w:rPr>
+          <w:rFonts w:ascii="Arial" w:hAnsi="Arial" w:cs="Arial"/>
+          <w:lang w:val="en-FI"/>
+        </w:rPr>
+        <w:t xml:space="preserve">Made </w:t>
+      </w:r>
+      <w:r>
+        <w:rPr>
+          <w:rFonts w:ascii="Arial" w:hAnsi="Arial" w:cs="Arial"/>
+          <w:lang w:val="en-FI"/>
+        </w:rPr>
+        <w:t>t</w:t>
+      </w:r>
+      <w:r>
+        <w:rPr>
+          <w:rFonts w:ascii="Arial" w:hAnsi="Arial" w:cs="Arial"/>
+          <w:lang w:val="en-FI"/>
+        </w:rPr>
+        <w:t>abbed Inspector GUI</w:t>
+      </w:r>
+      <w:r>
+        <w:rPr>
+          <w:rFonts w:ascii="Arial" w:hAnsi="Arial" w:cs="Arial"/>
+          <w:lang w:val="en-FI"/>
+        </w:rPr>
+        <w:t xml:space="preserve"> for </w:t>
+      </w:r>
+      <w:proofErr w:type="spellStart"/>
+      <w:r>
+        <w:rPr>
+          <w:rFonts w:ascii="Arial" w:hAnsi="Arial" w:cs="Arial"/>
+          <w:lang w:val="en-FI"/>
+        </w:rPr>
+        <w:t>ConsoleInitializer</w:t>
+      </w:r>
+      <w:r>
+        <w:rPr>
+          <w:rFonts w:ascii="Arial" w:hAnsi="Arial" w:cs="Arial"/>
+          <w:lang w:val="en-FI"/>
+        </w:rPr>
+        <w:t>.cs</w:t>
+      </w:r>
+      <w:proofErr w:type="spellEnd"/>
+    </w:p>
+    <w:p>
+      <w:pPr>
+        <w:pStyle w:val="ListParagraph"/>
+        <w:numPr>
+          <w:ilvl w:val="0"/>
+          <w:numId w:val="23"/>
+        </w:numPr>
+        <w:rPr>
+          <w:rFonts w:ascii="Arial" w:hAnsi="Arial" w:cs="Arial"/>
+          <w:lang w:val="en-FI"/>
+        </w:rPr>
+      </w:pPr>
+      <w:r>
+        <w:rPr>
+          <w:rFonts w:ascii="Arial" w:hAnsi="Arial" w:cs="Arial"/>
+          <w:lang w:val="en-FI"/>
+        </w:rPr>
+        <w:t>New settings:</w:t>
       </w:r>
     </w:p>
     <w:p>
@@ -14803,161 +16135,23 @@
           <w:numId w:val="23"/>
         </w:numPr>
         <w:rPr>
-          <w:lang w:val="en-FI"/>
-        </w:rPr>
-      </w:pPr>
-      <w:r>
-        <w:rPr>
-          <w:rFonts w:ascii="Arial" w:hAnsi="Arial" w:cs="Arial"/>
-          <w:lang w:val="en-FI"/>
-        </w:rPr>
-        <w:t xml:space="preserve">Only methods that </w:t>
-      </w:r>
-      <w:r>
-        <w:rPr>
-          <w:rFonts w:ascii="Arial" w:hAnsi="Arial" w:cs="Arial"/>
-          <w:lang w:val="en-FI"/>
-        </w:rPr>
-        <w:t>don’t</w:t>
-      </w:r>
-      <w:r>
-        <w:rPr>
-          <w:rFonts w:ascii="Arial" w:hAnsi="Arial" w:cs="Arial"/>
-          <w:lang w:val="en-FI"/>
-        </w:rPr>
-        <w:t xml:space="preserve"> contain </w:t>
-      </w:r>
-      <w:r>
-        <w:rPr>
-          <w:rFonts w:ascii="Arial" w:hAnsi="Arial" w:cs="Arial"/>
-          <w:lang w:val="en-FI"/>
-        </w:rPr>
-        <w:t>Vector2</w:t>
-      </w:r>
-      <w:r>
-        <w:rPr>
-          <w:rFonts w:ascii="Arial" w:hAnsi="Arial" w:cs="Arial"/>
-          <w:lang w:val="en-FI"/>
-        </w:rPr>
-        <w:t xml:space="preserve">, Vector3, Vector3 or </w:t>
-      </w:r>
-      <w:proofErr w:type="gramStart"/>
-      <w:r>
-        <w:rPr>
-          <w:rFonts w:ascii="Arial" w:hAnsi="Arial" w:cs="Arial"/>
-          <w:lang w:val="en-FI"/>
-        </w:rPr>
-        <w:t>String[</w:t>
-      </w:r>
-      <w:proofErr w:type="gramEnd"/>
-      <w:r>
-        <w:rPr>
-          <w:rFonts w:ascii="Arial" w:hAnsi="Arial" w:cs="Arial"/>
-          <w:lang w:val="en-FI"/>
-        </w:rPr>
-        <w:t>] are supported</w:t>
-      </w:r>
-      <w:r>
-        <w:rPr>
-          <w:rFonts w:ascii="Arial" w:hAnsi="Arial" w:cs="Arial"/>
-          <w:lang w:val="en-FI"/>
-        </w:rPr>
-        <w:t>.</w:t>
-      </w:r>
-    </w:p>
-    <w:p>
-      <w:pPr>
-        <w:pStyle w:val="ListParagraph"/>
-        <w:numPr>
-          <w:ilvl w:val="0"/>
-          <w:numId w:val="23"/>
-        </w:numPr>
-        <w:rPr>
-          <w:lang w:val="en-FI"/>
-        </w:rPr>
-      </w:pPr>
-      <w:r>
-        <w:rPr>
-          <w:rFonts w:ascii="Arial" w:hAnsi="Arial" w:cs="Arial"/>
-          <w:lang w:val="en-FI"/>
-        </w:rPr>
-        <w:t>Fixed issue where command prediction would not show in minimal GUI</w:t>
-      </w:r>
-    </w:p>
-    <w:p>
-      <w:pPr>
-        <w:pStyle w:val="ListParagraph"/>
-        <w:numPr>
-          <w:ilvl w:val="0"/>
-          <w:numId w:val="23"/>
-        </w:numPr>
-        <w:rPr>
-          <w:lang w:val="en-FI"/>
-        </w:rPr>
-      </w:pPr>
-      <w:r>
-        <w:rPr>
-          <w:rFonts w:ascii="Arial" w:hAnsi="Arial" w:cs="Arial"/>
-          <w:lang w:val="en-FI"/>
-        </w:rPr>
-        <w:t>Optimized console message pooling</w:t>
-      </w:r>
-    </w:p>
-    <w:p>
-      <w:pPr>
-        <w:rPr>
-          <w:lang w:val="en-FI"/>
-        </w:rPr>
-      </w:pPr>
-    </w:p>
-    <w:p>
-      <w:pPr>
-        <w:rPr>
-          <w:lang w:val="en-FI"/>
-        </w:rPr>
-      </w:pPr>
-    </w:p>
-    <w:p>
-      <w:pPr>
-        <w:rPr>
-          <w:rFonts w:ascii="Arial" w:hAnsi="Arial" w:cs="Arial"/>
-          <w:lang w:val="en-FI"/>
-        </w:rPr>
-      </w:pPr>
-      <w:r>
-        <w:rPr>
-          <w:rFonts w:ascii="Arial" w:hAnsi="Arial" w:cs="Arial"/>
-          <w:lang w:val="en-FI"/>
-        </w:rPr>
-        <w:t>v 0.8.3</w:t>
-      </w:r>
-    </w:p>
-    <w:p>
-      <w:pPr>
-        <w:rPr>
-          <w:rFonts w:ascii="Arial" w:hAnsi="Arial" w:cs="Arial"/>
-          <w:lang w:val="en-FI"/>
-        </w:rPr>
-      </w:pPr>
-    </w:p>
-    <w:p>
-      <w:pPr>
-        <w:pStyle w:val="ListParagraph"/>
-        <w:numPr>
-          <w:ilvl w:val="0"/>
-          <w:numId w:val="23"/>
-        </w:numPr>
-        <w:rPr>
-          <w:rFonts w:ascii="Arial" w:hAnsi="Arial" w:cs="Arial"/>
-          <w:lang w:val="en-FI"/>
-        </w:rPr>
-      </w:pPr>
-      <w:r>
-        <w:rPr>
-          <w:rFonts w:ascii="Arial" w:hAnsi="Arial" w:cs="Arial"/>
-          <w:lang w:val="en-FI"/>
-        </w:rPr>
-        <w:t xml:space="preserve">Improved </w:t>
+          <w:rFonts w:ascii="Arial" w:hAnsi="Arial" w:cs="Arial"/>
+          <w:lang w:val="en-FI"/>
+        </w:rPr>
+      </w:pPr>
+      <w:r>
+        <w:rPr>
+          <w:rFonts w:ascii="Arial" w:hAnsi="Arial" w:cs="Arial"/>
+          <w:lang w:val="en-FI"/>
+        </w:rPr>
+        <w:t>highlight</w:t>
+      </w:r>
+      <w:r>
+        <w:rPr>
+          <w:rFonts w:ascii="Arial" w:hAnsi="Arial" w:cs="Arial"/>
+          <w:lang w:val="en-FI"/>
+        </w:rPr>
+        <w:t xml:space="preserve"> </w:t>
       </w:r>
       <w:proofErr w:type="spellStart"/>
       <w:r>
@@ -14965,1163 +16159,9 @@
           <w:rFonts w:ascii="Arial" w:hAnsi="Arial" w:cs="Arial"/>
           <w:lang w:val="en-FI"/>
         </w:rPr>
-        <w:t>ConsoleCommand</w:t>
+        <w:t>color</w:t>
       </w:r>
       <w:proofErr w:type="spellEnd"/>
-      <w:r>
-        <w:rPr>
-          <w:rFonts w:ascii="Arial" w:hAnsi="Arial" w:cs="Arial"/>
-          <w:lang w:val="en-FI"/>
-        </w:rPr>
-        <w:t xml:space="preserve"> </w:t>
-      </w:r>
-      <w:r>
-        <w:rPr>
-          <w:rFonts w:ascii="Arial" w:hAnsi="Arial" w:cs="Arial"/>
-          <w:lang w:val="en-FI"/>
-        </w:rPr>
-        <w:t xml:space="preserve">attribute </w:t>
-      </w:r>
-      <w:r>
-        <w:rPr>
-          <w:rFonts w:ascii="Arial" w:hAnsi="Arial" w:cs="Arial"/>
-          <w:lang w:val="en-FI"/>
-        </w:rPr>
-        <w:t>registration performance</w:t>
-      </w:r>
-      <w:r>
-        <w:rPr>
-          <w:rFonts w:ascii="Arial" w:hAnsi="Arial" w:cs="Arial"/>
-          <w:lang w:val="en-FI"/>
-        </w:rPr>
-        <w:t xml:space="preserve"> </w:t>
-      </w:r>
-      <w:r>
-        <w:rPr>
-          <w:rFonts w:ascii="Arial" w:hAnsi="Arial" w:cs="Arial"/>
-          <w:lang w:val="en-FI"/>
-        </w:rPr>
-        <w:t>(</w:t>
-      </w:r>
-      <w:r>
-        <w:rPr>
-          <w:rFonts w:ascii="Arial" w:hAnsi="Arial" w:cs="Arial"/>
-          <w:lang w:val="en-FI"/>
-        </w:rPr>
-        <w:t xml:space="preserve">from </w:t>
-      </w:r>
-      <w:r>
-        <w:rPr>
-          <w:rFonts w:ascii="Arial" w:hAnsi="Arial" w:cs="Arial"/>
-          <w:lang w:val="en-FI"/>
-        </w:rPr>
-        <w:t>~</w:t>
-      </w:r>
-      <w:r>
-        <w:rPr>
-          <w:rFonts w:ascii="Arial" w:hAnsi="Arial" w:cs="Arial"/>
-          <w:lang w:val="en-FI"/>
-        </w:rPr>
-        <w:t xml:space="preserve">1500 </w:t>
-      </w:r>
-      <w:proofErr w:type="spellStart"/>
-      <w:r>
-        <w:rPr>
-          <w:rFonts w:ascii="Arial" w:hAnsi="Arial" w:cs="Arial"/>
-          <w:lang w:val="en-FI"/>
-        </w:rPr>
-        <w:t>ms</w:t>
-      </w:r>
-      <w:proofErr w:type="spellEnd"/>
-      <w:r>
-        <w:rPr>
-          <w:rFonts w:ascii="Arial" w:hAnsi="Arial" w:cs="Arial"/>
-          <w:lang w:val="en-FI"/>
-        </w:rPr>
-        <w:t xml:space="preserve"> to </w:t>
-      </w:r>
-      <w:r>
-        <w:rPr>
-          <w:rFonts w:ascii="Arial" w:hAnsi="Arial" w:cs="Arial"/>
-          <w:lang w:val="en-FI"/>
-        </w:rPr>
-        <w:t>~</w:t>
-      </w:r>
-      <w:r>
-        <w:rPr>
-          <w:rFonts w:ascii="Arial" w:hAnsi="Arial" w:cs="Arial"/>
-          <w:lang w:val="en-FI"/>
-        </w:rPr>
-        <w:t>15</w:t>
-      </w:r>
-      <w:r>
-        <w:rPr>
-          <w:rFonts w:ascii="Arial" w:hAnsi="Arial" w:cs="Arial"/>
-          <w:lang w:val="en-FI"/>
-        </w:rPr>
-        <w:t xml:space="preserve"> </w:t>
-      </w:r>
-      <w:proofErr w:type="spellStart"/>
-      <w:r>
-        <w:rPr>
-          <w:rFonts w:ascii="Arial" w:hAnsi="Arial" w:cs="Arial"/>
-          <w:lang w:val="en-FI"/>
-        </w:rPr>
-        <w:t>m</w:t>
-      </w:r>
-      <w:r>
-        <w:rPr>
-          <w:rFonts w:ascii="Arial" w:hAnsi="Arial" w:cs="Arial"/>
-          <w:lang w:val="en-FI"/>
-        </w:rPr>
-        <w:t>s</w:t>
-      </w:r>
-      <w:proofErr w:type="spellEnd"/>
-      <w:r>
-        <w:rPr>
-          <w:rFonts w:ascii="Arial" w:hAnsi="Arial" w:cs="Arial"/>
-          <w:lang w:val="en-FI"/>
-        </w:rPr>
-        <w:t>)</w:t>
-      </w:r>
-    </w:p>
-    <w:p>
-      <w:pPr>
-        <w:pStyle w:val="ListParagraph"/>
-        <w:numPr>
-          <w:ilvl w:val="0"/>
-          <w:numId w:val="23"/>
-        </w:numPr>
-        <w:rPr>
-          <w:rFonts w:ascii="Arial" w:hAnsi="Arial" w:cs="Arial"/>
-          <w:lang w:val="en-FI"/>
-        </w:rPr>
-      </w:pPr>
-      <w:r>
-        <w:rPr>
-          <w:rFonts w:ascii="Arial" w:hAnsi="Arial" w:cs="Arial"/>
-          <w:lang w:val="en-FI"/>
-        </w:rPr>
-        <w:t>Other minor performance improvements</w:t>
-      </w:r>
-    </w:p>
-    <w:p>
-      <w:pPr>
-        <w:pStyle w:val="ListParagraph"/>
-        <w:numPr>
-          <w:ilvl w:val="0"/>
-          <w:numId w:val="23"/>
-        </w:numPr>
-        <w:rPr>
-          <w:rFonts w:ascii="Arial" w:hAnsi="Arial" w:cs="Arial"/>
-          <w:lang w:val="en-FI"/>
-        </w:rPr>
-      </w:pPr>
-      <w:r>
-        <w:rPr>
-          <w:rFonts w:ascii="Arial" w:hAnsi="Arial" w:cs="Arial"/>
-          <w:lang w:val="en-FI"/>
-        </w:rPr>
-        <w:t>Logging</w:t>
-      </w:r>
-      <w:r>
-        <w:rPr>
-          <w:rFonts w:ascii="Arial" w:hAnsi="Arial" w:cs="Arial"/>
-          <w:lang w:val="en-FI"/>
-        </w:rPr>
-        <w:t xml:space="preserve"> and warning</w:t>
-      </w:r>
-      <w:r>
-        <w:rPr>
-          <w:rFonts w:ascii="Arial" w:hAnsi="Arial" w:cs="Arial"/>
-          <w:lang w:val="en-FI"/>
-        </w:rPr>
-        <w:t xml:space="preserve"> improvements</w:t>
-      </w:r>
-    </w:p>
-    <w:p>
-      <w:pPr>
-        <w:pStyle w:val="ListParagraph"/>
-        <w:numPr>
-          <w:ilvl w:val="0"/>
-          <w:numId w:val="23"/>
-        </w:numPr>
-        <w:rPr>
-          <w:rFonts w:ascii="Arial" w:hAnsi="Arial" w:cs="Arial"/>
-          <w:lang w:val="en-FI"/>
-        </w:rPr>
-      </w:pPr>
-      <w:r>
-        <w:rPr>
-          <w:rFonts w:ascii="Arial" w:hAnsi="Arial" w:cs="Arial"/>
-          <w:lang w:val="en-FI"/>
-        </w:rPr>
-        <w:t>Changed default command names</w:t>
-      </w:r>
-    </w:p>
-    <w:p>
-      <w:pPr>
-        <w:pStyle w:val="ListParagraph"/>
-        <w:numPr>
-          <w:ilvl w:val="0"/>
-          <w:numId w:val="23"/>
-        </w:numPr>
-        <w:rPr>
-          <w:lang w:val="en-FI"/>
-        </w:rPr>
-      </w:pPr>
-      <w:r>
-        <w:rPr>
-          <w:rFonts w:ascii="Arial" w:hAnsi="Arial" w:cs="Arial"/>
-          <w:lang w:val="en-FI"/>
-        </w:rPr>
-        <w:t xml:space="preserve">Changed few </w:t>
-      </w:r>
-      <w:r>
-        <w:rPr>
-          <w:rFonts w:ascii="Arial" w:hAnsi="Arial" w:cs="Arial"/>
-          <w:lang w:val="en-FI"/>
-        </w:rPr>
-        <w:t xml:space="preserve">settings </w:t>
-      </w:r>
-      <w:r>
-        <w:rPr>
-          <w:rFonts w:ascii="Arial" w:hAnsi="Arial" w:cs="Arial"/>
-          <w:lang w:val="en-FI"/>
-        </w:rPr>
-        <w:t>defaults</w:t>
-      </w:r>
-    </w:p>
-    <w:p>
-      <w:pPr>
-        <w:pStyle w:val="ListParagraph"/>
-        <w:numPr>
-          <w:ilvl w:val="0"/>
-          <w:numId w:val="23"/>
-        </w:numPr>
-        <w:rPr>
-          <w:lang w:val="en-FI"/>
-        </w:rPr>
-      </w:pPr>
-      <w:r>
-        <w:rPr>
-          <w:rFonts w:ascii="Arial" w:hAnsi="Arial" w:cs="Arial"/>
-          <w:lang w:val="en-FI"/>
-        </w:rPr>
-        <w:t>Added new settings</w:t>
-      </w:r>
-    </w:p>
-    <w:p>
-      <w:pPr>
-        <w:rPr>
-          <w:lang w:val="en-FI"/>
-        </w:rPr>
-      </w:pPr>
-    </w:p>
-    <w:p>
-      <w:pPr>
-        <w:rPr>
-          <w:lang w:val="en-FI"/>
-        </w:rPr>
-      </w:pPr>
-    </w:p>
-    <w:p>
-      <w:pPr>
-        <w:rPr>
-          <w:rFonts w:ascii="Arial" w:hAnsi="Arial" w:cs="Arial"/>
-          <w:lang w:val="en-FI"/>
-        </w:rPr>
-      </w:pPr>
-      <w:r>
-        <w:rPr>
-          <w:rFonts w:ascii="Arial" w:hAnsi="Arial" w:cs="Arial"/>
-          <w:lang w:val="en-FI"/>
-        </w:rPr>
-        <w:t>v 0.</w:t>
-      </w:r>
-      <w:r>
-        <w:rPr>
-          <w:rFonts w:ascii="Arial" w:hAnsi="Arial" w:cs="Arial"/>
-          <w:lang w:val="en-FI"/>
-        </w:rPr>
-        <w:t>8</w:t>
-      </w:r>
-      <w:r>
-        <w:rPr>
-          <w:rFonts w:ascii="Arial" w:hAnsi="Arial" w:cs="Arial"/>
-          <w:lang w:val="en-FI"/>
-        </w:rPr>
-        <w:t>.</w:t>
-      </w:r>
-      <w:r>
-        <w:rPr>
-          <w:rFonts w:ascii="Arial" w:hAnsi="Arial" w:cs="Arial"/>
-          <w:lang w:val="en-FI"/>
-        </w:rPr>
-        <w:t>2</w:t>
-      </w:r>
-    </w:p>
-    <w:p>
-      <w:pPr>
-        <w:rPr>
-          <w:rFonts w:ascii="Arial" w:hAnsi="Arial" w:cs="Arial"/>
-          <w:lang w:val="en-FI"/>
-        </w:rPr>
-      </w:pPr>
-    </w:p>
-    <w:p>
-      <w:pPr>
-        <w:pStyle w:val="ListParagraph"/>
-        <w:numPr>
-          <w:ilvl w:val="0"/>
-          <w:numId w:val="23"/>
-        </w:numPr>
-        <w:rPr>
-          <w:rFonts w:ascii="Arial" w:hAnsi="Arial" w:cs="Arial"/>
-          <w:lang w:val="en-FI"/>
-        </w:rPr>
-      </w:pPr>
-      <w:r>
-        <w:rPr>
-          <w:rFonts w:ascii="Arial" w:hAnsi="Arial" w:cs="Arial"/>
-          <w:lang w:val="en-FI"/>
-        </w:rPr>
-        <w:t>Fixed issue where console took two button presses to open after closing console with top right X button</w:t>
-      </w:r>
-    </w:p>
-    <w:p>
-      <w:pPr>
-        <w:pStyle w:val="ListParagraph"/>
-        <w:numPr>
-          <w:ilvl w:val="0"/>
-          <w:numId w:val="23"/>
-        </w:numPr>
-        <w:rPr>
-          <w:rFonts w:ascii="Arial" w:hAnsi="Arial" w:cs="Arial"/>
-          <w:lang w:val="en-FI"/>
-        </w:rPr>
-      </w:pPr>
-      <w:r>
-        <w:rPr>
-          <w:rFonts w:ascii="Arial" w:hAnsi="Arial" w:cs="Arial"/>
-          <w:lang w:val="en-FI"/>
-        </w:rPr>
-        <w:t xml:space="preserve">Fixed </w:t>
-      </w:r>
-      <w:r>
-        <w:rPr>
-          <w:rFonts w:ascii="Arial" w:hAnsi="Arial" w:cs="Arial"/>
-          <w:lang w:val="en-FI"/>
-        </w:rPr>
-        <w:t xml:space="preserve">issue where </w:t>
-      </w:r>
-      <w:r>
-        <w:rPr>
-          <w:rFonts w:ascii="Arial" w:hAnsi="Arial" w:cs="Arial"/>
-          <w:lang w:val="en-FI"/>
-        </w:rPr>
-        <w:t>setting ‘</w:t>
-      </w:r>
-      <w:r>
-        <w:rPr>
-          <w:rFonts w:ascii="Arial" w:hAnsi="Arial" w:cs="Arial"/>
-          <w:lang w:val="en-FI"/>
-        </w:rPr>
-        <w:t>max message count</w:t>
-      </w:r>
-      <w:r>
-        <w:rPr>
-          <w:rFonts w:ascii="Arial" w:hAnsi="Arial" w:cs="Arial"/>
-          <w:lang w:val="en-FI"/>
-        </w:rPr>
-        <w:t>’</w:t>
-      </w:r>
-      <w:r>
-        <w:rPr>
-          <w:rFonts w:ascii="Arial" w:hAnsi="Arial" w:cs="Arial"/>
-          <w:lang w:val="en-FI"/>
-        </w:rPr>
-        <w:t xml:space="preserve"> </w:t>
-      </w:r>
-      <w:r>
-        <w:rPr>
-          <w:rFonts w:ascii="Arial" w:hAnsi="Arial" w:cs="Arial"/>
-          <w:lang w:val="en-FI"/>
-        </w:rPr>
-        <w:t>wouldn’t increase max message count</w:t>
-      </w:r>
-    </w:p>
-    <w:p>
-      <w:pPr>
-        <w:pStyle w:val="ListParagraph"/>
-        <w:numPr>
-          <w:ilvl w:val="0"/>
-          <w:numId w:val="23"/>
-        </w:numPr>
-        <w:rPr>
-          <w:rFonts w:ascii="Arial" w:hAnsi="Arial" w:cs="Arial"/>
-          <w:lang w:val="en-FI"/>
-        </w:rPr>
-      </w:pPr>
-      <w:r>
-        <w:rPr>
-          <w:rFonts w:ascii="Arial" w:hAnsi="Arial" w:cs="Arial"/>
-          <w:lang w:val="en-FI"/>
-        </w:rPr>
-        <w:t>Reduced garbage collection in editor</w:t>
-      </w:r>
-    </w:p>
-    <w:p>
-      <w:pPr>
-        <w:pStyle w:val="ListParagraph"/>
-        <w:numPr>
-          <w:ilvl w:val="0"/>
-          <w:numId w:val="23"/>
-        </w:numPr>
-        <w:rPr>
-          <w:rFonts w:ascii="Arial" w:hAnsi="Arial" w:cs="Arial"/>
-          <w:lang w:val="en-FI"/>
-        </w:rPr>
-      </w:pPr>
-      <w:r>
-        <w:rPr>
-          <w:rFonts w:ascii="Arial" w:hAnsi="Arial" w:cs="Arial"/>
-          <w:lang w:val="en-FI"/>
-        </w:rPr>
-        <w:t>M</w:t>
-      </w:r>
-      <w:r>
-        <w:rPr>
-          <w:rFonts w:ascii="Arial" w:hAnsi="Arial" w:cs="Arial"/>
-          <w:lang w:val="en-FI"/>
-        </w:rPr>
-        <w:t>inor performance improvements</w:t>
-      </w:r>
-    </w:p>
-    <w:p>
-      <w:pPr>
-        <w:pStyle w:val="ListParagraph"/>
-        <w:numPr>
-          <w:ilvl w:val="0"/>
-          <w:numId w:val="23"/>
-        </w:numPr>
-        <w:rPr>
-          <w:rFonts w:ascii="Arial" w:hAnsi="Arial" w:cs="Arial"/>
-          <w:lang w:val="en-FI"/>
-        </w:rPr>
-      </w:pPr>
-      <w:r>
-        <w:rPr>
-          <w:rFonts w:ascii="Arial" w:hAnsi="Arial" w:cs="Arial"/>
-          <w:lang w:val="en-FI"/>
-        </w:rPr>
-        <w:t>Improved Console window dragging</w:t>
-      </w:r>
-    </w:p>
-    <w:p>
-      <w:pPr>
-        <w:pStyle w:val="ListParagraph"/>
-        <w:numPr>
-          <w:ilvl w:val="0"/>
-          <w:numId w:val="23"/>
-        </w:numPr>
-        <w:rPr>
-          <w:rFonts w:ascii="Arial" w:hAnsi="Arial" w:cs="Arial"/>
-          <w:lang w:val="en-FI"/>
-        </w:rPr>
-      </w:pPr>
-      <w:r>
-        <w:rPr>
-          <w:rFonts w:ascii="Arial" w:hAnsi="Arial" w:cs="Arial"/>
-          <w:lang w:val="en-FI"/>
-        </w:rPr>
-        <w:t>Improved input prediction</w:t>
-      </w:r>
-    </w:p>
-    <w:p>
-      <w:pPr>
-        <w:pStyle w:val="ListParagraph"/>
-        <w:numPr>
-          <w:ilvl w:val="0"/>
-          <w:numId w:val="23"/>
-        </w:numPr>
-        <w:rPr>
-          <w:rFonts w:ascii="Arial" w:hAnsi="Arial" w:cs="Arial"/>
-          <w:lang w:val="en-FI"/>
-        </w:rPr>
-      </w:pPr>
-      <w:r>
-        <w:rPr>
-          <w:rFonts w:ascii="Arial" w:hAnsi="Arial" w:cs="Arial"/>
-          <w:lang w:val="en-FI"/>
-        </w:rPr>
-        <w:t>Added support for multiple commands</w:t>
-      </w:r>
-      <w:r>
-        <w:rPr>
-          <w:rFonts w:ascii="Arial" w:hAnsi="Arial" w:cs="Arial"/>
-          <w:lang w:val="en-FI"/>
-        </w:rPr>
-        <w:t xml:space="preserve"> (separated by ‘&amp;’ or ‘&amp;&amp;’</w:t>
-      </w:r>
-      <w:r>
-        <w:rPr>
-          <w:rFonts w:ascii="Arial" w:hAnsi="Arial" w:cs="Arial"/>
-          <w:lang w:val="en-FI"/>
-        </w:rPr>
-        <w:t>)</w:t>
-      </w:r>
-    </w:p>
-    <w:p>
-      <w:pPr>
-        <w:pStyle w:val="ListParagraph"/>
-        <w:numPr>
-          <w:ilvl w:val="0"/>
-          <w:numId w:val="23"/>
-        </w:numPr>
-        <w:rPr>
-          <w:rFonts w:ascii="Arial" w:hAnsi="Arial" w:cs="Arial"/>
-          <w:lang w:val="en-FI"/>
-        </w:rPr>
-      </w:pPr>
-      <w:r>
-        <w:rPr>
-          <w:rFonts w:ascii="Arial" w:hAnsi="Arial" w:cs="Arial"/>
-          <w:lang w:val="en-FI"/>
-        </w:rPr>
-        <w:t xml:space="preserve">Added support and option for threaded </w:t>
-      </w:r>
-      <w:proofErr w:type="spellStart"/>
-      <w:r>
-        <w:rPr>
-          <w:rFonts w:ascii="Arial" w:hAnsi="Arial" w:cs="Arial"/>
-          <w:lang w:val="en-FI"/>
-        </w:rPr>
-        <w:t>Debug.Log</w:t>
-      </w:r>
-      <w:proofErr w:type="spellEnd"/>
-      <w:r>
-        <w:rPr>
-          <w:rFonts w:ascii="Arial" w:hAnsi="Arial" w:cs="Arial"/>
-          <w:lang w:val="en-FI"/>
-        </w:rPr>
-        <w:t xml:space="preserve"> and </w:t>
-      </w:r>
-      <w:proofErr w:type="spellStart"/>
-      <w:r>
-        <w:rPr>
-          <w:rFonts w:ascii="Arial" w:hAnsi="Arial" w:cs="Arial"/>
-          <w:lang w:val="en-FI"/>
-        </w:rPr>
-        <w:t>Debug.Log</w:t>
-      </w:r>
-      <w:r>
-        <w:rPr>
-          <w:rFonts w:ascii="Arial" w:hAnsi="Arial" w:cs="Arial"/>
-          <w:lang w:val="en-FI"/>
-        </w:rPr>
-        <w:t>Error</w:t>
-      </w:r>
-      <w:proofErr w:type="spellEnd"/>
-      <w:r>
-        <w:rPr>
-          <w:rFonts w:ascii="Arial" w:hAnsi="Arial" w:cs="Arial"/>
-          <w:lang w:val="en-FI"/>
-        </w:rPr>
-        <w:t xml:space="preserve"> messages</w:t>
-      </w:r>
-    </w:p>
-    <w:p>
-      <w:pPr>
-        <w:pStyle w:val="ListParagraph"/>
-        <w:numPr>
-          <w:ilvl w:val="0"/>
-          <w:numId w:val="23"/>
-        </w:numPr>
-        <w:rPr>
-          <w:rFonts w:ascii="Arial" w:hAnsi="Arial" w:cs="Arial"/>
-          <w:lang w:val="en-FI"/>
-        </w:rPr>
-      </w:pPr>
-      <w:r>
-        <w:rPr>
-          <w:rFonts w:ascii="Arial" w:hAnsi="Arial" w:cs="Arial"/>
-          <w:lang w:val="en-FI"/>
-        </w:rPr>
-        <w:t>Added GUI themes (Dark, Red, Custom)</w:t>
-      </w:r>
-    </w:p>
-    <w:p>
-      <w:pPr>
-        <w:pStyle w:val="ListParagraph"/>
-        <w:numPr>
-          <w:ilvl w:val="0"/>
-          <w:numId w:val="23"/>
-        </w:numPr>
-        <w:rPr>
-          <w:rFonts w:ascii="Arial" w:hAnsi="Arial" w:cs="Arial"/>
-          <w:lang w:val="en-FI"/>
-        </w:rPr>
-      </w:pPr>
-      <w:r>
-        <w:rPr>
-          <w:rFonts w:ascii="Arial" w:hAnsi="Arial" w:cs="Arial"/>
-          <w:lang w:val="en-FI"/>
-        </w:rPr>
-        <w:t>Added more default scene un/loading commands</w:t>
-      </w:r>
-    </w:p>
-    <w:p>
-      <w:pPr>
-        <w:pStyle w:val="ListParagraph"/>
-        <w:numPr>
-          <w:ilvl w:val="0"/>
-          <w:numId w:val="23"/>
-        </w:numPr>
-        <w:rPr>
-          <w:rFonts w:ascii="Arial" w:hAnsi="Arial" w:cs="Arial"/>
-          <w:lang w:val="en-FI"/>
-        </w:rPr>
-      </w:pPr>
-      <w:r>
-        <w:rPr>
-          <w:rFonts w:ascii="Arial" w:hAnsi="Arial" w:cs="Arial"/>
-          <w:lang w:val="en-FI"/>
-        </w:rPr>
-        <w:t xml:space="preserve">Added </w:t>
-      </w:r>
-      <w:r>
-        <w:rPr>
-          <w:rFonts w:ascii="Arial" w:hAnsi="Arial" w:cs="Arial"/>
-          <w:lang w:val="en-FI"/>
-        </w:rPr>
-        <w:t xml:space="preserve">optional </w:t>
-      </w:r>
-      <w:r>
-        <w:rPr>
-          <w:rFonts w:ascii="Arial" w:hAnsi="Arial" w:cs="Arial"/>
-          <w:lang w:val="en-FI"/>
-        </w:rPr>
-        <w:t xml:space="preserve">info text </w:t>
-      </w:r>
-      <w:r>
-        <w:rPr>
-          <w:rFonts w:ascii="Arial" w:hAnsi="Arial" w:cs="Arial"/>
-          <w:lang w:val="en-FI"/>
-        </w:rPr>
-        <w:t>parameter</w:t>
-      </w:r>
-      <w:r>
-        <w:rPr>
-          <w:rFonts w:ascii="Arial" w:hAnsi="Arial" w:cs="Arial"/>
-          <w:lang w:val="en-FI"/>
-        </w:rPr>
-        <w:t xml:space="preserve"> to </w:t>
-      </w:r>
-      <w:proofErr w:type="spellStart"/>
-      <w:r>
-        <w:rPr>
-          <w:rFonts w:ascii="Arial" w:hAnsi="Arial" w:cs="Arial"/>
-          <w:lang w:val="en-FI"/>
-        </w:rPr>
-        <w:t>ConsoleCommand</w:t>
-      </w:r>
-      <w:proofErr w:type="spellEnd"/>
-      <w:r>
-        <w:rPr>
-          <w:rFonts w:ascii="Arial" w:hAnsi="Arial" w:cs="Arial"/>
-          <w:lang w:val="en-FI"/>
-        </w:rPr>
-        <w:t xml:space="preserve">. This info string is printed </w:t>
-      </w:r>
-      <w:r>
-        <w:rPr>
-          <w:rFonts w:ascii="Arial" w:hAnsi="Arial" w:cs="Arial"/>
-          <w:lang w:val="en-FI"/>
-        </w:rPr>
-        <w:t>´with</w:t>
-      </w:r>
-      <w:r>
-        <w:rPr>
-          <w:rFonts w:ascii="Arial" w:hAnsi="Arial" w:cs="Arial"/>
-          <w:lang w:val="en-FI"/>
-        </w:rPr>
-        <w:t xml:space="preserve"> ‘help’</w:t>
-      </w:r>
-      <w:r>
-        <w:rPr>
-          <w:rFonts w:ascii="Arial" w:hAnsi="Arial" w:cs="Arial"/>
-          <w:lang w:val="en-FI"/>
-        </w:rPr>
-        <w:t xml:space="preserve"> command</w:t>
-      </w:r>
-      <w:r>
-        <w:rPr>
-          <w:rFonts w:ascii="Arial" w:hAnsi="Arial" w:cs="Arial"/>
-          <w:lang w:val="en-FI"/>
-        </w:rPr>
-        <w:t xml:space="preserve"> </w:t>
-      </w:r>
-      <w:r>
-        <w:rPr>
-          <w:rFonts w:ascii="Arial" w:hAnsi="Arial" w:cs="Arial"/>
-          <w:lang w:val="en-FI"/>
-        </w:rPr>
-        <w:t xml:space="preserve">if </w:t>
-      </w:r>
-      <w:r>
-        <w:rPr>
-          <w:rFonts w:ascii="Arial" w:hAnsi="Arial" w:cs="Arial"/>
-          <w:lang w:val="en-FI"/>
-        </w:rPr>
-        <w:t xml:space="preserve">setting </w:t>
-      </w:r>
-      <w:r>
-        <w:rPr>
-          <w:rFonts w:ascii="Arial" w:hAnsi="Arial" w:cs="Arial"/>
-          <w:lang w:val="en-FI"/>
-        </w:rPr>
-        <w:t>‘print command info texts’ is set to true (default true)</w:t>
-      </w:r>
-      <w:r>
-        <w:rPr>
-          <w:rFonts w:ascii="Arial" w:hAnsi="Arial" w:cs="Arial"/>
-          <w:lang w:val="en-FI"/>
-        </w:rPr>
-        <w:t>.</w:t>
-      </w:r>
-    </w:p>
-    <w:p>
-      <w:pPr>
-        <w:pStyle w:val="ListParagraph"/>
-        <w:numPr>
-          <w:ilvl w:val="0"/>
-          <w:numId w:val="23"/>
-        </w:numPr>
-        <w:rPr>
-          <w:rFonts w:ascii="Arial" w:hAnsi="Arial" w:cs="Arial"/>
-          <w:lang w:val="en-FI"/>
-        </w:rPr>
-      </w:pPr>
-      <w:r>
-        <w:rPr>
-          <w:rFonts w:ascii="Arial" w:hAnsi="Arial" w:cs="Arial"/>
-          <w:lang w:val="en-FI"/>
-        </w:rPr>
-        <w:t xml:space="preserve">Added </w:t>
-      </w:r>
-      <w:r>
-        <w:rPr>
-          <w:rFonts w:ascii="Arial" w:hAnsi="Arial" w:cs="Arial"/>
-          <w:lang w:val="en-FI"/>
-        </w:rPr>
-        <w:t>more settings to tweak</w:t>
-      </w:r>
-    </w:p>
-    <w:p>
-      <w:pPr>
-        <w:rPr>
-          <w:lang w:val="en-FI"/>
-        </w:rPr>
-      </w:pPr>
-    </w:p>
-    <w:p>
-      <w:pPr>
-        <w:rPr>
-          <w:lang w:val="en-FI"/>
-        </w:rPr>
-      </w:pPr>
-    </w:p>
-    <w:p>
-      <w:pPr>
-        <w:rPr>
-          <w:rFonts w:ascii="Arial" w:hAnsi="Arial" w:cs="Arial"/>
-          <w:lang w:val="en-FI"/>
-        </w:rPr>
-      </w:pPr>
-      <w:r>
-        <w:rPr>
-          <w:rFonts w:ascii="Arial" w:hAnsi="Arial" w:cs="Arial"/>
-          <w:lang w:val="en-FI"/>
-        </w:rPr>
-        <w:t>v 0.8.1</w:t>
-      </w:r>
-    </w:p>
-    <w:p>
-      <w:pPr>
-        <w:rPr>
-          <w:rFonts w:ascii="Arial" w:hAnsi="Arial" w:cs="Arial"/>
-          <w:lang w:val="en-FI"/>
-        </w:rPr>
-      </w:pPr>
-    </w:p>
-    <w:p>
-      <w:pPr>
-        <w:pStyle w:val="ListParagraph"/>
-        <w:numPr>
-          <w:ilvl w:val="0"/>
-          <w:numId w:val="23"/>
-        </w:numPr>
-        <w:rPr>
-          <w:rFonts w:ascii="Arial" w:hAnsi="Arial" w:cs="Arial"/>
-          <w:lang w:val="en-FI"/>
-        </w:rPr>
-      </w:pPr>
-      <w:r>
-        <w:rPr>
-          <w:rFonts w:ascii="Arial" w:hAnsi="Arial" w:cs="Arial"/>
-          <w:lang w:val="en-FI"/>
-        </w:rPr>
-        <w:t xml:space="preserve">Fixed issue </w:t>
-      </w:r>
-      <w:proofErr w:type="gramStart"/>
-      <w:r>
-        <w:rPr>
-          <w:rFonts w:ascii="Arial" w:hAnsi="Arial" w:cs="Arial"/>
-          <w:lang w:val="en-FI"/>
-        </w:rPr>
-        <w:t>where</w:t>
-      </w:r>
-      <w:proofErr w:type="gramEnd"/>
-      <w:r>
-        <w:rPr>
-          <w:rFonts w:ascii="Arial" w:hAnsi="Arial" w:cs="Arial"/>
-          <w:lang w:val="en-FI"/>
-        </w:rPr>
-        <w:t xml:space="preserve"> calling coroutine which </w:t>
-      </w:r>
-      <w:r>
-        <w:rPr>
-          <w:rFonts w:ascii="Arial" w:hAnsi="Arial" w:cs="Arial"/>
-          <w:lang w:val="en-FI"/>
-        </w:rPr>
-        <w:t>no longer existed in the scene</w:t>
-      </w:r>
-      <w:r>
-        <w:rPr>
-          <w:rFonts w:ascii="Arial" w:hAnsi="Arial" w:cs="Arial"/>
-          <w:lang w:val="en-FI"/>
-        </w:rPr>
-        <w:t xml:space="preserve"> resulted in error</w:t>
-      </w:r>
-    </w:p>
-    <w:p>
-      <w:pPr>
-        <w:pStyle w:val="ListParagraph"/>
-        <w:numPr>
-          <w:ilvl w:val="0"/>
-          <w:numId w:val="23"/>
-        </w:numPr>
-        <w:rPr>
-          <w:rFonts w:ascii="Arial" w:hAnsi="Arial" w:cs="Arial"/>
-          <w:lang w:val="en-FI"/>
-        </w:rPr>
-      </w:pPr>
-      <w:r>
-        <w:rPr>
-          <w:rFonts w:ascii="Arial" w:hAnsi="Arial" w:cs="Arial"/>
-          <w:lang w:val="en-FI"/>
-        </w:rPr>
-        <w:t xml:space="preserve">Fixed issue where coroutine was started when </w:t>
-      </w:r>
-      <w:proofErr w:type="spellStart"/>
-      <w:r>
-        <w:rPr>
-          <w:rFonts w:ascii="Arial" w:hAnsi="Arial" w:cs="Arial"/>
-          <w:lang w:val="en-FI"/>
-        </w:rPr>
-        <w:t>gameobject</w:t>
-      </w:r>
-      <w:proofErr w:type="spellEnd"/>
-      <w:r>
-        <w:rPr>
-          <w:rFonts w:ascii="Arial" w:hAnsi="Arial" w:cs="Arial"/>
-          <w:lang w:val="en-FI"/>
-        </w:rPr>
-        <w:t xml:space="preserve"> was inactive</w:t>
-      </w:r>
-    </w:p>
-    <w:p>
-      <w:pPr>
-        <w:pStyle w:val="ListParagraph"/>
-        <w:numPr>
-          <w:ilvl w:val="0"/>
-          <w:numId w:val="23"/>
-        </w:numPr>
-        <w:rPr>
-          <w:rFonts w:ascii="Arial" w:hAnsi="Arial" w:cs="Arial"/>
-          <w:lang w:val="en-FI"/>
-        </w:rPr>
-      </w:pPr>
-      <w:r>
-        <w:rPr>
-          <w:rFonts w:ascii="Arial" w:hAnsi="Arial" w:cs="Arial"/>
-          <w:lang w:val="en-FI"/>
-        </w:rPr>
-        <w:t xml:space="preserve">Fixed issue where multiple </w:t>
-      </w:r>
-      <w:proofErr w:type="spellStart"/>
-      <w:r>
-        <w:rPr>
-          <w:rFonts w:ascii="Arial" w:hAnsi="Arial" w:cs="Arial"/>
-          <w:lang w:val="en-FI"/>
-        </w:rPr>
-        <w:t>DeveloperConsole</w:t>
-      </w:r>
-      <w:proofErr w:type="spellEnd"/>
-      <w:r>
-        <w:rPr>
-          <w:rFonts w:ascii="Arial" w:hAnsi="Arial" w:cs="Arial"/>
-          <w:lang w:val="en-FI"/>
-        </w:rPr>
-        <w:t xml:space="preserve"> prefabs where open at the same time</w:t>
-      </w:r>
-    </w:p>
-    <w:p>
-      <w:pPr>
-        <w:pStyle w:val="ListParagraph"/>
-        <w:numPr>
-          <w:ilvl w:val="0"/>
-          <w:numId w:val="23"/>
-        </w:numPr>
-        <w:rPr>
-          <w:rFonts w:ascii="Arial" w:hAnsi="Arial" w:cs="Arial"/>
-          <w:lang w:val="en-FI"/>
-        </w:rPr>
-      </w:pPr>
-      <w:r>
-        <w:rPr>
-          <w:rFonts w:ascii="Arial" w:hAnsi="Arial" w:cs="Arial"/>
-          <w:lang w:val="en-FI"/>
-        </w:rPr>
-        <w:t xml:space="preserve">Fixed issue where in editor </w:t>
-      </w:r>
-      <w:proofErr w:type="spellStart"/>
-      <w:r>
-        <w:rPr>
-          <w:rFonts w:ascii="Arial" w:hAnsi="Arial" w:cs="Arial"/>
-          <w:lang w:val="en-FI"/>
-        </w:rPr>
-        <w:t>DeveloperConsole</w:t>
-      </w:r>
-      <w:proofErr w:type="spellEnd"/>
-      <w:r>
-        <w:rPr>
-          <w:rFonts w:ascii="Arial" w:hAnsi="Arial" w:cs="Arial"/>
-          <w:lang w:val="en-FI"/>
-        </w:rPr>
-        <w:t xml:space="preserve"> would throw </w:t>
-      </w:r>
-      <w:proofErr w:type="spellStart"/>
-      <w:r>
-        <w:rPr>
-          <w:rFonts w:ascii="Arial" w:hAnsi="Arial" w:cs="Arial"/>
-          <w:lang w:val="en-FI"/>
-        </w:rPr>
-        <w:t>NullReferenceException</w:t>
-      </w:r>
-      <w:proofErr w:type="spellEnd"/>
-      <w:r>
-        <w:rPr>
-          <w:rFonts w:ascii="Arial" w:hAnsi="Arial" w:cs="Arial"/>
-          <w:lang w:val="en-FI"/>
-        </w:rPr>
-        <w:t xml:space="preserve"> if scene was entered and exited before console was </w:t>
-      </w:r>
-      <w:r>
-        <w:rPr>
-          <w:rFonts w:ascii="Arial" w:hAnsi="Arial" w:cs="Arial"/>
-          <w:lang w:val="en-FI"/>
-        </w:rPr>
-        <w:t>initialized</w:t>
-      </w:r>
-    </w:p>
-    <w:p>
-      <w:pPr>
-        <w:pStyle w:val="ListParagraph"/>
-        <w:numPr>
-          <w:ilvl w:val="0"/>
-          <w:numId w:val="23"/>
-        </w:numPr>
-        <w:rPr>
-          <w:rFonts w:ascii="Arial" w:hAnsi="Arial" w:cs="Arial"/>
-          <w:lang w:val="en-FI"/>
-        </w:rPr>
-      </w:pPr>
-      <w:r>
-        <w:rPr>
-          <w:rFonts w:ascii="Arial" w:hAnsi="Arial" w:cs="Arial"/>
-          <w:lang w:val="en-FI"/>
-        </w:rPr>
-        <w:t>Renamed namespace to avoid any conflicts with other assets</w:t>
-      </w:r>
-    </w:p>
-    <w:p>
-      <w:pPr>
-        <w:pStyle w:val="ListParagraph"/>
-        <w:numPr>
-          <w:ilvl w:val="0"/>
-          <w:numId w:val="23"/>
-        </w:numPr>
-        <w:rPr>
-          <w:rFonts w:ascii="Arial" w:hAnsi="Arial" w:cs="Arial"/>
-          <w:lang w:val="en-FI"/>
-        </w:rPr>
-      </w:pPr>
-      <w:r>
-        <w:rPr>
-          <w:rFonts w:ascii="Arial" w:hAnsi="Arial" w:cs="Arial"/>
-          <w:lang w:val="en-FI"/>
-        </w:rPr>
-        <w:t>Prediction panel texts are now buttons and can now be clicked</w:t>
-      </w:r>
-      <w:r>
-        <w:rPr>
-          <w:rFonts w:ascii="Arial" w:hAnsi="Arial" w:cs="Arial"/>
-          <w:lang w:val="en-FI"/>
-        </w:rPr>
-        <w:t xml:space="preserve">. Clicking prediction text will input that text into console </w:t>
-      </w:r>
-      <w:proofErr w:type="spellStart"/>
-      <w:r>
-        <w:rPr>
-          <w:rFonts w:ascii="Arial" w:hAnsi="Arial" w:cs="Arial"/>
-          <w:lang w:val="en-FI"/>
-        </w:rPr>
-        <w:t>inputfield</w:t>
-      </w:r>
-      <w:proofErr w:type="spellEnd"/>
-    </w:p>
-    <w:p>
-      <w:pPr>
-        <w:pStyle w:val="ListParagraph"/>
-        <w:numPr>
-          <w:ilvl w:val="0"/>
-          <w:numId w:val="23"/>
-        </w:numPr>
-        <w:rPr>
-          <w:rFonts w:ascii="Arial" w:hAnsi="Arial" w:cs="Arial"/>
-          <w:lang w:val="en-FI"/>
-        </w:rPr>
-      </w:pPr>
-      <w:r>
-        <w:rPr>
-          <w:rFonts w:ascii="Arial" w:hAnsi="Arial" w:cs="Arial"/>
-          <w:lang w:val="en-FI"/>
-        </w:rPr>
-        <w:t>Mi</w:t>
-      </w:r>
-      <w:r>
-        <w:rPr>
-          <w:rFonts w:ascii="Arial" w:hAnsi="Arial" w:cs="Arial"/>
-          <w:lang w:val="en-FI"/>
-        </w:rPr>
-        <w:t>nor GUI improvements</w:t>
-      </w:r>
-    </w:p>
-    <w:p>
-      <w:pPr>
-        <w:pStyle w:val="ListParagraph"/>
-        <w:numPr>
-          <w:ilvl w:val="0"/>
-          <w:numId w:val="23"/>
-        </w:numPr>
-        <w:rPr>
-          <w:rFonts w:ascii="Arial" w:hAnsi="Arial" w:cs="Arial"/>
-          <w:lang w:val="en-FI"/>
-        </w:rPr>
-      </w:pPr>
-      <w:r>
-        <w:rPr>
-          <w:rFonts w:ascii="Arial" w:hAnsi="Arial" w:cs="Arial"/>
-          <w:lang w:val="en-FI"/>
-        </w:rPr>
-        <w:t>Mi</w:t>
-      </w:r>
-      <w:r>
-        <w:rPr>
-          <w:rFonts w:ascii="Arial" w:hAnsi="Arial" w:cs="Arial"/>
-          <w:lang w:val="en-FI"/>
-        </w:rPr>
-        <w:t>nor performance improvements</w:t>
-      </w:r>
-    </w:p>
-    <w:p>
-      <w:pPr>
-        <w:pStyle w:val="ListParagraph"/>
-        <w:numPr>
-          <w:ilvl w:val="0"/>
-          <w:numId w:val="23"/>
-        </w:numPr>
-        <w:rPr>
-          <w:rFonts w:ascii="Arial" w:hAnsi="Arial" w:cs="Arial"/>
-          <w:lang w:val="en-FI"/>
-        </w:rPr>
-      </w:pPr>
-      <w:r>
-        <w:rPr>
-          <w:rFonts w:ascii="Arial" w:hAnsi="Arial" w:cs="Arial"/>
-          <w:lang w:val="en-FI"/>
-        </w:rPr>
-        <w:t xml:space="preserve">Made </w:t>
-      </w:r>
-      <w:r>
-        <w:rPr>
-          <w:rFonts w:ascii="Arial" w:hAnsi="Arial" w:cs="Arial"/>
-          <w:lang w:val="en-FI"/>
-        </w:rPr>
-        <w:t>t</w:t>
-      </w:r>
-      <w:r>
-        <w:rPr>
-          <w:rFonts w:ascii="Arial" w:hAnsi="Arial" w:cs="Arial"/>
-          <w:lang w:val="en-FI"/>
-        </w:rPr>
-        <w:t>abbed Inspector GUI</w:t>
-      </w:r>
-      <w:r>
-        <w:rPr>
-          <w:rFonts w:ascii="Arial" w:hAnsi="Arial" w:cs="Arial"/>
-          <w:lang w:val="en-FI"/>
-        </w:rPr>
-        <w:t xml:space="preserve"> for </w:t>
-      </w:r>
-      <w:proofErr w:type="spellStart"/>
-      <w:r>
-        <w:rPr>
-          <w:rFonts w:ascii="Arial" w:hAnsi="Arial" w:cs="Arial"/>
-          <w:lang w:val="en-FI"/>
-        </w:rPr>
-        <w:t>ConsoleInitializer</w:t>
-      </w:r>
-      <w:r>
-        <w:rPr>
-          <w:rFonts w:ascii="Arial" w:hAnsi="Arial" w:cs="Arial"/>
-          <w:lang w:val="en-FI"/>
-        </w:rPr>
-        <w:t>.cs</w:t>
-      </w:r>
-      <w:proofErr w:type="spellEnd"/>
-    </w:p>
-    <w:p>
-      <w:pPr>
-        <w:pStyle w:val="ListParagraph"/>
-        <w:numPr>
-          <w:ilvl w:val="0"/>
-          <w:numId w:val="23"/>
-        </w:numPr>
-        <w:rPr>
-          <w:rFonts w:ascii="Arial" w:hAnsi="Arial" w:cs="Arial"/>
-          <w:lang w:val="en-FI"/>
-        </w:rPr>
-      </w:pPr>
-      <w:r>
-        <w:rPr>
-          <w:rFonts w:ascii="Arial" w:hAnsi="Arial" w:cs="Arial"/>
-          <w:lang w:val="en-FI"/>
-        </w:rPr>
-        <w:t>New settings:</w:t>
-      </w:r>
     </w:p>
     <w:p>
       <w:pPr>
@@ -16140,43 +16180,6 @@
           <w:rFonts w:ascii="Arial" w:hAnsi="Arial" w:cs="Arial"/>
           <w:lang w:val="en-FI"/>
         </w:rPr>
-        <w:t>highlight</w:t>
-      </w:r>
-      <w:r>
-        <w:rPr>
-          <w:rFonts w:ascii="Arial" w:hAnsi="Arial" w:cs="Arial"/>
-          <w:lang w:val="en-FI"/>
-        </w:rPr>
-        <w:t xml:space="preserve"> </w:t>
-      </w:r>
-      <w:proofErr w:type="spellStart"/>
-      <w:r>
-        <w:rPr>
-          <w:rFonts w:ascii="Arial" w:hAnsi="Arial" w:cs="Arial"/>
-          <w:lang w:val="en-FI"/>
-        </w:rPr>
-        <w:t>color</w:t>
-      </w:r>
-      <w:proofErr w:type="spellEnd"/>
-    </w:p>
-    <w:p>
-      <w:pPr>
-        <w:pStyle w:val="ListParagraph"/>
-        <w:numPr>
-          <w:ilvl w:val="1"/>
-          <w:numId w:val="23"/>
-        </w:numPr>
-        <w:rPr>
-          <w:rFonts w:ascii="Arial" w:hAnsi="Arial" w:cs="Arial"/>
-          <w:lang w:val="en-FI"/>
-        </w:rPr>
-      </w:pPr>
-      <w:r>
-        <w:rPr>
-          <w:rFonts w:ascii="Arial" w:hAnsi="Arial" w:cs="Arial"/>
-          <w:lang w:val="en-FI"/>
-        </w:rPr>
-        <w:lastRenderedPageBreak/>
         <w:t>Setting for printing console commands in alphabetical order</w:t>
       </w:r>
     </w:p>

</xml_diff>

<commit_message>
renamed all example commands
</commit_message>
<xml_diff>
--- a/Console/Assets/DeveloperConsole/Documentation/Documentation.docx
+++ b/Console/Assets/DeveloperConsole/Documentation/Documentation.docx
@@ -103,7 +103,7 @@
             </w:rPr>
             <w:fldChar w:fldCharType="separate"/>
           </w:r>
-          <w:hyperlink w:anchor="_Toc90222168" w:history="1">
+          <w:hyperlink w:anchor="_Toc90322696" w:history="1">
             <w:r>
               <w:rPr>
                 <w:rStyle w:val="Hyperlink"/>
@@ -132,7 +132,7 @@
                 <w:noProof/>
                 <w:webHidden/>
               </w:rPr>
-              <w:instrText xml:space="preserve"> PAGEREF _Toc90222168 \h </w:instrText>
+              <w:instrText xml:space="preserve"> PAGEREF _Toc90322696 \h </w:instrText>
             </w:r>
             <w:r>
               <w:rPr>
@@ -177,7 +177,7 @@
               <w:lang w:val="en-FI" w:eastAsia="en-FI"/>
             </w:rPr>
           </w:pPr>
-          <w:hyperlink w:anchor="_Toc90222169" w:history="1">
+          <w:hyperlink w:anchor="_Toc90322697" w:history="1">
             <w:r>
               <w:rPr>
                 <w:rStyle w:val="Hyperlink"/>
@@ -206,7 +206,7 @@
                 <w:noProof/>
                 <w:webHidden/>
               </w:rPr>
-              <w:instrText xml:space="preserve"> PAGEREF _Toc90222169 \h </w:instrText>
+              <w:instrText xml:space="preserve"> PAGEREF _Toc90322697 \h </w:instrText>
             </w:r>
             <w:r>
               <w:rPr>
@@ -251,7 +251,7 @@
               <w:lang w:val="en-FI" w:eastAsia="en-FI"/>
             </w:rPr>
           </w:pPr>
-          <w:hyperlink w:anchor="_Toc90222170" w:history="1">
+          <w:hyperlink w:anchor="_Toc90322698" w:history="1">
             <w:r>
               <w:rPr>
                 <w:rStyle w:val="Hyperlink"/>
@@ -280,7 +280,7 @@
                 <w:noProof/>
                 <w:webHidden/>
               </w:rPr>
-              <w:instrText xml:space="preserve"> PAGEREF _Toc90222170 \h </w:instrText>
+              <w:instrText xml:space="preserve"> PAGEREF _Toc90322698 \h </w:instrText>
             </w:r>
             <w:r>
               <w:rPr>
@@ -325,7 +325,7 @@
               <w:lang w:val="en-FI" w:eastAsia="en-FI"/>
             </w:rPr>
           </w:pPr>
-          <w:hyperlink w:anchor="_Toc90222171" w:history="1">
+          <w:hyperlink w:anchor="_Toc90322699" w:history="1">
             <w:r>
               <w:rPr>
                 <w:rStyle w:val="Hyperlink"/>
@@ -354,7 +354,7 @@
                 <w:noProof/>
                 <w:webHidden/>
               </w:rPr>
-              <w:instrText xml:space="preserve"> PAGEREF _Toc90222171 \h </w:instrText>
+              <w:instrText xml:space="preserve"> PAGEREF _Toc90322699 \h </w:instrText>
             </w:r>
             <w:r>
               <w:rPr>
@@ -399,7 +399,7 @@
               <w:lang w:val="en-FI" w:eastAsia="en-FI"/>
             </w:rPr>
           </w:pPr>
-          <w:hyperlink w:anchor="_Toc90222172" w:history="1">
+          <w:hyperlink w:anchor="_Toc90322700" w:history="1">
             <w:r>
               <w:rPr>
                 <w:rStyle w:val="Hyperlink"/>
@@ -428,7 +428,7 @@
                 <w:noProof/>
                 <w:webHidden/>
               </w:rPr>
-              <w:instrText xml:space="preserve"> PAGEREF _Toc90222172 \h </w:instrText>
+              <w:instrText xml:space="preserve"> PAGEREF _Toc90322700 \h </w:instrText>
             </w:r>
             <w:r>
               <w:rPr>
@@ -473,7 +473,7 @@
               <w:lang w:val="en-FI" w:eastAsia="en-FI"/>
             </w:rPr>
           </w:pPr>
-          <w:hyperlink w:anchor="_Toc90222173" w:history="1">
+          <w:hyperlink w:anchor="_Toc90322701" w:history="1">
             <w:r>
               <w:rPr>
                 <w:rStyle w:val="Hyperlink"/>
@@ -481,7 +481,7 @@
                 <w:noProof/>
                 <w:lang w:val="en-FI"/>
               </w:rPr>
-              <w:t>How does it work?</w:t>
+              <w:t>Logging</w:t>
             </w:r>
             <w:r>
               <w:rPr>
@@ -502,7 +502,7 @@
                 <w:noProof/>
                 <w:webHidden/>
               </w:rPr>
-              <w:instrText xml:space="preserve"> PAGEREF _Toc90222173 \h </w:instrText>
+              <w:instrText xml:space="preserve"> PAGEREF _Toc90322701 \h </w:instrText>
             </w:r>
             <w:r>
               <w:rPr>
@@ -547,7 +547,7 @@
               <w:lang w:val="en-FI" w:eastAsia="en-FI"/>
             </w:rPr>
           </w:pPr>
-          <w:hyperlink w:anchor="_Toc90222174" w:history="1">
+          <w:hyperlink w:anchor="_Toc90322702" w:history="1">
             <w:r>
               <w:rPr>
                 <w:rStyle w:val="Hyperlink"/>
@@ -576,7 +576,7 @@
                 <w:noProof/>
                 <w:webHidden/>
               </w:rPr>
-              <w:instrText xml:space="preserve"> PAGEREF _Toc90222174 \h </w:instrText>
+              <w:instrText xml:space="preserve"> PAGEREF _Toc90322702 \h </w:instrText>
             </w:r>
             <w:r>
               <w:rPr>
@@ -596,7 +596,7 @@
                 <w:noProof/>
                 <w:webHidden/>
               </w:rPr>
-              <w:t>6</w:t>
+              <w:t>5</w:t>
             </w:r>
             <w:r>
               <w:rPr>
@@ -621,7 +621,7 @@
               <w:lang w:val="en-FI" w:eastAsia="en-FI"/>
             </w:rPr>
           </w:pPr>
-          <w:hyperlink w:anchor="_Toc90222175" w:history="1">
+          <w:hyperlink w:anchor="_Toc90322703" w:history="1">
             <w:r>
               <w:rPr>
                 <w:rStyle w:val="Hyperlink"/>
@@ -650,7 +650,7 @@
                 <w:noProof/>
                 <w:webHidden/>
               </w:rPr>
-              <w:instrText xml:space="preserve"> PAGEREF _Toc90222175 \h </w:instrText>
+              <w:instrText xml:space="preserve"> PAGEREF _Toc90322703 \h </w:instrText>
             </w:r>
             <w:r>
               <w:rPr>
@@ -670,7 +670,7 @@
                 <w:noProof/>
                 <w:webHidden/>
               </w:rPr>
-              <w:t>9</w:t>
+              <w:t>8</w:t>
             </w:r>
             <w:r>
               <w:rPr>
@@ -695,7 +695,7 @@
               <w:lang w:val="en-FI" w:eastAsia="en-FI"/>
             </w:rPr>
           </w:pPr>
-          <w:hyperlink w:anchor="_Toc90222176" w:history="1">
+          <w:hyperlink w:anchor="_Toc90322704" w:history="1">
             <w:r>
               <w:rPr>
                 <w:rStyle w:val="Hyperlink"/>
@@ -724,7 +724,7 @@
                 <w:noProof/>
                 <w:webHidden/>
               </w:rPr>
-              <w:instrText xml:space="preserve"> PAGEREF _Toc90222176 \h </w:instrText>
+              <w:instrText xml:space="preserve"> PAGEREF _Toc90322704 \h </w:instrText>
             </w:r>
             <w:r>
               <w:rPr>
@@ -769,7 +769,7 @@
               <w:lang w:val="en-FI" w:eastAsia="en-FI"/>
             </w:rPr>
           </w:pPr>
-          <w:hyperlink w:anchor="_Toc90222177" w:history="1">
+          <w:hyperlink w:anchor="_Toc90322705" w:history="1">
             <w:r>
               <w:rPr>
                 <w:rStyle w:val="Hyperlink"/>
@@ -777,25 +777,7 @@
                 <w:noProof/>
                 <w:lang w:val="en-FI"/>
               </w:rPr>
-              <w:t>Best Prac</w:t>
-            </w:r>
-            <w:r>
-              <w:rPr>
-                <w:rStyle w:val="Hyperlink"/>
-                <w:rFonts w:ascii="Arial" w:hAnsi="Arial" w:cs="Arial"/>
-                <w:noProof/>
-                <w:lang w:val="en-FI"/>
-              </w:rPr>
-              <w:t>t</w:t>
-            </w:r>
-            <w:r>
-              <w:rPr>
-                <w:rStyle w:val="Hyperlink"/>
-                <w:rFonts w:ascii="Arial" w:hAnsi="Arial" w:cs="Arial"/>
-                <w:noProof/>
-                <w:lang w:val="en-FI"/>
-              </w:rPr>
-              <w:t>ices</w:t>
+              <w:t>How does it work?</w:t>
             </w:r>
             <w:r>
               <w:rPr>
@@ -816,7 +798,81 @@
                 <w:noProof/>
                 <w:webHidden/>
               </w:rPr>
-              <w:instrText xml:space="preserve"> PAGEREF _Toc90222177 \h </w:instrText>
+              <w:instrText xml:space="preserve"> PAGEREF _Toc90322705 \h </w:instrText>
+            </w:r>
+            <w:r>
+              <w:rPr>
+                <w:noProof/>
+                <w:webHidden/>
+              </w:rPr>
+            </w:r>
+            <w:r>
+              <w:rPr>
+                <w:noProof/>
+                <w:webHidden/>
+              </w:rPr>
+              <w:fldChar w:fldCharType="separate"/>
+            </w:r>
+            <w:r>
+              <w:rPr>
+                <w:noProof/>
+                <w:webHidden/>
+              </w:rPr>
+              <w:t>10</w:t>
+            </w:r>
+            <w:r>
+              <w:rPr>
+                <w:noProof/>
+                <w:webHidden/>
+              </w:rPr>
+              <w:fldChar w:fldCharType="end"/>
+            </w:r>
+          </w:hyperlink>
+        </w:p>
+        <w:p>
+          <w:pPr>
+            <w:pStyle w:val="TOC1"/>
+            <w:tabs>
+              <w:tab w:val="right" w:leader="dot" w:pos="9912"/>
+            </w:tabs>
+            <w:rPr>
+              <w:rFonts w:asciiTheme="minorHAnsi" w:eastAsiaTheme="minorEastAsia" w:hAnsiTheme="minorHAnsi" w:cstheme="minorBidi"/>
+              <w:noProof/>
+              <w:sz w:val="22"/>
+              <w:szCs w:val="22"/>
+              <w:lang w:val="en-FI" w:eastAsia="en-FI"/>
+            </w:rPr>
+          </w:pPr>
+          <w:hyperlink w:anchor="_Toc90322706" w:history="1">
+            <w:r>
+              <w:rPr>
+                <w:rStyle w:val="Hyperlink"/>
+                <w:rFonts w:ascii="Arial" w:hAnsi="Arial" w:cs="Arial"/>
+                <w:noProof/>
+                <w:lang w:val="en-FI"/>
+              </w:rPr>
+              <w:t>Best Practices</w:t>
+            </w:r>
+            <w:r>
+              <w:rPr>
+                <w:noProof/>
+                <w:webHidden/>
+              </w:rPr>
+              <w:tab/>
+            </w:r>
+            <w:r>
+              <w:rPr>
+                <w:noProof/>
+                <w:webHidden/>
+              </w:rPr>
+              <w:fldChar w:fldCharType="begin"/>
+            </w:r>
+            <w:r>
+              <w:rPr>
+                <w:noProof/>
+                <w:webHidden/>
+              </w:rPr>
+              <w:instrText xml:space="preserve"> PAGEREF _Toc90322706 \h </w:instrText>
             </w:r>
             <w:r>
               <w:rPr>
@@ -861,7 +917,7 @@
               <w:lang w:val="en-FI" w:eastAsia="en-FI"/>
             </w:rPr>
           </w:pPr>
-          <w:hyperlink w:anchor="_Toc90222178" w:history="1">
+          <w:hyperlink w:anchor="_Toc90322707" w:history="1">
             <w:r>
               <w:rPr>
                 <w:rStyle w:val="Hyperlink"/>
@@ -890,7 +946,7 @@
                 <w:noProof/>
                 <w:webHidden/>
               </w:rPr>
-              <w:instrText xml:space="preserve"> PAGEREF _Toc90222178 \h </w:instrText>
+              <w:instrText xml:space="preserve"> PAGEREF _Toc90322707 \h </w:instrText>
             </w:r>
             <w:r>
               <w:rPr>
@@ -910,7 +966,7 @@
                 <w:noProof/>
                 <w:webHidden/>
               </w:rPr>
-              <w:t>12</w:t>
+              <w:t>11</w:t>
             </w:r>
             <w:r>
               <w:rPr>
@@ -976,7 +1032,7 @@
           <w:lang w:val="en-FI"/>
         </w:rPr>
       </w:pPr>
-      <w:bookmarkStart w:id="0" w:name="_Toc90222168"/>
+      <w:bookmarkStart w:id="0" w:name="_Toc90322696"/>
       <w:r>
         <w:rPr>
           <w:rFonts w:ascii="Arial" w:hAnsi="Arial" w:cs="Arial"/>
@@ -1263,7 +1319,7 @@
         </w:rPr>
       </w:pPr>
       <w:bookmarkStart w:id="2" w:name="_Adding_and_removing"/>
-      <w:bookmarkStart w:id="3" w:name="_Toc90222169"/>
+      <w:bookmarkStart w:id="3" w:name="_Toc90322697"/>
       <w:bookmarkEnd w:id="2"/>
       <w:r>
         <w:rPr>
@@ -1531,7 +1587,6 @@
           <w:rFonts w:ascii="Arial" w:hAnsi="Arial" w:cs="Arial"/>
           <w:lang w:val="en-FI"/>
         </w:rPr>
-        <w:lastRenderedPageBreak/>
         <w:t xml:space="preserve">Multi parameter </w:t>
       </w:r>
       <w:r>
@@ -2796,6 +2851,7 @@
           <w:rFonts w:ascii="Arial" w:hAnsi="Arial" w:cs="Arial"/>
           <w:lang w:val="en-FI"/>
         </w:rPr>
+        <w:lastRenderedPageBreak/>
         <w:t>Instantiate</w:t>
       </w:r>
       <w:r>
@@ -3607,7 +3663,7 @@
           <w:lang w:val="en-FI"/>
         </w:rPr>
       </w:pPr>
-      <w:bookmarkStart w:id="4" w:name="_Toc90222170"/>
+      <w:bookmarkStart w:id="4" w:name="_Toc90322698"/>
       <w:r>
         <w:rPr>
           <w:rFonts w:ascii="Arial" w:hAnsi="Arial" w:cs="Arial"/>
@@ -4638,7 +4694,7 @@
           <w:lang w:val="en-FI"/>
         </w:rPr>
       </w:pPr>
-      <w:bookmarkStart w:id="5" w:name="_Toc90222171"/>
+      <w:bookmarkStart w:id="5" w:name="_Toc90322699"/>
       <w:r>
         <w:rPr>
           <w:rFonts w:ascii="Arial" w:hAnsi="Arial" w:cs="Arial"/>
@@ -4830,7 +4886,7 @@
           <w:lang w:val="en-FI"/>
         </w:rPr>
       </w:pPr>
-      <w:bookmarkStart w:id="6" w:name="_Toc90222172"/>
+      <w:bookmarkStart w:id="6" w:name="_Toc90322700"/>
       <w:proofErr w:type="spellStart"/>
       <w:r>
         <w:rPr>
@@ -6137,6 +6193,7 @@
           <w:rFonts w:ascii="Arial" w:hAnsi="Arial" w:cs="Arial"/>
           <w:lang w:val="en-FI"/>
         </w:rPr>
+        <w:lastRenderedPageBreak/>
         <w:t>Boolean state</w:t>
       </w:r>
     </w:p>
@@ -6165,7 +6222,6 @@
           <w:bCs/>
           <w:lang w:val="en-FI"/>
         </w:rPr>
-        <w:lastRenderedPageBreak/>
         <w:t>Console.AllowConsoleActivateKey</w:t>
       </w:r>
       <w:proofErr w:type="spellEnd"/>
@@ -7193,9 +7249,8 @@
     <w:p>
       <w:pPr>
         <w:rPr>
-          <w:rFonts w:ascii="Arial" w:hAnsi="Arial" w:cs="Arial"/>
-          <w:b/>
-          <w:bCs/>
+          <w:rStyle w:val="Hyperlink"/>
+          <w:rFonts w:ascii="Arial" w:hAnsi="Arial" w:cs="Arial"/>
           <w:lang w:val="en-FI"/>
         </w:rPr>
       </w:pPr>
@@ -7220,14 +7275,11 @@
     <w:p>
       <w:pPr>
         <w:rPr>
-          <w:rFonts w:ascii="Arial" w:hAnsi="Arial" w:cs="Arial"/>
-          <w:b/>
-          <w:bCs/>
-          <w:lang w:val="en-FI"/>
-        </w:rPr>
-      </w:pPr>
-      <w:bookmarkStart w:id="7" w:name="_Best_Practices"/>
-      <w:bookmarkEnd w:id="7"/>
+          <w:rStyle w:val="Hyperlink"/>
+          <w:rFonts w:ascii="Arial" w:hAnsi="Arial" w:cs="Arial"/>
+          <w:lang w:val="en-FI"/>
+        </w:rPr>
+      </w:pPr>
     </w:p>
     <w:p>
       <w:pPr>
@@ -7239,7 +7291,7 @@
           <w:lang w:val="en-FI"/>
         </w:rPr>
       </w:pPr>
-      <w:bookmarkStart w:id="8" w:name="_Toc90222173"/>
+      <w:bookmarkStart w:id="7" w:name="_Toc90322701"/>
       <w:r>
         <w:rPr>
           <w:rFonts w:ascii="Arial" w:hAnsi="Arial" w:cs="Arial"/>
@@ -7247,1176 +7299,108 @@
           <w:szCs w:val="28"/>
           <w:lang w:val="en-FI"/>
         </w:rPr>
-        <w:t>How does it work?</w:t>
-      </w:r>
+        <w:t>Logging</w:t>
+      </w:r>
+      <w:bookmarkEnd w:id="7"/>
+    </w:p>
+    <w:p>
+      <w:pPr>
+        <w:rPr>
+          <w:lang w:val="en-FI"/>
+        </w:rPr>
+      </w:pPr>
+    </w:p>
+    <w:p>
+      <w:pPr>
+        <w:rPr>
+          <w:rFonts w:ascii="Arial" w:hAnsi="Arial" w:cs="Arial"/>
+          <w:lang w:val="en-FI"/>
+        </w:rPr>
+      </w:pPr>
+      <w:r>
+        <w:rPr>
+          <w:rFonts w:ascii="Arial" w:hAnsi="Arial" w:cs="Arial"/>
+          <w:lang w:val="en-FI"/>
+        </w:rPr>
+        <w:t>TODO</w:t>
+      </w:r>
+    </w:p>
+    <w:p>
+      <w:pPr>
+        <w:rPr>
+          <w:lang w:val="en-FI"/>
+        </w:rPr>
+      </w:pPr>
+    </w:p>
+    <w:p>
+      <w:pPr>
+        <w:rPr>
+          <w:rFonts w:ascii="Arial" w:hAnsi="Arial" w:cs="Arial"/>
+          <w:b/>
+          <w:bCs/>
+          <w:lang w:val="en-FI"/>
+        </w:rPr>
+      </w:pPr>
+      <w:r>
+        <w:rPr>
+          <w:rFonts w:ascii="Arial" w:hAnsi="Arial" w:cs="Arial"/>
+          <w:lang w:val="en-FI"/>
+        </w:rPr>
+        <w:t xml:space="preserve">By </w:t>
+      </w:r>
+      <w:proofErr w:type="gramStart"/>
+      <w:r>
+        <w:rPr>
+          <w:rFonts w:ascii="Arial" w:hAnsi="Arial" w:cs="Arial"/>
+          <w:lang w:val="en-FI"/>
+        </w:rPr>
+        <w:t>default</w:t>
+      </w:r>
+      <w:proofErr w:type="gramEnd"/>
+      <w:r>
+        <w:rPr>
+          <w:rFonts w:ascii="Arial" w:hAnsi="Arial" w:cs="Arial"/>
+          <w:lang w:val="en-FI"/>
+        </w:rPr>
+        <w:t xml:space="preserve"> </w:t>
+      </w:r>
+      <w:proofErr w:type="spellStart"/>
+      <w:r>
+        <w:rPr>
+          <w:rFonts w:ascii="Arial" w:hAnsi="Arial" w:cs="Arial"/>
+          <w:lang w:val="en-FI"/>
+        </w:rPr>
+        <w:t>Unity.Log</w:t>
+      </w:r>
+      <w:proofErr w:type="spellEnd"/>
+      <w:r>
+        <w:rPr>
+          <w:rFonts w:ascii="Arial" w:hAnsi="Arial" w:cs="Arial"/>
+          <w:lang w:val="en-FI"/>
+        </w:rPr>
+        <w:t xml:space="preserve"> and </w:t>
+      </w:r>
+      <w:proofErr w:type="spellStart"/>
+      <w:r>
+        <w:rPr>
+          <w:rFonts w:ascii="Arial" w:hAnsi="Arial" w:cs="Arial"/>
+          <w:lang w:val="en-FI"/>
+        </w:rPr>
+        <w:t>Debug.LogError</w:t>
+      </w:r>
+      <w:proofErr w:type="spellEnd"/>
+    </w:p>
+    <w:p>
+      <w:pPr>
+        <w:rPr>
+          <w:rFonts w:ascii="Arial" w:hAnsi="Arial" w:cs="Arial"/>
+          <w:b/>
+          <w:bCs/>
+          <w:lang w:val="en-FI"/>
+        </w:rPr>
+      </w:pPr>
+      <w:bookmarkStart w:id="8" w:name="_Best_Practices"/>
       <w:bookmarkEnd w:id="8"/>
-    </w:p>
-    <w:p>
-      <w:pPr>
-        <w:rPr>
-          <w:lang w:val="en-FI"/>
-        </w:rPr>
-      </w:pPr>
-    </w:p>
-    <w:p>
-      <w:pPr>
-        <w:rPr>
-          <w:rFonts w:ascii="Arial" w:hAnsi="Arial" w:cs="Arial"/>
-          <w:lang w:val="en-FI"/>
-        </w:rPr>
-      </w:pPr>
-      <w:proofErr w:type="spellStart"/>
-      <w:r>
-        <w:rPr>
-          <w:rFonts w:ascii="Arial" w:hAnsi="Arial" w:cs="Arial"/>
-          <w:lang w:val="en-FI"/>
-        </w:rPr>
-        <w:t>DeveloperConsole</w:t>
-      </w:r>
-      <w:r>
-        <w:rPr>
-          <w:rFonts w:ascii="Arial" w:hAnsi="Arial" w:cs="Arial"/>
-          <w:lang w:val="en-FI"/>
-        </w:rPr>
-        <w:t>.cs</w:t>
-      </w:r>
-      <w:proofErr w:type="spellEnd"/>
-      <w:r>
-        <w:rPr>
-          <w:rFonts w:ascii="Arial" w:hAnsi="Arial" w:cs="Arial"/>
-          <w:lang w:val="en-FI"/>
-        </w:rPr>
-        <w:t xml:space="preserve"> </w:t>
-      </w:r>
-      <w:r>
-        <w:rPr>
-          <w:rFonts w:ascii="Arial" w:hAnsi="Arial" w:cs="Arial"/>
-          <w:lang w:val="en-FI"/>
-        </w:rPr>
-        <w:t xml:space="preserve">which is </w:t>
-      </w:r>
-      <w:r>
-        <w:rPr>
-          <w:rFonts w:ascii="Arial" w:hAnsi="Arial" w:cs="Arial"/>
-          <w:lang w:val="en-FI"/>
-        </w:rPr>
-        <w:t xml:space="preserve">attached to </w:t>
-      </w:r>
-      <w:proofErr w:type="spellStart"/>
-      <w:r>
-        <w:rPr>
-          <w:rFonts w:ascii="Arial" w:hAnsi="Arial" w:cs="Arial"/>
-          <w:lang w:val="en-FI"/>
-        </w:rPr>
-        <w:t>DeveloperConsole</w:t>
-      </w:r>
-      <w:proofErr w:type="spellEnd"/>
-      <w:r>
-        <w:rPr>
-          <w:rFonts w:ascii="Arial" w:hAnsi="Arial" w:cs="Arial"/>
-          <w:lang w:val="en-FI"/>
-        </w:rPr>
-        <w:t xml:space="preserve"> prefab root </w:t>
-      </w:r>
-      <w:proofErr w:type="spellStart"/>
-      <w:r>
-        <w:rPr>
-          <w:rFonts w:ascii="Arial" w:hAnsi="Arial" w:cs="Arial"/>
-          <w:lang w:val="en-FI"/>
-        </w:rPr>
-        <w:t>gameobject</w:t>
-      </w:r>
-      <w:proofErr w:type="spellEnd"/>
-      <w:r>
-        <w:rPr>
-          <w:rFonts w:ascii="Arial" w:hAnsi="Arial" w:cs="Arial"/>
-          <w:lang w:val="en-FI"/>
-        </w:rPr>
-        <w:t>,</w:t>
-      </w:r>
-      <w:r>
-        <w:rPr>
-          <w:rFonts w:ascii="Arial" w:hAnsi="Arial" w:cs="Arial"/>
-          <w:lang w:val="en-FI"/>
-        </w:rPr>
-        <w:t xml:space="preserve"> </w:t>
-      </w:r>
-      <w:proofErr w:type="gramStart"/>
-      <w:r>
-        <w:rPr>
-          <w:rFonts w:ascii="Arial" w:hAnsi="Arial" w:cs="Arial"/>
-          <w:i/>
-          <w:iCs/>
-          <w:lang w:val="en-FI"/>
-        </w:rPr>
-        <w:t>Awake(</w:t>
-      </w:r>
-      <w:proofErr w:type="gramEnd"/>
-      <w:r>
-        <w:rPr>
-          <w:rFonts w:ascii="Arial" w:hAnsi="Arial" w:cs="Arial"/>
-          <w:i/>
-          <w:iCs/>
-          <w:lang w:val="en-FI"/>
-        </w:rPr>
-        <w:t>)</w:t>
-      </w:r>
-      <w:r>
-        <w:rPr>
-          <w:rFonts w:ascii="Arial" w:hAnsi="Arial" w:cs="Arial"/>
-          <w:lang w:val="en-FI"/>
-        </w:rPr>
-        <w:t xml:space="preserve"> function calls </w:t>
-      </w:r>
-      <w:proofErr w:type="spellStart"/>
-      <w:r>
-        <w:rPr>
-          <w:rFonts w:ascii="Arial" w:hAnsi="Arial" w:cs="Arial"/>
-          <w:lang w:val="en-FI"/>
-        </w:rPr>
-        <w:t>Console</w:t>
-      </w:r>
-      <w:r>
-        <w:rPr>
-          <w:rFonts w:ascii="Arial" w:hAnsi="Arial" w:cs="Arial"/>
-          <w:lang w:val="en-FI"/>
-        </w:rPr>
-        <w:t>Manager</w:t>
-      </w:r>
-      <w:r>
-        <w:rPr>
-          <w:rFonts w:ascii="Arial" w:hAnsi="Arial" w:cs="Arial"/>
-          <w:lang w:val="en-FI"/>
-        </w:rPr>
-        <w:t>.cs</w:t>
-      </w:r>
-      <w:proofErr w:type="spellEnd"/>
-      <w:r>
-        <w:rPr>
-          <w:rFonts w:ascii="Arial" w:hAnsi="Arial" w:cs="Arial"/>
-          <w:lang w:val="en-FI"/>
-        </w:rPr>
-        <w:t xml:space="preserve"> </w:t>
-      </w:r>
-      <w:r>
-        <w:rPr>
-          <w:rFonts w:ascii="Arial" w:hAnsi="Arial" w:cs="Arial"/>
-          <w:lang w:val="en-FI"/>
-        </w:rPr>
-        <w:t>initialization</w:t>
-      </w:r>
-      <w:r>
-        <w:rPr>
-          <w:rFonts w:ascii="Arial" w:hAnsi="Arial" w:cs="Arial"/>
-          <w:lang w:val="en-FI"/>
-        </w:rPr>
-        <w:t xml:space="preserve"> </w:t>
-      </w:r>
-      <w:r>
-        <w:rPr>
-          <w:rFonts w:ascii="Arial" w:hAnsi="Arial" w:cs="Arial"/>
-          <w:lang w:val="en-FI"/>
-        </w:rPr>
-        <w:t xml:space="preserve">method. After this </w:t>
-      </w:r>
-      <w:proofErr w:type="spellStart"/>
-      <w:r>
-        <w:rPr>
-          <w:rFonts w:ascii="Arial" w:hAnsi="Arial" w:cs="Arial"/>
-          <w:lang w:val="en-FI"/>
-        </w:rPr>
-        <w:t>Console</w:t>
-      </w:r>
-      <w:r>
-        <w:rPr>
-          <w:rFonts w:ascii="Arial" w:hAnsi="Arial" w:cs="Arial"/>
-          <w:lang w:val="en-FI"/>
-        </w:rPr>
-        <w:t>Manager</w:t>
-      </w:r>
-      <w:r>
-        <w:rPr>
-          <w:rFonts w:ascii="Arial" w:hAnsi="Arial" w:cs="Arial"/>
-          <w:lang w:val="en-FI"/>
-        </w:rPr>
-        <w:t>.cs</w:t>
-      </w:r>
-      <w:proofErr w:type="spellEnd"/>
-      <w:r>
-        <w:rPr>
-          <w:rFonts w:ascii="Arial" w:hAnsi="Arial" w:cs="Arial"/>
-          <w:lang w:val="en-FI"/>
-        </w:rPr>
-        <w:t xml:space="preserve"> handles everything</w:t>
-      </w:r>
-      <w:r>
-        <w:rPr>
-          <w:rFonts w:ascii="Arial" w:hAnsi="Arial" w:cs="Arial"/>
-          <w:lang w:val="en-FI"/>
-        </w:rPr>
-        <w:t>.</w:t>
-      </w:r>
-    </w:p>
-    <w:p>
-      <w:pPr>
-        <w:rPr>
-          <w:rFonts w:ascii="Arial" w:hAnsi="Arial" w:cs="Arial"/>
-          <w:lang w:val="en-FI"/>
-        </w:rPr>
-      </w:pPr>
-    </w:p>
-    <w:p>
-      <w:pPr>
-        <w:rPr>
-          <w:rFonts w:ascii="Arial" w:hAnsi="Arial" w:cs="Arial"/>
-          <w:lang w:val="en-FI"/>
-        </w:rPr>
-      </w:pPr>
-      <w:r>
-        <w:rPr>
-          <w:rFonts w:ascii="Arial" w:hAnsi="Arial" w:cs="Arial"/>
-          <w:lang w:val="en-FI"/>
-        </w:rPr>
-        <w:t>E</w:t>
-      </w:r>
-      <w:r>
-        <w:rPr>
-          <w:rFonts w:ascii="Arial" w:hAnsi="Arial" w:cs="Arial"/>
-          <w:lang w:val="en-FI"/>
-        </w:rPr>
-        <w:t>very time</w:t>
-      </w:r>
-      <w:r>
-        <w:rPr>
-          <w:rFonts w:ascii="Arial" w:hAnsi="Arial" w:cs="Arial"/>
-          <w:lang w:val="en-FI"/>
-        </w:rPr>
-        <w:t xml:space="preserve"> </w:t>
-      </w:r>
-      <w:r>
-        <w:rPr>
-          <w:rFonts w:ascii="Arial" w:hAnsi="Arial" w:cs="Arial"/>
-          <w:lang w:val="en-FI"/>
-        </w:rPr>
-        <w:t>new scene is loaded</w:t>
-      </w:r>
-      <w:r>
-        <w:rPr>
-          <w:rFonts w:ascii="Arial" w:hAnsi="Arial" w:cs="Arial"/>
-          <w:lang w:val="en-FI"/>
-        </w:rPr>
-        <w:t xml:space="preserve"> or unloaded</w:t>
-      </w:r>
-      <w:r>
-        <w:rPr>
-          <w:rFonts w:ascii="Arial" w:hAnsi="Arial" w:cs="Arial"/>
-          <w:lang w:val="en-FI"/>
-        </w:rPr>
-        <w:t xml:space="preserve"> (additively or single)</w:t>
-      </w:r>
-      <w:r>
-        <w:rPr>
-          <w:rFonts w:ascii="Arial" w:hAnsi="Arial" w:cs="Arial"/>
-          <w:lang w:val="en-FI"/>
-        </w:rPr>
-        <w:t>,</w:t>
-      </w:r>
-      <w:r>
-        <w:rPr>
-          <w:rFonts w:ascii="Arial" w:hAnsi="Arial" w:cs="Arial"/>
-          <w:lang w:val="en-FI"/>
-        </w:rPr>
-        <w:t xml:space="preserve"> </w:t>
-      </w:r>
-      <w:proofErr w:type="spellStart"/>
-      <w:r>
-        <w:rPr>
-          <w:rFonts w:ascii="Arial" w:hAnsi="Arial" w:cs="Arial"/>
-          <w:lang w:val="en-FI"/>
-        </w:rPr>
-        <w:t>Console</w:t>
-      </w:r>
-      <w:r>
-        <w:rPr>
-          <w:rFonts w:ascii="Arial" w:hAnsi="Arial" w:cs="Arial"/>
-          <w:lang w:val="en-FI"/>
-        </w:rPr>
-        <w:t>Manager</w:t>
-      </w:r>
-      <w:r>
-        <w:rPr>
-          <w:rFonts w:ascii="Arial" w:hAnsi="Arial" w:cs="Arial"/>
-          <w:lang w:val="en-FI"/>
-        </w:rPr>
-        <w:t>.cs</w:t>
-      </w:r>
-      <w:proofErr w:type="spellEnd"/>
-      <w:r>
-        <w:rPr>
-          <w:rFonts w:ascii="Arial" w:hAnsi="Arial" w:cs="Arial"/>
-          <w:lang w:val="en-FI"/>
-        </w:rPr>
-        <w:t xml:space="preserve"> </w:t>
-      </w:r>
-      <w:r>
-        <w:rPr>
-          <w:rFonts w:ascii="Arial" w:hAnsi="Arial" w:cs="Arial"/>
-          <w:lang w:val="en-FI"/>
-        </w:rPr>
-        <w:t xml:space="preserve">handles </w:t>
-      </w:r>
-      <w:r>
-        <w:rPr>
-          <w:rFonts w:ascii="Arial" w:hAnsi="Arial" w:cs="Arial"/>
-          <w:lang w:val="en-FI"/>
-        </w:rPr>
-        <w:t>look</w:t>
-      </w:r>
-      <w:r>
-        <w:rPr>
-          <w:rFonts w:ascii="Arial" w:hAnsi="Arial" w:cs="Arial"/>
-          <w:lang w:val="en-FI"/>
-        </w:rPr>
-        <w:t>ing</w:t>
-      </w:r>
-      <w:r>
-        <w:rPr>
-          <w:rFonts w:ascii="Arial" w:hAnsi="Arial" w:cs="Arial"/>
-          <w:lang w:val="en-FI"/>
-        </w:rPr>
-        <w:t xml:space="preserve"> for all [</w:t>
-      </w:r>
-      <w:proofErr w:type="spellStart"/>
-      <w:proofErr w:type="gramStart"/>
-      <w:r>
-        <w:rPr>
-          <w:rFonts w:ascii="Arial" w:hAnsi="Arial" w:cs="Arial"/>
-          <w:lang w:val="en-FI"/>
-        </w:rPr>
-        <w:t>ConsoleCommand</w:t>
-      </w:r>
-      <w:proofErr w:type="spellEnd"/>
-      <w:r>
-        <w:rPr>
-          <w:rFonts w:ascii="Arial" w:hAnsi="Arial" w:cs="Arial"/>
-          <w:lang w:val="en-FI"/>
-        </w:rPr>
-        <w:t>(</w:t>
-      </w:r>
-      <w:proofErr w:type="gramEnd"/>
-      <w:r>
-        <w:rPr>
-          <w:rFonts w:ascii="Arial" w:hAnsi="Arial" w:cs="Arial"/>
-          <w:lang w:val="en-FI"/>
-        </w:rPr>
-        <w:t xml:space="preserve">)] attributes in </w:t>
-      </w:r>
-      <w:r>
-        <w:rPr>
-          <w:rFonts w:ascii="Arial" w:hAnsi="Arial" w:cs="Arial"/>
-          <w:lang w:val="en-FI"/>
-        </w:rPr>
-        <w:t xml:space="preserve">the </w:t>
-      </w:r>
-      <w:r>
-        <w:rPr>
-          <w:rFonts w:ascii="Arial" w:hAnsi="Arial" w:cs="Arial"/>
-          <w:lang w:val="en-FI"/>
-        </w:rPr>
-        <w:t xml:space="preserve">C# </w:t>
-      </w:r>
-      <w:proofErr w:type="spellStart"/>
-      <w:r>
-        <w:rPr>
-          <w:rFonts w:ascii="Arial" w:hAnsi="Arial" w:cs="Arial"/>
-          <w:lang w:val="en-FI"/>
-        </w:rPr>
-        <w:t>CurrentDomain</w:t>
-      </w:r>
-      <w:proofErr w:type="spellEnd"/>
-      <w:r>
-        <w:rPr>
-          <w:rFonts w:ascii="Arial" w:hAnsi="Arial" w:cs="Arial"/>
-          <w:lang w:val="en-FI"/>
-        </w:rPr>
-        <w:t xml:space="preserve"> Assembly.</w:t>
-      </w:r>
-      <w:r>
-        <w:rPr>
-          <w:rFonts w:ascii="Arial" w:hAnsi="Arial" w:cs="Arial"/>
-          <w:lang w:val="en-FI"/>
-        </w:rPr>
-        <w:t xml:space="preserve"> </w:t>
-      </w:r>
-      <w:r>
-        <w:rPr>
-          <w:rFonts w:ascii="Arial" w:hAnsi="Arial" w:cs="Arial"/>
-          <w:lang w:val="en-FI"/>
-        </w:rPr>
-        <w:t>This work happens in two parts</w:t>
-      </w:r>
-      <w:r>
-        <w:rPr>
-          <w:rFonts w:ascii="Arial" w:hAnsi="Arial" w:cs="Arial"/>
-          <w:lang w:val="en-FI"/>
-        </w:rPr>
-        <w:t>.</w:t>
-      </w:r>
-    </w:p>
-    <w:p>
-      <w:pPr>
-        <w:rPr>
-          <w:rFonts w:ascii="Arial" w:hAnsi="Arial" w:cs="Arial"/>
-          <w:lang w:val="en-FI"/>
-        </w:rPr>
-      </w:pPr>
-    </w:p>
-    <w:p>
-      <w:pPr>
-        <w:pStyle w:val="ListParagraph"/>
-        <w:numPr>
-          <w:ilvl w:val="0"/>
-          <w:numId w:val="31"/>
-        </w:numPr>
-        <w:rPr>
-          <w:rFonts w:ascii="Arial" w:hAnsi="Arial" w:cs="Arial"/>
-          <w:lang w:val="en-FI"/>
-        </w:rPr>
-      </w:pPr>
-      <w:r>
-        <w:rPr>
-          <w:rFonts w:ascii="Arial" w:hAnsi="Arial" w:cs="Arial"/>
-          <w:lang w:val="en-FI"/>
-        </w:rPr>
-        <w:t xml:space="preserve">First part </w:t>
-      </w:r>
-      <w:r>
-        <w:rPr>
-          <w:rFonts w:ascii="Arial" w:hAnsi="Arial" w:cs="Arial"/>
-          <w:lang w:val="en-FI"/>
-        </w:rPr>
-        <w:t xml:space="preserve">looks for all </w:t>
-      </w:r>
-      <w:r>
-        <w:rPr>
-          <w:rFonts w:ascii="Arial" w:hAnsi="Arial" w:cs="Arial"/>
-          <w:lang w:val="en-FI"/>
-        </w:rPr>
-        <w:t>[</w:t>
-      </w:r>
-      <w:proofErr w:type="spellStart"/>
-      <w:proofErr w:type="gramStart"/>
-      <w:r>
-        <w:rPr>
-          <w:rFonts w:ascii="Arial" w:hAnsi="Arial" w:cs="Arial"/>
-          <w:lang w:val="en-FI"/>
-        </w:rPr>
-        <w:t>ConsoleCommand</w:t>
-      </w:r>
-      <w:proofErr w:type="spellEnd"/>
-      <w:r>
-        <w:rPr>
-          <w:rFonts w:ascii="Arial" w:hAnsi="Arial" w:cs="Arial"/>
-          <w:lang w:val="en-FI"/>
-        </w:rPr>
-        <w:t>(</w:t>
-      </w:r>
-      <w:proofErr w:type="gramEnd"/>
-      <w:r>
-        <w:rPr>
-          <w:rFonts w:ascii="Arial" w:hAnsi="Arial" w:cs="Arial"/>
-          <w:lang w:val="en-FI"/>
-        </w:rPr>
-        <w:t>)] attributes</w:t>
-      </w:r>
-      <w:r>
-        <w:rPr>
-          <w:rFonts w:ascii="Arial" w:hAnsi="Arial" w:cs="Arial"/>
-          <w:lang w:val="en-FI"/>
-        </w:rPr>
-        <w:t xml:space="preserve"> in the Unity C# </w:t>
-      </w:r>
-      <w:r>
-        <w:rPr>
-          <w:rFonts w:ascii="Arial" w:hAnsi="Arial" w:cs="Arial"/>
-          <w:lang w:val="en-FI"/>
-        </w:rPr>
-        <w:t>R</w:t>
-      </w:r>
-      <w:r>
-        <w:rPr>
-          <w:rFonts w:ascii="Arial" w:hAnsi="Arial" w:cs="Arial"/>
-          <w:lang w:val="en-FI"/>
-        </w:rPr>
-        <w:t>untime assembl</w:t>
-      </w:r>
-      <w:r>
-        <w:rPr>
-          <w:rFonts w:ascii="Arial" w:hAnsi="Arial" w:cs="Arial"/>
-          <w:lang w:val="en-FI"/>
-        </w:rPr>
-        <w:t>y (</w:t>
-      </w:r>
-      <w:hyperlink r:id="rId13" w:history="1">
-        <w:r>
-          <w:rPr>
-            <w:rStyle w:val="Hyperlink"/>
-            <w:rFonts w:ascii="Arial" w:hAnsi="Arial" w:cs="Arial"/>
-            <w:lang w:val="en-FI"/>
-          </w:rPr>
-          <w:t>Assembly-</w:t>
-        </w:r>
-        <w:proofErr w:type="spellStart"/>
-        <w:r>
-          <w:rPr>
-            <w:rStyle w:val="Hyperlink"/>
-            <w:rFonts w:ascii="Arial" w:hAnsi="Arial" w:cs="Arial"/>
-            <w:lang w:val="en-FI"/>
-          </w:rPr>
-          <w:t>CSharp</w:t>
-        </w:r>
-        <w:proofErr w:type="spellEnd"/>
-      </w:hyperlink>
-      <w:r>
-        <w:rPr>
-          <w:rFonts w:ascii="Arial" w:hAnsi="Arial" w:cs="Arial"/>
-          <w:lang w:val="en-FI"/>
-        </w:rPr>
-        <w:t>)</w:t>
-      </w:r>
-      <w:r>
-        <w:rPr>
-          <w:rFonts w:ascii="Arial" w:hAnsi="Arial" w:cs="Arial"/>
-          <w:lang w:val="en-FI"/>
-        </w:rPr>
-        <w:t xml:space="preserve"> and </w:t>
-      </w:r>
-      <w:r>
-        <w:rPr>
-          <w:rFonts w:ascii="Arial" w:hAnsi="Arial" w:cs="Arial"/>
-          <w:lang w:val="en-FI"/>
-        </w:rPr>
-        <w:t xml:space="preserve">all </w:t>
-      </w:r>
-      <w:r>
-        <w:rPr>
-          <w:rFonts w:ascii="Arial" w:hAnsi="Arial" w:cs="Arial"/>
-          <w:lang w:val="en-FI"/>
-        </w:rPr>
-        <w:t>static</w:t>
-      </w:r>
-      <w:r>
-        <w:rPr>
-          <w:rFonts w:ascii="Arial" w:hAnsi="Arial" w:cs="Arial"/>
-          <w:lang w:val="en-FI"/>
-        </w:rPr>
-        <w:t xml:space="preserve"> class</w:t>
-      </w:r>
-      <w:r>
-        <w:rPr>
-          <w:rFonts w:ascii="Arial" w:hAnsi="Arial" w:cs="Arial"/>
-          <w:lang w:val="en-FI"/>
-        </w:rPr>
-        <w:t xml:space="preserve"> commands are registered and cached</w:t>
-      </w:r>
-      <w:r>
-        <w:rPr>
-          <w:rFonts w:ascii="Arial" w:hAnsi="Arial" w:cs="Arial"/>
-          <w:lang w:val="en-FI"/>
-        </w:rPr>
-        <w:t>.</w:t>
-      </w:r>
-      <w:r>
-        <w:rPr>
-          <w:rFonts w:ascii="Arial" w:hAnsi="Arial" w:cs="Arial"/>
-          <w:lang w:val="en-FI"/>
-        </w:rPr>
-        <w:t xml:space="preserve"> Unity Editor and all other assemblies are ignored unless setting </w:t>
-      </w:r>
-      <w:r>
-        <w:rPr>
-          <w:rFonts w:ascii="Arial" w:hAnsi="Arial" w:cs="Arial"/>
-          <w:i/>
-          <w:iCs/>
-          <w:lang w:val="en-FI"/>
-        </w:rPr>
-        <w:t>‘Scan All Assemblies’</w:t>
-      </w:r>
-      <w:r>
-        <w:rPr>
-          <w:rFonts w:ascii="Arial" w:hAnsi="Arial" w:cs="Arial"/>
-          <w:lang w:val="en-FI"/>
-        </w:rPr>
-        <w:t xml:space="preserve"> is set to true.</w:t>
-      </w:r>
-    </w:p>
-    <w:p>
-      <w:pPr>
-        <w:pStyle w:val="ListParagraph"/>
-        <w:rPr>
-          <w:rFonts w:ascii="Arial" w:hAnsi="Arial" w:cs="Arial"/>
-          <w:lang w:val="en-FI"/>
-        </w:rPr>
-      </w:pPr>
-    </w:p>
-    <w:p>
-      <w:pPr>
-        <w:pStyle w:val="ListParagraph"/>
-        <w:numPr>
-          <w:ilvl w:val="0"/>
-          <w:numId w:val="31"/>
-        </w:numPr>
-        <w:rPr>
-          <w:rFonts w:ascii="Arial" w:hAnsi="Arial" w:cs="Arial"/>
-          <w:lang w:val="en-FI"/>
-        </w:rPr>
-      </w:pPr>
-      <w:r>
-        <w:rPr>
-          <w:rFonts w:ascii="Arial" w:hAnsi="Arial" w:cs="Arial"/>
-          <w:lang w:val="en-FI"/>
-        </w:rPr>
-        <w:t xml:space="preserve">Second </w:t>
-      </w:r>
-      <w:r>
-        <w:rPr>
-          <w:rFonts w:ascii="Arial" w:hAnsi="Arial" w:cs="Arial"/>
-          <w:lang w:val="en-FI"/>
-        </w:rPr>
-        <w:t xml:space="preserve">part </w:t>
-      </w:r>
-      <w:r>
-        <w:rPr>
-          <w:rFonts w:ascii="Arial" w:hAnsi="Arial" w:cs="Arial"/>
-          <w:lang w:val="en-FI"/>
-        </w:rPr>
-        <w:t xml:space="preserve">handles registering </w:t>
-      </w:r>
-      <w:proofErr w:type="spellStart"/>
-      <w:r>
-        <w:rPr>
-          <w:rFonts w:ascii="Arial" w:hAnsi="Arial" w:cs="Arial"/>
-          <w:lang w:val="en-FI"/>
-        </w:rPr>
-        <w:t>MonoBehaviour</w:t>
-      </w:r>
-      <w:proofErr w:type="spellEnd"/>
-      <w:r>
-        <w:rPr>
-          <w:rFonts w:ascii="Arial" w:hAnsi="Arial" w:cs="Arial"/>
-          <w:lang w:val="en-FI"/>
-        </w:rPr>
-        <w:t xml:space="preserve"> instance</w:t>
-      </w:r>
-      <w:r>
-        <w:rPr>
-          <w:rFonts w:ascii="Arial" w:hAnsi="Arial" w:cs="Arial"/>
-          <w:lang w:val="en-FI"/>
-        </w:rPr>
-        <w:t xml:space="preserve"> commands and this done by looking for all the different </w:t>
-      </w:r>
-      <w:proofErr w:type="spellStart"/>
-      <w:r>
-        <w:rPr>
-          <w:rFonts w:ascii="Arial" w:hAnsi="Arial" w:cs="Arial"/>
-          <w:lang w:val="en-FI"/>
-        </w:rPr>
-        <w:t>MonoBehaviour</w:t>
-      </w:r>
-      <w:proofErr w:type="spellEnd"/>
-      <w:r>
-        <w:rPr>
-          <w:rFonts w:ascii="Arial" w:hAnsi="Arial" w:cs="Arial"/>
-          <w:lang w:val="en-FI"/>
-        </w:rPr>
-        <w:t xml:space="preserve"> scripts </w:t>
-      </w:r>
-      <w:r>
-        <w:rPr>
-          <w:rFonts w:ascii="Arial" w:hAnsi="Arial" w:cs="Arial"/>
-          <w:lang w:val="en-FI"/>
-        </w:rPr>
-        <w:t>that</w:t>
-      </w:r>
-      <w:r>
-        <w:rPr>
-          <w:rFonts w:ascii="Arial" w:hAnsi="Arial" w:cs="Arial"/>
-          <w:lang w:val="en-FI"/>
-        </w:rPr>
-        <w:t xml:space="preserve"> have </w:t>
-      </w:r>
-      <w:r>
-        <w:rPr>
-          <w:rFonts w:ascii="Arial" w:hAnsi="Arial" w:cs="Arial"/>
-          <w:lang w:val="en-FI"/>
-        </w:rPr>
-        <w:t>[</w:t>
-      </w:r>
-      <w:proofErr w:type="spellStart"/>
-      <w:proofErr w:type="gramStart"/>
-      <w:r>
-        <w:rPr>
-          <w:rFonts w:ascii="Arial" w:hAnsi="Arial" w:cs="Arial"/>
-          <w:lang w:val="en-FI"/>
-        </w:rPr>
-        <w:t>ConsoleCommand</w:t>
-      </w:r>
-      <w:proofErr w:type="spellEnd"/>
-      <w:r>
-        <w:rPr>
-          <w:rFonts w:ascii="Arial" w:hAnsi="Arial" w:cs="Arial"/>
-          <w:lang w:val="en-FI"/>
-        </w:rPr>
-        <w:t>(</w:t>
-      </w:r>
-      <w:proofErr w:type="gramEnd"/>
-      <w:r>
-        <w:rPr>
-          <w:rFonts w:ascii="Arial" w:hAnsi="Arial" w:cs="Arial"/>
-          <w:lang w:val="en-FI"/>
-        </w:rPr>
-        <w:t>)]</w:t>
-      </w:r>
-      <w:r>
-        <w:rPr>
-          <w:rFonts w:ascii="Arial" w:hAnsi="Arial" w:cs="Arial"/>
-          <w:lang w:val="en-FI"/>
-        </w:rPr>
-        <w:t xml:space="preserve"> attribute</w:t>
-      </w:r>
-      <w:r>
-        <w:rPr>
-          <w:rFonts w:ascii="Arial" w:hAnsi="Arial" w:cs="Arial"/>
-          <w:lang w:val="en-FI"/>
-        </w:rPr>
-        <w:t>(s).</w:t>
-      </w:r>
-    </w:p>
-    <w:p>
-      <w:pPr>
-        <w:pStyle w:val="ListParagraph"/>
-        <w:rPr>
-          <w:rFonts w:ascii="Arial" w:hAnsi="Arial" w:cs="Arial"/>
-          <w:lang w:val="en-FI"/>
-        </w:rPr>
-      </w:pPr>
-    </w:p>
-    <w:p>
-      <w:pPr>
-        <w:rPr>
-          <w:rFonts w:ascii="Arial" w:hAnsi="Arial" w:cs="Arial"/>
-          <w:lang w:val="en-FI"/>
-        </w:rPr>
-      </w:pPr>
-      <w:r>
-        <w:rPr>
-          <w:rFonts w:ascii="Arial" w:hAnsi="Arial" w:cs="Arial"/>
-          <w:lang w:val="en-FI"/>
-        </w:rPr>
-        <w:t>After all commands has been registered</w:t>
-      </w:r>
-      <w:r>
-        <w:rPr>
-          <w:rFonts w:ascii="Arial" w:hAnsi="Arial" w:cs="Arial"/>
-          <w:lang w:val="en-FI"/>
-        </w:rPr>
-        <w:t xml:space="preserve">, final command lists are </w:t>
-      </w:r>
-      <w:r>
-        <w:rPr>
-          <w:rFonts w:ascii="Arial" w:hAnsi="Arial" w:cs="Arial"/>
-          <w:lang w:val="en-FI"/>
-        </w:rPr>
-        <w:t>built,</w:t>
-      </w:r>
-      <w:r>
-        <w:rPr>
-          <w:rFonts w:ascii="Arial" w:hAnsi="Arial" w:cs="Arial"/>
-          <w:lang w:val="en-FI"/>
-        </w:rPr>
-        <w:t xml:space="preserve"> </w:t>
-      </w:r>
-      <w:r>
-        <w:rPr>
-          <w:rFonts w:ascii="Arial" w:hAnsi="Arial" w:cs="Arial"/>
-          <w:lang w:val="en-FI"/>
-        </w:rPr>
-        <w:t>and all subscribers</w:t>
-      </w:r>
-      <w:r>
-        <w:rPr>
-          <w:rFonts w:ascii="Arial" w:hAnsi="Arial" w:cs="Arial"/>
-          <w:lang w:val="en-FI"/>
-        </w:rPr>
-        <w:t xml:space="preserve"> are notified</w:t>
-      </w:r>
-      <w:r>
-        <w:rPr>
-          <w:rFonts w:ascii="Arial" w:hAnsi="Arial" w:cs="Arial"/>
-          <w:lang w:val="en-FI"/>
-        </w:rPr>
-        <w:t xml:space="preserve"> that console </w:t>
-      </w:r>
-      <w:r>
-        <w:rPr>
-          <w:rFonts w:ascii="Arial" w:hAnsi="Arial" w:cs="Arial"/>
-          <w:lang w:val="en-FI"/>
-        </w:rPr>
-        <w:t>is now</w:t>
-      </w:r>
-      <w:r>
-        <w:rPr>
-          <w:rFonts w:ascii="Arial" w:hAnsi="Arial" w:cs="Arial"/>
-          <w:lang w:val="en-FI"/>
-        </w:rPr>
-        <w:t xml:space="preserve"> </w:t>
-      </w:r>
-      <w:r>
-        <w:rPr>
-          <w:rFonts w:ascii="Arial" w:hAnsi="Arial" w:cs="Arial"/>
-          <w:lang w:val="en-FI"/>
-        </w:rPr>
-        <w:t xml:space="preserve">fully </w:t>
-      </w:r>
-      <w:r>
-        <w:rPr>
-          <w:rFonts w:ascii="Arial" w:hAnsi="Arial" w:cs="Arial"/>
-          <w:lang w:val="en-FI"/>
-        </w:rPr>
-        <w:t xml:space="preserve">initialized. </w:t>
-      </w:r>
-      <w:r>
-        <w:rPr>
-          <w:rFonts w:ascii="Arial" w:hAnsi="Arial" w:cs="Arial"/>
-          <w:lang w:val="en-FI"/>
-        </w:rPr>
-        <w:t xml:space="preserve">If </w:t>
-      </w:r>
-      <w:r>
-        <w:rPr>
-          <w:rFonts w:ascii="Arial" w:hAnsi="Arial" w:cs="Arial"/>
-          <w:lang w:val="en-FI"/>
-        </w:rPr>
-        <w:t xml:space="preserve">setting </w:t>
-      </w:r>
-      <w:r>
-        <w:rPr>
-          <w:rFonts w:ascii="Arial" w:hAnsi="Arial" w:cs="Arial"/>
-          <w:i/>
-          <w:iCs/>
-          <w:lang w:val="en-FI"/>
-        </w:rPr>
-        <w:t xml:space="preserve">‘Print </w:t>
-      </w:r>
-      <w:r>
-        <w:rPr>
-          <w:rFonts w:ascii="Arial" w:hAnsi="Arial" w:cs="Arial"/>
-          <w:i/>
-          <w:iCs/>
-          <w:lang w:val="en-FI"/>
-        </w:rPr>
-        <w:t xml:space="preserve">Initialization Time’ </w:t>
-      </w:r>
-      <w:r>
-        <w:rPr>
-          <w:rFonts w:ascii="Arial" w:hAnsi="Arial" w:cs="Arial"/>
-          <w:lang w:val="en-FI"/>
-        </w:rPr>
-        <w:t xml:space="preserve">is enabled then </w:t>
-      </w:r>
-      <w:r>
-        <w:rPr>
-          <w:rFonts w:ascii="Arial" w:hAnsi="Arial" w:cs="Arial"/>
-          <w:lang w:val="en-FI"/>
-        </w:rPr>
-        <w:t xml:space="preserve">initialization </w:t>
-      </w:r>
-      <w:r>
-        <w:rPr>
-          <w:rFonts w:ascii="Arial" w:hAnsi="Arial" w:cs="Arial"/>
-          <w:lang w:val="en-FI"/>
-        </w:rPr>
-        <w:t xml:space="preserve">times are printed to </w:t>
-      </w:r>
-      <w:r>
-        <w:rPr>
-          <w:rFonts w:ascii="Arial" w:hAnsi="Arial" w:cs="Arial"/>
-          <w:lang w:val="en-FI"/>
-        </w:rPr>
-        <w:t>console,</w:t>
-      </w:r>
-      <w:r>
-        <w:rPr>
-          <w:rFonts w:ascii="Arial" w:hAnsi="Arial" w:cs="Arial"/>
-          <w:lang w:val="en-FI"/>
-        </w:rPr>
-        <w:t xml:space="preserve"> and it should look something like this:</w:t>
-      </w:r>
-    </w:p>
-    <w:p>
-      <w:pPr>
-        <w:rPr>
-          <w:rFonts w:ascii="Arial" w:hAnsi="Arial" w:cs="Arial"/>
-          <w:lang w:val="en-FI"/>
-        </w:rPr>
-      </w:pPr>
-    </w:p>
-    <w:p>
-      <w:pPr>
-        <w:ind w:firstLine="720"/>
-        <w:rPr>
-          <w:rFonts w:ascii="Arial" w:hAnsi="Arial" w:cs="Arial"/>
-          <w:i/>
-          <w:iCs/>
-          <w:lang w:val="en-FI"/>
-        </w:rPr>
-      </w:pPr>
-      <w:r>
-        <w:rPr>
-          <w:rFonts w:ascii="Arial" w:hAnsi="Arial" w:cs="Arial"/>
-          <w:i/>
-          <w:iCs/>
-          <w:lang w:val="en-FI"/>
-        </w:rPr>
-        <w:t xml:space="preserve">Console Initialized. </w:t>
-      </w:r>
-      <w:r>
-        <w:rPr>
-          <w:rFonts w:ascii="Arial" w:hAnsi="Arial" w:cs="Arial"/>
-          <w:i/>
-          <w:iCs/>
-          <w:lang w:val="en-FI"/>
-        </w:rPr>
-        <w:t xml:space="preserve">Initialization took 15 </w:t>
-      </w:r>
-      <w:proofErr w:type="spellStart"/>
-      <w:r>
-        <w:rPr>
-          <w:rFonts w:ascii="Arial" w:hAnsi="Arial" w:cs="Arial"/>
-          <w:i/>
-          <w:iCs/>
-          <w:lang w:val="en-FI"/>
-        </w:rPr>
-        <w:t>ms</w:t>
-      </w:r>
-      <w:proofErr w:type="spellEnd"/>
-      <w:r>
-        <w:rPr>
-          <w:rFonts w:ascii="Arial" w:hAnsi="Arial" w:cs="Arial"/>
-          <w:i/>
-          <w:iCs/>
-          <w:lang w:val="en-FI"/>
-        </w:rPr>
-        <w:t>.</w:t>
-      </w:r>
-    </w:p>
-    <w:p>
-      <w:pPr>
-        <w:rPr>
-          <w:rFonts w:ascii="Arial" w:hAnsi="Arial" w:cs="Arial"/>
-          <w:lang w:val="en-FI"/>
-        </w:rPr>
-      </w:pPr>
-    </w:p>
-    <w:p>
-      <w:pPr>
-        <w:rPr>
-          <w:rFonts w:ascii="Arial" w:hAnsi="Arial" w:cs="Arial"/>
-          <w:lang w:val="en-FI"/>
-        </w:rPr>
-      </w:pPr>
-      <w:r>
-        <w:rPr>
-          <w:rFonts w:ascii="Arial" w:hAnsi="Arial" w:cs="Arial"/>
-          <w:lang w:val="en-FI"/>
-        </w:rPr>
-        <w:t xml:space="preserve">After commands has been registered, only </w:t>
-      </w:r>
-      <w:r>
-        <w:rPr>
-          <w:rFonts w:ascii="Arial" w:hAnsi="Arial" w:cs="Arial"/>
-          <w:lang w:val="en-FI"/>
-        </w:rPr>
-        <w:t xml:space="preserve">one or two </w:t>
-      </w:r>
-      <w:r>
-        <w:rPr>
-          <w:rFonts w:ascii="Arial" w:hAnsi="Arial" w:cs="Arial"/>
-          <w:lang w:val="en-FI"/>
-        </w:rPr>
-        <w:t>script</w:t>
-      </w:r>
-      <w:r>
-        <w:rPr>
-          <w:rFonts w:ascii="Arial" w:hAnsi="Arial" w:cs="Arial"/>
-          <w:lang w:val="en-FI"/>
-        </w:rPr>
-        <w:t xml:space="preserve">s </w:t>
-      </w:r>
-      <w:r>
-        <w:rPr>
-          <w:rFonts w:ascii="Arial" w:hAnsi="Arial" w:cs="Arial"/>
-          <w:lang w:val="en-FI"/>
-        </w:rPr>
-        <w:t>run every frame</w:t>
-      </w:r>
-      <w:r>
-        <w:rPr>
-          <w:rFonts w:ascii="Arial" w:hAnsi="Arial" w:cs="Arial"/>
-          <w:lang w:val="en-FI"/>
-        </w:rPr>
-        <w:t xml:space="preserve">. </w:t>
-      </w:r>
-    </w:p>
-    <w:p>
-      <w:pPr>
-        <w:pStyle w:val="ListParagraph"/>
-        <w:numPr>
-          <w:ilvl w:val="0"/>
-          <w:numId w:val="23"/>
-        </w:numPr>
-        <w:rPr>
-          <w:rFonts w:ascii="Arial" w:hAnsi="Arial" w:cs="Arial"/>
-          <w:lang w:val="en-FI"/>
-        </w:rPr>
-      </w:pPr>
-      <w:proofErr w:type="spellStart"/>
-      <w:r>
-        <w:rPr>
-          <w:rFonts w:ascii="Arial" w:hAnsi="Arial" w:cs="Arial"/>
-          <w:i/>
-          <w:iCs/>
-          <w:lang w:val="en-FI"/>
-        </w:rPr>
-        <w:t>ConsoleKeyInputs.cs</w:t>
-      </w:r>
-      <w:proofErr w:type="spellEnd"/>
-      <w:r>
-        <w:rPr>
-          <w:rFonts w:ascii="Arial" w:hAnsi="Arial" w:cs="Arial"/>
-          <w:lang w:val="en-FI"/>
-        </w:rPr>
-        <w:t xml:space="preserve"> </w:t>
-      </w:r>
-      <w:r>
-        <w:rPr>
-          <w:rFonts w:ascii="Arial" w:hAnsi="Arial" w:cs="Arial"/>
-          <w:lang w:val="en-FI"/>
-        </w:rPr>
-        <w:t xml:space="preserve">runs every frame and handles listening all key inputs. </w:t>
-      </w:r>
-    </w:p>
-    <w:p>
-      <w:pPr>
-        <w:pStyle w:val="ListParagraph"/>
-        <w:numPr>
-          <w:ilvl w:val="0"/>
-          <w:numId w:val="23"/>
-        </w:numPr>
-        <w:rPr>
-          <w:rFonts w:ascii="Arial" w:hAnsi="Arial" w:cs="Arial"/>
-          <w:lang w:val="en-FI"/>
-        </w:rPr>
-      </w:pPr>
-      <w:proofErr w:type="spellStart"/>
-      <w:r>
-        <w:rPr>
-          <w:rFonts w:ascii="Arial" w:hAnsi="Arial" w:cs="Arial"/>
-          <w:i/>
-          <w:iCs/>
-          <w:lang w:val="en-FI"/>
-        </w:rPr>
-        <w:lastRenderedPageBreak/>
-        <w:t>ListenThreadedLogs.cs</w:t>
-      </w:r>
-      <w:proofErr w:type="spellEnd"/>
-      <w:r>
-        <w:rPr>
-          <w:rFonts w:ascii="Arial" w:hAnsi="Arial" w:cs="Arial"/>
-          <w:lang w:val="en-FI"/>
-        </w:rPr>
-        <w:t xml:space="preserve"> also runs every frame</w:t>
-      </w:r>
-      <w:r>
-        <w:rPr>
-          <w:rFonts w:ascii="Arial" w:hAnsi="Arial" w:cs="Arial"/>
-          <w:lang w:val="en-FI"/>
-        </w:rPr>
-        <w:t xml:space="preserve"> (if setting ‘Unity threaded log option’ is set to </w:t>
-      </w:r>
-      <w:proofErr w:type="spellStart"/>
-      <w:r>
-        <w:rPr>
-          <w:rFonts w:ascii="Arial" w:hAnsi="Arial" w:cs="Arial"/>
-          <w:lang w:val="en-FI"/>
-        </w:rPr>
-        <w:t>DontPrintLogs</w:t>
-      </w:r>
-      <w:proofErr w:type="spellEnd"/>
-      <w:r>
-        <w:rPr>
-          <w:rFonts w:ascii="Arial" w:hAnsi="Arial" w:cs="Arial"/>
-          <w:lang w:val="en-FI"/>
-        </w:rPr>
-        <w:t xml:space="preserve"> then this script is disabled)</w:t>
-      </w:r>
-      <w:r>
-        <w:rPr>
-          <w:rFonts w:ascii="Arial" w:hAnsi="Arial" w:cs="Arial"/>
-          <w:lang w:val="en-FI"/>
-        </w:rPr>
-        <w:t xml:space="preserve"> </w:t>
-      </w:r>
-      <w:r>
-        <w:rPr>
-          <w:rFonts w:ascii="Arial" w:hAnsi="Arial" w:cs="Arial"/>
-          <w:lang w:val="en-FI"/>
-        </w:rPr>
-        <w:t xml:space="preserve">but most of the time it will just return before even doing anything. </w:t>
-      </w:r>
-    </w:p>
-    <w:p>
-      <w:pPr>
-        <w:pStyle w:val="ListParagraph"/>
-        <w:numPr>
-          <w:ilvl w:val="0"/>
-          <w:numId w:val="23"/>
-        </w:numPr>
-        <w:rPr>
-          <w:rFonts w:ascii="Arial" w:hAnsi="Arial" w:cs="Arial"/>
-          <w:lang w:val="en-FI"/>
-        </w:rPr>
-      </w:pPr>
-    </w:p>
-    <w:p>
-      <w:pPr>
-        <w:rPr>
-          <w:rFonts w:ascii="Arial" w:hAnsi="Arial" w:cs="Arial"/>
-          <w:lang w:val="en-FI"/>
-        </w:rPr>
-      </w:pPr>
-      <w:r>
-        <w:rPr>
-          <w:rFonts w:ascii="Arial" w:hAnsi="Arial" w:cs="Arial"/>
-          <w:lang w:val="en-FI"/>
-        </w:rPr>
-        <w:t>Everything else is event based and does not run</w:t>
-      </w:r>
-      <w:r>
-        <w:rPr>
-          <w:rFonts w:ascii="Arial" w:hAnsi="Arial" w:cs="Arial"/>
-          <w:lang w:val="en-FI"/>
-        </w:rPr>
-        <w:t xml:space="preserve"> unless needed.</w:t>
-      </w:r>
-    </w:p>
-    <w:p>
-      <w:pPr>
-        <w:rPr>
-          <w:rFonts w:ascii="Arial" w:hAnsi="Arial" w:cs="Arial"/>
-          <w:lang w:val="en-FI"/>
-        </w:rPr>
-      </w:pPr>
     </w:p>
     <w:p>
       <w:pPr>
@@ -8428,7 +7412,7 @@
           <w:lang w:val="en-FI"/>
         </w:rPr>
       </w:pPr>
-      <w:bookmarkStart w:id="9" w:name="_Toc90222174"/>
+      <w:bookmarkStart w:id="9" w:name="_Toc90322702"/>
       <w:r>
         <w:rPr>
           <w:rFonts w:ascii="Arial" w:hAnsi="Arial" w:cs="Arial"/>
@@ -8560,6 +7544,7 @@
         <w:rPr>
           <w:noProof/>
         </w:rPr>
+        <w:lastRenderedPageBreak/>
         <w:drawing>
           <wp:inline distT="0" distB="0" distL="0" distR="0" wp14:anchorId="638D5364" wp14:editId="27F248C4">
             <wp:extent cx="2375452" cy="4152452"/>
@@ -8578,7 +7563,7 @@
                     </pic:cNvPicPr>
                   </pic:nvPicPr>
                   <pic:blipFill>
-                    <a:blip r:embed="rId14" cstate="print">
+                    <a:blip r:embed="rId13" cstate="print">
                       <a:extLst>
                         <a:ext uri="{28A0092B-C50C-407E-A947-70E740481C1C}">
                           <a14:useLocalDpi xmlns:a14="http://schemas.microsoft.com/office/drawing/2010/main" val="0"/>
@@ -10678,7 +9663,6 @@
           <w:bCs/>
           <w:lang w:val="en-FI"/>
         </w:rPr>
-        <w:lastRenderedPageBreak/>
         <w:t>Allow Multiple Commands</w:t>
       </w:r>
       <w:r>
@@ -11117,6 +10101,7 @@
           <w:bCs/>
           <w:lang w:val="en-FI"/>
         </w:rPr>
+        <w:lastRenderedPageBreak/>
         <w:t>Clear Messages On Scene Change</w:t>
       </w:r>
       <w:r>
@@ -12208,7 +11193,6 @@
           <w:bCs/>
           <w:lang w:val="en-FI"/>
         </w:rPr>
-        <w:lastRenderedPageBreak/>
         <w:t>Collect Render Info Editor</w:t>
       </w:r>
       <w:r>
@@ -12522,7 +11506,7 @@
         </w:rPr>
       </w:pPr>
       <w:bookmarkStart w:id="10" w:name="_Getting_Console_state"/>
-      <w:bookmarkStart w:id="11" w:name="_Toc90222175"/>
+      <w:bookmarkStart w:id="11" w:name="_Toc90322703"/>
       <w:bookmarkEnd w:id="10"/>
       <w:r>
         <w:rPr>
@@ -12623,6 +11607,7 @@
           <w:rFonts w:ascii="Arial" w:hAnsi="Arial" w:cs="Arial"/>
           <w:lang w:val="en-FI"/>
         </w:rPr>
+        <w:lastRenderedPageBreak/>
         <w:t xml:space="preserve">If you </w:t>
       </w:r>
       <w:r>
@@ -12814,7 +11799,7 @@
                     </pic:cNvPicPr>
                   </pic:nvPicPr>
                   <pic:blipFill>
-                    <a:blip r:embed="rId15" cstate="print">
+                    <a:blip r:embed="rId14" cstate="print">
                       <a:extLst>
                         <a:ext uri="{28A0092B-C50C-407E-A947-70E740481C1C}">
                           <a14:useLocalDpi xmlns:a14="http://schemas.microsoft.com/office/drawing/2010/main" val="0"/>
@@ -12910,7 +11895,6 @@
         <w:rPr>
           <w:noProof/>
         </w:rPr>
-        <w:lastRenderedPageBreak/>
         <w:drawing>
           <wp:inline distT="0" distB="0" distL="0" distR="0" wp14:anchorId="3DE736D6" wp14:editId="7A3B72FA">
             <wp:extent cx="3221542" cy="2584088"/>
@@ -12929,7 +11913,7 @@
                     </pic:cNvPicPr>
                   </pic:nvPicPr>
                   <pic:blipFill>
-                    <a:blip r:embed="rId16" cstate="print">
+                    <a:blip r:embed="rId15" cstate="print">
                       <a:extLst>
                         <a:ext uri="{28A0092B-C50C-407E-A947-70E740481C1C}">
                           <a14:useLocalDpi xmlns:a14="http://schemas.microsoft.com/office/drawing/2010/main" val="0"/>
@@ -13044,56 +12028,6 @@
       <w:pPr>
         <w:rPr>
           <w:rFonts w:ascii="Arial" w:hAnsi="Arial" w:cs="Arial"/>
-          <w:sz w:val="28"/>
-          <w:szCs w:val="28"/>
-          <w:lang w:val="en-FI"/>
-        </w:rPr>
-      </w:pPr>
-    </w:p>
-    <w:p>
-      <w:pPr>
-        <w:rPr>
-          <w:rFonts w:ascii="Arial" w:hAnsi="Arial" w:cs="Arial"/>
-          <w:sz w:val="28"/>
-          <w:szCs w:val="28"/>
-          <w:lang w:val="en-FI"/>
-        </w:rPr>
-      </w:pPr>
-    </w:p>
-    <w:p>
-      <w:pPr>
-        <w:rPr>
-          <w:rFonts w:ascii="Arial" w:hAnsi="Arial" w:cs="Arial"/>
-          <w:sz w:val="28"/>
-          <w:szCs w:val="28"/>
-          <w:lang w:val="en-FI"/>
-        </w:rPr>
-      </w:pPr>
-    </w:p>
-    <w:p>
-      <w:pPr>
-        <w:rPr>
-          <w:rFonts w:ascii="Arial" w:hAnsi="Arial" w:cs="Arial"/>
-          <w:sz w:val="28"/>
-          <w:szCs w:val="28"/>
-          <w:lang w:val="en-FI"/>
-        </w:rPr>
-      </w:pPr>
-    </w:p>
-    <w:p>
-      <w:pPr>
-        <w:rPr>
-          <w:rFonts w:ascii="Arial" w:hAnsi="Arial" w:cs="Arial"/>
-          <w:sz w:val="28"/>
-          <w:szCs w:val="28"/>
-          <w:lang w:val="en-FI"/>
-        </w:rPr>
-      </w:pPr>
-    </w:p>
-    <w:p>
-      <w:pPr>
-        <w:rPr>
-          <w:rFonts w:ascii="Arial" w:hAnsi="Arial" w:cs="Arial"/>
           <w:i/>
           <w:iCs/>
           <w:lang w:val="en-FI"/>
@@ -13104,6 +12038,7 @@
           <w:rFonts w:ascii="Arial" w:hAnsi="Arial" w:cs="Arial"/>
           <w:lang w:val="en-FI"/>
         </w:rPr>
+        <w:lastRenderedPageBreak/>
         <w:t xml:space="preserve">If you need to know if Developer Console is fully </w:t>
       </w:r>
       <w:proofErr w:type="gramStart"/>
@@ -13253,7 +12188,7 @@
                     </pic:cNvPicPr>
                   </pic:nvPicPr>
                   <pic:blipFill>
-                    <a:blip r:embed="rId17" cstate="print">
+                    <a:blip r:embed="rId16" cstate="print">
                       <a:extLst>
                         <a:ext uri="{28A0092B-C50C-407E-A947-70E740481C1C}">
                           <a14:useLocalDpi xmlns:a14="http://schemas.microsoft.com/office/drawing/2010/main" val="0"/>
@@ -13296,7 +12231,7 @@
         </w:rPr>
       </w:pPr>
       <w:bookmarkStart w:id="12" w:name="_Multiple_commands"/>
-      <w:bookmarkStart w:id="13" w:name="_Toc90222176"/>
+      <w:bookmarkStart w:id="13" w:name="_Toc90322704"/>
       <w:bookmarkEnd w:id="12"/>
       <w:r>
         <w:rPr>
@@ -13328,7 +12263,6 @@
           <w:rFonts w:ascii="Arial" w:hAnsi="Arial" w:cs="Arial"/>
           <w:lang w:val="en-FI"/>
         </w:rPr>
-        <w:lastRenderedPageBreak/>
         <w:t xml:space="preserve">Developer Console allows </w:t>
       </w:r>
       <w:r>
@@ -13895,154 +12829,716 @@
     </w:p>
     <w:p>
       <w:pPr>
-        <w:ind w:firstLine="720"/>
+        <w:rPr>
+          <w:rFonts w:ascii="Arial" w:hAnsi="Arial" w:cs="Arial"/>
+          <w:lang w:val="en-FI"/>
+        </w:rPr>
+      </w:pPr>
+    </w:p>
+    <w:p>
+      <w:pPr>
+        <w:pStyle w:val="Heading1"/>
+        <w:rPr>
+          <w:rFonts w:ascii="Arial" w:hAnsi="Arial" w:cs="Arial"/>
+          <w:sz w:val="28"/>
+          <w:szCs w:val="28"/>
+          <w:lang w:val="en-FI"/>
+        </w:rPr>
+      </w:pPr>
+      <w:bookmarkStart w:id="14" w:name="_Toc90322705"/>
+      <w:r>
+        <w:rPr>
+          <w:rFonts w:ascii="Arial" w:hAnsi="Arial" w:cs="Arial"/>
+          <w:sz w:val="28"/>
+          <w:szCs w:val="28"/>
+          <w:lang w:val="en-FI"/>
+        </w:rPr>
+        <w:t>How does it work?</w:t>
+      </w:r>
+      <w:bookmarkEnd w:id="14"/>
+    </w:p>
+    <w:p>
+      <w:pPr>
+        <w:rPr>
+          <w:lang w:val="en-FI"/>
+        </w:rPr>
+      </w:pPr>
+    </w:p>
+    <w:p>
+      <w:pPr>
+        <w:rPr>
+          <w:rFonts w:ascii="Arial" w:hAnsi="Arial" w:cs="Arial"/>
+          <w:lang w:val="en-FI"/>
+        </w:rPr>
+      </w:pPr>
+      <w:proofErr w:type="spellStart"/>
+      <w:r>
+        <w:rPr>
+          <w:rFonts w:ascii="Arial" w:hAnsi="Arial" w:cs="Arial"/>
+          <w:lang w:val="en-FI"/>
+        </w:rPr>
+        <w:t>DeveloperConsole.cs</w:t>
+      </w:r>
+      <w:proofErr w:type="spellEnd"/>
+      <w:r>
+        <w:rPr>
+          <w:rFonts w:ascii="Arial" w:hAnsi="Arial" w:cs="Arial"/>
+          <w:lang w:val="en-FI"/>
+        </w:rPr>
+        <w:t xml:space="preserve"> which is attached to </w:t>
+      </w:r>
+      <w:proofErr w:type="spellStart"/>
+      <w:r>
+        <w:rPr>
+          <w:rFonts w:ascii="Arial" w:hAnsi="Arial" w:cs="Arial"/>
+          <w:lang w:val="en-FI"/>
+        </w:rPr>
+        <w:t>DeveloperConsole</w:t>
+      </w:r>
+      <w:proofErr w:type="spellEnd"/>
+      <w:r>
+        <w:rPr>
+          <w:rFonts w:ascii="Arial" w:hAnsi="Arial" w:cs="Arial"/>
+          <w:lang w:val="en-FI"/>
+        </w:rPr>
+        <w:t xml:space="preserve"> prefab root </w:t>
+      </w:r>
+      <w:proofErr w:type="spellStart"/>
+      <w:r>
+        <w:rPr>
+          <w:rFonts w:ascii="Arial" w:hAnsi="Arial" w:cs="Arial"/>
+          <w:lang w:val="en-FI"/>
+        </w:rPr>
+        <w:t>gameobject</w:t>
+      </w:r>
+      <w:proofErr w:type="spellEnd"/>
+      <w:r>
+        <w:rPr>
+          <w:rFonts w:ascii="Arial" w:hAnsi="Arial" w:cs="Arial"/>
+          <w:lang w:val="en-FI"/>
+        </w:rPr>
+        <w:t xml:space="preserve">, </w:t>
+      </w:r>
+      <w:proofErr w:type="gramStart"/>
+      <w:r>
         <w:rPr>
           <w:rFonts w:ascii="Arial" w:hAnsi="Arial" w:cs="Arial"/>
           <w:i/>
           <w:iCs/>
           <w:lang w:val="en-FI"/>
         </w:rPr>
-      </w:pPr>
-    </w:p>
-    <w:p>
-      <w:pPr>
-        <w:ind w:firstLine="720"/>
+        <w:t>Awake(</w:t>
+      </w:r>
+      <w:proofErr w:type="gramEnd"/>
+      <w:r>
         <w:rPr>
           <w:rFonts w:ascii="Arial" w:hAnsi="Arial" w:cs="Arial"/>
           <w:i/>
           <w:iCs/>
           <w:lang w:val="en-FI"/>
         </w:rPr>
-      </w:pPr>
-    </w:p>
-    <w:p>
-      <w:pPr>
-        <w:ind w:firstLine="720"/>
+        <w:t>)</w:t>
+      </w:r>
+      <w:r>
+        <w:rPr>
+          <w:rFonts w:ascii="Arial" w:hAnsi="Arial" w:cs="Arial"/>
+          <w:lang w:val="en-FI"/>
+        </w:rPr>
+        <w:t xml:space="preserve"> function calls </w:t>
+      </w:r>
+      <w:proofErr w:type="spellStart"/>
+      <w:r>
+        <w:rPr>
+          <w:rFonts w:ascii="Arial" w:hAnsi="Arial" w:cs="Arial"/>
+          <w:lang w:val="en-FI"/>
+        </w:rPr>
+        <w:t>Console</w:t>
+      </w:r>
+      <w:r>
+        <w:rPr>
+          <w:rFonts w:ascii="Arial" w:hAnsi="Arial" w:cs="Arial"/>
+          <w:lang w:val="en-FI"/>
+        </w:rPr>
+        <w:t>Manager</w:t>
+      </w:r>
+      <w:r>
+        <w:rPr>
+          <w:rFonts w:ascii="Arial" w:hAnsi="Arial" w:cs="Arial"/>
+          <w:lang w:val="en-FI"/>
+        </w:rPr>
+        <w:t>.cs</w:t>
+      </w:r>
+      <w:proofErr w:type="spellEnd"/>
+      <w:r>
+        <w:rPr>
+          <w:rFonts w:ascii="Arial" w:hAnsi="Arial" w:cs="Arial"/>
+          <w:lang w:val="en-FI"/>
+        </w:rPr>
+        <w:t xml:space="preserve"> </w:t>
+      </w:r>
+      <w:r>
+        <w:rPr>
+          <w:rFonts w:ascii="Arial" w:hAnsi="Arial" w:cs="Arial"/>
+          <w:lang w:val="en-FI"/>
+        </w:rPr>
+        <w:t>initialization</w:t>
+      </w:r>
+      <w:r>
+        <w:rPr>
+          <w:rFonts w:ascii="Arial" w:hAnsi="Arial" w:cs="Arial"/>
+          <w:lang w:val="en-FI"/>
+        </w:rPr>
+        <w:t xml:space="preserve"> method. After this </w:t>
+      </w:r>
+      <w:proofErr w:type="spellStart"/>
+      <w:r>
+        <w:rPr>
+          <w:rFonts w:ascii="Arial" w:hAnsi="Arial" w:cs="Arial"/>
+          <w:lang w:val="en-FI"/>
+        </w:rPr>
+        <w:t>Console</w:t>
+      </w:r>
+      <w:r>
+        <w:rPr>
+          <w:rFonts w:ascii="Arial" w:hAnsi="Arial" w:cs="Arial"/>
+          <w:lang w:val="en-FI"/>
+        </w:rPr>
+        <w:t>Manager</w:t>
+      </w:r>
+      <w:r>
+        <w:rPr>
+          <w:rFonts w:ascii="Arial" w:hAnsi="Arial" w:cs="Arial"/>
+          <w:lang w:val="en-FI"/>
+        </w:rPr>
+        <w:t>.cs</w:t>
+      </w:r>
+      <w:proofErr w:type="spellEnd"/>
+      <w:r>
+        <w:rPr>
+          <w:rFonts w:ascii="Arial" w:hAnsi="Arial" w:cs="Arial"/>
+          <w:lang w:val="en-FI"/>
+        </w:rPr>
+        <w:t xml:space="preserve"> handles everything.</w:t>
+      </w:r>
+    </w:p>
+    <w:p>
+      <w:pPr>
+        <w:rPr>
+          <w:rFonts w:ascii="Arial" w:hAnsi="Arial" w:cs="Arial"/>
+          <w:lang w:val="en-FI"/>
+        </w:rPr>
+      </w:pPr>
+    </w:p>
+    <w:p>
+      <w:pPr>
+        <w:rPr>
+          <w:rFonts w:ascii="Arial" w:hAnsi="Arial" w:cs="Arial"/>
+          <w:lang w:val="en-FI"/>
+        </w:rPr>
+      </w:pPr>
+      <w:r>
+        <w:rPr>
+          <w:rFonts w:ascii="Arial" w:hAnsi="Arial" w:cs="Arial"/>
+          <w:lang w:val="en-FI"/>
+        </w:rPr>
+        <w:t>E</w:t>
+      </w:r>
+      <w:r>
+        <w:rPr>
+          <w:rFonts w:ascii="Arial" w:hAnsi="Arial" w:cs="Arial"/>
+          <w:lang w:val="en-FI"/>
+        </w:rPr>
+        <w:t xml:space="preserve">very time </w:t>
+      </w:r>
+      <w:r>
+        <w:rPr>
+          <w:rFonts w:ascii="Arial" w:hAnsi="Arial" w:cs="Arial"/>
+          <w:lang w:val="en-FI"/>
+        </w:rPr>
+        <w:t xml:space="preserve">new scene is loaded or unloaded (additively or single), </w:t>
+      </w:r>
+      <w:proofErr w:type="spellStart"/>
+      <w:r>
+        <w:rPr>
+          <w:rFonts w:ascii="Arial" w:hAnsi="Arial" w:cs="Arial"/>
+          <w:lang w:val="en-FI"/>
+        </w:rPr>
+        <w:t>Console</w:t>
+      </w:r>
+      <w:r>
+        <w:rPr>
+          <w:rFonts w:ascii="Arial" w:hAnsi="Arial" w:cs="Arial"/>
+          <w:lang w:val="en-FI"/>
+        </w:rPr>
+        <w:t>Manager</w:t>
+      </w:r>
+      <w:r>
+        <w:rPr>
+          <w:rFonts w:ascii="Arial" w:hAnsi="Arial" w:cs="Arial"/>
+          <w:lang w:val="en-FI"/>
+        </w:rPr>
+        <w:t>.cs</w:t>
+      </w:r>
+      <w:proofErr w:type="spellEnd"/>
+      <w:r>
+        <w:rPr>
+          <w:rFonts w:ascii="Arial" w:hAnsi="Arial" w:cs="Arial"/>
+          <w:lang w:val="en-FI"/>
+        </w:rPr>
+        <w:t xml:space="preserve"> </w:t>
+      </w:r>
+      <w:r>
+        <w:rPr>
+          <w:rFonts w:ascii="Arial" w:hAnsi="Arial" w:cs="Arial"/>
+          <w:lang w:val="en-FI"/>
+        </w:rPr>
+        <w:t xml:space="preserve">handles </w:t>
+      </w:r>
+      <w:r>
+        <w:rPr>
+          <w:rFonts w:ascii="Arial" w:hAnsi="Arial" w:cs="Arial"/>
+          <w:lang w:val="en-FI"/>
+        </w:rPr>
+        <w:t>look</w:t>
+      </w:r>
+      <w:r>
+        <w:rPr>
+          <w:rFonts w:ascii="Arial" w:hAnsi="Arial" w:cs="Arial"/>
+          <w:lang w:val="en-FI"/>
+        </w:rPr>
+        <w:t>ing</w:t>
+      </w:r>
+      <w:r>
+        <w:rPr>
+          <w:rFonts w:ascii="Arial" w:hAnsi="Arial" w:cs="Arial"/>
+          <w:lang w:val="en-FI"/>
+        </w:rPr>
+        <w:t xml:space="preserve"> for all [</w:t>
+      </w:r>
+      <w:proofErr w:type="spellStart"/>
+      <w:proofErr w:type="gramStart"/>
+      <w:r>
+        <w:rPr>
+          <w:rFonts w:ascii="Arial" w:hAnsi="Arial" w:cs="Arial"/>
+          <w:lang w:val="en-FI"/>
+        </w:rPr>
+        <w:t>ConsoleCommand</w:t>
+      </w:r>
+      <w:proofErr w:type="spellEnd"/>
+      <w:r>
+        <w:rPr>
+          <w:rFonts w:ascii="Arial" w:hAnsi="Arial" w:cs="Arial"/>
+          <w:lang w:val="en-FI"/>
+        </w:rPr>
+        <w:t>(</w:t>
+      </w:r>
+      <w:proofErr w:type="gramEnd"/>
+      <w:r>
+        <w:rPr>
+          <w:rFonts w:ascii="Arial" w:hAnsi="Arial" w:cs="Arial"/>
+          <w:lang w:val="en-FI"/>
+        </w:rPr>
+        <w:t xml:space="preserve">)] attributes in </w:t>
+      </w:r>
+      <w:r>
+        <w:rPr>
+          <w:rFonts w:ascii="Arial" w:hAnsi="Arial" w:cs="Arial"/>
+          <w:lang w:val="en-FI"/>
+        </w:rPr>
+        <w:t xml:space="preserve">the </w:t>
+      </w:r>
+      <w:r>
+        <w:rPr>
+          <w:rFonts w:ascii="Arial" w:hAnsi="Arial" w:cs="Arial"/>
+          <w:lang w:val="en-FI"/>
+        </w:rPr>
+        <w:t xml:space="preserve">C# </w:t>
+      </w:r>
+      <w:proofErr w:type="spellStart"/>
+      <w:r>
+        <w:rPr>
+          <w:rFonts w:ascii="Arial" w:hAnsi="Arial" w:cs="Arial"/>
+          <w:lang w:val="en-FI"/>
+        </w:rPr>
+        <w:t>CurrentDomain</w:t>
+      </w:r>
+      <w:proofErr w:type="spellEnd"/>
+      <w:r>
+        <w:rPr>
+          <w:rFonts w:ascii="Arial" w:hAnsi="Arial" w:cs="Arial"/>
+          <w:lang w:val="en-FI"/>
+        </w:rPr>
+        <w:t xml:space="preserve"> Assembly.</w:t>
+      </w:r>
+      <w:r>
+        <w:rPr>
+          <w:rFonts w:ascii="Arial" w:hAnsi="Arial" w:cs="Arial"/>
+          <w:lang w:val="en-FI"/>
+        </w:rPr>
+        <w:t xml:space="preserve"> </w:t>
+      </w:r>
+      <w:r>
+        <w:rPr>
+          <w:rFonts w:ascii="Arial" w:hAnsi="Arial" w:cs="Arial"/>
+          <w:lang w:val="en-FI"/>
+        </w:rPr>
+        <w:t>This work happens in two parts</w:t>
+      </w:r>
+      <w:r>
+        <w:rPr>
+          <w:rFonts w:ascii="Arial" w:hAnsi="Arial" w:cs="Arial"/>
+          <w:lang w:val="en-FI"/>
+        </w:rPr>
+        <w:t>.</w:t>
+      </w:r>
+    </w:p>
+    <w:p>
+      <w:pPr>
+        <w:rPr>
+          <w:rFonts w:ascii="Arial" w:hAnsi="Arial" w:cs="Arial"/>
+          <w:lang w:val="en-FI"/>
+        </w:rPr>
+      </w:pPr>
+    </w:p>
+    <w:p>
+      <w:pPr>
+        <w:pStyle w:val="ListParagraph"/>
+        <w:numPr>
+          <w:ilvl w:val="0"/>
+          <w:numId w:val="31"/>
+        </w:numPr>
+        <w:rPr>
+          <w:rFonts w:ascii="Arial" w:hAnsi="Arial" w:cs="Arial"/>
+          <w:lang w:val="en-FI"/>
+        </w:rPr>
+      </w:pPr>
+      <w:r>
+        <w:rPr>
+          <w:rFonts w:ascii="Arial" w:hAnsi="Arial" w:cs="Arial"/>
+          <w:lang w:val="en-FI"/>
+        </w:rPr>
+        <w:lastRenderedPageBreak/>
+        <w:t xml:space="preserve">First part </w:t>
+      </w:r>
+      <w:r>
+        <w:rPr>
+          <w:rFonts w:ascii="Arial" w:hAnsi="Arial" w:cs="Arial"/>
+          <w:lang w:val="en-FI"/>
+        </w:rPr>
+        <w:t xml:space="preserve">looks for all </w:t>
+      </w:r>
+      <w:r>
+        <w:rPr>
+          <w:rFonts w:ascii="Arial" w:hAnsi="Arial" w:cs="Arial"/>
+          <w:lang w:val="en-FI"/>
+        </w:rPr>
+        <w:t>[</w:t>
+      </w:r>
+      <w:proofErr w:type="spellStart"/>
+      <w:proofErr w:type="gramStart"/>
+      <w:r>
+        <w:rPr>
+          <w:rFonts w:ascii="Arial" w:hAnsi="Arial" w:cs="Arial"/>
+          <w:lang w:val="en-FI"/>
+        </w:rPr>
+        <w:t>ConsoleCommand</w:t>
+      </w:r>
+      <w:proofErr w:type="spellEnd"/>
+      <w:r>
+        <w:rPr>
+          <w:rFonts w:ascii="Arial" w:hAnsi="Arial" w:cs="Arial"/>
+          <w:lang w:val="en-FI"/>
+        </w:rPr>
+        <w:t>(</w:t>
+      </w:r>
+      <w:proofErr w:type="gramEnd"/>
+      <w:r>
+        <w:rPr>
+          <w:rFonts w:ascii="Arial" w:hAnsi="Arial" w:cs="Arial"/>
+          <w:lang w:val="en-FI"/>
+        </w:rPr>
+        <w:t>)] attributes</w:t>
+      </w:r>
+      <w:r>
+        <w:rPr>
+          <w:rFonts w:ascii="Arial" w:hAnsi="Arial" w:cs="Arial"/>
+          <w:lang w:val="en-FI"/>
+        </w:rPr>
+        <w:t xml:space="preserve"> in the Unity C# Runtime assembly (</w:t>
+      </w:r>
+      <w:hyperlink r:id="rId17" w:history="1">
+        <w:r>
+          <w:rPr>
+            <w:rStyle w:val="Hyperlink"/>
+            <w:rFonts w:ascii="Arial" w:hAnsi="Arial" w:cs="Arial"/>
+            <w:lang w:val="en-FI"/>
+          </w:rPr>
+          <w:t>Assembly-</w:t>
+        </w:r>
+        <w:proofErr w:type="spellStart"/>
+        <w:r>
+          <w:rPr>
+            <w:rStyle w:val="Hyperlink"/>
+            <w:rFonts w:ascii="Arial" w:hAnsi="Arial" w:cs="Arial"/>
+            <w:lang w:val="en-FI"/>
+          </w:rPr>
+          <w:t>CSharp</w:t>
+        </w:r>
+        <w:proofErr w:type="spellEnd"/>
+      </w:hyperlink>
+      <w:r>
+        <w:rPr>
+          <w:rFonts w:ascii="Arial" w:hAnsi="Arial" w:cs="Arial"/>
+          <w:lang w:val="en-FI"/>
+        </w:rPr>
+        <w:t xml:space="preserve">) and </w:t>
+      </w:r>
+      <w:r>
+        <w:rPr>
+          <w:rFonts w:ascii="Arial" w:hAnsi="Arial" w:cs="Arial"/>
+          <w:lang w:val="en-FI"/>
+        </w:rPr>
+        <w:t>all static</w:t>
+      </w:r>
+      <w:r>
+        <w:rPr>
+          <w:rFonts w:ascii="Arial" w:hAnsi="Arial" w:cs="Arial"/>
+          <w:lang w:val="en-FI"/>
+        </w:rPr>
+        <w:t xml:space="preserve"> class</w:t>
+      </w:r>
+      <w:r>
+        <w:rPr>
+          <w:rFonts w:ascii="Arial" w:hAnsi="Arial" w:cs="Arial"/>
+          <w:lang w:val="en-FI"/>
+        </w:rPr>
+        <w:t xml:space="preserve"> commands are registered and cached</w:t>
+      </w:r>
+      <w:r>
+        <w:rPr>
+          <w:rFonts w:ascii="Arial" w:hAnsi="Arial" w:cs="Arial"/>
+          <w:lang w:val="en-FI"/>
+        </w:rPr>
+        <w:t xml:space="preserve">. Unity Editor and all other assemblies are ignored unless setting </w:t>
+      </w:r>
+      <w:r>
         <w:rPr>
           <w:rFonts w:ascii="Arial" w:hAnsi="Arial" w:cs="Arial"/>
           <w:i/>
           <w:iCs/>
           <w:lang w:val="en-FI"/>
         </w:rPr>
-      </w:pPr>
-    </w:p>
-    <w:p>
-      <w:pPr>
-        <w:ind w:firstLine="720"/>
+        <w:t>‘Scan All Assemblies’</w:t>
+      </w:r>
+      <w:r>
+        <w:rPr>
+          <w:rFonts w:ascii="Arial" w:hAnsi="Arial" w:cs="Arial"/>
+          <w:lang w:val="en-FI"/>
+        </w:rPr>
+        <w:t xml:space="preserve"> is set to true.</w:t>
+      </w:r>
+    </w:p>
+    <w:p>
+      <w:pPr>
+        <w:pStyle w:val="ListParagraph"/>
+        <w:rPr>
+          <w:rFonts w:ascii="Arial" w:hAnsi="Arial" w:cs="Arial"/>
+          <w:lang w:val="en-FI"/>
+        </w:rPr>
+      </w:pPr>
+    </w:p>
+    <w:p>
+      <w:pPr>
+        <w:pStyle w:val="ListParagraph"/>
+        <w:numPr>
+          <w:ilvl w:val="0"/>
+          <w:numId w:val="31"/>
+        </w:numPr>
+        <w:rPr>
+          <w:rFonts w:ascii="Arial" w:hAnsi="Arial" w:cs="Arial"/>
+          <w:lang w:val="en-FI"/>
+        </w:rPr>
+      </w:pPr>
+      <w:r>
+        <w:rPr>
+          <w:rFonts w:ascii="Arial" w:hAnsi="Arial" w:cs="Arial"/>
+          <w:lang w:val="en-FI"/>
+        </w:rPr>
+        <w:t xml:space="preserve">Second </w:t>
+      </w:r>
+      <w:r>
+        <w:rPr>
+          <w:rFonts w:ascii="Arial" w:hAnsi="Arial" w:cs="Arial"/>
+          <w:lang w:val="en-FI"/>
+        </w:rPr>
+        <w:t xml:space="preserve">part handles registering </w:t>
+      </w:r>
+      <w:proofErr w:type="spellStart"/>
+      <w:r>
+        <w:rPr>
+          <w:rFonts w:ascii="Arial" w:hAnsi="Arial" w:cs="Arial"/>
+          <w:lang w:val="en-FI"/>
+        </w:rPr>
+        <w:t>MonoBehaviour</w:t>
+      </w:r>
+      <w:proofErr w:type="spellEnd"/>
+      <w:r>
+        <w:rPr>
+          <w:rFonts w:ascii="Arial" w:hAnsi="Arial" w:cs="Arial"/>
+          <w:lang w:val="en-FI"/>
+        </w:rPr>
+        <w:t xml:space="preserve"> instance commands and this done by looking for all the different </w:t>
+      </w:r>
+      <w:proofErr w:type="spellStart"/>
+      <w:r>
+        <w:rPr>
+          <w:rFonts w:ascii="Arial" w:hAnsi="Arial" w:cs="Arial"/>
+          <w:lang w:val="en-FI"/>
+        </w:rPr>
+        <w:t>MonoBehaviour</w:t>
+      </w:r>
+      <w:proofErr w:type="spellEnd"/>
+      <w:r>
+        <w:rPr>
+          <w:rFonts w:ascii="Arial" w:hAnsi="Arial" w:cs="Arial"/>
+          <w:lang w:val="en-FI"/>
+        </w:rPr>
+        <w:t xml:space="preserve"> scripts that have </w:t>
+      </w:r>
+      <w:r>
+        <w:rPr>
+          <w:rFonts w:ascii="Arial" w:hAnsi="Arial" w:cs="Arial"/>
+          <w:lang w:val="en-FI"/>
+        </w:rPr>
+        <w:t>[</w:t>
+      </w:r>
+      <w:proofErr w:type="spellStart"/>
+      <w:proofErr w:type="gramStart"/>
+      <w:r>
+        <w:rPr>
+          <w:rFonts w:ascii="Arial" w:hAnsi="Arial" w:cs="Arial"/>
+          <w:lang w:val="en-FI"/>
+        </w:rPr>
+        <w:t>ConsoleCommand</w:t>
+      </w:r>
+      <w:proofErr w:type="spellEnd"/>
+      <w:r>
+        <w:rPr>
+          <w:rFonts w:ascii="Arial" w:hAnsi="Arial" w:cs="Arial"/>
+          <w:lang w:val="en-FI"/>
+        </w:rPr>
+        <w:t>(</w:t>
+      </w:r>
+      <w:proofErr w:type="gramEnd"/>
+      <w:r>
+        <w:rPr>
+          <w:rFonts w:ascii="Arial" w:hAnsi="Arial" w:cs="Arial"/>
+          <w:lang w:val="en-FI"/>
+        </w:rPr>
+        <w:t>)]</w:t>
+      </w:r>
+      <w:r>
+        <w:rPr>
+          <w:rFonts w:ascii="Arial" w:hAnsi="Arial" w:cs="Arial"/>
+          <w:lang w:val="en-FI"/>
+        </w:rPr>
+        <w:t xml:space="preserve"> attribute(s).</w:t>
+      </w:r>
+    </w:p>
+    <w:p>
+      <w:pPr>
+        <w:pStyle w:val="ListParagraph"/>
+        <w:rPr>
+          <w:rFonts w:ascii="Arial" w:hAnsi="Arial" w:cs="Arial"/>
+          <w:lang w:val="en-FI"/>
+        </w:rPr>
+      </w:pPr>
+    </w:p>
+    <w:p>
+      <w:pPr>
+        <w:rPr>
+          <w:rFonts w:ascii="Arial" w:hAnsi="Arial" w:cs="Arial"/>
+          <w:lang w:val="en-FI"/>
+        </w:rPr>
+      </w:pPr>
+      <w:r>
+        <w:rPr>
+          <w:rFonts w:ascii="Arial" w:hAnsi="Arial" w:cs="Arial"/>
+          <w:lang w:val="en-FI"/>
+        </w:rPr>
+        <w:t>After all commands has been registered</w:t>
+      </w:r>
+      <w:r>
+        <w:rPr>
+          <w:rFonts w:ascii="Arial" w:hAnsi="Arial" w:cs="Arial"/>
+          <w:lang w:val="en-FI"/>
+        </w:rPr>
+        <w:t xml:space="preserve">, final command lists are built, </w:t>
+      </w:r>
+      <w:r>
+        <w:rPr>
+          <w:rFonts w:ascii="Arial" w:hAnsi="Arial" w:cs="Arial"/>
+          <w:lang w:val="en-FI"/>
+        </w:rPr>
+        <w:t>and all subscribers</w:t>
+      </w:r>
+      <w:r>
+        <w:rPr>
+          <w:rFonts w:ascii="Arial" w:hAnsi="Arial" w:cs="Arial"/>
+          <w:lang w:val="en-FI"/>
+        </w:rPr>
+        <w:t xml:space="preserve"> are notified</w:t>
+      </w:r>
+      <w:r>
+        <w:rPr>
+          <w:rFonts w:ascii="Arial" w:hAnsi="Arial" w:cs="Arial"/>
+          <w:lang w:val="en-FI"/>
+        </w:rPr>
+        <w:t xml:space="preserve"> that console </w:t>
+      </w:r>
+      <w:r>
+        <w:rPr>
+          <w:rFonts w:ascii="Arial" w:hAnsi="Arial" w:cs="Arial"/>
+          <w:lang w:val="en-FI"/>
+        </w:rPr>
+        <w:t>is now</w:t>
+      </w:r>
+      <w:r>
+        <w:rPr>
+          <w:rFonts w:ascii="Arial" w:hAnsi="Arial" w:cs="Arial"/>
+          <w:lang w:val="en-FI"/>
+        </w:rPr>
+        <w:t xml:space="preserve"> </w:t>
+      </w:r>
+      <w:r>
+        <w:rPr>
+          <w:rFonts w:ascii="Arial" w:hAnsi="Arial" w:cs="Arial"/>
+          <w:lang w:val="en-FI"/>
+        </w:rPr>
+        <w:t xml:space="preserve">fully </w:t>
+      </w:r>
+      <w:r>
+        <w:rPr>
+          <w:rFonts w:ascii="Arial" w:hAnsi="Arial" w:cs="Arial"/>
+          <w:lang w:val="en-FI"/>
+        </w:rPr>
+        <w:t xml:space="preserve">initialized. </w:t>
+      </w:r>
+      <w:r>
+        <w:rPr>
+          <w:rFonts w:ascii="Arial" w:hAnsi="Arial" w:cs="Arial"/>
+          <w:lang w:val="en-FI"/>
+        </w:rPr>
+        <w:t xml:space="preserve">If setting </w:t>
+      </w:r>
+      <w:r>
         <w:rPr>
           <w:rFonts w:ascii="Arial" w:hAnsi="Arial" w:cs="Arial"/>
           <w:i/>
           <w:iCs/>
           <w:lang w:val="en-FI"/>
         </w:rPr>
-      </w:pPr>
-    </w:p>
-    <w:p>
-      <w:pPr>
-        <w:pStyle w:val="Heading1"/>
-        <w:rPr>
-          <w:rFonts w:ascii="Arial" w:hAnsi="Arial" w:cs="Arial"/>
-          <w:sz w:val="28"/>
-          <w:szCs w:val="28"/>
-          <w:lang w:val="en-FI"/>
-        </w:rPr>
-      </w:pPr>
-      <w:bookmarkStart w:id="14" w:name="_Toc90222177"/>
-      <w:r>
-        <w:rPr>
-          <w:rFonts w:ascii="Arial" w:hAnsi="Arial" w:cs="Arial"/>
-          <w:sz w:val="28"/>
-          <w:szCs w:val="28"/>
-          <w:lang w:val="en-FI"/>
-        </w:rPr>
-        <w:t>Best Practices</w:t>
-      </w:r>
-      <w:bookmarkEnd w:id="14"/>
-    </w:p>
-    <w:p>
-      <w:pPr>
-        <w:rPr>
-          <w:rFonts w:ascii="Arial" w:hAnsi="Arial" w:cs="Arial"/>
-          <w:lang w:val="en-FI"/>
-        </w:rPr>
-      </w:pPr>
-    </w:p>
-    <w:p>
-      <w:pPr>
-        <w:rPr>
-          <w:b/>
-          <w:bCs/>
-          <w:lang w:val="en-FI"/>
-        </w:rPr>
-      </w:pPr>
-      <w:r>
-        <w:rPr>
-          <w:rFonts w:ascii="Arial" w:hAnsi="Arial" w:cs="Arial"/>
-          <w:b/>
-          <w:bCs/>
-          <w:lang w:val="en-FI"/>
-        </w:rPr>
-        <w:t>Performance</w:t>
-      </w:r>
-    </w:p>
-    <w:p>
-      <w:pPr>
-        <w:rPr>
-          <w:rFonts w:ascii="Arial" w:hAnsi="Arial" w:cs="Arial"/>
-          <w:b/>
-          <w:bCs/>
-          <w:lang w:val="en-FI"/>
-        </w:rPr>
-      </w:pPr>
-    </w:p>
-    <w:p>
-      <w:pPr>
-        <w:rPr>
-          <w:rFonts w:ascii="Arial" w:hAnsi="Arial" w:cs="Arial"/>
-          <w:lang w:val="en-FI"/>
-        </w:rPr>
-      </w:pPr>
-      <w:r>
-        <w:rPr>
-          <w:rFonts w:ascii="Arial" w:hAnsi="Arial" w:cs="Arial"/>
-          <w:lang w:val="en-FI"/>
-        </w:rPr>
-        <w:t xml:space="preserve">If your game relies </w:t>
-      </w:r>
-      <w:r>
-        <w:rPr>
-          <w:rFonts w:ascii="Arial" w:hAnsi="Arial" w:cs="Arial"/>
-          <w:lang w:val="en-FI"/>
-        </w:rPr>
-        <w:t xml:space="preserve">heavily </w:t>
-      </w:r>
-      <w:r>
-        <w:rPr>
-          <w:rFonts w:ascii="Arial" w:hAnsi="Arial" w:cs="Arial"/>
-          <w:lang w:val="en-FI"/>
-        </w:rPr>
-        <w:t>on additive scene un/loading</w:t>
-      </w:r>
-      <w:r>
-        <w:rPr>
-          <w:rFonts w:ascii="Arial" w:hAnsi="Arial" w:cs="Arial"/>
-          <w:lang w:val="en-FI"/>
-        </w:rPr>
-        <w:t xml:space="preserve"> or </w:t>
-      </w:r>
-      <w:r>
-        <w:rPr>
-          <w:rFonts w:ascii="Arial" w:hAnsi="Arial" w:cs="Arial"/>
-          <w:lang w:val="en-FI"/>
-        </w:rPr>
-        <w:t>you change scenes often</w:t>
-      </w:r>
-      <w:r>
-        <w:rPr>
-          <w:rFonts w:ascii="Arial" w:hAnsi="Arial" w:cs="Arial"/>
-          <w:lang w:val="en-FI"/>
-        </w:rPr>
-        <w:t xml:space="preserve">, consider enabling </w:t>
+        <w:t xml:space="preserve">‘Print </w:t>
       </w:r>
       <w:r>
         <w:rPr>
@@ -14051,84 +13547,48 @@
           <w:iCs/>
           <w:lang w:val="en-FI"/>
         </w:rPr>
-        <w:t xml:space="preserve">‘Register Static Command Attributes Only’ </w:t>
-      </w:r>
-      <w:r>
-        <w:rPr>
-          <w:rFonts w:ascii="Arial" w:hAnsi="Arial" w:cs="Arial"/>
-          <w:lang w:val="en-FI"/>
-        </w:rPr>
-        <w:t xml:space="preserve">setting and use static class commands only for the best performance. Currently all </w:t>
-      </w:r>
-      <w:proofErr w:type="spellStart"/>
-      <w:r>
-        <w:rPr>
-          <w:rFonts w:ascii="Arial" w:hAnsi="Arial" w:cs="Arial"/>
-          <w:lang w:val="en-FI"/>
-        </w:rPr>
-        <w:t>MonoBehaviour</w:t>
-      </w:r>
-      <w:proofErr w:type="spellEnd"/>
-      <w:r>
-        <w:rPr>
-          <w:rFonts w:ascii="Arial" w:hAnsi="Arial" w:cs="Arial"/>
-          <w:lang w:val="en-FI"/>
-        </w:rPr>
-        <w:t xml:space="preserve"> commands are re-/registered again </w:t>
-      </w:r>
-      <w:r>
-        <w:rPr>
-          <w:rFonts w:ascii="Arial" w:hAnsi="Arial" w:cs="Arial"/>
-          <w:lang w:val="en-FI"/>
-        </w:rPr>
-        <w:t xml:space="preserve">when new </w:t>
-      </w:r>
-      <w:r>
-        <w:rPr>
-          <w:rFonts w:ascii="Arial" w:hAnsi="Arial" w:cs="Arial"/>
-          <w:lang w:val="en-FI"/>
-        </w:rPr>
-        <w:t>scene is loaded or unloaded</w:t>
-      </w:r>
-      <w:r>
-        <w:rPr>
-          <w:rFonts w:ascii="Arial" w:hAnsi="Arial" w:cs="Arial"/>
-          <w:lang w:val="en-FI"/>
-        </w:rPr>
-        <w:t xml:space="preserve"> while static commands are cached on first load.</w:t>
-      </w:r>
-    </w:p>
-    <w:p>
-      <w:pPr>
-        <w:rPr>
-          <w:rFonts w:ascii="Arial" w:hAnsi="Arial" w:cs="Arial"/>
-          <w:lang w:val="en-FI"/>
-        </w:rPr>
-      </w:pPr>
-    </w:p>
-    <w:p>
-      <w:pPr>
-        <w:rPr>
-          <w:rFonts w:ascii="Arial" w:hAnsi="Arial" w:cs="Arial"/>
-          <w:lang w:val="en-FI"/>
-        </w:rPr>
-      </w:pPr>
-      <w:r>
-        <w:rPr>
-          <w:rFonts w:ascii="Arial" w:hAnsi="Arial" w:cs="Arial"/>
-          <w:lang w:val="en-FI"/>
-        </w:rPr>
-        <w:t xml:space="preserve">Consider keeping option </w:t>
-      </w:r>
-      <w:r>
+        <w:t xml:space="preserve">Initialization Time’ </w:t>
+      </w:r>
+      <w:r>
+        <w:rPr>
+          <w:rFonts w:ascii="Arial" w:hAnsi="Arial" w:cs="Arial"/>
+          <w:lang w:val="en-FI"/>
+        </w:rPr>
+        <w:t xml:space="preserve">is enabled then </w:t>
+      </w:r>
+      <w:r>
+        <w:rPr>
+          <w:rFonts w:ascii="Arial" w:hAnsi="Arial" w:cs="Arial"/>
+          <w:lang w:val="en-FI"/>
+        </w:rPr>
+        <w:t xml:space="preserve">initialization </w:t>
+      </w:r>
+      <w:r>
+        <w:rPr>
+          <w:rFonts w:ascii="Arial" w:hAnsi="Arial" w:cs="Arial"/>
+          <w:lang w:val="en-FI"/>
+        </w:rPr>
+        <w:t>times are printed to console, and it should look something like this:</w:t>
+      </w:r>
+    </w:p>
+    <w:p>
+      <w:pPr>
+        <w:rPr>
+          <w:rFonts w:ascii="Arial" w:hAnsi="Arial" w:cs="Arial"/>
+          <w:lang w:val="en-FI"/>
+        </w:rPr>
+      </w:pPr>
+    </w:p>
+    <w:p>
+      <w:pPr>
+        <w:ind w:firstLine="720"/>
         <w:rPr>
           <w:rFonts w:ascii="Arial" w:hAnsi="Arial" w:cs="Arial"/>
           <w:i/>
           <w:iCs/>
           <w:lang w:val="en-FI"/>
         </w:rPr>
-        <w:t>‘Max Message Count’</w:t>
-      </w:r>
+      </w:pPr>
       <w:r>
         <w:rPr>
           <w:rFonts w:ascii="Arial" w:hAnsi="Arial" w:cs="Arial"/>
@@ -14136,43 +13596,7 @@
           <w:iCs/>
           <w:lang w:val="en-FI"/>
         </w:rPr>
-        <w:t xml:space="preserve"> </w:t>
-      </w:r>
-      <w:r>
-        <w:rPr>
-          <w:rFonts w:ascii="Arial" w:hAnsi="Arial" w:cs="Arial"/>
-          <w:lang w:val="en-FI"/>
-        </w:rPr>
-        <w:t>as small as you need. The default 150 is great start. After 150 messages has been reached, messages will start to recycle from the beginning. You can increase this as big as you want</w:t>
-      </w:r>
-      <w:r>
-        <w:rPr>
-          <w:rFonts w:ascii="Arial" w:hAnsi="Arial" w:cs="Arial"/>
-          <w:lang w:val="en-FI"/>
-        </w:rPr>
-        <w:t xml:space="preserve"> </w:t>
-      </w:r>
-      <w:r>
-        <w:rPr>
-          <w:rFonts w:ascii="Arial" w:hAnsi="Arial" w:cs="Arial"/>
-          <w:lang w:val="en-FI"/>
-        </w:rPr>
-        <w:t xml:space="preserve">but consider Console might get </w:t>
-      </w:r>
-      <w:proofErr w:type="spellStart"/>
-      <w:r>
-        <w:rPr>
-          <w:rFonts w:ascii="Arial" w:hAnsi="Arial" w:cs="Arial"/>
-          <w:lang w:val="en-FI"/>
-        </w:rPr>
-        <w:t>slow</w:t>
-      </w:r>
-      <w:r>
-        <w:rPr>
-          <w:rFonts w:ascii="Arial" w:hAnsi="Arial" w:cs="Arial"/>
-          <w:lang w:val="en-FI"/>
-        </w:rPr>
-        <w:t>’</w:t>
+        <w:t xml:space="preserve">Console Initialized. </w:t>
       </w:r>
       <w:r>
         <w:rPr>
@@ -14181,388 +13605,24 @@
           <w:iCs/>
           <w:lang w:val="en-FI"/>
         </w:rPr>
-        <w:t>ish</w:t>
+        <w:t xml:space="preserve">Initialization took 15 </w:t>
+      </w:r>
+      <w:proofErr w:type="spellStart"/>
+      <w:r>
+        <w:rPr>
+          <w:rFonts w:ascii="Arial" w:hAnsi="Arial" w:cs="Arial"/>
+          <w:i/>
+          <w:iCs/>
+          <w:lang w:val="en-FI"/>
+        </w:rPr>
+        <w:t>ms</w:t>
       </w:r>
       <w:proofErr w:type="spellEnd"/>
       <w:r>
         <w:rPr>
           <w:rFonts w:ascii="Arial" w:hAnsi="Arial" w:cs="Arial"/>
-          <w:lang w:val="en-FI"/>
-        </w:rPr>
-        <w:t xml:space="preserve"> with large </w:t>
-      </w:r>
-      <w:r>
-        <w:rPr>
-          <w:rFonts w:ascii="Arial" w:hAnsi="Arial" w:cs="Arial"/>
-          <w:lang w:val="en-FI"/>
-        </w:rPr>
-        <w:t>number</w:t>
-      </w:r>
-      <w:r>
-        <w:rPr>
-          <w:rFonts w:ascii="Arial" w:hAnsi="Arial" w:cs="Arial"/>
-          <w:lang w:val="en-FI"/>
-        </w:rPr>
-        <w:t xml:space="preserve"> of messages</w:t>
-      </w:r>
-      <w:r>
-        <w:rPr>
-          <w:rFonts w:ascii="Arial" w:hAnsi="Arial" w:cs="Arial"/>
-          <w:lang w:val="en-FI"/>
-        </w:rPr>
-        <w:t xml:space="preserve"> (1K+).</w:t>
-      </w:r>
-    </w:p>
-    <w:p>
-      <w:pPr>
-        <w:rPr>
-          <w:rFonts w:ascii="Arial" w:hAnsi="Arial" w:cs="Arial"/>
-          <w:lang w:val="en-FI"/>
-        </w:rPr>
-      </w:pPr>
-    </w:p>
-    <w:p>
-      <w:pPr>
-        <w:rPr>
-          <w:rFonts w:ascii="Arial" w:hAnsi="Arial" w:cs="Arial"/>
-          <w:b/>
-          <w:bCs/>
-          <w:lang w:val="en-FI"/>
-        </w:rPr>
-      </w:pPr>
-      <w:r>
-        <w:rPr>
-          <w:rFonts w:ascii="Arial" w:hAnsi="Arial" w:cs="Arial"/>
-          <w:b/>
-          <w:bCs/>
-          <w:lang w:val="en-FI"/>
-        </w:rPr>
-        <w:t>Logging</w:t>
-      </w:r>
-    </w:p>
-    <w:p>
-      <w:pPr>
-        <w:rPr>
-          <w:rFonts w:ascii="Arial" w:hAnsi="Arial" w:cs="Arial"/>
-          <w:b/>
-          <w:bCs/>
-          <w:lang w:val="en-FI"/>
-        </w:rPr>
-      </w:pPr>
-    </w:p>
-    <w:p>
-      <w:pPr>
-        <w:rPr>
-          <w:rFonts w:ascii="Arial" w:hAnsi="Arial" w:cs="Arial"/>
-          <w:lang w:val="en-FI"/>
-        </w:rPr>
-      </w:pPr>
-      <w:r>
-        <w:rPr>
-          <w:rFonts w:ascii="Arial" w:hAnsi="Arial" w:cs="Arial"/>
-          <w:lang w:val="en-FI"/>
-        </w:rPr>
-        <w:t xml:space="preserve">Avoid unnecessary </w:t>
-      </w:r>
-      <w:proofErr w:type="spellStart"/>
-      <w:r>
-        <w:rPr>
-          <w:rFonts w:ascii="Arial" w:hAnsi="Arial" w:cs="Arial"/>
-          <w:lang w:val="en-FI"/>
-        </w:rPr>
-        <w:t>Debug.Log</w:t>
-      </w:r>
-      <w:proofErr w:type="spellEnd"/>
-      <w:r>
-        <w:rPr>
-          <w:rFonts w:ascii="Arial" w:hAnsi="Arial" w:cs="Arial"/>
-          <w:lang w:val="en-FI"/>
-        </w:rPr>
-        <w:t>/</w:t>
-      </w:r>
-      <w:proofErr w:type="spellStart"/>
-      <w:r>
-        <w:rPr>
-          <w:rFonts w:ascii="Arial" w:hAnsi="Arial" w:cs="Arial"/>
-          <w:lang w:val="en-FI"/>
-        </w:rPr>
-        <w:t>LogError</w:t>
-      </w:r>
-      <w:proofErr w:type="spellEnd"/>
-      <w:r>
-        <w:rPr>
-          <w:rFonts w:ascii="Arial" w:hAnsi="Arial" w:cs="Arial"/>
-          <w:lang w:val="en-FI"/>
-        </w:rPr>
-        <w:t xml:space="preserve"> or </w:t>
-      </w:r>
-      <w:proofErr w:type="spellStart"/>
-      <w:r>
-        <w:rPr>
-          <w:rFonts w:ascii="Arial" w:hAnsi="Arial" w:cs="Arial"/>
-          <w:lang w:val="en-FI"/>
-        </w:rPr>
-        <w:t>Console.Log</w:t>
-      </w:r>
-      <w:proofErr w:type="spellEnd"/>
-      <w:r>
-        <w:rPr>
-          <w:rFonts w:ascii="Arial" w:hAnsi="Arial" w:cs="Arial"/>
-          <w:lang w:val="en-FI"/>
-        </w:rPr>
-        <w:t xml:space="preserve"> calls. C# strings generate garbage and garbage collection in Unity is quite slow, thus it’s recommended to remove all unnecessary ones. Avoid calling log messages in any </w:t>
-      </w:r>
-      <w:r>
-        <w:rPr>
-          <w:rFonts w:ascii="Arial" w:hAnsi="Arial" w:cs="Arial"/>
-          <w:lang w:val="en-FI"/>
-        </w:rPr>
-        <w:t>Late/Fixed/</w:t>
-      </w:r>
-      <w:proofErr w:type="gramStart"/>
-      <w:r>
-        <w:rPr>
-          <w:rFonts w:ascii="Arial" w:hAnsi="Arial" w:cs="Arial"/>
-          <w:lang w:val="en-FI"/>
-        </w:rPr>
-        <w:t>Update(</w:t>
-      </w:r>
-      <w:proofErr w:type="gramEnd"/>
-      <w:r>
-        <w:rPr>
-          <w:rFonts w:ascii="Arial" w:hAnsi="Arial" w:cs="Arial"/>
-          <w:lang w:val="en-FI"/>
-        </w:rPr>
-        <w:t xml:space="preserve">) </w:t>
-      </w:r>
-      <w:r>
-        <w:rPr>
-          <w:rFonts w:ascii="Arial" w:hAnsi="Arial" w:cs="Arial"/>
-          <w:lang w:val="en-FI"/>
-        </w:rPr>
-        <w:t>methods</w:t>
-      </w:r>
-      <w:r>
-        <w:rPr>
-          <w:rFonts w:ascii="Arial" w:hAnsi="Arial" w:cs="Arial"/>
-          <w:lang w:val="en-FI"/>
-        </w:rPr>
-        <w:t xml:space="preserve"> unless it’s for </w:t>
-      </w:r>
-      <w:r>
-        <w:rPr>
-          <w:rFonts w:ascii="Arial" w:hAnsi="Arial" w:cs="Arial"/>
-          <w:lang w:val="en-FI"/>
-        </w:rPr>
-        <w:t xml:space="preserve">short </w:t>
-      </w:r>
-      <w:r>
-        <w:rPr>
-          <w:rFonts w:ascii="Arial" w:hAnsi="Arial" w:cs="Arial"/>
-          <w:lang w:val="en-FI"/>
-        </w:rPr>
-        <w:t>debugging purpose</w:t>
-      </w:r>
-      <w:r>
-        <w:rPr>
-          <w:rFonts w:ascii="Arial" w:hAnsi="Arial" w:cs="Arial"/>
-          <w:lang w:val="en-FI"/>
-        </w:rPr>
-        <w:t>s.</w:t>
-      </w:r>
-    </w:p>
-    <w:p>
-      <w:pPr>
-        <w:rPr>
-          <w:rFonts w:ascii="Arial" w:hAnsi="Arial" w:cs="Arial"/>
-          <w:lang w:val="en-FI"/>
-        </w:rPr>
-      </w:pPr>
-    </w:p>
-    <w:p>
-      <w:pPr>
-        <w:rPr>
-          <w:rFonts w:ascii="Arial" w:hAnsi="Arial" w:cs="Arial"/>
-          <w:lang w:val="en-FI"/>
-        </w:rPr>
-      </w:pPr>
-      <w:r>
-        <w:rPr>
-          <w:rFonts w:ascii="Arial" w:hAnsi="Arial" w:cs="Arial"/>
-          <w:lang w:val="en-FI"/>
-        </w:rPr>
-        <w:t>If you are only using Minimal GUI style, consider changing settings ‘</w:t>
-      </w:r>
-      <w:proofErr w:type="spellStart"/>
-      <w:r>
-        <w:rPr>
-          <w:rFonts w:ascii="Arial" w:hAnsi="Arial" w:cs="Arial"/>
-          <w:lang w:val="en-FI"/>
-        </w:rPr>
-        <w:t>UnityPrintOption</w:t>
-      </w:r>
-      <w:proofErr w:type="spellEnd"/>
-      <w:r>
-        <w:rPr>
-          <w:rFonts w:ascii="Arial" w:hAnsi="Arial" w:cs="Arial"/>
-          <w:lang w:val="en-FI"/>
-        </w:rPr>
-        <w:t>’ and ‘</w:t>
-      </w:r>
-      <w:proofErr w:type="spellStart"/>
-      <w:r>
-        <w:rPr>
-          <w:rFonts w:ascii="Arial" w:hAnsi="Arial" w:cs="Arial"/>
-          <w:lang w:val="en-FI"/>
-        </w:rPr>
-        <w:t>UnityThreadedPrintOption</w:t>
-      </w:r>
-      <w:proofErr w:type="spellEnd"/>
-      <w:r>
-        <w:rPr>
-          <w:rFonts w:ascii="Arial" w:hAnsi="Arial" w:cs="Arial"/>
-          <w:lang w:val="en-FI"/>
-        </w:rPr>
-        <w:t xml:space="preserve">’ </w:t>
-      </w:r>
-      <w:proofErr w:type="spellStart"/>
-      <w:r>
-        <w:rPr>
-          <w:rFonts w:ascii="Arial" w:hAnsi="Arial" w:cs="Arial"/>
-          <w:lang w:val="en-FI"/>
-        </w:rPr>
-        <w:t>ConsoleLogOptions</w:t>
-      </w:r>
-      <w:proofErr w:type="spellEnd"/>
-      <w:r>
-        <w:rPr>
-          <w:rFonts w:ascii="Arial" w:hAnsi="Arial" w:cs="Arial"/>
-          <w:lang w:val="en-FI"/>
-        </w:rPr>
-        <w:t xml:space="preserve"> </w:t>
-      </w:r>
-      <w:proofErr w:type="spellStart"/>
-      <w:r>
-        <w:rPr>
-          <w:rFonts w:ascii="Arial" w:hAnsi="Arial" w:cs="Arial"/>
-          <w:lang w:val="en-FI"/>
-        </w:rPr>
-        <w:t>enum</w:t>
-      </w:r>
-      <w:proofErr w:type="spellEnd"/>
-      <w:r>
-        <w:rPr>
-          <w:rFonts w:ascii="Arial" w:hAnsi="Arial" w:cs="Arial"/>
-          <w:lang w:val="en-FI"/>
-        </w:rPr>
-        <w:t xml:space="preserve"> to </w:t>
-      </w:r>
-      <w:proofErr w:type="spellStart"/>
-      <w:r>
-        <w:rPr>
-          <w:rFonts w:ascii="Arial" w:hAnsi="Arial" w:cs="Arial"/>
-          <w:lang w:val="en-FI"/>
-        </w:rPr>
-        <w:t>DontPrintLogs</w:t>
-      </w:r>
-      <w:proofErr w:type="spellEnd"/>
-      <w:r>
-        <w:rPr>
-          <w:rFonts w:ascii="Arial" w:hAnsi="Arial" w:cs="Arial"/>
-          <w:lang w:val="en-FI"/>
-        </w:rPr>
-        <w:t xml:space="preserve">. By </w:t>
-      </w:r>
-      <w:r>
-        <w:rPr>
-          <w:rFonts w:ascii="Arial" w:hAnsi="Arial" w:cs="Arial"/>
-          <w:lang w:val="en-FI"/>
-        </w:rPr>
-        <w:t>default,</w:t>
-      </w:r>
-      <w:r>
-        <w:rPr>
-          <w:rFonts w:ascii="Arial" w:hAnsi="Arial" w:cs="Arial"/>
-          <w:lang w:val="en-FI"/>
-        </w:rPr>
-        <w:t xml:space="preserve"> </w:t>
-      </w:r>
-      <w:proofErr w:type="spellStart"/>
-      <w:r>
-        <w:rPr>
-          <w:rFonts w:ascii="Arial" w:hAnsi="Arial" w:cs="Arial"/>
-          <w:lang w:val="en-FI"/>
-        </w:rPr>
-        <w:t>Debug.Log</w:t>
-      </w:r>
-      <w:proofErr w:type="spellEnd"/>
-      <w:r>
-        <w:rPr>
-          <w:rFonts w:ascii="Arial" w:hAnsi="Arial" w:cs="Arial"/>
-          <w:lang w:val="en-FI"/>
-        </w:rPr>
-        <w:t>/</w:t>
-      </w:r>
-      <w:proofErr w:type="spellStart"/>
-      <w:r>
-        <w:rPr>
-          <w:rFonts w:ascii="Arial" w:hAnsi="Arial" w:cs="Arial"/>
-          <w:lang w:val="en-FI"/>
-        </w:rPr>
-        <w:t>LogError</w:t>
-      </w:r>
-      <w:proofErr w:type="spellEnd"/>
-      <w:r>
-        <w:rPr>
-          <w:rFonts w:ascii="Arial" w:hAnsi="Arial" w:cs="Arial"/>
-          <w:lang w:val="en-FI"/>
-        </w:rPr>
-        <w:t xml:space="preserve"> and </w:t>
-      </w:r>
-      <w:proofErr w:type="spellStart"/>
-      <w:r>
-        <w:rPr>
-          <w:rFonts w:ascii="Arial" w:hAnsi="Arial" w:cs="Arial"/>
-          <w:lang w:val="en-FI"/>
-        </w:rPr>
-        <w:t>Console.Log</w:t>
-      </w:r>
-      <w:proofErr w:type="spellEnd"/>
-      <w:r>
-        <w:rPr>
-          <w:rFonts w:ascii="Arial" w:hAnsi="Arial" w:cs="Arial"/>
-          <w:lang w:val="en-FI"/>
-        </w:rPr>
-        <w:t xml:space="preserve"> messages are still printed to Large GUI console even when it’s not selected. </w:t>
-      </w:r>
-      <w:r>
-        <w:rPr>
-          <w:rFonts w:ascii="Arial" w:hAnsi="Arial" w:cs="Arial"/>
-          <w:lang w:val="en-FI"/>
-        </w:rPr>
-        <w:t>Why? So you can toggle between them during runtime with command '</w:t>
-      </w:r>
-      <w:proofErr w:type="spellStart"/>
-      <w:proofErr w:type="gramStart"/>
-      <w:r>
-        <w:rPr>
-          <w:rFonts w:ascii="Arial" w:hAnsi="Arial" w:cs="Arial"/>
-          <w:lang w:val="en-FI"/>
-        </w:rPr>
-        <w:t>console.style</w:t>
-      </w:r>
-      <w:proofErr w:type="spellEnd"/>
-      <w:proofErr w:type="gramEnd"/>
-      <w:r>
-        <w:rPr>
-          <w:rFonts w:ascii="Arial" w:hAnsi="Arial" w:cs="Arial"/>
-          <w:lang w:val="en-FI"/>
-        </w:rPr>
-        <w:t>'</w:t>
-      </w:r>
-      <w:r>
-        <w:rPr>
-          <w:rFonts w:ascii="Arial" w:hAnsi="Arial" w:cs="Arial"/>
+          <w:i/>
+          <w:iCs/>
           <w:lang w:val="en-FI"/>
         </w:rPr>
         <w:t>.</w:t>
@@ -14571,76 +13631,25 @@
     <w:p>
       <w:pPr>
         <w:rPr>
-          <w:lang w:val="en-FI"/>
-        </w:rPr>
-      </w:pPr>
-    </w:p>
-    <w:p>
-      <w:pPr>
-        <w:rPr>
-          <w:lang w:val="en-FI"/>
-        </w:rPr>
-      </w:pPr>
-    </w:p>
-    <w:p>
-      <w:pPr>
-        <w:rPr>
-          <w:lang w:val="en-FI"/>
-        </w:rPr>
-      </w:pPr>
-    </w:p>
-    <w:p>
-      <w:pPr>
-        <w:pStyle w:val="Heading1"/>
-        <w:rPr>
-          <w:rFonts w:ascii="Arial" w:hAnsi="Arial" w:cs="Arial"/>
-          <w:sz w:val="28"/>
-          <w:szCs w:val="28"/>
-          <w:lang w:val="en-FI"/>
-        </w:rPr>
-      </w:pPr>
-      <w:bookmarkStart w:id="15" w:name="_Toc90222178"/>
-      <w:r>
-        <w:rPr>
-          <w:rFonts w:ascii="Arial" w:hAnsi="Arial" w:cs="Arial"/>
-          <w:sz w:val="28"/>
-          <w:szCs w:val="28"/>
-          <w:lang w:val="en-FI"/>
-        </w:rPr>
-        <w:lastRenderedPageBreak/>
-        <w:t>Version History</w:t>
-      </w:r>
-      <w:bookmarkEnd w:id="15"/>
-    </w:p>
-    <w:p>
-      <w:pPr>
-        <w:rPr>
-          <w:lang w:val="en-FI"/>
-        </w:rPr>
-      </w:pPr>
-    </w:p>
-    <w:p>
-      <w:pPr>
-        <w:rPr>
-          <w:rFonts w:ascii="Arial" w:hAnsi="Arial" w:cs="Arial"/>
-          <w:lang w:val="en-FI"/>
-        </w:rPr>
-      </w:pPr>
-      <w:r>
-        <w:rPr>
-          <w:rFonts w:ascii="Arial" w:hAnsi="Arial" w:cs="Arial"/>
-          <w:lang w:val="en-FI"/>
-        </w:rPr>
-        <w:t>v 0.8.4</w:t>
-      </w:r>
-    </w:p>
-    <w:p>
-      <w:pPr>
-        <w:rPr>
-          <w:rFonts w:ascii="Arial" w:hAnsi="Arial" w:cs="Arial"/>
-          <w:lang w:val="en-FI"/>
-        </w:rPr>
-      </w:pPr>
+          <w:rFonts w:ascii="Arial" w:hAnsi="Arial" w:cs="Arial"/>
+          <w:lang w:val="en-FI"/>
+        </w:rPr>
+      </w:pPr>
+    </w:p>
+    <w:p>
+      <w:pPr>
+        <w:rPr>
+          <w:rFonts w:ascii="Arial" w:hAnsi="Arial" w:cs="Arial"/>
+          <w:lang w:val="en-FI"/>
+        </w:rPr>
+      </w:pPr>
+      <w:r>
+        <w:rPr>
+          <w:rFonts w:ascii="Arial" w:hAnsi="Arial" w:cs="Arial"/>
+          <w:lang w:val="en-FI"/>
+        </w:rPr>
+        <w:t xml:space="preserve">After commands has been registered, only one or two scripts run every frame. </w:t>
+      </w:r>
     </w:p>
     <w:p>
       <w:pPr>
@@ -14650,43 +13659,27 @@
           <w:numId w:val="23"/>
         </w:numPr>
         <w:rPr>
-          <w:lang w:val="en-FI"/>
-        </w:rPr>
-      </w:pPr>
-      <w:r>
-        <w:rPr>
-          <w:rFonts w:ascii="Arial" w:hAnsi="Arial" w:cs="Arial"/>
-          <w:lang w:val="en-FI"/>
-        </w:rPr>
-        <w:t xml:space="preserve">Added support for </w:t>
-      </w:r>
-      <w:r>
-        <w:rPr>
-          <w:rFonts w:ascii="Arial" w:hAnsi="Arial" w:cs="Arial"/>
-          <w:lang w:val="en-FI"/>
-        </w:rPr>
-        <w:t xml:space="preserve">no </w:t>
-      </w:r>
-      <w:r>
-        <w:rPr>
-          <w:rFonts w:ascii="Arial" w:hAnsi="Arial" w:cs="Arial"/>
-          <w:lang w:val="en-FI"/>
-        </w:rPr>
-        <w:t>domain</w:t>
-      </w:r>
-      <w:r>
-        <w:rPr>
-          <w:rFonts w:ascii="Arial" w:hAnsi="Arial" w:cs="Arial"/>
-          <w:lang w:val="en-FI"/>
-        </w:rPr>
-        <w:t>/scene</w:t>
-      </w:r>
-      <w:r>
-        <w:rPr>
-          <w:rFonts w:ascii="Arial" w:hAnsi="Arial" w:cs="Arial"/>
-          <w:lang w:val="en-FI"/>
-        </w:rPr>
-        <w:t xml:space="preserve"> reload</w:t>
+          <w:rFonts w:ascii="Arial" w:hAnsi="Arial" w:cs="Arial"/>
+          <w:lang w:val="en-FI"/>
+        </w:rPr>
+      </w:pPr>
+      <w:proofErr w:type="spellStart"/>
+      <w:r>
+        <w:rPr>
+          <w:rFonts w:ascii="Arial" w:hAnsi="Arial" w:cs="Arial"/>
+          <w:i/>
+          <w:iCs/>
+          <w:lang w:val="en-FI"/>
+        </w:rPr>
+        <w:t>ConsoleKeyInputs.cs</w:t>
+      </w:r>
+      <w:proofErr w:type="spellEnd"/>
+      <w:r>
+        <w:rPr>
+          <w:rFonts w:ascii="Arial" w:hAnsi="Arial" w:cs="Arial"/>
+          <w:lang w:val="en-FI"/>
+        </w:rPr>
+        <w:t xml:space="preserve"> runs every frame and handles listening all key inputs. </w:t>
       </w:r>
     </w:p>
     <w:p>
@@ -14697,37 +13690,19 @@
           <w:numId w:val="23"/>
         </w:numPr>
         <w:rPr>
-          <w:lang w:val="en-FI"/>
-        </w:rPr>
-      </w:pPr>
-      <w:r>
-        <w:rPr>
-          <w:rFonts w:ascii="Arial" w:hAnsi="Arial" w:cs="Arial"/>
-          <w:lang w:val="en-FI"/>
-        </w:rPr>
-        <w:t>Added warnings</w:t>
-      </w:r>
-      <w:r>
-        <w:rPr>
-          <w:rFonts w:ascii="Arial" w:hAnsi="Arial" w:cs="Arial"/>
-          <w:lang w:val="en-FI"/>
-        </w:rPr>
-        <w:t xml:space="preserve"> </w:t>
-      </w:r>
-      <w:r>
-        <w:rPr>
-          <w:rFonts w:ascii="Arial" w:hAnsi="Arial" w:cs="Arial"/>
-          <w:lang w:val="en-FI"/>
-        </w:rPr>
-        <w:t xml:space="preserve">if </w:t>
-      </w:r>
+          <w:rFonts w:ascii="Arial" w:hAnsi="Arial" w:cs="Arial"/>
+          <w:lang w:val="en-FI"/>
+        </w:rPr>
+      </w:pPr>
       <w:proofErr w:type="spellStart"/>
       <w:r>
         <w:rPr>
           <w:rFonts w:ascii="Arial" w:hAnsi="Arial" w:cs="Arial"/>
-          <w:lang w:val="en-FI"/>
-        </w:rPr>
-        <w:t>Console.cs</w:t>
+          <w:i/>
+          <w:iCs/>
+          <w:lang w:val="en-FI"/>
+        </w:rPr>
+        <w:t>ListenThreadedLogs.cs</w:t>
       </w:r>
       <w:proofErr w:type="spellEnd"/>
       <w:r>
@@ -14735,21 +13710,30 @@
           <w:rFonts w:ascii="Arial" w:hAnsi="Arial" w:cs="Arial"/>
           <w:lang w:val="en-FI"/>
         </w:rPr>
-        <w:t xml:space="preserve"> </w:t>
-      </w:r>
-      <w:r>
-        <w:rPr>
-          <w:rFonts w:ascii="Arial" w:hAnsi="Arial" w:cs="Arial"/>
-          <w:lang w:val="en-FI"/>
-        </w:rPr>
-        <w:t>methods</w:t>
-      </w:r>
-      <w:r>
-        <w:rPr>
-          <w:rFonts w:ascii="Arial" w:hAnsi="Arial" w:cs="Arial"/>
-          <w:lang w:val="en-FI"/>
-        </w:rPr>
-        <w:t xml:space="preserve"> were called from another thread.</w:t>
+        <w:t xml:space="preserve"> also runs every frame</w:t>
+      </w:r>
+      <w:r>
+        <w:rPr>
+          <w:rFonts w:ascii="Arial" w:hAnsi="Arial" w:cs="Arial"/>
+          <w:lang w:val="en-FI"/>
+        </w:rPr>
+        <w:t xml:space="preserve"> (if setting ‘Unity threaded log option’ is set to </w:t>
+      </w:r>
+      <w:proofErr w:type="spellStart"/>
+      <w:r>
+        <w:rPr>
+          <w:rFonts w:ascii="Arial" w:hAnsi="Arial" w:cs="Arial"/>
+          <w:lang w:val="en-FI"/>
+        </w:rPr>
+        <w:t>DontPrintLogs</w:t>
+      </w:r>
+      <w:proofErr w:type="spellEnd"/>
+      <w:r>
+        <w:rPr>
+          <w:rFonts w:ascii="Arial" w:hAnsi="Arial" w:cs="Arial"/>
+          <w:lang w:val="en-FI"/>
+        </w:rPr>
+        <w:t xml:space="preserve"> then this script is disabled) but most of the time it will just return before even doing anything. </w:t>
       </w:r>
     </w:p>
     <w:p>
@@ -14760,15 +13744,148 @@
           <w:numId w:val="23"/>
         </w:numPr>
         <w:rPr>
-          <w:lang w:val="en-FI"/>
-        </w:rPr>
-      </w:pPr>
-      <w:r>
-        <w:rPr>
-          <w:rFonts w:ascii="Arial" w:hAnsi="Arial" w:cs="Arial"/>
-          <w:lang w:val="en-FI"/>
-        </w:rPr>
-        <w:t xml:space="preserve">Added Ability to log message with </w:t>
+          <w:rFonts w:ascii="Arial" w:hAnsi="Arial" w:cs="Arial"/>
+          <w:lang w:val="en-FI"/>
+        </w:rPr>
+      </w:pPr>
+    </w:p>
+    <w:p>
+      <w:pPr>
+        <w:rPr>
+          <w:rFonts w:ascii="Arial" w:hAnsi="Arial" w:cs="Arial"/>
+          <w:lang w:val="en-FI"/>
+        </w:rPr>
+      </w:pPr>
+      <w:r>
+        <w:rPr>
+          <w:rFonts w:ascii="Arial" w:hAnsi="Arial" w:cs="Arial"/>
+          <w:lang w:val="en-FI"/>
+        </w:rPr>
+        <w:t>Everything else is event based and does not run unless needed.</w:t>
+      </w:r>
+    </w:p>
+    <w:p>
+      <w:pPr>
+        <w:pStyle w:val="Heading1"/>
+        <w:rPr>
+          <w:rFonts w:ascii="Arial" w:hAnsi="Arial" w:cs="Arial"/>
+          <w:sz w:val="28"/>
+          <w:szCs w:val="28"/>
+          <w:lang w:val="en-FI"/>
+        </w:rPr>
+      </w:pPr>
+      <w:bookmarkStart w:id="15" w:name="_Toc90322706"/>
+      <w:r>
+        <w:rPr>
+          <w:rFonts w:ascii="Arial" w:hAnsi="Arial" w:cs="Arial"/>
+          <w:sz w:val="28"/>
+          <w:szCs w:val="28"/>
+          <w:lang w:val="en-FI"/>
+        </w:rPr>
+        <w:t>Best Practices</w:t>
+      </w:r>
+      <w:bookmarkEnd w:id="15"/>
+    </w:p>
+    <w:p>
+      <w:pPr>
+        <w:rPr>
+          <w:rFonts w:ascii="Arial" w:hAnsi="Arial" w:cs="Arial"/>
+          <w:lang w:val="en-FI"/>
+        </w:rPr>
+      </w:pPr>
+    </w:p>
+    <w:p>
+      <w:pPr>
+        <w:rPr>
+          <w:b/>
+          <w:bCs/>
+          <w:lang w:val="en-FI"/>
+        </w:rPr>
+      </w:pPr>
+      <w:r>
+        <w:rPr>
+          <w:rFonts w:ascii="Arial" w:hAnsi="Arial" w:cs="Arial"/>
+          <w:b/>
+          <w:bCs/>
+          <w:lang w:val="en-FI"/>
+        </w:rPr>
+        <w:t>Performance</w:t>
+      </w:r>
+    </w:p>
+    <w:p>
+      <w:pPr>
+        <w:rPr>
+          <w:rFonts w:ascii="Arial" w:hAnsi="Arial" w:cs="Arial"/>
+          <w:b/>
+          <w:bCs/>
+          <w:lang w:val="en-FI"/>
+        </w:rPr>
+      </w:pPr>
+    </w:p>
+    <w:p>
+      <w:pPr>
+        <w:rPr>
+          <w:rFonts w:ascii="Arial" w:hAnsi="Arial" w:cs="Arial"/>
+          <w:lang w:val="en-FI"/>
+        </w:rPr>
+      </w:pPr>
+      <w:r>
+        <w:rPr>
+          <w:rFonts w:ascii="Arial" w:hAnsi="Arial" w:cs="Arial"/>
+          <w:lang w:val="en-FI"/>
+        </w:rPr>
+        <w:t xml:space="preserve">If your game relies </w:t>
+      </w:r>
+      <w:r>
+        <w:rPr>
+          <w:rFonts w:ascii="Arial" w:hAnsi="Arial" w:cs="Arial"/>
+          <w:lang w:val="en-FI"/>
+        </w:rPr>
+        <w:t xml:space="preserve">heavily </w:t>
+      </w:r>
+      <w:r>
+        <w:rPr>
+          <w:rFonts w:ascii="Arial" w:hAnsi="Arial" w:cs="Arial"/>
+          <w:lang w:val="en-FI"/>
+        </w:rPr>
+        <w:t>on additive scene un/loading</w:t>
+      </w:r>
+      <w:r>
+        <w:rPr>
+          <w:rFonts w:ascii="Arial" w:hAnsi="Arial" w:cs="Arial"/>
+          <w:lang w:val="en-FI"/>
+        </w:rPr>
+        <w:t xml:space="preserve"> or </w:t>
+      </w:r>
+      <w:r>
+        <w:rPr>
+          <w:rFonts w:ascii="Arial" w:hAnsi="Arial" w:cs="Arial"/>
+          <w:lang w:val="en-FI"/>
+        </w:rPr>
+        <w:t>you change scenes often</w:t>
+      </w:r>
+      <w:r>
+        <w:rPr>
+          <w:rFonts w:ascii="Arial" w:hAnsi="Arial" w:cs="Arial"/>
+          <w:lang w:val="en-FI"/>
+        </w:rPr>
+        <w:t xml:space="preserve">, consider enabling </w:t>
+      </w:r>
+      <w:r>
+        <w:rPr>
+          <w:rFonts w:ascii="Arial" w:hAnsi="Arial" w:cs="Arial"/>
+          <w:i/>
+          <w:iCs/>
+          <w:lang w:val="en-FI"/>
+        </w:rPr>
+        <w:t xml:space="preserve">‘Register Static Command Attributes Only’ </w:t>
+      </w:r>
+      <w:r>
+        <w:rPr>
+          <w:rFonts w:ascii="Arial" w:hAnsi="Arial" w:cs="Arial"/>
+          <w:lang w:val="en-FI"/>
+        </w:rPr>
+        <w:t xml:space="preserve">setting and use static class commands only for the best performance. Currently all </w:t>
       </w:r>
       <w:proofErr w:type="spellStart"/>
       <w:r>
@@ -14776,9 +13893,580 @@
           <w:rFonts w:ascii="Arial" w:hAnsi="Arial" w:cs="Arial"/>
           <w:lang w:val="en-FI"/>
         </w:rPr>
-        <w:t>color</w:t>
+        <w:t>MonoBehaviour</w:t>
       </w:r>
       <w:proofErr w:type="spellEnd"/>
+      <w:r>
+        <w:rPr>
+          <w:rFonts w:ascii="Arial" w:hAnsi="Arial" w:cs="Arial"/>
+          <w:lang w:val="en-FI"/>
+        </w:rPr>
+        <w:t xml:space="preserve"> commands are re-/registered again </w:t>
+      </w:r>
+      <w:r>
+        <w:rPr>
+          <w:rFonts w:ascii="Arial" w:hAnsi="Arial" w:cs="Arial"/>
+          <w:lang w:val="en-FI"/>
+        </w:rPr>
+        <w:t xml:space="preserve">when new </w:t>
+      </w:r>
+      <w:r>
+        <w:rPr>
+          <w:rFonts w:ascii="Arial" w:hAnsi="Arial" w:cs="Arial"/>
+          <w:lang w:val="en-FI"/>
+        </w:rPr>
+        <w:t>scene is loaded or unloaded</w:t>
+      </w:r>
+      <w:r>
+        <w:rPr>
+          <w:rFonts w:ascii="Arial" w:hAnsi="Arial" w:cs="Arial"/>
+          <w:lang w:val="en-FI"/>
+        </w:rPr>
+        <w:t xml:space="preserve"> while static commands are cached on first load.</w:t>
+      </w:r>
+    </w:p>
+    <w:p>
+      <w:pPr>
+        <w:rPr>
+          <w:rFonts w:ascii="Arial" w:hAnsi="Arial" w:cs="Arial"/>
+          <w:lang w:val="en-FI"/>
+        </w:rPr>
+      </w:pPr>
+    </w:p>
+    <w:p>
+      <w:pPr>
+        <w:rPr>
+          <w:rFonts w:ascii="Arial" w:hAnsi="Arial" w:cs="Arial"/>
+          <w:lang w:val="en-FI"/>
+        </w:rPr>
+      </w:pPr>
+      <w:r>
+        <w:rPr>
+          <w:rFonts w:ascii="Arial" w:hAnsi="Arial" w:cs="Arial"/>
+          <w:lang w:val="en-FI"/>
+        </w:rPr>
+        <w:t xml:space="preserve">Consider keeping option </w:t>
+      </w:r>
+      <w:r>
+        <w:rPr>
+          <w:rFonts w:ascii="Arial" w:hAnsi="Arial" w:cs="Arial"/>
+          <w:i/>
+          <w:iCs/>
+          <w:lang w:val="en-FI"/>
+        </w:rPr>
+        <w:t>‘Max Message Count’</w:t>
+      </w:r>
+      <w:r>
+        <w:rPr>
+          <w:rFonts w:ascii="Arial" w:hAnsi="Arial" w:cs="Arial"/>
+          <w:i/>
+          <w:iCs/>
+          <w:lang w:val="en-FI"/>
+        </w:rPr>
+        <w:t xml:space="preserve"> </w:t>
+      </w:r>
+      <w:r>
+        <w:rPr>
+          <w:rFonts w:ascii="Arial" w:hAnsi="Arial" w:cs="Arial"/>
+          <w:lang w:val="en-FI"/>
+        </w:rPr>
+        <w:t>as small as you need. The default 150 is great start. After 150 messages has been reached, messages will start to recycle from the beginning. You can increase this as big as you want</w:t>
+      </w:r>
+      <w:r>
+        <w:rPr>
+          <w:rFonts w:ascii="Arial" w:hAnsi="Arial" w:cs="Arial"/>
+          <w:lang w:val="en-FI"/>
+        </w:rPr>
+        <w:t xml:space="preserve"> </w:t>
+      </w:r>
+      <w:r>
+        <w:rPr>
+          <w:rFonts w:ascii="Arial" w:hAnsi="Arial" w:cs="Arial"/>
+          <w:lang w:val="en-FI"/>
+        </w:rPr>
+        <w:t xml:space="preserve">but consider Console might get </w:t>
+      </w:r>
+      <w:proofErr w:type="spellStart"/>
+      <w:r>
+        <w:rPr>
+          <w:rFonts w:ascii="Arial" w:hAnsi="Arial" w:cs="Arial"/>
+          <w:lang w:val="en-FI"/>
+        </w:rPr>
+        <w:t>slow</w:t>
+      </w:r>
+      <w:r>
+        <w:rPr>
+          <w:rFonts w:ascii="Arial" w:hAnsi="Arial" w:cs="Arial"/>
+          <w:lang w:val="en-FI"/>
+        </w:rPr>
+        <w:t>’</w:t>
+      </w:r>
+      <w:r>
+        <w:rPr>
+          <w:rFonts w:ascii="Arial" w:hAnsi="Arial" w:cs="Arial"/>
+          <w:i/>
+          <w:iCs/>
+          <w:lang w:val="en-FI"/>
+        </w:rPr>
+        <w:t>ish</w:t>
+      </w:r>
+      <w:proofErr w:type="spellEnd"/>
+      <w:r>
+        <w:rPr>
+          <w:rFonts w:ascii="Arial" w:hAnsi="Arial" w:cs="Arial"/>
+          <w:lang w:val="en-FI"/>
+        </w:rPr>
+        <w:t xml:space="preserve"> with large </w:t>
+      </w:r>
+      <w:r>
+        <w:rPr>
+          <w:rFonts w:ascii="Arial" w:hAnsi="Arial" w:cs="Arial"/>
+          <w:lang w:val="en-FI"/>
+        </w:rPr>
+        <w:t>number</w:t>
+      </w:r>
+      <w:r>
+        <w:rPr>
+          <w:rFonts w:ascii="Arial" w:hAnsi="Arial" w:cs="Arial"/>
+          <w:lang w:val="en-FI"/>
+        </w:rPr>
+        <w:t xml:space="preserve"> of messages</w:t>
+      </w:r>
+      <w:r>
+        <w:rPr>
+          <w:rFonts w:ascii="Arial" w:hAnsi="Arial" w:cs="Arial"/>
+          <w:lang w:val="en-FI"/>
+        </w:rPr>
+        <w:t xml:space="preserve"> (1K+).</w:t>
+      </w:r>
+    </w:p>
+    <w:p>
+      <w:pPr>
+        <w:rPr>
+          <w:rFonts w:ascii="Arial" w:hAnsi="Arial" w:cs="Arial"/>
+          <w:lang w:val="en-FI"/>
+        </w:rPr>
+      </w:pPr>
+    </w:p>
+    <w:p>
+      <w:pPr>
+        <w:rPr>
+          <w:rFonts w:ascii="Arial" w:hAnsi="Arial" w:cs="Arial"/>
+          <w:b/>
+          <w:bCs/>
+          <w:lang w:val="en-FI"/>
+        </w:rPr>
+      </w:pPr>
+      <w:r>
+        <w:rPr>
+          <w:rFonts w:ascii="Arial" w:hAnsi="Arial" w:cs="Arial"/>
+          <w:b/>
+          <w:bCs/>
+          <w:lang w:val="en-FI"/>
+        </w:rPr>
+        <w:t>Logging</w:t>
+      </w:r>
+    </w:p>
+    <w:p>
+      <w:pPr>
+        <w:rPr>
+          <w:rFonts w:ascii="Arial" w:hAnsi="Arial" w:cs="Arial"/>
+          <w:b/>
+          <w:bCs/>
+          <w:lang w:val="en-FI"/>
+        </w:rPr>
+      </w:pPr>
+    </w:p>
+    <w:p>
+      <w:pPr>
+        <w:rPr>
+          <w:rFonts w:ascii="Arial" w:hAnsi="Arial" w:cs="Arial"/>
+          <w:lang w:val="en-FI"/>
+        </w:rPr>
+      </w:pPr>
+      <w:r>
+        <w:rPr>
+          <w:rFonts w:ascii="Arial" w:hAnsi="Arial" w:cs="Arial"/>
+          <w:lang w:val="en-FI"/>
+        </w:rPr>
+        <w:t xml:space="preserve">Avoid unnecessary </w:t>
+      </w:r>
+      <w:proofErr w:type="spellStart"/>
+      <w:r>
+        <w:rPr>
+          <w:rFonts w:ascii="Arial" w:hAnsi="Arial" w:cs="Arial"/>
+          <w:lang w:val="en-FI"/>
+        </w:rPr>
+        <w:t>Debug.Log</w:t>
+      </w:r>
+      <w:proofErr w:type="spellEnd"/>
+      <w:r>
+        <w:rPr>
+          <w:rFonts w:ascii="Arial" w:hAnsi="Arial" w:cs="Arial"/>
+          <w:lang w:val="en-FI"/>
+        </w:rPr>
+        <w:t>/</w:t>
+      </w:r>
+      <w:proofErr w:type="spellStart"/>
+      <w:r>
+        <w:rPr>
+          <w:rFonts w:ascii="Arial" w:hAnsi="Arial" w:cs="Arial"/>
+          <w:lang w:val="en-FI"/>
+        </w:rPr>
+        <w:t>LogError</w:t>
+      </w:r>
+      <w:proofErr w:type="spellEnd"/>
+      <w:r>
+        <w:rPr>
+          <w:rFonts w:ascii="Arial" w:hAnsi="Arial" w:cs="Arial"/>
+          <w:lang w:val="en-FI"/>
+        </w:rPr>
+        <w:t xml:space="preserve"> or </w:t>
+      </w:r>
+      <w:proofErr w:type="spellStart"/>
+      <w:r>
+        <w:rPr>
+          <w:rFonts w:ascii="Arial" w:hAnsi="Arial" w:cs="Arial"/>
+          <w:lang w:val="en-FI"/>
+        </w:rPr>
+        <w:t>Console.Log</w:t>
+      </w:r>
+      <w:proofErr w:type="spellEnd"/>
+      <w:r>
+        <w:rPr>
+          <w:rFonts w:ascii="Arial" w:hAnsi="Arial" w:cs="Arial"/>
+          <w:lang w:val="en-FI"/>
+        </w:rPr>
+        <w:t xml:space="preserve"> calls. C# strings generate garbage and garbage collection in Unity is quite slow, thus it’s recommended to remove all unnecessary ones. Avoid calling log messages in any </w:t>
+      </w:r>
+      <w:r>
+        <w:rPr>
+          <w:rFonts w:ascii="Arial" w:hAnsi="Arial" w:cs="Arial"/>
+          <w:lang w:val="en-FI"/>
+        </w:rPr>
+        <w:t>Late/Fixed/</w:t>
+      </w:r>
+      <w:proofErr w:type="gramStart"/>
+      <w:r>
+        <w:rPr>
+          <w:rFonts w:ascii="Arial" w:hAnsi="Arial" w:cs="Arial"/>
+          <w:lang w:val="en-FI"/>
+        </w:rPr>
+        <w:t>Update(</w:t>
+      </w:r>
+      <w:proofErr w:type="gramEnd"/>
+      <w:r>
+        <w:rPr>
+          <w:rFonts w:ascii="Arial" w:hAnsi="Arial" w:cs="Arial"/>
+          <w:lang w:val="en-FI"/>
+        </w:rPr>
+        <w:t xml:space="preserve">) </w:t>
+      </w:r>
+      <w:r>
+        <w:rPr>
+          <w:rFonts w:ascii="Arial" w:hAnsi="Arial" w:cs="Arial"/>
+          <w:lang w:val="en-FI"/>
+        </w:rPr>
+        <w:t>methods</w:t>
+      </w:r>
+      <w:r>
+        <w:rPr>
+          <w:rFonts w:ascii="Arial" w:hAnsi="Arial" w:cs="Arial"/>
+          <w:lang w:val="en-FI"/>
+        </w:rPr>
+        <w:t xml:space="preserve"> unless it’s for </w:t>
+      </w:r>
+      <w:r>
+        <w:rPr>
+          <w:rFonts w:ascii="Arial" w:hAnsi="Arial" w:cs="Arial"/>
+          <w:lang w:val="en-FI"/>
+        </w:rPr>
+        <w:t xml:space="preserve">short </w:t>
+      </w:r>
+      <w:r>
+        <w:rPr>
+          <w:rFonts w:ascii="Arial" w:hAnsi="Arial" w:cs="Arial"/>
+          <w:lang w:val="en-FI"/>
+        </w:rPr>
+        <w:t>debugging purpose</w:t>
+      </w:r>
+      <w:r>
+        <w:rPr>
+          <w:rFonts w:ascii="Arial" w:hAnsi="Arial" w:cs="Arial"/>
+          <w:lang w:val="en-FI"/>
+        </w:rPr>
+        <w:t>s.</w:t>
+      </w:r>
+    </w:p>
+    <w:p>
+      <w:pPr>
+        <w:rPr>
+          <w:rFonts w:ascii="Arial" w:hAnsi="Arial" w:cs="Arial"/>
+          <w:lang w:val="en-FI"/>
+        </w:rPr>
+      </w:pPr>
+    </w:p>
+    <w:p>
+      <w:pPr>
+        <w:rPr>
+          <w:rFonts w:ascii="Arial" w:hAnsi="Arial" w:cs="Arial"/>
+          <w:lang w:val="en-FI"/>
+        </w:rPr>
+      </w:pPr>
+      <w:r>
+        <w:rPr>
+          <w:rFonts w:ascii="Arial" w:hAnsi="Arial" w:cs="Arial"/>
+          <w:lang w:val="en-FI"/>
+        </w:rPr>
+        <w:t>If you are only using Minimal GUI style, consider changing settings ‘</w:t>
+      </w:r>
+      <w:proofErr w:type="spellStart"/>
+      <w:r>
+        <w:rPr>
+          <w:rFonts w:ascii="Arial" w:hAnsi="Arial" w:cs="Arial"/>
+          <w:lang w:val="en-FI"/>
+        </w:rPr>
+        <w:t>UnityPrintOption</w:t>
+      </w:r>
+      <w:proofErr w:type="spellEnd"/>
+      <w:r>
+        <w:rPr>
+          <w:rFonts w:ascii="Arial" w:hAnsi="Arial" w:cs="Arial"/>
+          <w:lang w:val="en-FI"/>
+        </w:rPr>
+        <w:t>’ and ‘</w:t>
+      </w:r>
+      <w:proofErr w:type="spellStart"/>
+      <w:r>
+        <w:rPr>
+          <w:rFonts w:ascii="Arial" w:hAnsi="Arial" w:cs="Arial"/>
+          <w:lang w:val="en-FI"/>
+        </w:rPr>
+        <w:t>UnityThreadedPrintOption</w:t>
+      </w:r>
+      <w:proofErr w:type="spellEnd"/>
+      <w:r>
+        <w:rPr>
+          <w:rFonts w:ascii="Arial" w:hAnsi="Arial" w:cs="Arial"/>
+          <w:lang w:val="en-FI"/>
+        </w:rPr>
+        <w:t xml:space="preserve">’ </w:t>
+      </w:r>
+      <w:proofErr w:type="spellStart"/>
+      <w:r>
+        <w:rPr>
+          <w:rFonts w:ascii="Arial" w:hAnsi="Arial" w:cs="Arial"/>
+          <w:lang w:val="en-FI"/>
+        </w:rPr>
+        <w:t>ConsoleLogOptions</w:t>
+      </w:r>
+      <w:proofErr w:type="spellEnd"/>
+      <w:r>
+        <w:rPr>
+          <w:rFonts w:ascii="Arial" w:hAnsi="Arial" w:cs="Arial"/>
+          <w:lang w:val="en-FI"/>
+        </w:rPr>
+        <w:t xml:space="preserve"> </w:t>
+      </w:r>
+      <w:proofErr w:type="spellStart"/>
+      <w:r>
+        <w:rPr>
+          <w:rFonts w:ascii="Arial" w:hAnsi="Arial" w:cs="Arial"/>
+          <w:lang w:val="en-FI"/>
+        </w:rPr>
+        <w:t>enum</w:t>
+      </w:r>
+      <w:proofErr w:type="spellEnd"/>
+      <w:r>
+        <w:rPr>
+          <w:rFonts w:ascii="Arial" w:hAnsi="Arial" w:cs="Arial"/>
+          <w:lang w:val="en-FI"/>
+        </w:rPr>
+        <w:t xml:space="preserve"> to </w:t>
+      </w:r>
+      <w:proofErr w:type="spellStart"/>
+      <w:r>
+        <w:rPr>
+          <w:rFonts w:ascii="Arial" w:hAnsi="Arial" w:cs="Arial"/>
+          <w:lang w:val="en-FI"/>
+        </w:rPr>
+        <w:t>DontPrintLogs</w:t>
+      </w:r>
+      <w:proofErr w:type="spellEnd"/>
+      <w:r>
+        <w:rPr>
+          <w:rFonts w:ascii="Arial" w:hAnsi="Arial" w:cs="Arial"/>
+          <w:lang w:val="en-FI"/>
+        </w:rPr>
+        <w:t xml:space="preserve">. By </w:t>
+      </w:r>
+      <w:r>
+        <w:rPr>
+          <w:rFonts w:ascii="Arial" w:hAnsi="Arial" w:cs="Arial"/>
+          <w:lang w:val="en-FI"/>
+        </w:rPr>
+        <w:t>default,</w:t>
+      </w:r>
+      <w:r>
+        <w:rPr>
+          <w:rFonts w:ascii="Arial" w:hAnsi="Arial" w:cs="Arial"/>
+          <w:lang w:val="en-FI"/>
+        </w:rPr>
+        <w:t xml:space="preserve"> </w:t>
+      </w:r>
+      <w:proofErr w:type="spellStart"/>
+      <w:r>
+        <w:rPr>
+          <w:rFonts w:ascii="Arial" w:hAnsi="Arial" w:cs="Arial"/>
+          <w:lang w:val="en-FI"/>
+        </w:rPr>
+        <w:t>Debug.Log</w:t>
+      </w:r>
+      <w:proofErr w:type="spellEnd"/>
+      <w:r>
+        <w:rPr>
+          <w:rFonts w:ascii="Arial" w:hAnsi="Arial" w:cs="Arial"/>
+          <w:lang w:val="en-FI"/>
+        </w:rPr>
+        <w:t>/</w:t>
+      </w:r>
+      <w:proofErr w:type="spellStart"/>
+      <w:r>
+        <w:rPr>
+          <w:rFonts w:ascii="Arial" w:hAnsi="Arial" w:cs="Arial"/>
+          <w:lang w:val="en-FI"/>
+        </w:rPr>
+        <w:t>LogError</w:t>
+      </w:r>
+      <w:proofErr w:type="spellEnd"/>
+      <w:r>
+        <w:rPr>
+          <w:rFonts w:ascii="Arial" w:hAnsi="Arial" w:cs="Arial"/>
+          <w:lang w:val="en-FI"/>
+        </w:rPr>
+        <w:t xml:space="preserve"> and </w:t>
+      </w:r>
+      <w:proofErr w:type="spellStart"/>
+      <w:r>
+        <w:rPr>
+          <w:rFonts w:ascii="Arial" w:hAnsi="Arial" w:cs="Arial"/>
+          <w:lang w:val="en-FI"/>
+        </w:rPr>
+        <w:t>Console.Log</w:t>
+      </w:r>
+      <w:proofErr w:type="spellEnd"/>
+      <w:r>
+        <w:rPr>
+          <w:rFonts w:ascii="Arial" w:hAnsi="Arial" w:cs="Arial"/>
+          <w:lang w:val="en-FI"/>
+        </w:rPr>
+        <w:t xml:space="preserve"> messages are still printed to Large GUI console even when it’s not selected. </w:t>
+      </w:r>
+      <w:r>
+        <w:rPr>
+          <w:rFonts w:ascii="Arial" w:hAnsi="Arial" w:cs="Arial"/>
+          <w:lang w:val="en-FI"/>
+        </w:rPr>
+        <w:t>Why? So you can toggle between them during runtime with command '</w:t>
+      </w:r>
+      <w:proofErr w:type="spellStart"/>
+      <w:proofErr w:type="gramStart"/>
+      <w:r>
+        <w:rPr>
+          <w:rFonts w:ascii="Arial" w:hAnsi="Arial" w:cs="Arial"/>
+          <w:lang w:val="en-FI"/>
+        </w:rPr>
+        <w:t>console.style</w:t>
+      </w:r>
+      <w:proofErr w:type="spellEnd"/>
+      <w:proofErr w:type="gramEnd"/>
+      <w:r>
+        <w:rPr>
+          <w:rFonts w:ascii="Arial" w:hAnsi="Arial" w:cs="Arial"/>
+          <w:lang w:val="en-FI"/>
+        </w:rPr>
+        <w:t>'</w:t>
+      </w:r>
+      <w:r>
+        <w:rPr>
+          <w:rFonts w:ascii="Arial" w:hAnsi="Arial" w:cs="Arial"/>
+          <w:lang w:val="en-FI"/>
+        </w:rPr>
+        <w:t>.</w:t>
+      </w:r>
+    </w:p>
+    <w:p>
+      <w:pPr>
+        <w:rPr>
+          <w:lang w:val="en-FI"/>
+        </w:rPr>
+      </w:pPr>
+    </w:p>
+    <w:p>
+      <w:pPr>
+        <w:rPr>
+          <w:lang w:val="en-FI"/>
+        </w:rPr>
+      </w:pPr>
+    </w:p>
+    <w:p>
+      <w:pPr>
+        <w:rPr>
+          <w:lang w:val="en-FI"/>
+        </w:rPr>
+      </w:pPr>
+    </w:p>
+    <w:p>
+      <w:pPr>
+        <w:pStyle w:val="Heading1"/>
+        <w:rPr>
+          <w:rFonts w:ascii="Arial" w:hAnsi="Arial" w:cs="Arial"/>
+          <w:sz w:val="28"/>
+          <w:szCs w:val="28"/>
+          <w:lang w:val="en-FI"/>
+        </w:rPr>
+      </w:pPr>
+      <w:bookmarkStart w:id="16" w:name="_Toc90322707"/>
+      <w:r>
+        <w:rPr>
+          <w:rFonts w:ascii="Arial" w:hAnsi="Arial" w:cs="Arial"/>
+          <w:sz w:val="28"/>
+          <w:szCs w:val="28"/>
+          <w:lang w:val="en-FI"/>
+        </w:rPr>
+        <w:t>Version History</w:t>
+      </w:r>
+      <w:bookmarkEnd w:id="16"/>
+    </w:p>
+    <w:p>
+      <w:pPr>
+        <w:rPr>
+          <w:lang w:val="en-FI"/>
+        </w:rPr>
+      </w:pPr>
+    </w:p>
+    <w:p>
+      <w:pPr>
+        <w:rPr>
+          <w:rFonts w:ascii="Arial" w:hAnsi="Arial" w:cs="Arial"/>
+          <w:lang w:val="en-FI"/>
+        </w:rPr>
+      </w:pPr>
+      <w:r>
+        <w:rPr>
+          <w:rFonts w:ascii="Arial" w:hAnsi="Arial" w:cs="Arial"/>
+          <w:lang w:val="en-FI"/>
+        </w:rPr>
+        <w:t>v 0.8.4</w:t>
+      </w:r>
+    </w:p>
+    <w:p>
+      <w:pPr>
+        <w:rPr>
+          <w:rFonts w:ascii="Arial" w:hAnsi="Arial" w:cs="Arial"/>
+          <w:lang w:val="en-FI"/>
+        </w:rPr>
+      </w:pPr>
     </w:p>
     <w:p>
       <w:pPr>
@@ -14796,6 +14484,144 @@
           <w:rFonts w:ascii="Arial" w:hAnsi="Arial" w:cs="Arial"/>
           <w:lang w:val="en-FI"/>
         </w:rPr>
+        <w:t xml:space="preserve">Added support for </w:t>
+      </w:r>
+      <w:r>
+        <w:rPr>
+          <w:rFonts w:ascii="Arial" w:hAnsi="Arial" w:cs="Arial"/>
+          <w:lang w:val="en-FI"/>
+        </w:rPr>
+        <w:t xml:space="preserve">no </w:t>
+      </w:r>
+      <w:r>
+        <w:rPr>
+          <w:rFonts w:ascii="Arial" w:hAnsi="Arial" w:cs="Arial"/>
+          <w:lang w:val="en-FI"/>
+        </w:rPr>
+        <w:t>domain</w:t>
+      </w:r>
+      <w:r>
+        <w:rPr>
+          <w:rFonts w:ascii="Arial" w:hAnsi="Arial" w:cs="Arial"/>
+          <w:lang w:val="en-FI"/>
+        </w:rPr>
+        <w:t>/scene</w:t>
+      </w:r>
+      <w:r>
+        <w:rPr>
+          <w:rFonts w:ascii="Arial" w:hAnsi="Arial" w:cs="Arial"/>
+          <w:lang w:val="en-FI"/>
+        </w:rPr>
+        <w:t xml:space="preserve"> reload</w:t>
+      </w:r>
+    </w:p>
+    <w:p>
+      <w:pPr>
+        <w:pStyle w:val="ListParagraph"/>
+        <w:numPr>
+          <w:ilvl w:val="0"/>
+          <w:numId w:val="23"/>
+        </w:numPr>
+        <w:rPr>
+          <w:lang w:val="en-FI"/>
+        </w:rPr>
+      </w:pPr>
+      <w:r>
+        <w:rPr>
+          <w:rFonts w:ascii="Arial" w:hAnsi="Arial" w:cs="Arial"/>
+          <w:lang w:val="en-FI"/>
+        </w:rPr>
+        <w:t>Added warnings</w:t>
+      </w:r>
+      <w:r>
+        <w:rPr>
+          <w:rFonts w:ascii="Arial" w:hAnsi="Arial" w:cs="Arial"/>
+          <w:lang w:val="en-FI"/>
+        </w:rPr>
+        <w:t xml:space="preserve"> </w:t>
+      </w:r>
+      <w:r>
+        <w:rPr>
+          <w:rFonts w:ascii="Arial" w:hAnsi="Arial" w:cs="Arial"/>
+          <w:lang w:val="en-FI"/>
+        </w:rPr>
+        <w:t xml:space="preserve">if </w:t>
+      </w:r>
+      <w:proofErr w:type="spellStart"/>
+      <w:r>
+        <w:rPr>
+          <w:rFonts w:ascii="Arial" w:hAnsi="Arial" w:cs="Arial"/>
+          <w:lang w:val="en-FI"/>
+        </w:rPr>
+        <w:t>Console.cs</w:t>
+      </w:r>
+      <w:proofErr w:type="spellEnd"/>
+      <w:r>
+        <w:rPr>
+          <w:rFonts w:ascii="Arial" w:hAnsi="Arial" w:cs="Arial"/>
+          <w:lang w:val="en-FI"/>
+        </w:rPr>
+        <w:t xml:space="preserve"> </w:t>
+      </w:r>
+      <w:r>
+        <w:rPr>
+          <w:rFonts w:ascii="Arial" w:hAnsi="Arial" w:cs="Arial"/>
+          <w:lang w:val="en-FI"/>
+        </w:rPr>
+        <w:t>methods</w:t>
+      </w:r>
+      <w:r>
+        <w:rPr>
+          <w:rFonts w:ascii="Arial" w:hAnsi="Arial" w:cs="Arial"/>
+          <w:lang w:val="en-FI"/>
+        </w:rPr>
+        <w:t xml:space="preserve"> were called from another thread.</w:t>
+      </w:r>
+    </w:p>
+    <w:p>
+      <w:pPr>
+        <w:pStyle w:val="ListParagraph"/>
+        <w:numPr>
+          <w:ilvl w:val="0"/>
+          <w:numId w:val="23"/>
+        </w:numPr>
+        <w:rPr>
+          <w:lang w:val="en-FI"/>
+        </w:rPr>
+      </w:pPr>
+      <w:r>
+        <w:rPr>
+          <w:rFonts w:ascii="Arial" w:hAnsi="Arial" w:cs="Arial"/>
+          <w:lang w:val="en-FI"/>
+        </w:rPr>
+        <w:t xml:space="preserve">Added Ability to log message with </w:t>
+      </w:r>
+      <w:proofErr w:type="spellStart"/>
+      <w:r>
+        <w:rPr>
+          <w:rFonts w:ascii="Arial" w:hAnsi="Arial" w:cs="Arial"/>
+          <w:lang w:val="en-FI"/>
+        </w:rPr>
+        <w:t>color</w:t>
+      </w:r>
+      <w:proofErr w:type="spellEnd"/>
+    </w:p>
+    <w:p>
+      <w:pPr>
+        <w:pStyle w:val="ListParagraph"/>
+        <w:numPr>
+          <w:ilvl w:val="0"/>
+          <w:numId w:val="23"/>
+        </w:numPr>
+        <w:rPr>
+          <w:lang w:val="en-FI"/>
+        </w:rPr>
+      </w:pPr>
+      <w:r>
+        <w:rPr>
+          <w:rFonts w:ascii="Arial" w:hAnsi="Arial" w:cs="Arial"/>
+          <w:lang w:val="en-FI"/>
+        </w:rPr>
         <w:t>Added partial multiple parameter support</w:t>
       </w:r>
     </w:p>
@@ -14885,6 +14711,7 @@
           <w:rFonts w:ascii="Arial" w:hAnsi="Arial" w:cs="Arial"/>
           <w:lang w:val="en-FI"/>
         </w:rPr>
+        <w:lastRenderedPageBreak/>
         <w:t>Fixed issue where command prediction would not show in minimal GUI</w:t>
       </w:r>
     </w:p>

</xml_diff>

<commit_message>
Added ability to change GUI theme runtime
Added ability to change GUI theme runtime
</commit_message>
<xml_diff>
--- a/Console/Assets/DeveloperConsole/Documentation/Documentation.docx
+++ b/Console/Assets/DeveloperConsole/Documentation/Documentation.docx
@@ -103,7 +103,7 @@
             </w:rPr>
             <w:fldChar w:fldCharType="separate"/>
           </w:r>
-          <w:hyperlink w:anchor="_Toc93140370" w:history="1">
+          <w:hyperlink w:anchor="_Toc93228576" w:history="1">
             <w:r>
               <w:rPr>
                 <w:rStyle w:val="Hyperlink"/>
@@ -132,7 +132,7 @@
                 <w:noProof/>
                 <w:webHidden/>
               </w:rPr>
-              <w:instrText xml:space="preserve"> PAGEREF _Toc93140370 \h </w:instrText>
+              <w:instrText xml:space="preserve"> PAGEREF _Toc93228576 \h </w:instrText>
             </w:r>
             <w:r>
               <w:rPr>
@@ -177,7 +177,7 @@
               <w:lang w:val="en-FI" w:eastAsia="en-FI"/>
             </w:rPr>
           </w:pPr>
-          <w:hyperlink w:anchor="_Toc93140371" w:history="1">
+          <w:hyperlink w:anchor="_Toc93228577" w:history="1">
             <w:r>
               <w:rPr>
                 <w:rStyle w:val="Hyperlink"/>
@@ -206,7 +206,7 @@
                 <w:noProof/>
                 <w:webHidden/>
               </w:rPr>
-              <w:instrText xml:space="preserve"> PAGEREF _Toc93140371 \h </w:instrText>
+              <w:instrText xml:space="preserve"> PAGEREF _Toc93228577 \h </w:instrText>
             </w:r>
             <w:r>
               <w:rPr>
@@ -251,7 +251,7 @@
               <w:lang w:val="en-FI" w:eastAsia="en-FI"/>
             </w:rPr>
           </w:pPr>
-          <w:hyperlink w:anchor="_Toc93140372" w:history="1">
+          <w:hyperlink w:anchor="_Toc93228578" w:history="1">
             <w:r>
               <w:rPr>
                 <w:rStyle w:val="Hyperlink"/>
@@ -280,7 +280,7 @@
                 <w:noProof/>
                 <w:webHidden/>
               </w:rPr>
-              <w:instrText xml:space="preserve"> PAGEREF _Toc93140372 \h </w:instrText>
+              <w:instrText xml:space="preserve"> PAGEREF _Toc93228578 \h </w:instrText>
             </w:r>
             <w:r>
               <w:rPr>
@@ -325,7 +325,7 @@
               <w:lang w:val="en-FI" w:eastAsia="en-FI"/>
             </w:rPr>
           </w:pPr>
-          <w:hyperlink w:anchor="_Toc93140373" w:history="1">
+          <w:hyperlink w:anchor="_Toc93228579" w:history="1">
             <w:r>
               <w:rPr>
                 <w:rStyle w:val="Hyperlink"/>
@@ -354,7 +354,7 @@
                 <w:noProof/>
                 <w:webHidden/>
               </w:rPr>
-              <w:instrText xml:space="preserve"> PAGEREF _Toc93140373 \h </w:instrText>
+              <w:instrText xml:space="preserve"> PAGEREF _Toc93228579 \h </w:instrText>
             </w:r>
             <w:r>
               <w:rPr>
@@ -399,7 +399,7 @@
               <w:lang w:val="en-FI" w:eastAsia="en-FI"/>
             </w:rPr>
           </w:pPr>
-          <w:hyperlink w:anchor="_Toc93140374" w:history="1">
+          <w:hyperlink w:anchor="_Toc93228580" w:history="1">
             <w:r>
               <w:rPr>
                 <w:rStyle w:val="Hyperlink"/>
@@ -428,7 +428,7 @@
                 <w:noProof/>
                 <w:webHidden/>
               </w:rPr>
-              <w:instrText xml:space="preserve"> PAGEREF _Toc93140374 \h </w:instrText>
+              <w:instrText xml:space="preserve"> PAGEREF _Toc93228580 \h </w:instrText>
             </w:r>
             <w:r>
               <w:rPr>
@@ -473,7 +473,7 @@
               <w:lang w:val="en-FI" w:eastAsia="en-FI"/>
             </w:rPr>
           </w:pPr>
-          <w:hyperlink w:anchor="_Toc93140375" w:history="1">
+          <w:hyperlink w:anchor="_Toc93228581" w:history="1">
             <w:r>
               <w:rPr>
                 <w:rStyle w:val="Hyperlink"/>
@@ -502,7 +502,7 @@
                 <w:noProof/>
                 <w:webHidden/>
               </w:rPr>
-              <w:instrText xml:space="preserve"> PAGEREF _Toc93140375 \h </w:instrText>
+              <w:instrText xml:space="preserve"> PAGEREF _Toc93228581 \h </w:instrText>
             </w:r>
             <w:r>
               <w:rPr>
@@ -547,7 +547,7 @@
               <w:lang w:val="en-FI" w:eastAsia="en-FI"/>
             </w:rPr>
           </w:pPr>
-          <w:hyperlink w:anchor="_Toc93140376" w:history="1">
+          <w:hyperlink w:anchor="_Toc93228582" w:history="1">
             <w:r>
               <w:rPr>
                 <w:rStyle w:val="Hyperlink"/>
@@ -576,81 +576,7 @@
                 <w:noProof/>
                 <w:webHidden/>
               </w:rPr>
-              <w:instrText xml:space="preserve"> PAGEREF _Toc93140376 \h </w:instrText>
-            </w:r>
-            <w:r>
-              <w:rPr>
-                <w:noProof/>
-                <w:webHidden/>
-              </w:rPr>
-            </w:r>
-            <w:r>
-              <w:rPr>
-                <w:noProof/>
-                <w:webHidden/>
-              </w:rPr>
-              <w:fldChar w:fldCharType="separate"/>
-            </w:r>
-            <w:r>
-              <w:rPr>
-                <w:noProof/>
-                <w:webHidden/>
-              </w:rPr>
-              <w:t>6</w:t>
-            </w:r>
-            <w:r>
-              <w:rPr>
-                <w:noProof/>
-                <w:webHidden/>
-              </w:rPr>
-              <w:fldChar w:fldCharType="end"/>
-            </w:r>
-          </w:hyperlink>
-        </w:p>
-        <w:p>
-          <w:pPr>
-            <w:pStyle w:val="TOC1"/>
-            <w:tabs>
-              <w:tab w:val="right" w:leader="dot" w:pos="9912"/>
-            </w:tabs>
-            <w:rPr>
-              <w:rFonts w:asciiTheme="minorHAnsi" w:eastAsiaTheme="minorEastAsia" w:hAnsiTheme="minorHAnsi" w:cstheme="minorBidi"/>
-              <w:noProof/>
-              <w:sz w:val="22"/>
-              <w:szCs w:val="22"/>
-              <w:lang w:val="en-FI" w:eastAsia="en-FI"/>
-            </w:rPr>
-          </w:pPr>
-          <w:hyperlink w:anchor="_Toc93140377" w:history="1">
-            <w:r>
-              <w:rPr>
-                <w:rStyle w:val="Hyperlink"/>
-                <w:rFonts w:ascii="Arial" w:hAnsi="Arial" w:cs="Arial"/>
-                <w:noProof/>
-                <w:lang w:val="en-FI"/>
-              </w:rPr>
-              <w:t>Developer Console settings</w:t>
-            </w:r>
-            <w:r>
-              <w:rPr>
-                <w:noProof/>
-                <w:webHidden/>
-              </w:rPr>
-              <w:tab/>
-            </w:r>
-            <w:r>
-              <w:rPr>
-                <w:noProof/>
-                <w:webHidden/>
-              </w:rPr>
-              <w:fldChar w:fldCharType="begin"/>
-            </w:r>
-            <w:r>
-              <w:rPr>
-                <w:noProof/>
-                <w:webHidden/>
-              </w:rPr>
-              <w:instrText xml:space="preserve"> PAGEREF _Toc93140377 \h </w:instrText>
+              <w:instrText xml:space="preserve"> PAGEREF _Toc93228582 \h </w:instrText>
             </w:r>
             <w:r>
               <w:rPr>
@@ -695,7 +621,81 @@
               <w:lang w:val="en-FI" w:eastAsia="en-FI"/>
             </w:rPr>
           </w:pPr>
-          <w:hyperlink w:anchor="_Toc93140378" w:history="1">
+          <w:hyperlink w:anchor="_Toc93228583" w:history="1">
+            <w:r>
+              <w:rPr>
+                <w:rStyle w:val="Hyperlink"/>
+                <w:rFonts w:ascii="Arial" w:hAnsi="Arial" w:cs="Arial"/>
+                <w:noProof/>
+                <w:lang w:val="en-FI"/>
+              </w:rPr>
+              <w:t>Developer Console settings</w:t>
+            </w:r>
+            <w:r>
+              <w:rPr>
+                <w:noProof/>
+                <w:webHidden/>
+              </w:rPr>
+              <w:tab/>
+            </w:r>
+            <w:r>
+              <w:rPr>
+                <w:noProof/>
+                <w:webHidden/>
+              </w:rPr>
+              <w:fldChar w:fldCharType="begin"/>
+            </w:r>
+            <w:r>
+              <w:rPr>
+                <w:noProof/>
+                <w:webHidden/>
+              </w:rPr>
+              <w:instrText xml:space="preserve"> PAGEREF _Toc93228583 \h </w:instrText>
+            </w:r>
+            <w:r>
+              <w:rPr>
+                <w:noProof/>
+                <w:webHidden/>
+              </w:rPr>
+            </w:r>
+            <w:r>
+              <w:rPr>
+                <w:noProof/>
+                <w:webHidden/>
+              </w:rPr>
+              <w:fldChar w:fldCharType="separate"/>
+            </w:r>
+            <w:r>
+              <w:rPr>
+                <w:noProof/>
+                <w:webHidden/>
+              </w:rPr>
+              <w:t>7</w:t>
+            </w:r>
+            <w:r>
+              <w:rPr>
+                <w:noProof/>
+                <w:webHidden/>
+              </w:rPr>
+              <w:fldChar w:fldCharType="end"/>
+            </w:r>
+          </w:hyperlink>
+        </w:p>
+        <w:p>
+          <w:pPr>
+            <w:pStyle w:val="TOC1"/>
+            <w:tabs>
+              <w:tab w:val="right" w:leader="dot" w:pos="9912"/>
+            </w:tabs>
+            <w:rPr>
+              <w:rFonts w:asciiTheme="minorHAnsi" w:eastAsiaTheme="minorEastAsia" w:hAnsiTheme="minorHAnsi" w:cstheme="minorBidi"/>
+              <w:noProof/>
+              <w:sz w:val="22"/>
+              <w:szCs w:val="22"/>
+              <w:lang w:val="en-FI" w:eastAsia="en-FI"/>
+            </w:rPr>
+          </w:pPr>
+          <w:hyperlink w:anchor="_Toc93228584" w:history="1">
             <w:r>
               <w:rPr>
                 <w:rStyle w:val="Hyperlink"/>
@@ -724,7 +724,7 @@
                 <w:noProof/>
                 <w:webHidden/>
               </w:rPr>
-              <w:instrText xml:space="preserve"> PAGEREF _Toc93140378 \h </w:instrText>
+              <w:instrText xml:space="preserve"> PAGEREF _Toc93228584 \h </w:instrText>
             </w:r>
             <w:r>
               <w:rPr>
@@ -769,7 +769,7 @@
               <w:lang w:val="en-FI" w:eastAsia="en-FI"/>
             </w:rPr>
           </w:pPr>
-          <w:hyperlink w:anchor="_Toc93140379" w:history="1">
+          <w:hyperlink w:anchor="_Toc93228585" w:history="1">
             <w:r>
               <w:rPr>
                 <w:rStyle w:val="Hyperlink"/>
@@ -798,7 +798,7 @@
                 <w:noProof/>
                 <w:webHidden/>
               </w:rPr>
-              <w:instrText xml:space="preserve"> PAGEREF _Toc93140379 \h </w:instrText>
+              <w:instrText xml:space="preserve"> PAGEREF _Toc93228585 \h </w:instrText>
             </w:r>
             <w:r>
               <w:rPr>
@@ -843,7 +843,7 @@
               <w:lang w:val="en-FI" w:eastAsia="en-FI"/>
             </w:rPr>
           </w:pPr>
-          <w:hyperlink w:anchor="_Toc93140380" w:history="1">
+          <w:hyperlink w:anchor="_Toc93228586" w:history="1">
             <w:r>
               <w:rPr>
                 <w:rStyle w:val="Hyperlink"/>
@@ -872,7 +872,7 @@
                 <w:noProof/>
                 <w:webHidden/>
               </w:rPr>
-              <w:instrText xml:space="preserve"> PAGEREF _Toc93140380 \h </w:instrText>
+              <w:instrText xml:space="preserve"> PAGEREF _Toc93228586 \h </w:instrText>
             </w:r>
             <w:r>
               <w:rPr>
@@ -917,7 +917,7 @@
               <w:lang w:val="en-FI" w:eastAsia="en-FI"/>
             </w:rPr>
           </w:pPr>
-          <w:hyperlink w:anchor="_Toc93140381" w:history="1">
+          <w:hyperlink w:anchor="_Toc93228587" w:history="1">
             <w:r>
               <w:rPr>
                 <w:rStyle w:val="Hyperlink"/>
@@ -946,7 +946,7 @@
                 <w:noProof/>
                 <w:webHidden/>
               </w:rPr>
-              <w:instrText xml:space="preserve"> PAGEREF _Toc93140381 \h </w:instrText>
+              <w:instrText xml:space="preserve"> PAGEREF _Toc93228587 \h </w:instrText>
             </w:r>
             <w:r>
               <w:rPr>
@@ -1032,7 +1032,7 @@
           <w:lang w:val="en-FI"/>
         </w:rPr>
       </w:pPr>
-      <w:bookmarkStart w:id="0" w:name="_Toc93140370"/>
+      <w:bookmarkStart w:id="0" w:name="_Toc93228576"/>
       <w:r>
         <w:rPr>
           <w:rFonts w:ascii="Arial" w:hAnsi="Arial" w:cs="Arial"/>
@@ -1324,7 +1324,7 @@
           <w:lang w:val="en-FI"/>
         </w:rPr>
       </w:pPr>
-      <w:bookmarkStart w:id="4" w:name="_Toc93140371"/>
+      <w:bookmarkStart w:id="4" w:name="_Toc93228577"/>
       <w:r>
         <w:rPr>
           <w:rFonts w:ascii="Arial" w:hAnsi="Arial" w:cs="Arial"/>
@@ -3432,7 +3432,7 @@
           <w:lang w:val="en-FI"/>
         </w:rPr>
       </w:pPr>
-      <w:bookmarkStart w:id="5" w:name="_Toc93140372"/>
+      <w:bookmarkStart w:id="5" w:name="_Toc93228578"/>
       <w:r>
         <w:rPr>
           <w:rFonts w:ascii="Arial" w:hAnsi="Arial" w:cs="Arial"/>
@@ -4040,7 +4040,7 @@
           <w:lang w:val="en-FI"/>
         </w:rPr>
       </w:pPr>
-      <w:bookmarkStart w:id="6" w:name="_Toc93140373"/>
+      <w:bookmarkStart w:id="6" w:name="_Toc93228579"/>
       <w:r>
         <w:rPr>
           <w:rFonts w:ascii="Arial" w:hAnsi="Arial" w:cs="Arial"/>
@@ -4953,7 +4953,7 @@
           <w:lang w:val="en-FI"/>
         </w:rPr>
       </w:pPr>
-      <w:bookmarkStart w:id="7" w:name="_Toc93140374"/>
+      <w:bookmarkStart w:id="7" w:name="_Toc93228580"/>
       <w:r>
         <w:rPr>
           <w:rFonts w:ascii="Arial" w:hAnsi="Arial" w:cs="Arial"/>
@@ -5162,7 +5162,7 @@
           <w:lang w:val="en-FI"/>
         </w:rPr>
       </w:pPr>
-      <w:bookmarkStart w:id="8" w:name="_Toc93140375"/>
+      <w:bookmarkStart w:id="8" w:name="_Toc93228581"/>
       <w:r>
         <w:rPr>
           <w:rFonts w:ascii="Arial" w:hAnsi="Arial" w:cs="Arial"/>
@@ -6944,6 +6944,14 @@
           <w:lang w:val="en-FI"/>
         </w:rPr>
       </w:pPr>
+    </w:p>
+    <w:p>
+      <w:pPr>
+        <w:rPr>
+          <w:rFonts w:ascii="Arial" w:hAnsi="Arial" w:cs="Arial"/>
+          <w:lang w:val="en-FI"/>
+        </w:rPr>
+      </w:pPr>
       <w:r>
         <w:rPr>
           <w:rFonts w:ascii="Arial" w:hAnsi="Arial" w:cs="Arial"/>
@@ -7106,6 +7114,128 @@
     </w:p>
     <w:p>
       <w:pPr>
+        <w:pStyle w:val="ListParagraph"/>
+        <w:ind w:left="1800"/>
+        <w:rPr>
+          <w:rFonts w:ascii="Arial" w:hAnsi="Arial" w:cs="Arial"/>
+          <w:lang w:val="en-FI"/>
+        </w:rPr>
+      </w:pPr>
+    </w:p>
+    <w:p>
+      <w:pPr>
+        <w:rPr>
+          <w:rFonts w:ascii="Arial" w:hAnsi="Arial" w:cs="Arial"/>
+          <w:lang w:val="en-FI"/>
+        </w:rPr>
+      </w:pPr>
+      <w:r>
+        <w:rPr>
+          <w:rFonts w:ascii="Arial" w:hAnsi="Arial" w:cs="Arial"/>
+          <w:b/>
+          <w:bCs/>
+          <w:lang w:val="en-FI"/>
+        </w:rPr>
+        <w:t>Console.SetGUI</w:t>
+      </w:r>
+      <w:r>
+        <w:rPr>
+          <w:rFonts w:ascii="Arial" w:hAnsi="Arial" w:cs="Arial"/>
+          <w:b/>
+          <w:bCs/>
+          <w:lang w:val="en-FI"/>
+        </w:rPr>
+        <w:t>Theme</w:t>
+      </w:r>
+      <w:r>
+        <w:rPr>
+          <w:rFonts w:ascii="Arial" w:hAnsi="Arial" w:cs="Arial"/>
+          <w:b/>
+          <w:bCs/>
+          <w:lang w:val="en-FI"/>
+        </w:rPr>
+        <w:t>()</w:t>
+      </w:r>
+      <w:r>
+        <w:rPr>
+          <w:rFonts w:ascii="Arial" w:hAnsi="Arial" w:cs="Arial"/>
+          <w:b/>
+          <w:bCs/>
+          <w:lang w:val="en-FI"/>
+        </w:rPr>
+        <w:t xml:space="preserve">: </w:t>
+      </w:r>
+      <w:r>
+        <w:rPr>
+          <w:rFonts w:ascii="Arial" w:hAnsi="Arial" w:cs="Arial"/>
+          <w:lang w:val="en-FI"/>
+        </w:rPr>
+        <w:t>Set Console color theme to use.</w:t>
+      </w:r>
+    </w:p>
+    <w:p>
+      <w:pPr>
+        <w:pStyle w:val="ListParagraph"/>
+        <w:numPr>
+          <w:ilvl w:val="0"/>
+          <w:numId w:val="23"/>
+        </w:numPr>
+        <w:rPr>
+          <w:rFonts w:ascii="Arial" w:hAnsi="Arial" w:cs="Arial"/>
+          <w:lang w:val="en-FI"/>
+        </w:rPr>
+      </w:pPr>
+      <w:r>
+        <w:rPr>
+          <w:rFonts w:ascii="Arial" w:hAnsi="Arial" w:cs="Arial"/>
+          <w:lang w:val="en-FI"/>
+        </w:rPr>
+        <w:t>Parameters:</w:t>
+      </w:r>
+    </w:p>
+    <w:p>
+      <w:pPr>
+        <w:pStyle w:val="ListParagraph"/>
+        <w:numPr>
+          <w:ilvl w:val="1"/>
+          <w:numId w:val="23"/>
+        </w:numPr>
+        <w:rPr>
+          <w:rFonts w:ascii="Arial" w:hAnsi="Arial" w:cs="Arial"/>
+          <w:lang w:val="en-FI"/>
+        </w:rPr>
+      </w:pPr>
+      <w:r>
+        <w:rPr>
+          <w:rFonts w:ascii="Arial" w:hAnsi="Arial" w:cs="Arial"/>
+          <w:lang w:val="en-FI"/>
+        </w:rPr>
+        <w:t>ConsoleGUI</w:t>
+      </w:r>
+      <w:r>
+        <w:rPr>
+          <w:rFonts w:ascii="Arial" w:hAnsi="Arial" w:cs="Arial"/>
+          <w:lang w:val="en-FI"/>
+        </w:rPr>
+        <w:t>Theme</w:t>
+      </w:r>
+      <w:r>
+        <w:rPr>
+          <w:rFonts w:ascii="Arial" w:hAnsi="Arial" w:cs="Arial"/>
+          <w:lang w:val="en-FI"/>
+        </w:rPr>
+        <w:t xml:space="preserve"> </w:t>
+      </w:r>
+      <w:r>
+        <w:rPr>
+          <w:rFonts w:ascii="Arial" w:hAnsi="Arial" w:cs="Arial"/>
+          <w:lang w:val="en-FI"/>
+        </w:rPr>
+        <w:t>theme</w:t>
+      </w:r>
+    </w:p>
+    <w:p>
+      <w:pPr>
         <w:rPr>
           <w:rFonts w:ascii="Arial" w:hAnsi="Arial" w:cs="Arial"/>
           <w:lang w:val="en-FI"/>
@@ -7135,6 +7265,122 @@
           <w:bCs/>
           <w:lang w:val="en-FI"/>
         </w:rPr>
+        <w:t>SetCustomGUITheme</w:t>
+      </w:r>
+      <w:r>
+        <w:rPr>
+          <w:rFonts w:ascii="Arial" w:hAnsi="Arial" w:cs="Arial"/>
+          <w:b/>
+          <w:bCs/>
+          <w:lang w:val="en-FI"/>
+        </w:rPr>
+        <w:t>()</w:t>
+      </w:r>
+      <w:r>
+        <w:rPr>
+          <w:rFonts w:ascii="Arial" w:hAnsi="Arial" w:cs="Arial"/>
+          <w:b/>
+          <w:bCs/>
+          <w:lang w:val="en-FI"/>
+        </w:rPr>
+        <w:t xml:space="preserve">: </w:t>
+      </w:r>
+      <w:r>
+        <w:rPr>
+          <w:rFonts w:ascii="Arial" w:hAnsi="Arial" w:cs="Arial"/>
+          <w:lang w:val="en-FI"/>
+        </w:rPr>
+        <w:t>Set custom Console color theme.</w:t>
+      </w:r>
+    </w:p>
+    <w:p>
+      <w:pPr>
+        <w:pStyle w:val="ListParagraph"/>
+        <w:numPr>
+          <w:ilvl w:val="0"/>
+          <w:numId w:val="23"/>
+        </w:numPr>
+        <w:rPr>
+          <w:rFonts w:ascii="Arial" w:hAnsi="Arial" w:cs="Arial"/>
+          <w:lang w:val="en-FI"/>
+        </w:rPr>
+      </w:pPr>
+      <w:r>
+        <w:rPr>
+          <w:rFonts w:ascii="Arial" w:hAnsi="Arial" w:cs="Arial"/>
+          <w:lang w:val="en-FI"/>
+        </w:rPr>
+        <w:t>Parameters:</w:t>
+      </w:r>
+    </w:p>
+    <w:p>
+      <w:pPr>
+        <w:pStyle w:val="ListParagraph"/>
+        <w:numPr>
+          <w:ilvl w:val="1"/>
+          <w:numId w:val="23"/>
+        </w:numPr>
+        <w:rPr>
+          <w:rFonts w:ascii="Arial" w:hAnsi="Arial" w:cs="Arial"/>
+          <w:lang w:val="en-FI"/>
+        </w:rPr>
+      </w:pPr>
+      <w:r>
+        <w:rPr>
+          <w:rFonts w:ascii="Arial" w:hAnsi="Arial" w:cs="Arial"/>
+          <w:lang w:val="en-FI"/>
+        </w:rPr>
+        <w:t>ConsoleColors</w:t>
+      </w:r>
+      <w:r>
+        <w:rPr>
+          <w:rFonts w:ascii="Arial" w:hAnsi="Arial" w:cs="Arial"/>
+          <w:lang w:val="en-FI"/>
+        </w:rPr>
+        <w:t xml:space="preserve"> </w:t>
+      </w:r>
+      <w:r>
+        <w:rPr>
+          <w:rFonts w:ascii="Arial" w:hAnsi="Arial" w:cs="Arial"/>
+          <w:lang w:val="en-FI"/>
+        </w:rPr>
+        <w:t>newColors</w:t>
+      </w:r>
+    </w:p>
+    <w:p>
+      <w:pPr>
+        <w:tabs>
+          <w:tab w:val="left" w:pos="2838"/>
+        </w:tabs>
+        <w:rPr>
+          <w:rFonts w:ascii="Arial" w:hAnsi="Arial" w:cs="Arial"/>
+          <w:lang w:val="en-FI"/>
+        </w:rPr>
+      </w:pPr>
+    </w:p>
+    <w:p>
+      <w:pPr>
+        <w:rPr>
+          <w:rFonts w:ascii="Arial" w:hAnsi="Arial" w:cs="Arial"/>
+          <w:lang w:val="en-FI"/>
+        </w:rPr>
+      </w:pPr>
+      <w:r>
+        <w:rPr>
+          <w:rFonts w:ascii="Arial" w:hAnsi="Arial" w:cs="Arial"/>
+          <w:b/>
+          <w:bCs/>
+          <w:lang w:val="en-FI"/>
+        </w:rPr>
+        <w:t>Console.</w:t>
+      </w:r>
+      <w:r>
+        <w:rPr>
+          <w:rFonts w:ascii="Arial" w:hAnsi="Arial" w:cs="Arial"/>
+          <w:b/>
+          <w:bCs/>
+          <w:lang w:val="en-FI"/>
+        </w:rPr>
         <w:t>GetAllConsoleCommands</w:t>
       </w:r>
       <w:r>
@@ -7169,6 +7415,14 @@
         </w:rPr>
         <w:t xml:space="preserve">list of strings of all current console commands </w:t>
       </w:r>
+    </w:p>
+    <w:p>
+      <w:pPr>
+        <w:rPr>
+          <w:rFonts w:ascii="Arial" w:hAnsi="Arial" w:cs="Arial"/>
+          <w:lang w:val="en-FI"/>
+        </w:rPr>
+      </w:pPr>
     </w:p>
     <w:p>
       <w:pPr>
@@ -7448,6 +7702,16 @@
     </w:p>
     <w:p>
       <w:pPr>
+        <w:rPr>
+          <w:rFonts w:ascii="Arial" w:hAnsi="Arial" w:cs="Arial"/>
+          <w:color w:val="0563C1" w:themeColor="hyperlink"/>
+          <w:u w:val="single"/>
+          <w:lang w:val="en-FI"/>
+        </w:rPr>
+      </w:pPr>
+    </w:p>
+    <w:p>
+      <w:pPr>
         <w:pStyle w:val="Heading1"/>
         <w:rPr>
           <w:rFonts w:ascii="Arial" w:hAnsi="Arial" w:cs="Arial"/>
@@ -7456,7 +7720,7 @@
           <w:lang w:val="en-FI"/>
         </w:rPr>
       </w:pPr>
-      <w:bookmarkStart w:id="9" w:name="_Toc93140376"/>
+      <w:bookmarkStart w:id="9" w:name="_Toc93228582"/>
       <w:r>
         <w:rPr>
           <w:rFonts w:ascii="Arial" w:hAnsi="Arial" w:cs="Arial"/>
@@ -7464,6 +7728,7 @@
           <w:szCs w:val="28"/>
           <w:lang w:val="en-FI"/>
         </w:rPr>
+        <w:lastRenderedPageBreak/>
         <w:t>Logging</w:t>
       </w:r>
       <w:bookmarkEnd w:id="9"/>
@@ -7868,7 +8133,7 @@
         </w:rPr>
       </w:pPr>
       <w:bookmarkStart w:id="11" w:name="_Developer_Console_settings"/>
-      <w:bookmarkStart w:id="12" w:name="_Toc93140377"/>
+      <w:bookmarkStart w:id="12" w:name="_Toc93228583"/>
       <w:bookmarkEnd w:id="11"/>
       <w:r>
         <w:rPr>
@@ -8096,6 +8361,7 @@
           <w:bCs/>
           <w:lang w:val="en-FI"/>
         </w:rPr>
+        <w:lastRenderedPageBreak/>
         <w:t>Interface style:</w:t>
       </w:r>
       <w:r>
@@ -8371,7 +8637,6 @@
           <w:bCs/>
           <w:lang w:val="en-FI"/>
         </w:rPr>
-        <w:lastRenderedPageBreak/>
         <w:t>Console Background Opacity:</w:t>
       </w:r>
       <w:r>
@@ -9558,6 +9823,7 @@
           <w:bCs/>
           <w:lang w:val="en-FI"/>
         </w:rPr>
+        <w:lastRenderedPageBreak/>
         <w:t>Log Without Expections</w:t>
       </w:r>
     </w:p>
@@ -9767,7 +10033,6 @@
           <w:bCs/>
           <w:lang w:val="en-FI"/>
         </w:rPr>
-        <w:lastRenderedPageBreak/>
         <w:t>Unity Threaded Log Option</w:t>
       </w:r>
       <w:r>
@@ -11137,6 +11402,7 @@
           <w:bCs/>
           <w:lang w:val="en-FI"/>
         </w:rPr>
+        <w:lastRenderedPageBreak/>
         <w:t xml:space="preserve">Console Submit key: </w:t>
       </w:r>
       <w:r>
@@ -11707,7 +11973,7 @@
         </w:rPr>
       </w:pPr>
       <w:bookmarkStart w:id="13" w:name="_Getting_Console_state"/>
-      <w:bookmarkStart w:id="14" w:name="_Toc93140378"/>
+      <w:bookmarkStart w:id="14" w:name="_Toc93228584"/>
       <w:bookmarkEnd w:id="13"/>
       <w:r>
         <w:rPr>
@@ -12501,6 +12767,7 @@
           <w:rFonts w:ascii="Arial" w:hAnsi="Arial" w:cs="Arial"/>
           <w:lang w:val="en-FI"/>
         </w:rPr>
+        <w:lastRenderedPageBreak/>
         <w:t>This event fires every time scene loads as all Console commands (expect static commands) must be re-registered.</w:t>
       </w:r>
     </w:p>
@@ -12605,7 +12872,7 @@
           <w:lang w:val="en-FI"/>
         </w:rPr>
       </w:pPr>
-      <w:bookmarkStart w:id="15" w:name="_Toc93140379"/>
+      <w:bookmarkStart w:id="15" w:name="_Toc93228585"/>
       <w:r>
         <w:rPr>
           <w:rFonts w:ascii="Arial" w:hAnsi="Arial" w:cs="Arial"/>
@@ -13332,7 +13599,7 @@
         </w:rPr>
       </w:pPr>
       <w:bookmarkStart w:id="16" w:name="_Best_Practices_1"/>
-      <w:bookmarkStart w:id="17" w:name="_Toc93140380"/>
+      <w:bookmarkStart w:id="17" w:name="_Toc93228586"/>
       <w:bookmarkEnd w:id="16"/>
       <w:r>
         <w:rPr>
@@ -13637,6 +13904,7 @@
           <w:bCs/>
           <w:lang w:val="en-FI"/>
         </w:rPr>
+        <w:lastRenderedPageBreak/>
         <w:t>Logging</w:t>
       </w:r>
     </w:p>
@@ -13734,7 +14002,6 @@
           <w:rFonts w:ascii="Arial" w:hAnsi="Arial" w:cs="Arial"/>
           <w:lang w:val="en-FI"/>
         </w:rPr>
-        <w:lastRenderedPageBreak/>
         <w:t xml:space="preserve">If you are only using Minimal GUI style, consider changing settings ‘UnityPrintOption’ and ‘UnityThreadedPrintOption’ </w:t>
       </w:r>
       <w:r>
@@ -13822,7 +14089,7 @@
           <w:lang w:val="en-FI"/>
         </w:rPr>
       </w:pPr>
-      <w:bookmarkStart w:id="18" w:name="_Toc93140381"/>
+      <w:bookmarkStart w:id="18" w:name="_Toc93228587"/>
       <w:r>
         <w:rPr>
           <w:rFonts w:ascii="Arial" w:hAnsi="Arial" w:cs="Arial"/>
@@ -13918,21 +14185,7 @@
           <w:rFonts w:ascii="Arial" w:hAnsi="Arial" w:cs="Arial"/>
           <w:lang w:val="en-FI"/>
         </w:rPr>
-        <w:t xml:space="preserve">Added </w:t>
-      </w:r>
-      <w:r>
-        <w:rPr>
-          <w:rFonts w:ascii="Arial" w:hAnsi="Arial" w:cs="Arial"/>
-          <w:lang w:val="en-FI"/>
-        </w:rPr>
-        <w:t>Console.ExecuteCommand() method</w:t>
-      </w:r>
-      <w:r>
-        <w:rPr>
-          <w:rFonts w:ascii="Arial" w:hAnsi="Arial" w:cs="Arial"/>
-          <w:lang w:val="en-FI"/>
-        </w:rPr>
-        <w:t xml:space="preserve"> to Console.cs</w:t>
+        <w:t>Added new color theme ‘Darker’</w:t>
       </w:r>
     </w:p>
     <w:p>
@@ -13951,7 +14204,35 @@
           <w:rFonts w:ascii="Arial" w:hAnsi="Arial" w:cs="Arial"/>
           <w:lang w:val="en-FI"/>
         </w:rPr>
-        <w:t>Added Console.ResetConsole() method to Console.cs</w:t>
+        <w:t xml:space="preserve">Fixed Console.OpenConsole and </w:t>
+      </w:r>
+      <w:r>
+        <w:rPr>
+          <w:rFonts w:ascii="Arial" w:hAnsi="Arial" w:cs="Arial"/>
+          <w:lang w:val="en-FI"/>
+        </w:rPr>
+        <w:t>Console.</w:t>
+      </w:r>
+      <w:r>
+        <w:rPr>
+          <w:rFonts w:ascii="Arial" w:hAnsi="Arial" w:cs="Arial"/>
+          <w:lang w:val="en-FI"/>
+        </w:rPr>
+        <w:t>CloseConsole</w:t>
+      </w:r>
+      <w:r>
+        <w:rPr>
+          <w:rFonts w:ascii="Arial" w:hAnsi="Arial" w:cs="Arial"/>
+          <w:lang w:val="en-FI"/>
+        </w:rPr>
+        <w:t xml:space="preserve"> methods</w:t>
+      </w:r>
+      <w:r>
+        <w:rPr>
+          <w:rFonts w:ascii="Arial" w:hAnsi="Arial" w:cs="Arial"/>
+          <w:lang w:val="en-FI"/>
+        </w:rPr>
+        <w:t xml:space="preserve"> to work in Awake/Start functions</w:t>
       </w:r>
     </w:p>
     <w:p>
@@ -13970,35 +14251,14 @@
           <w:rFonts w:ascii="Arial" w:hAnsi="Arial" w:cs="Arial"/>
           <w:lang w:val="en-FI"/>
         </w:rPr>
-        <w:t xml:space="preserve">Fixed Console.OpenConsole and </w:t>
-      </w:r>
-      <w:r>
-        <w:rPr>
-          <w:rFonts w:ascii="Arial" w:hAnsi="Arial" w:cs="Arial"/>
-          <w:lang w:val="en-FI"/>
-        </w:rPr>
-        <w:t>Console.</w:t>
-      </w:r>
-      <w:r>
-        <w:rPr>
-          <w:rFonts w:ascii="Arial" w:hAnsi="Arial" w:cs="Arial"/>
-          <w:lang w:val="en-FI"/>
-        </w:rPr>
-        <w:t>CloseConsole</w:t>
-      </w:r>
-      <w:r>
-        <w:rPr>
-          <w:rFonts w:ascii="Arial" w:hAnsi="Arial" w:cs="Arial"/>
-          <w:lang w:val="en-FI"/>
-        </w:rPr>
-        <w:t xml:space="preserve"> methods</w:t>
-      </w:r>
-      <w:r>
-        <w:rPr>
-          <w:rFonts w:ascii="Arial" w:hAnsi="Arial" w:cs="Arial"/>
-          <w:lang w:val="en-FI"/>
-        </w:rPr>
-        <w:t xml:space="preserve"> to work in Awake/Start functions</w:t>
+        <w:t xml:space="preserve">Fixed DeveloperConsoleEditor GUI to properly show all </w:t>
+      </w:r>
+      <w:r>
+        <w:rPr>
+          <w:rFonts w:ascii="Arial" w:hAnsi="Arial" w:cs="Arial"/>
+          <w:lang w:val="en-FI"/>
+        </w:rPr>
+        <w:t>settings</w:t>
       </w:r>
     </w:p>
     <w:p>
@@ -14017,45 +14277,8 @@
           <w:rFonts w:ascii="Arial" w:hAnsi="Arial" w:cs="Arial"/>
           <w:lang w:val="en-FI"/>
         </w:rPr>
-        <w:t xml:space="preserve">Fixed DeveloperConsoleEditor GUI to properly show all </w:t>
-      </w:r>
-      <w:r>
-        <w:rPr>
-          <w:rFonts w:ascii="Arial" w:hAnsi="Arial" w:cs="Arial"/>
-          <w:lang w:val="en-FI"/>
-        </w:rPr>
-        <w:t>settings</w:t>
-      </w:r>
-    </w:p>
-    <w:p>
-      <w:pPr>
-        <w:rPr>
-          <w:lang w:val="en-FI"/>
-        </w:rPr>
-      </w:pPr>
-    </w:p>
-    <w:p>
-      <w:pPr>
-        <w:rPr>
-          <w:rFonts w:ascii="Arial" w:hAnsi="Arial" w:cs="Arial"/>
-          <w:lang w:val="en-FI"/>
-        </w:rPr>
-      </w:pPr>
-      <w:r>
-        <w:rPr>
-          <w:rFonts w:ascii="Arial" w:hAnsi="Arial" w:cs="Arial"/>
-          <w:lang w:val="en-FI"/>
-        </w:rPr>
-        <w:t>v 0.8.4</w:t>
-      </w:r>
-    </w:p>
-    <w:p>
-      <w:pPr>
-        <w:rPr>
-          <w:rFonts w:ascii="Arial" w:hAnsi="Arial" w:cs="Arial"/>
-          <w:lang w:val="en-FI"/>
-        </w:rPr>
-      </w:pPr>
+        <w:t>Improved Large GUI</w:t>
+      </w:r>
     </w:p>
     <w:p>
       <w:pPr>
@@ -14073,35 +14296,35 @@
           <w:rFonts w:ascii="Arial" w:hAnsi="Arial" w:cs="Arial"/>
           <w:lang w:val="en-FI"/>
         </w:rPr>
-        <w:t xml:space="preserve">Added support for </w:t>
-      </w:r>
-      <w:r>
-        <w:rPr>
-          <w:rFonts w:ascii="Arial" w:hAnsi="Arial" w:cs="Arial"/>
-          <w:lang w:val="en-FI"/>
-        </w:rPr>
-        <w:t xml:space="preserve">no </w:t>
-      </w:r>
-      <w:r>
-        <w:rPr>
-          <w:rFonts w:ascii="Arial" w:hAnsi="Arial" w:cs="Arial"/>
-          <w:lang w:val="en-FI"/>
-        </w:rPr>
-        <w:t>domain</w:t>
-      </w:r>
-      <w:r>
-        <w:rPr>
-          <w:rFonts w:ascii="Arial" w:hAnsi="Arial" w:cs="Arial"/>
-          <w:lang w:val="en-FI"/>
-        </w:rPr>
-        <w:t>/scene</w:t>
-      </w:r>
-      <w:r>
-        <w:rPr>
-          <w:rFonts w:ascii="Arial" w:hAnsi="Arial" w:cs="Arial"/>
-          <w:lang w:val="en-FI"/>
-        </w:rPr>
-        <w:t xml:space="preserve"> reload</w:t>
+        <w:t xml:space="preserve">Adjusted </w:t>
+      </w:r>
+      <w:r>
+        <w:rPr>
+          <w:rFonts w:ascii="Arial" w:hAnsi="Arial" w:cs="Arial"/>
+          <w:lang w:val="en-FI"/>
+        </w:rPr>
+        <w:t>‘</w:t>
+      </w:r>
+      <w:r>
+        <w:rPr>
+          <w:rFonts w:ascii="Arial" w:hAnsi="Arial" w:cs="Arial"/>
+          <w:lang w:val="en-FI"/>
+        </w:rPr>
+        <w:t>Dark</w:t>
+      </w:r>
+      <w:r>
+        <w:rPr>
+          <w:rFonts w:ascii="Arial" w:hAnsi="Arial" w:cs="Arial"/>
+          <w:lang w:val="en-FI"/>
+        </w:rPr>
+        <w:t>’</w:t>
+      </w:r>
+      <w:r>
+        <w:rPr>
+          <w:rFonts w:ascii="Arial" w:hAnsi="Arial" w:cs="Arial"/>
+          <w:lang w:val="en-FI"/>
+        </w:rPr>
+        <w:t xml:space="preserve"> theme colors</w:t>
       </w:r>
     </w:p>
     <w:p>
@@ -14120,36 +14343,114 @@
           <w:rFonts w:ascii="Arial" w:hAnsi="Arial" w:cs="Arial"/>
           <w:lang w:val="en-FI"/>
         </w:rPr>
-        <w:t>Added warnings</w:t>
-      </w:r>
-      <w:r>
-        <w:rPr>
-          <w:rFonts w:ascii="Arial" w:hAnsi="Arial" w:cs="Arial"/>
-          <w:lang w:val="en-FI"/>
-        </w:rPr>
-        <w:t xml:space="preserve"> </w:t>
-      </w:r>
-      <w:r>
-        <w:rPr>
-          <w:rFonts w:ascii="Arial" w:hAnsi="Arial" w:cs="Arial"/>
-          <w:lang w:val="en-FI"/>
-        </w:rPr>
-        <w:t xml:space="preserve">if Console.cs </w:t>
-      </w:r>
-      <w:r>
-        <w:rPr>
-          <w:rFonts w:ascii="Arial" w:hAnsi="Arial" w:cs="Arial"/>
-          <w:lang w:val="en-FI"/>
-        </w:rPr>
-        <w:t>methods</w:t>
-      </w:r>
-      <w:r>
-        <w:rPr>
-          <w:rFonts w:ascii="Arial" w:hAnsi="Arial" w:cs="Arial"/>
-          <w:lang w:val="en-FI"/>
-        </w:rPr>
-        <w:t xml:space="preserve"> were called from another thread.</w:t>
-      </w:r>
+        <w:t>Expanded Console.cs API:</w:t>
+      </w:r>
+    </w:p>
+    <w:p>
+      <w:pPr>
+        <w:pStyle w:val="ListParagraph"/>
+        <w:numPr>
+          <w:ilvl w:val="1"/>
+          <w:numId w:val="23"/>
+        </w:numPr>
+        <w:rPr>
+          <w:lang w:val="en-FI"/>
+        </w:rPr>
+      </w:pPr>
+      <w:r>
+        <w:rPr>
+          <w:rFonts w:ascii="Arial" w:hAnsi="Arial" w:cs="Arial"/>
+          <w:lang w:val="en-FI"/>
+        </w:rPr>
+        <w:t>Added ExecuteCommand() method to execute commands</w:t>
+      </w:r>
+    </w:p>
+    <w:p>
+      <w:pPr>
+        <w:pStyle w:val="ListParagraph"/>
+        <w:numPr>
+          <w:ilvl w:val="1"/>
+          <w:numId w:val="23"/>
+        </w:numPr>
+        <w:rPr>
+          <w:lang w:val="en-FI"/>
+        </w:rPr>
+      </w:pPr>
+      <w:r>
+        <w:rPr>
+          <w:rFonts w:ascii="Arial" w:hAnsi="Arial" w:cs="Arial"/>
+          <w:lang w:val="en-FI"/>
+        </w:rPr>
+        <w:t>Added ResetConsole() method to reset console size and position</w:t>
+      </w:r>
+    </w:p>
+    <w:p>
+      <w:pPr>
+        <w:pStyle w:val="ListParagraph"/>
+        <w:numPr>
+          <w:ilvl w:val="1"/>
+          <w:numId w:val="23"/>
+        </w:numPr>
+        <w:rPr>
+          <w:lang w:val="en-FI"/>
+        </w:rPr>
+      </w:pPr>
+      <w:r>
+        <w:rPr>
+          <w:rFonts w:ascii="Arial" w:hAnsi="Arial" w:cs="Arial"/>
+          <w:lang w:val="en-FI"/>
+        </w:rPr>
+        <w:t>Added SetGUITheme() method to set Console GUI theme</w:t>
+      </w:r>
+    </w:p>
+    <w:p>
+      <w:pPr>
+        <w:pStyle w:val="ListParagraph"/>
+        <w:numPr>
+          <w:ilvl w:val="1"/>
+          <w:numId w:val="23"/>
+        </w:numPr>
+        <w:rPr>
+          <w:lang w:val="en-FI"/>
+        </w:rPr>
+      </w:pPr>
+      <w:r>
+        <w:rPr>
+          <w:rFonts w:ascii="Arial" w:hAnsi="Arial" w:cs="Arial"/>
+          <w:lang w:val="en-FI"/>
+        </w:rPr>
+        <w:t>Added SetCustomGUITheme() method to to set custom Console GUI theme</w:t>
+      </w:r>
+    </w:p>
+    <w:p>
+      <w:pPr>
+        <w:rPr>
+          <w:lang w:val="en-FI"/>
+        </w:rPr>
+      </w:pPr>
+    </w:p>
+    <w:p>
+      <w:pPr>
+        <w:rPr>
+          <w:rFonts w:ascii="Arial" w:hAnsi="Arial" w:cs="Arial"/>
+          <w:lang w:val="en-FI"/>
+        </w:rPr>
+      </w:pPr>
+      <w:r>
+        <w:rPr>
+          <w:rFonts w:ascii="Arial" w:hAnsi="Arial" w:cs="Arial"/>
+          <w:lang w:val="en-FI"/>
+        </w:rPr>
+        <w:t>v 0.8.4</w:t>
+      </w:r>
+    </w:p>
+    <w:p>
+      <w:pPr>
+        <w:rPr>
+          <w:rFonts w:ascii="Arial" w:hAnsi="Arial" w:cs="Arial"/>
+          <w:lang w:val="en-FI"/>
+        </w:rPr>
+      </w:pPr>
     </w:p>
     <w:p>
       <w:pPr>
@@ -14167,21 +14468,35 @@
           <w:rFonts w:ascii="Arial" w:hAnsi="Arial" w:cs="Arial"/>
           <w:lang w:val="en-FI"/>
         </w:rPr>
-        <w:t>Added Ability to log message</w:t>
-      </w:r>
-      <w:r>
-        <w:rPr>
-          <w:rFonts w:ascii="Arial" w:hAnsi="Arial" w:cs="Arial"/>
-          <w:lang w:val="en-FI"/>
-        </w:rPr>
-        <w:t>s</w:t>
-      </w:r>
-      <w:r>
-        <w:rPr>
-          <w:rFonts w:ascii="Arial" w:hAnsi="Arial" w:cs="Arial"/>
-          <w:lang w:val="en-FI"/>
-        </w:rPr>
-        <w:t xml:space="preserve"> with color</w:t>
+        <w:t xml:space="preserve">Added support for </w:t>
+      </w:r>
+      <w:r>
+        <w:rPr>
+          <w:rFonts w:ascii="Arial" w:hAnsi="Arial" w:cs="Arial"/>
+          <w:lang w:val="en-FI"/>
+        </w:rPr>
+        <w:t xml:space="preserve">no </w:t>
+      </w:r>
+      <w:r>
+        <w:rPr>
+          <w:rFonts w:ascii="Arial" w:hAnsi="Arial" w:cs="Arial"/>
+          <w:lang w:val="en-FI"/>
+        </w:rPr>
+        <w:t>domain</w:t>
+      </w:r>
+      <w:r>
+        <w:rPr>
+          <w:rFonts w:ascii="Arial" w:hAnsi="Arial" w:cs="Arial"/>
+          <w:lang w:val="en-FI"/>
+        </w:rPr>
+        <w:t>/scene</w:t>
+      </w:r>
+      <w:r>
+        <w:rPr>
+          <w:rFonts w:ascii="Arial" w:hAnsi="Arial" w:cs="Arial"/>
+          <w:lang w:val="en-FI"/>
+        </w:rPr>
+        <w:t xml:space="preserve"> reload</w:t>
       </w:r>
     </w:p>
     <w:p>
@@ -14200,6 +14515,86 @@
           <w:rFonts w:ascii="Arial" w:hAnsi="Arial" w:cs="Arial"/>
           <w:lang w:val="en-FI"/>
         </w:rPr>
+        <w:t>Added warnings</w:t>
+      </w:r>
+      <w:r>
+        <w:rPr>
+          <w:rFonts w:ascii="Arial" w:hAnsi="Arial" w:cs="Arial"/>
+          <w:lang w:val="en-FI"/>
+        </w:rPr>
+        <w:t xml:space="preserve"> </w:t>
+      </w:r>
+      <w:r>
+        <w:rPr>
+          <w:rFonts w:ascii="Arial" w:hAnsi="Arial" w:cs="Arial"/>
+          <w:lang w:val="en-FI"/>
+        </w:rPr>
+        <w:t xml:space="preserve">if Console.cs </w:t>
+      </w:r>
+      <w:r>
+        <w:rPr>
+          <w:rFonts w:ascii="Arial" w:hAnsi="Arial" w:cs="Arial"/>
+          <w:lang w:val="en-FI"/>
+        </w:rPr>
+        <w:t>methods</w:t>
+      </w:r>
+      <w:r>
+        <w:rPr>
+          <w:rFonts w:ascii="Arial" w:hAnsi="Arial" w:cs="Arial"/>
+          <w:lang w:val="en-FI"/>
+        </w:rPr>
+        <w:t xml:space="preserve"> were called from another thread.</w:t>
+      </w:r>
+    </w:p>
+    <w:p>
+      <w:pPr>
+        <w:pStyle w:val="ListParagraph"/>
+        <w:numPr>
+          <w:ilvl w:val="0"/>
+          <w:numId w:val="23"/>
+        </w:numPr>
+        <w:rPr>
+          <w:lang w:val="en-FI"/>
+        </w:rPr>
+      </w:pPr>
+      <w:r>
+        <w:rPr>
+          <w:rFonts w:ascii="Arial" w:hAnsi="Arial" w:cs="Arial"/>
+          <w:lang w:val="en-FI"/>
+        </w:rPr>
+        <w:t>Added Ability to log message</w:t>
+      </w:r>
+      <w:r>
+        <w:rPr>
+          <w:rFonts w:ascii="Arial" w:hAnsi="Arial" w:cs="Arial"/>
+          <w:lang w:val="en-FI"/>
+        </w:rPr>
+        <w:t>s</w:t>
+      </w:r>
+      <w:r>
+        <w:rPr>
+          <w:rFonts w:ascii="Arial" w:hAnsi="Arial" w:cs="Arial"/>
+          <w:lang w:val="en-FI"/>
+        </w:rPr>
+        <w:t xml:space="preserve"> with color</w:t>
+      </w:r>
+    </w:p>
+    <w:p>
+      <w:pPr>
+        <w:pStyle w:val="ListParagraph"/>
+        <w:numPr>
+          <w:ilvl w:val="0"/>
+          <w:numId w:val="23"/>
+        </w:numPr>
+        <w:rPr>
+          <w:lang w:val="en-FI"/>
+        </w:rPr>
+      </w:pPr>
+      <w:r>
+        <w:rPr>
+          <w:rFonts w:ascii="Arial" w:hAnsi="Arial" w:cs="Arial"/>
+          <w:lang w:val="en-FI"/>
+        </w:rPr>
         <w:t>Added multiple parameter support</w:t>
       </w:r>
     </w:p>
@@ -14690,6 +15085,7 @@
           <w:rFonts w:ascii="Arial" w:hAnsi="Arial" w:cs="Arial"/>
           <w:lang w:val="en-FI"/>
         </w:rPr>
+        <w:lastRenderedPageBreak/>
         <w:t xml:space="preserve">Fixed </w:t>
       </w:r>
       <w:r>

</xml_diff>

<commit_message>
Added ability to control input predictions runtime via Console.cs API
</commit_message>
<xml_diff>
--- a/Console/Assets/DeveloperConsole/Documentation/Documentation.docx
+++ b/Console/Assets/DeveloperConsole/Documentation/Documentation.docx
@@ -84,6 +84,7 @@
             <w:rPr>
               <w:webHidden/>
               <w:rStyle w:val="IndexLink"/>
+              <w:vanish w:val="false"/>
               <w:rFonts w:cs="Arial" w:ascii="Arial" w:hAnsi="Arial"/>
               <w:lang w:val="en-FI"/>
             </w:rPr>
@@ -93,6 +94,7 @@
             <w:rPr>
               <w:webHidden/>
               <w:rStyle w:val="IndexLink"/>
+              <w:vanish w:val="false"/>
               <w:rFonts w:cs="Arial" w:ascii="Arial" w:hAnsi="Arial"/>
               <w:lang w:val="en-FI"/>
             </w:rPr>
@@ -104,6 +106,7 @@
                 <w:webHidden/>
                 <w:rStyle w:val="IndexLink"/>
                 <w:rFonts w:cs="Arial" w:ascii="Arial" w:hAnsi="Arial"/>
+                <w:vanish w:val="false"/>
                 <w:lang w:val="en-FI"/>
               </w:rPr>
               <w:t>Getting Started</w:t>
@@ -162,6 +165,7 @@
                 <w:webHidden/>
                 <w:rStyle w:val="IndexLink"/>
                 <w:rFonts w:cs="Arial" w:ascii="Arial" w:hAnsi="Arial"/>
+                <w:vanish w:val="false"/>
                 <w:lang w:val="en-FI"/>
               </w:rPr>
               <w:t>Adding and removing commands</w:t>
@@ -220,6 +224,7 @@
                 <w:webHidden/>
                 <w:rStyle w:val="IndexLink"/>
                 <w:rFonts w:cs="Arial" w:ascii="Arial" w:hAnsi="Arial"/>
+                <w:vanish w:val="false"/>
                 <w:lang w:val="en-FI"/>
               </w:rPr>
               <w:t>Calling commands</w:t>
@@ -278,6 +283,7 @@
                 <w:webHidden/>
                 <w:rStyle w:val="IndexLink"/>
                 <w:rFonts w:cs="Arial" w:ascii="Arial" w:hAnsi="Arial"/>
+                <w:vanish w:val="false"/>
                 <w:lang w:val="en-FI"/>
               </w:rPr>
               <w:t>Default Commands</w:t>
@@ -336,6 +342,7 @@
                 <w:webHidden/>
                 <w:rStyle w:val="IndexLink"/>
                 <w:rFonts w:cs="Arial" w:ascii="Arial" w:hAnsi="Arial"/>
+                <w:vanish w:val="false"/>
                 <w:lang w:val="en-FI"/>
               </w:rPr>
               <w:t>Command list generation</w:t>
@@ -394,6 +401,7 @@
                 <w:webHidden/>
                 <w:rStyle w:val="IndexLink"/>
                 <w:rFonts w:cs="Arial" w:ascii="Arial" w:hAnsi="Arial"/>
+                <w:vanish w:val="false"/>
                 <w:lang w:val="en-FI"/>
               </w:rPr>
               <w:t>Console.cs API</w:t>
@@ -452,6 +460,7 @@
                 <w:webHidden/>
                 <w:rStyle w:val="IndexLink"/>
                 <w:rFonts w:cs="Arial" w:ascii="Arial" w:hAnsi="Arial"/>
+                <w:vanish w:val="false"/>
                 <w:lang w:val="en-FI"/>
               </w:rPr>
               <w:t>Logging</w:t>
@@ -510,6 +519,7 @@
                 <w:webHidden/>
                 <w:rStyle w:val="IndexLink"/>
                 <w:rFonts w:cs="Arial" w:ascii="Arial" w:hAnsi="Arial"/>
+                <w:vanish w:val="false"/>
                 <w:lang w:val="en-FI"/>
               </w:rPr>
               <w:t>Developer Console settings</w:t>
@@ -568,6 +578,7 @@
                 <w:webHidden/>
                 <w:rStyle w:val="IndexLink"/>
                 <w:rFonts w:cs="Arial" w:ascii="Arial" w:hAnsi="Arial"/>
+                <w:vanish w:val="false"/>
                 <w:lang w:val="en-FI"/>
               </w:rPr>
               <w:t>Getting Console state info</w:t>
@@ -626,6 +637,7 @@
                 <w:webHidden/>
                 <w:rStyle w:val="IndexLink"/>
                 <w:rFonts w:cs="Arial" w:ascii="Arial" w:hAnsi="Arial"/>
+                <w:vanish w:val="false"/>
                 <w:lang w:val="en-FI"/>
               </w:rPr>
               <w:t>How does it work?</w:t>
@@ -684,6 +696,7 @@
                 <w:webHidden/>
                 <w:rStyle w:val="IndexLink"/>
                 <w:rFonts w:cs="Arial" w:ascii="Arial" w:hAnsi="Arial"/>
+                <w:vanish w:val="false"/>
                 <w:lang w:val="en-FI"/>
               </w:rPr>
               <w:t>Best Practices</w:t>
@@ -742,6 +755,7 @@
                 <w:webHidden/>
                 <w:rStyle w:val="IndexLink"/>
                 <w:rFonts w:cs="Arial" w:ascii="Arial" w:hAnsi="Arial"/>
+                <w:vanish w:val="false"/>
                 <w:lang w:val="en-FI"/>
               </w:rPr>
               <w:t>Version History</w:t>
@@ -988,8 +1002,8 @@
         </w:drawing>
       </w:r>
       <w:bookmarkStart w:id="1" w:name="_Toc86860992"/>
-      <w:bookmarkStart w:id="2" w:name="_Adding_and_removing_1"/>
-      <w:bookmarkStart w:id="3" w:name="_Adding_and_removing"/>
+      <w:bookmarkStart w:id="2" w:name="_Adding_and_removing"/>
+      <w:bookmarkStart w:id="3" w:name="_Adding_and_removing_1"/>
       <w:bookmarkEnd w:id="2"/>
       <w:bookmarkEnd w:id="3"/>
     </w:p>
@@ -3535,7 +3549,10 @@
         </w:rPr>
       </w:pPr>
       <w:r>
-        <w:rPr/>
+        <w:rPr>
+          <w:rFonts w:cs="Arial" w:ascii="Arial" w:hAnsi="Arial"/>
+          <w:lang w:val="en-FI"/>
+        </w:rPr>
       </w:r>
     </w:p>
     <w:p>
@@ -3557,30 +3574,14 @@
           <w:bCs/>
           <w:lang w:val="en-FI"/>
         </w:rPr>
-        <w:t>scene_information</w:t>
-      </w:r>
-      <w:r>
-        <w:rPr>
-          <w:rFonts w:cs="Arial" w:ascii="Arial" w:hAnsi="Arial"/>
-          <w:b/>
-          <w:bCs/>
-          <w:lang w:val="en-FI"/>
-        </w:rPr>
-        <w:t xml:space="preserve"> –</w:t>
-      </w:r>
-      <w:r>
-        <w:rPr>
-          <w:rFonts w:cs="Arial" w:ascii="Arial" w:hAnsi="Arial"/>
-          <w:lang w:val="en-FI"/>
-        </w:rPr>
-        <w:t xml:space="preserve"> </w:t>
-      </w:r>
-      <w:r>
-        <w:rPr>
-          <w:rFonts w:cs="Arial" w:ascii="Arial" w:hAnsi="Arial"/>
-          <w:lang w:val="en-FI"/>
-        </w:rPr>
-        <w:t>Print scene count and all scene names that are in project Build settings.</w:t>
+        <w:t>scene_information –</w:t>
+      </w:r>
+      <w:r>
+        <w:rPr>
+          <w:rFonts w:cs="Arial" w:ascii="Arial" w:hAnsi="Arial"/>
+          <w:lang w:val="en-FI"/>
+        </w:rPr>
+        <w:t xml:space="preserve"> Print scene count and all scene names that are in project Build settings.</w:t>
       </w:r>
     </w:p>
     <w:p>
@@ -4964,52 +4965,28 @@
         </w:rPr>
       </w:pPr>
       <w:r>
-        <w:rPr/>
-      </w:r>
-    </w:p>
-    <w:p>
-      <w:pPr>
-        <w:pStyle w:val="Normal"/>
-        <w:rPr>
-          <w:rFonts w:ascii="Arial" w:hAnsi="Arial" w:cs="Arial"/>
-          <w:lang w:val="en-FI"/>
-        </w:rPr>
-      </w:pPr>
-      <w:r>
-        <w:rPr>
-          <w:rFonts w:cs="Arial" w:ascii="Arial" w:hAnsi="Arial"/>
-          <w:b/>
-          <w:bCs/>
-          <w:lang w:val="en-FI"/>
-        </w:rPr>
-        <w:t>Console.</w:t>
-      </w:r>
-      <w:r>
-        <w:rPr>
-          <w:rFonts w:cs="Arial" w:ascii="Arial" w:hAnsi="Arial"/>
-          <w:b/>
-          <w:bCs/>
-          <w:lang w:val="en-FI"/>
-        </w:rPr>
-        <w:t>DisableUnityMessageLogging</w:t>
-      </w:r>
-      <w:r>
-        <w:rPr>
-          <w:rFonts w:cs="Arial" w:ascii="Arial" w:hAnsi="Arial"/>
-          <w:b/>
-          <w:bCs/>
-          <w:lang w:val="en-FI"/>
-        </w:rPr>
-        <w:t>():</w:t>
-      </w:r>
-      <w:r>
-        <w:rPr>
-          <w:rFonts w:cs="Arial" w:ascii="Arial" w:hAnsi="Arial"/>
-          <w:b/>
-          <w:bCs/>
-          <w:lang w:val="en-FI"/>
-        </w:rPr>
-        <w:t xml:space="preserve"> </w:t>
+        <w:rPr>
+          <w:rFonts w:cs="Arial" w:ascii="Arial" w:hAnsi="Arial"/>
+          <w:lang w:val="en-FI"/>
+        </w:rPr>
+      </w:r>
+    </w:p>
+    <w:p>
+      <w:pPr>
+        <w:pStyle w:val="Normal"/>
+        <w:rPr>
+          <w:rFonts w:ascii="Arial" w:hAnsi="Arial" w:cs="Arial"/>
+          <w:lang w:val="en-FI"/>
+        </w:rPr>
+      </w:pPr>
+      <w:r>
+        <w:rPr>
+          <w:rFonts w:cs="Arial" w:ascii="Arial" w:hAnsi="Arial"/>
+          <w:b/>
+          <w:bCs/>
+          <w:lang w:val="en-FI"/>
+        </w:rPr>
+        <w:t xml:space="preserve">Console.ShowInputPredictions(): </w:t>
       </w:r>
       <w:r>
         <w:rPr>
@@ -5018,38 +4995,41 @@
           <w:bCs w:val="false"/>
           <w:lang w:val="en-FI"/>
         </w:rPr>
-        <w:t>Disable all Debug.Log/LogError messages from logging to console window.</w:t>
-      </w:r>
-    </w:p>
-    <w:p>
-      <w:pPr>
-        <w:pStyle w:val="Normal"/>
-        <w:rPr>
-          <w:rFonts w:ascii="Arial" w:hAnsi="Arial" w:cs="Arial"/>
-          <w:lang w:val="en-FI"/>
-        </w:rPr>
-      </w:pPr>
-      <w:r>
-        <w:rPr/>
-      </w:r>
-    </w:p>
-    <w:p>
-      <w:pPr>
-        <w:pStyle w:val="Normal"/>
-        <w:rPr>
-          <w:rFonts w:ascii="Arial" w:hAnsi="Arial" w:cs="Arial"/>
-          <w:lang w:val="en-FI"/>
-        </w:rPr>
-      </w:pPr>
-      <w:r>
-        <w:rPr>
-          <w:rFonts w:cs="Arial" w:ascii="Arial" w:hAnsi="Arial"/>
-          <w:b/>
-          <w:bCs/>
-          <w:lang w:val="en-FI"/>
-        </w:rPr>
-        <w:t xml:space="preserve">Console.GetCurrentUnityLogOption(): </w:t>
-      </w:r>
+        <w:t xml:space="preserve">Should show input predictions on console inputfield </w:t>
+      </w:r>
+    </w:p>
+    <w:p>
+      <w:pPr>
+        <w:pStyle w:val="ListParagraph"/>
+        <w:numPr>
+          <w:ilvl w:val="0"/>
+          <w:numId w:val="3"/>
+        </w:numPr>
+        <w:rPr>
+          <w:rFonts w:ascii="Arial" w:hAnsi="Arial" w:cs="Arial"/>
+          <w:lang w:val="en-FI"/>
+        </w:rPr>
+      </w:pPr>
+      <w:r>
+        <w:rPr>
+          <w:rFonts w:cs="Arial" w:ascii="Arial" w:hAnsi="Arial"/>
+          <w:lang w:val="en-FI"/>
+        </w:rPr>
+        <w:t>Parameters:</w:t>
+      </w:r>
+    </w:p>
+    <w:p>
+      <w:pPr>
+        <w:pStyle w:val="ListParagraph"/>
+        <w:numPr>
+          <w:ilvl w:val="1"/>
+          <w:numId w:val="3"/>
+        </w:numPr>
+        <w:rPr>
+          <w:rFonts w:ascii="Arial" w:hAnsi="Arial" w:cs="Arial"/>
+          <w:lang w:val="en-FI"/>
+        </w:rPr>
+      </w:pPr>
       <w:r>
         <w:rPr>
           <w:rFonts w:cs="Arial" w:ascii="Arial" w:hAnsi="Arial"/>
@@ -5057,37 +5037,40 @@
           <w:bCs w:val="false"/>
           <w:lang w:val="en-FI"/>
         </w:rPr>
-        <w:t>Get Current ConsoleLogOptions enum for Debug.Log/LogError messages.</w:t>
-      </w:r>
-    </w:p>
-    <w:p>
-      <w:pPr>
-        <w:pStyle w:val="Normal"/>
-        <w:rPr>
-          <w:rFonts w:ascii="Arial" w:hAnsi="Arial" w:cs="Arial"/>
-          <w:lang w:val="en-FI"/>
-        </w:rPr>
-      </w:pPr>
-      <w:r>
-        <w:rPr/>
-      </w:r>
-    </w:p>
-    <w:p>
-      <w:pPr>
-        <w:pStyle w:val="Normal"/>
-        <w:rPr>
-          <w:rFonts w:ascii="Arial" w:hAnsi="Arial" w:cs="Arial"/>
-          <w:lang w:val="en-FI"/>
-        </w:rPr>
-      </w:pPr>
-      <w:r>
-        <w:rPr>
-          <w:rFonts w:cs="Arial" w:ascii="Arial" w:hAnsi="Arial"/>
-          <w:b/>
-          <w:bCs/>
-          <w:lang w:val="en-FI"/>
-        </w:rPr>
-        <w:t xml:space="preserve">Console.ChangeUnityLogOptions(): </w:t>
+        <w:t>Boolean showPredictions</w:t>
+      </w:r>
+    </w:p>
+    <w:p>
+      <w:pPr>
+        <w:pStyle w:val="Normal"/>
+        <w:rPr>
+          <w:rFonts w:ascii="Arial" w:hAnsi="Arial" w:cs="Arial"/>
+          <w:lang w:val="en-FI"/>
+        </w:rPr>
+      </w:pPr>
+      <w:r>
+        <w:rPr>
+          <w:rFonts w:cs="Arial" w:ascii="Arial" w:hAnsi="Arial"/>
+          <w:lang w:val="en-FI"/>
+        </w:rPr>
+      </w:r>
+    </w:p>
+    <w:p>
+      <w:pPr>
+        <w:pStyle w:val="Normal"/>
+        <w:rPr>
+          <w:rFonts w:ascii="Arial" w:hAnsi="Arial" w:cs="Arial"/>
+          <w:lang w:val="en-FI"/>
+        </w:rPr>
+      </w:pPr>
+      <w:r>
+        <w:rPr>
+          <w:rFonts w:cs="Arial" w:ascii="Arial" w:hAnsi="Arial"/>
+          <w:b/>
+          <w:bCs/>
+          <w:lang w:val="en-FI"/>
+        </w:rPr>
+        <w:t xml:space="preserve">Console.DisableUnityMessageLogging(): </w:t>
       </w:r>
       <w:r>
         <w:rPr>
@@ -5096,37 +5079,40 @@
           <w:bCs w:val="false"/>
           <w:lang w:val="en-FI"/>
         </w:rPr>
-        <w:t>Change ConsoleLogOptions enum for Debug.Log/LogError messages.</w:t>
-      </w:r>
-    </w:p>
-    <w:p>
-      <w:pPr>
-        <w:pStyle w:val="Normal"/>
-        <w:rPr>
-          <w:rFonts w:ascii="Arial" w:hAnsi="Arial" w:cs="Arial"/>
-          <w:lang w:val="en-FI"/>
-        </w:rPr>
-      </w:pPr>
-      <w:r>
-        <w:rPr/>
-      </w:r>
-    </w:p>
-    <w:p>
-      <w:pPr>
-        <w:pStyle w:val="Normal"/>
-        <w:rPr>
-          <w:rFonts w:ascii="Arial" w:hAnsi="Arial" w:cs="Arial"/>
-          <w:lang w:val="en-FI"/>
-        </w:rPr>
-      </w:pPr>
-      <w:r>
-        <w:rPr>
-          <w:rFonts w:cs="Arial" w:ascii="Arial" w:hAnsi="Arial"/>
-          <w:b/>
-          <w:bCs/>
-          <w:lang w:val="en-FI"/>
-        </w:rPr>
-        <w:t xml:space="preserve">Console.ChangeThreadedUnityLogOptions(): </w:t>
+        <w:t>Disable all Debug.Log/LogError messages from logging to console window.</w:t>
+      </w:r>
+    </w:p>
+    <w:p>
+      <w:pPr>
+        <w:pStyle w:val="Normal"/>
+        <w:rPr>
+          <w:rFonts w:ascii="Arial" w:hAnsi="Arial" w:cs="Arial"/>
+          <w:lang w:val="en-FI"/>
+        </w:rPr>
+      </w:pPr>
+      <w:r>
+        <w:rPr>
+          <w:rFonts w:cs="Arial" w:ascii="Arial" w:hAnsi="Arial"/>
+          <w:lang w:val="en-FI"/>
+        </w:rPr>
+      </w:r>
+    </w:p>
+    <w:p>
+      <w:pPr>
+        <w:pStyle w:val="Normal"/>
+        <w:rPr>
+          <w:rFonts w:ascii="Arial" w:hAnsi="Arial" w:cs="Arial"/>
+          <w:lang w:val="en-FI"/>
+        </w:rPr>
+      </w:pPr>
+      <w:r>
+        <w:rPr>
+          <w:rFonts w:cs="Arial" w:ascii="Arial" w:hAnsi="Arial"/>
+          <w:b/>
+          <w:bCs/>
+          <w:lang w:val="en-FI"/>
+        </w:rPr>
+        <w:t xml:space="preserve">Console.GetCurrentUnityLogOption(): </w:t>
       </w:r>
       <w:r>
         <w:rPr>
@@ -5135,6 +5121,90 @@
           <w:bCs w:val="false"/>
           <w:lang w:val="en-FI"/>
         </w:rPr>
+        <w:t>Get Current ConsoleLogOptions enum for Debug.Log/LogError messages.</w:t>
+      </w:r>
+    </w:p>
+    <w:p>
+      <w:pPr>
+        <w:pStyle w:val="Normal"/>
+        <w:rPr>
+          <w:rFonts w:ascii="Arial" w:hAnsi="Arial" w:cs="Arial"/>
+          <w:lang w:val="en-FI"/>
+        </w:rPr>
+      </w:pPr>
+      <w:r>
+        <w:rPr>
+          <w:rFonts w:cs="Arial" w:ascii="Arial" w:hAnsi="Arial"/>
+          <w:lang w:val="en-FI"/>
+        </w:rPr>
+      </w:r>
+    </w:p>
+    <w:p>
+      <w:pPr>
+        <w:pStyle w:val="Normal"/>
+        <w:rPr>
+          <w:rFonts w:ascii="Arial" w:hAnsi="Arial" w:cs="Arial"/>
+          <w:lang w:val="en-FI"/>
+        </w:rPr>
+      </w:pPr>
+      <w:r>
+        <w:rPr>
+          <w:rFonts w:cs="Arial" w:ascii="Arial" w:hAnsi="Arial"/>
+          <w:b/>
+          <w:bCs/>
+          <w:lang w:val="en-FI"/>
+        </w:rPr>
+        <w:t xml:space="preserve">Console.ChangeUnityLogOptions(): </w:t>
+      </w:r>
+      <w:r>
+        <w:rPr>
+          <w:rFonts w:cs="Arial" w:ascii="Arial" w:hAnsi="Arial"/>
+          <w:b w:val="false"/>
+          <w:bCs w:val="false"/>
+          <w:lang w:val="en-FI"/>
+        </w:rPr>
+        <w:t>Change ConsoleLogOptions enum for Debug.Log/LogError messages.</w:t>
+      </w:r>
+    </w:p>
+    <w:p>
+      <w:pPr>
+        <w:pStyle w:val="Normal"/>
+        <w:rPr>
+          <w:rFonts w:ascii="Arial" w:hAnsi="Arial" w:cs="Arial"/>
+          <w:lang w:val="en-FI"/>
+        </w:rPr>
+      </w:pPr>
+      <w:r>
+        <w:rPr>
+          <w:rFonts w:cs="Arial" w:ascii="Arial" w:hAnsi="Arial"/>
+          <w:lang w:val="en-FI"/>
+        </w:rPr>
+      </w:r>
+    </w:p>
+    <w:p>
+      <w:pPr>
+        <w:pStyle w:val="Normal"/>
+        <w:rPr>
+          <w:rFonts w:ascii="Arial" w:hAnsi="Arial" w:cs="Arial"/>
+          <w:lang w:val="en-FI"/>
+        </w:rPr>
+      </w:pPr>
+      <w:r>
+        <w:rPr>
+          <w:rFonts w:cs="Arial" w:ascii="Arial" w:hAnsi="Arial"/>
+          <w:b/>
+          <w:bCs/>
+          <w:lang w:val="en-FI"/>
+        </w:rPr>
+        <w:t xml:space="preserve">Console.ChangeThreadedUnityLogOptions(): </w:t>
+      </w:r>
+      <w:r>
+        <w:rPr>
+          <w:rFonts w:cs="Arial" w:ascii="Arial" w:hAnsi="Arial"/>
+          <w:b w:val="false"/>
+          <w:bCs w:val="false"/>
+          <w:lang w:val="en-FI"/>
+        </w:rPr>
         <w:t>Change ConsoleLogOptions enum for threaded Debug.Log/LogError messages.</w:t>
       </w:r>
     </w:p>
@@ -5147,7 +5217,10 @@
         </w:rPr>
       </w:pPr>
       <w:r>
-        <w:rPr/>
+        <w:rPr>
+          <w:rFonts w:cs="Arial" w:ascii="Arial" w:hAnsi="Arial"/>
+          <w:lang w:val="en-FI"/>
+        </w:rPr>
       </w:r>
     </w:p>
     <w:p>
@@ -7485,7 +7558,21 @@
           <w:rFonts w:cs="Arial" w:ascii="Arial" w:hAnsi="Arial"/>
           <w:lang w:val="en-FI"/>
         </w:rPr>
-        <w:t xml:space="preserve"> How many messages will be shown in the Developer Console window before messages will start to recycle from the beginning (Applies to Large GUI only) (Default 150)</w:t>
+        <w:t xml:space="preserve"> How many messages will be shown in the Developer Console window before messages will start to recycle from the beginning (Applies to Large GUI only) (Default </w:t>
+      </w:r>
+      <w:r>
+        <w:rPr>
+          <w:rFonts w:cs="Arial" w:ascii="Arial" w:hAnsi="Arial"/>
+          <w:lang w:val="en-FI"/>
+        </w:rPr>
+        <w:t>128</w:t>
+      </w:r>
+      <w:r>
+        <w:rPr>
+          <w:rFonts w:cs="Arial" w:ascii="Arial" w:hAnsi="Arial"/>
+          <w:lang w:val="en-FI"/>
+        </w:rPr>
+        <w:t>)</w:t>
       </w:r>
     </w:p>
     <w:p>
@@ -10120,7 +10207,49 @@
           <w:rFonts w:cs="Arial" w:ascii="Arial" w:hAnsi="Arial"/>
           <w:lang w:val="en-FI"/>
         </w:rPr>
-        <w:t>as small as you need. The default 150 is great start. After 150 messages has been reached, messages will start to recycle from the beginning. You can increase this as big as you want but consider that Console might get slow’</w:t>
+        <w:t xml:space="preserve">as small as you need. The default 128 </w:t>
+      </w:r>
+      <w:r>
+        <w:rPr>
+          <w:rFonts w:cs="Arial" w:ascii="Arial" w:hAnsi="Arial"/>
+          <w:lang w:val="en-FI"/>
+        </w:rPr>
+        <w:t xml:space="preserve">is </w:t>
+      </w:r>
+      <w:r>
+        <w:rPr>
+          <w:rFonts w:cs="Arial" w:ascii="Arial" w:hAnsi="Arial"/>
+          <w:lang w:val="en-FI"/>
+        </w:rPr>
+        <w:t>great start</w:t>
+      </w:r>
+      <w:r>
+        <w:rPr>
+          <w:rFonts w:cs="Arial" w:ascii="Arial" w:hAnsi="Arial"/>
+          <w:lang w:val="en-FI"/>
+        </w:rPr>
+        <w:t>ing point</w:t>
+      </w:r>
+      <w:r>
+        <w:rPr>
+          <w:rFonts w:cs="Arial" w:ascii="Arial" w:hAnsi="Arial"/>
+          <w:lang w:val="en-FI"/>
+        </w:rPr>
+        <w:t xml:space="preserve">. After </w:t>
+      </w:r>
+      <w:r>
+        <w:rPr>
+          <w:rFonts w:cs="Arial" w:ascii="Arial" w:hAnsi="Arial"/>
+          <w:lang w:val="en-FI"/>
+        </w:rPr>
+        <w:t>128</w:t>
+      </w:r>
+      <w:r>
+        <w:rPr>
+          <w:rFonts w:cs="Arial" w:ascii="Arial" w:hAnsi="Arial"/>
+          <w:lang w:val="en-FI"/>
+        </w:rPr>
+        <w:t xml:space="preserve"> messages has been reached, messages will start to recycle from the beginning. You can increase this as big as you want but consider that Console might get slow’</w:t>
       </w:r>
       <w:r>
         <w:rPr>
@@ -10335,7 +10464,12 @@
         </w:rPr>
       </w:pPr>
       <w:r>
-        <w:rPr/>
+        <w:rPr>
+          <w:rFonts w:cs="Arial" w:ascii="Arial" w:hAnsi="Arial"/>
+          <w:sz w:val="28"/>
+          <w:szCs w:val="28"/>
+          <w:lang w:val="en-FI"/>
+        </w:rPr>
       </w:r>
     </w:p>
     <w:p>
@@ -10363,7 +10497,10 @@
         </w:rPr>
       </w:pPr>
       <w:r>
-        <w:rPr/>
+        <w:rPr>
+          <w:rFonts w:cs="Arial" w:ascii="Arial" w:hAnsi="Arial"/>
+          <w:lang w:val="en-FI"/>
+        </w:rPr>
       </w:r>
     </w:p>
     <w:p>
@@ -10437,7 +10574,7 @@
           <w:rFonts w:cs="Arial" w:ascii="Arial" w:hAnsi="Arial"/>
           <w:lang w:val="en-FI"/>
         </w:rPr>
-        <w:t>Added DisableUnityMessageLogging() - Disable showing all Debug.Log messages in console window</w:t>
+        <w:t>Console.ShowInputPrections() - Should show input predictions on console inputfield</w:t>
       </w:r>
     </w:p>
     <w:p>
@@ -10456,7 +10593,7 @@
           <w:rFonts w:cs="Arial" w:ascii="Arial" w:hAnsi="Arial"/>
           <w:lang w:val="en-FI"/>
         </w:rPr>
-        <w:t>Added GetCurrentUnityLogOption() - Get ConsoleLogOptions for Debug.Log messages</w:t>
+        <w:t>Console.DisableUnityMessageLogging() - Disable showing all Debug.Log messages in console window</w:t>
       </w:r>
     </w:p>
     <w:p>
@@ -10475,7 +10612,7 @@
           <w:rFonts w:cs="Arial" w:ascii="Arial" w:hAnsi="Arial"/>
           <w:lang w:val="en-FI"/>
         </w:rPr>
-        <w:t>Added ChangeUnityLogOptions()  - Ability to change ConsoleLogOptions runtime</w:t>
+        <w:t>Console.GetCurrentUnityLogOption() - Get ConsoleLogOptions for Debug.Log messages</w:t>
       </w:r>
     </w:p>
     <w:p>
@@ -10494,7 +10631,7 @@
           <w:rFonts w:cs="Arial" w:ascii="Arial" w:hAnsi="Arial"/>
           <w:lang w:val="en-FI"/>
         </w:rPr>
-        <w:t>Added ChangeThreadedUnityLogOptions() - Ability to change ConsoleLogOptions runtime</w:t>
+        <w:t>Console.ChangeUnityLogOptions()  - Ability to change ConsoleLogOptions runtime</w:t>
       </w:r>
     </w:p>
     <w:p>
@@ -10513,7 +10650,26 @@
           <w:rFonts w:cs="Arial" w:ascii="Arial" w:hAnsi="Arial"/>
           <w:lang w:val="en-FI"/>
         </w:rPr>
-        <w:t>Added GetCurrentThreadedUnityLogOption() - Get ConsoleLogOptions for Threaded Debug.Log messages</w:t>
+        <w:t>Console.ChangeThreadedUnityLogOptions() - Ability to change ConsoleLogOptions runtime</w:t>
+      </w:r>
+    </w:p>
+    <w:p>
+      <w:pPr>
+        <w:pStyle w:val="ListParagraph"/>
+        <w:numPr>
+          <w:ilvl w:val="1"/>
+          <w:numId w:val="3"/>
+        </w:numPr>
+        <w:rPr>
+          <w:lang w:val="en-FI"/>
+        </w:rPr>
+      </w:pPr>
+      <w:r>
+        <w:rPr>
+          <w:rFonts w:cs="Arial" w:ascii="Arial" w:hAnsi="Arial"/>
+          <w:lang w:val="en-FI"/>
+        </w:rPr>
+        <w:t>Console.GetCurrentThreadedUnityLogOption() - Get ConsoleLogOptions for Threaded Debug.Log messages</w:t>
       </w:r>
     </w:p>
     <w:p>
@@ -10528,7 +10684,9 @@
         </w:rPr>
       </w:pPr>
       <w:r>
-        <w:rPr/>
+        <w:rPr>
+          <w:lang w:val="en-FI"/>
+        </w:rPr>
       </w:r>
     </w:p>
     <w:p>
@@ -11877,7 +12035,7 @@
     <w:tblPr>
       <w:tblW w:w="9921" w:type="dxa"/>
       <w:jc w:val="left"/>
-      <w:tblInd w:w="0" w:type="dxa"/>
+      <w:tblInd w:w="108" w:type="dxa"/>
       <w:tblLayout w:type="fixed"/>
       <w:tblCellMar>
         <w:top w:w="0" w:type="dxa"/>
@@ -11991,12 +12149,6 @@
         <w:sz w:val="24"/>
       </w:rPr>
       <w:tab/>
-    </w:r>
-    <w:r>
-      <w:rPr>
-        <w:rFonts w:ascii="Arial" w:hAnsi="Arial"/>
-        <w:sz w:val="24"/>
-      </w:rPr>
       <w:t>1</w:t>
     </w:r>
     <w:r>
@@ -12005,31 +12157,7 @@
         <w:sz w:val="24"/>
         <w:lang w:val="en-FI"/>
       </w:rPr>
-      <w:t>.</w:t>
-    </w:r>
-    <w:r>
-      <w:rPr>
-        <w:rFonts w:ascii="Arial" w:hAnsi="Arial"/>
-        <w:sz w:val="24"/>
-        <w:lang w:val="en-FI"/>
-      </w:rPr>
-      <w:t>0</w:t>
-    </w:r>
-    <w:r>
-      <w:rPr>
-        <w:rFonts w:ascii="Arial" w:hAnsi="Arial"/>
-        <w:sz w:val="24"/>
-        <w:lang w:val="en-FI"/>
-      </w:rPr>
-      <w:t>.</w:t>
-    </w:r>
-    <w:r>
-      <w:rPr>
-        <w:rFonts w:ascii="Arial" w:hAnsi="Arial"/>
-        <w:sz w:val="24"/>
-        <w:lang w:val="en-FI"/>
-      </w:rPr>
-      <w:t>0</w:t>
+      <w:t>.0.0</w:t>
     </w:r>
     <w:r>
       <w:rPr>
@@ -13537,6 +13665,7 @@
     <w:rsid w:val="000166b7"/>
     <w:pPr>
       <w:widowControl/>
+      <w:suppressAutoHyphens w:val="true"/>
       <w:bidi w:val="0"/>
       <w:spacing w:lineRule="auto" w:line="240" w:before="0" w:after="0"/>
       <w:jc w:val="left"/>

</xml_diff>

<commit_message>
added ability to enable/disable console from opening runtime via Console.cs API
</commit_message>
<xml_diff>
--- a/Console/Assets/DeveloperConsole/Documentation/Documentation.docx
+++ b/Console/Assets/DeveloperConsole/Documentation/Documentation.docx
@@ -1002,8 +1002,8 @@
         </w:drawing>
       </w:r>
       <w:bookmarkStart w:id="1" w:name="_Toc86860992"/>
-      <w:bookmarkStart w:id="2" w:name="_Adding_and_removing"/>
-      <w:bookmarkStart w:id="3" w:name="_Adding_and_removing_1"/>
+      <w:bookmarkStart w:id="2" w:name="_Adding_and_removing_1"/>
+      <w:bookmarkStart w:id="3" w:name="_Adding_and_removing"/>
       <w:bookmarkEnd w:id="2"/>
       <w:bookmarkEnd w:id="3"/>
     </w:p>
@@ -4657,6 +4657,251 @@
     </w:p>
     <w:p>
       <w:pPr>
+        <w:pStyle w:val="ListParagraph"/>
+        <w:numPr>
+          <w:ilvl w:val="0"/>
+          <w:numId w:val="0"/>
+        </w:numPr>
+        <w:ind w:left="1800" w:hanging="0"/>
+        <w:rPr>
+          <w:rFonts w:ascii="Arial" w:hAnsi="Arial" w:cs="Arial"/>
+          <w:lang w:val="en-FI"/>
+        </w:rPr>
+      </w:pPr>
+      <w:r>
+        <w:rPr/>
+      </w:r>
+    </w:p>
+    <w:p>
+      <w:pPr>
+        <w:pStyle w:val="Normal"/>
+        <w:rPr>
+          <w:rFonts w:ascii="Arial" w:hAnsi="Arial" w:cs="Arial"/>
+          <w:b/>
+          <w:b/>
+          <w:bCs/>
+          <w:lang w:val="en-FI"/>
+        </w:rPr>
+      </w:pPr>
+      <w:r>
+        <w:rPr>
+          <w:rFonts w:cs="Arial" w:ascii="Arial" w:hAnsi="Arial"/>
+          <w:b/>
+          <w:bCs/>
+          <w:lang w:val="en-FI"/>
+        </w:rPr>
+        <w:t>Console.</w:t>
+      </w:r>
+      <w:r>
+        <w:rPr>
+          <w:rFonts w:cs="Arial" w:ascii="Arial" w:hAnsi="Arial"/>
+          <w:b/>
+          <w:bCs/>
+          <w:lang w:val="en-FI"/>
+        </w:rPr>
+        <w:t>IsConsoleEnabled</w:t>
+      </w:r>
+      <w:r>
+        <w:rPr>
+          <w:rFonts w:cs="Arial" w:ascii="Arial" w:hAnsi="Arial"/>
+          <w:b/>
+          <w:bCs/>
+          <w:lang w:val="en-FI"/>
+        </w:rPr>
+        <w:t xml:space="preserve">(): </w:t>
+      </w:r>
+      <w:r>
+        <w:rPr>
+          <w:rFonts w:cs="Arial" w:ascii="Arial" w:hAnsi="Arial"/>
+          <w:b w:val="false"/>
+          <w:bCs w:val="false"/>
+          <w:lang w:val="en-FI"/>
+        </w:rPr>
+        <w:t>Returns boolean whether</w:t>
+      </w:r>
+      <w:r>
+        <w:rPr>
+          <w:rFonts w:cs="Arial" w:ascii="Arial" w:hAnsi="Arial"/>
+          <w:b/>
+          <w:bCs/>
+          <w:lang w:val="en-FI"/>
+        </w:rPr>
+        <w:t xml:space="preserve"> </w:t>
+      </w:r>
+      <w:r>
+        <w:rPr>
+          <w:rFonts w:cs="Arial" w:ascii="Arial" w:hAnsi="Arial"/>
+          <w:b w:val="false"/>
+          <w:bCs w:val="false"/>
+          <w:lang w:val="en-FI"/>
+        </w:rPr>
+        <w:t xml:space="preserve">Developer Console </w:t>
+      </w:r>
+      <w:r>
+        <w:rPr>
+          <w:rFonts w:cs="Arial" w:ascii="Arial" w:hAnsi="Arial"/>
+          <w:b w:val="false"/>
+          <w:bCs w:val="false"/>
+          <w:lang w:val="en-FI"/>
+        </w:rPr>
+        <w:t>is</w:t>
+      </w:r>
+      <w:r>
+        <w:rPr>
+          <w:rFonts w:cs="Arial" w:ascii="Arial" w:hAnsi="Arial"/>
+          <w:b w:val="false"/>
+          <w:bCs w:val="false"/>
+          <w:lang w:val="en-FI"/>
+        </w:rPr>
+        <w:t xml:space="preserve"> </w:t>
+      </w:r>
+      <w:r>
+        <w:rPr>
+          <w:rFonts w:cs="Arial" w:ascii="Arial" w:hAnsi="Arial"/>
+          <w:b w:val="false"/>
+          <w:bCs w:val="false"/>
+          <w:lang w:val="en-FI"/>
+        </w:rPr>
+        <w:t>enabled and can be opened with console open key. Default is true.</w:t>
+      </w:r>
+    </w:p>
+    <w:p>
+      <w:pPr>
+        <w:pStyle w:val="Normal"/>
+        <w:rPr>
+          <w:rFonts w:ascii="Arial" w:hAnsi="Arial" w:cs="Arial"/>
+          <w:b/>
+          <w:b/>
+          <w:bCs/>
+          <w:lang w:val="en-FI"/>
+        </w:rPr>
+      </w:pPr>
+      <w:r>
+        <w:rPr/>
+      </w:r>
+    </w:p>
+    <w:p>
+      <w:pPr>
+        <w:pStyle w:val="Normal"/>
+        <w:rPr>
+          <w:rFonts w:ascii="Arial" w:hAnsi="Arial" w:cs="Arial"/>
+          <w:b/>
+          <w:b/>
+          <w:bCs/>
+          <w:lang w:val="en-FI"/>
+        </w:rPr>
+      </w:pPr>
+      <w:r>
+        <w:rPr>
+          <w:rFonts w:cs="Arial" w:ascii="Arial" w:hAnsi="Arial"/>
+          <w:b/>
+          <w:bCs/>
+          <w:lang w:val="en-FI"/>
+        </w:rPr>
+        <w:t xml:space="preserve">Console.EnableConsole(): </w:t>
+      </w:r>
+      <w:r>
+        <w:rPr>
+          <w:rFonts w:cs="Arial" w:ascii="Arial" w:hAnsi="Arial"/>
+          <w:b w:val="false"/>
+          <w:bCs w:val="false"/>
+          <w:lang w:val="en-FI"/>
+        </w:rPr>
+        <w:t>Enable Developer Console. By default Console is enabled and can be opened if DeveloperConsole.prefab exists in the scene. This only need to be called if you have disabled console with Console.DisableConsole() or Console.SetConsoleEnabledState(false).</w:t>
+      </w:r>
+    </w:p>
+    <w:p>
+      <w:pPr>
+        <w:pStyle w:val="Normal"/>
+        <w:rPr>
+          <w:rFonts w:ascii="Arial" w:hAnsi="Arial" w:cs="Arial"/>
+          <w:b/>
+          <w:b/>
+          <w:bCs/>
+          <w:lang w:val="en-FI"/>
+        </w:rPr>
+      </w:pPr>
+      <w:r>
+        <w:rPr/>
+      </w:r>
+    </w:p>
+    <w:p>
+      <w:pPr>
+        <w:pStyle w:val="Normal"/>
+        <w:rPr>
+          <w:rFonts w:ascii="Arial" w:hAnsi="Arial" w:cs="Arial"/>
+          <w:b/>
+          <w:b/>
+          <w:bCs/>
+          <w:lang w:val="en-FI"/>
+        </w:rPr>
+      </w:pPr>
+      <w:r>
+        <w:rPr>
+          <w:rFonts w:cs="Arial" w:ascii="Arial" w:hAnsi="Arial"/>
+          <w:b/>
+          <w:bCs/>
+          <w:lang w:val="en-FI"/>
+        </w:rPr>
+        <w:t xml:space="preserve">Console.DisableConsole(): </w:t>
+      </w:r>
+      <w:r>
+        <w:rPr>
+          <w:rFonts w:cs="Arial" w:ascii="Arial" w:hAnsi="Arial"/>
+          <w:b w:val="false"/>
+          <w:bCs w:val="false"/>
+          <w:lang w:val="en-FI"/>
+        </w:rPr>
+        <w:t>Disable Developer Console from opening. If Console is open while this is called, it will be closed. To Enable Console again, call Console.EnableConsole() or Console.SetConsoleEnabledState(true).</w:t>
+      </w:r>
+    </w:p>
+    <w:p>
+      <w:pPr>
+        <w:pStyle w:val="Normal"/>
+        <w:rPr>
+          <w:rFonts w:ascii="Arial" w:hAnsi="Arial" w:cs="Arial"/>
+          <w:b/>
+          <w:b/>
+          <w:bCs/>
+          <w:lang w:val="en-FI"/>
+        </w:rPr>
+      </w:pPr>
+      <w:r>
+        <w:rPr/>
+      </w:r>
+    </w:p>
+    <w:p>
+      <w:pPr>
+        <w:pStyle w:val="Normal"/>
+        <w:rPr>
+          <w:rFonts w:ascii="Arial" w:hAnsi="Arial" w:cs="Arial"/>
+          <w:b/>
+          <w:b/>
+          <w:bCs/>
+          <w:lang w:val="en-FI"/>
+        </w:rPr>
+      </w:pPr>
+      <w:r>
+        <w:rPr>
+          <w:rFonts w:cs="Arial" w:ascii="Arial" w:hAnsi="Arial"/>
+          <w:b/>
+          <w:bCs/>
+          <w:lang w:val="en-FI"/>
+        </w:rPr>
+        <w:t xml:space="preserve">Console.SetConsoleEnabledState(): </w:t>
+      </w:r>
+      <w:r>
+        <w:rPr>
+          <w:rFonts w:cs="Arial" w:ascii="Arial" w:hAnsi="Arial"/>
+          <w:b w:val="false"/>
+          <w:bCs w:val="false"/>
+          <w:lang w:val="en-FI"/>
+        </w:rPr>
+        <w:t>Set Developer Console enabled state (enabled or disabled).</w:t>
+      </w:r>
+    </w:p>
+    <w:p>
+      <w:pPr>
         <w:pStyle w:val="Normal"/>
         <w:rPr>
           <w:rFonts w:ascii="Arial" w:hAnsi="Arial" w:cs="Arial"/>
@@ -7558,21 +7803,7 @@
           <w:rFonts w:cs="Arial" w:ascii="Arial" w:hAnsi="Arial"/>
           <w:lang w:val="en-FI"/>
         </w:rPr>
-        <w:t xml:space="preserve"> How many messages will be shown in the Developer Console window before messages will start to recycle from the beginning (Applies to Large GUI only) (Default </w:t>
-      </w:r>
-      <w:r>
-        <w:rPr>
-          <w:rFonts w:cs="Arial" w:ascii="Arial" w:hAnsi="Arial"/>
-          <w:lang w:val="en-FI"/>
-        </w:rPr>
-        <w:t>128</w:t>
-      </w:r>
-      <w:r>
-        <w:rPr>
-          <w:rFonts w:cs="Arial" w:ascii="Arial" w:hAnsi="Arial"/>
-          <w:lang w:val="en-FI"/>
-        </w:rPr>
-        <w:t>)</w:t>
+        <w:t xml:space="preserve"> How many messages will be shown in the Developer Console window before messages will start to recycle from the beginning (Applies to Large GUI only) (Default 128)</w:t>
       </w:r>
     </w:p>
     <w:p>
@@ -10207,49 +10438,7 @@
           <w:rFonts w:cs="Arial" w:ascii="Arial" w:hAnsi="Arial"/>
           <w:lang w:val="en-FI"/>
         </w:rPr>
-        <w:t xml:space="preserve">as small as you need. The default 128 </w:t>
-      </w:r>
-      <w:r>
-        <w:rPr>
-          <w:rFonts w:cs="Arial" w:ascii="Arial" w:hAnsi="Arial"/>
-          <w:lang w:val="en-FI"/>
-        </w:rPr>
-        <w:t xml:space="preserve">is </w:t>
-      </w:r>
-      <w:r>
-        <w:rPr>
-          <w:rFonts w:cs="Arial" w:ascii="Arial" w:hAnsi="Arial"/>
-          <w:lang w:val="en-FI"/>
-        </w:rPr>
-        <w:t>great start</w:t>
-      </w:r>
-      <w:r>
-        <w:rPr>
-          <w:rFonts w:cs="Arial" w:ascii="Arial" w:hAnsi="Arial"/>
-          <w:lang w:val="en-FI"/>
-        </w:rPr>
-        <w:t>ing point</w:t>
-      </w:r>
-      <w:r>
-        <w:rPr>
-          <w:rFonts w:cs="Arial" w:ascii="Arial" w:hAnsi="Arial"/>
-          <w:lang w:val="en-FI"/>
-        </w:rPr>
-        <w:t xml:space="preserve">. After </w:t>
-      </w:r>
-      <w:r>
-        <w:rPr>
-          <w:rFonts w:cs="Arial" w:ascii="Arial" w:hAnsi="Arial"/>
-          <w:lang w:val="en-FI"/>
-        </w:rPr>
-        <w:t>128</w:t>
-      </w:r>
-      <w:r>
-        <w:rPr>
-          <w:rFonts w:cs="Arial" w:ascii="Arial" w:hAnsi="Arial"/>
-          <w:lang w:val="en-FI"/>
-        </w:rPr>
-        <w:t xml:space="preserve"> messages has been reached, messages will start to recycle from the beginning. You can increase this as big as you want but consider that Console might get slow’</w:t>
+        <w:t>as small as you need. The default 128 is great starting point. After 128 messages has been reached, messages will start to recycle from the beginning. You can increase this as big as you want but consider that Console might get slow’</w:t>
       </w:r>
       <w:r>
         <w:rPr>
@@ -10555,7 +10744,97 @@
           <w:rFonts w:cs="Arial" w:ascii="Arial" w:hAnsi="Arial"/>
           <w:lang w:val="en-FI"/>
         </w:rPr>
-        <w:t>Expanded Console.cs API:</w:t>
+        <w:t xml:space="preserve">Expanded </w:t>
+      </w:r>
+      <w:r>
+        <w:rPr>
+          <w:rFonts w:cs="Arial" w:ascii="Arial" w:hAnsi="Arial"/>
+          <w:lang w:val="en-FI"/>
+        </w:rPr>
+        <w:t xml:space="preserve">runtime </w:t>
+      </w:r>
+      <w:r>
+        <w:rPr>
+          <w:rFonts w:cs="Arial" w:ascii="Arial" w:hAnsi="Arial"/>
+          <w:lang w:val="en-FI"/>
+        </w:rPr>
+        <w:t>Console.cs API:</w:t>
+      </w:r>
+    </w:p>
+    <w:p>
+      <w:pPr>
+        <w:pStyle w:val="ListParagraph"/>
+        <w:numPr>
+          <w:ilvl w:val="1"/>
+          <w:numId w:val="3"/>
+        </w:numPr>
+        <w:rPr>
+          <w:lang w:val="en-FI"/>
+        </w:rPr>
+      </w:pPr>
+      <w:r>
+        <w:rPr>
+          <w:rFonts w:cs="Arial" w:ascii="Arial" w:hAnsi="Arial"/>
+          <w:lang w:val="en-FI"/>
+        </w:rPr>
+        <w:t>Console.IsConsoleEnabled() - Whether console is currently enabled</w:t>
+      </w:r>
+    </w:p>
+    <w:p>
+      <w:pPr>
+        <w:pStyle w:val="ListParagraph"/>
+        <w:numPr>
+          <w:ilvl w:val="1"/>
+          <w:numId w:val="3"/>
+        </w:numPr>
+        <w:rPr>
+          <w:lang w:val="en-FI"/>
+        </w:rPr>
+      </w:pPr>
+      <w:r>
+        <w:rPr>
+          <w:rFonts w:cs="Arial" w:ascii="Arial" w:hAnsi="Arial"/>
+          <w:lang w:val="en-FI"/>
+        </w:rPr>
+        <w:t>Console.EnableConsole() - Enable Developer Console</w:t>
+      </w:r>
+    </w:p>
+    <w:p>
+      <w:pPr>
+        <w:pStyle w:val="ListParagraph"/>
+        <w:numPr>
+          <w:ilvl w:val="1"/>
+          <w:numId w:val="3"/>
+        </w:numPr>
+        <w:rPr>
+          <w:lang w:val="en-FI"/>
+        </w:rPr>
+      </w:pPr>
+      <w:r>
+        <w:rPr>
+          <w:rFonts w:cs="Arial" w:ascii="Arial" w:hAnsi="Arial"/>
+          <w:lang w:val="en-FI"/>
+        </w:rPr>
+        <w:t>Console.DisableConsole() - Disable Developer Console from opening.</w:t>
+      </w:r>
+    </w:p>
+    <w:p>
+      <w:pPr>
+        <w:pStyle w:val="ListParagraph"/>
+        <w:numPr>
+          <w:ilvl w:val="1"/>
+          <w:numId w:val="3"/>
+        </w:numPr>
+        <w:rPr>
+          <w:lang w:val="en-FI"/>
+        </w:rPr>
+      </w:pPr>
+      <w:r>
+        <w:rPr>
+          <w:rFonts w:cs="Arial" w:ascii="Arial" w:hAnsi="Arial"/>
+          <w:lang w:val="en-FI"/>
+        </w:rPr>
+        <w:t>Console.SetConsoleEnabledState() - Set Developer console enabled state.</w:t>
       </w:r>
     </w:p>
     <w:p>

</xml_diff>

<commit_message>
fix ConsoleLogOptions spelling and Editor only logging
</commit_message>
<xml_diff>
--- a/Console/Assets/DeveloperConsole/Documentation/Documentation.docx
+++ b/Console/Assets/DeveloperConsole/Documentation/Documentation.docx
@@ -1002,8 +1002,8 @@
         </w:drawing>
       </w:r>
       <w:bookmarkStart w:id="1" w:name="_Toc86860992"/>
-      <w:bookmarkStart w:id="2" w:name="_Adding_and_removing"/>
-      <w:bookmarkStart w:id="3" w:name="_Adding_and_removing_1"/>
+      <w:bookmarkStart w:id="2" w:name="_Adding_and_removing_1"/>
+      <w:bookmarkStart w:id="3" w:name="_Adding_and_removing"/>
       <w:bookmarkEnd w:id="2"/>
       <w:bookmarkEnd w:id="3"/>
     </w:p>
@@ -10699,6 +10699,72 @@
           <w:lang w:val="en-FI"/>
         </w:rPr>
         <w:t>Minor code changes: error checking and cleanup</w:t>
+      </w:r>
+    </w:p>
+    <w:p>
+      <w:pPr>
+        <w:pStyle w:val="ListParagraph"/>
+        <w:numPr>
+          <w:ilvl w:val="0"/>
+          <w:numId w:val="3"/>
+        </w:numPr>
+        <w:rPr>
+          <w:lang w:val="en-FI"/>
+        </w:rPr>
+      </w:pPr>
+      <w:r>
+        <w:rPr>
+          <w:rFonts w:cs="Arial" w:ascii="Arial" w:hAnsi="Arial"/>
+          <w:lang w:val="en-FI"/>
+        </w:rPr>
+        <w:t xml:space="preserve">Fixed </w:t>
+      </w:r>
+      <w:r>
+        <w:rPr>
+          <w:rStyle w:val="SourceText"/>
+          <w:rFonts w:cs="Arial" w:ascii="Arial" w:hAnsi="Arial"/>
+          <w:b w:val="false"/>
+          <w:i w:val="false"/>
+          <w:caps w:val="false"/>
+          <w:smallCaps w:val="false"/>
+          <w:spacing w:val="0"/>
+          <w:shd w:fill="auto" w:val="clear"/>
+          <w:lang w:val="en-FI"/>
+        </w:rPr>
+        <w:t>ConsoleLogOptions Expections spelling</w:t>
+      </w:r>
+    </w:p>
+    <w:p>
+      <w:pPr>
+        <w:pStyle w:val="ListParagraph"/>
+        <w:numPr>
+          <w:ilvl w:val="0"/>
+          <w:numId w:val="3"/>
+        </w:numPr>
+        <w:rPr>
+          <w:lang w:val="en-FI"/>
+        </w:rPr>
+      </w:pPr>
+      <w:r>
+        <w:rPr>
+          <w:rFonts w:cs="Arial" w:ascii="Arial" w:hAnsi="Arial"/>
+          <w:lang w:val="en-FI"/>
+        </w:rPr>
+        <w:t>ConsoleLogOptions.LogExpectionsEditorOnly and ConsoleLogOptions.Log</w:t>
+      </w:r>
+      <w:r>
+        <w:rPr>
+          <w:rStyle w:val="SourceText"/>
+          <w:rFonts w:cs="Arial" w:ascii="Arial" w:hAnsi="Arial"/>
+          <w:b w:val="false"/>
+          <w:i w:val="false"/>
+          <w:caps w:val="false"/>
+          <w:smallCaps w:val="false"/>
+          <w:spacing w:val="0"/>
+          <w:shd w:fill="auto" w:val="clear"/>
+          <w:lang w:val="en-FI"/>
+        </w:rPr>
+        <w:t>ExpectionsWithStackTraceEditorOnly now work properly.</w:t>
       </w:r>
     </w:p>
     <w:p>
@@ -14077,6 +14143,13 @@
     <w:qFormat/>
     <w:rPr/>
   </w:style>
+  <w:style w:type="character" w:styleId="SourceText">
+    <w:name w:val="Source Text"/>
+    <w:qFormat/>
+    <w:rPr>
+      <w:rFonts w:ascii="Liberation Mono" w:hAnsi="Liberation Mono" w:eastAsia="Liberation Mono" w:cs="Liberation Mono"/>
+    </w:rPr>
+  </w:style>
   <w:style w:type="paragraph" w:styleId="Heading">
     <w:name w:val="Heading"/>
     <w:basedOn w:val="Normal"/>
@@ -14311,6 +14384,19 @@
       <w:rFonts w:ascii="Segoe UI" w:hAnsi="Segoe UI" w:cs="Segoe UI"/>
       <w:sz w:val="18"/>
       <w:szCs w:val="18"/>
+    </w:rPr>
+  </w:style>
+  <w:style w:type="paragraph" w:styleId="PreformattedText">
+    <w:name w:val="Preformatted Text"/>
+    <w:basedOn w:val="Normal"/>
+    <w:qFormat/>
+    <w:pPr>
+      <w:spacing w:before="0" w:after="0"/>
+    </w:pPr>
+    <w:rPr>
+      <w:rFonts w:ascii="Liberation Mono" w:hAnsi="Liberation Mono" w:eastAsia="Liberation Mono" w:cs="Liberation Mono"/>
+      <w:sz w:val="20"/>
+      <w:szCs w:val="20"/>
     </w:rPr>
   </w:style>
   <w:style w:type="numbering" w:styleId="NoList" w:default="1">

</xml_diff>

<commit_message>
added ability to get all current messages and log them to file in editor
</commit_message>
<xml_diff>
--- a/Console/Assets/DeveloperConsole/Documentation/Documentation.docx
+++ b/Console/Assets/DeveloperConsole/Documentation/Documentation.docx
@@ -5963,6 +5963,201 @@
         <w:pStyle w:val="Normal"/>
         <w:rPr>
           <w:rFonts w:ascii="Arial" w:hAnsi="Arial" w:cs="Arial"/>
+          <w:lang w:val="en-FI"/>
+        </w:rPr>
+      </w:pPr>
+      <w:r>
+        <w:rPr>
+          <w:rFonts w:cs="Arial" w:ascii="Arial" w:hAnsi="Arial"/>
+          <w:lang w:val="en-FI"/>
+        </w:rPr>
+      </w:r>
+    </w:p>
+    <w:p>
+      <w:pPr>
+        <w:pStyle w:val="Normal"/>
+        <w:rPr>
+          <w:rFonts w:ascii="Arial" w:hAnsi="Arial" w:cs="Arial"/>
+          <w:lang w:val="en-FI"/>
+        </w:rPr>
+      </w:pPr>
+      <w:r>
+        <w:rPr>
+          <w:rFonts w:cs="Arial" w:ascii="Arial" w:hAnsi="Arial"/>
+          <w:b/>
+          <w:bCs/>
+          <w:lang w:val="en-FI"/>
+        </w:rPr>
+        <w:t>Console.GetConsoleMessages</w:t>
+      </w:r>
+      <w:r>
+        <w:rPr>
+          <w:rFonts w:cs="Arial" w:ascii="Arial" w:hAnsi="Arial"/>
+          <w:b/>
+          <w:bCs/>
+          <w:lang w:val="en-FI"/>
+        </w:rPr>
+        <w:t>Array</w:t>
+      </w:r>
+      <w:r>
+        <w:rPr>
+          <w:rFonts w:cs="Arial" w:ascii="Arial" w:hAnsi="Arial"/>
+          <w:b/>
+          <w:bCs/>
+          <w:lang w:val="en-FI"/>
+        </w:rPr>
+        <w:t xml:space="preserve">(): </w:t>
+      </w:r>
+      <w:r>
+        <w:rPr>
+          <w:rFonts w:cs="Arial" w:ascii="Arial" w:hAnsi="Arial"/>
+          <w:lang w:val="en-FI"/>
+        </w:rPr>
+        <w:t xml:space="preserve">returns </w:t>
+      </w:r>
+      <w:r>
+        <w:rPr>
+          <w:rFonts w:cs="Arial" w:ascii="Arial" w:hAnsi="Arial"/>
+          <w:lang w:val="en-FI"/>
+        </w:rPr>
+        <w:t xml:space="preserve">string </w:t>
+      </w:r>
+      <w:r>
+        <w:rPr>
+          <w:rFonts w:cs="Arial" w:ascii="Arial" w:hAnsi="Arial"/>
+          <w:lang w:val="en-FI"/>
+        </w:rPr>
+        <w:t>array of all current console messages</w:t>
+      </w:r>
+    </w:p>
+    <w:p>
+      <w:pPr>
+        <w:pStyle w:val="Normal"/>
+        <w:rPr>
+          <w:rFonts w:ascii="Arial" w:hAnsi="Arial" w:cs="Arial"/>
+          <w:lang w:val="en-FI"/>
+        </w:rPr>
+      </w:pPr>
+      <w:r>
+        <w:rPr/>
+      </w:r>
+    </w:p>
+    <w:p>
+      <w:pPr>
+        <w:pStyle w:val="Normal"/>
+        <w:rPr>
+          <w:rFonts w:ascii="Arial" w:hAnsi="Arial" w:cs="Arial"/>
+          <w:lang w:val="en-FI"/>
+        </w:rPr>
+      </w:pPr>
+      <w:r>
+        <w:rPr>
+          <w:rFonts w:cs="Arial" w:ascii="Arial" w:hAnsi="Arial"/>
+          <w:b/>
+          <w:bCs/>
+          <w:lang w:val="en-FI"/>
+        </w:rPr>
+        <w:t>Console.GetConsoleMessages</w:t>
+      </w:r>
+      <w:r>
+        <w:rPr>
+          <w:rFonts w:cs="Arial" w:ascii="Arial" w:hAnsi="Arial"/>
+          <w:b/>
+          <w:bCs/>
+          <w:lang w:val="en-FI"/>
+        </w:rPr>
+        <w:t>List</w:t>
+      </w:r>
+      <w:r>
+        <w:rPr>
+          <w:rFonts w:cs="Arial" w:ascii="Arial" w:hAnsi="Arial"/>
+          <w:b/>
+          <w:bCs/>
+          <w:lang w:val="en-FI"/>
+        </w:rPr>
+        <w:t xml:space="preserve">(): </w:t>
+      </w:r>
+      <w:r>
+        <w:rPr>
+          <w:rFonts w:cs="Arial" w:ascii="Arial" w:hAnsi="Arial"/>
+          <w:lang w:val="en-FI"/>
+        </w:rPr>
+        <w:t xml:space="preserve">returns </w:t>
+      </w:r>
+      <w:r>
+        <w:rPr>
+          <w:rFonts w:cs="Arial" w:ascii="Arial" w:hAnsi="Arial"/>
+          <w:lang w:val="en-FI"/>
+        </w:rPr>
+        <w:t>list</w:t>
+      </w:r>
+      <w:r>
+        <w:rPr>
+          <w:rFonts w:cs="Arial" w:ascii="Arial" w:hAnsi="Arial"/>
+          <w:lang w:val="en-FI"/>
+        </w:rPr>
+        <w:t xml:space="preserve"> of strings of all current console messages</w:t>
+      </w:r>
+    </w:p>
+    <w:p>
+      <w:pPr>
+        <w:pStyle w:val="Normal"/>
+        <w:rPr>
+          <w:rFonts w:ascii="Arial" w:hAnsi="Arial" w:cs="Arial"/>
+          <w:lang w:val="en-FI"/>
+        </w:rPr>
+      </w:pPr>
+      <w:r>
+        <w:rPr>
+          <w:rFonts w:cs="Arial" w:ascii="Arial" w:hAnsi="Arial"/>
+          <w:lang w:val="en-FI"/>
+        </w:rPr>
+      </w:r>
+    </w:p>
+    <w:p>
+      <w:pPr>
+        <w:pStyle w:val="Normal"/>
+        <w:rPr>
+          <w:rFonts w:ascii="Arial" w:hAnsi="Arial" w:cs="Arial"/>
+          <w:lang w:val="en-FI"/>
+        </w:rPr>
+      </w:pPr>
+      <w:r>
+        <w:rPr>
+          <w:rFonts w:cs="Arial" w:ascii="Arial" w:hAnsi="Arial"/>
+          <w:b/>
+          <w:bCs/>
+          <w:lang w:val="en-FI"/>
+        </w:rPr>
+        <w:t xml:space="preserve">Console.WriteMessagesToFile(): </w:t>
+      </w:r>
+      <w:r>
+        <w:rPr>
+          <w:rFonts w:cs="Arial" w:ascii="Arial" w:hAnsi="Arial"/>
+          <w:lang w:val="en-FI"/>
+        </w:rPr>
+        <w:t>Write all current console messages to .txt file. This .txt file will be created at project /Assets root folder. Name will be ConsoleMessage_{</w:t>
+      </w:r>
+      <w:r>
+        <w:rPr>
+          <w:rFonts w:cs="Arial" w:ascii="Arial" w:hAnsi="Arial"/>
+          <w:lang w:val="en-FI"/>
+        </w:rPr>
+        <w:t>unix</w:t>
+      </w:r>
+      <w:r>
+        <w:rPr>
+          <w:rFonts w:cs="Arial" w:ascii="Arial" w:hAnsi="Arial"/>
+          <w:lang w:val="en-FI"/>
+        </w:rPr>
+        <w:t>timestamp}.txt.</w:t>
+      </w:r>
+    </w:p>
+    <w:p>
+      <w:pPr>
+        <w:pStyle w:val="Normal"/>
+        <w:rPr>
+          <w:rFonts w:ascii="Arial" w:hAnsi="Arial" w:cs="Arial"/>
           <w:b/>
           <w:b/>
           <w:bCs/>
@@ -9834,6 +10029,19 @@
     </w:p>
     <w:p>
       <w:pPr>
+        <w:pStyle w:val="Normal"/>
+        <w:rPr>
+          <w:lang w:val="en-FI"/>
+        </w:rPr>
+      </w:pPr>
+      <w:r>
+        <w:rPr>
+          <w:lang w:val="en-FI"/>
+        </w:rPr>
+      </w:r>
+    </w:p>
+    <w:p>
+      <w:pPr>
         <w:pStyle w:val="Heading1"/>
         <w:rPr>
           <w:rFonts w:ascii="Arial" w:hAnsi="Arial" w:cs="Arial"/>
@@ -10614,6 +10822,132 @@
         <w:t>Version History</w:t>
       </w:r>
       <w:bookmarkEnd w:id="18"/>
+    </w:p>
+    <w:p>
+      <w:pPr>
+        <w:pStyle w:val="Normal"/>
+        <w:rPr>
+          <w:rFonts w:ascii="Arial" w:hAnsi="Arial" w:cs="Arial"/>
+          <w:sz w:val="28"/>
+          <w:szCs w:val="28"/>
+          <w:lang w:val="en-FI"/>
+        </w:rPr>
+      </w:pPr>
+      <w:r>
+        <w:rPr>
+          <w:rFonts w:cs="Arial" w:ascii="Arial" w:hAnsi="Arial"/>
+          <w:sz w:val="28"/>
+          <w:szCs w:val="28"/>
+          <w:lang w:val="en-FI"/>
+        </w:rPr>
+      </w:r>
+    </w:p>
+    <w:p>
+      <w:pPr>
+        <w:pStyle w:val="Normal"/>
+        <w:rPr>
+          <w:rFonts w:ascii="Arial" w:hAnsi="Arial" w:cs="Arial"/>
+          <w:lang w:val="en-FI"/>
+        </w:rPr>
+      </w:pPr>
+      <w:r>
+        <w:rPr>
+          <w:rFonts w:cs="Arial" w:ascii="Arial" w:hAnsi="Arial"/>
+          <w:lang w:val="en-FI"/>
+        </w:rPr>
+        <w:t>v 1.0.1</w:t>
+      </w:r>
+    </w:p>
+    <w:p>
+      <w:pPr>
+        <w:pStyle w:val="Normal"/>
+        <w:rPr>
+          <w:rFonts w:ascii="Arial" w:hAnsi="Arial" w:cs="Arial"/>
+          <w:lang w:val="en-FI"/>
+        </w:rPr>
+      </w:pPr>
+      <w:r>
+        <w:rPr>
+          <w:rFonts w:cs="Arial" w:ascii="Arial" w:hAnsi="Arial"/>
+          <w:lang w:val="en-FI"/>
+        </w:rPr>
+      </w:r>
+    </w:p>
+    <w:p>
+      <w:pPr>
+        <w:pStyle w:val="ListParagraph"/>
+        <w:numPr>
+          <w:ilvl w:val="0"/>
+          <w:numId w:val="3"/>
+        </w:numPr>
+        <w:rPr>
+          <w:lang w:val="en-FI"/>
+        </w:rPr>
+      </w:pPr>
+      <w:r>
+        <w:rPr>
+          <w:rFonts w:cs="Arial" w:ascii="Arial" w:hAnsi="Arial"/>
+          <w:lang w:val="en-FI"/>
+        </w:rPr>
+        <w:t>Code cleanup</w:t>
+      </w:r>
+    </w:p>
+    <w:p>
+      <w:pPr>
+        <w:pStyle w:val="ListParagraph"/>
+        <w:numPr>
+          <w:ilvl w:val="0"/>
+          <w:numId w:val="3"/>
+        </w:numPr>
+        <w:rPr>
+          <w:lang w:val="en-FI"/>
+        </w:rPr>
+      </w:pPr>
+      <w:r>
+        <w:rPr>
+          <w:rFonts w:cs="Arial" w:ascii="Arial" w:hAnsi="Arial"/>
+          <w:lang w:val="en-FI"/>
+        </w:rPr>
+        <w:t>Expanded runtime Console.cs API:</w:t>
+      </w:r>
+    </w:p>
+    <w:p>
+      <w:pPr>
+        <w:pStyle w:val="ListParagraph"/>
+        <w:numPr>
+          <w:ilvl w:val="1"/>
+          <w:numId w:val="3"/>
+        </w:numPr>
+        <w:rPr>
+          <w:lang w:val="en-FI"/>
+        </w:rPr>
+      </w:pPr>
+      <w:r>
+        <w:rPr>
+          <w:rFonts w:cs="Arial" w:ascii="Arial" w:hAnsi="Arial"/>
+          <w:lang w:val="en-FI"/>
+        </w:rPr>
+        <w:t>Console.GetConsoleMessages() - Get all current Console messages</w:t>
+      </w:r>
+    </w:p>
+    <w:p>
+      <w:pPr>
+        <w:pStyle w:val="ListParagraph"/>
+        <w:numPr>
+          <w:ilvl w:val="1"/>
+          <w:numId w:val="3"/>
+        </w:numPr>
+        <w:rPr>
+          <w:lang w:val="en-FI"/>
+        </w:rPr>
+      </w:pPr>
+      <w:r>
+        <w:rPr>
+          <w:rFonts w:cs="Arial" w:ascii="Arial" w:hAnsi="Arial"/>
+          <w:lang w:val="en-FI"/>
+        </w:rPr>
+        <w:t>Console.WriteMessagesToFile() - Writes all current Console messages to .txt file (Editor only)</w:t>
+      </w:r>
     </w:p>
     <w:p>
       <w:pPr>
@@ -12461,7 +12795,7 @@
         <w:sz w:val="24"/>
         <w:lang w:val="en-FI"/>
       </w:rPr>
-      <w:t>.0.0</w:t>
+      <w:t>.0.1</w:t>
     </w:r>
     <w:r>
       <w:rPr>

</xml_diff>

<commit_message>
Added console command counts to Console API
</commit_message>
<xml_diff>
--- a/Console/Assets/DeveloperConsole/Documentation/Documentation.docx
+++ b/Console/Assets/DeveloperConsole/Documentation/Documentation.docx
@@ -1002,8 +1002,8 @@
         </w:drawing>
       </w:r>
       <w:bookmarkStart w:id="1" w:name="_Toc86860992"/>
-      <w:bookmarkStart w:id="2" w:name="_Adding_and_removing_1"/>
-      <w:bookmarkStart w:id="3" w:name="_Adding_and_removing"/>
+      <w:bookmarkStart w:id="2" w:name="_Adding_and_removing"/>
+      <w:bookmarkStart w:id="3" w:name="_Adding_and_removing_1"/>
       <w:bookmarkEnd w:id="2"/>
       <w:bookmarkEnd w:id="3"/>
     </w:p>
@@ -5927,6 +5927,142 @@
         </w:rPr>
       </w:pPr>
       <w:r>
+        <w:rPr/>
+      </w:r>
+    </w:p>
+    <w:p>
+      <w:pPr>
+        <w:pStyle w:val="Normal"/>
+        <w:rPr>
+          <w:rFonts w:ascii="Arial" w:hAnsi="Arial" w:cs="Arial"/>
+          <w:lang w:val="en-FI"/>
+        </w:rPr>
+      </w:pPr>
+      <w:r>
+        <w:rPr>
+          <w:rFonts w:cs="Arial" w:ascii="Arial" w:hAnsi="Arial"/>
+          <w:b/>
+          <w:bCs/>
+          <w:lang w:val="en-FI"/>
+        </w:rPr>
+        <w:t>Console.</w:t>
+      </w:r>
+      <w:r>
+        <w:rPr>
+          <w:rFonts w:cs="Arial" w:ascii="Arial" w:hAnsi="Arial"/>
+          <w:b/>
+          <w:bCs/>
+          <w:lang w:val="en-FI"/>
+        </w:rPr>
+        <w:t>GetConsoleCommandsCount</w:t>
+      </w:r>
+      <w:r>
+        <w:rPr>
+          <w:rFonts w:cs="Arial" w:ascii="Arial" w:hAnsi="Arial"/>
+          <w:b/>
+          <w:bCs/>
+          <w:lang w:val="en-FI"/>
+        </w:rPr>
+        <w:t xml:space="preserve">(): </w:t>
+      </w:r>
+      <w:r>
+        <w:rPr>
+          <w:rFonts w:cs="Arial" w:ascii="Arial" w:hAnsi="Arial"/>
+          <w:lang w:val="en-FI"/>
+        </w:rPr>
+        <w:t xml:space="preserve">returns </w:t>
+      </w:r>
+      <w:r>
+        <w:rPr>
+          <w:rFonts w:cs="Arial" w:ascii="Arial" w:hAnsi="Arial"/>
+          <w:lang w:val="en-FI"/>
+        </w:rPr>
+        <w:t>Console commands count (int)</w:t>
+      </w:r>
+    </w:p>
+    <w:p>
+      <w:pPr>
+        <w:pStyle w:val="Normal"/>
+        <w:rPr>
+          <w:rFonts w:ascii="Arial" w:hAnsi="Arial" w:cs="Arial"/>
+          <w:lang w:val="en-FI"/>
+        </w:rPr>
+      </w:pPr>
+      <w:r>
+        <w:rPr/>
+      </w:r>
+    </w:p>
+    <w:p>
+      <w:pPr>
+        <w:pStyle w:val="Normal"/>
+        <w:rPr>
+          <w:rFonts w:ascii="Arial" w:hAnsi="Arial" w:cs="Arial"/>
+          <w:lang w:val="en-FI"/>
+        </w:rPr>
+      </w:pPr>
+      <w:r>
+        <w:rPr>
+          <w:rFonts w:cs="Arial" w:ascii="Arial" w:hAnsi="Arial"/>
+          <w:b/>
+          <w:bCs/>
+          <w:lang w:val="en-FI"/>
+        </w:rPr>
+        <w:t xml:space="preserve">Console.GetStaticConsoleCommandsCount(): </w:t>
+      </w:r>
+      <w:r>
+        <w:rPr>
+          <w:rFonts w:cs="Arial" w:ascii="Arial" w:hAnsi="Arial"/>
+          <w:lang w:val="en-FI"/>
+        </w:rPr>
+        <w:t>returns static Console commands count (int)</w:t>
+      </w:r>
+    </w:p>
+    <w:p>
+      <w:pPr>
+        <w:pStyle w:val="Normal"/>
+        <w:rPr>
+          <w:rFonts w:ascii="Arial" w:hAnsi="Arial" w:cs="Arial"/>
+          <w:lang w:val="en-FI"/>
+        </w:rPr>
+      </w:pPr>
+      <w:r>
+        <w:rPr/>
+      </w:r>
+    </w:p>
+    <w:p>
+      <w:pPr>
+        <w:pStyle w:val="Normal"/>
+        <w:rPr>
+          <w:rFonts w:ascii="Arial" w:hAnsi="Arial" w:cs="Arial"/>
+          <w:lang w:val="en-FI"/>
+        </w:rPr>
+      </w:pPr>
+      <w:r>
+        <w:rPr>
+          <w:rFonts w:cs="Arial" w:ascii="Arial" w:hAnsi="Arial"/>
+          <w:b/>
+          <w:bCs/>
+          <w:lang w:val="en-FI"/>
+        </w:rPr>
+        <w:t xml:space="preserve">Console.GetAllConsoleCommands(): </w:t>
+      </w:r>
+      <w:r>
+        <w:rPr>
+          <w:rFonts w:cs="Arial" w:ascii="Arial" w:hAnsi="Arial"/>
+          <w:lang w:val="en-FI"/>
+        </w:rPr>
+        <w:t xml:space="preserve">returns list of strings of all current console commands </w:t>
+      </w:r>
+    </w:p>
+    <w:p>
+      <w:pPr>
+        <w:pStyle w:val="Normal"/>
+        <w:rPr>
+          <w:rFonts w:ascii="Arial" w:hAnsi="Arial" w:cs="Arial"/>
+          <w:lang w:val="en-FI"/>
+        </w:rPr>
+      </w:pPr>
+      <w:r>
         <w:rPr>
           <w:rFonts w:cs="Arial" w:ascii="Arial" w:hAnsi="Arial"/>
           <w:lang w:val="en-FI"/>
@@ -5988,115 +6124,54 @@
           <w:bCs/>
           <w:lang w:val="en-FI"/>
         </w:rPr>
-        <w:t>Console.GetConsoleMessages</w:t>
-      </w:r>
-      <w:r>
-        <w:rPr>
-          <w:rFonts w:cs="Arial" w:ascii="Arial" w:hAnsi="Arial"/>
-          <w:b/>
-          <w:bCs/>
-          <w:lang w:val="en-FI"/>
-        </w:rPr>
-        <w:t>Array</w:t>
-      </w:r>
-      <w:r>
-        <w:rPr>
-          <w:rFonts w:cs="Arial" w:ascii="Arial" w:hAnsi="Arial"/>
-          <w:b/>
-          <w:bCs/>
-          <w:lang w:val="en-FI"/>
-        </w:rPr>
-        <w:t xml:space="preserve">(): </w:t>
-      </w:r>
-      <w:r>
-        <w:rPr>
-          <w:rFonts w:cs="Arial" w:ascii="Arial" w:hAnsi="Arial"/>
-          <w:lang w:val="en-FI"/>
-        </w:rPr>
-        <w:t xml:space="preserve">returns </w:t>
-      </w:r>
-      <w:r>
-        <w:rPr>
-          <w:rFonts w:cs="Arial" w:ascii="Arial" w:hAnsi="Arial"/>
-          <w:lang w:val="en-FI"/>
-        </w:rPr>
-        <w:t xml:space="preserve">string </w:t>
-      </w:r>
-      <w:r>
-        <w:rPr>
-          <w:rFonts w:cs="Arial" w:ascii="Arial" w:hAnsi="Arial"/>
-          <w:lang w:val="en-FI"/>
-        </w:rPr>
-        <w:t>array of all current console messages</w:t>
-      </w:r>
-    </w:p>
-    <w:p>
-      <w:pPr>
-        <w:pStyle w:val="Normal"/>
-        <w:rPr>
-          <w:rFonts w:ascii="Arial" w:hAnsi="Arial" w:cs="Arial"/>
-          <w:lang w:val="en-FI"/>
-        </w:rPr>
-      </w:pPr>
-      <w:r>
-        <w:rPr/>
-      </w:r>
-    </w:p>
-    <w:p>
-      <w:pPr>
-        <w:pStyle w:val="Normal"/>
-        <w:rPr>
-          <w:rFonts w:ascii="Arial" w:hAnsi="Arial" w:cs="Arial"/>
-          <w:lang w:val="en-FI"/>
-        </w:rPr>
-      </w:pPr>
-      <w:r>
-        <w:rPr>
-          <w:rFonts w:cs="Arial" w:ascii="Arial" w:hAnsi="Arial"/>
-          <w:b/>
-          <w:bCs/>
-          <w:lang w:val="en-FI"/>
-        </w:rPr>
-        <w:t>Console.GetConsoleMessages</w:t>
-      </w:r>
-      <w:r>
-        <w:rPr>
-          <w:rFonts w:cs="Arial" w:ascii="Arial" w:hAnsi="Arial"/>
-          <w:b/>
-          <w:bCs/>
-          <w:lang w:val="en-FI"/>
-        </w:rPr>
-        <w:t>List</w:t>
-      </w:r>
-      <w:r>
-        <w:rPr>
-          <w:rFonts w:cs="Arial" w:ascii="Arial" w:hAnsi="Arial"/>
-          <w:b/>
-          <w:bCs/>
-          <w:lang w:val="en-FI"/>
-        </w:rPr>
-        <w:t xml:space="preserve">(): </w:t>
-      </w:r>
-      <w:r>
-        <w:rPr>
-          <w:rFonts w:cs="Arial" w:ascii="Arial" w:hAnsi="Arial"/>
-          <w:lang w:val="en-FI"/>
-        </w:rPr>
-        <w:t xml:space="preserve">returns </w:t>
-      </w:r>
-      <w:r>
-        <w:rPr>
-          <w:rFonts w:cs="Arial" w:ascii="Arial" w:hAnsi="Arial"/>
-          <w:lang w:val="en-FI"/>
-        </w:rPr>
-        <w:t>list</w:t>
-      </w:r>
-      <w:r>
-        <w:rPr>
-          <w:rFonts w:cs="Arial" w:ascii="Arial" w:hAnsi="Arial"/>
-          <w:lang w:val="en-FI"/>
-        </w:rPr>
-        <w:t xml:space="preserve"> of strings of all current console messages</w:t>
+        <w:t xml:space="preserve">Console.GetConsoleMessagesArray(): </w:t>
+      </w:r>
+      <w:r>
+        <w:rPr>
+          <w:rFonts w:cs="Arial" w:ascii="Arial" w:hAnsi="Arial"/>
+          <w:lang w:val="en-FI"/>
+        </w:rPr>
+        <w:t>returns string array of all current console messages</w:t>
+      </w:r>
+    </w:p>
+    <w:p>
+      <w:pPr>
+        <w:pStyle w:val="Normal"/>
+        <w:rPr>
+          <w:rFonts w:ascii="Arial" w:hAnsi="Arial" w:cs="Arial"/>
+          <w:lang w:val="en-FI"/>
+        </w:rPr>
+      </w:pPr>
+      <w:r>
+        <w:rPr>
+          <w:rFonts w:cs="Arial" w:ascii="Arial" w:hAnsi="Arial"/>
+          <w:lang w:val="en-FI"/>
+        </w:rPr>
+      </w:r>
+    </w:p>
+    <w:p>
+      <w:pPr>
+        <w:pStyle w:val="Normal"/>
+        <w:rPr>
+          <w:rFonts w:ascii="Arial" w:hAnsi="Arial" w:cs="Arial"/>
+          <w:lang w:val="en-FI"/>
+        </w:rPr>
+      </w:pPr>
+      <w:r>
+        <w:rPr>
+          <w:rFonts w:cs="Arial" w:ascii="Arial" w:hAnsi="Arial"/>
+          <w:b/>
+          <w:bCs/>
+          <w:lang w:val="en-FI"/>
+        </w:rPr>
+        <w:t xml:space="preserve">Console.GetConsoleMessagesList(): </w:t>
+      </w:r>
+      <w:r>
+        <w:rPr>
+          <w:rFonts w:cs="Arial" w:ascii="Arial" w:hAnsi="Arial"/>
+          <w:lang w:val="en-FI"/>
+        </w:rPr>
+        <w:t>returns list of strings of all current console messages</w:t>
       </w:r>
     </w:p>
     <w:p>
@@ -6136,21 +6211,7 @@
           <w:rFonts w:cs="Arial" w:ascii="Arial" w:hAnsi="Arial"/>
           <w:lang w:val="en-FI"/>
         </w:rPr>
-        <w:t>Write all current console messages to .txt file. This .txt file will be created at project /Assets root folder. Name will be ConsoleMessage_{</w:t>
-      </w:r>
-      <w:r>
-        <w:rPr>
-          <w:rFonts w:cs="Arial" w:ascii="Arial" w:hAnsi="Arial"/>
-          <w:lang w:val="en-FI"/>
-        </w:rPr>
-        <w:t>unix</w:t>
-      </w:r>
-      <w:r>
-        <w:rPr>
-          <w:rFonts w:cs="Arial" w:ascii="Arial" w:hAnsi="Arial"/>
-          <w:lang w:val="en-FI"/>
-        </w:rPr>
-        <w:t>timestamp}.txt.</w:t>
+        <w:t>Write all current console messages to .txt file. This .txt file will be created at project /Assets root folder. Name will be ConsoleMessage_{unixtimestamp}.txt.</w:t>
       </w:r>
     </w:p>
     <w:p>

</xml_diff>